<commit_message>
feat: Control Flow in Ruby -if
</commit_message>
<xml_diff>
--- a/CONTROL FLOW IN RUBY.docx
+++ b/CONTROL FLOW IN RUBY.docx
@@ -1092,6 +1092,1181 @@
           <w14:ligatures w14:val="none"/>
         </w:rPr>
       </w:pPr>
+      <w:proofErr w:type="spellStart"/>
+      <w:r>
+        <w:rPr>
+          <w:rFonts w:ascii="Consolas" w:eastAsia="Times New Roman" w:hAnsi="Consolas" w:cs="Times New Roman"/>
+          <w:color w:val="B3CCFF"/>
+          <w:kern w:val="0"/>
+          <w:sz w:val="21"/>
+          <w:szCs w:val="21"/>
+          <w:lang w:eastAsia="ru-RU"/>
+          <w14:ligatures w14:val="none"/>
+        </w:rPr>
+        <w:t>end</w:t>
+      </w:r>
+      <w:proofErr w:type="spellEnd"/>
+    </w:p>
+    <w:p>
+      <w:pPr>
+        <w:pBdr>
+          <w:bottom w:val="single" w:sz="12" w:space="1" w:color="auto"/>
+        </w:pBdr>
+        <w:rPr>
+          <w:b/>
+          <w:bCs/>
+          <w:lang w:val="en-US"/>
+        </w:rPr>
+      </w:pPr>
+    </w:p>
+    <w:p>
+      <w:pPr>
+        <w:rPr>
+          <w:b/>
+          <w:bCs/>
+          <w:lang w:val="en-US"/>
+        </w:rPr>
+      </w:pPr>
+    </w:p>
+    <w:p>
+      <w:pPr>
+        <w:rPr>
+          <w:b/>
+          <w:bCs/>
+          <w:lang w:val="en-US"/>
+        </w:rPr>
+      </w:pPr>
+    </w:p>
+    <w:p>
+      <w:pPr>
+        <w:spacing w:before="100" w:beforeAutospacing="1" w:after="100" w:afterAutospacing="1" w:line="240" w:lineRule="auto"/>
+        <w:outlineLvl w:val="1"/>
+        <w:rPr>
+          <w:rFonts w:ascii="Segoe UI" w:eastAsia="Times New Roman" w:hAnsi="Segoe UI" w:cs="Segoe UI"/>
+          <w:b/>
+          <w:bCs/>
+          <w:color w:val="10162F"/>
+          <w:kern w:val="0"/>
+          <w:sz w:val="36"/>
+          <w:szCs w:val="36"/>
+          <w:lang w:val="en-US" w:eastAsia="ru-RU"/>
+          <w14:ligatures w14:val="none"/>
+        </w:rPr>
+      </w:pPr>
+      <w:r>
+        <w:rPr>
+          <w:rFonts w:ascii="Segoe UI" w:eastAsia="Times New Roman" w:hAnsi="Segoe UI" w:cs="Segoe UI"/>
+          <w:b/>
+          <w:bCs/>
+          <w:color w:val="10162F"/>
+          <w:kern w:val="0"/>
+          <w:sz w:val="36"/>
+          <w:szCs w:val="36"/>
+          <w:lang w:val="en-US" w:eastAsia="ru-RU"/>
+          <w14:ligatures w14:val="none"/>
+        </w:rPr>
+        <w:lastRenderedPageBreak/>
+        <w:t>If</w:t>
+      </w:r>
+    </w:p>
+    <w:p>
+      <w:pPr>
+        <w:spacing w:after="100" w:afterAutospacing="1" w:line="240" w:lineRule="auto"/>
+        <w:rPr>
+          <w:rFonts w:ascii="Segoe UI" w:eastAsia="Times New Roman" w:hAnsi="Segoe UI" w:cs="Segoe UI"/>
+          <w:color w:val="10162F"/>
+          <w:kern w:val="0"/>
+          <w:sz w:val="27"/>
+          <w:szCs w:val="27"/>
+          <w:lang w:val="en-US" w:eastAsia="ru-RU"/>
+          <w14:ligatures w14:val="none"/>
+        </w:rPr>
+      </w:pPr>
+      <w:r>
+        <w:rPr>
+          <w:rFonts w:ascii="Segoe UI" w:eastAsia="Times New Roman" w:hAnsi="Segoe UI" w:cs="Segoe UI"/>
+          <w:color w:val="10162F"/>
+          <w:kern w:val="0"/>
+          <w:sz w:val="27"/>
+          <w:szCs w:val="27"/>
+          <w:lang w:val="en-US" w:eastAsia="ru-RU"/>
+          <w14:ligatures w14:val="none"/>
+        </w:rPr>
+        <w:t>Ruby’s </w:t>
+      </w:r>
+      <w:r>
+        <w:rPr>
+          <w:rFonts w:ascii="Ubuntu Mono" w:eastAsia="Times New Roman" w:hAnsi="Ubuntu Mono" w:cs="Courier New"/>
+          <w:color w:val="15141F"/>
+          <w:kern w:val="0"/>
+          <w:shd w:val="clear" w:color="auto" w:fill="EAE9ED"/>
+          <w:lang w:val="en-US" w:eastAsia="ru-RU"/>
+          <w14:ligatures w14:val="none"/>
+        </w:rPr>
+        <w:t>if</w:t>
+      </w:r>
+      <w:r>
+        <w:rPr>
+          <w:rFonts w:ascii="Segoe UI" w:eastAsia="Times New Roman" w:hAnsi="Segoe UI" w:cs="Segoe UI"/>
+          <w:color w:val="10162F"/>
+          <w:kern w:val="0"/>
+          <w:sz w:val="27"/>
+          <w:szCs w:val="27"/>
+          <w:lang w:val="en-US" w:eastAsia="ru-RU"/>
+          <w14:ligatures w14:val="none"/>
+        </w:rPr>
+        <w:t> statement takes an </w:t>
+      </w:r>
+      <w:r>
+        <w:rPr>
+          <w:rFonts w:ascii="Segoe UI" w:eastAsia="Times New Roman" w:hAnsi="Segoe UI" w:cs="Segoe UI"/>
+          <w:b/>
+          <w:bCs/>
+          <w:color w:val="10162F"/>
+          <w:kern w:val="0"/>
+          <w:sz w:val="27"/>
+          <w:szCs w:val="27"/>
+          <w:lang w:val="en-US" w:eastAsia="ru-RU"/>
+          <w14:ligatures w14:val="none"/>
+        </w:rPr>
+        <w:t>expression</w:t>
+      </w:r>
+      <w:r>
+        <w:rPr>
+          <w:rFonts w:ascii="Segoe UI" w:eastAsia="Times New Roman" w:hAnsi="Segoe UI" w:cs="Segoe UI"/>
+          <w:color w:val="10162F"/>
+          <w:kern w:val="0"/>
+          <w:sz w:val="27"/>
+          <w:szCs w:val="27"/>
+          <w:lang w:val="en-US" w:eastAsia="ru-RU"/>
+          <w14:ligatures w14:val="none"/>
+        </w:rPr>
+        <w:t>, which is just a fancy word for something that has a value that evaluates to either </w:t>
+      </w:r>
+      <w:r>
+        <w:rPr>
+          <w:rFonts w:ascii="Ubuntu Mono" w:eastAsia="Times New Roman" w:hAnsi="Ubuntu Mono" w:cs="Courier New"/>
+          <w:color w:val="15141F"/>
+          <w:kern w:val="0"/>
+          <w:shd w:val="clear" w:color="auto" w:fill="EAE9ED"/>
+          <w:lang w:val="en-US" w:eastAsia="ru-RU"/>
+          <w14:ligatures w14:val="none"/>
+        </w:rPr>
+        <w:t>true</w:t>
+      </w:r>
+      <w:r>
+        <w:rPr>
+          <w:rFonts w:ascii="Segoe UI" w:eastAsia="Times New Roman" w:hAnsi="Segoe UI" w:cs="Segoe UI"/>
+          <w:color w:val="10162F"/>
+          <w:kern w:val="0"/>
+          <w:sz w:val="27"/>
+          <w:szCs w:val="27"/>
+          <w:lang w:val="en-US" w:eastAsia="ru-RU"/>
+          <w14:ligatures w14:val="none"/>
+        </w:rPr>
+        <w:t> or </w:t>
+      </w:r>
+      <w:r>
+        <w:rPr>
+          <w:rFonts w:ascii="Ubuntu Mono" w:eastAsia="Times New Roman" w:hAnsi="Ubuntu Mono" w:cs="Courier New"/>
+          <w:color w:val="15141F"/>
+          <w:kern w:val="0"/>
+          <w:shd w:val="clear" w:color="auto" w:fill="EAE9ED"/>
+          <w:lang w:val="en-US" w:eastAsia="ru-RU"/>
+          <w14:ligatures w14:val="none"/>
+        </w:rPr>
+        <w:t>false</w:t>
+      </w:r>
+      <w:r>
+        <w:rPr>
+          <w:rFonts w:ascii="Segoe UI" w:eastAsia="Times New Roman" w:hAnsi="Segoe UI" w:cs="Segoe UI"/>
+          <w:color w:val="10162F"/>
+          <w:kern w:val="0"/>
+          <w:sz w:val="27"/>
+          <w:szCs w:val="27"/>
+          <w:lang w:val="en-US" w:eastAsia="ru-RU"/>
+          <w14:ligatures w14:val="none"/>
+        </w:rPr>
+        <w:t>. If that expression is </w:t>
+      </w:r>
+      <w:r>
+        <w:rPr>
+          <w:rFonts w:ascii="Ubuntu Mono" w:eastAsia="Times New Roman" w:hAnsi="Ubuntu Mono" w:cs="Courier New"/>
+          <w:color w:val="15141F"/>
+          <w:kern w:val="0"/>
+          <w:shd w:val="clear" w:color="auto" w:fill="EAE9ED"/>
+          <w:lang w:val="en-US" w:eastAsia="ru-RU"/>
+          <w14:ligatures w14:val="none"/>
+        </w:rPr>
+        <w:t>true</w:t>
+      </w:r>
+      <w:r>
+        <w:rPr>
+          <w:rFonts w:ascii="Segoe UI" w:eastAsia="Times New Roman" w:hAnsi="Segoe UI" w:cs="Segoe UI"/>
+          <w:color w:val="10162F"/>
+          <w:kern w:val="0"/>
+          <w:sz w:val="27"/>
+          <w:szCs w:val="27"/>
+          <w:lang w:val="en-US" w:eastAsia="ru-RU"/>
+          <w14:ligatures w14:val="none"/>
+        </w:rPr>
+        <w:t>, Ruby executes the block of code that follows the </w:t>
+      </w:r>
+      <w:r>
+        <w:rPr>
+          <w:rFonts w:ascii="Ubuntu Mono" w:eastAsia="Times New Roman" w:hAnsi="Ubuntu Mono" w:cs="Courier New"/>
+          <w:color w:val="15141F"/>
+          <w:kern w:val="0"/>
+          <w:shd w:val="clear" w:color="auto" w:fill="EAE9ED"/>
+          <w:lang w:val="en-US" w:eastAsia="ru-RU"/>
+          <w14:ligatures w14:val="none"/>
+        </w:rPr>
+        <w:t>if</w:t>
+      </w:r>
+      <w:r>
+        <w:rPr>
+          <w:rFonts w:ascii="Segoe UI" w:eastAsia="Times New Roman" w:hAnsi="Segoe UI" w:cs="Segoe UI"/>
+          <w:color w:val="10162F"/>
+          <w:kern w:val="0"/>
+          <w:sz w:val="27"/>
+          <w:szCs w:val="27"/>
+          <w:lang w:val="en-US" w:eastAsia="ru-RU"/>
+          <w14:ligatures w14:val="none"/>
+        </w:rPr>
+        <w:t>. If it’s not true (that is, </w:t>
+      </w:r>
+      <w:r>
+        <w:rPr>
+          <w:rFonts w:ascii="Ubuntu Mono" w:eastAsia="Times New Roman" w:hAnsi="Ubuntu Mono" w:cs="Courier New"/>
+          <w:color w:val="15141F"/>
+          <w:kern w:val="0"/>
+          <w:shd w:val="clear" w:color="auto" w:fill="EAE9ED"/>
+          <w:lang w:val="en-US" w:eastAsia="ru-RU"/>
+          <w14:ligatures w14:val="none"/>
+        </w:rPr>
+        <w:t>false</w:t>
+      </w:r>
+      <w:r>
+        <w:rPr>
+          <w:rFonts w:ascii="Segoe UI" w:eastAsia="Times New Roman" w:hAnsi="Segoe UI" w:cs="Segoe UI"/>
+          <w:color w:val="10162F"/>
+          <w:kern w:val="0"/>
+          <w:sz w:val="27"/>
+          <w:szCs w:val="27"/>
+          <w:lang w:val="en-US" w:eastAsia="ru-RU"/>
+          <w14:ligatures w14:val="none"/>
+        </w:rPr>
+        <w:t>), Ruby doesn’t execute that block of code: it skips it and goes on to the next thing.</w:t>
+      </w:r>
+    </w:p>
+    <w:p>
+      <w:pPr>
+        <w:spacing w:after="100" w:afterAutospacing="1" w:line="240" w:lineRule="auto"/>
+        <w:rPr>
+          <w:rFonts w:ascii="Segoe UI" w:eastAsia="Times New Roman" w:hAnsi="Segoe UI" w:cs="Segoe UI"/>
+          <w:color w:val="10162F"/>
+          <w:kern w:val="0"/>
+          <w:sz w:val="27"/>
+          <w:szCs w:val="27"/>
+          <w:lang w:val="en-US" w:eastAsia="ru-RU"/>
+          <w14:ligatures w14:val="none"/>
+        </w:rPr>
+      </w:pPr>
+      <w:r>
+        <w:rPr>
+          <w:rFonts w:ascii="Segoe UI" w:eastAsia="Times New Roman" w:hAnsi="Segoe UI" w:cs="Segoe UI"/>
+          <w:color w:val="10162F"/>
+          <w:kern w:val="0"/>
+          <w:sz w:val="27"/>
+          <w:szCs w:val="27"/>
+          <w:lang w:val="en-US" w:eastAsia="ru-RU"/>
+          <w14:ligatures w14:val="none"/>
+        </w:rPr>
+        <w:t>Here’s an example of an </w:t>
+      </w:r>
+      <w:r>
+        <w:rPr>
+          <w:rFonts w:ascii="Ubuntu Mono" w:eastAsia="Times New Roman" w:hAnsi="Ubuntu Mono" w:cs="Courier New"/>
+          <w:color w:val="15141F"/>
+          <w:kern w:val="0"/>
+          <w:shd w:val="clear" w:color="auto" w:fill="EAE9ED"/>
+          <w:lang w:val="en-US" w:eastAsia="ru-RU"/>
+          <w14:ligatures w14:val="none"/>
+        </w:rPr>
+        <w:t>if</w:t>
+      </w:r>
+      <w:r>
+        <w:rPr>
+          <w:rFonts w:ascii="Segoe UI" w:eastAsia="Times New Roman" w:hAnsi="Segoe UI" w:cs="Segoe UI"/>
+          <w:color w:val="10162F"/>
+          <w:kern w:val="0"/>
+          <w:sz w:val="27"/>
+          <w:szCs w:val="27"/>
+          <w:lang w:val="en-US" w:eastAsia="ru-RU"/>
+          <w14:ligatures w14:val="none"/>
+        </w:rPr>
+        <w:t> statement in action:</w:t>
+      </w:r>
+    </w:p>
+    <w:p>
+      <w:pPr>
+        <w:shd w:val="clear" w:color="auto" w:fill="211E2F"/>
+        <w:tabs>
+          <w:tab w:val="left" w:pos="916"/>
+          <w:tab w:val="left" w:pos="1832"/>
+          <w:tab w:val="left" w:pos="2748"/>
+          <w:tab w:val="left" w:pos="3664"/>
+          <w:tab w:val="left" w:pos="4580"/>
+          <w:tab w:val="left" w:pos="5496"/>
+          <w:tab w:val="left" w:pos="6412"/>
+          <w:tab w:val="left" w:pos="7328"/>
+          <w:tab w:val="left" w:pos="8244"/>
+          <w:tab w:val="left" w:pos="9160"/>
+          <w:tab w:val="left" w:pos="10076"/>
+          <w:tab w:val="left" w:pos="10992"/>
+          <w:tab w:val="left" w:pos="11908"/>
+          <w:tab w:val="left" w:pos="12824"/>
+          <w:tab w:val="left" w:pos="13740"/>
+          <w:tab w:val="left" w:pos="14656"/>
+        </w:tabs>
+        <w:spacing w:after="0" w:line="240" w:lineRule="auto"/>
+        <w:rPr>
+          <w:rFonts w:ascii="Ubuntu Mono" w:eastAsia="Times New Roman" w:hAnsi="Ubuntu Mono" w:cs="Courier New"/>
+          <w:color w:val="939598"/>
+          <w:kern w:val="0"/>
+          <w:sz w:val="27"/>
+          <w:szCs w:val="27"/>
+          <w:lang w:val="en-US" w:eastAsia="ru-RU"/>
+          <w14:ligatures w14:val="none"/>
+        </w:rPr>
+      </w:pPr>
+      <w:r>
+        <w:rPr>
+          <w:rFonts w:ascii="Ubuntu Mono" w:eastAsia="Times New Roman" w:hAnsi="Ubuntu Mono" w:cs="Courier New"/>
+          <w:color w:val="B3CCFF"/>
+          <w:kern w:val="0"/>
+          <w:sz w:val="27"/>
+          <w:szCs w:val="27"/>
+          <w:lang w:val="en-US" w:eastAsia="ru-RU"/>
+          <w14:ligatures w14:val="none"/>
+        </w:rPr>
+        <w:t>if</w:t>
+      </w:r>
+      <w:r>
+        <w:rPr>
+          <w:rFonts w:ascii="Ubuntu Mono" w:eastAsia="Times New Roman" w:hAnsi="Ubuntu Mono" w:cs="Courier New"/>
+          <w:color w:val="FFFFFF"/>
+          <w:kern w:val="0"/>
+          <w:sz w:val="27"/>
+          <w:szCs w:val="27"/>
+          <w:lang w:val="en-US" w:eastAsia="ru-RU"/>
+          <w14:ligatures w14:val="none"/>
+        </w:rPr>
+        <w:t xml:space="preserve"> </w:t>
+      </w:r>
+      <w:r>
+        <w:rPr>
+          <w:rFonts w:ascii="Ubuntu Mono" w:eastAsia="Times New Roman" w:hAnsi="Ubuntu Mono" w:cs="Courier New"/>
+          <w:color w:val="FF8973"/>
+          <w:kern w:val="0"/>
+          <w:sz w:val="27"/>
+          <w:szCs w:val="27"/>
+          <w:lang w:val="en-US" w:eastAsia="ru-RU"/>
+          <w14:ligatures w14:val="none"/>
+        </w:rPr>
+        <w:t>1</w:t>
+      </w:r>
+      <w:r>
+        <w:rPr>
+          <w:rFonts w:ascii="Ubuntu Mono" w:eastAsia="Times New Roman" w:hAnsi="Ubuntu Mono" w:cs="Courier New"/>
+          <w:color w:val="FFFFFF"/>
+          <w:kern w:val="0"/>
+          <w:sz w:val="27"/>
+          <w:szCs w:val="27"/>
+          <w:lang w:val="en-US" w:eastAsia="ru-RU"/>
+          <w14:ligatures w14:val="none"/>
+        </w:rPr>
+        <w:t xml:space="preserve"> &lt; </w:t>
+      </w:r>
+      <w:r>
+        <w:rPr>
+          <w:rFonts w:ascii="Ubuntu Mono" w:eastAsia="Times New Roman" w:hAnsi="Ubuntu Mono" w:cs="Courier New"/>
+          <w:color w:val="FF8973"/>
+          <w:kern w:val="0"/>
+          <w:sz w:val="27"/>
+          <w:szCs w:val="27"/>
+          <w:lang w:val="en-US" w:eastAsia="ru-RU"/>
+          <w14:ligatures w14:val="none"/>
+        </w:rPr>
+        <w:t>2</w:t>
+      </w:r>
+      <w:r>
+        <w:rPr>
+          <w:rFonts w:ascii="Ubuntu Mono" w:eastAsia="Times New Roman" w:hAnsi="Ubuntu Mono" w:cs="Courier New"/>
+          <w:color w:val="939598"/>
+          <w:kern w:val="0"/>
+          <w:sz w:val="27"/>
+          <w:szCs w:val="27"/>
+          <w:lang w:val="en-US" w:eastAsia="ru-RU"/>
+          <w14:ligatures w14:val="none"/>
+        </w:rPr>
+        <w:br/>
+      </w:r>
+      <w:r>
+        <w:rPr>
+          <w:rFonts w:ascii="Ubuntu Mono" w:eastAsia="Times New Roman" w:hAnsi="Ubuntu Mono" w:cs="Courier New"/>
+          <w:color w:val="FFFFFF"/>
+          <w:kern w:val="0"/>
+          <w:sz w:val="27"/>
+          <w:szCs w:val="27"/>
+          <w:lang w:val="en-US" w:eastAsia="ru-RU"/>
+          <w14:ligatures w14:val="none"/>
+        </w:rPr>
+        <w:t>  </w:t>
+      </w:r>
+      <w:r>
+        <w:rPr>
+          <w:rFonts w:ascii="Ubuntu Mono" w:eastAsia="Times New Roman" w:hAnsi="Ubuntu Mono" w:cs="Courier New"/>
+          <w:color w:val="FF8973"/>
+          <w:kern w:val="0"/>
+          <w:sz w:val="27"/>
+          <w:szCs w:val="27"/>
+          <w:lang w:val="en-US" w:eastAsia="ru-RU"/>
+          <w14:ligatures w14:val="none"/>
+        </w:rPr>
+        <w:t>print</w:t>
+      </w:r>
+      <w:r>
+        <w:rPr>
+          <w:rFonts w:ascii="Ubuntu Mono" w:eastAsia="Times New Roman" w:hAnsi="Ubuntu Mono" w:cs="Courier New"/>
+          <w:color w:val="FFFFFF"/>
+          <w:kern w:val="0"/>
+          <w:sz w:val="27"/>
+          <w:szCs w:val="27"/>
+          <w:lang w:val="en-US" w:eastAsia="ru-RU"/>
+          <w14:ligatures w14:val="none"/>
+        </w:rPr>
+        <w:t xml:space="preserve"> </w:t>
+      </w:r>
+      <w:r>
+        <w:rPr>
+          <w:rFonts w:ascii="Ubuntu Mono" w:eastAsia="Times New Roman" w:hAnsi="Ubuntu Mono" w:cs="Courier New"/>
+          <w:color w:val="FFE083"/>
+          <w:kern w:val="0"/>
+          <w:sz w:val="27"/>
+          <w:szCs w:val="27"/>
+          <w:lang w:val="en-US" w:eastAsia="ru-RU"/>
+          <w14:ligatures w14:val="none"/>
+        </w:rPr>
+        <w:t>"I'm getting printed because one is less than two!"</w:t>
+      </w:r>
+      <w:r>
+        <w:rPr>
+          <w:rFonts w:ascii="Ubuntu Mono" w:eastAsia="Times New Roman" w:hAnsi="Ubuntu Mono" w:cs="Courier New"/>
+          <w:color w:val="939598"/>
+          <w:kern w:val="0"/>
+          <w:sz w:val="27"/>
+          <w:szCs w:val="27"/>
+          <w:lang w:val="en-US" w:eastAsia="ru-RU"/>
+          <w14:ligatures w14:val="none"/>
+        </w:rPr>
+        <w:br/>
+      </w:r>
+      <w:r>
+        <w:rPr>
+          <w:rFonts w:ascii="Ubuntu Mono" w:eastAsia="Times New Roman" w:hAnsi="Ubuntu Mono" w:cs="Courier New"/>
+          <w:color w:val="B3CCFF"/>
+          <w:kern w:val="0"/>
+          <w:sz w:val="27"/>
+          <w:szCs w:val="27"/>
+          <w:lang w:val="en-US" w:eastAsia="ru-RU"/>
+          <w14:ligatures w14:val="none"/>
+        </w:rPr>
+        <w:t>end</w:t>
+      </w:r>
+    </w:p>
+    <w:p>
+      <w:pPr>
+        <w:spacing w:after="100" w:afterAutospacing="1" w:line="240" w:lineRule="auto"/>
+        <w:rPr>
+          <w:rFonts w:ascii="Segoe UI" w:eastAsia="Times New Roman" w:hAnsi="Segoe UI" w:cs="Segoe UI"/>
+          <w:color w:val="10162F"/>
+          <w:kern w:val="0"/>
+          <w:sz w:val="27"/>
+          <w:szCs w:val="27"/>
+          <w:lang w:val="en-US" w:eastAsia="ru-RU"/>
+          <w14:ligatures w14:val="none"/>
+        </w:rPr>
+      </w:pPr>
+      <w:r>
+        <w:rPr>
+          <w:rFonts w:ascii="Segoe UI" w:eastAsia="Times New Roman" w:hAnsi="Segoe UI" w:cs="Segoe UI"/>
+          <w:color w:val="10162F"/>
+          <w:kern w:val="0"/>
+          <w:sz w:val="27"/>
+          <w:szCs w:val="27"/>
+          <w:lang w:val="en-US" w:eastAsia="ru-RU"/>
+          <w14:ligatures w14:val="none"/>
+        </w:rPr>
+        <w:t>Ruby doesn’t care about </w:t>
+      </w:r>
+      <w:r>
+        <w:rPr>
+          <w:rFonts w:ascii="Segoe UI" w:eastAsia="Times New Roman" w:hAnsi="Segoe UI" w:cs="Segoe UI"/>
+          <w:b/>
+          <w:bCs/>
+          <w:color w:val="10162F"/>
+          <w:kern w:val="0"/>
+          <w:sz w:val="27"/>
+          <w:szCs w:val="27"/>
+          <w:lang w:val="en-US" w:eastAsia="ru-RU"/>
+          <w14:ligatures w14:val="none"/>
+        </w:rPr>
+        <w:t>whitespace</w:t>
+      </w:r>
+      <w:r>
+        <w:rPr>
+          <w:rFonts w:ascii="Segoe UI" w:eastAsia="Times New Roman" w:hAnsi="Segoe UI" w:cs="Segoe UI"/>
+          <w:color w:val="10162F"/>
+          <w:kern w:val="0"/>
+          <w:sz w:val="27"/>
+          <w:szCs w:val="27"/>
+          <w:lang w:val="en-US" w:eastAsia="ru-RU"/>
+          <w14:ligatures w14:val="none"/>
+        </w:rPr>
+        <w:t> (spaces and blank lines), so the indentation of the print statement isn’t </w:t>
+      </w:r>
+      <w:r>
+        <w:rPr>
+          <w:rFonts w:ascii="Segoe UI" w:eastAsia="Times New Roman" w:hAnsi="Segoe UI" w:cs="Segoe UI"/>
+          <w:i/>
+          <w:iCs/>
+          <w:color w:val="10162F"/>
+          <w:kern w:val="0"/>
+          <w:sz w:val="27"/>
+          <w:szCs w:val="27"/>
+          <w:lang w:val="en-US" w:eastAsia="ru-RU"/>
+          <w14:ligatures w14:val="none"/>
+        </w:rPr>
+        <w:t>necessary</w:t>
+      </w:r>
+      <w:r>
+        <w:rPr>
+          <w:rFonts w:ascii="Segoe UI" w:eastAsia="Times New Roman" w:hAnsi="Segoe UI" w:cs="Segoe UI"/>
+          <w:color w:val="10162F"/>
+          <w:kern w:val="0"/>
+          <w:sz w:val="27"/>
+          <w:szCs w:val="27"/>
+          <w:lang w:val="en-US" w:eastAsia="ru-RU"/>
+          <w14:ligatures w14:val="none"/>
+        </w:rPr>
+        <w:t xml:space="preserve">. However, it’s a convention that </w:t>
+      </w:r>
+      <w:proofErr w:type="spellStart"/>
+      <w:r>
+        <w:rPr>
+          <w:rFonts w:ascii="Segoe UI" w:eastAsia="Times New Roman" w:hAnsi="Segoe UI" w:cs="Segoe UI"/>
+          <w:color w:val="10162F"/>
+          <w:kern w:val="0"/>
+          <w:sz w:val="27"/>
+          <w:szCs w:val="27"/>
+          <w:lang w:val="en-US" w:eastAsia="ru-RU"/>
+          <w14:ligatures w14:val="none"/>
+        </w:rPr>
+        <w:t>Rubyists</w:t>
+      </w:r>
+      <w:proofErr w:type="spellEnd"/>
+      <w:r>
+        <w:rPr>
+          <w:rFonts w:ascii="Segoe UI" w:eastAsia="Times New Roman" w:hAnsi="Segoe UI" w:cs="Segoe UI"/>
+          <w:color w:val="10162F"/>
+          <w:kern w:val="0"/>
+          <w:sz w:val="27"/>
+          <w:szCs w:val="27"/>
+          <w:lang w:val="en-US" w:eastAsia="ru-RU"/>
+          <w14:ligatures w14:val="none"/>
+        </w:rPr>
+        <w:t xml:space="preserve"> (Ruby enthusiasts) follow, so it’s good to get in the habit now. The block of code following an </w:t>
+      </w:r>
+      <w:r>
+        <w:rPr>
+          <w:rFonts w:ascii="Ubuntu Mono" w:eastAsia="Times New Roman" w:hAnsi="Ubuntu Mono" w:cs="Courier New"/>
+          <w:color w:val="15141F"/>
+          <w:kern w:val="0"/>
+          <w:shd w:val="clear" w:color="auto" w:fill="EAE9ED"/>
+          <w:lang w:val="en-US" w:eastAsia="ru-RU"/>
+          <w14:ligatures w14:val="none"/>
+        </w:rPr>
+        <w:t>if</w:t>
+      </w:r>
+      <w:r>
+        <w:rPr>
+          <w:rFonts w:ascii="Segoe UI" w:eastAsia="Times New Roman" w:hAnsi="Segoe UI" w:cs="Segoe UI"/>
+          <w:color w:val="10162F"/>
+          <w:kern w:val="0"/>
+          <w:sz w:val="27"/>
+          <w:szCs w:val="27"/>
+          <w:lang w:val="en-US" w:eastAsia="ru-RU"/>
+          <w14:ligatures w14:val="none"/>
+        </w:rPr>
+        <w:t> should be indented two spaces.</w:t>
+      </w:r>
+    </w:p>
+    <w:p>
+      <w:pPr>
+        <w:spacing w:after="0" w:line="240" w:lineRule="auto"/>
+        <w:rPr>
+          <w:rFonts w:ascii="Segoe UI" w:eastAsia="Times New Roman" w:hAnsi="Segoe UI" w:cs="Segoe UI"/>
+          <w:color w:val="10162F"/>
+          <w:kern w:val="0"/>
+          <w:sz w:val="27"/>
+          <w:szCs w:val="27"/>
+          <w:lang w:val="en-US" w:eastAsia="ru-RU"/>
+          <w14:ligatures w14:val="none"/>
+        </w:rPr>
+      </w:pPr>
+      <w:r>
+        <w:rPr>
+          <w:rFonts w:ascii="Segoe UI" w:eastAsia="Times New Roman" w:hAnsi="Segoe UI" w:cs="Segoe UI"/>
+          <w:color w:val="10162F"/>
+          <w:kern w:val="0"/>
+          <w:sz w:val="27"/>
+          <w:szCs w:val="27"/>
+          <w:lang w:val="en-US" w:eastAsia="ru-RU"/>
+          <w14:ligatures w14:val="none"/>
+        </w:rPr>
+        <w:t>When you’re done with your </w:t>
+      </w:r>
+      <w:r>
+        <w:rPr>
+          <w:rFonts w:ascii="Ubuntu Mono" w:eastAsia="Times New Roman" w:hAnsi="Ubuntu Mono" w:cs="Courier New"/>
+          <w:color w:val="15141F"/>
+          <w:kern w:val="0"/>
+          <w:shd w:val="clear" w:color="auto" w:fill="EAE9ED"/>
+          <w:lang w:val="en-US" w:eastAsia="ru-RU"/>
+          <w14:ligatures w14:val="none"/>
+        </w:rPr>
+        <w:t>if</w:t>
+      </w:r>
+      <w:r>
+        <w:rPr>
+          <w:rFonts w:ascii="Segoe UI" w:eastAsia="Times New Roman" w:hAnsi="Segoe UI" w:cs="Segoe UI"/>
+          <w:color w:val="10162F"/>
+          <w:kern w:val="0"/>
+          <w:sz w:val="27"/>
+          <w:szCs w:val="27"/>
+          <w:lang w:val="en-US" w:eastAsia="ru-RU"/>
+          <w14:ligatures w14:val="none"/>
+        </w:rPr>
+        <w:t>, you have to tell Ruby by typing </w:t>
+      </w:r>
+      <w:r>
+        <w:rPr>
+          <w:rFonts w:ascii="Ubuntu Mono" w:eastAsia="Times New Roman" w:hAnsi="Ubuntu Mono" w:cs="Courier New"/>
+          <w:color w:val="15141F"/>
+          <w:kern w:val="0"/>
+          <w:shd w:val="clear" w:color="auto" w:fill="EAE9ED"/>
+          <w:lang w:val="en-US" w:eastAsia="ru-RU"/>
+          <w14:ligatures w14:val="none"/>
+        </w:rPr>
+        <w:t>end</w:t>
+      </w:r>
+      <w:r>
+        <w:rPr>
+          <w:rFonts w:ascii="Segoe UI" w:eastAsia="Times New Roman" w:hAnsi="Segoe UI" w:cs="Segoe UI"/>
+          <w:color w:val="10162F"/>
+          <w:kern w:val="0"/>
+          <w:sz w:val="27"/>
+          <w:szCs w:val="27"/>
+          <w:lang w:val="en-US" w:eastAsia="ru-RU"/>
+          <w14:ligatures w14:val="none"/>
+        </w:rPr>
+        <w:t>.</w:t>
+      </w:r>
+    </w:p>
+    <w:p>
+      <w:pPr>
+        <w:shd w:val="clear" w:color="auto" w:fill="FFFFFF"/>
+        <w:spacing w:before="100" w:beforeAutospacing="1" w:after="100" w:afterAutospacing="1" w:line="240" w:lineRule="auto"/>
+        <w:outlineLvl w:val="2"/>
+        <w:rPr>
+          <w:rFonts w:ascii="Segoe UI" w:eastAsia="Times New Roman" w:hAnsi="Segoe UI" w:cs="Segoe UI"/>
+          <w:b/>
+          <w:bCs/>
+          <w:color w:val="10162F"/>
+          <w:kern w:val="0"/>
+          <w:sz w:val="27"/>
+          <w:szCs w:val="27"/>
+          <w:lang w:val="en-US" w:eastAsia="ru-RU"/>
+          <w14:ligatures w14:val="none"/>
+        </w:rPr>
+      </w:pPr>
+      <w:r>
+        <w:rPr>
+          <w:rFonts w:ascii="Segoe UI" w:eastAsia="Times New Roman" w:hAnsi="Segoe UI" w:cs="Segoe UI"/>
+          <w:b/>
+          <w:bCs/>
+          <w:color w:val="10162F"/>
+          <w:kern w:val="0"/>
+          <w:sz w:val="27"/>
+          <w:szCs w:val="27"/>
+          <w:lang w:val="en-US" w:eastAsia="ru-RU"/>
+          <w14:ligatures w14:val="none"/>
+        </w:rPr>
+        <w:t>Instructions</w:t>
+      </w:r>
+    </w:p>
+    <w:p>
+      <w:pPr>
+        <w:spacing w:after="0" w:line="240" w:lineRule="auto"/>
+        <w:rPr>
+          <w:rFonts w:ascii="Segoe UI" w:eastAsia="Times New Roman" w:hAnsi="Segoe UI" w:cs="Segoe UI"/>
+          <w:color w:val="10162F"/>
+          <w:kern w:val="0"/>
+          <w:sz w:val="27"/>
+          <w:szCs w:val="27"/>
+          <w:lang w:val="en-US" w:eastAsia="ru-RU"/>
+          <w14:ligatures w14:val="none"/>
+        </w:rPr>
+      </w:pPr>
+      <w:r>
+        <w:rPr>
+          <w:rFonts w:ascii="Segoe UI" w:eastAsia="Times New Roman" w:hAnsi="Segoe UI" w:cs="Segoe UI"/>
+          <w:b/>
+          <w:bCs/>
+          <w:color w:val="10162F"/>
+          <w:kern w:val="0"/>
+          <w:sz w:val="27"/>
+          <w:szCs w:val="27"/>
+          <w:lang w:val="en-US" w:eastAsia="ru-RU"/>
+          <w14:ligatures w14:val="none"/>
+        </w:rPr>
+        <w:t>1.</w:t>
+      </w:r>
+    </w:p>
+    <w:p>
+      <w:pPr>
+        <w:spacing w:after="0" w:line="240" w:lineRule="auto"/>
+        <w:rPr>
+          <w:rFonts w:ascii="Segoe UI" w:eastAsia="Times New Roman" w:hAnsi="Segoe UI" w:cs="Segoe UI"/>
+          <w:color w:val="10162F"/>
+          <w:kern w:val="0"/>
+          <w:sz w:val="27"/>
+          <w:szCs w:val="27"/>
+          <w:lang w:val="en-US" w:eastAsia="ru-RU"/>
+          <w14:ligatures w14:val="none"/>
+        </w:rPr>
+      </w:pPr>
+      <w:r>
+        <w:rPr>
+          <w:rFonts w:ascii="Segoe UI" w:eastAsia="Times New Roman" w:hAnsi="Segoe UI" w:cs="Segoe UI"/>
+          <w:color w:val="10162F"/>
+          <w:kern w:val="0"/>
+          <w:sz w:val="27"/>
+          <w:szCs w:val="27"/>
+          <w:lang w:val="en-US" w:eastAsia="ru-RU"/>
+          <w14:ligatures w14:val="none"/>
+        </w:rPr>
+        <w:t>Write your own </w:t>
+      </w:r>
+      <w:r>
+        <w:rPr>
+          <w:rFonts w:ascii="Ubuntu Mono" w:eastAsia="Times New Roman" w:hAnsi="Ubuntu Mono" w:cs="Courier New"/>
+          <w:color w:val="15141F"/>
+          <w:kern w:val="0"/>
+          <w:shd w:val="clear" w:color="auto" w:fill="EAE9ED"/>
+          <w:lang w:val="en-US" w:eastAsia="ru-RU"/>
+          <w14:ligatures w14:val="none"/>
+        </w:rPr>
+        <w:t>if</w:t>
+      </w:r>
+      <w:r>
+        <w:rPr>
+          <w:rFonts w:ascii="Segoe UI" w:eastAsia="Times New Roman" w:hAnsi="Segoe UI" w:cs="Segoe UI"/>
+          <w:color w:val="10162F"/>
+          <w:kern w:val="0"/>
+          <w:sz w:val="27"/>
+          <w:szCs w:val="27"/>
+          <w:lang w:val="en-US" w:eastAsia="ru-RU"/>
+          <w14:ligatures w14:val="none"/>
+        </w:rPr>
+        <w:t> statement in the editor. It can take any expression you want (even just </w:t>
+      </w:r>
+      <w:r>
+        <w:rPr>
+          <w:rFonts w:ascii="Ubuntu Mono" w:eastAsia="Times New Roman" w:hAnsi="Ubuntu Mono" w:cs="Courier New"/>
+          <w:color w:val="15141F"/>
+          <w:kern w:val="0"/>
+          <w:shd w:val="clear" w:color="auto" w:fill="EAE9ED"/>
+          <w:lang w:val="en-US" w:eastAsia="ru-RU"/>
+          <w14:ligatures w14:val="none"/>
+        </w:rPr>
+        <w:t>true</w:t>
+      </w:r>
+      <w:r>
+        <w:rPr>
+          <w:rFonts w:ascii="Segoe UI" w:eastAsia="Times New Roman" w:hAnsi="Segoe UI" w:cs="Segoe UI"/>
+          <w:color w:val="10162F"/>
+          <w:kern w:val="0"/>
+          <w:sz w:val="27"/>
+          <w:szCs w:val="27"/>
+          <w:lang w:val="en-US" w:eastAsia="ru-RU"/>
+          <w14:ligatures w14:val="none"/>
+        </w:rPr>
+        <w:t>!), but it should evaluate to </w:t>
+      </w:r>
+      <w:r>
+        <w:rPr>
+          <w:rFonts w:ascii="Ubuntu Mono" w:eastAsia="Times New Roman" w:hAnsi="Ubuntu Mono" w:cs="Courier New"/>
+          <w:color w:val="15141F"/>
+          <w:kern w:val="0"/>
+          <w:shd w:val="clear" w:color="auto" w:fill="EAE9ED"/>
+          <w:lang w:val="en-US" w:eastAsia="ru-RU"/>
+          <w14:ligatures w14:val="none"/>
+        </w:rPr>
+        <w:t>true</w:t>
+      </w:r>
+      <w:r>
+        <w:rPr>
+          <w:rFonts w:ascii="Segoe UI" w:eastAsia="Times New Roman" w:hAnsi="Segoe UI" w:cs="Segoe UI"/>
+          <w:color w:val="10162F"/>
+          <w:kern w:val="0"/>
+          <w:sz w:val="27"/>
+          <w:szCs w:val="27"/>
+          <w:lang w:val="en-US" w:eastAsia="ru-RU"/>
+          <w14:ligatures w14:val="none"/>
+        </w:rPr>
+        <w:t>. When it does, it should print a string of your choice to the console (using </w:t>
+      </w:r>
+      <w:r>
+        <w:rPr>
+          <w:rFonts w:ascii="Ubuntu Mono" w:eastAsia="Times New Roman" w:hAnsi="Ubuntu Mono" w:cs="Courier New"/>
+          <w:color w:val="15141F"/>
+          <w:kern w:val="0"/>
+          <w:shd w:val="clear" w:color="auto" w:fill="EAE9ED"/>
+          <w:lang w:val="en-US" w:eastAsia="ru-RU"/>
+          <w14:ligatures w14:val="none"/>
+        </w:rPr>
+        <w:t>print</w:t>
+      </w:r>
+      <w:r>
+        <w:rPr>
+          <w:rFonts w:ascii="Segoe UI" w:eastAsia="Times New Roman" w:hAnsi="Segoe UI" w:cs="Segoe UI"/>
+          <w:color w:val="10162F"/>
+          <w:kern w:val="0"/>
+          <w:sz w:val="27"/>
+          <w:szCs w:val="27"/>
+          <w:lang w:val="en-US" w:eastAsia="ru-RU"/>
+          <w14:ligatures w14:val="none"/>
+        </w:rPr>
+        <w:t> or </w:t>
+      </w:r>
+      <w:r>
+        <w:rPr>
+          <w:rFonts w:ascii="Ubuntu Mono" w:eastAsia="Times New Roman" w:hAnsi="Ubuntu Mono" w:cs="Courier New"/>
+          <w:color w:val="15141F"/>
+          <w:kern w:val="0"/>
+          <w:shd w:val="clear" w:color="auto" w:fill="EAE9ED"/>
+          <w:lang w:val="en-US" w:eastAsia="ru-RU"/>
+          <w14:ligatures w14:val="none"/>
+        </w:rPr>
+        <w:t>puts</w:t>
+      </w:r>
+      <w:r>
+        <w:rPr>
+          <w:rFonts w:ascii="Segoe UI" w:eastAsia="Times New Roman" w:hAnsi="Segoe UI" w:cs="Segoe UI"/>
+          <w:color w:val="10162F"/>
+          <w:kern w:val="0"/>
+          <w:sz w:val="27"/>
+          <w:szCs w:val="27"/>
+          <w:lang w:val="en-US" w:eastAsia="ru-RU"/>
+          <w14:ligatures w14:val="none"/>
+        </w:rPr>
+        <w:t>).</w:t>
+      </w:r>
+    </w:p>
+    <w:p>
+      <w:pPr>
+        <w:rPr>
+          <w:b/>
+          <w:bCs/>
+          <w:lang w:val="en-US"/>
+        </w:rPr>
+      </w:pPr>
+    </w:p>
+    <w:p>
+      <w:pPr>
+        <w:rPr>
+          <w:b/>
+          <w:bCs/>
+          <w:lang w:val="en-US"/>
+        </w:rPr>
+      </w:pPr>
+      <w:proofErr w:type="spellStart"/>
+      <w:r>
+        <w:rPr>
+          <w:b/>
+          <w:bCs/>
+          <w:lang w:val="en-US"/>
+        </w:rPr>
+        <w:t>script.rb</w:t>
+      </w:r>
+      <w:proofErr w:type="spellEnd"/>
+    </w:p>
+    <w:p>
+      <w:pPr>
+        <w:shd w:val="clear" w:color="auto" w:fill="1E1E1E"/>
+        <w:spacing w:after="0" w:line="360" w:lineRule="atLeast"/>
+        <w:rPr>
+          <w:rFonts w:ascii="Consolas" w:eastAsia="Times New Roman" w:hAnsi="Consolas" w:cs="Times New Roman"/>
+          <w:color w:val="FFFFFF"/>
+          <w:kern w:val="0"/>
+          <w:sz w:val="21"/>
+          <w:szCs w:val="21"/>
+          <w:lang w:val="en-US" w:eastAsia="ru-RU"/>
+          <w14:ligatures w14:val="none"/>
+        </w:rPr>
+      </w:pPr>
+      <w:r>
+        <w:rPr>
+          <w:rFonts w:ascii="Consolas" w:eastAsia="Times New Roman" w:hAnsi="Consolas" w:cs="Times New Roman"/>
+          <w:color w:val="B3CCFF"/>
+          <w:kern w:val="0"/>
+          <w:sz w:val="21"/>
+          <w:szCs w:val="21"/>
+          <w:lang w:val="en-US" w:eastAsia="ru-RU"/>
+          <w14:ligatures w14:val="none"/>
+        </w:rPr>
+        <w:t>if</w:t>
+      </w:r>
+      <w:r>
+        <w:rPr>
+          <w:rFonts w:ascii="Consolas" w:eastAsia="Times New Roman" w:hAnsi="Consolas" w:cs="Times New Roman"/>
+          <w:color w:val="FFFFFF"/>
+          <w:kern w:val="0"/>
+          <w:sz w:val="21"/>
+          <w:szCs w:val="21"/>
+          <w:lang w:val="en-US" w:eastAsia="ru-RU"/>
+          <w14:ligatures w14:val="none"/>
+        </w:rPr>
+        <w:t> </w:t>
+      </w:r>
+      <w:r>
+        <w:rPr>
+          <w:rFonts w:ascii="Consolas" w:eastAsia="Times New Roman" w:hAnsi="Consolas" w:cs="Times New Roman"/>
+          <w:color w:val="FFE083"/>
+          <w:kern w:val="0"/>
+          <w:sz w:val="21"/>
+          <w:szCs w:val="21"/>
+          <w:lang w:val="en-US" w:eastAsia="ru-RU"/>
+          <w14:ligatures w14:val="none"/>
+        </w:rPr>
+        <w:t>"</w:t>
+      </w:r>
+      <w:proofErr w:type="spellStart"/>
+      <w:r>
+        <w:rPr>
+          <w:rFonts w:ascii="Consolas" w:eastAsia="Times New Roman" w:hAnsi="Consolas" w:cs="Times New Roman"/>
+          <w:color w:val="FFE083"/>
+          <w:kern w:val="0"/>
+          <w:sz w:val="21"/>
+          <w:szCs w:val="21"/>
+          <w:lang w:val="en-US" w:eastAsia="ru-RU"/>
+          <w14:ligatures w14:val="none"/>
+        </w:rPr>
+        <w:t>four</w:t>
+      </w:r>
+      <w:proofErr w:type="gramStart"/>
+      <w:r>
+        <w:rPr>
+          <w:rFonts w:ascii="Consolas" w:eastAsia="Times New Roman" w:hAnsi="Consolas" w:cs="Times New Roman"/>
+          <w:color w:val="FFE083"/>
+          <w:kern w:val="0"/>
+          <w:sz w:val="21"/>
+          <w:szCs w:val="21"/>
+          <w:lang w:val="en-US" w:eastAsia="ru-RU"/>
+          <w14:ligatures w14:val="none"/>
+        </w:rPr>
+        <w:t>"</w:t>
+      </w:r>
+      <w:r>
+        <w:rPr>
+          <w:rFonts w:ascii="Consolas" w:eastAsia="Times New Roman" w:hAnsi="Consolas" w:cs="Times New Roman"/>
+          <w:color w:val="FFFFFF"/>
+          <w:kern w:val="0"/>
+          <w:sz w:val="21"/>
+          <w:szCs w:val="21"/>
+          <w:lang w:val="en-US" w:eastAsia="ru-RU"/>
+          <w14:ligatures w14:val="none"/>
+        </w:rPr>
+        <w:t>.</w:t>
+      </w:r>
+      <w:r>
+        <w:rPr>
+          <w:rFonts w:ascii="Consolas" w:eastAsia="Times New Roman" w:hAnsi="Consolas" w:cs="Times New Roman"/>
+          <w:color w:val="83FFF5"/>
+          <w:kern w:val="0"/>
+          <w:sz w:val="21"/>
+          <w:szCs w:val="21"/>
+          <w:lang w:val="en-US" w:eastAsia="ru-RU"/>
+          <w14:ligatures w14:val="none"/>
+        </w:rPr>
+        <w:t>length</w:t>
+      </w:r>
+      <w:proofErr w:type="spellEnd"/>
+      <w:proofErr w:type="gramEnd"/>
+      <w:r>
+        <w:rPr>
+          <w:rFonts w:ascii="Consolas" w:eastAsia="Times New Roman" w:hAnsi="Consolas" w:cs="Times New Roman"/>
+          <w:color w:val="FFFFFF"/>
+          <w:kern w:val="0"/>
+          <w:sz w:val="21"/>
+          <w:szCs w:val="21"/>
+          <w:lang w:val="en-US" w:eastAsia="ru-RU"/>
+          <w14:ligatures w14:val="none"/>
+        </w:rPr>
+        <w:t> &gt; </w:t>
+      </w:r>
+      <w:r>
+        <w:rPr>
+          <w:rFonts w:ascii="Consolas" w:eastAsia="Times New Roman" w:hAnsi="Consolas" w:cs="Times New Roman"/>
+          <w:color w:val="FFE083"/>
+          <w:kern w:val="0"/>
+          <w:sz w:val="21"/>
+          <w:szCs w:val="21"/>
+          <w:lang w:val="en-US" w:eastAsia="ru-RU"/>
+          <w14:ligatures w14:val="none"/>
+        </w:rPr>
+        <w:t>"</w:t>
+      </w:r>
+      <w:proofErr w:type="spellStart"/>
+      <w:r>
+        <w:rPr>
+          <w:rFonts w:ascii="Consolas" w:eastAsia="Times New Roman" w:hAnsi="Consolas" w:cs="Times New Roman"/>
+          <w:color w:val="FFE083"/>
+          <w:kern w:val="0"/>
+          <w:sz w:val="21"/>
+          <w:szCs w:val="21"/>
+          <w:lang w:val="en-US" w:eastAsia="ru-RU"/>
+          <w14:ligatures w14:val="none"/>
+        </w:rPr>
+        <w:t>two"</w:t>
+      </w:r>
+      <w:r>
+        <w:rPr>
+          <w:rFonts w:ascii="Consolas" w:eastAsia="Times New Roman" w:hAnsi="Consolas" w:cs="Times New Roman"/>
+          <w:color w:val="FFFFFF"/>
+          <w:kern w:val="0"/>
+          <w:sz w:val="21"/>
+          <w:szCs w:val="21"/>
+          <w:lang w:val="en-US" w:eastAsia="ru-RU"/>
+          <w14:ligatures w14:val="none"/>
+        </w:rPr>
+        <w:t>.</w:t>
+      </w:r>
+      <w:r>
+        <w:rPr>
+          <w:rFonts w:ascii="Consolas" w:eastAsia="Times New Roman" w:hAnsi="Consolas" w:cs="Times New Roman"/>
+          <w:color w:val="83FFF5"/>
+          <w:kern w:val="0"/>
+          <w:sz w:val="21"/>
+          <w:szCs w:val="21"/>
+          <w:lang w:val="en-US" w:eastAsia="ru-RU"/>
+          <w14:ligatures w14:val="none"/>
+        </w:rPr>
+        <w:t>length</w:t>
+      </w:r>
+      <w:proofErr w:type="spellEnd"/>
+    </w:p>
+    <w:p>
+      <w:pPr>
+        <w:shd w:val="clear" w:color="auto" w:fill="1E1E1E"/>
+        <w:spacing w:after="0" w:line="360" w:lineRule="atLeast"/>
+        <w:rPr>
+          <w:rFonts w:ascii="Consolas" w:eastAsia="Times New Roman" w:hAnsi="Consolas" w:cs="Times New Roman"/>
+          <w:color w:val="FFFFFF"/>
+          <w:kern w:val="0"/>
+          <w:sz w:val="21"/>
+          <w:szCs w:val="21"/>
+          <w:lang w:val="en-US" w:eastAsia="ru-RU"/>
+          <w14:ligatures w14:val="none"/>
+        </w:rPr>
+      </w:pPr>
+      <w:r>
+        <w:rPr>
+          <w:rFonts w:ascii="Consolas" w:eastAsia="Times New Roman" w:hAnsi="Consolas" w:cs="Times New Roman"/>
+          <w:color w:val="FFFFFF"/>
+          <w:kern w:val="0"/>
+          <w:sz w:val="21"/>
+          <w:szCs w:val="21"/>
+          <w:lang w:val="en-US" w:eastAsia="ru-RU"/>
+          <w14:ligatures w14:val="none"/>
+        </w:rPr>
+        <w:t>  </w:t>
+      </w:r>
+      <w:r>
+        <w:rPr>
+          <w:rFonts w:ascii="Consolas" w:eastAsia="Times New Roman" w:hAnsi="Consolas" w:cs="Times New Roman"/>
+          <w:color w:val="FF8973"/>
+          <w:kern w:val="0"/>
+          <w:sz w:val="21"/>
+          <w:szCs w:val="21"/>
+          <w:lang w:val="en-US" w:eastAsia="ru-RU"/>
+          <w14:ligatures w14:val="none"/>
+        </w:rPr>
+        <w:t>puts</w:t>
+      </w:r>
+      <w:r>
+        <w:rPr>
+          <w:rFonts w:ascii="Consolas" w:eastAsia="Times New Roman" w:hAnsi="Consolas" w:cs="Times New Roman"/>
+          <w:color w:val="FFFFFF"/>
+          <w:kern w:val="0"/>
+          <w:sz w:val="21"/>
+          <w:szCs w:val="21"/>
+          <w:lang w:val="en-US" w:eastAsia="ru-RU"/>
+          <w14:ligatures w14:val="none"/>
+        </w:rPr>
+        <w:t> </w:t>
+      </w:r>
+      <w:r>
+        <w:rPr>
+          <w:rFonts w:ascii="Consolas" w:eastAsia="Times New Roman" w:hAnsi="Consolas" w:cs="Times New Roman"/>
+          <w:color w:val="FFE083"/>
+          <w:kern w:val="0"/>
+          <w:sz w:val="21"/>
+          <w:szCs w:val="21"/>
+          <w:lang w:val="en-US" w:eastAsia="ru-RU"/>
+          <w14:ligatures w14:val="none"/>
+        </w:rPr>
+        <w:t>"The word four is longer than the word two"</w:t>
+      </w:r>
+    </w:p>
+    <w:p>
+      <w:pPr>
+        <w:shd w:val="clear" w:color="auto" w:fill="1E1E1E"/>
+        <w:spacing w:after="0" w:line="360" w:lineRule="atLeast"/>
+        <w:rPr>
+          <w:rFonts w:ascii="Consolas" w:eastAsia="Times New Roman" w:hAnsi="Consolas" w:cs="Times New Roman"/>
+          <w:color w:val="FFFFFF"/>
+          <w:kern w:val="0"/>
+          <w:sz w:val="21"/>
+          <w:szCs w:val="21"/>
+          <w:lang w:eastAsia="ru-RU"/>
+          <w14:ligatures w14:val="none"/>
+        </w:rPr>
+      </w:pPr>
+      <w:r>
+        <w:rPr>
+          <w:rFonts w:ascii="Consolas" w:eastAsia="Times New Roman" w:hAnsi="Consolas" w:cs="Times New Roman"/>
+          <w:color w:val="FFFFFF"/>
+          <w:kern w:val="0"/>
+          <w:sz w:val="21"/>
+          <w:szCs w:val="21"/>
+          <w:lang w:val="en-US" w:eastAsia="ru-RU"/>
+          <w14:ligatures w14:val="none"/>
+        </w:rPr>
+        <w:t>  </w:t>
+      </w:r>
       <w:proofErr w:type="spellStart"/>
       <w:r>
         <w:rPr>
@@ -1671,6 +2846,104 @@
       <w:bCs/>
     </w:rPr>
   </w:style>
+  <w:style w:type="character" w:styleId="HTML">
+    <w:name w:val="HTML Code"/>
+    <w:basedOn w:val="a0"/>
+    <w:uiPriority w:val="99"/>
+    <w:semiHidden/>
+    <w:unhideWhenUsed/>
+    <w:rsid w:val="00ED651D"/>
+    <w:rPr>
+      <w:rFonts w:ascii="Courier New" w:eastAsia="Times New Roman" w:hAnsi="Courier New" w:cs="Courier New"/>
+      <w:sz w:val="20"/>
+      <w:szCs w:val="20"/>
+    </w:rPr>
+  </w:style>
+  <w:style w:type="paragraph" w:styleId="HTML0">
+    <w:name w:val="HTML Preformatted"/>
+    <w:basedOn w:val="a"/>
+    <w:link w:val="HTML1"/>
+    <w:uiPriority w:val="99"/>
+    <w:semiHidden/>
+    <w:unhideWhenUsed/>
+    <w:rsid w:val="00ED651D"/>
+    <w:pPr>
+      <w:tabs>
+        <w:tab w:val="left" w:pos="916"/>
+        <w:tab w:val="left" w:pos="1832"/>
+        <w:tab w:val="left" w:pos="2748"/>
+        <w:tab w:val="left" w:pos="3664"/>
+        <w:tab w:val="left" w:pos="4580"/>
+        <w:tab w:val="left" w:pos="5496"/>
+        <w:tab w:val="left" w:pos="6412"/>
+        <w:tab w:val="left" w:pos="7328"/>
+        <w:tab w:val="left" w:pos="8244"/>
+        <w:tab w:val="left" w:pos="9160"/>
+        <w:tab w:val="left" w:pos="10076"/>
+        <w:tab w:val="left" w:pos="10992"/>
+        <w:tab w:val="left" w:pos="11908"/>
+        <w:tab w:val="left" w:pos="12824"/>
+        <w:tab w:val="left" w:pos="13740"/>
+        <w:tab w:val="left" w:pos="14656"/>
+      </w:tabs>
+      <w:spacing w:after="0" w:line="240" w:lineRule="auto"/>
+    </w:pPr>
+    <w:rPr>
+      <w:rFonts w:ascii="Courier New" w:eastAsia="Times New Roman" w:hAnsi="Courier New" w:cs="Courier New"/>
+      <w:kern w:val="0"/>
+      <w:sz w:val="20"/>
+      <w:szCs w:val="20"/>
+      <w:lang w:eastAsia="ru-RU"/>
+      <w14:ligatures w14:val="none"/>
+    </w:rPr>
+  </w:style>
+  <w:style w:type="character" w:customStyle="1" w:styleId="HTML1">
+    <w:name w:val="Стандартный HTML Знак"/>
+    <w:basedOn w:val="a0"/>
+    <w:link w:val="HTML0"/>
+    <w:uiPriority w:val="99"/>
+    <w:semiHidden/>
+    <w:rsid w:val="00ED651D"/>
+    <w:rPr>
+      <w:rFonts w:ascii="Courier New" w:eastAsia="Times New Roman" w:hAnsi="Courier New" w:cs="Courier New"/>
+      <w:kern w:val="0"/>
+      <w:sz w:val="20"/>
+      <w:szCs w:val="20"/>
+      <w:lang w:eastAsia="ru-RU"/>
+      <w14:ligatures w14:val="none"/>
+    </w:rPr>
+  </w:style>
+  <w:style w:type="character" w:customStyle="1" w:styleId="mtk12">
+    <w:name w:val="mtk12"/>
+    <w:basedOn w:val="a0"/>
+    <w:rsid w:val="00ED651D"/>
+  </w:style>
+  <w:style w:type="character" w:customStyle="1" w:styleId="mtk1">
+    <w:name w:val="mtk1"/>
+    <w:basedOn w:val="a0"/>
+    <w:rsid w:val="00ED651D"/>
+  </w:style>
+  <w:style w:type="character" w:customStyle="1" w:styleId="mtk9">
+    <w:name w:val="mtk9"/>
+    <w:basedOn w:val="a0"/>
+    <w:rsid w:val="00ED651D"/>
+  </w:style>
+  <w:style w:type="character" w:customStyle="1" w:styleId="mtk8">
+    <w:name w:val="mtk8"/>
+    <w:basedOn w:val="a0"/>
+    <w:rsid w:val="00ED651D"/>
+  </w:style>
+  <w:style w:type="character" w:styleId="a4">
+    <w:name w:val="Emphasis"/>
+    <w:basedOn w:val="a0"/>
+    <w:uiPriority w:val="20"/>
+    <w:qFormat/>
+    <w:rsid w:val="00ED651D"/>
+    <w:rPr>
+      <w:i/>
+      <w:iCs/>
+    </w:rPr>
+  </w:style>
 </w:styles>
 </file>
 

</xml_diff>

<commit_message>
feat: Control Flow in Ruby -Elsif
</commit_message>
<xml_diff>
--- a/CONTROL FLOW IN RUBY.docx
+++ b/CONTROL FLOW IN RUBY.docx
@@ -2251,22 +2251,2334 @@
           <w:kern w:val="0"/>
           <w:sz w:val="21"/>
           <w:szCs w:val="21"/>
+          <w:lang w:val="en-US" w:eastAsia="ru-RU"/>
+          <w14:ligatures w14:val="none"/>
+        </w:rPr>
+      </w:pPr>
+      <w:r>
+        <w:rPr>
+          <w:rFonts w:ascii="Consolas" w:eastAsia="Times New Roman" w:hAnsi="Consolas" w:cs="Times New Roman"/>
+          <w:color w:val="FFFFFF"/>
+          <w:kern w:val="0"/>
+          <w:sz w:val="21"/>
+          <w:szCs w:val="21"/>
+          <w:lang w:val="en-US" w:eastAsia="ru-RU"/>
+          <w14:ligatures w14:val="none"/>
+        </w:rPr>
+        <w:t>  </w:t>
+      </w:r>
+      <w:r>
+        <w:rPr>
+          <w:rFonts w:ascii="Consolas" w:eastAsia="Times New Roman" w:hAnsi="Consolas" w:cs="Times New Roman"/>
+          <w:color w:val="B3CCFF"/>
+          <w:kern w:val="0"/>
+          <w:sz w:val="21"/>
+          <w:szCs w:val="21"/>
+          <w:lang w:val="en-US" w:eastAsia="ru-RU"/>
+          <w14:ligatures w14:val="none"/>
+        </w:rPr>
+        <w:t>end</w:t>
+      </w:r>
+    </w:p>
+    <w:p>
+      <w:pPr>
+        <w:pBdr>
+          <w:bottom w:val="single" w:sz="12" w:space="1" w:color="auto"/>
+        </w:pBdr>
+        <w:rPr>
+          <w:b/>
+          <w:bCs/>
+          <w:lang w:val="en-US"/>
+        </w:rPr>
+      </w:pPr>
+    </w:p>
+    <w:p>
+      <w:pPr>
+        <w:spacing w:before="100" w:beforeAutospacing="1" w:after="100" w:afterAutospacing="1" w:line="240" w:lineRule="auto"/>
+        <w:outlineLvl w:val="1"/>
+        <w:rPr>
+          <w:rFonts w:ascii="Segoe UI" w:eastAsia="Times New Roman" w:hAnsi="Segoe UI" w:cs="Segoe UI"/>
+          <w:b/>
+          <w:bCs/>
+          <w:color w:val="10162F"/>
+          <w:kern w:val="0"/>
+          <w:sz w:val="36"/>
+          <w:szCs w:val="36"/>
+          <w:lang w:val="en-US" w:eastAsia="ru-RU"/>
+          <w14:ligatures w14:val="none"/>
+        </w:rPr>
+      </w:pPr>
+      <w:r>
+        <w:rPr>
+          <w:rFonts w:ascii="Segoe UI" w:eastAsia="Times New Roman" w:hAnsi="Segoe UI" w:cs="Segoe UI"/>
+          <w:b/>
+          <w:bCs/>
+          <w:color w:val="10162F"/>
+          <w:kern w:val="0"/>
+          <w:sz w:val="36"/>
+          <w:szCs w:val="36"/>
+          <w:lang w:val="en-US" w:eastAsia="ru-RU"/>
+          <w14:ligatures w14:val="none"/>
+        </w:rPr>
+        <w:t>Else</w:t>
+      </w:r>
+    </w:p>
+    <w:p>
+      <w:pPr>
+        <w:spacing w:after="100" w:afterAutospacing="1" w:line="240" w:lineRule="auto"/>
+        <w:rPr>
+          <w:rFonts w:ascii="Segoe UI" w:eastAsia="Times New Roman" w:hAnsi="Segoe UI" w:cs="Segoe UI"/>
+          <w:color w:val="10162F"/>
+          <w:kern w:val="0"/>
+          <w:sz w:val="27"/>
+          <w:szCs w:val="27"/>
+          <w:lang w:val="en-US" w:eastAsia="ru-RU"/>
+          <w14:ligatures w14:val="none"/>
+        </w:rPr>
+      </w:pPr>
+      <w:r>
+        <w:rPr>
+          <w:rFonts w:ascii="Segoe UI" w:eastAsia="Times New Roman" w:hAnsi="Segoe UI" w:cs="Segoe UI"/>
+          <w:color w:val="10162F"/>
+          <w:kern w:val="0"/>
+          <w:sz w:val="27"/>
+          <w:szCs w:val="27"/>
+          <w:lang w:val="en-US" w:eastAsia="ru-RU"/>
+          <w14:ligatures w14:val="none"/>
+        </w:rPr>
+        <w:t>The partner to the </w:t>
+      </w:r>
+      <w:r>
+        <w:rPr>
+          <w:rFonts w:ascii="Ubuntu Mono" w:eastAsia="Times New Roman" w:hAnsi="Ubuntu Mono" w:cs="Courier New"/>
+          <w:color w:val="15141F"/>
+          <w:kern w:val="0"/>
+          <w:shd w:val="clear" w:color="auto" w:fill="EAE9ED"/>
+          <w:lang w:val="en-US" w:eastAsia="ru-RU"/>
+          <w14:ligatures w14:val="none"/>
+        </w:rPr>
+        <w:t>if</w:t>
+      </w:r>
+      <w:r>
+        <w:rPr>
+          <w:rFonts w:ascii="Segoe UI" w:eastAsia="Times New Roman" w:hAnsi="Segoe UI" w:cs="Segoe UI"/>
+          <w:color w:val="10162F"/>
+          <w:kern w:val="0"/>
+          <w:sz w:val="27"/>
+          <w:szCs w:val="27"/>
+          <w:lang w:val="en-US" w:eastAsia="ru-RU"/>
+          <w14:ligatures w14:val="none"/>
+        </w:rPr>
+        <w:t> statement is the </w:t>
+      </w:r>
+      <w:r>
+        <w:rPr>
+          <w:rFonts w:ascii="Ubuntu Mono" w:eastAsia="Times New Roman" w:hAnsi="Ubuntu Mono" w:cs="Courier New"/>
+          <w:color w:val="15141F"/>
+          <w:kern w:val="0"/>
+          <w:shd w:val="clear" w:color="auto" w:fill="EAE9ED"/>
+          <w:lang w:val="en-US" w:eastAsia="ru-RU"/>
+          <w14:ligatures w14:val="none"/>
+        </w:rPr>
+        <w:t>else</w:t>
+      </w:r>
+      <w:r>
+        <w:rPr>
+          <w:rFonts w:ascii="Segoe UI" w:eastAsia="Times New Roman" w:hAnsi="Segoe UI" w:cs="Segoe UI"/>
+          <w:color w:val="10162F"/>
+          <w:kern w:val="0"/>
+          <w:sz w:val="27"/>
+          <w:szCs w:val="27"/>
+          <w:lang w:val="en-US" w:eastAsia="ru-RU"/>
+          <w14:ligatures w14:val="none"/>
+        </w:rPr>
+        <w:t> statement. An </w:t>
+      </w:r>
+      <w:r>
+        <w:rPr>
+          <w:rFonts w:ascii="Ubuntu Mono" w:eastAsia="Times New Roman" w:hAnsi="Ubuntu Mono" w:cs="Courier New"/>
+          <w:color w:val="15141F"/>
+          <w:kern w:val="0"/>
+          <w:shd w:val="clear" w:color="auto" w:fill="EAE9ED"/>
+          <w:lang w:val="en-US" w:eastAsia="ru-RU"/>
+          <w14:ligatures w14:val="none"/>
+        </w:rPr>
+        <w:t>if</w:t>
+      </w:r>
+      <w:r>
+        <w:rPr>
+          <w:rFonts w:ascii="Segoe UI" w:eastAsia="Times New Roman" w:hAnsi="Segoe UI" w:cs="Segoe UI"/>
+          <w:color w:val="10162F"/>
+          <w:kern w:val="0"/>
+          <w:sz w:val="27"/>
+          <w:szCs w:val="27"/>
+          <w:lang w:val="en-US" w:eastAsia="ru-RU"/>
+          <w14:ligatures w14:val="none"/>
+        </w:rPr>
+        <w:t>/</w:t>
+      </w:r>
+      <w:r>
+        <w:rPr>
+          <w:rFonts w:ascii="Ubuntu Mono" w:eastAsia="Times New Roman" w:hAnsi="Ubuntu Mono" w:cs="Courier New"/>
+          <w:color w:val="15141F"/>
+          <w:kern w:val="0"/>
+          <w:shd w:val="clear" w:color="auto" w:fill="EAE9ED"/>
+          <w:lang w:val="en-US" w:eastAsia="ru-RU"/>
+          <w14:ligatures w14:val="none"/>
+        </w:rPr>
+        <w:t>else</w:t>
+      </w:r>
+      <w:r>
+        <w:rPr>
+          <w:rFonts w:ascii="Segoe UI" w:eastAsia="Times New Roman" w:hAnsi="Segoe UI" w:cs="Segoe UI"/>
+          <w:color w:val="10162F"/>
+          <w:kern w:val="0"/>
+          <w:sz w:val="27"/>
+          <w:szCs w:val="27"/>
+          <w:lang w:val="en-US" w:eastAsia="ru-RU"/>
+          <w14:ligatures w14:val="none"/>
+        </w:rPr>
+        <w:t> statement says to Ruby: “If this expression is true, run this code block; otherwise, run the code after the </w:t>
+      </w:r>
+      <w:r>
+        <w:rPr>
+          <w:rFonts w:ascii="Ubuntu Mono" w:eastAsia="Times New Roman" w:hAnsi="Ubuntu Mono" w:cs="Courier New"/>
+          <w:color w:val="15141F"/>
+          <w:kern w:val="0"/>
+          <w:shd w:val="clear" w:color="auto" w:fill="EAE9ED"/>
+          <w:lang w:val="en-US" w:eastAsia="ru-RU"/>
+          <w14:ligatures w14:val="none"/>
+        </w:rPr>
+        <w:t>else</w:t>
+      </w:r>
+      <w:r>
+        <w:rPr>
+          <w:rFonts w:ascii="Segoe UI" w:eastAsia="Times New Roman" w:hAnsi="Segoe UI" w:cs="Segoe UI"/>
+          <w:color w:val="10162F"/>
+          <w:kern w:val="0"/>
+          <w:sz w:val="27"/>
+          <w:szCs w:val="27"/>
+          <w:lang w:val="en-US" w:eastAsia="ru-RU"/>
+          <w14:ligatures w14:val="none"/>
+        </w:rPr>
+        <w:t> statement.” Here’s an example:</w:t>
+      </w:r>
+    </w:p>
+    <w:p>
+      <w:pPr>
+        <w:shd w:val="clear" w:color="auto" w:fill="211E2F"/>
+        <w:tabs>
+          <w:tab w:val="left" w:pos="916"/>
+          <w:tab w:val="left" w:pos="1832"/>
+          <w:tab w:val="left" w:pos="2748"/>
+          <w:tab w:val="left" w:pos="3664"/>
+          <w:tab w:val="left" w:pos="4580"/>
+          <w:tab w:val="left" w:pos="5496"/>
+          <w:tab w:val="left" w:pos="6412"/>
+          <w:tab w:val="left" w:pos="7328"/>
+          <w:tab w:val="left" w:pos="8244"/>
+          <w:tab w:val="left" w:pos="9160"/>
+          <w:tab w:val="left" w:pos="10076"/>
+          <w:tab w:val="left" w:pos="10992"/>
+          <w:tab w:val="left" w:pos="11908"/>
+          <w:tab w:val="left" w:pos="12824"/>
+          <w:tab w:val="left" w:pos="13740"/>
+          <w:tab w:val="left" w:pos="14656"/>
+        </w:tabs>
+        <w:spacing w:after="0" w:line="240" w:lineRule="auto"/>
+        <w:rPr>
+          <w:rFonts w:ascii="Ubuntu Mono" w:eastAsia="Times New Roman" w:hAnsi="Ubuntu Mono" w:cs="Courier New"/>
+          <w:color w:val="939598"/>
+          <w:kern w:val="0"/>
+          <w:sz w:val="27"/>
+          <w:szCs w:val="27"/>
+          <w:lang w:val="en-US" w:eastAsia="ru-RU"/>
+          <w14:ligatures w14:val="none"/>
+        </w:rPr>
+      </w:pPr>
+      <w:r>
+        <w:rPr>
+          <w:rFonts w:ascii="Ubuntu Mono" w:eastAsia="Times New Roman" w:hAnsi="Ubuntu Mono" w:cs="Courier New"/>
+          <w:color w:val="B3CCFF"/>
+          <w:kern w:val="0"/>
+          <w:sz w:val="27"/>
+          <w:szCs w:val="27"/>
+          <w:lang w:val="en-US" w:eastAsia="ru-RU"/>
+          <w14:ligatures w14:val="none"/>
+        </w:rPr>
+        <w:t>if</w:t>
+      </w:r>
+      <w:r>
+        <w:rPr>
+          <w:rFonts w:ascii="Ubuntu Mono" w:eastAsia="Times New Roman" w:hAnsi="Ubuntu Mono" w:cs="Courier New"/>
+          <w:color w:val="FFFFFF"/>
+          <w:kern w:val="0"/>
+          <w:sz w:val="27"/>
+          <w:szCs w:val="27"/>
+          <w:lang w:val="en-US" w:eastAsia="ru-RU"/>
+          <w14:ligatures w14:val="none"/>
+        </w:rPr>
+        <w:t xml:space="preserve"> </w:t>
+      </w:r>
+      <w:r>
+        <w:rPr>
+          <w:rFonts w:ascii="Ubuntu Mono" w:eastAsia="Times New Roman" w:hAnsi="Ubuntu Mono" w:cs="Courier New"/>
+          <w:color w:val="FF8973"/>
+          <w:kern w:val="0"/>
+          <w:sz w:val="27"/>
+          <w:szCs w:val="27"/>
+          <w:lang w:val="en-US" w:eastAsia="ru-RU"/>
+          <w14:ligatures w14:val="none"/>
+        </w:rPr>
+        <w:t>1</w:t>
+      </w:r>
+      <w:r>
+        <w:rPr>
+          <w:rFonts w:ascii="Ubuntu Mono" w:eastAsia="Times New Roman" w:hAnsi="Ubuntu Mono" w:cs="Courier New"/>
+          <w:color w:val="FFFFFF"/>
+          <w:kern w:val="0"/>
+          <w:sz w:val="27"/>
+          <w:szCs w:val="27"/>
+          <w:lang w:val="en-US" w:eastAsia="ru-RU"/>
+          <w14:ligatures w14:val="none"/>
+        </w:rPr>
+        <w:t xml:space="preserve"> &gt; </w:t>
+      </w:r>
+      <w:r>
+        <w:rPr>
+          <w:rFonts w:ascii="Ubuntu Mono" w:eastAsia="Times New Roman" w:hAnsi="Ubuntu Mono" w:cs="Courier New"/>
+          <w:color w:val="FF8973"/>
+          <w:kern w:val="0"/>
+          <w:sz w:val="27"/>
+          <w:szCs w:val="27"/>
+          <w:lang w:val="en-US" w:eastAsia="ru-RU"/>
+          <w14:ligatures w14:val="none"/>
+        </w:rPr>
+        <w:t>2</w:t>
+      </w:r>
+      <w:r>
+        <w:rPr>
+          <w:rFonts w:ascii="Ubuntu Mono" w:eastAsia="Times New Roman" w:hAnsi="Ubuntu Mono" w:cs="Courier New"/>
+          <w:color w:val="939598"/>
+          <w:kern w:val="0"/>
+          <w:sz w:val="27"/>
+          <w:szCs w:val="27"/>
+          <w:lang w:val="en-US" w:eastAsia="ru-RU"/>
+          <w14:ligatures w14:val="none"/>
+        </w:rPr>
+        <w:br/>
+      </w:r>
+      <w:r>
+        <w:rPr>
+          <w:rFonts w:ascii="Ubuntu Mono" w:eastAsia="Times New Roman" w:hAnsi="Ubuntu Mono" w:cs="Courier New"/>
+          <w:color w:val="FFFFFF"/>
+          <w:kern w:val="0"/>
+          <w:sz w:val="27"/>
+          <w:szCs w:val="27"/>
+          <w:lang w:val="en-US" w:eastAsia="ru-RU"/>
+          <w14:ligatures w14:val="none"/>
+        </w:rPr>
+        <w:t>  </w:t>
+      </w:r>
+      <w:r>
+        <w:rPr>
+          <w:rFonts w:ascii="Ubuntu Mono" w:eastAsia="Times New Roman" w:hAnsi="Ubuntu Mono" w:cs="Courier New"/>
+          <w:color w:val="FF8973"/>
+          <w:kern w:val="0"/>
+          <w:sz w:val="27"/>
+          <w:szCs w:val="27"/>
+          <w:lang w:val="en-US" w:eastAsia="ru-RU"/>
+          <w14:ligatures w14:val="none"/>
+        </w:rPr>
+        <w:t>print</w:t>
+      </w:r>
+      <w:r>
+        <w:rPr>
+          <w:rFonts w:ascii="Ubuntu Mono" w:eastAsia="Times New Roman" w:hAnsi="Ubuntu Mono" w:cs="Courier New"/>
+          <w:color w:val="FFFFFF"/>
+          <w:kern w:val="0"/>
+          <w:sz w:val="27"/>
+          <w:szCs w:val="27"/>
+          <w:lang w:val="en-US" w:eastAsia="ru-RU"/>
+          <w14:ligatures w14:val="none"/>
+        </w:rPr>
+        <w:t xml:space="preserve"> </w:t>
+      </w:r>
+      <w:r>
+        <w:rPr>
+          <w:rFonts w:ascii="Ubuntu Mono" w:eastAsia="Times New Roman" w:hAnsi="Ubuntu Mono" w:cs="Courier New"/>
+          <w:color w:val="FFE083"/>
+          <w:kern w:val="0"/>
+          <w:sz w:val="27"/>
+          <w:szCs w:val="27"/>
+          <w:lang w:val="en-US" w:eastAsia="ru-RU"/>
+          <w14:ligatures w14:val="none"/>
+        </w:rPr>
+        <w:t>"I won't get printed because one is less than two."</w:t>
+      </w:r>
+      <w:r>
+        <w:rPr>
+          <w:rFonts w:ascii="Ubuntu Mono" w:eastAsia="Times New Roman" w:hAnsi="Ubuntu Mono" w:cs="Courier New"/>
+          <w:color w:val="939598"/>
+          <w:kern w:val="0"/>
+          <w:sz w:val="27"/>
+          <w:szCs w:val="27"/>
+          <w:lang w:val="en-US" w:eastAsia="ru-RU"/>
+          <w14:ligatures w14:val="none"/>
+        </w:rPr>
+        <w:br/>
+      </w:r>
+      <w:r>
+        <w:rPr>
+          <w:rFonts w:ascii="Ubuntu Mono" w:eastAsia="Times New Roman" w:hAnsi="Ubuntu Mono" w:cs="Courier New"/>
+          <w:color w:val="B3CCFF"/>
+          <w:kern w:val="0"/>
+          <w:sz w:val="27"/>
+          <w:szCs w:val="27"/>
+          <w:lang w:val="en-US" w:eastAsia="ru-RU"/>
+          <w14:ligatures w14:val="none"/>
+        </w:rPr>
+        <w:t>else</w:t>
+      </w:r>
+      <w:r>
+        <w:rPr>
+          <w:rFonts w:ascii="Ubuntu Mono" w:eastAsia="Times New Roman" w:hAnsi="Ubuntu Mono" w:cs="Courier New"/>
+          <w:color w:val="939598"/>
+          <w:kern w:val="0"/>
+          <w:sz w:val="27"/>
+          <w:szCs w:val="27"/>
+          <w:lang w:val="en-US" w:eastAsia="ru-RU"/>
+          <w14:ligatures w14:val="none"/>
+        </w:rPr>
+        <w:br/>
+      </w:r>
+      <w:r>
+        <w:rPr>
+          <w:rFonts w:ascii="Ubuntu Mono" w:eastAsia="Times New Roman" w:hAnsi="Ubuntu Mono" w:cs="Courier New"/>
+          <w:color w:val="FFFFFF"/>
+          <w:kern w:val="0"/>
+          <w:sz w:val="27"/>
+          <w:szCs w:val="27"/>
+          <w:lang w:val="en-US" w:eastAsia="ru-RU"/>
+          <w14:ligatures w14:val="none"/>
+        </w:rPr>
+        <w:lastRenderedPageBreak/>
+        <w:t>  </w:t>
+      </w:r>
+      <w:r>
+        <w:rPr>
+          <w:rFonts w:ascii="Ubuntu Mono" w:eastAsia="Times New Roman" w:hAnsi="Ubuntu Mono" w:cs="Courier New"/>
+          <w:color w:val="FF8973"/>
+          <w:kern w:val="0"/>
+          <w:sz w:val="27"/>
+          <w:szCs w:val="27"/>
+          <w:lang w:val="en-US" w:eastAsia="ru-RU"/>
+          <w14:ligatures w14:val="none"/>
+        </w:rPr>
+        <w:t>print</w:t>
+      </w:r>
+      <w:r>
+        <w:rPr>
+          <w:rFonts w:ascii="Ubuntu Mono" w:eastAsia="Times New Roman" w:hAnsi="Ubuntu Mono" w:cs="Courier New"/>
+          <w:color w:val="FFFFFF"/>
+          <w:kern w:val="0"/>
+          <w:sz w:val="27"/>
+          <w:szCs w:val="27"/>
+          <w:lang w:val="en-US" w:eastAsia="ru-RU"/>
+          <w14:ligatures w14:val="none"/>
+        </w:rPr>
+        <w:t xml:space="preserve"> </w:t>
+      </w:r>
+      <w:r>
+        <w:rPr>
+          <w:rFonts w:ascii="Ubuntu Mono" w:eastAsia="Times New Roman" w:hAnsi="Ubuntu Mono" w:cs="Courier New"/>
+          <w:color w:val="FFE083"/>
+          <w:kern w:val="0"/>
+          <w:sz w:val="27"/>
+          <w:szCs w:val="27"/>
+          <w:lang w:val="en-US" w:eastAsia="ru-RU"/>
+          <w14:ligatures w14:val="none"/>
+        </w:rPr>
+        <w:t>"That means I'll get printed!"</w:t>
+      </w:r>
+      <w:r>
+        <w:rPr>
+          <w:rFonts w:ascii="Ubuntu Mono" w:eastAsia="Times New Roman" w:hAnsi="Ubuntu Mono" w:cs="Courier New"/>
+          <w:color w:val="939598"/>
+          <w:kern w:val="0"/>
+          <w:sz w:val="27"/>
+          <w:szCs w:val="27"/>
+          <w:lang w:val="en-US" w:eastAsia="ru-RU"/>
+          <w14:ligatures w14:val="none"/>
+        </w:rPr>
+        <w:br/>
+      </w:r>
+      <w:r>
+        <w:rPr>
+          <w:rFonts w:ascii="Ubuntu Mono" w:eastAsia="Times New Roman" w:hAnsi="Ubuntu Mono" w:cs="Courier New"/>
+          <w:color w:val="B3CCFF"/>
+          <w:kern w:val="0"/>
+          <w:sz w:val="27"/>
+          <w:szCs w:val="27"/>
+          <w:lang w:val="en-US" w:eastAsia="ru-RU"/>
+          <w14:ligatures w14:val="none"/>
+        </w:rPr>
+        <w:t>end</w:t>
+      </w:r>
+    </w:p>
+    <w:p>
+      <w:pPr>
+        <w:shd w:val="clear" w:color="auto" w:fill="FFFFFF"/>
+        <w:spacing w:before="100" w:beforeAutospacing="1" w:after="100" w:afterAutospacing="1" w:line="240" w:lineRule="auto"/>
+        <w:outlineLvl w:val="2"/>
+        <w:rPr>
+          <w:rFonts w:ascii="Segoe UI" w:eastAsia="Times New Roman" w:hAnsi="Segoe UI" w:cs="Segoe UI"/>
+          <w:b/>
+          <w:bCs/>
+          <w:color w:val="10162F"/>
+          <w:kern w:val="0"/>
+          <w:sz w:val="27"/>
+          <w:szCs w:val="27"/>
+          <w:lang w:val="en-US" w:eastAsia="ru-RU"/>
+          <w14:ligatures w14:val="none"/>
+        </w:rPr>
+      </w:pPr>
+      <w:r>
+        <w:rPr>
+          <w:rFonts w:ascii="Segoe UI" w:eastAsia="Times New Roman" w:hAnsi="Segoe UI" w:cs="Segoe UI"/>
+          <w:b/>
+          <w:bCs/>
+          <w:color w:val="10162F"/>
+          <w:kern w:val="0"/>
+          <w:sz w:val="27"/>
+          <w:szCs w:val="27"/>
+          <w:lang w:val="en-US" w:eastAsia="ru-RU"/>
+          <w14:ligatures w14:val="none"/>
+        </w:rPr>
+        <w:t>Instructions</w:t>
+      </w:r>
+    </w:p>
+    <w:p>
+      <w:pPr>
+        <w:spacing w:after="0" w:line="240" w:lineRule="auto"/>
+        <w:rPr>
+          <w:rFonts w:ascii="Segoe UI" w:eastAsia="Times New Roman" w:hAnsi="Segoe UI" w:cs="Segoe UI"/>
+          <w:color w:val="10162F"/>
+          <w:kern w:val="0"/>
+          <w:sz w:val="27"/>
+          <w:szCs w:val="27"/>
+          <w:lang w:val="en-US" w:eastAsia="ru-RU"/>
+          <w14:ligatures w14:val="none"/>
+        </w:rPr>
+      </w:pPr>
+      <w:r>
+        <w:rPr>
+          <w:rFonts w:ascii="Segoe UI" w:eastAsia="Times New Roman" w:hAnsi="Segoe UI" w:cs="Segoe UI"/>
+          <w:b/>
+          <w:bCs/>
+          <w:color w:val="10162F"/>
+          <w:kern w:val="0"/>
+          <w:sz w:val="27"/>
+          <w:szCs w:val="27"/>
+          <w:lang w:val="en-US" w:eastAsia="ru-RU"/>
+          <w14:ligatures w14:val="none"/>
+        </w:rPr>
+        <w:t>1.</w:t>
+      </w:r>
+    </w:p>
+    <w:p>
+      <w:pPr>
+        <w:spacing w:after="0" w:line="240" w:lineRule="auto"/>
+        <w:rPr>
+          <w:rFonts w:ascii="Segoe UI" w:eastAsia="Times New Roman" w:hAnsi="Segoe UI" w:cs="Segoe UI"/>
+          <w:color w:val="10162F"/>
+          <w:kern w:val="0"/>
+          <w:sz w:val="27"/>
+          <w:szCs w:val="27"/>
+          <w:lang w:val="en-US" w:eastAsia="ru-RU"/>
+          <w14:ligatures w14:val="none"/>
+        </w:rPr>
+      </w:pPr>
+      <w:r>
+        <w:rPr>
+          <w:rFonts w:ascii="Segoe UI" w:eastAsia="Times New Roman" w:hAnsi="Segoe UI" w:cs="Segoe UI"/>
+          <w:color w:val="10162F"/>
+          <w:kern w:val="0"/>
+          <w:sz w:val="27"/>
+          <w:szCs w:val="27"/>
+          <w:lang w:val="en-US" w:eastAsia="ru-RU"/>
+          <w14:ligatures w14:val="none"/>
+        </w:rPr>
+        <w:t>Try it yourself in the editor! Use any expression you like in your </w:t>
+      </w:r>
+      <w:r>
+        <w:rPr>
+          <w:rFonts w:ascii="Ubuntu Mono" w:eastAsia="Times New Roman" w:hAnsi="Ubuntu Mono" w:cs="Courier New"/>
+          <w:color w:val="15141F"/>
+          <w:kern w:val="0"/>
+          <w:shd w:val="clear" w:color="auto" w:fill="EAE9ED"/>
+          <w:lang w:val="en-US" w:eastAsia="ru-RU"/>
+          <w14:ligatures w14:val="none"/>
+        </w:rPr>
+        <w:t>if</w:t>
+      </w:r>
+      <w:r>
+        <w:rPr>
+          <w:rFonts w:ascii="Segoe UI" w:eastAsia="Times New Roman" w:hAnsi="Segoe UI" w:cs="Segoe UI"/>
+          <w:color w:val="10162F"/>
+          <w:kern w:val="0"/>
+          <w:sz w:val="27"/>
+          <w:szCs w:val="27"/>
+          <w:lang w:val="en-US" w:eastAsia="ru-RU"/>
+          <w14:ligatures w14:val="none"/>
+        </w:rPr>
+        <w:t>/</w:t>
+      </w:r>
+      <w:r>
+        <w:rPr>
+          <w:rFonts w:ascii="Ubuntu Mono" w:eastAsia="Times New Roman" w:hAnsi="Ubuntu Mono" w:cs="Courier New"/>
+          <w:color w:val="15141F"/>
+          <w:kern w:val="0"/>
+          <w:shd w:val="clear" w:color="auto" w:fill="EAE9ED"/>
+          <w:lang w:val="en-US" w:eastAsia="ru-RU"/>
+          <w14:ligatures w14:val="none"/>
+        </w:rPr>
+        <w:t>else</w:t>
+      </w:r>
+      <w:r>
+        <w:rPr>
+          <w:rFonts w:ascii="Segoe UI" w:eastAsia="Times New Roman" w:hAnsi="Segoe UI" w:cs="Segoe UI"/>
+          <w:color w:val="10162F"/>
+          <w:kern w:val="0"/>
+          <w:sz w:val="27"/>
+          <w:szCs w:val="27"/>
+          <w:lang w:val="en-US" w:eastAsia="ru-RU"/>
+          <w14:ligatures w14:val="none"/>
+        </w:rPr>
+        <w:t> statement, but make sure both branches print a string of your choice to the console.</w:t>
+      </w:r>
+    </w:p>
+    <w:p>
+      <w:pPr>
+        <w:rPr>
+          <w:b/>
+          <w:bCs/>
+          <w:lang w:val="en-US"/>
+        </w:rPr>
+      </w:pPr>
+    </w:p>
+    <w:p>
+      <w:pPr>
+        <w:rPr>
+          <w:b/>
+          <w:bCs/>
+          <w:lang w:val="en-US"/>
+        </w:rPr>
+      </w:pPr>
+      <w:proofErr w:type="spellStart"/>
+      <w:r>
+        <w:rPr>
+          <w:b/>
+          <w:bCs/>
+          <w:lang w:val="en-US"/>
+        </w:rPr>
+        <w:t>script.rb</w:t>
+      </w:r>
+      <w:proofErr w:type="spellEnd"/>
+    </w:p>
+    <w:p>
+      <w:pPr>
+        <w:shd w:val="clear" w:color="auto" w:fill="1E1E1E"/>
+        <w:spacing w:after="0" w:line="360" w:lineRule="atLeast"/>
+        <w:rPr>
+          <w:rFonts w:ascii="Consolas" w:eastAsia="Times New Roman" w:hAnsi="Consolas" w:cs="Times New Roman"/>
+          <w:color w:val="FFFFFF"/>
+          <w:kern w:val="0"/>
+          <w:sz w:val="21"/>
+          <w:szCs w:val="21"/>
+          <w:lang w:val="en-US" w:eastAsia="ru-RU"/>
+          <w14:ligatures w14:val="none"/>
+        </w:rPr>
+      </w:pPr>
+      <w:r>
+        <w:rPr>
+          <w:rFonts w:ascii="Consolas" w:eastAsia="Times New Roman" w:hAnsi="Consolas" w:cs="Times New Roman"/>
+          <w:color w:val="B3CCFF"/>
+          <w:kern w:val="0"/>
+          <w:sz w:val="21"/>
+          <w:szCs w:val="21"/>
+          <w:lang w:val="en-US" w:eastAsia="ru-RU"/>
+          <w14:ligatures w14:val="none"/>
+        </w:rPr>
+        <w:t>if</w:t>
+      </w:r>
+      <w:r>
+        <w:rPr>
+          <w:rFonts w:ascii="Consolas" w:eastAsia="Times New Roman" w:hAnsi="Consolas" w:cs="Times New Roman"/>
+          <w:color w:val="FFFFFF"/>
+          <w:kern w:val="0"/>
+          <w:sz w:val="21"/>
+          <w:szCs w:val="21"/>
+          <w:lang w:val="en-US" w:eastAsia="ru-RU"/>
+          <w14:ligatures w14:val="none"/>
+        </w:rPr>
+        <w:t> </w:t>
+      </w:r>
+      <w:r>
+        <w:rPr>
+          <w:rFonts w:ascii="Consolas" w:eastAsia="Times New Roman" w:hAnsi="Consolas" w:cs="Times New Roman"/>
+          <w:color w:val="FFE083"/>
+          <w:kern w:val="0"/>
+          <w:sz w:val="21"/>
+          <w:szCs w:val="21"/>
+          <w:lang w:val="en-US" w:eastAsia="ru-RU"/>
+          <w14:ligatures w14:val="none"/>
+        </w:rPr>
+        <w:t>"</w:t>
+      </w:r>
+      <w:proofErr w:type="spellStart"/>
+      <w:r>
+        <w:rPr>
+          <w:rFonts w:ascii="Consolas" w:eastAsia="Times New Roman" w:hAnsi="Consolas" w:cs="Times New Roman"/>
+          <w:color w:val="FFE083"/>
+          <w:kern w:val="0"/>
+          <w:sz w:val="21"/>
+          <w:szCs w:val="21"/>
+          <w:lang w:val="en-US" w:eastAsia="ru-RU"/>
+          <w14:ligatures w14:val="none"/>
+        </w:rPr>
+        <w:t>four</w:t>
+      </w:r>
+      <w:proofErr w:type="gramStart"/>
+      <w:r>
+        <w:rPr>
+          <w:rFonts w:ascii="Consolas" w:eastAsia="Times New Roman" w:hAnsi="Consolas" w:cs="Times New Roman"/>
+          <w:color w:val="FFE083"/>
+          <w:kern w:val="0"/>
+          <w:sz w:val="21"/>
+          <w:szCs w:val="21"/>
+          <w:lang w:val="en-US" w:eastAsia="ru-RU"/>
+          <w14:ligatures w14:val="none"/>
+        </w:rPr>
+        <w:t>"</w:t>
+      </w:r>
+      <w:r>
+        <w:rPr>
+          <w:rFonts w:ascii="Consolas" w:eastAsia="Times New Roman" w:hAnsi="Consolas" w:cs="Times New Roman"/>
+          <w:color w:val="FFFFFF"/>
+          <w:kern w:val="0"/>
+          <w:sz w:val="21"/>
+          <w:szCs w:val="21"/>
+          <w:lang w:val="en-US" w:eastAsia="ru-RU"/>
+          <w14:ligatures w14:val="none"/>
+        </w:rPr>
+        <w:t>.</w:t>
+      </w:r>
+      <w:r>
+        <w:rPr>
+          <w:rFonts w:ascii="Consolas" w:eastAsia="Times New Roman" w:hAnsi="Consolas" w:cs="Times New Roman"/>
+          <w:color w:val="83FFF5"/>
+          <w:kern w:val="0"/>
+          <w:sz w:val="21"/>
+          <w:szCs w:val="21"/>
+          <w:lang w:val="en-US" w:eastAsia="ru-RU"/>
+          <w14:ligatures w14:val="none"/>
+        </w:rPr>
+        <w:t>length</w:t>
+      </w:r>
+      <w:proofErr w:type="spellEnd"/>
+      <w:proofErr w:type="gramEnd"/>
+      <w:r>
+        <w:rPr>
+          <w:rFonts w:ascii="Consolas" w:eastAsia="Times New Roman" w:hAnsi="Consolas" w:cs="Times New Roman"/>
+          <w:color w:val="FFFFFF"/>
+          <w:kern w:val="0"/>
+          <w:sz w:val="21"/>
+          <w:szCs w:val="21"/>
+          <w:lang w:val="en-US" w:eastAsia="ru-RU"/>
+          <w14:ligatures w14:val="none"/>
+        </w:rPr>
+        <w:t> &gt; </w:t>
+      </w:r>
+      <w:r>
+        <w:rPr>
+          <w:rFonts w:ascii="Consolas" w:eastAsia="Times New Roman" w:hAnsi="Consolas" w:cs="Times New Roman"/>
+          <w:color w:val="FFE083"/>
+          <w:kern w:val="0"/>
+          <w:sz w:val="21"/>
+          <w:szCs w:val="21"/>
+          <w:lang w:val="en-US" w:eastAsia="ru-RU"/>
+          <w14:ligatures w14:val="none"/>
+        </w:rPr>
+        <w:t>"</w:t>
+      </w:r>
+      <w:proofErr w:type="spellStart"/>
+      <w:r>
+        <w:rPr>
+          <w:rFonts w:ascii="Consolas" w:eastAsia="Times New Roman" w:hAnsi="Consolas" w:cs="Times New Roman"/>
+          <w:color w:val="FFE083"/>
+          <w:kern w:val="0"/>
+          <w:sz w:val="21"/>
+          <w:szCs w:val="21"/>
+          <w:lang w:val="en-US" w:eastAsia="ru-RU"/>
+          <w14:ligatures w14:val="none"/>
+        </w:rPr>
+        <w:t>two"</w:t>
+      </w:r>
+      <w:r>
+        <w:rPr>
+          <w:rFonts w:ascii="Consolas" w:eastAsia="Times New Roman" w:hAnsi="Consolas" w:cs="Times New Roman"/>
+          <w:color w:val="FFFFFF"/>
+          <w:kern w:val="0"/>
+          <w:sz w:val="21"/>
+          <w:szCs w:val="21"/>
+          <w:lang w:val="en-US" w:eastAsia="ru-RU"/>
+          <w14:ligatures w14:val="none"/>
+        </w:rPr>
+        <w:t>.</w:t>
+      </w:r>
+      <w:r>
+        <w:rPr>
+          <w:rFonts w:ascii="Consolas" w:eastAsia="Times New Roman" w:hAnsi="Consolas" w:cs="Times New Roman"/>
+          <w:color w:val="83FFF5"/>
+          <w:kern w:val="0"/>
+          <w:sz w:val="21"/>
+          <w:szCs w:val="21"/>
+          <w:lang w:val="en-US" w:eastAsia="ru-RU"/>
+          <w14:ligatures w14:val="none"/>
+        </w:rPr>
+        <w:t>length</w:t>
+      </w:r>
+      <w:proofErr w:type="spellEnd"/>
+    </w:p>
+    <w:p>
+      <w:pPr>
+        <w:shd w:val="clear" w:color="auto" w:fill="1E1E1E"/>
+        <w:spacing w:after="0" w:line="360" w:lineRule="atLeast"/>
+        <w:rPr>
+          <w:rFonts w:ascii="Consolas" w:eastAsia="Times New Roman" w:hAnsi="Consolas" w:cs="Times New Roman"/>
+          <w:color w:val="FFFFFF"/>
+          <w:kern w:val="0"/>
+          <w:sz w:val="21"/>
+          <w:szCs w:val="21"/>
+          <w:lang w:val="en-US" w:eastAsia="ru-RU"/>
+          <w14:ligatures w14:val="none"/>
+        </w:rPr>
+      </w:pPr>
+      <w:r>
+        <w:rPr>
+          <w:rFonts w:ascii="Consolas" w:eastAsia="Times New Roman" w:hAnsi="Consolas" w:cs="Times New Roman"/>
+          <w:color w:val="FFFFFF"/>
+          <w:kern w:val="0"/>
+          <w:sz w:val="21"/>
+          <w:szCs w:val="21"/>
+          <w:lang w:val="en-US" w:eastAsia="ru-RU"/>
+          <w14:ligatures w14:val="none"/>
+        </w:rPr>
+        <w:t>  </w:t>
+      </w:r>
+      <w:r>
+        <w:rPr>
+          <w:rFonts w:ascii="Consolas" w:eastAsia="Times New Roman" w:hAnsi="Consolas" w:cs="Times New Roman"/>
+          <w:color w:val="FF8973"/>
+          <w:kern w:val="0"/>
+          <w:sz w:val="21"/>
+          <w:szCs w:val="21"/>
+          <w:lang w:val="en-US" w:eastAsia="ru-RU"/>
+          <w14:ligatures w14:val="none"/>
+        </w:rPr>
+        <w:t>puts</w:t>
+      </w:r>
+      <w:r>
+        <w:rPr>
+          <w:rFonts w:ascii="Consolas" w:eastAsia="Times New Roman" w:hAnsi="Consolas" w:cs="Times New Roman"/>
+          <w:color w:val="FFFFFF"/>
+          <w:kern w:val="0"/>
+          <w:sz w:val="21"/>
+          <w:szCs w:val="21"/>
+          <w:lang w:val="en-US" w:eastAsia="ru-RU"/>
+          <w14:ligatures w14:val="none"/>
+        </w:rPr>
+        <w:t> </w:t>
+      </w:r>
+      <w:r>
+        <w:rPr>
+          <w:rFonts w:ascii="Consolas" w:eastAsia="Times New Roman" w:hAnsi="Consolas" w:cs="Times New Roman"/>
+          <w:color w:val="FFE083"/>
+          <w:kern w:val="0"/>
+          <w:sz w:val="21"/>
+          <w:szCs w:val="21"/>
+          <w:lang w:val="en-US" w:eastAsia="ru-RU"/>
+          <w14:ligatures w14:val="none"/>
+        </w:rPr>
+        <w:t>"The word four is longer than the word two"</w:t>
+      </w:r>
+    </w:p>
+    <w:p>
+      <w:pPr>
+        <w:shd w:val="clear" w:color="auto" w:fill="1E1E1E"/>
+        <w:spacing w:after="0" w:line="360" w:lineRule="atLeast"/>
+        <w:rPr>
+          <w:rFonts w:ascii="Consolas" w:eastAsia="Times New Roman" w:hAnsi="Consolas" w:cs="Times New Roman"/>
+          <w:color w:val="FFFFFF"/>
+          <w:kern w:val="0"/>
+          <w:sz w:val="21"/>
+          <w:szCs w:val="21"/>
+          <w:lang w:val="en-US" w:eastAsia="ru-RU"/>
+          <w14:ligatures w14:val="none"/>
+        </w:rPr>
+      </w:pPr>
+      <w:r>
+        <w:rPr>
+          <w:rFonts w:ascii="Consolas" w:eastAsia="Times New Roman" w:hAnsi="Consolas" w:cs="Times New Roman"/>
+          <w:color w:val="B3CCFF"/>
+          <w:kern w:val="0"/>
+          <w:sz w:val="21"/>
+          <w:szCs w:val="21"/>
+          <w:lang w:val="en-US" w:eastAsia="ru-RU"/>
+          <w14:ligatures w14:val="none"/>
+        </w:rPr>
+        <w:t>else</w:t>
+      </w:r>
+    </w:p>
+    <w:p>
+      <w:pPr>
+        <w:shd w:val="clear" w:color="auto" w:fill="1E1E1E"/>
+        <w:spacing w:after="0" w:line="360" w:lineRule="atLeast"/>
+        <w:rPr>
+          <w:rFonts w:ascii="Consolas" w:eastAsia="Times New Roman" w:hAnsi="Consolas" w:cs="Times New Roman"/>
+          <w:color w:val="FFFFFF"/>
+          <w:kern w:val="0"/>
+          <w:sz w:val="21"/>
+          <w:szCs w:val="21"/>
+          <w:lang w:val="en-US" w:eastAsia="ru-RU"/>
+          <w14:ligatures w14:val="none"/>
+        </w:rPr>
+      </w:pPr>
+      <w:r>
+        <w:rPr>
+          <w:rFonts w:ascii="Consolas" w:eastAsia="Times New Roman" w:hAnsi="Consolas" w:cs="Times New Roman"/>
+          <w:color w:val="FFFFFF"/>
+          <w:kern w:val="0"/>
+          <w:sz w:val="21"/>
+          <w:szCs w:val="21"/>
+          <w:lang w:val="en-US" w:eastAsia="ru-RU"/>
+          <w14:ligatures w14:val="none"/>
+        </w:rPr>
+        <w:t>  </w:t>
+      </w:r>
+      <w:r>
+        <w:rPr>
+          <w:rFonts w:ascii="Consolas" w:eastAsia="Times New Roman" w:hAnsi="Consolas" w:cs="Times New Roman"/>
+          <w:color w:val="FF8973"/>
+          <w:kern w:val="0"/>
+          <w:sz w:val="21"/>
+          <w:szCs w:val="21"/>
+          <w:lang w:val="en-US" w:eastAsia="ru-RU"/>
+          <w14:ligatures w14:val="none"/>
+        </w:rPr>
+        <w:t>puts</w:t>
+      </w:r>
+      <w:r>
+        <w:rPr>
+          <w:rFonts w:ascii="Consolas" w:eastAsia="Times New Roman" w:hAnsi="Consolas" w:cs="Times New Roman"/>
+          <w:color w:val="FFFFFF"/>
+          <w:kern w:val="0"/>
+          <w:sz w:val="21"/>
+          <w:szCs w:val="21"/>
+          <w:lang w:val="en-US" w:eastAsia="ru-RU"/>
+          <w14:ligatures w14:val="none"/>
+        </w:rPr>
+        <w:t> </w:t>
+      </w:r>
+      <w:r>
+        <w:rPr>
+          <w:rFonts w:ascii="Consolas" w:eastAsia="Times New Roman" w:hAnsi="Consolas" w:cs="Times New Roman"/>
+          <w:color w:val="FFE083"/>
+          <w:kern w:val="0"/>
+          <w:sz w:val="21"/>
+          <w:szCs w:val="21"/>
+          <w:lang w:val="en-US" w:eastAsia="ru-RU"/>
+          <w14:ligatures w14:val="none"/>
+        </w:rPr>
+        <w:t>"The word four is shorter than the word two"</w:t>
+      </w:r>
+    </w:p>
+    <w:p>
+      <w:pPr>
+        <w:shd w:val="clear" w:color="auto" w:fill="1E1E1E"/>
+        <w:spacing w:after="0" w:line="360" w:lineRule="atLeast"/>
+        <w:rPr>
+          <w:rFonts w:ascii="Consolas" w:eastAsia="Times New Roman" w:hAnsi="Consolas" w:cs="Times New Roman"/>
+          <w:color w:val="FFFFFF"/>
+          <w:kern w:val="0"/>
+          <w:sz w:val="21"/>
+          <w:szCs w:val="21"/>
+          <w:lang w:val="en-US" w:eastAsia="ru-RU"/>
+          <w14:ligatures w14:val="none"/>
+        </w:rPr>
+      </w:pPr>
+      <w:r>
+        <w:rPr>
+          <w:rFonts w:ascii="Consolas" w:eastAsia="Times New Roman" w:hAnsi="Consolas" w:cs="Times New Roman"/>
+          <w:color w:val="B3CCFF"/>
+          <w:kern w:val="0"/>
+          <w:sz w:val="21"/>
+          <w:szCs w:val="21"/>
+          <w:lang w:val="en-US" w:eastAsia="ru-RU"/>
+          <w14:ligatures w14:val="none"/>
+        </w:rPr>
+        <w:t>end</w:t>
+      </w:r>
+    </w:p>
+    <w:p>
+      <w:pPr>
+        <w:pBdr>
+          <w:bottom w:val="single" w:sz="12" w:space="1" w:color="auto"/>
+        </w:pBdr>
+        <w:rPr>
+          <w:b/>
+          <w:bCs/>
+          <w:lang w:val="en-US"/>
+        </w:rPr>
+      </w:pPr>
+    </w:p>
+    <w:p>
+      <w:pPr>
+        <w:spacing w:before="100" w:beforeAutospacing="1" w:after="100" w:afterAutospacing="1" w:line="240" w:lineRule="auto"/>
+        <w:outlineLvl w:val="1"/>
+        <w:rPr>
+          <w:rFonts w:ascii="Segoe UI" w:eastAsia="Times New Roman" w:hAnsi="Segoe UI" w:cs="Segoe UI"/>
+          <w:b/>
+          <w:bCs/>
+          <w:color w:val="10162F"/>
+          <w:kern w:val="0"/>
+          <w:sz w:val="36"/>
+          <w:szCs w:val="36"/>
+          <w:lang w:val="en-US" w:eastAsia="ru-RU"/>
+          <w14:ligatures w14:val="none"/>
+        </w:rPr>
+      </w:pPr>
+      <w:proofErr w:type="spellStart"/>
+      <w:r>
+        <w:rPr>
+          <w:rFonts w:ascii="Segoe UI" w:eastAsia="Times New Roman" w:hAnsi="Segoe UI" w:cs="Segoe UI"/>
+          <w:b/>
+          <w:bCs/>
+          <w:color w:val="10162F"/>
+          <w:kern w:val="0"/>
+          <w:sz w:val="36"/>
+          <w:szCs w:val="36"/>
+          <w:lang w:val="en-US" w:eastAsia="ru-RU"/>
+          <w14:ligatures w14:val="none"/>
+        </w:rPr>
+        <w:t>Elsif</w:t>
+      </w:r>
+      <w:proofErr w:type="spellEnd"/>
+    </w:p>
+    <w:p>
+      <w:pPr>
+        <w:spacing w:after="100" w:afterAutospacing="1" w:line="240" w:lineRule="auto"/>
+        <w:rPr>
+          <w:rFonts w:ascii="Segoe UI" w:eastAsia="Times New Roman" w:hAnsi="Segoe UI" w:cs="Segoe UI"/>
+          <w:color w:val="10162F"/>
+          <w:kern w:val="0"/>
+          <w:sz w:val="27"/>
+          <w:szCs w:val="27"/>
+          <w:lang w:val="en-US" w:eastAsia="ru-RU"/>
+          <w14:ligatures w14:val="none"/>
+        </w:rPr>
+      </w:pPr>
+      <w:r>
+        <w:rPr>
+          <w:rFonts w:ascii="Segoe UI" w:eastAsia="Times New Roman" w:hAnsi="Segoe UI" w:cs="Segoe UI"/>
+          <w:color w:val="10162F"/>
+          <w:kern w:val="0"/>
+          <w:sz w:val="27"/>
+          <w:szCs w:val="27"/>
+          <w:lang w:val="en-US" w:eastAsia="ru-RU"/>
+          <w14:ligatures w14:val="none"/>
+        </w:rPr>
+        <w:t>What if you want more than two options, though? It’s </w:t>
+      </w:r>
+      <w:proofErr w:type="spellStart"/>
+      <w:r>
+        <w:rPr>
+          <w:rFonts w:ascii="Ubuntu Mono" w:eastAsia="Times New Roman" w:hAnsi="Ubuntu Mono" w:cs="Courier New"/>
+          <w:color w:val="15141F"/>
+          <w:kern w:val="0"/>
+          <w:shd w:val="clear" w:color="auto" w:fill="EAE9ED"/>
+          <w:lang w:val="en-US" w:eastAsia="ru-RU"/>
+          <w14:ligatures w14:val="none"/>
+        </w:rPr>
+        <w:t>elsif</w:t>
+      </w:r>
+      <w:proofErr w:type="spellEnd"/>
+      <w:r>
+        <w:rPr>
+          <w:rFonts w:ascii="Segoe UI" w:eastAsia="Times New Roman" w:hAnsi="Segoe UI" w:cs="Segoe UI"/>
+          <w:color w:val="10162F"/>
+          <w:kern w:val="0"/>
+          <w:sz w:val="27"/>
+          <w:szCs w:val="27"/>
+          <w:lang w:val="en-US" w:eastAsia="ru-RU"/>
+          <w14:ligatures w14:val="none"/>
+        </w:rPr>
+        <w:t> to the rescue! The </w:t>
+      </w:r>
+      <w:proofErr w:type="spellStart"/>
+      <w:r>
+        <w:rPr>
+          <w:rFonts w:ascii="Ubuntu Mono" w:eastAsia="Times New Roman" w:hAnsi="Ubuntu Mono" w:cs="Courier New"/>
+          <w:color w:val="15141F"/>
+          <w:kern w:val="0"/>
+          <w:shd w:val="clear" w:color="auto" w:fill="EAE9ED"/>
+          <w:lang w:val="en-US" w:eastAsia="ru-RU"/>
+          <w14:ligatures w14:val="none"/>
+        </w:rPr>
+        <w:t>elsif</w:t>
+      </w:r>
+      <w:proofErr w:type="spellEnd"/>
+      <w:r>
+        <w:rPr>
+          <w:rFonts w:ascii="Segoe UI" w:eastAsia="Times New Roman" w:hAnsi="Segoe UI" w:cs="Segoe UI"/>
+          <w:color w:val="10162F"/>
+          <w:kern w:val="0"/>
+          <w:sz w:val="27"/>
+          <w:szCs w:val="27"/>
+          <w:lang w:val="en-US" w:eastAsia="ru-RU"/>
+          <w14:ligatures w14:val="none"/>
+        </w:rPr>
+        <w:t> statement can add any number of alternatives to an </w:t>
+      </w:r>
+      <w:r>
+        <w:rPr>
+          <w:rFonts w:ascii="Ubuntu Mono" w:eastAsia="Times New Roman" w:hAnsi="Ubuntu Mono" w:cs="Courier New"/>
+          <w:color w:val="15141F"/>
+          <w:kern w:val="0"/>
+          <w:shd w:val="clear" w:color="auto" w:fill="EAE9ED"/>
+          <w:lang w:val="en-US" w:eastAsia="ru-RU"/>
+          <w14:ligatures w14:val="none"/>
+        </w:rPr>
+        <w:t>if</w:t>
+      </w:r>
+      <w:r>
+        <w:rPr>
+          <w:rFonts w:ascii="Segoe UI" w:eastAsia="Times New Roman" w:hAnsi="Segoe UI" w:cs="Segoe UI"/>
+          <w:color w:val="10162F"/>
+          <w:kern w:val="0"/>
+          <w:sz w:val="27"/>
+          <w:szCs w:val="27"/>
+          <w:lang w:val="en-US" w:eastAsia="ru-RU"/>
+          <w14:ligatures w14:val="none"/>
+        </w:rPr>
+        <w:t>/</w:t>
+      </w:r>
+      <w:r>
+        <w:rPr>
+          <w:rFonts w:ascii="Ubuntu Mono" w:eastAsia="Times New Roman" w:hAnsi="Ubuntu Mono" w:cs="Courier New"/>
+          <w:color w:val="15141F"/>
+          <w:kern w:val="0"/>
+          <w:shd w:val="clear" w:color="auto" w:fill="EAE9ED"/>
+          <w:lang w:val="en-US" w:eastAsia="ru-RU"/>
+          <w14:ligatures w14:val="none"/>
+        </w:rPr>
+        <w:t>else</w:t>
+      </w:r>
+      <w:r>
+        <w:rPr>
+          <w:rFonts w:ascii="Segoe UI" w:eastAsia="Times New Roman" w:hAnsi="Segoe UI" w:cs="Segoe UI"/>
+          <w:color w:val="10162F"/>
+          <w:kern w:val="0"/>
+          <w:sz w:val="27"/>
+          <w:szCs w:val="27"/>
+          <w:lang w:val="en-US" w:eastAsia="ru-RU"/>
+          <w14:ligatures w14:val="none"/>
+        </w:rPr>
+        <w:t> statement, like so:</w:t>
+      </w:r>
+    </w:p>
+    <w:p>
+      <w:pPr>
+        <w:shd w:val="clear" w:color="auto" w:fill="211E2F"/>
+        <w:tabs>
+          <w:tab w:val="left" w:pos="916"/>
+          <w:tab w:val="left" w:pos="1832"/>
+          <w:tab w:val="left" w:pos="2748"/>
+          <w:tab w:val="left" w:pos="3664"/>
+          <w:tab w:val="left" w:pos="4580"/>
+          <w:tab w:val="left" w:pos="5496"/>
+          <w:tab w:val="left" w:pos="6412"/>
+          <w:tab w:val="left" w:pos="7328"/>
+          <w:tab w:val="left" w:pos="8244"/>
+          <w:tab w:val="left" w:pos="9160"/>
+          <w:tab w:val="left" w:pos="10076"/>
+          <w:tab w:val="left" w:pos="10992"/>
+          <w:tab w:val="left" w:pos="11908"/>
+          <w:tab w:val="left" w:pos="12824"/>
+          <w:tab w:val="left" w:pos="13740"/>
+          <w:tab w:val="left" w:pos="14656"/>
+        </w:tabs>
+        <w:spacing w:after="0" w:line="240" w:lineRule="auto"/>
+        <w:rPr>
+          <w:rFonts w:ascii="Ubuntu Mono" w:eastAsia="Times New Roman" w:hAnsi="Ubuntu Mono" w:cs="Courier New"/>
+          <w:color w:val="939598"/>
+          <w:kern w:val="0"/>
+          <w:sz w:val="27"/>
+          <w:szCs w:val="27"/>
+          <w:lang w:val="en-US" w:eastAsia="ru-RU"/>
+          <w14:ligatures w14:val="none"/>
+        </w:rPr>
+      </w:pPr>
+      <w:r>
+        <w:rPr>
+          <w:rFonts w:ascii="Ubuntu Mono" w:eastAsia="Times New Roman" w:hAnsi="Ubuntu Mono" w:cs="Courier New"/>
+          <w:color w:val="B3CCFF"/>
+          <w:kern w:val="0"/>
+          <w:sz w:val="27"/>
+          <w:szCs w:val="27"/>
+          <w:lang w:val="en-US" w:eastAsia="ru-RU"/>
+          <w14:ligatures w14:val="none"/>
+        </w:rPr>
+        <w:t>if</w:t>
+      </w:r>
+      <w:r>
+        <w:rPr>
+          <w:rFonts w:ascii="Ubuntu Mono" w:eastAsia="Times New Roman" w:hAnsi="Ubuntu Mono" w:cs="Courier New"/>
+          <w:color w:val="FFFFFF"/>
+          <w:kern w:val="0"/>
+          <w:sz w:val="27"/>
+          <w:szCs w:val="27"/>
+          <w:lang w:val="en-US" w:eastAsia="ru-RU"/>
+          <w14:ligatures w14:val="none"/>
+        </w:rPr>
+        <w:t xml:space="preserve"> </w:t>
+      </w:r>
+      <w:r>
+        <w:rPr>
+          <w:rFonts w:ascii="Ubuntu Mono" w:eastAsia="Times New Roman" w:hAnsi="Ubuntu Mono" w:cs="Courier New"/>
+          <w:color w:val="FF8973"/>
+          <w:kern w:val="0"/>
+          <w:sz w:val="27"/>
+          <w:szCs w:val="27"/>
+          <w:lang w:val="en-US" w:eastAsia="ru-RU"/>
+          <w14:ligatures w14:val="none"/>
+        </w:rPr>
+        <w:t>x</w:t>
+      </w:r>
+      <w:r>
+        <w:rPr>
+          <w:rFonts w:ascii="Ubuntu Mono" w:eastAsia="Times New Roman" w:hAnsi="Ubuntu Mono" w:cs="Courier New"/>
+          <w:color w:val="FFFFFF"/>
+          <w:kern w:val="0"/>
+          <w:sz w:val="27"/>
+          <w:szCs w:val="27"/>
+          <w:lang w:val="en-US" w:eastAsia="ru-RU"/>
+          <w14:ligatures w14:val="none"/>
+        </w:rPr>
+        <w:t xml:space="preserve"> &lt; </w:t>
+      </w:r>
+      <w:proofErr w:type="gramStart"/>
+      <w:r>
+        <w:rPr>
+          <w:rFonts w:ascii="Ubuntu Mono" w:eastAsia="Times New Roman" w:hAnsi="Ubuntu Mono" w:cs="Courier New"/>
+          <w:color w:val="FF8973"/>
+          <w:kern w:val="0"/>
+          <w:sz w:val="27"/>
+          <w:szCs w:val="27"/>
+          <w:lang w:val="en-US" w:eastAsia="ru-RU"/>
+          <w14:ligatures w14:val="none"/>
+        </w:rPr>
+        <w:t>y</w:t>
+      </w:r>
+      <w:r>
+        <w:rPr>
+          <w:rFonts w:ascii="Ubuntu Mono" w:eastAsia="Times New Roman" w:hAnsi="Ubuntu Mono" w:cs="Courier New"/>
+          <w:color w:val="FFFFFF"/>
+          <w:kern w:val="0"/>
+          <w:sz w:val="27"/>
+          <w:szCs w:val="27"/>
+          <w:lang w:val="en-US" w:eastAsia="ru-RU"/>
+          <w14:ligatures w14:val="none"/>
+        </w:rPr>
+        <w:t>  </w:t>
+      </w:r>
+      <w:r>
+        <w:rPr>
+          <w:rFonts w:ascii="Ubuntu Mono" w:eastAsia="Times New Roman" w:hAnsi="Ubuntu Mono" w:cs="Courier New"/>
+          <w:color w:val="939598"/>
+          <w:kern w:val="0"/>
+          <w:sz w:val="27"/>
+          <w:szCs w:val="27"/>
+          <w:lang w:val="en-US" w:eastAsia="ru-RU"/>
+          <w14:ligatures w14:val="none"/>
+        </w:rPr>
+        <w:t>#</w:t>
+      </w:r>
+      <w:proofErr w:type="gramEnd"/>
+      <w:r>
+        <w:rPr>
+          <w:rFonts w:ascii="Ubuntu Mono" w:eastAsia="Times New Roman" w:hAnsi="Ubuntu Mono" w:cs="Courier New"/>
+          <w:color w:val="939598"/>
+          <w:kern w:val="0"/>
+          <w:sz w:val="27"/>
+          <w:szCs w:val="27"/>
+          <w:lang w:val="en-US" w:eastAsia="ru-RU"/>
+          <w14:ligatures w14:val="none"/>
+        </w:rPr>
+        <w:t xml:space="preserve"> Assumes x and y are defined</w:t>
+      </w:r>
+      <w:r>
+        <w:rPr>
+          <w:rFonts w:ascii="Ubuntu Mono" w:eastAsia="Times New Roman" w:hAnsi="Ubuntu Mono" w:cs="Courier New"/>
+          <w:color w:val="939598"/>
+          <w:kern w:val="0"/>
+          <w:sz w:val="27"/>
+          <w:szCs w:val="27"/>
+          <w:lang w:val="en-US" w:eastAsia="ru-RU"/>
+          <w14:ligatures w14:val="none"/>
+        </w:rPr>
+        <w:br/>
+      </w:r>
+      <w:r>
+        <w:rPr>
+          <w:rFonts w:ascii="Ubuntu Mono" w:eastAsia="Times New Roman" w:hAnsi="Ubuntu Mono" w:cs="Courier New"/>
+          <w:color w:val="FFFFFF"/>
+          <w:kern w:val="0"/>
+          <w:sz w:val="27"/>
+          <w:szCs w:val="27"/>
+          <w:lang w:val="en-US" w:eastAsia="ru-RU"/>
+          <w14:ligatures w14:val="none"/>
+        </w:rPr>
+        <w:t>  </w:t>
+      </w:r>
+      <w:r>
+        <w:rPr>
+          <w:rFonts w:ascii="Ubuntu Mono" w:eastAsia="Times New Roman" w:hAnsi="Ubuntu Mono" w:cs="Courier New"/>
+          <w:color w:val="FF8973"/>
+          <w:kern w:val="0"/>
+          <w:sz w:val="27"/>
+          <w:szCs w:val="27"/>
+          <w:lang w:val="en-US" w:eastAsia="ru-RU"/>
+          <w14:ligatures w14:val="none"/>
+        </w:rPr>
+        <w:t>puts</w:t>
+      </w:r>
+      <w:r>
+        <w:rPr>
+          <w:rFonts w:ascii="Ubuntu Mono" w:eastAsia="Times New Roman" w:hAnsi="Ubuntu Mono" w:cs="Courier New"/>
+          <w:color w:val="FFFFFF"/>
+          <w:kern w:val="0"/>
+          <w:sz w:val="27"/>
+          <w:szCs w:val="27"/>
+          <w:lang w:val="en-US" w:eastAsia="ru-RU"/>
+          <w14:ligatures w14:val="none"/>
+        </w:rPr>
+        <w:t xml:space="preserve"> </w:t>
+      </w:r>
+      <w:r>
+        <w:rPr>
+          <w:rFonts w:ascii="Ubuntu Mono" w:eastAsia="Times New Roman" w:hAnsi="Ubuntu Mono" w:cs="Courier New"/>
+          <w:color w:val="FFE083"/>
+          <w:kern w:val="0"/>
+          <w:sz w:val="27"/>
+          <w:szCs w:val="27"/>
+          <w:lang w:val="en-US" w:eastAsia="ru-RU"/>
+          <w14:ligatures w14:val="none"/>
+        </w:rPr>
+        <w:t>"x is less than y!"</w:t>
+      </w:r>
+      <w:r>
+        <w:rPr>
+          <w:rFonts w:ascii="Ubuntu Mono" w:eastAsia="Times New Roman" w:hAnsi="Ubuntu Mono" w:cs="Courier New"/>
+          <w:color w:val="939598"/>
+          <w:kern w:val="0"/>
+          <w:sz w:val="27"/>
+          <w:szCs w:val="27"/>
+          <w:lang w:val="en-US" w:eastAsia="ru-RU"/>
+          <w14:ligatures w14:val="none"/>
+        </w:rPr>
+        <w:br/>
+      </w:r>
+      <w:proofErr w:type="spellStart"/>
+      <w:r>
+        <w:rPr>
+          <w:rFonts w:ascii="Ubuntu Mono" w:eastAsia="Times New Roman" w:hAnsi="Ubuntu Mono" w:cs="Courier New"/>
+          <w:color w:val="B3CCFF"/>
+          <w:kern w:val="0"/>
+          <w:sz w:val="27"/>
+          <w:szCs w:val="27"/>
+          <w:lang w:val="en-US" w:eastAsia="ru-RU"/>
+          <w14:ligatures w14:val="none"/>
+        </w:rPr>
+        <w:t>elsif</w:t>
+      </w:r>
+      <w:proofErr w:type="spellEnd"/>
+      <w:r>
+        <w:rPr>
+          <w:rFonts w:ascii="Ubuntu Mono" w:eastAsia="Times New Roman" w:hAnsi="Ubuntu Mono" w:cs="Courier New"/>
+          <w:color w:val="FFFFFF"/>
+          <w:kern w:val="0"/>
+          <w:sz w:val="27"/>
+          <w:szCs w:val="27"/>
+          <w:lang w:val="en-US" w:eastAsia="ru-RU"/>
+          <w14:ligatures w14:val="none"/>
+        </w:rPr>
+        <w:t xml:space="preserve"> </w:t>
+      </w:r>
+      <w:r>
+        <w:rPr>
+          <w:rFonts w:ascii="Ubuntu Mono" w:eastAsia="Times New Roman" w:hAnsi="Ubuntu Mono" w:cs="Courier New"/>
+          <w:color w:val="FF8973"/>
+          <w:kern w:val="0"/>
+          <w:sz w:val="27"/>
+          <w:szCs w:val="27"/>
+          <w:lang w:val="en-US" w:eastAsia="ru-RU"/>
+          <w14:ligatures w14:val="none"/>
+        </w:rPr>
+        <w:t>x</w:t>
+      </w:r>
+      <w:r>
+        <w:rPr>
+          <w:rFonts w:ascii="Ubuntu Mono" w:eastAsia="Times New Roman" w:hAnsi="Ubuntu Mono" w:cs="Courier New"/>
+          <w:color w:val="FFFFFF"/>
+          <w:kern w:val="0"/>
+          <w:sz w:val="27"/>
+          <w:szCs w:val="27"/>
+          <w:lang w:val="en-US" w:eastAsia="ru-RU"/>
+          <w14:ligatures w14:val="none"/>
+        </w:rPr>
+        <w:t xml:space="preserve"> &gt; </w:t>
+      </w:r>
+      <w:r>
+        <w:rPr>
+          <w:rFonts w:ascii="Ubuntu Mono" w:eastAsia="Times New Roman" w:hAnsi="Ubuntu Mono" w:cs="Courier New"/>
+          <w:color w:val="FF8973"/>
+          <w:kern w:val="0"/>
+          <w:sz w:val="27"/>
+          <w:szCs w:val="27"/>
+          <w:lang w:val="en-US" w:eastAsia="ru-RU"/>
+          <w14:ligatures w14:val="none"/>
+        </w:rPr>
+        <w:t>y</w:t>
+      </w:r>
+      <w:r>
+        <w:rPr>
+          <w:rFonts w:ascii="Ubuntu Mono" w:eastAsia="Times New Roman" w:hAnsi="Ubuntu Mono" w:cs="Courier New"/>
+          <w:color w:val="939598"/>
+          <w:kern w:val="0"/>
+          <w:sz w:val="27"/>
+          <w:szCs w:val="27"/>
+          <w:lang w:val="en-US" w:eastAsia="ru-RU"/>
+          <w14:ligatures w14:val="none"/>
+        </w:rPr>
+        <w:br/>
+      </w:r>
+      <w:r>
+        <w:rPr>
+          <w:rFonts w:ascii="Ubuntu Mono" w:eastAsia="Times New Roman" w:hAnsi="Ubuntu Mono" w:cs="Courier New"/>
+          <w:color w:val="FFFFFF"/>
+          <w:kern w:val="0"/>
+          <w:sz w:val="27"/>
+          <w:szCs w:val="27"/>
+          <w:lang w:val="en-US" w:eastAsia="ru-RU"/>
+          <w14:ligatures w14:val="none"/>
+        </w:rPr>
+        <w:t>  </w:t>
+      </w:r>
+      <w:r>
+        <w:rPr>
+          <w:rFonts w:ascii="Ubuntu Mono" w:eastAsia="Times New Roman" w:hAnsi="Ubuntu Mono" w:cs="Courier New"/>
+          <w:color w:val="FF8973"/>
+          <w:kern w:val="0"/>
+          <w:sz w:val="27"/>
+          <w:szCs w:val="27"/>
+          <w:lang w:val="en-US" w:eastAsia="ru-RU"/>
+          <w14:ligatures w14:val="none"/>
+        </w:rPr>
+        <w:t>puts</w:t>
+      </w:r>
+      <w:r>
+        <w:rPr>
+          <w:rFonts w:ascii="Ubuntu Mono" w:eastAsia="Times New Roman" w:hAnsi="Ubuntu Mono" w:cs="Courier New"/>
+          <w:color w:val="FFFFFF"/>
+          <w:kern w:val="0"/>
+          <w:sz w:val="27"/>
+          <w:szCs w:val="27"/>
+          <w:lang w:val="en-US" w:eastAsia="ru-RU"/>
+          <w14:ligatures w14:val="none"/>
+        </w:rPr>
+        <w:t xml:space="preserve"> </w:t>
+      </w:r>
+      <w:r>
+        <w:rPr>
+          <w:rFonts w:ascii="Ubuntu Mono" w:eastAsia="Times New Roman" w:hAnsi="Ubuntu Mono" w:cs="Courier New"/>
+          <w:color w:val="FFE083"/>
+          <w:kern w:val="0"/>
+          <w:sz w:val="27"/>
+          <w:szCs w:val="27"/>
+          <w:lang w:val="en-US" w:eastAsia="ru-RU"/>
+          <w14:ligatures w14:val="none"/>
+        </w:rPr>
+        <w:t>"x is greater than y!"</w:t>
+      </w:r>
+      <w:r>
+        <w:rPr>
+          <w:rFonts w:ascii="Ubuntu Mono" w:eastAsia="Times New Roman" w:hAnsi="Ubuntu Mono" w:cs="Courier New"/>
+          <w:color w:val="939598"/>
+          <w:kern w:val="0"/>
+          <w:sz w:val="27"/>
+          <w:szCs w:val="27"/>
+          <w:lang w:val="en-US" w:eastAsia="ru-RU"/>
+          <w14:ligatures w14:val="none"/>
+        </w:rPr>
+        <w:br/>
+      </w:r>
+      <w:r>
+        <w:rPr>
+          <w:rFonts w:ascii="Ubuntu Mono" w:eastAsia="Times New Roman" w:hAnsi="Ubuntu Mono" w:cs="Courier New"/>
+          <w:color w:val="B3CCFF"/>
+          <w:kern w:val="0"/>
+          <w:sz w:val="27"/>
+          <w:szCs w:val="27"/>
+          <w:lang w:val="en-US" w:eastAsia="ru-RU"/>
+          <w14:ligatures w14:val="none"/>
+        </w:rPr>
+        <w:t>else</w:t>
+      </w:r>
+      <w:r>
+        <w:rPr>
+          <w:rFonts w:ascii="Ubuntu Mono" w:eastAsia="Times New Roman" w:hAnsi="Ubuntu Mono" w:cs="Courier New"/>
+          <w:color w:val="939598"/>
+          <w:kern w:val="0"/>
+          <w:sz w:val="27"/>
+          <w:szCs w:val="27"/>
+          <w:lang w:val="en-US" w:eastAsia="ru-RU"/>
+          <w14:ligatures w14:val="none"/>
+        </w:rPr>
+        <w:br/>
+      </w:r>
+      <w:r>
+        <w:rPr>
+          <w:rFonts w:ascii="Ubuntu Mono" w:eastAsia="Times New Roman" w:hAnsi="Ubuntu Mono" w:cs="Courier New"/>
+          <w:color w:val="FFFFFF"/>
+          <w:kern w:val="0"/>
+          <w:sz w:val="27"/>
+          <w:szCs w:val="27"/>
+          <w:lang w:val="en-US" w:eastAsia="ru-RU"/>
+          <w14:ligatures w14:val="none"/>
+        </w:rPr>
+        <w:t>  </w:t>
+      </w:r>
+      <w:r>
+        <w:rPr>
+          <w:rFonts w:ascii="Ubuntu Mono" w:eastAsia="Times New Roman" w:hAnsi="Ubuntu Mono" w:cs="Courier New"/>
+          <w:color w:val="FF8973"/>
+          <w:kern w:val="0"/>
+          <w:sz w:val="27"/>
+          <w:szCs w:val="27"/>
+          <w:lang w:val="en-US" w:eastAsia="ru-RU"/>
+          <w14:ligatures w14:val="none"/>
+        </w:rPr>
+        <w:t>puts</w:t>
+      </w:r>
+      <w:r>
+        <w:rPr>
+          <w:rFonts w:ascii="Ubuntu Mono" w:eastAsia="Times New Roman" w:hAnsi="Ubuntu Mono" w:cs="Courier New"/>
+          <w:color w:val="FFFFFF"/>
+          <w:kern w:val="0"/>
+          <w:sz w:val="27"/>
+          <w:szCs w:val="27"/>
+          <w:lang w:val="en-US" w:eastAsia="ru-RU"/>
+          <w14:ligatures w14:val="none"/>
+        </w:rPr>
+        <w:t xml:space="preserve"> </w:t>
+      </w:r>
+      <w:r>
+        <w:rPr>
+          <w:rFonts w:ascii="Ubuntu Mono" w:eastAsia="Times New Roman" w:hAnsi="Ubuntu Mono" w:cs="Courier New"/>
+          <w:color w:val="FFE083"/>
+          <w:kern w:val="0"/>
+          <w:sz w:val="27"/>
+          <w:szCs w:val="27"/>
+          <w:lang w:val="en-US" w:eastAsia="ru-RU"/>
+          <w14:ligatures w14:val="none"/>
+        </w:rPr>
+        <w:t>"x equals y!"</w:t>
+      </w:r>
+      <w:r>
+        <w:rPr>
+          <w:rFonts w:ascii="Ubuntu Mono" w:eastAsia="Times New Roman" w:hAnsi="Ubuntu Mono" w:cs="Courier New"/>
+          <w:color w:val="939598"/>
+          <w:kern w:val="0"/>
+          <w:sz w:val="27"/>
+          <w:szCs w:val="27"/>
+          <w:lang w:val="en-US" w:eastAsia="ru-RU"/>
+          <w14:ligatures w14:val="none"/>
+        </w:rPr>
+        <w:br/>
+      </w:r>
+      <w:r>
+        <w:rPr>
+          <w:rFonts w:ascii="Ubuntu Mono" w:eastAsia="Times New Roman" w:hAnsi="Ubuntu Mono" w:cs="Courier New"/>
+          <w:color w:val="B3CCFF"/>
+          <w:kern w:val="0"/>
+          <w:sz w:val="27"/>
+          <w:szCs w:val="27"/>
+          <w:lang w:val="en-US" w:eastAsia="ru-RU"/>
+          <w14:ligatures w14:val="none"/>
+        </w:rPr>
+        <w:t>end</w:t>
+      </w:r>
+    </w:p>
+    <w:p>
+      <w:pPr>
+        <w:shd w:val="clear" w:color="auto" w:fill="FFFFFF"/>
+        <w:spacing w:before="100" w:beforeAutospacing="1" w:after="100" w:afterAutospacing="1" w:line="240" w:lineRule="auto"/>
+        <w:outlineLvl w:val="2"/>
+        <w:rPr>
+          <w:rFonts w:ascii="Segoe UI" w:eastAsia="Times New Roman" w:hAnsi="Segoe UI" w:cs="Segoe UI"/>
+          <w:b/>
+          <w:bCs/>
+          <w:color w:val="10162F"/>
+          <w:kern w:val="0"/>
+          <w:sz w:val="27"/>
+          <w:szCs w:val="27"/>
+          <w:lang w:val="en-US" w:eastAsia="ru-RU"/>
+          <w14:ligatures w14:val="none"/>
+        </w:rPr>
+      </w:pPr>
+      <w:r>
+        <w:rPr>
+          <w:rFonts w:ascii="Segoe UI" w:eastAsia="Times New Roman" w:hAnsi="Segoe UI" w:cs="Segoe UI"/>
+          <w:b/>
+          <w:bCs/>
+          <w:color w:val="10162F"/>
+          <w:kern w:val="0"/>
+          <w:sz w:val="27"/>
+          <w:szCs w:val="27"/>
+          <w:lang w:val="en-US" w:eastAsia="ru-RU"/>
+          <w14:ligatures w14:val="none"/>
+        </w:rPr>
+        <w:t>Instructions</w:t>
+      </w:r>
+    </w:p>
+    <w:p>
+      <w:pPr>
+        <w:spacing w:after="0" w:line="240" w:lineRule="auto"/>
+        <w:rPr>
+          <w:rFonts w:ascii="Segoe UI" w:eastAsia="Times New Roman" w:hAnsi="Segoe UI" w:cs="Segoe UI"/>
+          <w:color w:val="10162F"/>
+          <w:kern w:val="0"/>
+          <w:sz w:val="27"/>
+          <w:szCs w:val="27"/>
+          <w:lang w:val="en-US" w:eastAsia="ru-RU"/>
+          <w14:ligatures w14:val="none"/>
+        </w:rPr>
+      </w:pPr>
+      <w:r>
+        <w:rPr>
+          <w:rFonts w:ascii="Segoe UI" w:eastAsia="Times New Roman" w:hAnsi="Segoe UI" w:cs="Segoe UI"/>
+          <w:b/>
+          <w:bCs/>
+          <w:color w:val="10162F"/>
+          <w:kern w:val="0"/>
+          <w:sz w:val="27"/>
+          <w:szCs w:val="27"/>
+          <w:lang w:val="en-US" w:eastAsia="ru-RU"/>
+          <w14:ligatures w14:val="none"/>
+        </w:rPr>
+        <w:t>1.</w:t>
+      </w:r>
+    </w:p>
+    <w:p>
+      <w:pPr>
+        <w:spacing w:after="0" w:line="240" w:lineRule="auto"/>
+        <w:rPr>
+          <w:rFonts w:ascii="Segoe UI" w:eastAsia="Times New Roman" w:hAnsi="Segoe UI" w:cs="Segoe UI"/>
+          <w:color w:val="10162F"/>
+          <w:kern w:val="0"/>
+          <w:sz w:val="27"/>
+          <w:szCs w:val="27"/>
+          <w:lang w:val="en-US" w:eastAsia="ru-RU"/>
+          <w14:ligatures w14:val="none"/>
+        </w:rPr>
+      </w:pPr>
+      <w:r>
+        <w:rPr>
+          <w:rFonts w:ascii="Segoe UI" w:eastAsia="Times New Roman" w:hAnsi="Segoe UI" w:cs="Segoe UI"/>
+          <w:color w:val="10162F"/>
+          <w:kern w:val="0"/>
+          <w:sz w:val="27"/>
+          <w:szCs w:val="27"/>
+          <w:lang w:val="en-US" w:eastAsia="ru-RU"/>
+          <w14:ligatures w14:val="none"/>
+        </w:rPr>
+        <w:t>Add an </w:t>
+      </w:r>
+      <w:proofErr w:type="spellStart"/>
+      <w:r>
+        <w:rPr>
+          <w:rFonts w:ascii="Ubuntu Mono" w:eastAsia="Times New Roman" w:hAnsi="Ubuntu Mono" w:cs="Courier New"/>
+          <w:color w:val="15141F"/>
+          <w:kern w:val="0"/>
+          <w:shd w:val="clear" w:color="auto" w:fill="EAE9ED"/>
+          <w:lang w:val="en-US" w:eastAsia="ru-RU"/>
+          <w14:ligatures w14:val="none"/>
+        </w:rPr>
+        <w:t>elsif</w:t>
+      </w:r>
+      <w:proofErr w:type="spellEnd"/>
+      <w:r>
+        <w:rPr>
+          <w:rFonts w:ascii="Segoe UI" w:eastAsia="Times New Roman" w:hAnsi="Segoe UI" w:cs="Segoe UI"/>
+          <w:color w:val="10162F"/>
+          <w:kern w:val="0"/>
+          <w:sz w:val="27"/>
+          <w:szCs w:val="27"/>
+          <w:lang w:val="en-US" w:eastAsia="ru-RU"/>
+          <w14:ligatures w14:val="none"/>
+        </w:rPr>
+        <w:t> block to your </w:t>
+      </w:r>
+      <w:r>
+        <w:rPr>
+          <w:rFonts w:ascii="Ubuntu Mono" w:eastAsia="Times New Roman" w:hAnsi="Ubuntu Mono" w:cs="Courier New"/>
+          <w:color w:val="15141F"/>
+          <w:kern w:val="0"/>
+          <w:shd w:val="clear" w:color="auto" w:fill="EAE9ED"/>
+          <w:lang w:val="en-US" w:eastAsia="ru-RU"/>
+          <w14:ligatures w14:val="none"/>
+        </w:rPr>
+        <w:t>if</w:t>
+      </w:r>
+      <w:r>
+        <w:rPr>
+          <w:rFonts w:ascii="Segoe UI" w:eastAsia="Times New Roman" w:hAnsi="Segoe UI" w:cs="Segoe UI"/>
+          <w:color w:val="10162F"/>
+          <w:kern w:val="0"/>
+          <w:sz w:val="27"/>
+          <w:szCs w:val="27"/>
+          <w:lang w:val="en-US" w:eastAsia="ru-RU"/>
+          <w14:ligatures w14:val="none"/>
+        </w:rPr>
+        <w:t>/</w:t>
+      </w:r>
+      <w:r>
+        <w:rPr>
+          <w:rFonts w:ascii="Ubuntu Mono" w:eastAsia="Times New Roman" w:hAnsi="Ubuntu Mono" w:cs="Courier New"/>
+          <w:color w:val="15141F"/>
+          <w:kern w:val="0"/>
+          <w:shd w:val="clear" w:color="auto" w:fill="EAE9ED"/>
+          <w:lang w:val="en-US" w:eastAsia="ru-RU"/>
+          <w14:ligatures w14:val="none"/>
+        </w:rPr>
+        <w:t>else</w:t>
+      </w:r>
+      <w:r>
+        <w:rPr>
+          <w:rFonts w:ascii="Segoe UI" w:eastAsia="Times New Roman" w:hAnsi="Segoe UI" w:cs="Segoe UI"/>
+          <w:color w:val="10162F"/>
+          <w:kern w:val="0"/>
+          <w:sz w:val="27"/>
+          <w:szCs w:val="27"/>
+          <w:lang w:val="en-US" w:eastAsia="ru-RU"/>
+          <w14:ligatures w14:val="none"/>
+        </w:rPr>
+        <w:t> statement in the editor.</w:t>
+      </w:r>
+    </w:p>
+    <w:p>
+      <w:pPr>
+        <w:rPr>
+          <w:b/>
+          <w:bCs/>
+          <w:lang w:val="en-US"/>
+        </w:rPr>
+      </w:pPr>
+    </w:p>
+    <w:p>
+      <w:pPr>
+        <w:rPr>
+          <w:b/>
+          <w:bCs/>
+          <w:lang w:val="en-US"/>
+        </w:rPr>
+      </w:pPr>
+      <w:proofErr w:type="spellStart"/>
+      <w:r>
+        <w:rPr>
+          <w:b/>
+          <w:bCs/>
+          <w:lang w:val="en-US"/>
+        </w:rPr>
+        <w:t>script.rb</w:t>
+      </w:r>
+      <w:proofErr w:type="spellEnd"/>
+    </w:p>
+    <w:p>
+      <w:pPr>
+        <w:shd w:val="clear" w:color="auto" w:fill="1E1E1E"/>
+        <w:spacing w:after="0" w:line="360" w:lineRule="atLeast"/>
+        <w:rPr>
+          <w:rFonts w:ascii="Consolas" w:eastAsia="Times New Roman" w:hAnsi="Consolas" w:cs="Times New Roman"/>
+          <w:color w:val="FFFFFF"/>
+          <w:kern w:val="0"/>
+          <w:sz w:val="21"/>
+          <w:szCs w:val="21"/>
+          <w:lang w:val="en-US" w:eastAsia="ru-RU"/>
+          <w14:ligatures w14:val="none"/>
+        </w:rPr>
+      </w:pPr>
+      <w:r>
+        <w:rPr>
+          <w:rFonts w:ascii="Consolas" w:eastAsia="Times New Roman" w:hAnsi="Consolas" w:cs="Times New Roman"/>
+          <w:color w:val="B3CCFF"/>
+          <w:kern w:val="0"/>
+          <w:sz w:val="21"/>
+          <w:szCs w:val="21"/>
+          <w:lang w:val="en-US" w:eastAsia="ru-RU"/>
+          <w14:ligatures w14:val="none"/>
+        </w:rPr>
+        <w:t>if</w:t>
+      </w:r>
+      <w:r>
+        <w:rPr>
+          <w:rFonts w:ascii="Consolas" w:eastAsia="Times New Roman" w:hAnsi="Consolas" w:cs="Times New Roman"/>
+          <w:color w:val="FFFFFF"/>
+          <w:kern w:val="0"/>
+          <w:sz w:val="21"/>
+          <w:szCs w:val="21"/>
+          <w:lang w:val="en-US" w:eastAsia="ru-RU"/>
+          <w14:ligatures w14:val="none"/>
+        </w:rPr>
+        <w:t> </w:t>
+      </w:r>
+      <w:r>
+        <w:rPr>
+          <w:rFonts w:ascii="Consolas" w:eastAsia="Times New Roman" w:hAnsi="Consolas" w:cs="Times New Roman"/>
+          <w:color w:val="FFE083"/>
+          <w:kern w:val="0"/>
+          <w:sz w:val="21"/>
+          <w:szCs w:val="21"/>
+          <w:lang w:val="en-US" w:eastAsia="ru-RU"/>
+          <w14:ligatures w14:val="none"/>
+        </w:rPr>
+        <w:t>"</w:t>
+      </w:r>
+      <w:proofErr w:type="spellStart"/>
+      <w:r>
+        <w:rPr>
+          <w:rFonts w:ascii="Consolas" w:eastAsia="Times New Roman" w:hAnsi="Consolas" w:cs="Times New Roman"/>
+          <w:color w:val="FFE083"/>
+          <w:kern w:val="0"/>
+          <w:sz w:val="21"/>
+          <w:szCs w:val="21"/>
+          <w:lang w:val="en-US" w:eastAsia="ru-RU"/>
+          <w14:ligatures w14:val="none"/>
+        </w:rPr>
+        <w:t>four</w:t>
+      </w:r>
+      <w:proofErr w:type="gramStart"/>
+      <w:r>
+        <w:rPr>
+          <w:rFonts w:ascii="Consolas" w:eastAsia="Times New Roman" w:hAnsi="Consolas" w:cs="Times New Roman"/>
+          <w:color w:val="FFE083"/>
+          <w:kern w:val="0"/>
+          <w:sz w:val="21"/>
+          <w:szCs w:val="21"/>
+          <w:lang w:val="en-US" w:eastAsia="ru-RU"/>
+          <w14:ligatures w14:val="none"/>
+        </w:rPr>
+        <w:t>"</w:t>
+      </w:r>
+      <w:r>
+        <w:rPr>
+          <w:rFonts w:ascii="Consolas" w:eastAsia="Times New Roman" w:hAnsi="Consolas" w:cs="Times New Roman"/>
+          <w:color w:val="FFFFFF"/>
+          <w:kern w:val="0"/>
+          <w:sz w:val="21"/>
+          <w:szCs w:val="21"/>
+          <w:lang w:val="en-US" w:eastAsia="ru-RU"/>
+          <w14:ligatures w14:val="none"/>
+        </w:rPr>
+        <w:t>.</w:t>
+      </w:r>
+      <w:r>
+        <w:rPr>
+          <w:rFonts w:ascii="Consolas" w:eastAsia="Times New Roman" w:hAnsi="Consolas" w:cs="Times New Roman"/>
+          <w:color w:val="83FFF5"/>
+          <w:kern w:val="0"/>
+          <w:sz w:val="21"/>
+          <w:szCs w:val="21"/>
+          <w:lang w:val="en-US" w:eastAsia="ru-RU"/>
+          <w14:ligatures w14:val="none"/>
+        </w:rPr>
+        <w:t>length</w:t>
+      </w:r>
+      <w:proofErr w:type="spellEnd"/>
+      <w:proofErr w:type="gramEnd"/>
+      <w:r>
+        <w:rPr>
+          <w:rFonts w:ascii="Consolas" w:eastAsia="Times New Roman" w:hAnsi="Consolas" w:cs="Times New Roman"/>
+          <w:color w:val="FFFFFF"/>
+          <w:kern w:val="0"/>
+          <w:sz w:val="21"/>
+          <w:szCs w:val="21"/>
+          <w:lang w:val="en-US" w:eastAsia="ru-RU"/>
+          <w14:ligatures w14:val="none"/>
+        </w:rPr>
+        <w:t> &gt; </w:t>
+      </w:r>
+      <w:r>
+        <w:rPr>
+          <w:rFonts w:ascii="Consolas" w:eastAsia="Times New Roman" w:hAnsi="Consolas" w:cs="Times New Roman"/>
+          <w:color w:val="FFE083"/>
+          <w:kern w:val="0"/>
+          <w:sz w:val="21"/>
+          <w:szCs w:val="21"/>
+          <w:lang w:val="en-US" w:eastAsia="ru-RU"/>
+          <w14:ligatures w14:val="none"/>
+        </w:rPr>
+        <w:t>"</w:t>
+      </w:r>
+      <w:proofErr w:type="spellStart"/>
+      <w:r>
+        <w:rPr>
+          <w:rFonts w:ascii="Consolas" w:eastAsia="Times New Roman" w:hAnsi="Consolas" w:cs="Times New Roman"/>
+          <w:color w:val="FFE083"/>
+          <w:kern w:val="0"/>
+          <w:sz w:val="21"/>
+          <w:szCs w:val="21"/>
+          <w:lang w:val="en-US" w:eastAsia="ru-RU"/>
+          <w14:ligatures w14:val="none"/>
+        </w:rPr>
+        <w:t>two"</w:t>
+      </w:r>
+      <w:r>
+        <w:rPr>
+          <w:rFonts w:ascii="Consolas" w:eastAsia="Times New Roman" w:hAnsi="Consolas" w:cs="Times New Roman"/>
+          <w:color w:val="FFFFFF"/>
+          <w:kern w:val="0"/>
+          <w:sz w:val="21"/>
+          <w:szCs w:val="21"/>
+          <w:lang w:val="en-US" w:eastAsia="ru-RU"/>
+          <w14:ligatures w14:val="none"/>
+        </w:rPr>
+        <w:t>.</w:t>
+      </w:r>
+      <w:r>
+        <w:rPr>
+          <w:rFonts w:ascii="Consolas" w:eastAsia="Times New Roman" w:hAnsi="Consolas" w:cs="Times New Roman"/>
+          <w:color w:val="83FFF5"/>
+          <w:kern w:val="0"/>
+          <w:sz w:val="21"/>
+          <w:szCs w:val="21"/>
+          <w:lang w:val="en-US" w:eastAsia="ru-RU"/>
+          <w14:ligatures w14:val="none"/>
+        </w:rPr>
+        <w:t>length</w:t>
+      </w:r>
+      <w:proofErr w:type="spellEnd"/>
+    </w:p>
+    <w:p>
+      <w:pPr>
+        <w:shd w:val="clear" w:color="auto" w:fill="1E1E1E"/>
+        <w:spacing w:after="0" w:line="360" w:lineRule="atLeast"/>
+        <w:rPr>
+          <w:rFonts w:ascii="Consolas" w:eastAsia="Times New Roman" w:hAnsi="Consolas" w:cs="Times New Roman"/>
+          <w:color w:val="FFFFFF"/>
+          <w:kern w:val="0"/>
+          <w:sz w:val="21"/>
+          <w:szCs w:val="21"/>
+          <w:lang w:val="en-US" w:eastAsia="ru-RU"/>
+          <w14:ligatures w14:val="none"/>
+        </w:rPr>
+      </w:pPr>
+      <w:r>
+        <w:rPr>
+          <w:rFonts w:ascii="Consolas" w:eastAsia="Times New Roman" w:hAnsi="Consolas" w:cs="Times New Roman"/>
+          <w:color w:val="FFFFFF"/>
+          <w:kern w:val="0"/>
+          <w:sz w:val="21"/>
+          <w:szCs w:val="21"/>
+          <w:lang w:val="en-US" w:eastAsia="ru-RU"/>
+          <w14:ligatures w14:val="none"/>
+        </w:rPr>
+        <w:t>  </w:t>
+      </w:r>
+      <w:r>
+        <w:rPr>
+          <w:rFonts w:ascii="Consolas" w:eastAsia="Times New Roman" w:hAnsi="Consolas" w:cs="Times New Roman"/>
+          <w:color w:val="FF8973"/>
+          <w:kern w:val="0"/>
+          <w:sz w:val="21"/>
+          <w:szCs w:val="21"/>
+          <w:lang w:val="en-US" w:eastAsia="ru-RU"/>
+          <w14:ligatures w14:val="none"/>
+        </w:rPr>
+        <w:t>puts</w:t>
+      </w:r>
+      <w:r>
+        <w:rPr>
+          <w:rFonts w:ascii="Consolas" w:eastAsia="Times New Roman" w:hAnsi="Consolas" w:cs="Times New Roman"/>
+          <w:color w:val="FFFFFF"/>
+          <w:kern w:val="0"/>
+          <w:sz w:val="21"/>
+          <w:szCs w:val="21"/>
+          <w:lang w:val="en-US" w:eastAsia="ru-RU"/>
+          <w14:ligatures w14:val="none"/>
+        </w:rPr>
+        <w:t> </w:t>
+      </w:r>
+      <w:r>
+        <w:rPr>
+          <w:rFonts w:ascii="Consolas" w:eastAsia="Times New Roman" w:hAnsi="Consolas" w:cs="Times New Roman"/>
+          <w:color w:val="FFE083"/>
+          <w:kern w:val="0"/>
+          <w:sz w:val="21"/>
+          <w:szCs w:val="21"/>
+          <w:lang w:val="en-US" w:eastAsia="ru-RU"/>
+          <w14:ligatures w14:val="none"/>
+        </w:rPr>
+        <w:t>"The word four is longer than the word two"</w:t>
+      </w:r>
+    </w:p>
+    <w:p>
+      <w:pPr>
+        <w:shd w:val="clear" w:color="auto" w:fill="1E1E1E"/>
+        <w:spacing w:after="0" w:line="360" w:lineRule="atLeast"/>
+        <w:rPr>
+          <w:rFonts w:ascii="Consolas" w:eastAsia="Times New Roman" w:hAnsi="Consolas" w:cs="Times New Roman"/>
+          <w:color w:val="FFFFFF"/>
+          <w:kern w:val="0"/>
+          <w:sz w:val="21"/>
+          <w:szCs w:val="21"/>
+          <w:lang w:val="en-US" w:eastAsia="ru-RU"/>
+          <w14:ligatures w14:val="none"/>
+        </w:rPr>
+      </w:pPr>
+      <w:proofErr w:type="spellStart"/>
+      <w:r>
+        <w:rPr>
+          <w:rFonts w:ascii="Consolas" w:eastAsia="Times New Roman" w:hAnsi="Consolas" w:cs="Times New Roman"/>
+          <w:color w:val="B3CCFF"/>
+          <w:kern w:val="0"/>
+          <w:sz w:val="21"/>
+          <w:szCs w:val="21"/>
+          <w:lang w:val="en-US" w:eastAsia="ru-RU"/>
+          <w14:ligatures w14:val="none"/>
+        </w:rPr>
+        <w:t>elsif</w:t>
+      </w:r>
+      <w:proofErr w:type="spellEnd"/>
+      <w:r>
+        <w:rPr>
+          <w:rFonts w:ascii="Consolas" w:eastAsia="Times New Roman" w:hAnsi="Consolas" w:cs="Times New Roman"/>
+          <w:color w:val="FFFFFF"/>
+          <w:kern w:val="0"/>
+          <w:sz w:val="21"/>
+          <w:szCs w:val="21"/>
+          <w:lang w:val="en-US" w:eastAsia="ru-RU"/>
+          <w14:ligatures w14:val="none"/>
+        </w:rPr>
+        <w:t> </w:t>
+      </w:r>
+      <w:r>
+        <w:rPr>
+          <w:rFonts w:ascii="Consolas" w:eastAsia="Times New Roman" w:hAnsi="Consolas" w:cs="Times New Roman"/>
+          <w:color w:val="FFE083"/>
+          <w:kern w:val="0"/>
+          <w:sz w:val="21"/>
+          <w:szCs w:val="21"/>
+          <w:lang w:val="en-US" w:eastAsia="ru-RU"/>
+          <w14:ligatures w14:val="none"/>
+        </w:rPr>
+        <w:t>"</w:t>
+      </w:r>
+      <w:proofErr w:type="spellStart"/>
+      <w:r>
+        <w:rPr>
+          <w:rFonts w:ascii="Consolas" w:eastAsia="Times New Roman" w:hAnsi="Consolas" w:cs="Times New Roman"/>
+          <w:color w:val="FFE083"/>
+          <w:kern w:val="0"/>
+          <w:sz w:val="21"/>
+          <w:szCs w:val="21"/>
+          <w:lang w:val="en-US" w:eastAsia="ru-RU"/>
+          <w14:ligatures w14:val="none"/>
+        </w:rPr>
+        <w:t>two</w:t>
+      </w:r>
+      <w:proofErr w:type="gramStart"/>
+      <w:r>
+        <w:rPr>
+          <w:rFonts w:ascii="Consolas" w:eastAsia="Times New Roman" w:hAnsi="Consolas" w:cs="Times New Roman"/>
+          <w:color w:val="FFE083"/>
+          <w:kern w:val="0"/>
+          <w:sz w:val="21"/>
+          <w:szCs w:val="21"/>
+          <w:lang w:val="en-US" w:eastAsia="ru-RU"/>
+          <w14:ligatures w14:val="none"/>
+        </w:rPr>
+        <w:t>"</w:t>
+      </w:r>
+      <w:r>
+        <w:rPr>
+          <w:rFonts w:ascii="Consolas" w:eastAsia="Times New Roman" w:hAnsi="Consolas" w:cs="Times New Roman"/>
+          <w:color w:val="FFFFFF"/>
+          <w:kern w:val="0"/>
+          <w:sz w:val="21"/>
+          <w:szCs w:val="21"/>
+          <w:lang w:val="en-US" w:eastAsia="ru-RU"/>
+          <w14:ligatures w14:val="none"/>
+        </w:rPr>
+        <w:t>.</w:t>
+      </w:r>
+      <w:r>
+        <w:rPr>
+          <w:rFonts w:ascii="Consolas" w:eastAsia="Times New Roman" w:hAnsi="Consolas" w:cs="Times New Roman"/>
+          <w:color w:val="83FFF5"/>
+          <w:kern w:val="0"/>
+          <w:sz w:val="21"/>
+          <w:szCs w:val="21"/>
+          <w:lang w:val="en-US" w:eastAsia="ru-RU"/>
+          <w14:ligatures w14:val="none"/>
+        </w:rPr>
+        <w:t>length</w:t>
+      </w:r>
+      <w:proofErr w:type="spellEnd"/>
+      <w:proofErr w:type="gramEnd"/>
+      <w:r>
+        <w:rPr>
+          <w:rFonts w:ascii="Consolas" w:eastAsia="Times New Roman" w:hAnsi="Consolas" w:cs="Times New Roman"/>
+          <w:color w:val="FFFFFF"/>
+          <w:kern w:val="0"/>
+          <w:sz w:val="21"/>
+          <w:szCs w:val="21"/>
+          <w:lang w:val="en-US" w:eastAsia="ru-RU"/>
+          <w14:ligatures w14:val="none"/>
+        </w:rPr>
+        <w:t> &gt; </w:t>
+      </w:r>
+      <w:r>
+        <w:rPr>
+          <w:rFonts w:ascii="Consolas" w:eastAsia="Times New Roman" w:hAnsi="Consolas" w:cs="Times New Roman"/>
+          <w:color w:val="FFE083"/>
+          <w:kern w:val="0"/>
+          <w:sz w:val="21"/>
+          <w:szCs w:val="21"/>
+          <w:lang w:val="en-US" w:eastAsia="ru-RU"/>
+          <w14:ligatures w14:val="none"/>
+        </w:rPr>
+        <w:t>"</w:t>
+      </w:r>
+      <w:proofErr w:type="spellStart"/>
+      <w:r>
+        <w:rPr>
+          <w:rFonts w:ascii="Consolas" w:eastAsia="Times New Roman" w:hAnsi="Consolas" w:cs="Times New Roman"/>
+          <w:color w:val="FFE083"/>
+          <w:kern w:val="0"/>
+          <w:sz w:val="21"/>
+          <w:szCs w:val="21"/>
+          <w:lang w:val="en-US" w:eastAsia="ru-RU"/>
+          <w14:ligatures w14:val="none"/>
+        </w:rPr>
+        <w:t>four"</w:t>
+      </w:r>
+      <w:r>
+        <w:rPr>
+          <w:rFonts w:ascii="Consolas" w:eastAsia="Times New Roman" w:hAnsi="Consolas" w:cs="Times New Roman"/>
+          <w:color w:val="FFFFFF"/>
+          <w:kern w:val="0"/>
+          <w:sz w:val="21"/>
+          <w:szCs w:val="21"/>
+          <w:lang w:val="en-US" w:eastAsia="ru-RU"/>
+          <w14:ligatures w14:val="none"/>
+        </w:rPr>
+        <w:t>.</w:t>
+      </w:r>
+      <w:r>
+        <w:rPr>
+          <w:rFonts w:ascii="Consolas" w:eastAsia="Times New Roman" w:hAnsi="Consolas" w:cs="Times New Roman"/>
+          <w:color w:val="83FFF5"/>
+          <w:kern w:val="0"/>
+          <w:sz w:val="21"/>
+          <w:szCs w:val="21"/>
+          <w:lang w:val="en-US" w:eastAsia="ru-RU"/>
+          <w14:ligatures w14:val="none"/>
+        </w:rPr>
+        <w:t>length</w:t>
+      </w:r>
+      <w:proofErr w:type="spellEnd"/>
+    </w:p>
+    <w:p>
+      <w:pPr>
+        <w:shd w:val="clear" w:color="auto" w:fill="1E1E1E"/>
+        <w:spacing w:after="0" w:line="360" w:lineRule="atLeast"/>
+        <w:rPr>
+          <w:rFonts w:ascii="Consolas" w:eastAsia="Times New Roman" w:hAnsi="Consolas" w:cs="Times New Roman"/>
+          <w:color w:val="FFFFFF"/>
+          <w:kern w:val="0"/>
+          <w:sz w:val="21"/>
+          <w:szCs w:val="21"/>
+          <w:lang w:val="en-US" w:eastAsia="ru-RU"/>
+          <w14:ligatures w14:val="none"/>
+        </w:rPr>
+      </w:pPr>
+      <w:r>
+        <w:rPr>
+          <w:rFonts w:ascii="Consolas" w:eastAsia="Times New Roman" w:hAnsi="Consolas" w:cs="Times New Roman"/>
+          <w:color w:val="FFFFFF"/>
+          <w:kern w:val="0"/>
+          <w:sz w:val="21"/>
+          <w:szCs w:val="21"/>
+          <w:lang w:val="en-US" w:eastAsia="ru-RU"/>
+          <w14:ligatures w14:val="none"/>
+        </w:rPr>
+        <w:t>  </w:t>
+      </w:r>
+      <w:r>
+        <w:rPr>
+          <w:rFonts w:ascii="Consolas" w:eastAsia="Times New Roman" w:hAnsi="Consolas" w:cs="Times New Roman"/>
+          <w:color w:val="FF8973"/>
+          <w:kern w:val="0"/>
+          <w:sz w:val="21"/>
+          <w:szCs w:val="21"/>
+          <w:lang w:val="en-US" w:eastAsia="ru-RU"/>
+          <w14:ligatures w14:val="none"/>
+        </w:rPr>
+        <w:t>puts</w:t>
+      </w:r>
+      <w:r>
+        <w:rPr>
+          <w:rFonts w:ascii="Consolas" w:eastAsia="Times New Roman" w:hAnsi="Consolas" w:cs="Times New Roman"/>
+          <w:color w:val="FFFFFF"/>
+          <w:kern w:val="0"/>
+          <w:sz w:val="21"/>
+          <w:szCs w:val="21"/>
+          <w:lang w:val="en-US" w:eastAsia="ru-RU"/>
+          <w14:ligatures w14:val="none"/>
+        </w:rPr>
+        <w:t> </w:t>
+      </w:r>
+      <w:r>
+        <w:rPr>
+          <w:rFonts w:ascii="Consolas" w:eastAsia="Times New Roman" w:hAnsi="Consolas" w:cs="Times New Roman"/>
+          <w:color w:val="FFE083"/>
+          <w:kern w:val="0"/>
+          <w:sz w:val="21"/>
+          <w:szCs w:val="21"/>
+          <w:lang w:val="en-US" w:eastAsia="ru-RU"/>
+          <w14:ligatures w14:val="none"/>
+        </w:rPr>
+        <w:t>"The word two is longer than the word four"</w:t>
+      </w:r>
+    </w:p>
+    <w:p>
+      <w:pPr>
+        <w:shd w:val="clear" w:color="auto" w:fill="1E1E1E"/>
+        <w:spacing w:after="0" w:line="360" w:lineRule="atLeast"/>
+        <w:rPr>
+          <w:rFonts w:ascii="Consolas" w:eastAsia="Times New Roman" w:hAnsi="Consolas" w:cs="Times New Roman"/>
+          <w:color w:val="FFFFFF"/>
+          <w:kern w:val="0"/>
+          <w:sz w:val="21"/>
+          <w:szCs w:val="21"/>
+          <w:lang w:val="en-US" w:eastAsia="ru-RU"/>
+          <w14:ligatures w14:val="none"/>
+        </w:rPr>
+      </w:pPr>
+      <w:r>
+        <w:rPr>
+          <w:rFonts w:ascii="Consolas" w:eastAsia="Times New Roman" w:hAnsi="Consolas" w:cs="Times New Roman"/>
+          <w:color w:val="B3CCFF"/>
+          <w:kern w:val="0"/>
+          <w:sz w:val="21"/>
+          <w:szCs w:val="21"/>
+          <w:lang w:val="en-US" w:eastAsia="ru-RU"/>
+          <w14:ligatures w14:val="none"/>
+        </w:rPr>
+        <w:t>else</w:t>
+      </w:r>
+    </w:p>
+    <w:p>
+      <w:pPr>
+        <w:shd w:val="clear" w:color="auto" w:fill="1E1E1E"/>
+        <w:spacing w:after="0" w:line="360" w:lineRule="atLeast"/>
+        <w:rPr>
+          <w:rFonts w:ascii="Consolas" w:eastAsia="Times New Roman" w:hAnsi="Consolas" w:cs="Times New Roman"/>
+          <w:color w:val="FFFFFF"/>
+          <w:kern w:val="0"/>
+          <w:sz w:val="21"/>
+          <w:szCs w:val="21"/>
+          <w:lang w:val="en-US" w:eastAsia="ru-RU"/>
+          <w14:ligatures w14:val="none"/>
+        </w:rPr>
+      </w:pPr>
+      <w:r>
+        <w:rPr>
+          <w:rFonts w:ascii="Consolas" w:eastAsia="Times New Roman" w:hAnsi="Consolas" w:cs="Times New Roman"/>
+          <w:color w:val="FFFFFF"/>
+          <w:kern w:val="0"/>
+          <w:sz w:val="21"/>
+          <w:szCs w:val="21"/>
+          <w:lang w:val="en-US" w:eastAsia="ru-RU"/>
+          <w14:ligatures w14:val="none"/>
+        </w:rPr>
+        <w:lastRenderedPageBreak/>
+        <w:t>  </w:t>
+      </w:r>
+      <w:r>
+        <w:rPr>
+          <w:rFonts w:ascii="Consolas" w:eastAsia="Times New Roman" w:hAnsi="Consolas" w:cs="Times New Roman"/>
+          <w:color w:val="FF8973"/>
+          <w:kern w:val="0"/>
+          <w:sz w:val="21"/>
+          <w:szCs w:val="21"/>
+          <w:lang w:val="en-US" w:eastAsia="ru-RU"/>
+          <w14:ligatures w14:val="none"/>
+        </w:rPr>
+        <w:t>puts</w:t>
+      </w:r>
+      <w:r>
+        <w:rPr>
+          <w:rFonts w:ascii="Consolas" w:eastAsia="Times New Roman" w:hAnsi="Consolas" w:cs="Times New Roman"/>
+          <w:color w:val="FFFFFF"/>
+          <w:kern w:val="0"/>
+          <w:sz w:val="21"/>
+          <w:szCs w:val="21"/>
+          <w:lang w:val="en-US" w:eastAsia="ru-RU"/>
+          <w14:ligatures w14:val="none"/>
+        </w:rPr>
+        <w:t> </w:t>
+      </w:r>
+      <w:r>
+        <w:rPr>
+          <w:rFonts w:ascii="Consolas" w:eastAsia="Times New Roman" w:hAnsi="Consolas" w:cs="Times New Roman"/>
+          <w:color w:val="FFE083"/>
+          <w:kern w:val="0"/>
+          <w:sz w:val="21"/>
+          <w:szCs w:val="21"/>
+          <w:lang w:val="en-US" w:eastAsia="ru-RU"/>
+          <w14:ligatures w14:val="none"/>
+        </w:rPr>
+        <w:t>"The length of the two words is the same"</w:t>
+      </w:r>
+    </w:p>
+    <w:p>
+      <w:pPr>
+        <w:shd w:val="clear" w:color="auto" w:fill="1E1E1E"/>
+        <w:spacing w:after="0" w:line="360" w:lineRule="atLeast"/>
+        <w:rPr>
+          <w:rFonts w:ascii="Consolas" w:eastAsia="Times New Roman" w:hAnsi="Consolas" w:cs="Times New Roman"/>
+          <w:color w:val="FFFFFF"/>
+          <w:kern w:val="0"/>
+          <w:sz w:val="21"/>
+          <w:szCs w:val="21"/>
           <w:lang w:eastAsia="ru-RU"/>
           <w14:ligatures w14:val="none"/>
         </w:rPr>
       </w:pPr>
-      <w:r>
-        <w:rPr>
-          <w:rFonts w:ascii="Consolas" w:eastAsia="Times New Roman" w:hAnsi="Consolas" w:cs="Times New Roman"/>
-          <w:color w:val="FFFFFF"/>
-          <w:kern w:val="0"/>
-          <w:sz w:val="21"/>
-          <w:szCs w:val="21"/>
-          <w:lang w:val="en-US" w:eastAsia="ru-RU"/>
-          <w14:ligatures w14:val="none"/>
-        </w:rPr>
-        <w:t>  </w:t>
-      </w:r>
       <w:proofErr w:type="spellStart"/>
       <w:r>
         <w:rPr>
@@ -2944,6 +5256,11 @@
       <w:iCs/>
     </w:rPr>
   </w:style>
+  <w:style w:type="character" w:customStyle="1" w:styleId="mtk16">
+    <w:name w:val="mtk16"/>
+    <w:basedOn w:val="a0"/>
+    <w:rsid w:val="009366E4"/>
+  </w:style>
 </w:styles>
 </file>
 

</xml_diff>

<commit_message>
feat: Control Flow in Ruby -unless
</commit_message>
<xml_diff>
--- a/CONTROL FLOW IN RUBY.docx
+++ b/CONTROL FLOW IN RUBY.docx
@@ -305,7 +305,7 @@
           <w:kern w:val="0"/>
           <w:sz w:val="27"/>
           <w:szCs w:val="27"/>
-          <w:lang w:eastAsia="ru-RU"/>
+          <w:lang w:val="en-US" w:eastAsia="ru-RU"/>
           <w14:ligatures w14:val="none"/>
         </w:rPr>
       </w:pPr>
@@ -321,161 +321,17 @@
         </w:rPr>
         <w:t xml:space="preserve">Note: Be sure to give input for the terminal. When it expects input but never receives it an error will be displayed after some time. </w:t>
       </w:r>
-      <w:proofErr w:type="spellStart"/>
-      <w:r>
-        <w:rPr>
-          <w:rFonts w:ascii="Segoe UI" w:eastAsia="Times New Roman" w:hAnsi="Segoe UI" w:cs="Segoe UI"/>
-          <w:color w:val="10162F"/>
-          <w:kern w:val="0"/>
-          <w:sz w:val="27"/>
-          <w:szCs w:val="27"/>
-          <w:lang w:eastAsia="ru-RU"/>
-          <w14:ligatures w14:val="none"/>
-        </w:rPr>
-        <w:t>This</w:t>
-      </w:r>
-      <w:proofErr w:type="spellEnd"/>
-      <w:r>
-        <w:rPr>
-          <w:rFonts w:ascii="Segoe UI" w:eastAsia="Times New Roman" w:hAnsi="Segoe UI" w:cs="Segoe UI"/>
-          <w:color w:val="10162F"/>
-          <w:kern w:val="0"/>
-          <w:sz w:val="27"/>
-          <w:szCs w:val="27"/>
-          <w:lang w:eastAsia="ru-RU"/>
-          <w14:ligatures w14:val="none"/>
-        </w:rPr>
-        <w:t xml:space="preserve"> </w:t>
-      </w:r>
-      <w:proofErr w:type="spellStart"/>
-      <w:r>
-        <w:rPr>
-          <w:rFonts w:ascii="Segoe UI" w:eastAsia="Times New Roman" w:hAnsi="Segoe UI" w:cs="Segoe UI"/>
-          <w:color w:val="10162F"/>
-          <w:kern w:val="0"/>
-          <w:sz w:val="27"/>
-          <w:szCs w:val="27"/>
-          <w:lang w:eastAsia="ru-RU"/>
-          <w14:ligatures w14:val="none"/>
-        </w:rPr>
-        <w:t>prevents</w:t>
-      </w:r>
-      <w:proofErr w:type="spellEnd"/>
-      <w:r>
-        <w:rPr>
-          <w:rFonts w:ascii="Segoe UI" w:eastAsia="Times New Roman" w:hAnsi="Segoe UI" w:cs="Segoe UI"/>
-          <w:color w:val="10162F"/>
-          <w:kern w:val="0"/>
-          <w:sz w:val="27"/>
-          <w:szCs w:val="27"/>
-          <w:lang w:eastAsia="ru-RU"/>
-          <w14:ligatures w14:val="none"/>
-        </w:rPr>
-        <w:t xml:space="preserve"> </w:t>
-      </w:r>
-      <w:proofErr w:type="spellStart"/>
-      <w:r>
-        <w:rPr>
-          <w:rFonts w:ascii="Segoe UI" w:eastAsia="Times New Roman" w:hAnsi="Segoe UI" w:cs="Segoe UI"/>
-          <w:color w:val="10162F"/>
-          <w:kern w:val="0"/>
-          <w:sz w:val="27"/>
-          <w:szCs w:val="27"/>
-          <w:lang w:eastAsia="ru-RU"/>
-          <w14:ligatures w14:val="none"/>
-        </w:rPr>
-        <w:t>it</w:t>
-      </w:r>
-      <w:proofErr w:type="spellEnd"/>
-      <w:r>
-        <w:rPr>
-          <w:rFonts w:ascii="Segoe UI" w:eastAsia="Times New Roman" w:hAnsi="Segoe UI" w:cs="Segoe UI"/>
-          <w:color w:val="10162F"/>
-          <w:kern w:val="0"/>
-          <w:sz w:val="27"/>
-          <w:szCs w:val="27"/>
-          <w:lang w:eastAsia="ru-RU"/>
-          <w14:ligatures w14:val="none"/>
-        </w:rPr>
-        <w:t xml:space="preserve"> </w:t>
-      </w:r>
-      <w:proofErr w:type="spellStart"/>
-      <w:r>
-        <w:rPr>
-          <w:rFonts w:ascii="Segoe UI" w:eastAsia="Times New Roman" w:hAnsi="Segoe UI" w:cs="Segoe UI"/>
-          <w:color w:val="10162F"/>
-          <w:kern w:val="0"/>
-          <w:sz w:val="27"/>
-          <w:szCs w:val="27"/>
-          <w:lang w:eastAsia="ru-RU"/>
-          <w14:ligatures w14:val="none"/>
-        </w:rPr>
-        <w:t>from</w:t>
-      </w:r>
-      <w:proofErr w:type="spellEnd"/>
-      <w:r>
-        <w:rPr>
-          <w:rFonts w:ascii="Segoe UI" w:eastAsia="Times New Roman" w:hAnsi="Segoe UI" w:cs="Segoe UI"/>
-          <w:color w:val="10162F"/>
-          <w:kern w:val="0"/>
-          <w:sz w:val="27"/>
-          <w:szCs w:val="27"/>
-          <w:lang w:eastAsia="ru-RU"/>
-          <w14:ligatures w14:val="none"/>
-        </w:rPr>
-        <w:t xml:space="preserve"> </w:t>
-      </w:r>
-      <w:proofErr w:type="spellStart"/>
-      <w:r>
-        <w:rPr>
-          <w:rFonts w:ascii="Segoe UI" w:eastAsia="Times New Roman" w:hAnsi="Segoe UI" w:cs="Segoe UI"/>
-          <w:color w:val="10162F"/>
-          <w:kern w:val="0"/>
-          <w:sz w:val="27"/>
-          <w:szCs w:val="27"/>
-          <w:lang w:eastAsia="ru-RU"/>
-          <w14:ligatures w14:val="none"/>
-        </w:rPr>
-        <w:t>running</w:t>
-      </w:r>
-      <w:proofErr w:type="spellEnd"/>
-      <w:r>
-        <w:rPr>
-          <w:rFonts w:ascii="Segoe UI" w:eastAsia="Times New Roman" w:hAnsi="Segoe UI" w:cs="Segoe UI"/>
-          <w:color w:val="10162F"/>
-          <w:kern w:val="0"/>
-          <w:sz w:val="27"/>
-          <w:szCs w:val="27"/>
-          <w:lang w:eastAsia="ru-RU"/>
-          <w14:ligatures w14:val="none"/>
-        </w:rPr>
-        <w:t xml:space="preserve"> </w:t>
-      </w:r>
-      <w:proofErr w:type="spellStart"/>
-      <w:r>
-        <w:rPr>
-          <w:rFonts w:ascii="Segoe UI" w:eastAsia="Times New Roman" w:hAnsi="Segoe UI" w:cs="Segoe UI"/>
-          <w:color w:val="10162F"/>
-          <w:kern w:val="0"/>
-          <w:sz w:val="27"/>
-          <w:szCs w:val="27"/>
-          <w:lang w:eastAsia="ru-RU"/>
-          <w14:ligatures w14:val="none"/>
-        </w:rPr>
-        <w:t>indefinitely</w:t>
-      </w:r>
-      <w:proofErr w:type="spellEnd"/>
-      <w:r>
-        <w:rPr>
-          <w:rFonts w:ascii="Segoe UI" w:eastAsia="Times New Roman" w:hAnsi="Segoe UI" w:cs="Segoe UI"/>
-          <w:color w:val="10162F"/>
-          <w:kern w:val="0"/>
-          <w:sz w:val="27"/>
-          <w:szCs w:val="27"/>
-          <w:lang w:eastAsia="ru-RU"/>
-          <w14:ligatures w14:val="none"/>
-        </w:rPr>
-        <w:t>.</w:t>
+      <w:r>
+        <w:rPr>
+          <w:rFonts w:ascii="Segoe UI" w:eastAsia="Times New Roman" w:hAnsi="Segoe UI" w:cs="Segoe UI"/>
+          <w:color w:val="10162F"/>
+          <w:kern w:val="0"/>
+          <w:sz w:val="27"/>
+          <w:szCs w:val="27"/>
+          <w:lang w:val="en-US" w:eastAsia="ru-RU"/>
+          <w14:ligatures w14:val="none"/>
+        </w:rPr>
+        <w:t>This prevents it from running indefinitely.</w:t>
       </w:r>
     </w:p>
     <w:p>
@@ -487,7 +343,7 @@
           <w:kern w:val="0"/>
           <w:sz w:val="27"/>
           <w:szCs w:val="27"/>
-          <w:lang w:eastAsia="ru-RU"/>
+          <w:lang w:val="en-US" w:eastAsia="ru-RU"/>
           <w14:ligatures w14:val="none"/>
         </w:rPr>
       </w:pPr>
@@ -1088,11 +944,10 @@
           <w:kern w:val="0"/>
           <w:sz w:val="21"/>
           <w:szCs w:val="21"/>
-          <w:lang w:eastAsia="ru-RU"/>
-          <w14:ligatures w14:val="none"/>
-        </w:rPr>
-      </w:pPr>
-      <w:proofErr w:type="spellStart"/>
+          <w:lang w:val="en-US" w:eastAsia="ru-RU"/>
+          <w14:ligatures w14:val="none"/>
+        </w:rPr>
+      </w:pPr>
       <w:r>
         <w:rPr>
           <w:rFonts w:ascii="Consolas" w:eastAsia="Times New Roman" w:hAnsi="Consolas" w:cs="Times New Roman"/>
@@ -1100,12 +955,11 @@
           <w:kern w:val="0"/>
           <w:sz w:val="21"/>
           <w:szCs w:val="21"/>
-          <w:lang w:eastAsia="ru-RU"/>
+          <w:lang w:val="en-US" w:eastAsia="ru-RU"/>
           <w14:ligatures w14:val="none"/>
         </w:rPr>
         <w:t>end</w:t>
       </w:r>
-      <w:proofErr w:type="spellEnd"/>
     </w:p>
     <w:p>
       <w:pPr>
@@ -4563,6 +4417,919 @@
           <w14:ligatures w14:val="none"/>
         </w:rPr>
         <w:t>"The length of the two words is the same"</w:t>
+      </w:r>
+    </w:p>
+    <w:p>
+      <w:pPr>
+        <w:shd w:val="clear" w:color="auto" w:fill="1E1E1E"/>
+        <w:spacing w:after="0" w:line="360" w:lineRule="atLeast"/>
+        <w:rPr>
+          <w:rFonts w:ascii="Consolas" w:eastAsia="Times New Roman" w:hAnsi="Consolas" w:cs="Times New Roman"/>
+          <w:color w:val="FFFFFF"/>
+          <w:kern w:val="0"/>
+          <w:sz w:val="21"/>
+          <w:szCs w:val="21"/>
+          <w:lang w:val="en-US" w:eastAsia="ru-RU"/>
+          <w14:ligatures w14:val="none"/>
+        </w:rPr>
+      </w:pPr>
+      <w:r>
+        <w:rPr>
+          <w:rFonts w:ascii="Consolas" w:eastAsia="Times New Roman" w:hAnsi="Consolas" w:cs="Times New Roman"/>
+          <w:color w:val="B3CCFF"/>
+          <w:kern w:val="0"/>
+          <w:sz w:val="21"/>
+          <w:szCs w:val="21"/>
+          <w:lang w:val="en-US" w:eastAsia="ru-RU"/>
+          <w14:ligatures w14:val="none"/>
+        </w:rPr>
+        <w:t>end</w:t>
+      </w:r>
+    </w:p>
+    <w:p>
+      <w:pPr>
+        <w:pBdr>
+          <w:bottom w:val="single" w:sz="12" w:space="1" w:color="auto"/>
+        </w:pBdr>
+        <w:rPr>
+          <w:b/>
+          <w:bCs/>
+          <w:lang w:val="en-US"/>
+        </w:rPr>
+      </w:pPr>
+    </w:p>
+    <w:p>
+      <w:pPr>
+        <w:spacing w:before="100" w:beforeAutospacing="1" w:after="100" w:afterAutospacing="1" w:line="240" w:lineRule="auto"/>
+        <w:outlineLvl w:val="1"/>
+        <w:rPr>
+          <w:rFonts w:ascii="Segoe UI" w:eastAsia="Times New Roman" w:hAnsi="Segoe UI" w:cs="Segoe UI"/>
+          <w:b/>
+          <w:bCs/>
+          <w:color w:val="10162F"/>
+          <w:kern w:val="0"/>
+          <w:sz w:val="36"/>
+          <w:szCs w:val="36"/>
+          <w:lang w:val="en-US" w:eastAsia="ru-RU"/>
+          <w14:ligatures w14:val="none"/>
+        </w:rPr>
+      </w:pPr>
+      <w:r>
+        <w:rPr>
+          <w:rFonts w:ascii="Segoe UI" w:eastAsia="Times New Roman" w:hAnsi="Segoe UI" w:cs="Segoe UI"/>
+          <w:b/>
+          <w:bCs/>
+          <w:color w:val="10162F"/>
+          <w:kern w:val="0"/>
+          <w:sz w:val="36"/>
+          <w:szCs w:val="36"/>
+          <w:lang w:val="en-US" w:eastAsia="ru-RU"/>
+          <w14:ligatures w14:val="none"/>
+        </w:rPr>
+        <w:t>Unless</w:t>
+      </w:r>
+    </w:p>
+    <w:p>
+      <w:pPr>
+        <w:spacing w:after="100" w:afterAutospacing="1" w:line="240" w:lineRule="auto"/>
+        <w:rPr>
+          <w:rFonts w:ascii="Segoe UI" w:eastAsia="Times New Roman" w:hAnsi="Segoe UI" w:cs="Segoe UI"/>
+          <w:color w:val="10162F"/>
+          <w:kern w:val="0"/>
+          <w:sz w:val="27"/>
+          <w:szCs w:val="27"/>
+          <w:lang w:val="en-US" w:eastAsia="ru-RU"/>
+          <w14:ligatures w14:val="none"/>
+        </w:rPr>
+      </w:pPr>
+      <w:r>
+        <w:rPr>
+          <w:rFonts w:ascii="Segoe UI" w:eastAsia="Times New Roman" w:hAnsi="Segoe UI" w:cs="Segoe UI"/>
+          <w:color w:val="10162F"/>
+          <w:kern w:val="0"/>
+          <w:sz w:val="27"/>
+          <w:szCs w:val="27"/>
+          <w:lang w:val="en-US" w:eastAsia="ru-RU"/>
+          <w14:ligatures w14:val="none"/>
+        </w:rPr>
+        <w:t>Sometimes you want to use control flow to check if something is </w:t>
+      </w:r>
+      <w:r>
+        <w:rPr>
+          <w:rFonts w:ascii="Segoe UI" w:eastAsia="Times New Roman" w:hAnsi="Segoe UI" w:cs="Segoe UI"/>
+          <w:i/>
+          <w:iCs/>
+          <w:color w:val="10162F"/>
+          <w:kern w:val="0"/>
+          <w:sz w:val="27"/>
+          <w:szCs w:val="27"/>
+          <w:lang w:val="en-US" w:eastAsia="ru-RU"/>
+          <w14:ligatures w14:val="none"/>
+        </w:rPr>
+        <w:t>false</w:t>
+      </w:r>
+      <w:r>
+        <w:rPr>
+          <w:rFonts w:ascii="Segoe UI" w:eastAsia="Times New Roman" w:hAnsi="Segoe UI" w:cs="Segoe UI"/>
+          <w:color w:val="10162F"/>
+          <w:kern w:val="0"/>
+          <w:sz w:val="27"/>
+          <w:szCs w:val="27"/>
+          <w:lang w:val="en-US" w:eastAsia="ru-RU"/>
+          <w14:ligatures w14:val="none"/>
+        </w:rPr>
+        <w:t>, rather than if it’s true. You could reverse your </w:t>
+      </w:r>
+      <w:r>
+        <w:rPr>
+          <w:rFonts w:ascii="Ubuntu Mono" w:eastAsia="Times New Roman" w:hAnsi="Ubuntu Mono" w:cs="Courier New"/>
+          <w:color w:val="15141F"/>
+          <w:kern w:val="0"/>
+          <w:shd w:val="clear" w:color="auto" w:fill="EAE9ED"/>
+          <w:lang w:val="en-US" w:eastAsia="ru-RU"/>
+          <w14:ligatures w14:val="none"/>
+        </w:rPr>
+        <w:t>if</w:t>
+      </w:r>
+      <w:r>
+        <w:rPr>
+          <w:rFonts w:ascii="Segoe UI" w:eastAsia="Times New Roman" w:hAnsi="Segoe UI" w:cs="Segoe UI"/>
+          <w:color w:val="10162F"/>
+          <w:kern w:val="0"/>
+          <w:sz w:val="27"/>
+          <w:szCs w:val="27"/>
+          <w:lang w:val="en-US" w:eastAsia="ru-RU"/>
+          <w14:ligatures w14:val="none"/>
+        </w:rPr>
+        <w:t>/</w:t>
+      </w:r>
+      <w:r>
+        <w:rPr>
+          <w:rFonts w:ascii="Ubuntu Mono" w:eastAsia="Times New Roman" w:hAnsi="Ubuntu Mono" w:cs="Courier New"/>
+          <w:color w:val="15141F"/>
+          <w:kern w:val="0"/>
+          <w:shd w:val="clear" w:color="auto" w:fill="EAE9ED"/>
+          <w:lang w:val="en-US" w:eastAsia="ru-RU"/>
+          <w14:ligatures w14:val="none"/>
+        </w:rPr>
+        <w:t>else</w:t>
+      </w:r>
+      <w:r>
+        <w:rPr>
+          <w:rFonts w:ascii="Segoe UI" w:eastAsia="Times New Roman" w:hAnsi="Segoe UI" w:cs="Segoe UI"/>
+          <w:color w:val="10162F"/>
+          <w:kern w:val="0"/>
+          <w:sz w:val="27"/>
+          <w:szCs w:val="27"/>
+          <w:lang w:val="en-US" w:eastAsia="ru-RU"/>
+          <w14:ligatures w14:val="none"/>
+        </w:rPr>
+        <w:t>, but Ruby will do you one better: it will let you use an </w:t>
+      </w:r>
+      <w:r>
+        <w:rPr>
+          <w:rFonts w:ascii="Ubuntu Mono" w:eastAsia="Times New Roman" w:hAnsi="Ubuntu Mono" w:cs="Courier New"/>
+          <w:color w:val="15141F"/>
+          <w:kern w:val="0"/>
+          <w:shd w:val="clear" w:color="auto" w:fill="EAE9ED"/>
+          <w:lang w:val="en-US" w:eastAsia="ru-RU"/>
+          <w14:ligatures w14:val="none"/>
+        </w:rPr>
+        <w:t>unless</w:t>
+      </w:r>
+      <w:r>
+        <w:rPr>
+          <w:rFonts w:ascii="Segoe UI" w:eastAsia="Times New Roman" w:hAnsi="Segoe UI" w:cs="Segoe UI"/>
+          <w:color w:val="10162F"/>
+          <w:kern w:val="0"/>
+          <w:sz w:val="27"/>
+          <w:szCs w:val="27"/>
+          <w:lang w:val="en-US" w:eastAsia="ru-RU"/>
+          <w14:ligatures w14:val="none"/>
+        </w:rPr>
+        <w:t> statement.</w:t>
+      </w:r>
+    </w:p>
+    <w:p>
+      <w:pPr>
+        <w:spacing w:after="100" w:afterAutospacing="1" w:line="240" w:lineRule="auto"/>
+        <w:rPr>
+          <w:rFonts w:ascii="Segoe UI" w:eastAsia="Times New Roman" w:hAnsi="Segoe UI" w:cs="Segoe UI"/>
+          <w:color w:val="10162F"/>
+          <w:kern w:val="0"/>
+          <w:sz w:val="27"/>
+          <w:szCs w:val="27"/>
+          <w:lang w:val="en-US" w:eastAsia="ru-RU"/>
+          <w14:ligatures w14:val="none"/>
+        </w:rPr>
+      </w:pPr>
+      <w:r>
+        <w:rPr>
+          <w:rFonts w:ascii="Segoe UI" w:eastAsia="Times New Roman" w:hAnsi="Segoe UI" w:cs="Segoe UI"/>
+          <w:color w:val="10162F"/>
+          <w:kern w:val="0"/>
+          <w:sz w:val="27"/>
+          <w:szCs w:val="27"/>
+          <w:lang w:val="en-US" w:eastAsia="ru-RU"/>
+          <w14:ligatures w14:val="none"/>
+        </w:rPr>
+        <w:t>Let’s say you don’t want to eat </w:t>
+      </w:r>
+      <w:r>
+        <w:rPr>
+          <w:rFonts w:ascii="Segoe UI" w:eastAsia="Times New Roman" w:hAnsi="Segoe UI" w:cs="Segoe UI"/>
+          <w:i/>
+          <w:iCs/>
+          <w:color w:val="10162F"/>
+          <w:kern w:val="0"/>
+          <w:sz w:val="27"/>
+          <w:szCs w:val="27"/>
+          <w:lang w:val="en-US" w:eastAsia="ru-RU"/>
+          <w14:ligatures w14:val="none"/>
+        </w:rPr>
+        <w:t>unless</w:t>
+      </w:r>
+      <w:r>
+        <w:rPr>
+          <w:rFonts w:ascii="Segoe UI" w:eastAsia="Times New Roman" w:hAnsi="Segoe UI" w:cs="Segoe UI"/>
+          <w:color w:val="10162F"/>
+          <w:kern w:val="0"/>
+          <w:sz w:val="27"/>
+          <w:szCs w:val="27"/>
+          <w:lang w:val="en-US" w:eastAsia="ru-RU"/>
+          <w14:ligatures w14:val="none"/>
+        </w:rPr>
+        <w:t> you’re hungry. That is, while you’re not hungry, you write programs, but if you </w:t>
+      </w:r>
+      <w:r>
+        <w:rPr>
+          <w:rFonts w:ascii="Segoe UI" w:eastAsia="Times New Roman" w:hAnsi="Segoe UI" w:cs="Segoe UI"/>
+          <w:i/>
+          <w:iCs/>
+          <w:color w:val="10162F"/>
+          <w:kern w:val="0"/>
+          <w:sz w:val="27"/>
+          <w:szCs w:val="27"/>
+          <w:lang w:val="en-US" w:eastAsia="ru-RU"/>
+          <w14:ligatures w14:val="none"/>
+        </w:rPr>
+        <w:t>are</w:t>
+      </w:r>
+      <w:r>
+        <w:rPr>
+          <w:rFonts w:ascii="Segoe UI" w:eastAsia="Times New Roman" w:hAnsi="Segoe UI" w:cs="Segoe UI"/>
+          <w:color w:val="10162F"/>
+          <w:kern w:val="0"/>
+          <w:sz w:val="27"/>
+          <w:szCs w:val="27"/>
+          <w:lang w:val="en-US" w:eastAsia="ru-RU"/>
+          <w14:ligatures w14:val="none"/>
+        </w:rPr>
+        <w:t> hungry, you eat. You might write that program in Ruby like this:</w:t>
+      </w:r>
+    </w:p>
+    <w:p>
+      <w:pPr>
+        <w:shd w:val="clear" w:color="auto" w:fill="211E2F"/>
+        <w:tabs>
+          <w:tab w:val="left" w:pos="916"/>
+          <w:tab w:val="left" w:pos="1832"/>
+          <w:tab w:val="left" w:pos="2748"/>
+          <w:tab w:val="left" w:pos="3664"/>
+          <w:tab w:val="left" w:pos="4580"/>
+          <w:tab w:val="left" w:pos="5496"/>
+          <w:tab w:val="left" w:pos="6412"/>
+          <w:tab w:val="left" w:pos="7328"/>
+          <w:tab w:val="left" w:pos="8244"/>
+          <w:tab w:val="left" w:pos="9160"/>
+          <w:tab w:val="left" w:pos="10076"/>
+          <w:tab w:val="left" w:pos="10992"/>
+          <w:tab w:val="left" w:pos="11908"/>
+          <w:tab w:val="left" w:pos="12824"/>
+          <w:tab w:val="left" w:pos="13740"/>
+          <w:tab w:val="left" w:pos="14656"/>
+        </w:tabs>
+        <w:spacing w:after="0" w:line="240" w:lineRule="auto"/>
+        <w:rPr>
+          <w:rFonts w:ascii="Ubuntu Mono" w:eastAsia="Times New Roman" w:hAnsi="Ubuntu Mono" w:cs="Courier New"/>
+          <w:color w:val="939598"/>
+          <w:kern w:val="0"/>
+          <w:sz w:val="27"/>
+          <w:szCs w:val="27"/>
+          <w:lang w:val="en-US" w:eastAsia="ru-RU"/>
+          <w14:ligatures w14:val="none"/>
+        </w:rPr>
+      </w:pPr>
+      <w:r>
+        <w:rPr>
+          <w:rFonts w:ascii="Ubuntu Mono" w:eastAsia="Times New Roman" w:hAnsi="Ubuntu Mono" w:cs="Courier New"/>
+          <w:color w:val="B3CCFF"/>
+          <w:kern w:val="0"/>
+          <w:sz w:val="27"/>
+          <w:szCs w:val="27"/>
+          <w:lang w:val="en-US" w:eastAsia="ru-RU"/>
+          <w14:ligatures w14:val="none"/>
+        </w:rPr>
+        <w:t>unless</w:t>
+      </w:r>
+      <w:r>
+        <w:rPr>
+          <w:rFonts w:ascii="Ubuntu Mono" w:eastAsia="Times New Roman" w:hAnsi="Ubuntu Mono" w:cs="Courier New"/>
+          <w:color w:val="FFFFFF"/>
+          <w:kern w:val="0"/>
+          <w:sz w:val="27"/>
+          <w:szCs w:val="27"/>
+          <w:lang w:val="en-US" w:eastAsia="ru-RU"/>
+          <w14:ligatures w14:val="none"/>
+        </w:rPr>
+        <w:t xml:space="preserve"> </w:t>
+      </w:r>
+      <w:r>
+        <w:rPr>
+          <w:rFonts w:ascii="Ubuntu Mono" w:eastAsia="Times New Roman" w:hAnsi="Ubuntu Mono" w:cs="Courier New"/>
+          <w:color w:val="FF8973"/>
+          <w:kern w:val="0"/>
+          <w:sz w:val="27"/>
+          <w:szCs w:val="27"/>
+          <w:lang w:val="en-US" w:eastAsia="ru-RU"/>
+          <w14:ligatures w14:val="none"/>
+        </w:rPr>
+        <w:t>hungry</w:t>
+      </w:r>
+      <w:r>
+        <w:rPr>
+          <w:rFonts w:ascii="Ubuntu Mono" w:eastAsia="Times New Roman" w:hAnsi="Ubuntu Mono" w:cs="Courier New"/>
+          <w:color w:val="939598"/>
+          <w:kern w:val="0"/>
+          <w:sz w:val="27"/>
+          <w:szCs w:val="27"/>
+          <w:lang w:val="en-US" w:eastAsia="ru-RU"/>
+          <w14:ligatures w14:val="none"/>
+        </w:rPr>
+        <w:br/>
+      </w:r>
+      <w:r>
+        <w:rPr>
+          <w:rFonts w:ascii="Ubuntu Mono" w:eastAsia="Times New Roman" w:hAnsi="Ubuntu Mono" w:cs="Courier New"/>
+          <w:color w:val="FFFFFF"/>
+          <w:kern w:val="0"/>
+          <w:sz w:val="27"/>
+          <w:szCs w:val="27"/>
+          <w:lang w:val="en-US" w:eastAsia="ru-RU"/>
+          <w14:ligatures w14:val="none"/>
+        </w:rPr>
+        <w:t>  </w:t>
+      </w:r>
+      <w:r>
+        <w:rPr>
+          <w:rFonts w:ascii="Ubuntu Mono" w:eastAsia="Times New Roman" w:hAnsi="Ubuntu Mono" w:cs="Courier New"/>
+          <w:color w:val="939598"/>
+          <w:kern w:val="0"/>
+          <w:sz w:val="27"/>
+          <w:szCs w:val="27"/>
+          <w:lang w:val="en-US" w:eastAsia="ru-RU"/>
+          <w14:ligatures w14:val="none"/>
+        </w:rPr>
+        <w:t># Write some sweet programs</w:t>
+      </w:r>
+      <w:r>
+        <w:rPr>
+          <w:rFonts w:ascii="Ubuntu Mono" w:eastAsia="Times New Roman" w:hAnsi="Ubuntu Mono" w:cs="Courier New"/>
+          <w:color w:val="939598"/>
+          <w:kern w:val="0"/>
+          <w:sz w:val="27"/>
+          <w:szCs w:val="27"/>
+          <w:lang w:val="en-US" w:eastAsia="ru-RU"/>
+          <w14:ligatures w14:val="none"/>
+        </w:rPr>
+        <w:br/>
+      </w:r>
+      <w:r>
+        <w:rPr>
+          <w:rFonts w:ascii="Ubuntu Mono" w:eastAsia="Times New Roman" w:hAnsi="Ubuntu Mono" w:cs="Courier New"/>
+          <w:color w:val="B3CCFF"/>
+          <w:kern w:val="0"/>
+          <w:sz w:val="27"/>
+          <w:szCs w:val="27"/>
+          <w:lang w:val="en-US" w:eastAsia="ru-RU"/>
+          <w14:ligatures w14:val="none"/>
+        </w:rPr>
+        <w:t>else</w:t>
+      </w:r>
+      <w:r>
+        <w:rPr>
+          <w:rFonts w:ascii="Ubuntu Mono" w:eastAsia="Times New Roman" w:hAnsi="Ubuntu Mono" w:cs="Courier New"/>
+          <w:color w:val="939598"/>
+          <w:kern w:val="0"/>
+          <w:sz w:val="27"/>
+          <w:szCs w:val="27"/>
+          <w:lang w:val="en-US" w:eastAsia="ru-RU"/>
+          <w14:ligatures w14:val="none"/>
+        </w:rPr>
+        <w:br/>
+      </w:r>
+      <w:r>
+        <w:rPr>
+          <w:rFonts w:ascii="Ubuntu Mono" w:eastAsia="Times New Roman" w:hAnsi="Ubuntu Mono" w:cs="Courier New"/>
+          <w:color w:val="FFFFFF"/>
+          <w:kern w:val="0"/>
+          <w:sz w:val="27"/>
+          <w:szCs w:val="27"/>
+          <w:lang w:val="en-US" w:eastAsia="ru-RU"/>
+          <w14:ligatures w14:val="none"/>
+        </w:rPr>
+        <w:t>  </w:t>
+      </w:r>
+      <w:r>
+        <w:rPr>
+          <w:rFonts w:ascii="Ubuntu Mono" w:eastAsia="Times New Roman" w:hAnsi="Ubuntu Mono" w:cs="Courier New"/>
+          <w:color w:val="939598"/>
+          <w:kern w:val="0"/>
+          <w:sz w:val="27"/>
+          <w:szCs w:val="27"/>
+          <w:lang w:val="en-US" w:eastAsia="ru-RU"/>
+          <w14:ligatures w14:val="none"/>
+        </w:rPr>
+        <w:t xml:space="preserve"># Have some </w:t>
+      </w:r>
+      <w:proofErr w:type="spellStart"/>
+      <w:r>
+        <w:rPr>
+          <w:rFonts w:ascii="Ubuntu Mono" w:eastAsia="Times New Roman" w:hAnsi="Ubuntu Mono" w:cs="Courier New"/>
+          <w:color w:val="939598"/>
+          <w:kern w:val="0"/>
+          <w:sz w:val="27"/>
+          <w:szCs w:val="27"/>
+          <w:lang w:val="en-US" w:eastAsia="ru-RU"/>
+          <w14:ligatures w14:val="none"/>
+        </w:rPr>
+        <w:t>noms</w:t>
+      </w:r>
+      <w:proofErr w:type="spellEnd"/>
+      <w:r>
+        <w:rPr>
+          <w:rFonts w:ascii="Ubuntu Mono" w:eastAsia="Times New Roman" w:hAnsi="Ubuntu Mono" w:cs="Courier New"/>
+          <w:color w:val="939598"/>
+          <w:kern w:val="0"/>
+          <w:sz w:val="27"/>
+          <w:szCs w:val="27"/>
+          <w:lang w:val="en-US" w:eastAsia="ru-RU"/>
+          <w14:ligatures w14:val="none"/>
+        </w:rPr>
+        <w:br/>
+      </w:r>
+      <w:r>
+        <w:rPr>
+          <w:rFonts w:ascii="Ubuntu Mono" w:eastAsia="Times New Roman" w:hAnsi="Ubuntu Mono" w:cs="Courier New"/>
+          <w:color w:val="B3CCFF"/>
+          <w:kern w:val="0"/>
+          <w:sz w:val="27"/>
+          <w:szCs w:val="27"/>
+          <w:lang w:val="en-US" w:eastAsia="ru-RU"/>
+          <w14:ligatures w14:val="none"/>
+        </w:rPr>
+        <w:t>end</w:t>
+      </w:r>
+    </w:p>
+    <w:p>
+      <w:pPr>
+        <w:shd w:val="clear" w:color="auto" w:fill="FFFFFF"/>
+        <w:spacing w:before="100" w:beforeAutospacing="1" w:after="100" w:afterAutospacing="1" w:line="240" w:lineRule="auto"/>
+        <w:outlineLvl w:val="2"/>
+        <w:rPr>
+          <w:rFonts w:ascii="Segoe UI" w:eastAsia="Times New Roman" w:hAnsi="Segoe UI" w:cs="Segoe UI"/>
+          <w:b/>
+          <w:bCs/>
+          <w:color w:val="10162F"/>
+          <w:kern w:val="0"/>
+          <w:sz w:val="27"/>
+          <w:szCs w:val="27"/>
+          <w:lang w:val="en-US" w:eastAsia="ru-RU"/>
+          <w14:ligatures w14:val="none"/>
+        </w:rPr>
+      </w:pPr>
+      <w:r>
+        <w:rPr>
+          <w:rFonts w:ascii="Segoe UI" w:eastAsia="Times New Roman" w:hAnsi="Segoe UI" w:cs="Segoe UI"/>
+          <w:b/>
+          <w:bCs/>
+          <w:color w:val="10162F"/>
+          <w:kern w:val="0"/>
+          <w:sz w:val="27"/>
+          <w:szCs w:val="27"/>
+          <w:lang w:val="en-US" w:eastAsia="ru-RU"/>
+          <w14:ligatures w14:val="none"/>
+        </w:rPr>
+        <w:t>Instructions</w:t>
+      </w:r>
+    </w:p>
+    <w:p>
+      <w:pPr>
+        <w:spacing w:after="0" w:line="240" w:lineRule="auto"/>
+        <w:rPr>
+          <w:rFonts w:ascii="Segoe UI" w:eastAsia="Times New Roman" w:hAnsi="Segoe UI" w:cs="Segoe UI"/>
+          <w:color w:val="10162F"/>
+          <w:kern w:val="0"/>
+          <w:sz w:val="27"/>
+          <w:szCs w:val="27"/>
+          <w:lang w:val="en-US" w:eastAsia="ru-RU"/>
+          <w14:ligatures w14:val="none"/>
+        </w:rPr>
+      </w:pPr>
+      <w:r>
+        <w:rPr>
+          <w:rFonts w:ascii="Segoe UI" w:eastAsia="Times New Roman" w:hAnsi="Segoe UI" w:cs="Segoe UI"/>
+          <w:b/>
+          <w:bCs/>
+          <w:color w:val="10162F"/>
+          <w:kern w:val="0"/>
+          <w:sz w:val="27"/>
+          <w:szCs w:val="27"/>
+          <w:lang w:val="en-US" w:eastAsia="ru-RU"/>
+          <w14:ligatures w14:val="none"/>
+        </w:rPr>
+        <w:t>1.</w:t>
+      </w:r>
+    </w:p>
+    <w:p>
+      <w:pPr>
+        <w:spacing w:after="0" w:line="240" w:lineRule="auto"/>
+        <w:rPr>
+          <w:rFonts w:ascii="Segoe UI" w:eastAsia="Times New Roman" w:hAnsi="Segoe UI" w:cs="Segoe UI"/>
+          <w:color w:val="10162F"/>
+          <w:kern w:val="0"/>
+          <w:sz w:val="27"/>
+          <w:szCs w:val="27"/>
+          <w:lang w:val="en-US" w:eastAsia="ru-RU"/>
+          <w14:ligatures w14:val="none"/>
+        </w:rPr>
+      </w:pPr>
+      <w:r>
+        <w:rPr>
+          <w:rFonts w:ascii="Segoe UI" w:eastAsia="Times New Roman" w:hAnsi="Segoe UI" w:cs="Segoe UI"/>
+          <w:color w:val="10162F"/>
+          <w:kern w:val="0"/>
+          <w:sz w:val="27"/>
+          <w:szCs w:val="27"/>
+          <w:lang w:val="en-US" w:eastAsia="ru-RU"/>
+          <w14:ligatures w14:val="none"/>
+        </w:rPr>
+        <w:t>We’ve started you off in the editor. Replace the </w:t>
+      </w:r>
+      <w:r>
+        <w:rPr>
+          <w:rFonts w:ascii="Ubuntu Mono" w:eastAsia="Times New Roman" w:hAnsi="Ubuntu Mono" w:cs="Courier New"/>
+          <w:color w:val="15141F"/>
+          <w:kern w:val="0"/>
+          <w:shd w:val="clear" w:color="auto" w:fill="EAE9ED"/>
+          <w:lang w:val="en-US" w:eastAsia="ru-RU"/>
+          <w14:ligatures w14:val="none"/>
+        </w:rPr>
+        <w:t>___</w:t>
+      </w:r>
+      <w:r>
+        <w:rPr>
+          <w:rFonts w:ascii="Segoe UI" w:eastAsia="Times New Roman" w:hAnsi="Segoe UI" w:cs="Segoe UI"/>
+          <w:color w:val="10162F"/>
+          <w:kern w:val="0"/>
+          <w:sz w:val="27"/>
+          <w:szCs w:val="27"/>
+          <w:lang w:val="en-US" w:eastAsia="ru-RU"/>
+          <w14:ligatures w14:val="none"/>
+        </w:rPr>
+        <w:t>s with the correct </w:t>
+      </w:r>
+      <w:r>
+        <w:rPr>
+          <w:rFonts w:ascii="Ubuntu Mono" w:eastAsia="Times New Roman" w:hAnsi="Ubuntu Mono" w:cs="Courier New"/>
+          <w:color w:val="15141F"/>
+          <w:kern w:val="0"/>
+          <w:shd w:val="clear" w:color="auto" w:fill="EAE9ED"/>
+          <w:lang w:val="en-US" w:eastAsia="ru-RU"/>
+          <w14:ligatures w14:val="none"/>
+        </w:rPr>
+        <w:t>unless</w:t>
+      </w:r>
+      <w:r>
+        <w:rPr>
+          <w:rFonts w:ascii="Segoe UI" w:eastAsia="Times New Roman" w:hAnsi="Segoe UI" w:cs="Segoe UI"/>
+          <w:color w:val="10162F"/>
+          <w:kern w:val="0"/>
+          <w:sz w:val="27"/>
+          <w:szCs w:val="27"/>
+          <w:lang w:val="en-US" w:eastAsia="ru-RU"/>
+          <w14:ligatures w14:val="none"/>
+        </w:rPr>
+        <w:t> statement code so your program prints out </w:t>
+      </w:r>
+      <w:r>
+        <w:rPr>
+          <w:rFonts w:ascii="Ubuntu Mono" w:eastAsia="Times New Roman" w:hAnsi="Ubuntu Mono" w:cs="Courier New"/>
+          <w:color w:val="15141F"/>
+          <w:kern w:val="0"/>
+          <w:shd w:val="clear" w:color="auto" w:fill="EAE9ED"/>
+          <w:lang w:val="en-US" w:eastAsia="ru-RU"/>
+          <w14:ligatures w14:val="none"/>
+        </w:rPr>
+        <w:t>"I'm writing Ruby programs!"</w:t>
+      </w:r>
+    </w:p>
+    <w:p>
+      <w:pPr>
+        <w:rPr>
+          <w:b/>
+          <w:bCs/>
+          <w:lang w:val="en-US"/>
+        </w:rPr>
+      </w:pPr>
+    </w:p>
+    <w:p>
+      <w:pPr>
+        <w:rPr>
+          <w:b/>
+          <w:bCs/>
+          <w:lang w:val="en-US"/>
+        </w:rPr>
+      </w:pPr>
+      <w:proofErr w:type="spellStart"/>
+      <w:r>
+        <w:rPr>
+          <w:b/>
+          <w:bCs/>
+          <w:lang w:val="en-US"/>
+        </w:rPr>
+        <w:t>script.rb</w:t>
+      </w:r>
+      <w:proofErr w:type="spellEnd"/>
+    </w:p>
+    <w:p>
+      <w:pPr>
+        <w:shd w:val="clear" w:color="auto" w:fill="1E1E1E"/>
+        <w:spacing w:after="0" w:line="360" w:lineRule="atLeast"/>
+        <w:rPr>
+          <w:rFonts w:ascii="Consolas" w:eastAsia="Times New Roman" w:hAnsi="Consolas" w:cs="Times New Roman"/>
+          <w:color w:val="FFFFFF"/>
+          <w:kern w:val="0"/>
+          <w:sz w:val="21"/>
+          <w:szCs w:val="21"/>
+          <w:lang w:val="en-US" w:eastAsia="ru-RU"/>
+          <w14:ligatures w14:val="none"/>
+        </w:rPr>
+      </w:pPr>
+      <w:r>
+        <w:rPr>
+          <w:rFonts w:ascii="Consolas" w:eastAsia="Times New Roman" w:hAnsi="Consolas" w:cs="Times New Roman"/>
+          <w:color w:val="FF8973"/>
+          <w:kern w:val="0"/>
+          <w:sz w:val="21"/>
+          <w:szCs w:val="21"/>
+          <w:lang w:val="en-US" w:eastAsia="ru-RU"/>
+          <w14:ligatures w14:val="none"/>
+        </w:rPr>
+        <w:t>hungry</w:t>
+      </w:r>
+      <w:r>
+        <w:rPr>
+          <w:rFonts w:ascii="Consolas" w:eastAsia="Times New Roman" w:hAnsi="Consolas" w:cs="Times New Roman"/>
+          <w:color w:val="FFFFFF"/>
+          <w:kern w:val="0"/>
+          <w:sz w:val="21"/>
+          <w:szCs w:val="21"/>
+          <w:lang w:val="en-US" w:eastAsia="ru-RU"/>
+          <w14:ligatures w14:val="none"/>
+        </w:rPr>
+        <w:t> = </w:t>
+      </w:r>
+      <w:r>
+        <w:rPr>
+          <w:rFonts w:ascii="Consolas" w:eastAsia="Times New Roman" w:hAnsi="Consolas" w:cs="Times New Roman"/>
+          <w:color w:val="B3CCFF"/>
+          <w:kern w:val="0"/>
+          <w:sz w:val="21"/>
+          <w:szCs w:val="21"/>
+          <w:lang w:val="en-US" w:eastAsia="ru-RU"/>
+          <w14:ligatures w14:val="none"/>
+        </w:rPr>
+        <w:t>false</w:t>
+      </w:r>
+    </w:p>
+    <w:p>
+      <w:pPr>
+        <w:shd w:val="clear" w:color="auto" w:fill="1E1E1E"/>
+        <w:spacing w:after="0" w:line="360" w:lineRule="atLeast"/>
+        <w:rPr>
+          <w:rFonts w:ascii="Consolas" w:eastAsia="Times New Roman" w:hAnsi="Consolas" w:cs="Times New Roman"/>
+          <w:color w:val="FFFFFF"/>
+          <w:kern w:val="0"/>
+          <w:sz w:val="21"/>
+          <w:szCs w:val="21"/>
+          <w:lang w:val="en-US" w:eastAsia="ru-RU"/>
+          <w14:ligatures w14:val="none"/>
+        </w:rPr>
+      </w:pPr>
+    </w:p>
+    <w:p>
+      <w:pPr>
+        <w:shd w:val="clear" w:color="auto" w:fill="1E1E1E"/>
+        <w:spacing w:after="0" w:line="360" w:lineRule="atLeast"/>
+        <w:rPr>
+          <w:rFonts w:ascii="Consolas" w:eastAsia="Times New Roman" w:hAnsi="Consolas" w:cs="Times New Roman"/>
+          <w:color w:val="FFFFFF"/>
+          <w:kern w:val="0"/>
+          <w:sz w:val="21"/>
+          <w:szCs w:val="21"/>
+          <w:lang w:val="en-US" w:eastAsia="ru-RU"/>
+          <w14:ligatures w14:val="none"/>
+        </w:rPr>
+      </w:pPr>
+      <w:r>
+        <w:rPr>
+          <w:rFonts w:ascii="Consolas" w:eastAsia="Times New Roman" w:hAnsi="Consolas" w:cs="Times New Roman"/>
+          <w:color w:val="B3CCFF"/>
+          <w:kern w:val="0"/>
+          <w:sz w:val="21"/>
+          <w:szCs w:val="21"/>
+          <w:lang w:val="en-US" w:eastAsia="ru-RU"/>
+          <w14:ligatures w14:val="none"/>
+        </w:rPr>
+        <w:t>unless</w:t>
+      </w:r>
+      <w:r>
+        <w:rPr>
+          <w:rFonts w:ascii="Consolas" w:eastAsia="Times New Roman" w:hAnsi="Consolas" w:cs="Times New Roman"/>
+          <w:color w:val="FFFFFF"/>
+          <w:kern w:val="0"/>
+          <w:sz w:val="21"/>
+          <w:szCs w:val="21"/>
+          <w:lang w:val="en-US" w:eastAsia="ru-RU"/>
+          <w14:ligatures w14:val="none"/>
+        </w:rPr>
+        <w:t> </w:t>
+      </w:r>
+      <w:r>
+        <w:rPr>
+          <w:rFonts w:ascii="Consolas" w:eastAsia="Times New Roman" w:hAnsi="Consolas" w:cs="Times New Roman"/>
+          <w:color w:val="FF8973"/>
+          <w:kern w:val="0"/>
+          <w:sz w:val="21"/>
+          <w:szCs w:val="21"/>
+          <w:lang w:val="en-US" w:eastAsia="ru-RU"/>
+          <w14:ligatures w14:val="none"/>
+        </w:rPr>
+        <w:t>hungry</w:t>
+      </w:r>
+    </w:p>
+    <w:p>
+      <w:pPr>
+        <w:shd w:val="clear" w:color="auto" w:fill="1E1E1E"/>
+        <w:spacing w:after="0" w:line="360" w:lineRule="atLeast"/>
+        <w:rPr>
+          <w:rFonts w:ascii="Consolas" w:eastAsia="Times New Roman" w:hAnsi="Consolas" w:cs="Times New Roman"/>
+          <w:color w:val="FFFFFF"/>
+          <w:kern w:val="0"/>
+          <w:sz w:val="21"/>
+          <w:szCs w:val="21"/>
+          <w:lang w:val="en-US" w:eastAsia="ru-RU"/>
+          <w14:ligatures w14:val="none"/>
+        </w:rPr>
+      </w:pPr>
+      <w:r>
+        <w:rPr>
+          <w:rFonts w:ascii="Consolas" w:eastAsia="Times New Roman" w:hAnsi="Consolas" w:cs="Times New Roman"/>
+          <w:color w:val="FFFFFF"/>
+          <w:kern w:val="0"/>
+          <w:sz w:val="21"/>
+          <w:szCs w:val="21"/>
+          <w:lang w:val="en-US" w:eastAsia="ru-RU"/>
+          <w14:ligatures w14:val="none"/>
+        </w:rPr>
+        <w:t>  </w:t>
+      </w:r>
+      <w:r>
+        <w:rPr>
+          <w:rFonts w:ascii="Consolas" w:eastAsia="Times New Roman" w:hAnsi="Consolas" w:cs="Times New Roman"/>
+          <w:color w:val="FF8973"/>
+          <w:kern w:val="0"/>
+          <w:sz w:val="21"/>
+          <w:szCs w:val="21"/>
+          <w:lang w:val="en-US" w:eastAsia="ru-RU"/>
+          <w14:ligatures w14:val="none"/>
+        </w:rPr>
+        <w:t>puts</w:t>
+      </w:r>
+      <w:r>
+        <w:rPr>
+          <w:rFonts w:ascii="Consolas" w:eastAsia="Times New Roman" w:hAnsi="Consolas" w:cs="Times New Roman"/>
+          <w:color w:val="FFFFFF"/>
+          <w:kern w:val="0"/>
+          <w:sz w:val="21"/>
+          <w:szCs w:val="21"/>
+          <w:lang w:val="en-US" w:eastAsia="ru-RU"/>
+          <w14:ligatures w14:val="none"/>
+        </w:rPr>
+        <w:t> </w:t>
+      </w:r>
+      <w:r>
+        <w:rPr>
+          <w:rFonts w:ascii="Consolas" w:eastAsia="Times New Roman" w:hAnsi="Consolas" w:cs="Times New Roman"/>
+          <w:color w:val="FFE083"/>
+          <w:kern w:val="0"/>
+          <w:sz w:val="21"/>
+          <w:szCs w:val="21"/>
+          <w:lang w:val="en-US" w:eastAsia="ru-RU"/>
+          <w14:ligatures w14:val="none"/>
+        </w:rPr>
+        <w:t>"I'm writing Ruby programs!"</w:t>
+      </w:r>
+    </w:p>
+    <w:p>
+      <w:pPr>
+        <w:shd w:val="clear" w:color="auto" w:fill="1E1E1E"/>
+        <w:spacing w:after="0" w:line="360" w:lineRule="atLeast"/>
+        <w:rPr>
+          <w:rFonts w:ascii="Consolas" w:eastAsia="Times New Roman" w:hAnsi="Consolas" w:cs="Times New Roman"/>
+          <w:color w:val="FFFFFF"/>
+          <w:kern w:val="0"/>
+          <w:sz w:val="21"/>
+          <w:szCs w:val="21"/>
+          <w:lang w:val="en-US" w:eastAsia="ru-RU"/>
+          <w14:ligatures w14:val="none"/>
+        </w:rPr>
+      </w:pPr>
+      <w:r>
+        <w:rPr>
+          <w:rFonts w:ascii="Consolas" w:eastAsia="Times New Roman" w:hAnsi="Consolas" w:cs="Times New Roman"/>
+          <w:color w:val="B3CCFF"/>
+          <w:kern w:val="0"/>
+          <w:sz w:val="21"/>
+          <w:szCs w:val="21"/>
+          <w:lang w:val="en-US" w:eastAsia="ru-RU"/>
+          <w14:ligatures w14:val="none"/>
+        </w:rPr>
+        <w:t>else</w:t>
+      </w:r>
+    </w:p>
+    <w:p>
+      <w:pPr>
+        <w:shd w:val="clear" w:color="auto" w:fill="1E1E1E"/>
+        <w:spacing w:after="0" w:line="360" w:lineRule="atLeast"/>
+        <w:rPr>
+          <w:rFonts w:ascii="Consolas" w:eastAsia="Times New Roman" w:hAnsi="Consolas" w:cs="Times New Roman"/>
+          <w:color w:val="FFFFFF"/>
+          <w:kern w:val="0"/>
+          <w:sz w:val="21"/>
+          <w:szCs w:val="21"/>
+          <w:lang w:val="en-US" w:eastAsia="ru-RU"/>
+          <w14:ligatures w14:val="none"/>
+        </w:rPr>
+      </w:pPr>
+      <w:r>
+        <w:rPr>
+          <w:rFonts w:ascii="Consolas" w:eastAsia="Times New Roman" w:hAnsi="Consolas" w:cs="Times New Roman"/>
+          <w:color w:val="FFFFFF"/>
+          <w:kern w:val="0"/>
+          <w:sz w:val="21"/>
+          <w:szCs w:val="21"/>
+          <w:lang w:val="en-US" w:eastAsia="ru-RU"/>
+          <w14:ligatures w14:val="none"/>
+        </w:rPr>
+        <w:t>  </w:t>
+      </w:r>
+      <w:r>
+        <w:rPr>
+          <w:rFonts w:ascii="Consolas" w:eastAsia="Times New Roman" w:hAnsi="Consolas" w:cs="Times New Roman"/>
+          <w:color w:val="FF8973"/>
+          <w:kern w:val="0"/>
+          <w:sz w:val="21"/>
+          <w:szCs w:val="21"/>
+          <w:lang w:val="en-US" w:eastAsia="ru-RU"/>
+          <w14:ligatures w14:val="none"/>
+        </w:rPr>
+        <w:t>puts</w:t>
+      </w:r>
+      <w:r>
+        <w:rPr>
+          <w:rFonts w:ascii="Consolas" w:eastAsia="Times New Roman" w:hAnsi="Consolas" w:cs="Times New Roman"/>
+          <w:color w:val="FFFFFF"/>
+          <w:kern w:val="0"/>
+          <w:sz w:val="21"/>
+          <w:szCs w:val="21"/>
+          <w:lang w:val="en-US" w:eastAsia="ru-RU"/>
+          <w14:ligatures w14:val="none"/>
+        </w:rPr>
+        <w:t> </w:t>
+      </w:r>
+      <w:r>
+        <w:rPr>
+          <w:rFonts w:ascii="Consolas" w:eastAsia="Times New Roman" w:hAnsi="Consolas" w:cs="Times New Roman"/>
+          <w:color w:val="FFE083"/>
+          <w:kern w:val="0"/>
+          <w:sz w:val="21"/>
+          <w:szCs w:val="21"/>
+          <w:lang w:val="en-US" w:eastAsia="ru-RU"/>
+          <w14:ligatures w14:val="none"/>
+        </w:rPr>
+        <w:t>"Time to eat!"</w:t>
       </w:r>
     </w:p>
     <w:p>

</xml_diff>

<commit_message>
Control Flow in Ruby -Equal or Not?
</commit_message>
<xml_diff>
--- a/CONTROL FLOW IN RUBY.docx
+++ b/CONTROL FLOW IN RUBY.docx
@@ -5366,6 +5366,1276 @@
         <w:pBdr>
           <w:bottom w:val="single" w:sz="12" w:space="1" w:color="auto"/>
         </w:pBdr>
+        <w:rPr>
+          <w:b/>
+          <w:bCs/>
+          <w:lang w:val="en-US"/>
+        </w:rPr>
+      </w:pPr>
+    </w:p>
+    <w:p>
+      <w:pPr>
+        <w:rPr>
+          <w:b/>
+          <w:bCs/>
+          <w:lang w:val="en-US"/>
+        </w:rPr>
+      </w:pPr>
+    </w:p>
+    <w:p>
+      <w:pPr>
+        <w:rPr>
+          <w:b/>
+          <w:bCs/>
+          <w:lang w:val="en-US"/>
+        </w:rPr>
+      </w:pPr>
+    </w:p>
+    <w:p>
+      <w:pPr>
+        <w:rPr>
+          <w:b/>
+          <w:bCs/>
+          <w:lang w:val="en-US"/>
+        </w:rPr>
+      </w:pPr>
+    </w:p>
+    <w:p>
+      <w:pPr>
+        <w:rPr>
+          <w:b/>
+          <w:bCs/>
+          <w:lang w:val="en-US"/>
+        </w:rPr>
+      </w:pPr>
+    </w:p>
+    <w:p>
+      <w:pPr>
+        <w:rPr>
+          <w:b/>
+          <w:bCs/>
+          <w:lang w:val="en-US"/>
+        </w:rPr>
+      </w:pPr>
+    </w:p>
+    <w:p>
+      <w:pPr>
+        <w:spacing w:before="100" w:beforeAutospacing="1" w:after="100" w:afterAutospacing="1" w:line="240" w:lineRule="auto"/>
+        <w:outlineLvl w:val="1"/>
+        <w:rPr>
+          <w:rFonts w:ascii="Segoe UI" w:eastAsia="Times New Roman" w:hAnsi="Segoe UI" w:cs="Segoe UI"/>
+          <w:b/>
+          <w:bCs/>
+          <w:color w:val="10162F"/>
+          <w:kern w:val="0"/>
+          <w:sz w:val="36"/>
+          <w:szCs w:val="36"/>
+          <w:lang w:val="en-US" w:eastAsia="ru-RU"/>
+          <w14:ligatures w14:val="none"/>
+        </w:rPr>
+      </w:pPr>
+      <w:r>
+        <w:rPr>
+          <w:rFonts w:ascii="Segoe UI" w:eastAsia="Times New Roman" w:hAnsi="Segoe UI" w:cs="Segoe UI"/>
+          <w:b/>
+          <w:bCs/>
+          <w:color w:val="10162F"/>
+          <w:kern w:val="0"/>
+          <w:sz w:val="36"/>
+          <w:szCs w:val="36"/>
+          <w:lang w:val="en-US" w:eastAsia="ru-RU"/>
+          <w14:ligatures w14:val="none"/>
+        </w:rPr>
+        <w:lastRenderedPageBreak/>
+        <w:t xml:space="preserve">Equal or </w:t>
+      </w:r>
+      <w:proofErr w:type="gramStart"/>
+      <w:r>
+        <w:rPr>
+          <w:rFonts w:ascii="Segoe UI" w:eastAsia="Times New Roman" w:hAnsi="Segoe UI" w:cs="Segoe UI"/>
+          <w:b/>
+          <w:bCs/>
+          <w:color w:val="10162F"/>
+          <w:kern w:val="0"/>
+          <w:sz w:val="36"/>
+          <w:szCs w:val="36"/>
+          <w:lang w:val="en-US" w:eastAsia="ru-RU"/>
+          <w14:ligatures w14:val="none"/>
+        </w:rPr>
+        <w:t>Not</w:t>
+      </w:r>
+      <w:proofErr w:type="gramEnd"/>
+      <w:r>
+        <w:rPr>
+          <w:rFonts w:ascii="Segoe UI" w:eastAsia="Times New Roman" w:hAnsi="Segoe UI" w:cs="Segoe UI"/>
+          <w:b/>
+          <w:bCs/>
+          <w:color w:val="10162F"/>
+          <w:kern w:val="0"/>
+          <w:sz w:val="36"/>
+          <w:szCs w:val="36"/>
+          <w:lang w:val="en-US" w:eastAsia="ru-RU"/>
+          <w14:ligatures w14:val="none"/>
+        </w:rPr>
+        <w:t>?</w:t>
+      </w:r>
+    </w:p>
+    <w:p>
+      <w:pPr>
+        <w:spacing w:after="100" w:afterAutospacing="1" w:line="240" w:lineRule="auto"/>
+        <w:rPr>
+          <w:rFonts w:ascii="Segoe UI" w:eastAsia="Times New Roman" w:hAnsi="Segoe UI" w:cs="Segoe UI"/>
+          <w:color w:val="10162F"/>
+          <w:kern w:val="0"/>
+          <w:sz w:val="27"/>
+          <w:szCs w:val="27"/>
+          <w:lang w:val="en-US" w:eastAsia="ru-RU"/>
+          <w14:ligatures w14:val="none"/>
+        </w:rPr>
+      </w:pPr>
+      <w:r>
+        <w:rPr>
+          <w:rFonts w:ascii="Segoe UI" w:eastAsia="Times New Roman" w:hAnsi="Segoe UI" w:cs="Segoe UI"/>
+          <w:color w:val="10162F"/>
+          <w:kern w:val="0"/>
+          <w:sz w:val="27"/>
+          <w:szCs w:val="27"/>
+          <w:lang w:val="en-US" w:eastAsia="ru-RU"/>
+          <w14:ligatures w14:val="none"/>
+        </w:rPr>
+        <w:t>In Ruby, we assign values to variables using </w:t>
+      </w:r>
+      <w:r>
+        <w:rPr>
+          <w:rFonts w:ascii="Ubuntu Mono" w:eastAsia="Times New Roman" w:hAnsi="Ubuntu Mono" w:cs="Courier New"/>
+          <w:color w:val="15141F"/>
+          <w:kern w:val="0"/>
+          <w:shd w:val="clear" w:color="auto" w:fill="EAE9ED"/>
+          <w:lang w:val="en-US" w:eastAsia="ru-RU"/>
+          <w14:ligatures w14:val="none"/>
+        </w:rPr>
+        <w:t>=</w:t>
+      </w:r>
+      <w:r>
+        <w:rPr>
+          <w:rFonts w:ascii="Segoe UI" w:eastAsia="Times New Roman" w:hAnsi="Segoe UI" w:cs="Segoe UI"/>
+          <w:color w:val="10162F"/>
+          <w:kern w:val="0"/>
+          <w:sz w:val="27"/>
+          <w:szCs w:val="27"/>
+          <w:lang w:val="en-US" w:eastAsia="ru-RU"/>
+          <w14:ligatures w14:val="none"/>
+        </w:rPr>
+        <w:t>, the </w:t>
+      </w:r>
+      <w:r>
+        <w:rPr>
+          <w:rFonts w:ascii="Segoe UI" w:eastAsia="Times New Roman" w:hAnsi="Segoe UI" w:cs="Segoe UI"/>
+          <w:b/>
+          <w:bCs/>
+          <w:color w:val="10162F"/>
+          <w:kern w:val="0"/>
+          <w:sz w:val="27"/>
+          <w:szCs w:val="27"/>
+          <w:lang w:val="en-US" w:eastAsia="ru-RU"/>
+          <w14:ligatures w14:val="none"/>
+        </w:rPr>
+        <w:t>assignment operator</w:t>
+      </w:r>
+      <w:r>
+        <w:rPr>
+          <w:rFonts w:ascii="Segoe UI" w:eastAsia="Times New Roman" w:hAnsi="Segoe UI" w:cs="Segoe UI"/>
+          <w:color w:val="10162F"/>
+          <w:kern w:val="0"/>
+          <w:sz w:val="27"/>
+          <w:szCs w:val="27"/>
+          <w:lang w:val="en-US" w:eastAsia="ru-RU"/>
+          <w14:ligatures w14:val="none"/>
+        </w:rPr>
+        <w:t>. But if we’ve already used </w:t>
+      </w:r>
+      <w:r>
+        <w:rPr>
+          <w:rFonts w:ascii="Ubuntu Mono" w:eastAsia="Times New Roman" w:hAnsi="Ubuntu Mono" w:cs="Courier New"/>
+          <w:color w:val="15141F"/>
+          <w:kern w:val="0"/>
+          <w:shd w:val="clear" w:color="auto" w:fill="EAE9ED"/>
+          <w:lang w:val="en-US" w:eastAsia="ru-RU"/>
+          <w14:ligatures w14:val="none"/>
+        </w:rPr>
+        <w:t>=</w:t>
+      </w:r>
+      <w:r>
+        <w:rPr>
+          <w:rFonts w:ascii="Segoe UI" w:eastAsia="Times New Roman" w:hAnsi="Segoe UI" w:cs="Segoe UI"/>
+          <w:color w:val="10162F"/>
+          <w:kern w:val="0"/>
+          <w:sz w:val="27"/>
+          <w:szCs w:val="27"/>
+          <w:lang w:val="en-US" w:eastAsia="ru-RU"/>
+          <w14:ligatures w14:val="none"/>
+        </w:rPr>
+        <w:t> for assignment, how do we check to see if two things are equal? Well, we use </w:t>
+      </w:r>
+      <w:r>
+        <w:rPr>
+          <w:rFonts w:ascii="Ubuntu Mono" w:eastAsia="Times New Roman" w:hAnsi="Ubuntu Mono" w:cs="Courier New"/>
+          <w:color w:val="15141F"/>
+          <w:kern w:val="0"/>
+          <w:shd w:val="clear" w:color="auto" w:fill="EAE9ED"/>
+          <w:lang w:val="en-US" w:eastAsia="ru-RU"/>
+          <w14:ligatures w14:val="none"/>
+        </w:rPr>
+        <w:t>==</w:t>
+      </w:r>
+      <w:r>
+        <w:rPr>
+          <w:rFonts w:ascii="Segoe UI" w:eastAsia="Times New Roman" w:hAnsi="Segoe UI" w:cs="Segoe UI"/>
+          <w:color w:val="10162F"/>
+          <w:kern w:val="0"/>
+          <w:sz w:val="27"/>
+          <w:szCs w:val="27"/>
+          <w:lang w:val="en-US" w:eastAsia="ru-RU"/>
+          <w14:ligatures w14:val="none"/>
+        </w:rPr>
+        <w:t>, which is a </w:t>
+      </w:r>
+      <w:r>
+        <w:rPr>
+          <w:rFonts w:ascii="Segoe UI" w:eastAsia="Times New Roman" w:hAnsi="Segoe UI" w:cs="Segoe UI"/>
+          <w:b/>
+          <w:bCs/>
+          <w:color w:val="10162F"/>
+          <w:kern w:val="0"/>
+          <w:sz w:val="27"/>
+          <w:szCs w:val="27"/>
+          <w:lang w:val="en-US" w:eastAsia="ru-RU"/>
+          <w14:ligatures w14:val="none"/>
+        </w:rPr>
+        <w:t>comparator</w:t>
+      </w:r>
+      <w:r>
+        <w:rPr>
+          <w:rFonts w:ascii="Segoe UI" w:eastAsia="Times New Roman" w:hAnsi="Segoe UI" w:cs="Segoe UI"/>
+          <w:color w:val="10162F"/>
+          <w:kern w:val="0"/>
+          <w:sz w:val="27"/>
+          <w:szCs w:val="27"/>
+          <w:lang w:val="en-US" w:eastAsia="ru-RU"/>
+          <w14:ligatures w14:val="none"/>
+        </w:rPr>
+        <w:t> (also called a </w:t>
+      </w:r>
+      <w:r>
+        <w:rPr>
+          <w:rFonts w:ascii="Segoe UI" w:eastAsia="Times New Roman" w:hAnsi="Segoe UI" w:cs="Segoe UI"/>
+          <w:b/>
+          <w:bCs/>
+          <w:color w:val="10162F"/>
+          <w:kern w:val="0"/>
+          <w:sz w:val="27"/>
+          <w:szCs w:val="27"/>
+          <w:lang w:val="en-US" w:eastAsia="ru-RU"/>
+          <w14:ligatures w14:val="none"/>
+        </w:rPr>
+        <w:t>relational operator</w:t>
+      </w:r>
+      <w:r>
+        <w:rPr>
+          <w:rFonts w:ascii="Segoe UI" w:eastAsia="Times New Roman" w:hAnsi="Segoe UI" w:cs="Segoe UI"/>
+          <w:color w:val="10162F"/>
+          <w:kern w:val="0"/>
+          <w:sz w:val="27"/>
+          <w:szCs w:val="27"/>
+          <w:lang w:val="en-US" w:eastAsia="ru-RU"/>
+          <w14:ligatures w14:val="none"/>
+        </w:rPr>
+        <w:t>). </w:t>
+      </w:r>
+      <w:r>
+        <w:rPr>
+          <w:rFonts w:ascii="Ubuntu Mono" w:eastAsia="Times New Roman" w:hAnsi="Ubuntu Mono" w:cs="Courier New"/>
+          <w:color w:val="15141F"/>
+          <w:kern w:val="0"/>
+          <w:shd w:val="clear" w:color="auto" w:fill="EAE9ED"/>
+          <w:lang w:val="en-US" w:eastAsia="ru-RU"/>
+          <w14:ligatures w14:val="none"/>
+        </w:rPr>
+        <w:t>==</w:t>
+      </w:r>
+      <w:r>
+        <w:rPr>
+          <w:rFonts w:ascii="Segoe UI" w:eastAsia="Times New Roman" w:hAnsi="Segoe UI" w:cs="Segoe UI"/>
+          <w:color w:val="10162F"/>
+          <w:kern w:val="0"/>
+          <w:sz w:val="27"/>
+          <w:szCs w:val="27"/>
+          <w:lang w:val="en-US" w:eastAsia="ru-RU"/>
+          <w14:ligatures w14:val="none"/>
+        </w:rPr>
+        <w:t> means “is equal to.” When you type</w:t>
+      </w:r>
+    </w:p>
+    <w:p>
+      <w:pPr>
+        <w:shd w:val="clear" w:color="auto" w:fill="211E2F"/>
+        <w:tabs>
+          <w:tab w:val="left" w:pos="916"/>
+          <w:tab w:val="left" w:pos="1832"/>
+          <w:tab w:val="left" w:pos="2748"/>
+          <w:tab w:val="left" w:pos="3664"/>
+          <w:tab w:val="left" w:pos="4580"/>
+          <w:tab w:val="left" w:pos="5496"/>
+          <w:tab w:val="left" w:pos="6412"/>
+          <w:tab w:val="left" w:pos="7328"/>
+          <w:tab w:val="left" w:pos="8244"/>
+          <w:tab w:val="left" w:pos="9160"/>
+          <w:tab w:val="left" w:pos="10076"/>
+          <w:tab w:val="left" w:pos="10992"/>
+          <w:tab w:val="left" w:pos="11908"/>
+          <w:tab w:val="left" w:pos="12824"/>
+          <w:tab w:val="left" w:pos="13740"/>
+          <w:tab w:val="left" w:pos="14656"/>
+        </w:tabs>
+        <w:spacing w:after="0" w:line="240" w:lineRule="auto"/>
+        <w:rPr>
+          <w:rFonts w:ascii="Ubuntu Mono" w:eastAsia="Times New Roman" w:hAnsi="Ubuntu Mono" w:cs="Courier New"/>
+          <w:color w:val="939598"/>
+          <w:kern w:val="0"/>
+          <w:sz w:val="27"/>
+          <w:szCs w:val="27"/>
+          <w:lang w:val="en-US" w:eastAsia="ru-RU"/>
+          <w14:ligatures w14:val="none"/>
+        </w:rPr>
+      </w:pPr>
+      <w:r>
+        <w:rPr>
+          <w:rFonts w:ascii="Ubuntu Mono" w:eastAsia="Times New Roman" w:hAnsi="Ubuntu Mono" w:cs="Courier New"/>
+          <w:color w:val="FF8973"/>
+          <w:kern w:val="0"/>
+          <w:sz w:val="27"/>
+          <w:szCs w:val="27"/>
+          <w:lang w:val="en-US" w:eastAsia="ru-RU"/>
+          <w14:ligatures w14:val="none"/>
+        </w:rPr>
+        <w:t>x</w:t>
+      </w:r>
+      <w:r>
+        <w:rPr>
+          <w:rFonts w:ascii="Ubuntu Mono" w:eastAsia="Times New Roman" w:hAnsi="Ubuntu Mono" w:cs="Courier New"/>
+          <w:color w:val="FFFFFF"/>
+          <w:kern w:val="0"/>
+          <w:sz w:val="27"/>
+          <w:szCs w:val="27"/>
+          <w:lang w:val="en-US" w:eastAsia="ru-RU"/>
+          <w14:ligatures w14:val="none"/>
+        </w:rPr>
+        <w:t xml:space="preserve"> = </w:t>
+      </w:r>
+      <w:r>
+        <w:rPr>
+          <w:rFonts w:ascii="Ubuntu Mono" w:eastAsia="Times New Roman" w:hAnsi="Ubuntu Mono" w:cs="Courier New"/>
+          <w:color w:val="FF8973"/>
+          <w:kern w:val="0"/>
+          <w:sz w:val="27"/>
+          <w:szCs w:val="27"/>
+          <w:lang w:val="en-US" w:eastAsia="ru-RU"/>
+          <w14:ligatures w14:val="none"/>
+        </w:rPr>
+        <w:t>2</w:t>
+      </w:r>
+      <w:r>
+        <w:rPr>
+          <w:rFonts w:ascii="Ubuntu Mono" w:eastAsia="Times New Roman" w:hAnsi="Ubuntu Mono" w:cs="Courier New"/>
+          <w:color w:val="939598"/>
+          <w:kern w:val="0"/>
+          <w:sz w:val="27"/>
+          <w:szCs w:val="27"/>
+          <w:lang w:val="en-US" w:eastAsia="ru-RU"/>
+          <w14:ligatures w14:val="none"/>
+        </w:rPr>
+        <w:br/>
+      </w:r>
+      <w:r>
+        <w:rPr>
+          <w:rFonts w:ascii="Ubuntu Mono" w:eastAsia="Times New Roman" w:hAnsi="Ubuntu Mono" w:cs="Courier New"/>
+          <w:color w:val="FF8973"/>
+          <w:kern w:val="0"/>
+          <w:sz w:val="27"/>
+          <w:szCs w:val="27"/>
+          <w:lang w:val="en-US" w:eastAsia="ru-RU"/>
+          <w14:ligatures w14:val="none"/>
+        </w:rPr>
+        <w:t>y</w:t>
+      </w:r>
+      <w:r>
+        <w:rPr>
+          <w:rFonts w:ascii="Ubuntu Mono" w:eastAsia="Times New Roman" w:hAnsi="Ubuntu Mono" w:cs="Courier New"/>
+          <w:color w:val="FFFFFF"/>
+          <w:kern w:val="0"/>
+          <w:sz w:val="27"/>
+          <w:szCs w:val="27"/>
+          <w:lang w:val="en-US" w:eastAsia="ru-RU"/>
+          <w14:ligatures w14:val="none"/>
+        </w:rPr>
+        <w:t xml:space="preserve"> = </w:t>
+      </w:r>
+      <w:r>
+        <w:rPr>
+          <w:rFonts w:ascii="Ubuntu Mono" w:eastAsia="Times New Roman" w:hAnsi="Ubuntu Mono" w:cs="Courier New"/>
+          <w:color w:val="FF8973"/>
+          <w:kern w:val="0"/>
+          <w:sz w:val="27"/>
+          <w:szCs w:val="27"/>
+          <w:lang w:val="en-US" w:eastAsia="ru-RU"/>
+          <w14:ligatures w14:val="none"/>
+        </w:rPr>
+        <w:t>2</w:t>
+      </w:r>
+      <w:r>
+        <w:rPr>
+          <w:rFonts w:ascii="Ubuntu Mono" w:eastAsia="Times New Roman" w:hAnsi="Ubuntu Mono" w:cs="Courier New"/>
+          <w:color w:val="939598"/>
+          <w:kern w:val="0"/>
+          <w:sz w:val="27"/>
+          <w:szCs w:val="27"/>
+          <w:lang w:val="en-US" w:eastAsia="ru-RU"/>
+          <w14:ligatures w14:val="none"/>
+        </w:rPr>
+        <w:br/>
+      </w:r>
+      <w:r>
+        <w:rPr>
+          <w:rFonts w:ascii="Ubuntu Mono" w:eastAsia="Times New Roman" w:hAnsi="Ubuntu Mono" w:cs="Courier New"/>
+          <w:color w:val="B3CCFF"/>
+          <w:kern w:val="0"/>
+          <w:sz w:val="27"/>
+          <w:szCs w:val="27"/>
+          <w:lang w:val="en-US" w:eastAsia="ru-RU"/>
+          <w14:ligatures w14:val="none"/>
+        </w:rPr>
+        <w:t>if</w:t>
+      </w:r>
+      <w:r>
+        <w:rPr>
+          <w:rFonts w:ascii="Ubuntu Mono" w:eastAsia="Times New Roman" w:hAnsi="Ubuntu Mono" w:cs="Courier New"/>
+          <w:color w:val="FFFFFF"/>
+          <w:kern w:val="0"/>
+          <w:sz w:val="27"/>
+          <w:szCs w:val="27"/>
+          <w:lang w:val="en-US" w:eastAsia="ru-RU"/>
+          <w14:ligatures w14:val="none"/>
+        </w:rPr>
+        <w:t xml:space="preserve"> </w:t>
+      </w:r>
+      <w:r>
+        <w:rPr>
+          <w:rFonts w:ascii="Ubuntu Mono" w:eastAsia="Times New Roman" w:hAnsi="Ubuntu Mono" w:cs="Courier New"/>
+          <w:color w:val="FF8973"/>
+          <w:kern w:val="0"/>
+          <w:sz w:val="27"/>
+          <w:szCs w:val="27"/>
+          <w:lang w:val="en-US" w:eastAsia="ru-RU"/>
+          <w14:ligatures w14:val="none"/>
+        </w:rPr>
+        <w:t>x</w:t>
+      </w:r>
+      <w:r>
+        <w:rPr>
+          <w:rFonts w:ascii="Ubuntu Mono" w:eastAsia="Times New Roman" w:hAnsi="Ubuntu Mono" w:cs="Courier New"/>
+          <w:color w:val="FFFFFF"/>
+          <w:kern w:val="0"/>
+          <w:sz w:val="27"/>
+          <w:szCs w:val="27"/>
+          <w:lang w:val="en-US" w:eastAsia="ru-RU"/>
+          <w14:ligatures w14:val="none"/>
+        </w:rPr>
+        <w:t xml:space="preserve"> == </w:t>
+      </w:r>
+      <w:r>
+        <w:rPr>
+          <w:rFonts w:ascii="Ubuntu Mono" w:eastAsia="Times New Roman" w:hAnsi="Ubuntu Mono" w:cs="Courier New"/>
+          <w:color w:val="FF8973"/>
+          <w:kern w:val="0"/>
+          <w:sz w:val="27"/>
+          <w:szCs w:val="27"/>
+          <w:lang w:val="en-US" w:eastAsia="ru-RU"/>
+          <w14:ligatures w14:val="none"/>
+        </w:rPr>
+        <w:t>y</w:t>
+      </w:r>
+      <w:r>
+        <w:rPr>
+          <w:rFonts w:ascii="Ubuntu Mono" w:eastAsia="Times New Roman" w:hAnsi="Ubuntu Mono" w:cs="Courier New"/>
+          <w:color w:val="939598"/>
+          <w:kern w:val="0"/>
+          <w:sz w:val="27"/>
+          <w:szCs w:val="27"/>
+          <w:lang w:val="en-US" w:eastAsia="ru-RU"/>
+          <w14:ligatures w14:val="none"/>
+        </w:rPr>
+        <w:br/>
+      </w:r>
+      <w:r>
+        <w:rPr>
+          <w:rFonts w:ascii="Ubuntu Mono" w:eastAsia="Times New Roman" w:hAnsi="Ubuntu Mono" w:cs="Courier New"/>
+          <w:color w:val="FFFFFF"/>
+          <w:kern w:val="0"/>
+          <w:sz w:val="27"/>
+          <w:szCs w:val="27"/>
+          <w:lang w:val="en-US" w:eastAsia="ru-RU"/>
+          <w14:ligatures w14:val="none"/>
+        </w:rPr>
+        <w:t>  </w:t>
+      </w:r>
+      <w:r>
+        <w:rPr>
+          <w:rFonts w:ascii="Ubuntu Mono" w:eastAsia="Times New Roman" w:hAnsi="Ubuntu Mono" w:cs="Courier New"/>
+          <w:color w:val="FF8973"/>
+          <w:kern w:val="0"/>
+          <w:sz w:val="27"/>
+          <w:szCs w:val="27"/>
+          <w:lang w:val="en-US" w:eastAsia="ru-RU"/>
+          <w14:ligatures w14:val="none"/>
+        </w:rPr>
+        <w:t>print</w:t>
+      </w:r>
+      <w:r>
+        <w:rPr>
+          <w:rFonts w:ascii="Ubuntu Mono" w:eastAsia="Times New Roman" w:hAnsi="Ubuntu Mono" w:cs="Courier New"/>
+          <w:color w:val="FFFFFF"/>
+          <w:kern w:val="0"/>
+          <w:sz w:val="27"/>
+          <w:szCs w:val="27"/>
+          <w:lang w:val="en-US" w:eastAsia="ru-RU"/>
+          <w14:ligatures w14:val="none"/>
+        </w:rPr>
+        <w:t xml:space="preserve"> </w:t>
+      </w:r>
+      <w:r>
+        <w:rPr>
+          <w:rFonts w:ascii="Ubuntu Mono" w:eastAsia="Times New Roman" w:hAnsi="Ubuntu Mono" w:cs="Courier New"/>
+          <w:color w:val="FFE083"/>
+          <w:kern w:val="0"/>
+          <w:sz w:val="27"/>
+          <w:szCs w:val="27"/>
+          <w:lang w:val="en-US" w:eastAsia="ru-RU"/>
+          <w14:ligatures w14:val="none"/>
+        </w:rPr>
+        <w:t>"x and y are equal!"</w:t>
+      </w:r>
+      <w:r>
+        <w:rPr>
+          <w:rFonts w:ascii="Ubuntu Mono" w:eastAsia="Times New Roman" w:hAnsi="Ubuntu Mono" w:cs="Courier New"/>
+          <w:color w:val="939598"/>
+          <w:kern w:val="0"/>
+          <w:sz w:val="27"/>
+          <w:szCs w:val="27"/>
+          <w:lang w:val="en-US" w:eastAsia="ru-RU"/>
+          <w14:ligatures w14:val="none"/>
+        </w:rPr>
+        <w:br/>
+      </w:r>
+      <w:r>
+        <w:rPr>
+          <w:rFonts w:ascii="Ubuntu Mono" w:eastAsia="Times New Roman" w:hAnsi="Ubuntu Mono" w:cs="Courier New"/>
+          <w:color w:val="B3CCFF"/>
+          <w:kern w:val="0"/>
+          <w:sz w:val="27"/>
+          <w:szCs w:val="27"/>
+          <w:lang w:val="en-US" w:eastAsia="ru-RU"/>
+          <w14:ligatures w14:val="none"/>
+        </w:rPr>
+        <w:t>end</w:t>
+      </w:r>
+    </w:p>
+    <w:p>
+      <w:pPr>
+        <w:spacing w:after="0" w:line="240" w:lineRule="auto"/>
+        <w:rPr>
+          <w:rFonts w:ascii="Segoe UI" w:eastAsia="Times New Roman" w:hAnsi="Segoe UI" w:cs="Segoe UI"/>
+          <w:color w:val="10162F"/>
+          <w:kern w:val="0"/>
+          <w:sz w:val="27"/>
+          <w:szCs w:val="27"/>
+          <w:lang w:val="en-US" w:eastAsia="ru-RU"/>
+          <w14:ligatures w14:val="none"/>
+        </w:rPr>
+      </w:pPr>
+      <w:r>
+        <w:rPr>
+          <w:rFonts w:ascii="Segoe UI" w:eastAsia="Times New Roman" w:hAnsi="Segoe UI" w:cs="Segoe UI"/>
+          <w:color w:val="10162F"/>
+          <w:kern w:val="0"/>
+          <w:sz w:val="27"/>
+          <w:szCs w:val="27"/>
+          <w:lang w:val="en-US" w:eastAsia="ru-RU"/>
+          <w14:ligatures w14:val="none"/>
+        </w:rPr>
+        <w:t>you’re saying: “if x equals y, print ‘x and y are equal!’” You can also check to see if two values are </w:t>
+      </w:r>
+      <w:r>
+        <w:rPr>
+          <w:rFonts w:ascii="Segoe UI" w:eastAsia="Times New Roman" w:hAnsi="Segoe UI" w:cs="Segoe UI"/>
+          <w:i/>
+          <w:iCs/>
+          <w:color w:val="10162F"/>
+          <w:kern w:val="0"/>
+          <w:sz w:val="27"/>
+          <w:szCs w:val="27"/>
+          <w:lang w:val="en-US" w:eastAsia="ru-RU"/>
+          <w14:ligatures w14:val="none"/>
+        </w:rPr>
+        <w:t>not</w:t>
+      </w:r>
+      <w:r>
+        <w:rPr>
+          <w:rFonts w:ascii="Segoe UI" w:eastAsia="Times New Roman" w:hAnsi="Segoe UI" w:cs="Segoe UI"/>
+          <w:color w:val="10162F"/>
+          <w:kern w:val="0"/>
+          <w:sz w:val="27"/>
+          <w:szCs w:val="27"/>
+          <w:lang w:val="en-US" w:eastAsia="ru-RU"/>
+          <w14:ligatures w14:val="none"/>
+        </w:rPr>
+        <w:t xml:space="preserve"> equal using </w:t>
+      </w:r>
+      <w:proofErr w:type="gramStart"/>
+      <w:r>
+        <w:rPr>
+          <w:rFonts w:ascii="Segoe UI" w:eastAsia="Times New Roman" w:hAnsi="Segoe UI" w:cs="Segoe UI"/>
+          <w:color w:val="10162F"/>
+          <w:kern w:val="0"/>
+          <w:sz w:val="27"/>
+          <w:szCs w:val="27"/>
+          <w:lang w:val="en-US" w:eastAsia="ru-RU"/>
+          <w14:ligatures w14:val="none"/>
+        </w:rPr>
+        <w:t>the </w:t>
+      </w:r>
+      <w:r>
+        <w:rPr>
+          <w:rFonts w:ascii="Ubuntu Mono" w:eastAsia="Times New Roman" w:hAnsi="Ubuntu Mono" w:cs="Courier New"/>
+          <w:color w:val="15141F"/>
+          <w:kern w:val="0"/>
+          <w:shd w:val="clear" w:color="auto" w:fill="EAE9ED"/>
+          <w:lang w:val="en-US" w:eastAsia="ru-RU"/>
+          <w14:ligatures w14:val="none"/>
+        </w:rPr>
+        <w:t>!</w:t>
+      </w:r>
+      <w:proofErr w:type="gramEnd"/>
+      <w:r>
+        <w:rPr>
+          <w:rFonts w:ascii="Ubuntu Mono" w:eastAsia="Times New Roman" w:hAnsi="Ubuntu Mono" w:cs="Courier New"/>
+          <w:color w:val="15141F"/>
+          <w:kern w:val="0"/>
+          <w:shd w:val="clear" w:color="auto" w:fill="EAE9ED"/>
+          <w:lang w:val="en-US" w:eastAsia="ru-RU"/>
+          <w14:ligatures w14:val="none"/>
+        </w:rPr>
+        <w:t>=</w:t>
+      </w:r>
+      <w:r>
+        <w:rPr>
+          <w:rFonts w:ascii="Segoe UI" w:eastAsia="Times New Roman" w:hAnsi="Segoe UI" w:cs="Segoe UI"/>
+          <w:color w:val="10162F"/>
+          <w:kern w:val="0"/>
+          <w:sz w:val="27"/>
+          <w:szCs w:val="27"/>
+          <w:lang w:val="en-US" w:eastAsia="ru-RU"/>
+          <w14:ligatures w14:val="none"/>
+        </w:rPr>
+        <w:t> comparator.</w:t>
+      </w:r>
+    </w:p>
+    <w:p>
+      <w:pPr>
+        <w:shd w:val="clear" w:color="auto" w:fill="FFFFFF"/>
+        <w:spacing w:before="100" w:beforeAutospacing="1" w:after="100" w:afterAutospacing="1" w:line="240" w:lineRule="auto"/>
+        <w:outlineLvl w:val="2"/>
+        <w:rPr>
+          <w:rFonts w:ascii="Segoe UI" w:eastAsia="Times New Roman" w:hAnsi="Segoe UI" w:cs="Segoe UI"/>
+          <w:b/>
+          <w:bCs/>
+          <w:color w:val="10162F"/>
+          <w:kern w:val="0"/>
+          <w:sz w:val="27"/>
+          <w:szCs w:val="27"/>
+          <w:lang w:val="en-US" w:eastAsia="ru-RU"/>
+          <w14:ligatures w14:val="none"/>
+        </w:rPr>
+      </w:pPr>
+      <w:r>
+        <w:rPr>
+          <w:rFonts w:ascii="Segoe UI" w:eastAsia="Times New Roman" w:hAnsi="Segoe UI" w:cs="Segoe UI"/>
+          <w:b/>
+          <w:bCs/>
+          <w:color w:val="10162F"/>
+          <w:kern w:val="0"/>
+          <w:sz w:val="27"/>
+          <w:szCs w:val="27"/>
+          <w:lang w:val="en-US" w:eastAsia="ru-RU"/>
+          <w14:ligatures w14:val="none"/>
+        </w:rPr>
+        <w:t>Instructions</w:t>
+      </w:r>
+    </w:p>
+    <w:p>
+      <w:pPr>
+        <w:spacing w:after="0" w:line="240" w:lineRule="auto"/>
+        <w:rPr>
+          <w:rFonts w:ascii="Segoe UI" w:eastAsia="Times New Roman" w:hAnsi="Segoe UI" w:cs="Segoe UI"/>
+          <w:color w:val="10162F"/>
+          <w:kern w:val="0"/>
+          <w:sz w:val="27"/>
+          <w:szCs w:val="27"/>
+          <w:lang w:val="en-US" w:eastAsia="ru-RU"/>
+          <w14:ligatures w14:val="none"/>
+        </w:rPr>
+      </w:pPr>
+      <w:r>
+        <w:rPr>
+          <w:rFonts w:ascii="Segoe UI" w:eastAsia="Times New Roman" w:hAnsi="Segoe UI" w:cs="Segoe UI"/>
+          <w:b/>
+          <w:bCs/>
+          <w:color w:val="10162F"/>
+          <w:kern w:val="0"/>
+          <w:sz w:val="27"/>
+          <w:szCs w:val="27"/>
+          <w:lang w:val="en-US" w:eastAsia="ru-RU"/>
+          <w14:ligatures w14:val="none"/>
+        </w:rPr>
+        <w:t>1.</w:t>
+      </w:r>
+    </w:p>
+    <w:p>
+      <w:pPr>
+        <w:spacing w:after="0" w:line="240" w:lineRule="auto"/>
+        <w:rPr>
+          <w:rFonts w:ascii="Segoe UI" w:eastAsia="Times New Roman" w:hAnsi="Segoe UI" w:cs="Segoe UI"/>
+          <w:color w:val="10162F"/>
+          <w:kern w:val="0"/>
+          <w:sz w:val="27"/>
+          <w:szCs w:val="27"/>
+          <w:lang w:val="en-US" w:eastAsia="ru-RU"/>
+          <w14:ligatures w14:val="none"/>
+        </w:rPr>
+      </w:pPr>
+      <w:r>
+        <w:rPr>
+          <w:rFonts w:ascii="Segoe UI" w:eastAsia="Times New Roman" w:hAnsi="Segoe UI" w:cs="Segoe UI"/>
+          <w:color w:val="10162F"/>
+          <w:kern w:val="0"/>
+          <w:sz w:val="27"/>
+          <w:szCs w:val="27"/>
+          <w:lang w:val="en-US" w:eastAsia="ru-RU"/>
+          <w14:ligatures w14:val="none"/>
+        </w:rPr>
+        <w:t>We’ve got two variables in the editor: </w:t>
+      </w:r>
+      <w:proofErr w:type="spellStart"/>
+      <w:r>
+        <w:rPr>
+          <w:rFonts w:ascii="Ubuntu Mono" w:eastAsia="Times New Roman" w:hAnsi="Ubuntu Mono" w:cs="Courier New"/>
+          <w:color w:val="15141F"/>
+          <w:kern w:val="0"/>
+          <w:shd w:val="clear" w:color="auto" w:fill="EAE9ED"/>
+          <w:lang w:val="en-US" w:eastAsia="ru-RU"/>
+          <w14:ligatures w14:val="none"/>
+        </w:rPr>
+        <w:t>is_true</w:t>
+      </w:r>
+      <w:proofErr w:type="spellEnd"/>
+      <w:r>
+        <w:rPr>
+          <w:rFonts w:ascii="Segoe UI" w:eastAsia="Times New Roman" w:hAnsi="Segoe UI" w:cs="Segoe UI"/>
+          <w:color w:val="10162F"/>
+          <w:kern w:val="0"/>
+          <w:sz w:val="27"/>
+          <w:szCs w:val="27"/>
+          <w:lang w:val="en-US" w:eastAsia="ru-RU"/>
+          <w14:ligatures w14:val="none"/>
+        </w:rPr>
+        <w:t> and </w:t>
+      </w:r>
+      <w:proofErr w:type="spellStart"/>
+      <w:r>
+        <w:rPr>
+          <w:rFonts w:ascii="Ubuntu Mono" w:eastAsia="Times New Roman" w:hAnsi="Ubuntu Mono" w:cs="Courier New"/>
+          <w:color w:val="15141F"/>
+          <w:kern w:val="0"/>
+          <w:shd w:val="clear" w:color="auto" w:fill="EAE9ED"/>
+          <w:lang w:val="en-US" w:eastAsia="ru-RU"/>
+          <w14:ligatures w14:val="none"/>
+        </w:rPr>
+        <w:t>is_false</w:t>
+      </w:r>
+      <w:proofErr w:type="spellEnd"/>
+      <w:r>
+        <w:rPr>
+          <w:rFonts w:ascii="Segoe UI" w:eastAsia="Times New Roman" w:hAnsi="Segoe UI" w:cs="Segoe UI"/>
+          <w:color w:val="10162F"/>
+          <w:kern w:val="0"/>
+          <w:sz w:val="27"/>
+          <w:szCs w:val="27"/>
+          <w:lang w:val="en-US" w:eastAsia="ru-RU"/>
+          <w14:ligatures w14:val="none"/>
+        </w:rPr>
+        <w:t>. Replace the </w:t>
+      </w:r>
+      <w:r>
+        <w:rPr>
+          <w:rFonts w:ascii="Ubuntu Mono" w:eastAsia="Times New Roman" w:hAnsi="Ubuntu Mono" w:cs="Courier New"/>
+          <w:color w:val="15141F"/>
+          <w:kern w:val="0"/>
+          <w:shd w:val="clear" w:color="auto" w:fill="EAE9ED"/>
+          <w:lang w:val="en-US" w:eastAsia="ru-RU"/>
+          <w14:ligatures w14:val="none"/>
+        </w:rPr>
+        <w:t>__</w:t>
+      </w:r>
+      <w:r>
+        <w:rPr>
+          <w:rFonts w:ascii="Segoe UI" w:eastAsia="Times New Roman" w:hAnsi="Segoe UI" w:cs="Segoe UI"/>
+          <w:color w:val="10162F"/>
+          <w:kern w:val="0"/>
+          <w:sz w:val="27"/>
+          <w:szCs w:val="27"/>
+          <w:lang w:val="en-US" w:eastAsia="ru-RU"/>
+          <w14:ligatures w14:val="none"/>
+        </w:rPr>
+        <w:t> with </w:t>
+      </w:r>
+      <w:r>
+        <w:rPr>
+          <w:rFonts w:ascii="Ubuntu Mono" w:eastAsia="Times New Roman" w:hAnsi="Ubuntu Mono" w:cs="Courier New"/>
+          <w:color w:val="15141F"/>
+          <w:kern w:val="0"/>
+          <w:shd w:val="clear" w:color="auto" w:fill="EAE9ED"/>
+          <w:lang w:val="en-US" w:eastAsia="ru-RU"/>
+          <w14:ligatures w14:val="none"/>
+        </w:rPr>
+        <w:t>==</w:t>
+      </w:r>
+      <w:r>
+        <w:rPr>
+          <w:rFonts w:ascii="Segoe UI" w:eastAsia="Times New Roman" w:hAnsi="Segoe UI" w:cs="Segoe UI"/>
+          <w:color w:val="10162F"/>
+          <w:kern w:val="0"/>
+          <w:sz w:val="27"/>
+          <w:szCs w:val="27"/>
+          <w:lang w:val="en-US" w:eastAsia="ru-RU"/>
+          <w14:ligatures w14:val="none"/>
+        </w:rPr>
+        <w:t> </w:t>
+      </w:r>
+      <w:proofErr w:type="gramStart"/>
+      <w:r>
+        <w:rPr>
+          <w:rFonts w:ascii="Segoe UI" w:eastAsia="Times New Roman" w:hAnsi="Segoe UI" w:cs="Segoe UI"/>
+          <w:color w:val="10162F"/>
+          <w:kern w:val="0"/>
+          <w:sz w:val="27"/>
+          <w:szCs w:val="27"/>
+          <w:lang w:val="en-US" w:eastAsia="ru-RU"/>
+          <w14:ligatures w14:val="none"/>
+        </w:rPr>
+        <w:t>or </w:t>
+      </w:r>
+      <w:r>
+        <w:rPr>
+          <w:rFonts w:ascii="Ubuntu Mono" w:eastAsia="Times New Roman" w:hAnsi="Ubuntu Mono" w:cs="Courier New"/>
+          <w:color w:val="15141F"/>
+          <w:kern w:val="0"/>
+          <w:shd w:val="clear" w:color="auto" w:fill="EAE9ED"/>
+          <w:lang w:val="en-US" w:eastAsia="ru-RU"/>
+          <w14:ligatures w14:val="none"/>
+        </w:rPr>
+        <w:t>!</w:t>
+      </w:r>
+      <w:proofErr w:type="gramEnd"/>
+      <w:r>
+        <w:rPr>
+          <w:rFonts w:ascii="Ubuntu Mono" w:eastAsia="Times New Roman" w:hAnsi="Ubuntu Mono" w:cs="Courier New"/>
+          <w:color w:val="15141F"/>
+          <w:kern w:val="0"/>
+          <w:shd w:val="clear" w:color="auto" w:fill="EAE9ED"/>
+          <w:lang w:val="en-US" w:eastAsia="ru-RU"/>
+          <w14:ligatures w14:val="none"/>
+        </w:rPr>
+        <w:t>=</w:t>
+      </w:r>
+      <w:r>
+        <w:rPr>
+          <w:rFonts w:ascii="Segoe UI" w:eastAsia="Times New Roman" w:hAnsi="Segoe UI" w:cs="Segoe UI"/>
+          <w:color w:val="10162F"/>
+          <w:kern w:val="0"/>
+          <w:sz w:val="27"/>
+          <w:szCs w:val="27"/>
+          <w:lang w:val="en-US" w:eastAsia="ru-RU"/>
+          <w14:ligatures w14:val="none"/>
+        </w:rPr>
+        <w:t> to make </w:t>
+      </w:r>
+      <w:proofErr w:type="spellStart"/>
+      <w:r>
+        <w:rPr>
+          <w:rFonts w:ascii="Ubuntu Mono" w:eastAsia="Times New Roman" w:hAnsi="Ubuntu Mono" w:cs="Courier New"/>
+          <w:color w:val="15141F"/>
+          <w:kern w:val="0"/>
+          <w:shd w:val="clear" w:color="auto" w:fill="EAE9ED"/>
+          <w:lang w:val="en-US" w:eastAsia="ru-RU"/>
+          <w14:ligatures w14:val="none"/>
+        </w:rPr>
+        <w:t>is_true</w:t>
+      </w:r>
+      <w:proofErr w:type="spellEnd"/>
+      <w:r>
+        <w:rPr>
+          <w:rFonts w:ascii="Segoe UI" w:eastAsia="Times New Roman" w:hAnsi="Segoe UI" w:cs="Segoe UI"/>
+          <w:color w:val="10162F"/>
+          <w:kern w:val="0"/>
+          <w:sz w:val="27"/>
+          <w:szCs w:val="27"/>
+          <w:lang w:val="en-US" w:eastAsia="ru-RU"/>
+          <w14:ligatures w14:val="none"/>
+        </w:rPr>
+        <w:t> evaluate to </w:t>
+      </w:r>
+      <w:r>
+        <w:rPr>
+          <w:rFonts w:ascii="Ubuntu Mono" w:eastAsia="Times New Roman" w:hAnsi="Ubuntu Mono" w:cs="Courier New"/>
+          <w:color w:val="15141F"/>
+          <w:kern w:val="0"/>
+          <w:shd w:val="clear" w:color="auto" w:fill="EAE9ED"/>
+          <w:lang w:val="en-US" w:eastAsia="ru-RU"/>
+          <w14:ligatures w14:val="none"/>
+        </w:rPr>
+        <w:t>true</w:t>
+      </w:r>
+      <w:r>
+        <w:rPr>
+          <w:rFonts w:ascii="Segoe UI" w:eastAsia="Times New Roman" w:hAnsi="Segoe UI" w:cs="Segoe UI"/>
+          <w:color w:val="10162F"/>
+          <w:kern w:val="0"/>
+          <w:sz w:val="27"/>
+          <w:szCs w:val="27"/>
+          <w:lang w:val="en-US" w:eastAsia="ru-RU"/>
+          <w14:ligatures w14:val="none"/>
+        </w:rPr>
+        <w:t> and </w:t>
+      </w:r>
+      <w:proofErr w:type="spellStart"/>
+      <w:r>
+        <w:rPr>
+          <w:rFonts w:ascii="Ubuntu Mono" w:eastAsia="Times New Roman" w:hAnsi="Ubuntu Mono" w:cs="Courier New"/>
+          <w:color w:val="15141F"/>
+          <w:kern w:val="0"/>
+          <w:shd w:val="clear" w:color="auto" w:fill="EAE9ED"/>
+          <w:lang w:val="en-US" w:eastAsia="ru-RU"/>
+          <w14:ligatures w14:val="none"/>
+        </w:rPr>
+        <w:t>is_false</w:t>
+      </w:r>
+      <w:proofErr w:type="spellEnd"/>
+      <w:r>
+        <w:rPr>
+          <w:rFonts w:ascii="Segoe UI" w:eastAsia="Times New Roman" w:hAnsi="Segoe UI" w:cs="Segoe UI"/>
+          <w:color w:val="10162F"/>
+          <w:kern w:val="0"/>
+          <w:sz w:val="27"/>
+          <w:szCs w:val="27"/>
+          <w:lang w:val="en-US" w:eastAsia="ru-RU"/>
+          <w14:ligatures w14:val="none"/>
+        </w:rPr>
+        <w:t> evaluate to </w:t>
+      </w:r>
+      <w:r>
+        <w:rPr>
+          <w:rFonts w:ascii="Ubuntu Mono" w:eastAsia="Times New Roman" w:hAnsi="Ubuntu Mono" w:cs="Courier New"/>
+          <w:color w:val="15141F"/>
+          <w:kern w:val="0"/>
+          <w:shd w:val="clear" w:color="auto" w:fill="EAE9ED"/>
+          <w:lang w:val="en-US" w:eastAsia="ru-RU"/>
+          <w14:ligatures w14:val="none"/>
+        </w:rPr>
+        <w:t>false</w:t>
+      </w:r>
+      <w:r>
+        <w:rPr>
+          <w:rFonts w:ascii="Segoe UI" w:eastAsia="Times New Roman" w:hAnsi="Segoe UI" w:cs="Segoe UI"/>
+          <w:color w:val="10162F"/>
+          <w:kern w:val="0"/>
+          <w:sz w:val="27"/>
+          <w:szCs w:val="27"/>
+          <w:lang w:val="en-US" w:eastAsia="ru-RU"/>
+          <w14:ligatures w14:val="none"/>
+        </w:rPr>
+        <w:t>.</w:t>
+      </w:r>
+    </w:p>
+    <w:p>
+      <w:pPr>
+        <w:rPr>
+          <w:b/>
+          <w:bCs/>
+          <w:lang w:val="en-US"/>
+        </w:rPr>
+      </w:pPr>
+    </w:p>
+    <w:p>
+      <w:pPr>
+        <w:rPr>
+          <w:b/>
+          <w:bCs/>
+          <w:lang w:val="en-US"/>
+        </w:rPr>
+      </w:pPr>
+      <w:proofErr w:type="spellStart"/>
+      <w:r>
+        <w:rPr>
+          <w:b/>
+          <w:bCs/>
+          <w:lang w:val="en-US"/>
+        </w:rPr>
+        <w:t>script.rb</w:t>
+      </w:r>
+      <w:proofErr w:type="spellEnd"/>
+    </w:p>
+    <w:p>
+      <w:pPr>
+        <w:shd w:val="clear" w:color="auto" w:fill="1E1E1E"/>
+        <w:spacing w:after="0" w:line="360" w:lineRule="atLeast"/>
+        <w:rPr>
+          <w:rFonts w:ascii="Consolas" w:eastAsia="Times New Roman" w:hAnsi="Consolas" w:cs="Times New Roman"/>
+          <w:color w:val="FFFFFF"/>
+          <w:kern w:val="0"/>
+          <w:sz w:val="21"/>
+          <w:szCs w:val="21"/>
+          <w:lang w:eastAsia="ru-RU"/>
+          <w14:ligatures w14:val="none"/>
+        </w:rPr>
+      </w:pPr>
+      <w:proofErr w:type="spellStart"/>
+      <w:r>
+        <w:rPr>
+          <w:rFonts w:ascii="Consolas" w:eastAsia="Times New Roman" w:hAnsi="Consolas" w:cs="Times New Roman"/>
+          <w:color w:val="FF8973"/>
+          <w:kern w:val="0"/>
+          <w:sz w:val="21"/>
+          <w:szCs w:val="21"/>
+          <w:lang w:eastAsia="ru-RU"/>
+          <w14:ligatures w14:val="none"/>
+        </w:rPr>
+        <w:t>is_true</w:t>
+      </w:r>
+      <w:proofErr w:type="spellEnd"/>
+      <w:r>
+        <w:rPr>
+          <w:rFonts w:ascii="Consolas" w:eastAsia="Times New Roman" w:hAnsi="Consolas" w:cs="Times New Roman"/>
+          <w:color w:val="FFFFFF"/>
+          <w:kern w:val="0"/>
+          <w:sz w:val="21"/>
+          <w:szCs w:val="21"/>
+          <w:lang w:eastAsia="ru-RU"/>
+          <w14:ligatures w14:val="none"/>
+        </w:rPr>
+        <w:t> = </w:t>
+      </w:r>
+      <w:proofErr w:type="gramStart"/>
+      <w:r>
+        <w:rPr>
+          <w:rFonts w:ascii="Consolas" w:eastAsia="Times New Roman" w:hAnsi="Consolas" w:cs="Times New Roman"/>
+          <w:color w:val="FF8973"/>
+          <w:kern w:val="0"/>
+          <w:sz w:val="21"/>
+          <w:szCs w:val="21"/>
+          <w:lang w:eastAsia="ru-RU"/>
+          <w14:ligatures w14:val="none"/>
+        </w:rPr>
+        <w:t>2</w:t>
+      </w:r>
+      <w:r>
+        <w:rPr>
+          <w:rFonts w:ascii="Consolas" w:eastAsia="Times New Roman" w:hAnsi="Consolas" w:cs="Times New Roman"/>
+          <w:color w:val="FFFFFF"/>
+          <w:kern w:val="0"/>
+          <w:sz w:val="21"/>
+          <w:szCs w:val="21"/>
+          <w:lang w:eastAsia="ru-RU"/>
+          <w14:ligatures w14:val="none"/>
+        </w:rPr>
+        <w:t> !</w:t>
+      </w:r>
+      <w:proofErr w:type="gramEnd"/>
+      <w:r>
+        <w:rPr>
+          <w:rFonts w:ascii="Consolas" w:eastAsia="Times New Roman" w:hAnsi="Consolas" w:cs="Times New Roman"/>
+          <w:color w:val="FFFFFF"/>
+          <w:kern w:val="0"/>
+          <w:sz w:val="21"/>
+          <w:szCs w:val="21"/>
+          <w:lang w:eastAsia="ru-RU"/>
+          <w14:ligatures w14:val="none"/>
+        </w:rPr>
+        <w:t>= </w:t>
+      </w:r>
+      <w:r>
+        <w:rPr>
+          <w:rFonts w:ascii="Consolas" w:eastAsia="Times New Roman" w:hAnsi="Consolas" w:cs="Times New Roman"/>
+          <w:color w:val="FF8973"/>
+          <w:kern w:val="0"/>
+          <w:sz w:val="21"/>
+          <w:szCs w:val="21"/>
+          <w:lang w:eastAsia="ru-RU"/>
+          <w14:ligatures w14:val="none"/>
+        </w:rPr>
+        <w:t>3</w:t>
+      </w:r>
+    </w:p>
+    <w:p>
+      <w:pPr>
+        <w:shd w:val="clear" w:color="auto" w:fill="1E1E1E"/>
+        <w:spacing w:after="0" w:line="360" w:lineRule="atLeast"/>
+        <w:rPr>
+          <w:rFonts w:ascii="Consolas" w:eastAsia="Times New Roman" w:hAnsi="Consolas" w:cs="Times New Roman"/>
+          <w:color w:val="FFFFFF"/>
+          <w:kern w:val="0"/>
+          <w:sz w:val="21"/>
+          <w:szCs w:val="21"/>
+          <w:lang w:eastAsia="ru-RU"/>
+          <w14:ligatures w14:val="none"/>
+        </w:rPr>
+      </w:pPr>
+    </w:p>
+    <w:p>
+      <w:pPr>
+        <w:shd w:val="clear" w:color="auto" w:fill="1E1E1E"/>
+        <w:spacing w:after="0" w:line="360" w:lineRule="atLeast"/>
+        <w:rPr>
+          <w:rFonts w:ascii="Consolas" w:eastAsia="Times New Roman" w:hAnsi="Consolas" w:cs="Times New Roman"/>
+          <w:color w:val="FFFFFF"/>
+          <w:kern w:val="0"/>
+          <w:sz w:val="21"/>
+          <w:szCs w:val="21"/>
+          <w:lang w:eastAsia="ru-RU"/>
+          <w14:ligatures w14:val="none"/>
+        </w:rPr>
+      </w:pPr>
+      <w:proofErr w:type="spellStart"/>
+      <w:r>
+        <w:rPr>
+          <w:rFonts w:ascii="Consolas" w:eastAsia="Times New Roman" w:hAnsi="Consolas" w:cs="Times New Roman"/>
+          <w:color w:val="FF8973"/>
+          <w:kern w:val="0"/>
+          <w:sz w:val="21"/>
+          <w:szCs w:val="21"/>
+          <w:lang w:eastAsia="ru-RU"/>
+          <w14:ligatures w14:val="none"/>
+        </w:rPr>
+        <w:t>is_false</w:t>
+      </w:r>
+      <w:proofErr w:type="spellEnd"/>
+      <w:r>
+        <w:rPr>
+          <w:rFonts w:ascii="Consolas" w:eastAsia="Times New Roman" w:hAnsi="Consolas" w:cs="Times New Roman"/>
+          <w:color w:val="FFFFFF"/>
+          <w:kern w:val="0"/>
+          <w:sz w:val="21"/>
+          <w:szCs w:val="21"/>
+          <w:lang w:eastAsia="ru-RU"/>
+          <w14:ligatures w14:val="none"/>
+        </w:rPr>
+        <w:t> = </w:t>
+      </w:r>
+      <w:r>
+        <w:rPr>
+          <w:rFonts w:ascii="Consolas" w:eastAsia="Times New Roman" w:hAnsi="Consolas" w:cs="Times New Roman"/>
+          <w:color w:val="FF8973"/>
+          <w:kern w:val="0"/>
+          <w:sz w:val="21"/>
+          <w:szCs w:val="21"/>
+          <w:lang w:eastAsia="ru-RU"/>
+          <w14:ligatures w14:val="none"/>
+        </w:rPr>
+        <w:t>2</w:t>
+      </w:r>
+      <w:r>
+        <w:rPr>
+          <w:rFonts w:ascii="Consolas" w:eastAsia="Times New Roman" w:hAnsi="Consolas" w:cs="Times New Roman"/>
+          <w:color w:val="FFFFFF"/>
+          <w:kern w:val="0"/>
+          <w:sz w:val="21"/>
+          <w:szCs w:val="21"/>
+          <w:lang w:eastAsia="ru-RU"/>
+          <w14:ligatures w14:val="none"/>
+        </w:rPr>
+        <w:t> == </w:t>
+      </w:r>
+      <w:r>
+        <w:rPr>
+          <w:rFonts w:ascii="Consolas" w:eastAsia="Times New Roman" w:hAnsi="Consolas" w:cs="Times New Roman"/>
+          <w:color w:val="FF8973"/>
+          <w:kern w:val="0"/>
+          <w:sz w:val="21"/>
+          <w:szCs w:val="21"/>
+          <w:lang w:eastAsia="ru-RU"/>
+          <w14:ligatures w14:val="none"/>
+        </w:rPr>
+        <w:t>3</w:t>
+      </w:r>
+    </w:p>
+    <w:p>
+      <w:pPr>
+        <w:pBdr>
+          <w:bottom w:val="single" w:sz="12" w:space="1" w:color="auto"/>
+        </w:pBdr>
+        <w:rPr>
+          <w:b/>
+          <w:bCs/>
+          <w:lang w:val="en-US"/>
+        </w:rPr>
+      </w:pPr>
+    </w:p>
+    <w:p>
+      <w:pPr>
+        <w:rPr>
+          <w:b/>
+          <w:bCs/>
+          <w:lang w:val="en-US"/>
+        </w:rPr>
+      </w:pPr>
+    </w:p>
+    <w:p>
+      <w:pPr>
+        <w:rPr>
+          <w:b/>
+          <w:bCs/>
+          <w:lang w:val="en-US"/>
+        </w:rPr>
+      </w:pPr>
+    </w:p>
+    <w:p>
+      <w:pPr>
+        <w:rPr>
+          <w:b/>
+          <w:bCs/>
+          <w:lang w:val="en-US"/>
+        </w:rPr>
+      </w:pPr>
+    </w:p>
+    <w:p>
+      <w:pPr>
+        <w:rPr>
+          <w:b/>
+          <w:bCs/>
+          <w:lang w:val="en-US"/>
+        </w:rPr>
+      </w:pPr>
+    </w:p>
+    <w:p>
+      <w:pPr>
         <w:rPr>
           <w:b/>
           <w:bCs/>

</xml_diff>

<commit_message>
Control Flow in Ruby -Less Than or Greater Than
</commit_message>
<xml_diff>
--- a/CONTROL FLOW IN RUBY.docx
+++ b/CONTROL FLOW IN RUBY.docx
@@ -6600,6 +6600,922 @@
     </w:p>
     <w:p>
       <w:pPr>
+        <w:pStyle w:val="2"/>
+        <w:shd w:val="clear" w:color="auto" w:fill="FFFFFF"/>
+        <w:rPr>
+          <w:rFonts w:ascii="Segoe UI" w:hAnsi="Segoe UI" w:cs="Segoe UI"/>
+          <w:lang w:val="en-US"/>
+        </w:rPr>
+      </w:pPr>
+      <w:r>
+        <w:rPr>
+          <w:rFonts w:ascii="Segoe UI" w:hAnsi="Segoe UI" w:cs="Segoe UI"/>
+          <w:lang w:val="en-US"/>
+        </w:rPr>
+        <w:t>Less Than or Greater Than</w:t>
+      </w:r>
+    </w:p>
+    <w:p>
+      <w:pPr>
+        <w:pStyle w:val="stylesprpz3d"/>
+        <w:shd w:val="clear" w:color="auto" w:fill="FFFFFF"/>
+        <w:spacing w:before="0" w:beforeAutospacing="0"/>
+        <w:rPr>
+          <w:rFonts w:ascii="Segoe UI" w:hAnsi="Segoe UI" w:cs="Segoe UI"/>
+          <w:color w:val="10162F"/>
+          <w:sz w:val="27"/>
+          <w:szCs w:val="27"/>
+        </w:rPr>
+      </w:pPr>
+      <w:r>
+        <w:rPr>
+          <w:rFonts w:ascii="Segoe UI" w:hAnsi="Segoe UI" w:cs="Segoe UI"/>
+          <w:color w:val="10162F"/>
+          <w:sz w:val="27"/>
+          <w:szCs w:val="27"/>
+          <w:lang w:val="en-US"/>
+        </w:rPr>
+        <w:t xml:space="preserve">We can also check to see if one value is less than, less than or equal to, greater than, or greater than or equal to another. </w:t>
+      </w:r>
+      <w:proofErr w:type="spellStart"/>
+      <w:r>
+        <w:rPr>
+          <w:rFonts w:ascii="Segoe UI" w:hAnsi="Segoe UI" w:cs="Segoe UI"/>
+          <w:color w:val="10162F"/>
+          <w:sz w:val="27"/>
+          <w:szCs w:val="27"/>
+        </w:rPr>
+        <w:t>Those</w:t>
+      </w:r>
+      <w:proofErr w:type="spellEnd"/>
+      <w:r>
+        <w:rPr>
+          <w:rFonts w:ascii="Segoe UI" w:hAnsi="Segoe UI" w:cs="Segoe UI"/>
+          <w:color w:val="10162F"/>
+          <w:sz w:val="27"/>
+          <w:szCs w:val="27"/>
+        </w:rPr>
+        <w:t xml:space="preserve"> </w:t>
+      </w:r>
+      <w:proofErr w:type="spellStart"/>
+      <w:r>
+        <w:rPr>
+          <w:rFonts w:ascii="Segoe UI" w:hAnsi="Segoe UI" w:cs="Segoe UI"/>
+          <w:color w:val="10162F"/>
+          <w:sz w:val="27"/>
+          <w:szCs w:val="27"/>
+        </w:rPr>
+        <w:t>operators</w:t>
+      </w:r>
+      <w:proofErr w:type="spellEnd"/>
+      <w:r>
+        <w:rPr>
+          <w:rFonts w:ascii="Segoe UI" w:hAnsi="Segoe UI" w:cs="Segoe UI"/>
+          <w:color w:val="10162F"/>
+          <w:sz w:val="27"/>
+          <w:szCs w:val="27"/>
+        </w:rPr>
+        <w:t xml:space="preserve"> </w:t>
+      </w:r>
+      <w:proofErr w:type="spellStart"/>
+      <w:r>
+        <w:rPr>
+          <w:rFonts w:ascii="Segoe UI" w:hAnsi="Segoe UI" w:cs="Segoe UI"/>
+          <w:color w:val="10162F"/>
+          <w:sz w:val="27"/>
+          <w:szCs w:val="27"/>
+        </w:rPr>
+        <w:t>look</w:t>
+      </w:r>
+      <w:proofErr w:type="spellEnd"/>
+      <w:r>
+        <w:rPr>
+          <w:rFonts w:ascii="Segoe UI" w:hAnsi="Segoe UI" w:cs="Segoe UI"/>
+          <w:color w:val="10162F"/>
+          <w:sz w:val="27"/>
+          <w:szCs w:val="27"/>
+        </w:rPr>
+        <w:t xml:space="preserve"> </w:t>
+      </w:r>
+      <w:proofErr w:type="spellStart"/>
+      <w:r>
+        <w:rPr>
+          <w:rFonts w:ascii="Segoe UI" w:hAnsi="Segoe UI" w:cs="Segoe UI"/>
+          <w:color w:val="10162F"/>
+          <w:sz w:val="27"/>
+          <w:szCs w:val="27"/>
+        </w:rPr>
+        <w:t>like</w:t>
+      </w:r>
+      <w:proofErr w:type="spellEnd"/>
+      <w:r>
+        <w:rPr>
+          <w:rFonts w:ascii="Segoe UI" w:hAnsi="Segoe UI" w:cs="Segoe UI"/>
+          <w:color w:val="10162F"/>
+          <w:sz w:val="27"/>
+          <w:szCs w:val="27"/>
+        </w:rPr>
+        <w:t xml:space="preserve"> </w:t>
+      </w:r>
+      <w:proofErr w:type="spellStart"/>
+      <w:r>
+        <w:rPr>
+          <w:rFonts w:ascii="Segoe UI" w:hAnsi="Segoe UI" w:cs="Segoe UI"/>
+          <w:color w:val="10162F"/>
+          <w:sz w:val="27"/>
+          <w:szCs w:val="27"/>
+        </w:rPr>
+        <w:t>this</w:t>
+      </w:r>
+      <w:proofErr w:type="spellEnd"/>
+      <w:r>
+        <w:rPr>
+          <w:rFonts w:ascii="Segoe UI" w:hAnsi="Segoe UI" w:cs="Segoe UI"/>
+          <w:color w:val="10162F"/>
+          <w:sz w:val="27"/>
+          <w:szCs w:val="27"/>
+        </w:rPr>
+        <w:t>:</w:t>
+      </w:r>
+    </w:p>
+    <w:p>
+      <w:pPr>
+        <w:pStyle w:val="stylesliqple6"/>
+        <w:numPr>
+          <w:ilvl w:val="0"/>
+          <w:numId w:val="1"/>
+        </w:numPr>
+        <w:shd w:val="clear" w:color="auto" w:fill="FFFFFF"/>
+        <w:rPr>
+          <w:rFonts w:ascii="Segoe UI" w:hAnsi="Segoe UI" w:cs="Segoe UI"/>
+          <w:color w:val="10162F"/>
+          <w:sz w:val="27"/>
+          <w:szCs w:val="27"/>
+        </w:rPr>
+      </w:pPr>
+      <w:proofErr w:type="spellStart"/>
+      <w:r>
+        <w:rPr>
+          <w:rFonts w:ascii="Segoe UI" w:hAnsi="Segoe UI" w:cs="Segoe UI"/>
+          <w:color w:val="10162F"/>
+          <w:sz w:val="27"/>
+          <w:szCs w:val="27"/>
+        </w:rPr>
+        <w:t>Less</w:t>
+      </w:r>
+      <w:proofErr w:type="spellEnd"/>
+      <w:r>
+        <w:rPr>
+          <w:rFonts w:ascii="Segoe UI" w:hAnsi="Segoe UI" w:cs="Segoe UI"/>
+          <w:color w:val="10162F"/>
+          <w:sz w:val="27"/>
+          <w:szCs w:val="27"/>
+        </w:rPr>
+        <w:t xml:space="preserve"> </w:t>
+      </w:r>
+      <w:proofErr w:type="spellStart"/>
+      <w:r>
+        <w:rPr>
+          <w:rFonts w:ascii="Segoe UI" w:hAnsi="Segoe UI" w:cs="Segoe UI"/>
+          <w:color w:val="10162F"/>
+          <w:sz w:val="27"/>
+          <w:szCs w:val="27"/>
+        </w:rPr>
+        <w:t>than</w:t>
+      </w:r>
+      <w:proofErr w:type="spellEnd"/>
+      <w:r>
+        <w:rPr>
+          <w:rFonts w:ascii="Segoe UI" w:hAnsi="Segoe UI" w:cs="Segoe UI"/>
+          <w:color w:val="10162F"/>
+          <w:sz w:val="27"/>
+          <w:szCs w:val="27"/>
+        </w:rPr>
+        <w:t>: </w:t>
+      </w:r>
+      <w:r>
+        <w:rPr>
+          <w:rStyle w:val="HTML"/>
+          <w:rFonts w:ascii="Ubuntu Mono" w:hAnsi="Ubuntu Mono"/>
+          <w:color w:val="15141F"/>
+          <w:sz w:val="22"/>
+          <w:szCs w:val="22"/>
+          <w:shd w:val="clear" w:color="auto" w:fill="EAE9ED"/>
+        </w:rPr>
+        <w:t>&lt;</w:t>
+      </w:r>
+    </w:p>
+    <w:p>
+      <w:pPr>
+        <w:pStyle w:val="stylesliqple6"/>
+        <w:numPr>
+          <w:ilvl w:val="0"/>
+          <w:numId w:val="1"/>
+        </w:numPr>
+        <w:shd w:val="clear" w:color="auto" w:fill="FFFFFF"/>
+        <w:rPr>
+          <w:rFonts w:ascii="Segoe UI" w:hAnsi="Segoe UI" w:cs="Segoe UI"/>
+          <w:color w:val="10162F"/>
+          <w:sz w:val="27"/>
+          <w:szCs w:val="27"/>
+          <w:lang w:val="en-US"/>
+        </w:rPr>
+      </w:pPr>
+      <w:r>
+        <w:rPr>
+          <w:rFonts w:ascii="Segoe UI" w:hAnsi="Segoe UI" w:cs="Segoe UI"/>
+          <w:color w:val="10162F"/>
+          <w:sz w:val="27"/>
+          <w:szCs w:val="27"/>
+          <w:lang w:val="en-US"/>
+        </w:rPr>
+        <w:t>Less than or equal to: </w:t>
+      </w:r>
+      <w:r>
+        <w:rPr>
+          <w:rStyle w:val="HTML"/>
+          <w:rFonts w:ascii="Ubuntu Mono" w:hAnsi="Ubuntu Mono"/>
+          <w:color w:val="15141F"/>
+          <w:sz w:val="22"/>
+          <w:szCs w:val="22"/>
+          <w:shd w:val="clear" w:color="auto" w:fill="EAE9ED"/>
+          <w:lang w:val="en-US"/>
+        </w:rPr>
+        <w:t>&lt;=</w:t>
+      </w:r>
+    </w:p>
+    <w:p>
+      <w:pPr>
+        <w:pStyle w:val="stylesliqple6"/>
+        <w:numPr>
+          <w:ilvl w:val="0"/>
+          <w:numId w:val="1"/>
+        </w:numPr>
+        <w:shd w:val="clear" w:color="auto" w:fill="FFFFFF"/>
+        <w:rPr>
+          <w:rFonts w:ascii="Segoe UI" w:hAnsi="Segoe UI" w:cs="Segoe UI"/>
+          <w:color w:val="10162F"/>
+          <w:sz w:val="27"/>
+          <w:szCs w:val="27"/>
+        </w:rPr>
+      </w:pPr>
+      <w:proofErr w:type="spellStart"/>
+      <w:r>
+        <w:rPr>
+          <w:rFonts w:ascii="Segoe UI" w:hAnsi="Segoe UI" w:cs="Segoe UI"/>
+          <w:color w:val="10162F"/>
+          <w:sz w:val="27"/>
+          <w:szCs w:val="27"/>
+        </w:rPr>
+        <w:t>Greater</w:t>
+      </w:r>
+      <w:proofErr w:type="spellEnd"/>
+      <w:r>
+        <w:rPr>
+          <w:rFonts w:ascii="Segoe UI" w:hAnsi="Segoe UI" w:cs="Segoe UI"/>
+          <w:color w:val="10162F"/>
+          <w:sz w:val="27"/>
+          <w:szCs w:val="27"/>
+        </w:rPr>
+        <w:t xml:space="preserve"> </w:t>
+      </w:r>
+      <w:proofErr w:type="spellStart"/>
+      <w:r>
+        <w:rPr>
+          <w:rFonts w:ascii="Segoe UI" w:hAnsi="Segoe UI" w:cs="Segoe UI"/>
+          <w:color w:val="10162F"/>
+          <w:sz w:val="27"/>
+          <w:szCs w:val="27"/>
+        </w:rPr>
+        <w:t>than</w:t>
+      </w:r>
+      <w:proofErr w:type="spellEnd"/>
+      <w:proofErr w:type="gramStart"/>
+      <w:r>
+        <w:rPr>
+          <w:rFonts w:ascii="Segoe UI" w:hAnsi="Segoe UI" w:cs="Segoe UI"/>
+          <w:color w:val="10162F"/>
+          <w:sz w:val="27"/>
+          <w:szCs w:val="27"/>
+        </w:rPr>
+        <w:t>: </w:t>
+      </w:r>
+      <w:r>
+        <w:rPr>
+          <w:rStyle w:val="HTML"/>
+          <w:rFonts w:ascii="Ubuntu Mono" w:hAnsi="Ubuntu Mono"/>
+          <w:color w:val="15141F"/>
+          <w:sz w:val="22"/>
+          <w:szCs w:val="22"/>
+          <w:shd w:val="clear" w:color="auto" w:fill="EAE9ED"/>
+        </w:rPr>
+        <w:t>&gt;</w:t>
+      </w:r>
+      <w:proofErr w:type="gramEnd"/>
+    </w:p>
+    <w:p>
+      <w:pPr>
+        <w:pStyle w:val="stylesliqple6"/>
+        <w:numPr>
+          <w:ilvl w:val="0"/>
+          <w:numId w:val="1"/>
+        </w:numPr>
+        <w:shd w:val="clear" w:color="auto" w:fill="FFFFFF"/>
+        <w:rPr>
+          <w:rFonts w:ascii="Segoe UI" w:hAnsi="Segoe UI" w:cs="Segoe UI"/>
+          <w:color w:val="10162F"/>
+          <w:sz w:val="27"/>
+          <w:szCs w:val="27"/>
+          <w:lang w:val="en-US"/>
+        </w:rPr>
+      </w:pPr>
+      <w:r>
+        <w:rPr>
+          <w:rFonts w:ascii="Segoe UI" w:hAnsi="Segoe UI" w:cs="Segoe UI"/>
+          <w:color w:val="10162F"/>
+          <w:sz w:val="27"/>
+          <w:szCs w:val="27"/>
+          <w:lang w:val="en-US"/>
+        </w:rPr>
+        <w:t>Greater than or equal to: </w:t>
+      </w:r>
+      <w:r>
+        <w:rPr>
+          <w:rStyle w:val="HTML"/>
+          <w:rFonts w:ascii="Ubuntu Mono" w:hAnsi="Ubuntu Mono"/>
+          <w:color w:val="15141F"/>
+          <w:sz w:val="22"/>
+          <w:szCs w:val="22"/>
+          <w:shd w:val="clear" w:color="auto" w:fill="EAE9ED"/>
+          <w:lang w:val="en-US"/>
+        </w:rPr>
+        <w:t>&gt;=</w:t>
+      </w:r>
+    </w:p>
+    <w:p>
+      <w:pPr>
+        <w:rPr>
+          <w:b/>
+          <w:bCs/>
+          <w:lang w:val="en-US"/>
+        </w:rPr>
+      </w:pPr>
+    </w:p>
+    <w:p>
+      <w:pPr>
+        <w:rPr>
+          <w:b/>
+          <w:bCs/>
+          <w:lang w:val="en-US"/>
+        </w:rPr>
+      </w:pPr>
+      <w:proofErr w:type="spellStart"/>
+      <w:r>
+        <w:rPr>
+          <w:b/>
+          <w:bCs/>
+          <w:lang w:val="en-US"/>
+        </w:rPr>
+        <w:t>script.rb</w:t>
+      </w:r>
+      <w:proofErr w:type="spellEnd"/>
+    </w:p>
+    <w:p>
+      <w:pPr>
+        <w:shd w:val="clear" w:color="auto" w:fill="1E1E1E"/>
+        <w:spacing w:after="0" w:line="360" w:lineRule="atLeast"/>
+        <w:rPr>
+          <w:rFonts w:ascii="Consolas" w:eastAsia="Times New Roman" w:hAnsi="Consolas" w:cs="Times New Roman"/>
+          <w:color w:val="FFFFFF"/>
+          <w:kern w:val="0"/>
+          <w:sz w:val="21"/>
+          <w:szCs w:val="21"/>
+          <w:lang w:eastAsia="ru-RU"/>
+          <w14:ligatures w14:val="none"/>
+        </w:rPr>
+      </w:pPr>
+      <w:r>
+        <w:rPr>
+          <w:rFonts w:ascii="Consolas" w:eastAsia="Times New Roman" w:hAnsi="Consolas" w:cs="Times New Roman"/>
+          <w:color w:val="FF8973"/>
+          <w:kern w:val="0"/>
+          <w:sz w:val="21"/>
+          <w:szCs w:val="21"/>
+          <w:lang w:eastAsia="ru-RU"/>
+          <w14:ligatures w14:val="none"/>
+        </w:rPr>
+        <w:t>test_1</w:t>
+      </w:r>
+      <w:r>
+        <w:rPr>
+          <w:rFonts w:ascii="Consolas" w:eastAsia="Times New Roman" w:hAnsi="Consolas" w:cs="Times New Roman"/>
+          <w:color w:val="FFFFFF"/>
+          <w:kern w:val="0"/>
+          <w:sz w:val="21"/>
+          <w:szCs w:val="21"/>
+          <w:lang w:eastAsia="ru-RU"/>
+          <w14:ligatures w14:val="none"/>
+        </w:rPr>
+        <w:t> = </w:t>
+      </w:r>
+      <w:proofErr w:type="gramStart"/>
+      <w:r>
+        <w:rPr>
+          <w:rFonts w:ascii="Consolas" w:eastAsia="Times New Roman" w:hAnsi="Consolas" w:cs="Times New Roman"/>
+          <w:color w:val="FF8973"/>
+          <w:kern w:val="0"/>
+          <w:sz w:val="21"/>
+          <w:szCs w:val="21"/>
+          <w:lang w:eastAsia="ru-RU"/>
+          <w14:ligatures w14:val="none"/>
+        </w:rPr>
+        <w:t>17</w:t>
+      </w:r>
+      <w:r>
+        <w:rPr>
+          <w:rFonts w:ascii="Consolas" w:eastAsia="Times New Roman" w:hAnsi="Consolas" w:cs="Times New Roman"/>
+          <w:color w:val="FFFFFF"/>
+          <w:kern w:val="0"/>
+          <w:sz w:val="21"/>
+          <w:szCs w:val="21"/>
+          <w:lang w:eastAsia="ru-RU"/>
+          <w14:ligatures w14:val="none"/>
+        </w:rPr>
+        <w:t> &gt;</w:t>
+      </w:r>
+      <w:proofErr w:type="gramEnd"/>
+      <w:r>
+        <w:rPr>
+          <w:rFonts w:ascii="Consolas" w:eastAsia="Times New Roman" w:hAnsi="Consolas" w:cs="Times New Roman"/>
+          <w:color w:val="FFFFFF"/>
+          <w:kern w:val="0"/>
+          <w:sz w:val="21"/>
+          <w:szCs w:val="21"/>
+          <w:lang w:eastAsia="ru-RU"/>
+          <w14:ligatures w14:val="none"/>
+        </w:rPr>
+        <w:t> </w:t>
+      </w:r>
+      <w:r>
+        <w:rPr>
+          <w:rFonts w:ascii="Consolas" w:eastAsia="Times New Roman" w:hAnsi="Consolas" w:cs="Times New Roman"/>
+          <w:color w:val="FF8973"/>
+          <w:kern w:val="0"/>
+          <w:sz w:val="21"/>
+          <w:szCs w:val="21"/>
+          <w:lang w:eastAsia="ru-RU"/>
+          <w14:ligatures w14:val="none"/>
+        </w:rPr>
+        <w:t>16</w:t>
+      </w:r>
+    </w:p>
+    <w:p>
+      <w:pPr>
+        <w:shd w:val="clear" w:color="auto" w:fill="1E1E1E"/>
+        <w:spacing w:after="0" w:line="360" w:lineRule="atLeast"/>
+        <w:rPr>
+          <w:rFonts w:ascii="Consolas" w:eastAsia="Times New Roman" w:hAnsi="Consolas" w:cs="Times New Roman"/>
+          <w:color w:val="FFFFFF"/>
+          <w:kern w:val="0"/>
+          <w:sz w:val="21"/>
+          <w:szCs w:val="21"/>
+          <w:lang w:eastAsia="ru-RU"/>
+          <w14:ligatures w14:val="none"/>
+        </w:rPr>
+      </w:pPr>
+    </w:p>
+    <w:p>
+      <w:pPr>
+        <w:shd w:val="clear" w:color="auto" w:fill="1E1E1E"/>
+        <w:spacing w:after="0" w:line="360" w:lineRule="atLeast"/>
+        <w:rPr>
+          <w:rFonts w:ascii="Consolas" w:eastAsia="Times New Roman" w:hAnsi="Consolas" w:cs="Times New Roman"/>
+          <w:color w:val="FFFFFF"/>
+          <w:kern w:val="0"/>
+          <w:sz w:val="21"/>
+          <w:szCs w:val="21"/>
+          <w:lang w:eastAsia="ru-RU"/>
+          <w14:ligatures w14:val="none"/>
+        </w:rPr>
+      </w:pPr>
+      <w:r>
+        <w:rPr>
+          <w:rFonts w:ascii="Consolas" w:eastAsia="Times New Roman" w:hAnsi="Consolas" w:cs="Times New Roman"/>
+          <w:color w:val="FF8973"/>
+          <w:kern w:val="0"/>
+          <w:sz w:val="21"/>
+          <w:szCs w:val="21"/>
+          <w:lang w:eastAsia="ru-RU"/>
+          <w14:ligatures w14:val="none"/>
+        </w:rPr>
+        <w:t>test_2</w:t>
+      </w:r>
+      <w:r>
+        <w:rPr>
+          <w:rFonts w:ascii="Consolas" w:eastAsia="Times New Roman" w:hAnsi="Consolas" w:cs="Times New Roman"/>
+          <w:color w:val="FFFFFF"/>
+          <w:kern w:val="0"/>
+          <w:sz w:val="21"/>
+          <w:szCs w:val="21"/>
+          <w:lang w:eastAsia="ru-RU"/>
+          <w14:ligatures w14:val="none"/>
+        </w:rPr>
+        <w:t> = </w:t>
+      </w:r>
+      <w:r>
+        <w:rPr>
+          <w:rFonts w:ascii="Consolas" w:eastAsia="Times New Roman" w:hAnsi="Consolas" w:cs="Times New Roman"/>
+          <w:color w:val="FF8973"/>
+          <w:kern w:val="0"/>
+          <w:sz w:val="21"/>
+          <w:szCs w:val="21"/>
+          <w:lang w:eastAsia="ru-RU"/>
+          <w14:ligatures w14:val="none"/>
+        </w:rPr>
+        <w:t>21</w:t>
+      </w:r>
+      <w:r>
+        <w:rPr>
+          <w:rFonts w:ascii="Consolas" w:eastAsia="Times New Roman" w:hAnsi="Consolas" w:cs="Times New Roman"/>
+          <w:color w:val="FFFFFF"/>
+          <w:kern w:val="0"/>
+          <w:sz w:val="21"/>
+          <w:szCs w:val="21"/>
+          <w:lang w:eastAsia="ru-RU"/>
+          <w14:ligatures w14:val="none"/>
+        </w:rPr>
+        <w:t> </w:t>
+      </w:r>
+      <w:proofErr w:type="gramStart"/>
+      <w:r>
+        <w:rPr>
+          <w:rFonts w:ascii="Consolas" w:eastAsia="Times New Roman" w:hAnsi="Consolas" w:cs="Times New Roman"/>
+          <w:color w:val="FFFFFF"/>
+          <w:kern w:val="0"/>
+          <w:sz w:val="21"/>
+          <w:szCs w:val="21"/>
+          <w:lang w:eastAsia="ru-RU"/>
+          <w14:ligatures w14:val="none"/>
+        </w:rPr>
+        <w:t>&lt; </w:t>
+      </w:r>
+      <w:r>
+        <w:rPr>
+          <w:rFonts w:ascii="Consolas" w:eastAsia="Times New Roman" w:hAnsi="Consolas" w:cs="Times New Roman"/>
+          <w:color w:val="FF8973"/>
+          <w:kern w:val="0"/>
+          <w:sz w:val="21"/>
+          <w:szCs w:val="21"/>
+          <w:lang w:eastAsia="ru-RU"/>
+          <w14:ligatures w14:val="none"/>
+        </w:rPr>
+        <w:t>30</w:t>
+      </w:r>
+      <w:proofErr w:type="gramEnd"/>
+    </w:p>
+    <w:p>
+      <w:pPr>
+        <w:shd w:val="clear" w:color="auto" w:fill="1E1E1E"/>
+        <w:spacing w:after="0" w:line="360" w:lineRule="atLeast"/>
+        <w:rPr>
+          <w:rFonts w:ascii="Consolas" w:eastAsia="Times New Roman" w:hAnsi="Consolas" w:cs="Times New Roman"/>
+          <w:color w:val="FFFFFF"/>
+          <w:kern w:val="0"/>
+          <w:sz w:val="21"/>
+          <w:szCs w:val="21"/>
+          <w:lang w:eastAsia="ru-RU"/>
+          <w14:ligatures w14:val="none"/>
+        </w:rPr>
+      </w:pPr>
+    </w:p>
+    <w:p>
+      <w:pPr>
+        <w:shd w:val="clear" w:color="auto" w:fill="1E1E1E"/>
+        <w:spacing w:after="0" w:line="360" w:lineRule="atLeast"/>
+        <w:rPr>
+          <w:rFonts w:ascii="Consolas" w:eastAsia="Times New Roman" w:hAnsi="Consolas" w:cs="Times New Roman"/>
+          <w:color w:val="FFFFFF"/>
+          <w:kern w:val="0"/>
+          <w:sz w:val="21"/>
+          <w:szCs w:val="21"/>
+          <w:lang w:eastAsia="ru-RU"/>
+          <w14:ligatures w14:val="none"/>
+        </w:rPr>
+      </w:pPr>
+      <w:r>
+        <w:rPr>
+          <w:rFonts w:ascii="Consolas" w:eastAsia="Times New Roman" w:hAnsi="Consolas" w:cs="Times New Roman"/>
+          <w:color w:val="FF8973"/>
+          <w:kern w:val="0"/>
+          <w:sz w:val="21"/>
+          <w:szCs w:val="21"/>
+          <w:lang w:eastAsia="ru-RU"/>
+          <w14:ligatures w14:val="none"/>
+        </w:rPr>
+        <w:t>test_3</w:t>
+      </w:r>
+      <w:r>
+        <w:rPr>
+          <w:rFonts w:ascii="Consolas" w:eastAsia="Times New Roman" w:hAnsi="Consolas" w:cs="Times New Roman"/>
+          <w:color w:val="FFFFFF"/>
+          <w:kern w:val="0"/>
+          <w:sz w:val="21"/>
+          <w:szCs w:val="21"/>
+          <w:lang w:eastAsia="ru-RU"/>
+          <w14:ligatures w14:val="none"/>
+        </w:rPr>
+        <w:t> = </w:t>
+      </w:r>
+      <w:r>
+        <w:rPr>
+          <w:rFonts w:ascii="Consolas" w:eastAsia="Times New Roman" w:hAnsi="Consolas" w:cs="Times New Roman"/>
+          <w:color w:val="FF8973"/>
+          <w:kern w:val="0"/>
+          <w:sz w:val="21"/>
+          <w:szCs w:val="21"/>
+          <w:lang w:eastAsia="ru-RU"/>
+          <w14:ligatures w14:val="none"/>
+        </w:rPr>
+        <w:t>9</w:t>
+      </w:r>
+      <w:r>
+        <w:rPr>
+          <w:rFonts w:ascii="Consolas" w:eastAsia="Times New Roman" w:hAnsi="Consolas" w:cs="Times New Roman"/>
+          <w:color w:val="FFFFFF"/>
+          <w:kern w:val="0"/>
+          <w:sz w:val="21"/>
+          <w:szCs w:val="21"/>
+          <w:lang w:eastAsia="ru-RU"/>
+          <w14:ligatures w14:val="none"/>
+        </w:rPr>
+        <w:t> &lt;= </w:t>
+      </w:r>
+      <w:r>
+        <w:rPr>
+          <w:rFonts w:ascii="Consolas" w:eastAsia="Times New Roman" w:hAnsi="Consolas" w:cs="Times New Roman"/>
+          <w:color w:val="FF8973"/>
+          <w:kern w:val="0"/>
+          <w:sz w:val="21"/>
+          <w:szCs w:val="21"/>
+          <w:lang w:eastAsia="ru-RU"/>
+          <w14:ligatures w14:val="none"/>
+        </w:rPr>
+        <w:t>9</w:t>
+      </w:r>
+    </w:p>
+    <w:p>
+      <w:pPr>
+        <w:shd w:val="clear" w:color="auto" w:fill="1E1E1E"/>
+        <w:spacing w:after="0" w:line="360" w:lineRule="atLeast"/>
+        <w:rPr>
+          <w:rFonts w:ascii="Consolas" w:eastAsia="Times New Roman" w:hAnsi="Consolas" w:cs="Times New Roman"/>
+          <w:color w:val="FFFFFF"/>
+          <w:kern w:val="0"/>
+          <w:sz w:val="21"/>
+          <w:szCs w:val="21"/>
+          <w:lang w:eastAsia="ru-RU"/>
+          <w14:ligatures w14:val="none"/>
+        </w:rPr>
+      </w:pPr>
+    </w:p>
+    <w:p>
+      <w:pPr>
+        <w:shd w:val="clear" w:color="auto" w:fill="1E1E1E"/>
+        <w:spacing w:after="0" w:line="360" w:lineRule="atLeast"/>
+        <w:rPr>
+          <w:rFonts w:ascii="Consolas" w:eastAsia="Times New Roman" w:hAnsi="Consolas" w:cs="Times New Roman"/>
+          <w:color w:val="FFFFFF"/>
+          <w:kern w:val="0"/>
+          <w:sz w:val="21"/>
+          <w:szCs w:val="21"/>
+          <w:lang w:eastAsia="ru-RU"/>
+          <w14:ligatures w14:val="none"/>
+        </w:rPr>
+      </w:pPr>
+      <w:r>
+        <w:rPr>
+          <w:rFonts w:ascii="Consolas" w:eastAsia="Times New Roman" w:hAnsi="Consolas" w:cs="Times New Roman"/>
+          <w:color w:val="FF8973"/>
+          <w:kern w:val="0"/>
+          <w:sz w:val="21"/>
+          <w:szCs w:val="21"/>
+          <w:lang w:eastAsia="ru-RU"/>
+          <w14:ligatures w14:val="none"/>
+        </w:rPr>
+        <w:t>test_4</w:t>
+      </w:r>
+      <w:r>
+        <w:rPr>
+          <w:rFonts w:ascii="Consolas" w:eastAsia="Times New Roman" w:hAnsi="Consolas" w:cs="Times New Roman"/>
+          <w:color w:val="FFFFFF"/>
+          <w:kern w:val="0"/>
+          <w:sz w:val="21"/>
+          <w:szCs w:val="21"/>
+          <w:lang w:eastAsia="ru-RU"/>
+          <w14:ligatures w14:val="none"/>
+        </w:rPr>
+        <w:t> = -</w:t>
+      </w:r>
+      <w:r>
+        <w:rPr>
+          <w:rFonts w:ascii="Consolas" w:eastAsia="Times New Roman" w:hAnsi="Consolas" w:cs="Times New Roman"/>
+          <w:color w:val="FF8973"/>
+          <w:kern w:val="0"/>
+          <w:sz w:val="21"/>
+          <w:szCs w:val="21"/>
+          <w:lang w:eastAsia="ru-RU"/>
+          <w14:ligatures w14:val="none"/>
+        </w:rPr>
+        <w:t>11</w:t>
+      </w:r>
+      <w:r>
+        <w:rPr>
+          <w:rFonts w:ascii="Consolas" w:eastAsia="Times New Roman" w:hAnsi="Consolas" w:cs="Times New Roman"/>
+          <w:color w:val="FFFFFF"/>
+          <w:kern w:val="0"/>
+          <w:sz w:val="21"/>
+          <w:szCs w:val="21"/>
+          <w:lang w:eastAsia="ru-RU"/>
+          <w14:ligatures w14:val="none"/>
+        </w:rPr>
+        <w:t> </w:t>
+      </w:r>
+      <w:proofErr w:type="gramStart"/>
+      <w:r>
+        <w:rPr>
+          <w:rFonts w:ascii="Consolas" w:eastAsia="Times New Roman" w:hAnsi="Consolas" w:cs="Times New Roman"/>
+          <w:color w:val="FFFFFF"/>
+          <w:kern w:val="0"/>
+          <w:sz w:val="21"/>
+          <w:szCs w:val="21"/>
+          <w:lang w:eastAsia="ru-RU"/>
+          <w14:ligatures w14:val="none"/>
+        </w:rPr>
+        <w:t>&lt; </w:t>
+      </w:r>
+      <w:r>
+        <w:rPr>
+          <w:rFonts w:ascii="Consolas" w:eastAsia="Times New Roman" w:hAnsi="Consolas" w:cs="Times New Roman"/>
+          <w:color w:val="FF8973"/>
+          <w:kern w:val="0"/>
+          <w:sz w:val="21"/>
+          <w:szCs w:val="21"/>
+          <w:lang w:eastAsia="ru-RU"/>
+          <w14:ligatures w14:val="none"/>
+        </w:rPr>
+        <w:t>4</w:t>
+      </w:r>
+      <w:proofErr w:type="gramEnd"/>
+    </w:p>
+    <w:p>
+      <w:pPr>
+        <w:pBdr>
+          <w:bottom w:val="single" w:sz="12" w:space="1" w:color="auto"/>
+        </w:pBdr>
+        <w:rPr>
+          <w:b/>
+          <w:bCs/>
+          <w:lang w:val="en-US"/>
+        </w:rPr>
+      </w:pPr>
+    </w:p>
+    <w:p>
+      <w:pPr>
+        <w:rPr>
+          <w:b/>
+          <w:bCs/>
+          <w:lang w:val="en-US"/>
+        </w:rPr>
+      </w:pPr>
+    </w:p>
+    <w:p>
+      <w:pPr>
+        <w:rPr>
+          <w:b/>
+          <w:bCs/>
+          <w:lang w:val="en-US"/>
+        </w:rPr>
+      </w:pPr>
+    </w:p>
+    <w:p>
+      <w:pPr>
+        <w:rPr>
+          <w:b/>
+          <w:bCs/>
+          <w:lang w:val="en-US"/>
+        </w:rPr>
+      </w:pPr>
+    </w:p>
+    <w:p>
+      <w:pPr>
+        <w:rPr>
+          <w:b/>
+          <w:bCs/>
+          <w:lang w:val="en-US"/>
+        </w:rPr>
+      </w:pPr>
+    </w:p>
+    <w:p>
+      <w:pPr>
+        <w:rPr>
+          <w:b/>
+          <w:bCs/>
+          <w:lang w:val="en-US"/>
+        </w:rPr>
+      </w:pPr>
+    </w:p>
+    <w:p>
+      <w:pPr>
+        <w:rPr>
+          <w:b/>
+          <w:bCs/>
+          <w:lang w:val="en-US"/>
+        </w:rPr>
+      </w:pPr>
+    </w:p>
+    <w:p>
+      <w:pPr>
+        <w:rPr>
+          <w:b/>
+          <w:bCs/>
+          <w:lang w:val="en-US"/>
+        </w:rPr>
+      </w:pPr>
+    </w:p>
+    <w:p>
+      <w:pPr>
+        <w:rPr>
+          <w:b/>
+          <w:bCs/>
+          <w:lang w:val="en-US"/>
+        </w:rPr>
+      </w:pPr>
+    </w:p>
+    <w:p>
+      <w:pPr>
+        <w:rPr>
+          <w:b/>
+          <w:bCs/>
+          <w:lang w:val="en-US"/>
+        </w:rPr>
+      </w:pPr>
+    </w:p>
+    <w:p>
+      <w:pPr>
+        <w:rPr>
+          <w:b/>
+          <w:bCs/>
+          <w:lang w:val="en-US"/>
+        </w:rPr>
+      </w:pPr>
+    </w:p>
+    <w:p>
+      <w:pPr>
+        <w:rPr>
+          <w:b/>
+          <w:bCs/>
+          <w:lang w:val="en-US"/>
+        </w:rPr>
+      </w:pPr>
+    </w:p>
+    <w:p>
+      <w:pPr>
+        <w:rPr>
+          <w:b/>
+          <w:bCs/>
+          <w:lang w:val="en-US"/>
+        </w:rPr>
+      </w:pPr>
+    </w:p>
+    <w:p>
+      <w:pPr>
+        <w:rPr>
+          <w:b/>
+          <w:bCs/>
+          <w:lang w:val="en-US"/>
+        </w:rPr>
+      </w:pPr>
+    </w:p>
+    <w:p>
+      <w:pPr>
+        <w:rPr>
+          <w:b/>
+          <w:bCs/>
+          <w:lang w:val="en-US"/>
+        </w:rPr>
+      </w:pPr>
+    </w:p>
+    <w:p>
+      <w:pPr>
+        <w:rPr>
+          <w:b/>
+          <w:bCs/>
+          <w:lang w:val="en-US"/>
+        </w:rPr>
+      </w:pPr>
+    </w:p>
+    <w:p>
+      <w:pPr>
         <w:rPr>
           <w:b/>
           <w:bCs/>
@@ -6660,6 +7576,163 @@
     </w:sectPr>
   </w:body>
 </w:document>
+</file>
+
+<file path=word/numbering.xml><?xml version="1.0" encoding="utf-8"?>
+<w:numbering xmlns:wpc="http://schemas.microsoft.com/office/word/2010/wordprocessingCanvas" xmlns:cx="http://schemas.microsoft.com/office/drawing/2014/chartex" xmlns:cx1="http://schemas.microsoft.com/office/drawing/2015/9/8/chartex" xmlns:cx2="http://schemas.microsoft.com/office/drawing/2015/10/21/chartex" xmlns:cx3="http://schemas.microsoft.com/office/drawing/2016/5/9/chartex" xmlns:cx4="http://schemas.microsoft.com/office/drawing/2016/5/10/chartex" xmlns:cx5="http://schemas.microsoft.com/office/drawing/2016/5/11/chartex" xmlns:cx6="http://schemas.microsoft.com/office/drawing/2016/5/12/chartex" xmlns:cx7="http://schemas.microsoft.com/office/drawing/2016/5/13/chartex" xmlns:cx8="http://schemas.microsoft.com/office/drawing/2016/5/14/chartex" xmlns:mc="http://schemas.openxmlformats.org/markup-compatibility/2006" xmlns:aink="http://schemas.microsoft.com/office/drawing/2016/ink" xmlns:am3d="http://schemas.microsoft.com/office/drawing/2017/model3d" xmlns:o="urn:schemas-microsoft-com:office:office" xmlns:oel="http://schemas.microsoft.com/office/2019/extlst" xmlns:r="http://schemas.openxmlformats.org/officeDocument/2006/relationships" xmlns:m="http://schemas.openxmlformats.org/officeDocument/2006/math" xmlns:v="urn:schemas-microsoft-com:vml" xmlns:wp14="http://schemas.microsoft.com/office/word/2010/wordprocessingDrawing" xmlns:wp="http://schemas.openxmlformats.org/drawingml/2006/wordprocessingDrawing" xmlns:w10="urn:schemas-microsoft-com:office:word" xmlns:w="http://schemas.openxmlformats.org/wordprocessingml/2006/main" xmlns:w14="http://schemas.microsoft.com/office/word/2010/wordml" xmlns:w15="http://schemas.microsoft.com/office/word/2012/wordml" xmlns:w16cex="http://schemas.microsoft.com/office/word/2018/wordml/cex" xmlns:w16cid="http://schemas.microsoft.com/office/word/2016/wordml/cid" xmlns:w16="http://schemas.microsoft.com/office/word/2018/wordml" xmlns:w16du="http://schemas.microsoft.com/office/word/2023/wordml/word16du" xmlns:w16sdtdh="http://schemas.microsoft.com/office/word/2020/wordml/sdtdatahash" xmlns:w16se="http://schemas.microsoft.com/office/word/2015/wordml/symex" xmlns:wpg="http://schemas.microsoft.com/office/word/2010/wordprocessingGroup" xmlns:wpi="http://schemas.microsoft.com/office/word/2010/wordprocessingInk" xmlns:wne="http://schemas.microsoft.com/office/word/2006/wordml" xmlns:wps="http://schemas.microsoft.com/office/word/2010/wordprocessingShape" mc:Ignorable="w14 w15 w16se w16cid w16 w16cex w16sdtdh wp14">
+  <w:abstractNum w:abstractNumId="0" w15:restartNumberingAfterBreak="0">
+    <w:nsid w:val="5DDF75E3"/>
+    <w:multiLevelType w:val="multilevel"/>
+    <w:tmpl w:val="9ED27142"/>
+    <w:lvl w:ilvl="0">
+      <w:start w:val="1"/>
+      <w:numFmt w:val="bullet"/>
+      <w:lvlText w:val=""/>
+      <w:lvlJc w:val="left"/>
+      <w:pPr>
+        <w:tabs>
+          <w:tab w:val="num" w:pos="720"/>
+        </w:tabs>
+        <w:ind w:left="720" w:hanging="360"/>
+      </w:pPr>
+      <w:rPr>
+        <w:rFonts w:ascii="Symbol" w:hAnsi="Symbol" w:hint="default"/>
+        <w:sz w:val="20"/>
+      </w:rPr>
+    </w:lvl>
+    <w:lvl w:ilvl="1" w:tentative="1">
+      <w:start w:val="1"/>
+      <w:numFmt w:val="bullet"/>
+      <w:lvlText w:val="o"/>
+      <w:lvlJc w:val="left"/>
+      <w:pPr>
+        <w:tabs>
+          <w:tab w:val="num" w:pos="1440"/>
+        </w:tabs>
+        <w:ind w:left="1440" w:hanging="360"/>
+      </w:pPr>
+      <w:rPr>
+        <w:rFonts w:ascii="Courier New" w:hAnsi="Courier New" w:hint="default"/>
+        <w:sz w:val="20"/>
+      </w:rPr>
+    </w:lvl>
+    <w:lvl w:ilvl="2" w:tentative="1">
+      <w:start w:val="1"/>
+      <w:numFmt w:val="bullet"/>
+      <w:lvlText w:val=""/>
+      <w:lvlJc w:val="left"/>
+      <w:pPr>
+        <w:tabs>
+          <w:tab w:val="num" w:pos="2160"/>
+        </w:tabs>
+        <w:ind w:left="2160" w:hanging="360"/>
+      </w:pPr>
+      <w:rPr>
+        <w:rFonts w:ascii="Wingdings" w:hAnsi="Wingdings" w:hint="default"/>
+        <w:sz w:val="20"/>
+      </w:rPr>
+    </w:lvl>
+    <w:lvl w:ilvl="3" w:tentative="1">
+      <w:start w:val="1"/>
+      <w:numFmt w:val="bullet"/>
+      <w:lvlText w:val=""/>
+      <w:lvlJc w:val="left"/>
+      <w:pPr>
+        <w:tabs>
+          <w:tab w:val="num" w:pos="2880"/>
+        </w:tabs>
+        <w:ind w:left="2880" w:hanging="360"/>
+      </w:pPr>
+      <w:rPr>
+        <w:rFonts w:ascii="Wingdings" w:hAnsi="Wingdings" w:hint="default"/>
+        <w:sz w:val="20"/>
+      </w:rPr>
+    </w:lvl>
+    <w:lvl w:ilvl="4" w:tentative="1">
+      <w:start w:val="1"/>
+      <w:numFmt w:val="bullet"/>
+      <w:lvlText w:val=""/>
+      <w:lvlJc w:val="left"/>
+      <w:pPr>
+        <w:tabs>
+          <w:tab w:val="num" w:pos="3600"/>
+        </w:tabs>
+        <w:ind w:left="3600" w:hanging="360"/>
+      </w:pPr>
+      <w:rPr>
+        <w:rFonts w:ascii="Wingdings" w:hAnsi="Wingdings" w:hint="default"/>
+        <w:sz w:val="20"/>
+      </w:rPr>
+    </w:lvl>
+    <w:lvl w:ilvl="5" w:tentative="1">
+      <w:start w:val="1"/>
+      <w:numFmt w:val="bullet"/>
+      <w:lvlText w:val=""/>
+      <w:lvlJc w:val="left"/>
+      <w:pPr>
+        <w:tabs>
+          <w:tab w:val="num" w:pos="4320"/>
+        </w:tabs>
+        <w:ind w:left="4320" w:hanging="360"/>
+      </w:pPr>
+      <w:rPr>
+        <w:rFonts w:ascii="Wingdings" w:hAnsi="Wingdings" w:hint="default"/>
+        <w:sz w:val="20"/>
+      </w:rPr>
+    </w:lvl>
+    <w:lvl w:ilvl="6" w:tentative="1">
+      <w:start w:val="1"/>
+      <w:numFmt w:val="bullet"/>
+      <w:lvlText w:val=""/>
+      <w:lvlJc w:val="left"/>
+      <w:pPr>
+        <w:tabs>
+          <w:tab w:val="num" w:pos="5040"/>
+        </w:tabs>
+        <w:ind w:left="5040" w:hanging="360"/>
+      </w:pPr>
+      <w:rPr>
+        <w:rFonts w:ascii="Wingdings" w:hAnsi="Wingdings" w:hint="default"/>
+        <w:sz w:val="20"/>
+      </w:rPr>
+    </w:lvl>
+    <w:lvl w:ilvl="7" w:tentative="1">
+      <w:start w:val="1"/>
+      <w:numFmt w:val="bullet"/>
+      <w:lvlText w:val=""/>
+      <w:lvlJc w:val="left"/>
+      <w:pPr>
+        <w:tabs>
+          <w:tab w:val="num" w:pos="5760"/>
+        </w:tabs>
+        <w:ind w:left="5760" w:hanging="360"/>
+      </w:pPr>
+      <w:rPr>
+        <w:rFonts w:ascii="Wingdings" w:hAnsi="Wingdings" w:hint="default"/>
+        <w:sz w:val="20"/>
+      </w:rPr>
+    </w:lvl>
+    <w:lvl w:ilvl="8" w:tentative="1">
+      <w:start w:val="1"/>
+      <w:numFmt w:val="bullet"/>
+      <w:lvlText w:val=""/>
+      <w:lvlJc w:val="left"/>
+      <w:pPr>
+        <w:tabs>
+          <w:tab w:val="num" w:pos="6480"/>
+        </w:tabs>
+        <w:ind w:left="6480" w:hanging="360"/>
+      </w:pPr>
+      <w:rPr>
+        <w:rFonts w:ascii="Wingdings" w:hAnsi="Wingdings" w:hint="default"/>
+        <w:sz w:val="20"/>
+      </w:rPr>
+    </w:lvl>
+  </w:abstractNum>
+  <w:num w:numId="1" w16cid:durableId="1442453561">
+    <w:abstractNumId w:val="0"/>
+  </w:num>
+</w:numbering>
 </file>
 
 <file path=word/styles.xml><?xml version="1.0" encoding="utf-8"?>
@@ -7298,6 +8371,22 @@
     <w:basedOn w:val="a0"/>
     <w:rsid w:val="009366E4"/>
   </w:style>
+  <w:style w:type="paragraph" w:customStyle="1" w:styleId="stylesliqple6">
+    <w:name w:val="styles_li__qple6"/>
+    <w:basedOn w:val="a"/>
+    <w:rsid w:val="003F5871"/>
+    <w:pPr>
+      <w:spacing w:before="100" w:beforeAutospacing="1" w:after="100" w:afterAutospacing="1" w:line="240" w:lineRule="auto"/>
+    </w:pPr>
+    <w:rPr>
+      <w:rFonts w:ascii="Times New Roman" w:eastAsia="Times New Roman" w:hAnsi="Times New Roman" w:cs="Times New Roman"/>
+      <w:kern w:val="0"/>
+      <w:sz w:val="24"/>
+      <w:szCs w:val="24"/>
+      <w:lang w:eastAsia="ru-RU"/>
+      <w14:ligatures w14:val="none"/>
+    </w:rPr>
+  </w:style>
 </w:styles>
 </file>
 

</xml_diff>

<commit_message>
feat: Control Flow in Ruby -And
</commit_message>
<xml_diff>
--- a/CONTROL FLOW IN RUBY.docx
+++ b/CONTROL FLOW IN RUBY.docx
@@ -5342,11 +5342,10 @@
           <w:kern w:val="0"/>
           <w:sz w:val="21"/>
           <w:szCs w:val="21"/>
-          <w:lang w:eastAsia="ru-RU"/>
-          <w14:ligatures w14:val="none"/>
-        </w:rPr>
-      </w:pPr>
-      <w:proofErr w:type="spellStart"/>
+          <w:lang w:val="en-US" w:eastAsia="ru-RU"/>
+          <w14:ligatures w14:val="none"/>
+        </w:rPr>
+      </w:pPr>
       <w:r>
         <w:rPr>
           <w:rFonts w:ascii="Consolas" w:eastAsia="Times New Roman" w:hAnsi="Consolas" w:cs="Times New Roman"/>
@@ -5354,12 +5353,11 @@
           <w:kern w:val="0"/>
           <w:sz w:val="21"/>
           <w:szCs w:val="21"/>
-          <w:lang w:eastAsia="ru-RU"/>
+          <w:lang w:val="en-US" w:eastAsia="ru-RU"/>
           <w14:ligatures w14:val="none"/>
         </w:rPr>
         <w:t>end</w:t>
       </w:r>
-      <w:proofErr w:type="spellEnd"/>
     </w:p>
     <w:p>
       <w:pPr>
@@ -6413,7 +6411,7 @@
           <w:kern w:val="0"/>
           <w:sz w:val="21"/>
           <w:szCs w:val="21"/>
-          <w:lang w:eastAsia="ru-RU"/>
+          <w:lang w:val="en-US" w:eastAsia="ru-RU"/>
           <w14:ligatures w14:val="none"/>
         </w:rPr>
       </w:pPr>
@@ -6425,7 +6423,7 @@
           <w:kern w:val="0"/>
           <w:sz w:val="21"/>
           <w:szCs w:val="21"/>
-          <w:lang w:eastAsia="ru-RU"/>
+          <w:lang w:val="en-US" w:eastAsia="ru-RU"/>
           <w14:ligatures w14:val="none"/>
         </w:rPr>
         <w:t>is_true</w:t>
@@ -6438,7 +6436,7 @@
           <w:kern w:val="0"/>
           <w:sz w:val="21"/>
           <w:szCs w:val="21"/>
-          <w:lang w:eastAsia="ru-RU"/>
+          <w:lang w:val="en-US" w:eastAsia="ru-RU"/>
           <w14:ligatures w14:val="none"/>
         </w:rPr>
         <w:t> = </w:t>
@@ -6451,7 +6449,7 @@
           <w:kern w:val="0"/>
           <w:sz w:val="21"/>
           <w:szCs w:val="21"/>
-          <w:lang w:eastAsia="ru-RU"/>
+          <w:lang w:val="en-US" w:eastAsia="ru-RU"/>
           <w14:ligatures w14:val="none"/>
         </w:rPr>
         <w:t>2</w:t>
@@ -6463,7 +6461,7 @@
           <w:kern w:val="0"/>
           <w:sz w:val="21"/>
           <w:szCs w:val="21"/>
-          <w:lang w:eastAsia="ru-RU"/>
+          <w:lang w:val="en-US" w:eastAsia="ru-RU"/>
           <w14:ligatures w14:val="none"/>
         </w:rPr>
         <w:t> !</w:t>
@@ -6476,7 +6474,7 @@
           <w:kern w:val="0"/>
           <w:sz w:val="21"/>
           <w:szCs w:val="21"/>
-          <w:lang w:eastAsia="ru-RU"/>
+          <w:lang w:val="en-US" w:eastAsia="ru-RU"/>
           <w14:ligatures w14:val="none"/>
         </w:rPr>
         <w:t>= </w:t>
@@ -6488,7 +6486,7 @@
           <w:kern w:val="0"/>
           <w:sz w:val="21"/>
           <w:szCs w:val="21"/>
-          <w:lang w:eastAsia="ru-RU"/>
+          <w:lang w:val="en-US" w:eastAsia="ru-RU"/>
           <w14:ligatures w14:val="none"/>
         </w:rPr>
         <w:t>3</w:t>
@@ -6504,7 +6502,7 @@
           <w:kern w:val="0"/>
           <w:sz w:val="21"/>
           <w:szCs w:val="21"/>
-          <w:lang w:eastAsia="ru-RU"/>
+          <w:lang w:val="en-US" w:eastAsia="ru-RU"/>
           <w14:ligatures w14:val="none"/>
         </w:rPr>
       </w:pPr>
@@ -6519,7 +6517,7 @@
           <w:kern w:val="0"/>
           <w:sz w:val="21"/>
           <w:szCs w:val="21"/>
-          <w:lang w:eastAsia="ru-RU"/>
+          <w:lang w:val="en-US" w:eastAsia="ru-RU"/>
           <w14:ligatures w14:val="none"/>
         </w:rPr>
       </w:pPr>
@@ -6531,7 +6529,7 @@
           <w:kern w:val="0"/>
           <w:sz w:val="21"/>
           <w:szCs w:val="21"/>
-          <w:lang w:eastAsia="ru-RU"/>
+          <w:lang w:val="en-US" w:eastAsia="ru-RU"/>
           <w14:ligatures w14:val="none"/>
         </w:rPr>
         <w:t>is_false</w:t>
@@ -6544,7 +6542,7 @@
           <w:kern w:val="0"/>
           <w:sz w:val="21"/>
           <w:szCs w:val="21"/>
-          <w:lang w:eastAsia="ru-RU"/>
+          <w:lang w:val="en-US" w:eastAsia="ru-RU"/>
           <w14:ligatures w14:val="none"/>
         </w:rPr>
         <w:t> = </w:t>
@@ -6556,7 +6554,7 @@
           <w:kern w:val="0"/>
           <w:sz w:val="21"/>
           <w:szCs w:val="21"/>
-          <w:lang w:eastAsia="ru-RU"/>
+          <w:lang w:val="en-US" w:eastAsia="ru-RU"/>
           <w14:ligatures w14:val="none"/>
         </w:rPr>
         <w:t>2</w:t>
@@ -6568,7 +6566,7 @@
           <w:kern w:val="0"/>
           <w:sz w:val="21"/>
           <w:szCs w:val="21"/>
-          <w:lang w:eastAsia="ru-RU"/>
+          <w:lang w:val="en-US" w:eastAsia="ru-RU"/>
           <w14:ligatures w14:val="none"/>
         </w:rPr>
         <w:t> == </w:t>
@@ -6580,7 +6578,7 @@
           <w:kern w:val="0"/>
           <w:sz w:val="21"/>
           <w:szCs w:val="21"/>
-          <w:lang w:eastAsia="ru-RU"/>
+          <w:lang w:val="en-US" w:eastAsia="ru-RU"/>
           <w14:ligatures w14:val="none"/>
         </w:rPr>
         <w:t>3</w:t>
@@ -6990,7 +6988,7 @@
           <w:kern w:val="0"/>
           <w:sz w:val="21"/>
           <w:szCs w:val="21"/>
-          <w:lang w:eastAsia="ru-RU"/>
+          <w:lang w:val="en-US" w:eastAsia="ru-RU"/>
           <w14:ligatures w14:val="none"/>
         </w:rPr>
       </w:pPr>
@@ -7001,7 +6999,7 @@
           <w:kern w:val="0"/>
           <w:sz w:val="21"/>
           <w:szCs w:val="21"/>
-          <w:lang w:eastAsia="ru-RU"/>
+          <w:lang w:val="en-US" w:eastAsia="ru-RU"/>
           <w14:ligatures w14:val="none"/>
         </w:rPr>
         <w:t>test_1</w:t>
@@ -7013,12 +7011,11 @@
           <w:kern w:val="0"/>
           <w:sz w:val="21"/>
           <w:szCs w:val="21"/>
-          <w:lang w:eastAsia="ru-RU"/>
+          <w:lang w:val="en-US" w:eastAsia="ru-RU"/>
           <w14:ligatures w14:val="none"/>
         </w:rPr>
         <w:t> = </w:t>
       </w:r>
-      <w:proofErr w:type="gramStart"/>
       <w:r>
         <w:rPr>
           <w:rFonts w:ascii="Consolas" w:eastAsia="Times New Roman" w:hAnsi="Consolas" w:cs="Times New Roman"/>
@@ -7026,7 +7023,7 @@
           <w:kern w:val="0"/>
           <w:sz w:val="21"/>
           <w:szCs w:val="21"/>
-          <w:lang w:eastAsia="ru-RU"/>
+          <w:lang w:val="en-US" w:eastAsia="ru-RU"/>
           <w14:ligatures w14:val="none"/>
         </w:rPr>
         <w:t>17</w:t>
@@ -7038,23 +7035,10 @@
           <w:kern w:val="0"/>
           <w:sz w:val="21"/>
           <w:szCs w:val="21"/>
-          <w:lang w:eastAsia="ru-RU"/>
-          <w14:ligatures w14:val="none"/>
-        </w:rPr>
-        <w:t> &gt;</w:t>
-      </w:r>
-      <w:proofErr w:type="gramEnd"/>
-      <w:r>
-        <w:rPr>
-          <w:rFonts w:ascii="Consolas" w:eastAsia="Times New Roman" w:hAnsi="Consolas" w:cs="Times New Roman"/>
-          <w:color w:val="FFFFFF"/>
-          <w:kern w:val="0"/>
-          <w:sz w:val="21"/>
-          <w:szCs w:val="21"/>
-          <w:lang w:eastAsia="ru-RU"/>
-          <w14:ligatures w14:val="none"/>
-        </w:rPr>
-        <w:t> </w:t>
+          <w:lang w:val="en-US" w:eastAsia="ru-RU"/>
+          <w14:ligatures w14:val="none"/>
+        </w:rPr>
+        <w:t> &gt; </w:t>
       </w:r>
       <w:r>
         <w:rPr>
@@ -7063,7 +7047,7 @@
           <w:kern w:val="0"/>
           <w:sz w:val="21"/>
           <w:szCs w:val="21"/>
-          <w:lang w:eastAsia="ru-RU"/>
+          <w:lang w:val="en-US" w:eastAsia="ru-RU"/>
           <w14:ligatures w14:val="none"/>
         </w:rPr>
         <w:t>16</w:t>
@@ -7079,7 +7063,7 @@
           <w:kern w:val="0"/>
           <w:sz w:val="21"/>
           <w:szCs w:val="21"/>
-          <w:lang w:eastAsia="ru-RU"/>
+          <w:lang w:val="en-US" w:eastAsia="ru-RU"/>
           <w14:ligatures w14:val="none"/>
         </w:rPr>
       </w:pPr>
@@ -7094,7 +7078,7 @@
           <w:kern w:val="0"/>
           <w:sz w:val="21"/>
           <w:szCs w:val="21"/>
-          <w:lang w:eastAsia="ru-RU"/>
+          <w:lang w:val="en-US" w:eastAsia="ru-RU"/>
           <w14:ligatures w14:val="none"/>
         </w:rPr>
       </w:pPr>
@@ -7105,7 +7089,7 @@
           <w:kern w:val="0"/>
           <w:sz w:val="21"/>
           <w:szCs w:val="21"/>
-          <w:lang w:eastAsia="ru-RU"/>
+          <w:lang w:val="en-US" w:eastAsia="ru-RU"/>
           <w14:ligatures w14:val="none"/>
         </w:rPr>
         <w:t>test_2</w:t>
@@ -7117,7 +7101,7 @@
           <w:kern w:val="0"/>
           <w:sz w:val="21"/>
           <w:szCs w:val="21"/>
-          <w:lang w:eastAsia="ru-RU"/>
+          <w:lang w:val="en-US" w:eastAsia="ru-RU"/>
           <w14:ligatures w14:val="none"/>
         </w:rPr>
         <w:t> = </w:t>
@@ -7129,7 +7113,7 @@
           <w:kern w:val="0"/>
           <w:sz w:val="21"/>
           <w:szCs w:val="21"/>
-          <w:lang w:eastAsia="ru-RU"/>
+          <w:lang w:val="en-US" w:eastAsia="ru-RU"/>
           <w14:ligatures w14:val="none"/>
         </w:rPr>
         <w:t>21</w:t>
@@ -7141,23 +7125,10 @@
           <w:kern w:val="0"/>
           <w:sz w:val="21"/>
           <w:szCs w:val="21"/>
-          <w:lang w:eastAsia="ru-RU"/>
-          <w14:ligatures w14:val="none"/>
-        </w:rPr>
-        <w:t> </w:t>
-      </w:r>
-      <w:proofErr w:type="gramStart"/>
-      <w:r>
-        <w:rPr>
-          <w:rFonts w:ascii="Consolas" w:eastAsia="Times New Roman" w:hAnsi="Consolas" w:cs="Times New Roman"/>
-          <w:color w:val="FFFFFF"/>
-          <w:kern w:val="0"/>
-          <w:sz w:val="21"/>
-          <w:szCs w:val="21"/>
-          <w:lang w:eastAsia="ru-RU"/>
-          <w14:ligatures w14:val="none"/>
-        </w:rPr>
-        <w:t>&lt; </w:t>
+          <w:lang w:val="en-US" w:eastAsia="ru-RU"/>
+          <w14:ligatures w14:val="none"/>
+        </w:rPr>
+        <w:t> &lt; </w:t>
       </w:r>
       <w:r>
         <w:rPr>
@@ -7166,12 +7137,11 @@
           <w:kern w:val="0"/>
           <w:sz w:val="21"/>
           <w:szCs w:val="21"/>
-          <w:lang w:eastAsia="ru-RU"/>
+          <w:lang w:val="en-US" w:eastAsia="ru-RU"/>
           <w14:ligatures w14:val="none"/>
         </w:rPr>
         <w:t>30</w:t>
       </w:r>
-      <w:proofErr w:type="gramEnd"/>
     </w:p>
     <w:p>
       <w:pPr>
@@ -7183,7 +7153,7 @@
           <w:kern w:val="0"/>
           <w:sz w:val="21"/>
           <w:szCs w:val="21"/>
-          <w:lang w:eastAsia="ru-RU"/>
+          <w:lang w:val="en-US" w:eastAsia="ru-RU"/>
           <w14:ligatures w14:val="none"/>
         </w:rPr>
       </w:pPr>
@@ -7198,7 +7168,7 @@
           <w:kern w:val="0"/>
           <w:sz w:val="21"/>
           <w:szCs w:val="21"/>
-          <w:lang w:eastAsia="ru-RU"/>
+          <w:lang w:val="en-US" w:eastAsia="ru-RU"/>
           <w14:ligatures w14:val="none"/>
         </w:rPr>
       </w:pPr>
@@ -7209,7 +7179,7 @@
           <w:kern w:val="0"/>
           <w:sz w:val="21"/>
           <w:szCs w:val="21"/>
-          <w:lang w:eastAsia="ru-RU"/>
+          <w:lang w:val="en-US" w:eastAsia="ru-RU"/>
           <w14:ligatures w14:val="none"/>
         </w:rPr>
         <w:t>test_3</w:t>
@@ -7221,7 +7191,7 @@
           <w:kern w:val="0"/>
           <w:sz w:val="21"/>
           <w:szCs w:val="21"/>
-          <w:lang w:eastAsia="ru-RU"/>
+          <w:lang w:val="en-US" w:eastAsia="ru-RU"/>
           <w14:ligatures w14:val="none"/>
         </w:rPr>
         <w:t> = </w:t>
@@ -7233,7 +7203,7 @@
           <w:kern w:val="0"/>
           <w:sz w:val="21"/>
           <w:szCs w:val="21"/>
-          <w:lang w:eastAsia="ru-RU"/>
+          <w:lang w:val="en-US" w:eastAsia="ru-RU"/>
           <w14:ligatures w14:val="none"/>
         </w:rPr>
         <w:t>9</w:t>
@@ -7245,7 +7215,7 @@
           <w:kern w:val="0"/>
           <w:sz w:val="21"/>
           <w:szCs w:val="21"/>
-          <w:lang w:eastAsia="ru-RU"/>
+          <w:lang w:val="en-US" w:eastAsia="ru-RU"/>
           <w14:ligatures w14:val="none"/>
         </w:rPr>
         <w:t> &lt;= </w:t>
@@ -7257,7 +7227,7 @@
           <w:kern w:val="0"/>
           <w:sz w:val="21"/>
           <w:szCs w:val="21"/>
-          <w:lang w:eastAsia="ru-RU"/>
+          <w:lang w:val="en-US" w:eastAsia="ru-RU"/>
           <w14:ligatures w14:val="none"/>
         </w:rPr>
         <w:t>9</w:t>
@@ -7273,7 +7243,7 @@
           <w:kern w:val="0"/>
           <w:sz w:val="21"/>
           <w:szCs w:val="21"/>
-          <w:lang w:eastAsia="ru-RU"/>
+          <w:lang w:val="en-US" w:eastAsia="ru-RU"/>
           <w14:ligatures w14:val="none"/>
         </w:rPr>
       </w:pPr>
@@ -7288,7 +7258,7 @@
           <w:kern w:val="0"/>
           <w:sz w:val="21"/>
           <w:szCs w:val="21"/>
-          <w:lang w:eastAsia="ru-RU"/>
+          <w:lang w:val="en-US" w:eastAsia="ru-RU"/>
           <w14:ligatures w14:val="none"/>
         </w:rPr>
       </w:pPr>
@@ -7299,7 +7269,7 @@
           <w:kern w:val="0"/>
           <w:sz w:val="21"/>
           <w:szCs w:val="21"/>
-          <w:lang w:eastAsia="ru-RU"/>
+          <w:lang w:val="en-US" w:eastAsia="ru-RU"/>
           <w14:ligatures w14:val="none"/>
         </w:rPr>
         <w:t>test_4</w:t>
@@ -7311,7 +7281,7 @@
           <w:kern w:val="0"/>
           <w:sz w:val="21"/>
           <w:szCs w:val="21"/>
-          <w:lang w:eastAsia="ru-RU"/>
+          <w:lang w:val="en-US" w:eastAsia="ru-RU"/>
           <w14:ligatures w14:val="none"/>
         </w:rPr>
         <w:t> = -</w:t>
@@ -7323,7 +7293,7 @@
           <w:kern w:val="0"/>
           <w:sz w:val="21"/>
           <w:szCs w:val="21"/>
-          <w:lang w:eastAsia="ru-RU"/>
+          <w:lang w:val="en-US" w:eastAsia="ru-RU"/>
           <w14:ligatures w14:val="none"/>
         </w:rPr>
         <w:t>11</w:t>
@@ -7335,23 +7305,10 @@
           <w:kern w:val="0"/>
           <w:sz w:val="21"/>
           <w:szCs w:val="21"/>
-          <w:lang w:eastAsia="ru-RU"/>
-          <w14:ligatures w14:val="none"/>
-        </w:rPr>
-        <w:t> </w:t>
-      </w:r>
-      <w:proofErr w:type="gramStart"/>
-      <w:r>
-        <w:rPr>
-          <w:rFonts w:ascii="Consolas" w:eastAsia="Times New Roman" w:hAnsi="Consolas" w:cs="Times New Roman"/>
-          <w:color w:val="FFFFFF"/>
-          <w:kern w:val="0"/>
-          <w:sz w:val="21"/>
-          <w:szCs w:val="21"/>
-          <w:lang w:eastAsia="ru-RU"/>
-          <w14:ligatures w14:val="none"/>
-        </w:rPr>
-        <w:t>&lt; </w:t>
+          <w:lang w:val="en-US" w:eastAsia="ru-RU"/>
+          <w14:ligatures w14:val="none"/>
+        </w:rPr>
+        <w:t> &lt; </w:t>
       </w:r>
       <w:r>
         <w:rPr>
@@ -7360,12 +7317,11 @@
           <w:kern w:val="0"/>
           <w:sz w:val="21"/>
           <w:szCs w:val="21"/>
-          <w:lang w:eastAsia="ru-RU"/>
+          <w:lang w:val="en-US" w:eastAsia="ru-RU"/>
           <w14:ligatures w14:val="none"/>
         </w:rPr>
         <w:t>4</w:t>
       </w:r>
-      <w:proofErr w:type="gramEnd"/>
     </w:p>
     <w:p>
       <w:pPr>
@@ -7505,7 +7461,7 @@
           <w:kern w:val="0"/>
           <w:sz w:val="27"/>
           <w:szCs w:val="27"/>
-          <w:lang w:eastAsia="ru-RU"/>
+          <w:lang w:val="en-US" w:eastAsia="ru-RU"/>
           <w14:ligatures w14:val="none"/>
         </w:rPr>
       </w:pPr>
@@ -7567,182 +7523,60 @@
         </w:rPr>
         <w:t xml:space="preserve"> depending on what value you expect the expression to return. </w:t>
       </w:r>
-      <w:proofErr w:type="spellStart"/>
-      <w:r>
-        <w:rPr>
-          <w:rFonts w:ascii="Segoe UI" w:eastAsia="Times New Roman" w:hAnsi="Segoe UI" w:cs="Segoe UI"/>
-          <w:color w:val="10162F"/>
-          <w:kern w:val="0"/>
-          <w:sz w:val="27"/>
-          <w:szCs w:val="27"/>
-          <w:lang w:eastAsia="ru-RU"/>
-          <w14:ligatures w14:val="none"/>
-        </w:rPr>
-        <w:t>Remember</w:t>
-      </w:r>
-      <w:proofErr w:type="spellEnd"/>
-      <w:r>
-        <w:rPr>
-          <w:rFonts w:ascii="Segoe UI" w:eastAsia="Times New Roman" w:hAnsi="Segoe UI" w:cs="Segoe UI"/>
-          <w:color w:val="10162F"/>
-          <w:kern w:val="0"/>
-          <w:sz w:val="27"/>
-          <w:szCs w:val="27"/>
-          <w:lang w:eastAsia="ru-RU"/>
-          <w14:ligatures w14:val="none"/>
-        </w:rPr>
-        <w:t xml:space="preserve">: </w:t>
-      </w:r>
-      <w:proofErr w:type="spellStart"/>
-      <w:r>
-        <w:rPr>
-          <w:rFonts w:ascii="Segoe UI" w:eastAsia="Times New Roman" w:hAnsi="Segoe UI" w:cs="Segoe UI"/>
-          <w:color w:val="10162F"/>
-          <w:kern w:val="0"/>
-          <w:sz w:val="27"/>
-          <w:szCs w:val="27"/>
-          <w:lang w:eastAsia="ru-RU"/>
-          <w14:ligatures w14:val="none"/>
-        </w:rPr>
-        <w:t>no</w:t>
-      </w:r>
-      <w:proofErr w:type="spellEnd"/>
-      <w:r>
-        <w:rPr>
-          <w:rFonts w:ascii="Segoe UI" w:eastAsia="Times New Roman" w:hAnsi="Segoe UI" w:cs="Segoe UI"/>
-          <w:color w:val="10162F"/>
-          <w:kern w:val="0"/>
-          <w:sz w:val="27"/>
-          <w:szCs w:val="27"/>
-          <w:lang w:eastAsia="ru-RU"/>
-          <w14:ligatures w14:val="none"/>
-        </w:rPr>
-        <w:t xml:space="preserve"> </w:t>
-      </w:r>
-      <w:proofErr w:type="spellStart"/>
-      <w:r>
-        <w:rPr>
-          <w:rFonts w:ascii="Segoe UI" w:eastAsia="Times New Roman" w:hAnsi="Segoe UI" w:cs="Segoe UI"/>
-          <w:color w:val="10162F"/>
-          <w:kern w:val="0"/>
-          <w:sz w:val="27"/>
-          <w:szCs w:val="27"/>
-          <w:lang w:eastAsia="ru-RU"/>
-          <w14:ligatures w14:val="none"/>
-        </w:rPr>
-        <w:t>quotes</w:t>
-      </w:r>
-      <w:proofErr w:type="spellEnd"/>
-      <w:r>
-        <w:rPr>
-          <w:rFonts w:ascii="Segoe UI" w:eastAsia="Times New Roman" w:hAnsi="Segoe UI" w:cs="Segoe UI"/>
-          <w:color w:val="10162F"/>
-          <w:kern w:val="0"/>
-          <w:sz w:val="27"/>
-          <w:szCs w:val="27"/>
-          <w:lang w:eastAsia="ru-RU"/>
-          <w14:ligatures w14:val="none"/>
-        </w:rPr>
-        <w:t xml:space="preserve"> </w:t>
-      </w:r>
-      <w:proofErr w:type="spellStart"/>
-      <w:r>
-        <w:rPr>
-          <w:rFonts w:ascii="Segoe UI" w:eastAsia="Times New Roman" w:hAnsi="Segoe UI" w:cs="Segoe UI"/>
-          <w:color w:val="10162F"/>
-          <w:kern w:val="0"/>
-          <w:sz w:val="27"/>
-          <w:szCs w:val="27"/>
-          <w:lang w:eastAsia="ru-RU"/>
-          <w14:ligatures w14:val="none"/>
-        </w:rPr>
-        <w:t>around</w:t>
-      </w:r>
-      <w:proofErr w:type="spellEnd"/>
-      <w:r>
-        <w:rPr>
-          <w:rFonts w:ascii="Segoe UI" w:eastAsia="Times New Roman" w:hAnsi="Segoe UI" w:cs="Segoe UI"/>
-          <w:color w:val="10162F"/>
-          <w:kern w:val="0"/>
-          <w:sz w:val="27"/>
-          <w:szCs w:val="27"/>
-          <w:lang w:eastAsia="ru-RU"/>
-          <w14:ligatures w14:val="none"/>
-        </w:rPr>
-        <w:t> </w:t>
-      </w:r>
-      <w:proofErr w:type="spellStart"/>
+      <w:r>
+        <w:rPr>
+          <w:rFonts w:ascii="Segoe UI" w:eastAsia="Times New Roman" w:hAnsi="Segoe UI" w:cs="Segoe UI"/>
+          <w:color w:val="10162F"/>
+          <w:kern w:val="0"/>
+          <w:sz w:val="27"/>
+          <w:szCs w:val="27"/>
+          <w:lang w:val="en-US" w:eastAsia="ru-RU"/>
+          <w14:ligatures w14:val="none"/>
+        </w:rPr>
+        <w:t>Remember: no quotes around </w:t>
+      </w:r>
       <w:r>
         <w:rPr>
           <w:rFonts w:ascii="Ubuntu Mono" w:eastAsia="Times New Roman" w:hAnsi="Ubuntu Mono" w:cs="Courier New"/>
           <w:color w:val="15141F"/>
           <w:kern w:val="0"/>
           <w:shd w:val="clear" w:color="auto" w:fill="EAE9ED"/>
-          <w:lang w:eastAsia="ru-RU"/>
+          <w:lang w:val="en-US" w:eastAsia="ru-RU"/>
           <w14:ligatures w14:val="none"/>
         </w:rPr>
         <w:t>true</w:t>
       </w:r>
-      <w:proofErr w:type="spellEnd"/>
-      <w:r>
-        <w:rPr>
-          <w:rFonts w:ascii="Segoe UI" w:eastAsia="Times New Roman" w:hAnsi="Segoe UI" w:cs="Segoe UI"/>
-          <w:color w:val="10162F"/>
-          <w:kern w:val="0"/>
-          <w:sz w:val="27"/>
-          <w:szCs w:val="27"/>
-          <w:lang w:eastAsia="ru-RU"/>
-          <w14:ligatures w14:val="none"/>
-        </w:rPr>
-        <w:t> </w:t>
-      </w:r>
-      <w:proofErr w:type="spellStart"/>
-      <w:r>
-        <w:rPr>
-          <w:rFonts w:ascii="Segoe UI" w:eastAsia="Times New Roman" w:hAnsi="Segoe UI" w:cs="Segoe UI"/>
-          <w:color w:val="10162F"/>
-          <w:kern w:val="0"/>
-          <w:sz w:val="27"/>
-          <w:szCs w:val="27"/>
-          <w:lang w:eastAsia="ru-RU"/>
-          <w14:ligatures w14:val="none"/>
-        </w:rPr>
-        <w:t>and</w:t>
-      </w:r>
-      <w:proofErr w:type="spellEnd"/>
-      <w:r>
-        <w:rPr>
-          <w:rFonts w:ascii="Segoe UI" w:eastAsia="Times New Roman" w:hAnsi="Segoe UI" w:cs="Segoe UI"/>
-          <w:color w:val="10162F"/>
-          <w:kern w:val="0"/>
-          <w:sz w:val="27"/>
-          <w:szCs w:val="27"/>
-          <w:lang w:eastAsia="ru-RU"/>
-          <w14:ligatures w14:val="none"/>
-        </w:rPr>
-        <w:t> </w:t>
-      </w:r>
-      <w:proofErr w:type="spellStart"/>
+      <w:r>
+        <w:rPr>
+          <w:rFonts w:ascii="Segoe UI" w:eastAsia="Times New Roman" w:hAnsi="Segoe UI" w:cs="Segoe UI"/>
+          <w:color w:val="10162F"/>
+          <w:kern w:val="0"/>
+          <w:sz w:val="27"/>
+          <w:szCs w:val="27"/>
+          <w:lang w:val="en-US" w:eastAsia="ru-RU"/>
+          <w14:ligatures w14:val="none"/>
+        </w:rPr>
+        <w:t> and </w:t>
+      </w:r>
       <w:r>
         <w:rPr>
           <w:rFonts w:ascii="Ubuntu Mono" w:eastAsia="Times New Roman" w:hAnsi="Ubuntu Mono" w:cs="Courier New"/>
           <w:color w:val="15141F"/>
           <w:kern w:val="0"/>
           <w:shd w:val="clear" w:color="auto" w:fill="EAE9ED"/>
-          <w:lang w:eastAsia="ru-RU"/>
+          <w:lang w:val="en-US" w:eastAsia="ru-RU"/>
           <w14:ligatures w14:val="none"/>
         </w:rPr>
         <w:t>false</w:t>
       </w:r>
-      <w:proofErr w:type="spellEnd"/>
-      <w:r>
-        <w:rPr>
-          <w:rFonts w:ascii="Segoe UI" w:eastAsia="Times New Roman" w:hAnsi="Segoe UI" w:cs="Segoe UI"/>
-          <w:color w:val="10162F"/>
-          <w:kern w:val="0"/>
-          <w:sz w:val="27"/>
-          <w:szCs w:val="27"/>
-          <w:lang w:eastAsia="ru-RU"/>
+      <w:r>
+        <w:rPr>
+          <w:rFonts w:ascii="Segoe UI" w:eastAsia="Times New Roman" w:hAnsi="Segoe UI" w:cs="Segoe UI"/>
+          <w:color w:val="10162F"/>
+          <w:kern w:val="0"/>
+          <w:sz w:val="27"/>
+          <w:szCs w:val="27"/>
+          <w:lang w:val="en-US" w:eastAsia="ru-RU"/>
           <w14:ligatures w14:val="none"/>
         </w:rPr>
         <w:t>!</w:t>
@@ -8187,6 +8021,1385 @@
     </w:p>
     <w:p>
       <w:pPr>
+        <w:spacing w:before="100" w:beforeAutospacing="1" w:after="100" w:afterAutospacing="1" w:line="240" w:lineRule="auto"/>
+        <w:outlineLvl w:val="1"/>
+        <w:rPr>
+          <w:rFonts w:ascii="Segoe UI" w:eastAsia="Times New Roman" w:hAnsi="Segoe UI" w:cs="Segoe UI"/>
+          <w:b/>
+          <w:bCs/>
+          <w:color w:val="10162F"/>
+          <w:kern w:val="0"/>
+          <w:sz w:val="36"/>
+          <w:szCs w:val="36"/>
+          <w:lang w:val="en-US" w:eastAsia="ru-RU"/>
+          <w14:ligatures w14:val="none"/>
+        </w:rPr>
+      </w:pPr>
+      <w:r>
+        <w:rPr>
+          <w:rFonts w:ascii="Segoe UI" w:eastAsia="Times New Roman" w:hAnsi="Segoe UI" w:cs="Segoe UI"/>
+          <w:b/>
+          <w:bCs/>
+          <w:color w:val="10162F"/>
+          <w:kern w:val="0"/>
+          <w:sz w:val="36"/>
+          <w:szCs w:val="36"/>
+          <w:lang w:val="en-US" w:eastAsia="ru-RU"/>
+          <w14:ligatures w14:val="none"/>
+        </w:rPr>
+        <w:t>And</w:t>
+      </w:r>
+    </w:p>
+    <w:p>
+      <w:pPr>
+        <w:spacing w:after="100" w:afterAutospacing="1" w:line="240" w:lineRule="auto"/>
+        <w:rPr>
+          <w:rFonts w:ascii="Segoe UI" w:eastAsia="Times New Roman" w:hAnsi="Segoe UI" w:cs="Segoe UI"/>
+          <w:color w:val="10162F"/>
+          <w:kern w:val="0"/>
+          <w:sz w:val="27"/>
+          <w:szCs w:val="27"/>
+          <w:lang w:val="en-US" w:eastAsia="ru-RU"/>
+          <w14:ligatures w14:val="none"/>
+        </w:rPr>
+      </w:pPr>
+      <w:r>
+        <w:rPr>
+          <w:rFonts w:ascii="Segoe UI" w:eastAsia="Times New Roman" w:hAnsi="Segoe UI" w:cs="Segoe UI"/>
+          <w:color w:val="10162F"/>
+          <w:kern w:val="0"/>
+          <w:sz w:val="27"/>
+          <w:szCs w:val="27"/>
+          <w:lang w:val="en-US" w:eastAsia="ru-RU"/>
+          <w14:ligatures w14:val="none"/>
+        </w:rPr>
+        <w:t>Comparators aren’t the only operators available to you in Ruby. You can also use </w:t>
+      </w:r>
+      <w:r>
+        <w:rPr>
+          <w:rFonts w:ascii="Segoe UI" w:eastAsia="Times New Roman" w:hAnsi="Segoe UI" w:cs="Segoe UI"/>
+          <w:b/>
+          <w:bCs/>
+          <w:color w:val="10162F"/>
+          <w:kern w:val="0"/>
+          <w:sz w:val="27"/>
+          <w:szCs w:val="27"/>
+          <w:lang w:val="en-US" w:eastAsia="ru-RU"/>
+          <w14:ligatures w14:val="none"/>
+        </w:rPr>
+        <w:t>logical</w:t>
+      </w:r>
+      <w:r>
+        <w:rPr>
+          <w:rFonts w:ascii="Segoe UI" w:eastAsia="Times New Roman" w:hAnsi="Segoe UI" w:cs="Segoe UI"/>
+          <w:color w:val="10162F"/>
+          <w:kern w:val="0"/>
+          <w:sz w:val="27"/>
+          <w:szCs w:val="27"/>
+          <w:lang w:val="en-US" w:eastAsia="ru-RU"/>
+          <w14:ligatures w14:val="none"/>
+        </w:rPr>
+        <w:t> or </w:t>
+      </w:r>
+      <w:proofErr w:type="spellStart"/>
+      <w:r>
+        <w:rPr>
+          <w:rFonts w:ascii="Segoe UI" w:eastAsia="Times New Roman" w:hAnsi="Segoe UI" w:cs="Segoe UI"/>
+          <w:b/>
+          <w:bCs/>
+          <w:color w:val="10162F"/>
+          <w:kern w:val="0"/>
+          <w:sz w:val="27"/>
+          <w:szCs w:val="27"/>
+          <w:lang w:val="en-US" w:eastAsia="ru-RU"/>
+          <w14:ligatures w14:val="none"/>
+        </w:rPr>
+        <w:t>boolean</w:t>
+      </w:r>
+      <w:proofErr w:type="spellEnd"/>
+      <w:r>
+        <w:rPr>
+          <w:rFonts w:ascii="Segoe UI" w:eastAsia="Times New Roman" w:hAnsi="Segoe UI" w:cs="Segoe UI"/>
+          <w:b/>
+          <w:bCs/>
+          <w:color w:val="10162F"/>
+          <w:kern w:val="0"/>
+          <w:sz w:val="27"/>
+          <w:szCs w:val="27"/>
+          <w:lang w:val="en-US" w:eastAsia="ru-RU"/>
+          <w14:ligatures w14:val="none"/>
+        </w:rPr>
+        <w:t xml:space="preserve"> operators</w:t>
+      </w:r>
+      <w:r>
+        <w:rPr>
+          <w:rFonts w:ascii="Segoe UI" w:eastAsia="Times New Roman" w:hAnsi="Segoe UI" w:cs="Segoe UI"/>
+          <w:color w:val="10162F"/>
+          <w:kern w:val="0"/>
+          <w:sz w:val="27"/>
+          <w:szCs w:val="27"/>
+          <w:lang w:val="en-US" w:eastAsia="ru-RU"/>
+          <w14:ligatures w14:val="none"/>
+        </w:rPr>
+        <w:t>. Ruby has three: and (</w:t>
+      </w:r>
+      <w:r>
+        <w:rPr>
+          <w:rFonts w:ascii="Ubuntu Mono" w:eastAsia="Times New Roman" w:hAnsi="Ubuntu Mono" w:cs="Courier New"/>
+          <w:color w:val="15141F"/>
+          <w:kern w:val="0"/>
+          <w:shd w:val="clear" w:color="auto" w:fill="EAE9ED"/>
+          <w:lang w:val="en-US" w:eastAsia="ru-RU"/>
+          <w14:ligatures w14:val="none"/>
+        </w:rPr>
+        <w:t>&amp;&amp;</w:t>
+      </w:r>
+      <w:r>
+        <w:rPr>
+          <w:rFonts w:ascii="Segoe UI" w:eastAsia="Times New Roman" w:hAnsi="Segoe UI" w:cs="Segoe UI"/>
+          <w:color w:val="10162F"/>
+          <w:kern w:val="0"/>
+          <w:sz w:val="27"/>
+          <w:szCs w:val="27"/>
+          <w:lang w:val="en-US" w:eastAsia="ru-RU"/>
+          <w14:ligatures w14:val="none"/>
+        </w:rPr>
+        <w:t>), or (</w:t>
+      </w:r>
+      <w:r>
+        <w:rPr>
+          <w:rFonts w:ascii="Ubuntu Mono" w:eastAsia="Times New Roman" w:hAnsi="Ubuntu Mono" w:cs="Courier New"/>
+          <w:color w:val="15141F"/>
+          <w:kern w:val="0"/>
+          <w:shd w:val="clear" w:color="auto" w:fill="EAE9ED"/>
+          <w:lang w:val="en-US" w:eastAsia="ru-RU"/>
+          <w14:ligatures w14:val="none"/>
+        </w:rPr>
+        <w:t>||</w:t>
+      </w:r>
+      <w:r>
+        <w:rPr>
+          <w:rFonts w:ascii="Segoe UI" w:eastAsia="Times New Roman" w:hAnsi="Segoe UI" w:cs="Segoe UI"/>
+          <w:color w:val="10162F"/>
+          <w:kern w:val="0"/>
+          <w:sz w:val="27"/>
+          <w:szCs w:val="27"/>
+          <w:lang w:val="en-US" w:eastAsia="ru-RU"/>
+          <w14:ligatures w14:val="none"/>
+        </w:rPr>
+        <w:t>), and not (</w:t>
+      </w:r>
+      <w:r>
+        <w:rPr>
+          <w:rFonts w:ascii="Ubuntu Mono" w:eastAsia="Times New Roman" w:hAnsi="Ubuntu Mono" w:cs="Courier New"/>
+          <w:color w:val="15141F"/>
+          <w:kern w:val="0"/>
+          <w:shd w:val="clear" w:color="auto" w:fill="EAE9ED"/>
+          <w:lang w:val="en-US" w:eastAsia="ru-RU"/>
+          <w14:ligatures w14:val="none"/>
+        </w:rPr>
+        <w:t>!</w:t>
+      </w:r>
+      <w:r>
+        <w:rPr>
+          <w:rFonts w:ascii="Segoe UI" w:eastAsia="Times New Roman" w:hAnsi="Segoe UI" w:cs="Segoe UI"/>
+          <w:color w:val="10162F"/>
+          <w:kern w:val="0"/>
+          <w:sz w:val="27"/>
+          <w:szCs w:val="27"/>
+          <w:lang w:val="en-US" w:eastAsia="ru-RU"/>
+          <w14:ligatures w14:val="none"/>
+        </w:rPr>
+        <w:t xml:space="preserve">). Boolean operators result in </w:t>
+      </w:r>
+      <w:proofErr w:type="spellStart"/>
+      <w:r>
+        <w:rPr>
+          <w:rFonts w:ascii="Segoe UI" w:eastAsia="Times New Roman" w:hAnsi="Segoe UI" w:cs="Segoe UI"/>
+          <w:color w:val="10162F"/>
+          <w:kern w:val="0"/>
+          <w:sz w:val="27"/>
+          <w:szCs w:val="27"/>
+          <w:lang w:val="en-US" w:eastAsia="ru-RU"/>
+          <w14:ligatures w14:val="none"/>
+        </w:rPr>
+        <w:t>boolean</w:t>
+      </w:r>
+      <w:proofErr w:type="spellEnd"/>
+      <w:r>
+        <w:rPr>
+          <w:rFonts w:ascii="Segoe UI" w:eastAsia="Times New Roman" w:hAnsi="Segoe UI" w:cs="Segoe UI"/>
+          <w:color w:val="10162F"/>
+          <w:kern w:val="0"/>
+          <w:sz w:val="27"/>
+          <w:szCs w:val="27"/>
+          <w:lang w:val="en-US" w:eastAsia="ru-RU"/>
+          <w14:ligatures w14:val="none"/>
+        </w:rPr>
+        <w:t xml:space="preserve"> values: </w:t>
+      </w:r>
+      <w:r>
+        <w:rPr>
+          <w:rFonts w:ascii="Ubuntu Mono" w:eastAsia="Times New Roman" w:hAnsi="Ubuntu Mono" w:cs="Courier New"/>
+          <w:color w:val="15141F"/>
+          <w:kern w:val="0"/>
+          <w:shd w:val="clear" w:color="auto" w:fill="EAE9ED"/>
+          <w:lang w:val="en-US" w:eastAsia="ru-RU"/>
+          <w14:ligatures w14:val="none"/>
+        </w:rPr>
+        <w:t>true</w:t>
+      </w:r>
+      <w:r>
+        <w:rPr>
+          <w:rFonts w:ascii="Segoe UI" w:eastAsia="Times New Roman" w:hAnsi="Segoe UI" w:cs="Segoe UI"/>
+          <w:color w:val="10162F"/>
+          <w:kern w:val="0"/>
+          <w:sz w:val="27"/>
+          <w:szCs w:val="27"/>
+          <w:lang w:val="en-US" w:eastAsia="ru-RU"/>
+          <w14:ligatures w14:val="none"/>
+        </w:rPr>
+        <w:t> or </w:t>
+      </w:r>
+      <w:r>
+        <w:rPr>
+          <w:rFonts w:ascii="Ubuntu Mono" w:eastAsia="Times New Roman" w:hAnsi="Ubuntu Mono" w:cs="Courier New"/>
+          <w:color w:val="15141F"/>
+          <w:kern w:val="0"/>
+          <w:shd w:val="clear" w:color="auto" w:fill="EAE9ED"/>
+          <w:lang w:val="en-US" w:eastAsia="ru-RU"/>
+          <w14:ligatures w14:val="none"/>
+        </w:rPr>
+        <w:t>false</w:t>
+      </w:r>
+      <w:r>
+        <w:rPr>
+          <w:rFonts w:ascii="Segoe UI" w:eastAsia="Times New Roman" w:hAnsi="Segoe UI" w:cs="Segoe UI"/>
+          <w:color w:val="10162F"/>
+          <w:kern w:val="0"/>
+          <w:sz w:val="27"/>
+          <w:szCs w:val="27"/>
+          <w:lang w:val="en-US" w:eastAsia="ru-RU"/>
+          <w14:ligatures w14:val="none"/>
+        </w:rPr>
+        <w:t>.</w:t>
+      </w:r>
+    </w:p>
+    <w:p>
+      <w:pPr>
+        <w:spacing w:after="100" w:afterAutospacing="1" w:line="240" w:lineRule="auto"/>
+        <w:rPr>
+          <w:rFonts w:ascii="Segoe UI" w:eastAsia="Times New Roman" w:hAnsi="Segoe UI" w:cs="Segoe UI"/>
+          <w:color w:val="10162F"/>
+          <w:kern w:val="0"/>
+          <w:sz w:val="27"/>
+          <w:szCs w:val="27"/>
+          <w:lang w:val="en-US" w:eastAsia="ru-RU"/>
+          <w14:ligatures w14:val="none"/>
+        </w:rPr>
+      </w:pPr>
+      <w:r>
+        <w:rPr>
+          <w:rFonts w:ascii="Segoe UI" w:eastAsia="Times New Roman" w:hAnsi="Segoe UI" w:cs="Segoe UI"/>
+          <w:color w:val="10162F"/>
+          <w:kern w:val="0"/>
+          <w:sz w:val="27"/>
+          <w:szCs w:val="27"/>
+          <w:lang w:val="en-US" w:eastAsia="ru-RU"/>
+          <w14:ligatures w14:val="none"/>
+        </w:rPr>
+        <w:lastRenderedPageBreak/>
+        <w:t xml:space="preserve">The </w:t>
+      </w:r>
+      <w:proofErr w:type="spellStart"/>
+      <w:r>
+        <w:rPr>
+          <w:rFonts w:ascii="Segoe UI" w:eastAsia="Times New Roman" w:hAnsi="Segoe UI" w:cs="Segoe UI"/>
+          <w:color w:val="10162F"/>
+          <w:kern w:val="0"/>
+          <w:sz w:val="27"/>
+          <w:szCs w:val="27"/>
+          <w:lang w:val="en-US" w:eastAsia="ru-RU"/>
+          <w14:ligatures w14:val="none"/>
+        </w:rPr>
+        <w:t>boolean</w:t>
+      </w:r>
+      <w:proofErr w:type="spellEnd"/>
+      <w:r>
+        <w:rPr>
+          <w:rFonts w:ascii="Segoe UI" w:eastAsia="Times New Roman" w:hAnsi="Segoe UI" w:cs="Segoe UI"/>
+          <w:color w:val="10162F"/>
+          <w:kern w:val="0"/>
+          <w:sz w:val="27"/>
+          <w:szCs w:val="27"/>
+          <w:lang w:val="en-US" w:eastAsia="ru-RU"/>
+          <w14:ligatures w14:val="none"/>
+        </w:rPr>
+        <w:t xml:space="preserve"> operator </w:t>
+      </w:r>
+      <w:r>
+        <w:rPr>
+          <w:rFonts w:ascii="Segoe UI" w:eastAsia="Times New Roman" w:hAnsi="Segoe UI" w:cs="Segoe UI"/>
+          <w:b/>
+          <w:bCs/>
+          <w:color w:val="10162F"/>
+          <w:kern w:val="0"/>
+          <w:sz w:val="27"/>
+          <w:szCs w:val="27"/>
+          <w:lang w:val="en-US" w:eastAsia="ru-RU"/>
+          <w14:ligatures w14:val="none"/>
+        </w:rPr>
+        <w:t>and</w:t>
+      </w:r>
+      <w:r>
+        <w:rPr>
+          <w:rFonts w:ascii="Segoe UI" w:eastAsia="Times New Roman" w:hAnsi="Segoe UI" w:cs="Segoe UI"/>
+          <w:color w:val="10162F"/>
+          <w:kern w:val="0"/>
+          <w:sz w:val="27"/>
+          <w:szCs w:val="27"/>
+          <w:lang w:val="en-US" w:eastAsia="ru-RU"/>
+          <w14:ligatures w14:val="none"/>
+        </w:rPr>
+        <w:t>, </w:t>
+      </w:r>
+      <w:r>
+        <w:rPr>
+          <w:rFonts w:ascii="Ubuntu Mono" w:eastAsia="Times New Roman" w:hAnsi="Ubuntu Mono" w:cs="Courier New"/>
+          <w:color w:val="15141F"/>
+          <w:kern w:val="0"/>
+          <w:shd w:val="clear" w:color="auto" w:fill="EAE9ED"/>
+          <w:lang w:val="en-US" w:eastAsia="ru-RU"/>
+          <w14:ligatures w14:val="none"/>
+        </w:rPr>
+        <w:t>&amp;&amp;</w:t>
+      </w:r>
+      <w:r>
+        <w:rPr>
+          <w:rFonts w:ascii="Segoe UI" w:eastAsia="Times New Roman" w:hAnsi="Segoe UI" w:cs="Segoe UI"/>
+          <w:color w:val="10162F"/>
+          <w:kern w:val="0"/>
+          <w:sz w:val="27"/>
+          <w:szCs w:val="27"/>
+          <w:lang w:val="en-US" w:eastAsia="ru-RU"/>
+          <w14:ligatures w14:val="none"/>
+        </w:rPr>
+        <w:t>, only results in </w:t>
+      </w:r>
+      <w:r>
+        <w:rPr>
+          <w:rFonts w:ascii="Ubuntu Mono" w:eastAsia="Times New Roman" w:hAnsi="Ubuntu Mono" w:cs="Courier New"/>
+          <w:color w:val="15141F"/>
+          <w:kern w:val="0"/>
+          <w:shd w:val="clear" w:color="auto" w:fill="EAE9ED"/>
+          <w:lang w:val="en-US" w:eastAsia="ru-RU"/>
+          <w14:ligatures w14:val="none"/>
+        </w:rPr>
+        <w:t>true</w:t>
+      </w:r>
+      <w:r>
+        <w:rPr>
+          <w:rFonts w:ascii="Segoe UI" w:eastAsia="Times New Roman" w:hAnsi="Segoe UI" w:cs="Segoe UI"/>
+          <w:color w:val="10162F"/>
+          <w:kern w:val="0"/>
+          <w:sz w:val="27"/>
+          <w:szCs w:val="27"/>
+          <w:lang w:val="en-US" w:eastAsia="ru-RU"/>
+          <w14:ligatures w14:val="none"/>
+        </w:rPr>
+        <w:t> when </w:t>
+      </w:r>
+      <w:r>
+        <w:rPr>
+          <w:rFonts w:ascii="Segoe UI" w:eastAsia="Times New Roman" w:hAnsi="Segoe UI" w:cs="Segoe UI"/>
+          <w:b/>
+          <w:bCs/>
+          <w:color w:val="10162F"/>
+          <w:kern w:val="0"/>
+          <w:sz w:val="27"/>
+          <w:szCs w:val="27"/>
+          <w:lang w:val="en-US" w:eastAsia="ru-RU"/>
+          <w14:ligatures w14:val="none"/>
+        </w:rPr>
+        <w:t>both</w:t>
+      </w:r>
+      <w:r>
+        <w:rPr>
+          <w:rFonts w:ascii="Segoe UI" w:eastAsia="Times New Roman" w:hAnsi="Segoe UI" w:cs="Segoe UI"/>
+          <w:color w:val="10162F"/>
+          <w:kern w:val="0"/>
+          <w:sz w:val="27"/>
+          <w:szCs w:val="27"/>
+          <w:lang w:val="en-US" w:eastAsia="ru-RU"/>
+          <w14:ligatures w14:val="none"/>
+        </w:rPr>
+        <w:t> expression on either side of </w:t>
+      </w:r>
+      <w:r>
+        <w:rPr>
+          <w:rFonts w:ascii="Ubuntu Mono" w:eastAsia="Times New Roman" w:hAnsi="Ubuntu Mono" w:cs="Courier New"/>
+          <w:color w:val="15141F"/>
+          <w:kern w:val="0"/>
+          <w:shd w:val="clear" w:color="auto" w:fill="EAE9ED"/>
+          <w:lang w:val="en-US" w:eastAsia="ru-RU"/>
+          <w14:ligatures w14:val="none"/>
+        </w:rPr>
+        <w:t>&amp;&amp;</w:t>
+      </w:r>
+      <w:r>
+        <w:rPr>
+          <w:rFonts w:ascii="Segoe UI" w:eastAsia="Times New Roman" w:hAnsi="Segoe UI" w:cs="Segoe UI"/>
+          <w:color w:val="10162F"/>
+          <w:kern w:val="0"/>
+          <w:sz w:val="27"/>
+          <w:szCs w:val="27"/>
+          <w:lang w:val="en-US" w:eastAsia="ru-RU"/>
+          <w14:ligatures w14:val="none"/>
+        </w:rPr>
+        <w:t> are </w:t>
+      </w:r>
+      <w:r>
+        <w:rPr>
+          <w:rFonts w:ascii="Ubuntu Mono" w:eastAsia="Times New Roman" w:hAnsi="Ubuntu Mono" w:cs="Courier New"/>
+          <w:color w:val="15141F"/>
+          <w:kern w:val="0"/>
+          <w:shd w:val="clear" w:color="auto" w:fill="EAE9ED"/>
+          <w:lang w:val="en-US" w:eastAsia="ru-RU"/>
+          <w14:ligatures w14:val="none"/>
+        </w:rPr>
+        <w:t>true</w:t>
+      </w:r>
+      <w:r>
+        <w:rPr>
+          <w:rFonts w:ascii="Segoe UI" w:eastAsia="Times New Roman" w:hAnsi="Segoe UI" w:cs="Segoe UI"/>
+          <w:color w:val="10162F"/>
+          <w:kern w:val="0"/>
+          <w:sz w:val="27"/>
+          <w:szCs w:val="27"/>
+          <w:lang w:val="en-US" w:eastAsia="ru-RU"/>
+          <w14:ligatures w14:val="none"/>
+        </w:rPr>
+        <w:t>. Here’s how </w:t>
+      </w:r>
+      <w:r>
+        <w:rPr>
+          <w:rFonts w:ascii="Ubuntu Mono" w:eastAsia="Times New Roman" w:hAnsi="Ubuntu Mono" w:cs="Courier New"/>
+          <w:color w:val="15141F"/>
+          <w:kern w:val="0"/>
+          <w:shd w:val="clear" w:color="auto" w:fill="EAE9ED"/>
+          <w:lang w:val="en-US" w:eastAsia="ru-RU"/>
+          <w14:ligatures w14:val="none"/>
+        </w:rPr>
+        <w:t>&amp;&amp;</w:t>
+      </w:r>
+      <w:r>
+        <w:rPr>
+          <w:rFonts w:ascii="Segoe UI" w:eastAsia="Times New Roman" w:hAnsi="Segoe UI" w:cs="Segoe UI"/>
+          <w:color w:val="10162F"/>
+          <w:kern w:val="0"/>
+          <w:sz w:val="27"/>
+          <w:szCs w:val="27"/>
+          <w:lang w:val="en-US" w:eastAsia="ru-RU"/>
+          <w14:ligatures w14:val="none"/>
+        </w:rPr>
+        <w:t> works:</w:t>
+      </w:r>
+    </w:p>
+    <w:p>
+      <w:pPr>
+        <w:shd w:val="clear" w:color="auto" w:fill="211E2F"/>
+        <w:tabs>
+          <w:tab w:val="left" w:pos="916"/>
+          <w:tab w:val="left" w:pos="1832"/>
+          <w:tab w:val="left" w:pos="2748"/>
+          <w:tab w:val="left" w:pos="3664"/>
+          <w:tab w:val="left" w:pos="4580"/>
+          <w:tab w:val="left" w:pos="5496"/>
+          <w:tab w:val="left" w:pos="6412"/>
+          <w:tab w:val="left" w:pos="7328"/>
+          <w:tab w:val="left" w:pos="8244"/>
+          <w:tab w:val="left" w:pos="9160"/>
+          <w:tab w:val="left" w:pos="10076"/>
+          <w:tab w:val="left" w:pos="10992"/>
+          <w:tab w:val="left" w:pos="11908"/>
+          <w:tab w:val="left" w:pos="12824"/>
+          <w:tab w:val="left" w:pos="13740"/>
+          <w:tab w:val="left" w:pos="14656"/>
+        </w:tabs>
+        <w:spacing w:after="0" w:line="240" w:lineRule="auto"/>
+        <w:rPr>
+          <w:rFonts w:ascii="Ubuntu Mono" w:eastAsia="Times New Roman" w:hAnsi="Ubuntu Mono" w:cs="Courier New"/>
+          <w:color w:val="939598"/>
+          <w:kern w:val="0"/>
+          <w:sz w:val="27"/>
+          <w:szCs w:val="27"/>
+          <w:lang w:val="en-US" w:eastAsia="ru-RU"/>
+          <w14:ligatures w14:val="none"/>
+        </w:rPr>
+      </w:pPr>
+      <w:r>
+        <w:rPr>
+          <w:rFonts w:ascii="Ubuntu Mono" w:eastAsia="Times New Roman" w:hAnsi="Ubuntu Mono" w:cs="Courier New"/>
+          <w:color w:val="B3CCFF"/>
+          <w:kern w:val="0"/>
+          <w:sz w:val="27"/>
+          <w:szCs w:val="27"/>
+          <w:lang w:val="en-US" w:eastAsia="ru-RU"/>
+          <w14:ligatures w14:val="none"/>
+        </w:rPr>
+        <w:t>true</w:t>
+      </w:r>
+      <w:r>
+        <w:rPr>
+          <w:rFonts w:ascii="Ubuntu Mono" w:eastAsia="Times New Roman" w:hAnsi="Ubuntu Mono" w:cs="Courier New"/>
+          <w:color w:val="FFFFFF"/>
+          <w:kern w:val="0"/>
+          <w:sz w:val="27"/>
+          <w:szCs w:val="27"/>
+          <w:lang w:val="en-US" w:eastAsia="ru-RU"/>
+          <w14:ligatures w14:val="none"/>
+        </w:rPr>
+        <w:t xml:space="preserve"> &amp;&amp; </w:t>
+      </w:r>
+      <w:r>
+        <w:rPr>
+          <w:rFonts w:ascii="Ubuntu Mono" w:eastAsia="Times New Roman" w:hAnsi="Ubuntu Mono" w:cs="Courier New"/>
+          <w:color w:val="B3CCFF"/>
+          <w:kern w:val="0"/>
+          <w:sz w:val="27"/>
+          <w:szCs w:val="27"/>
+          <w:lang w:val="en-US" w:eastAsia="ru-RU"/>
+          <w14:ligatures w14:val="none"/>
+        </w:rPr>
+        <w:t>true</w:t>
+      </w:r>
+      <w:r>
+        <w:rPr>
+          <w:rFonts w:ascii="Ubuntu Mono" w:eastAsia="Times New Roman" w:hAnsi="Ubuntu Mono" w:cs="Courier New"/>
+          <w:color w:val="FFFFFF"/>
+          <w:kern w:val="0"/>
+          <w:sz w:val="27"/>
+          <w:szCs w:val="27"/>
+          <w:lang w:val="en-US" w:eastAsia="ru-RU"/>
+          <w14:ligatures w14:val="none"/>
+        </w:rPr>
+        <w:t xml:space="preserve"> </w:t>
+      </w:r>
+      <w:r>
+        <w:rPr>
+          <w:rFonts w:ascii="Ubuntu Mono" w:eastAsia="Times New Roman" w:hAnsi="Ubuntu Mono" w:cs="Courier New"/>
+          <w:color w:val="939598"/>
+          <w:kern w:val="0"/>
+          <w:sz w:val="27"/>
+          <w:szCs w:val="27"/>
+          <w:lang w:val="en-US" w:eastAsia="ru-RU"/>
+          <w14:ligatures w14:val="none"/>
+        </w:rPr>
+        <w:t># =&gt; true</w:t>
+      </w:r>
+      <w:r>
+        <w:rPr>
+          <w:rFonts w:ascii="Ubuntu Mono" w:eastAsia="Times New Roman" w:hAnsi="Ubuntu Mono" w:cs="Courier New"/>
+          <w:color w:val="939598"/>
+          <w:kern w:val="0"/>
+          <w:sz w:val="27"/>
+          <w:szCs w:val="27"/>
+          <w:lang w:val="en-US" w:eastAsia="ru-RU"/>
+          <w14:ligatures w14:val="none"/>
+        </w:rPr>
+        <w:br/>
+      </w:r>
+      <w:proofErr w:type="spellStart"/>
+      <w:r>
+        <w:rPr>
+          <w:rFonts w:ascii="Ubuntu Mono" w:eastAsia="Times New Roman" w:hAnsi="Ubuntu Mono" w:cs="Courier New"/>
+          <w:color w:val="B3CCFF"/>
+          <w:kern w:val="0"/>
+          <w:sz w:val="27"/>
+          <w:szCs w:val="27"/>
+          <w:lang w:val="en-US" w:eastAsia="ru-RU"/>
+          <w14:ligatures w14:val="none"/>
+        </w:rPr>
+        <w:t>true</w:t>
+      </w:r>
+      <w:proofErr w:type="spellEnd"/>
+      <w:r>
+        <w:rPr>
+          <w:rFonts w:ascii="Ubuntu Mono" w:eastAsia="Times New Roman" w:hAnsi="Ubuntu Mono" w:cs="Courier New"/>
+          <w:color w:val="FFFFFF"/>
+          <w:kern w:val="0"/>
+          <w:sz w:val="27"/>
+          <w:szCs w:val="27"/>
+          <w:lang w:val="en-US" w:eastAsia="ru-RU"/>
+          <w14:ligatures w14:val="none"/>
+        </w:rPr>
+        <w:t xml:space="preserve"> &amp;&amp; </w:t>
+      </w:r>
+      <w:r>
+        <w:rPr>
+          <w:rFonts w:ascii="Ubuntu Mono" w:eastAsia="Times New Roman" w:hAnsi="Ubuntu Mono" w:cs="Courier New"/>
+          <w:color w:val="B3CCFF"/>
+          <w:kern w:val="0"/>
+          <w:sz w:val="27"/>
+          <w:szCs w:val="27"/>
+          <w:lang w:val="en-US" w:eastAsia="ru-RU"/>
+          <w14:ligatures w14:val="none"/>
+        </w:rPr>
+        <w:t>false</w:t>
+      </w:r>
+      <w:r>
+        <w:rPr>
+          <w:rFonts w:ascii="Ubuntu Mono" w:eastAsia="Times New Roman" w:hAnsi="Ubuntu Mono" w:cs="Courier New"/>
+          <w:color w:val="FFFFFF"/>
+          <w:kern w:val="0"/>
+          <w:sz w:val="27"/>
+          <w:szCs w:val="27"/>
+          <w:lang w:val="en-US" w:eastAsia="ru-RU"/>
+          <w14:ligatures w14:val="none"/>
+        </w:rPr>
+        <w:t xml:space="preserve"> </w:t>
+      </w:r>
+      <w:r>
+        <w:rPr>
+          <w:rFonts w:ascii="Ubuntu Mono" w:eastAsia="Times New Roman" w:hAnsi="Ubuntu Mono" w:cs="Courier New"/>
+          <w:color w:val="939598"/>
+          <w:kern w:val="0"/>
+          <w:sz w:val="27"/>
+          <w:szCs w:val="27"/>
+          <w:lang w:val="en-US" w:eastAsia="ru-RU"/>
+          <w14:ligatures w14:val="none"/>
+        </w:rPr>
+        <w:t># =&gt; false</w:t>
+      </w:r>
+      <w:r>
+        <w:rPr>
+          <w:rFonts w:ascii="Ubuntu Mono" w:eastAsia="Times New Roman" w:hAnsi="Ubuntu Mono" w:cs="Courier New"/>
+          <w:color w:val="939598"/>
+          <w:kern w:val="0"/>
+          <w:sz w:val="27"/>
+          <w:szCs w:val="27"/>
+          <w:lang w:val="en-US" w:eastAsia="ru-RU"/>
+          <w14:ligatures w14:val="none"/>
+        </w:rPr>
+        <w:br/>
+      </w:r>
+      <w:proofErr w:type="spellStart"/>
+      <w:r>
+        <w:rPr>
+          <w:rFonts w:ascii="Ubuntu Mono" w:eastAsia="Times New Roman" w:hAnsi="Ubuntu Mono" w:cs="Courier New"/>
+          <w:color w:val="B3CCFF"/>
+          <w:kern w:val="0"/>
+          <w:sz w:val="27"/>
+          <w:szCs w:val="27"/>
+          <w:lang w:val="en-US" w:eastAsia="ru-RU"/>
+          <w14:ligatures w14:val="none"/>
+        </w:rPr>
+        <w:t>false</w:t>
+      </w:r>
+      <w:proofErr w:type="spellEnd"/>
+      <w:r>
+        <w:rPr>
+          <w:rFonts w:ascii="Ubuntu Mono" w:eastAsia="Times New Roman" w:hAnsi="Ubuntu Mono" w:cs="Courier New"/>
+          <w:color w:val="FFFFFF"/>
+          <w:kern w:val="0"/>
+          <w:sz w:val="27"/>
+          <w:szCs w:val="27"/>
+          <w:lang w:val="en-US" w:eastAsia="ru-RU"/>
+          <w14:ligatures w14:val="none"/>
+        </w:rPr>
+        <w:t xml:space="preserve"> &amp;&amp; </w:t>
+      </w:r>
+      <w:r>
+        <w:rPr>
+          <w:rFonts w:ascii="Ubuntu Mono" w:eastAsia="Times New Roman" w:hAnsi="Ubuntu Mono" w:cs="Courier New"/>
+          <w:color w:val="B3CCFF"/>
+          <w:kern w:val="0"/>
+          <w:sz w:val="27"/>
+          <w:szCs w:val="27"/>
+          <w:lang w:val="en-US" w:eastAsia="ru-RU"/>
+          <w14:ligatures w14:val="none"/>
+        </w:rPr>
+        <w:t>true</w:t>
+      </w:r>
+      <w:r>
+        <w:rPr>
+          <w:rFonts w:ascii="Ubuntu Mono" w:eastAsia="Times New Roman" w:hAnsi="Ubuntu Mono" w:cs="Courier New"/>
+          <w:color w:val="FFFFFF"/>
+          <w:kern w:val="0"/>
+          <w:sz w:val="27"/>
+          <w:szCs w:val="27"/>
+          <w:lang w:val="en-US" w:eastAsia="ru-RU"/>
+          <w14:ligatures w14:val="none"/>
+        </w:rPr>
+        <w:t xml:space="preserve"> </w:t>
+      </w:r>
+      <w:r>
+        <w:rPr>
+          <w:rFonts w:ascii="Ubuntu Mono" w:eastAsia="Times New Roman" w:hAnsi="Ubuntu Mono" w:cs="Courier New"/>
+          <w:color w:val="939598"/>
+          <w:kern w:val="0"/>
+          <w:sz w:val="27"/>
+          <w:szCs w:val="27"/>
+          <w:lang w:val="en-US" w:eastAsia="ru-RU"/>
+          <w14:ligatures w14:val="none"/>
+        </w:rPr>
+        <w:t># =&gt; false</w:t>
+      </w:r>
+      <w:r>
+        <w:rPr>
+          <w:rFonts w:ascii="Ubuntu Mono" w:eastAsia="Times New Roman" w:hAnsi="Ubuntu Mono" w:cs="Courier New"/>
+          <w:color w:val="939598"/>
+          <w:kern w:val="0"/>
+          <w:sz w:val="27"/>
+          <w:szCs w:val="27"/>
+          <w:lang w:val="en-US" w:eastAsia="ru-RU"/>
+          <w14:ligatures w14:val="none"/>
+        </w:rPr>
+        <w:br/>
+      </w:r>
+      <w:proofErr w:type="spellStart"/>
+      <w:r>
+        <w:rPr>
+          <w:rFonts w:ascii="Ubuntu Mono" w:eastAsia="Times New Roman" w:hAnsi="Ubuntu Mono" w:cs="Courier New"/>
+          <w:color w:val="B3CCFF"/>
+          <w:kern w:val="0"/>
+          <w:sz w:val="27"/>
+          <w:szCs w:val="27"/>
+          <w:lang w:val="en-US" w:eastAsia="ru-RU"/>
+          <w14:ligatures w14:val="none"/>
+        </w:rPr>
+        <w:t>false</w:t>
+      </w:r>
+      <w:proofErr w:type="spellEnd"/>
+      <w:r>
+        <w:rPr>
+          <w:rFonts w:ascii="Ubuntu Mono" w:eastAsia="Times New Roman" w:hAnsi="Ubuntu Mono" w:cs="Courier New"/>
+          <w:color w:val="FFFFFF"/>
+          <w:kern w:val="0"/>
+          <w:sz w:val="27"/>
+          <w:szCs w:val="27"/>
+          <w:lang w:val="en-US" w:eastAsia="ru-RU"/>
+          <w14:ligatures w14:val="none"/>
+        </w:rPr>
+        <w:t xml:space="preserve"> &amp;&amp; </w:t>
+      </w:r>
+      <w:r>
+        <w:rPr>
+          <w:rFonts w:ascii="Ubuntu Mono" w:eastAsia="Times New Roman" w:hAnsi="Ubuntu Mono" w:cs="Courier New"/>
+          <w:color w:val="B3CCFF"/>
+          <w:kern w:val="0"/>
+          <w:sz w:val="27"/>
+          <w:szCs w:val="27"/>
+          <w:lang w:val="en-US" w:eastAsia="ru-RU"/>
+          <w14:ligatures w14:val="none"/>
+        </w:rPr>
+        <w:t>false</w:t>
+      </w:r>
+      <w:r>
+        <w:rPr>
+          <w:rFonts w:ascii="Ubuntu Mono" w:eastAsia="Times New Roman" w:hAnsi="Ubuntu Mono" w:cs="Courier New"/>
+          <w:color w:val="FFFFFF"/>
+          <w:kern w:val="0"/>
+          <w:sz w:val="27"/>
+          <w:szCs w:val="27"/>
+          <w:lang w:val="en-US" w:eastAsia="ru-RU"/>
+          <w14:ligatures w14:val="none"/>
+        </w:rPr>
+        <w:t xml:space="preserve"> </w:t>
+      </w:r>
+      <w:r>
+        <w:rPr>
+          <w:rFonts w:ascii="Ubuntu Mono" w:eastAsia="Times New Roman" w:hAnsi="Ubuntu Mono" w:cs="Courier New"/>
+          <w:color w:val="939598"/>
+          <w:kern w:val="0"/>
+          <w:sz w:val="27"/>
+          <w:szCs w:val="27"/>
+          <w:lang w:val="en-US" w:eastAsia="ru-RU"/>
+          <w14:ligatures w14:val="none"/>
+        </w:rPr>
+        <w:t># =&gt; false</w:t>
+      </w:r>
+    </w:p>
+    <w:p>
+      <w:pPr>
+        <w:spacing w:after="0" w:line="240" w:lineRule="auto"/>
+        <w:rPr>
+          <w:rFonts w:ascii="Segoe UI" w:eastAsia="Times New Roman" w:hAnsi="Segoe UI" w:cs="Segoe UI"/>
+          <w:color w:val="10162F"/>
+          <w:kern w:val="0"/>
+          <w:sz w:val="27"/>
+          <w:szCs w:val="27"/>
+          <w:lang w:val="en-US" w:eastAsia="ru-RU"/>
+          <w14:ligatures w14:val="none"/>
+        </w:rPr>
+      </w:pPr>
+      <w:r>
+        <w:rPr>
+          <w:rFonts w:ascii="Segoe UI" w:eastAsia="Times New Roman" w:hAnsi="Segoe UI" w:cs="Segoe UI"/>
+          <w:color w:val="10162F"/>
+          <w:kern w:val="0"/>
+          <w:sz w:val="27"/>
+          <w:szCs w:val="27"/>
+          <w:lang w:val="en-US" w:eastAsia="ru-RU"/>
+          <w14:ligatures w14:val="none"/>
+        </w:rPr>
+        <w:t>For example, </w:t>
+      </w:r>
+      <w:r>
+        <w:rPr>
+          <w:rFonts w:ascii="Ubuntu Mono" w:eastAsia="Times New Roman" w:hAnsi="Ubuntu Mono" w:cs="Courier New"/>
+          <w:color w:val="15141F"/>
+          <w:kern w:val="0"/>
+          <w:shd w:val="clear" w:color="auto" w:fill="EAE9ED"/>
+          <w:lang w:val="en-US" w:eastAsia="ru-RU"/>
+          <w14:ligatures w14:val="none"/>
+        </w:rPr>
+        <w:t>1 &lt; 2 &amp;&amp; 2 &lt; 3</w:t>
+      </w:r>
+      <w:r>
+        <w:rPr>
+          <w:rFonts w:ascii="Segoe UI" w:eastAsia="Times New Roman" w:hAnsi="Segoe UI" w:cs="Segoe UI"/>
+          <w:color w:val="10162F"/>
+          <w:kern w:val="0"/>
+          <w:sz w:val="27"/>
+          <w:szCs w:val="27"/>
+          <w:lang w:val="en-US" w:eastAsia="ru-RU"/>
+          <w14:ligatures w14:val="none"/>
+        </w:rPr>
+        <w:t> is </w:t>
+      </w:r>
+      <w:r>
+        <w:rPr>
+          <w:rFonts w:ascii="Ubuntu Mono" w:eastAsia="Times New Roman" w:hAnsi="Ubuntu Mono" w:cs="Courier New"/>
+          <w:color w:val="15141F"/>
+          <w:kern w:val="0"/>
+          <w:shd w:val="clear" w:color="auto" w:fill="EAE9ED"/>
+          <w:lang w:val="en-US" w:eastAsia="ru-RU"/>
+          <w14:ligatures w14:val="none"/>
+        </w:rPr>
+        <w:t>true</w:t>
+      </w:r>
+      <w:r>
+        <w:rPr>
+          <w:rFonts w:ascii="Segoe UI" w:eastAsia="Times New Roman" w:hAnsi="Segoe UI" w:cs="Segoe UI"/>
+          <w:color w:val="10162F"/>
+          <w:kern w:val="0"/>
+          <w:sz w:val="27"/>
+          <w:szCs w:val="27"/>
+          <w:lang w:val="en-US" w:eastAsia="ru-RU"/>
+          <w14:ligatures w14:val="none"/>
+        </w:rPr>
+        <w:t> because it’s true that one is less than two </w:t>
+      </w:r>
+      <w:r>
+        <w:rPr>
+          <w:rFonts w:ascii="Segoe UI" w:eastAsia="Times New Roman" w:hAnsi="Segoe UI" w:cs="Segoe UI"/>
+          <w:b/>
+          <w:bCs/>
+          <w:color w:val="10162F"/>
+          <w:kern w:val="0"/>
+          <w:sz w:val="27"/>
+          <w:szCs w:val="27"/>
+          <w:lang w:val="en-US" w:eastAsia="ru-RU"/>
+          <w14:ligatures w14:val="none"/>
+        </w:rPr>
+        <w:t>and</w:t>
+      </w:r>
+      <w:r>
+        <w:rPr>
+          <w:rFonts w:ascii="Segoe UI" w:eastAsia="Times New Roman" w:hAnsi="Segoe UI" w:cs="Segoe UI"/>
+          <w:color w:val="10162F"/>
+          <w:kern w:val="0"/>
+          <w:sz w:val="27"/>
+          <w:szCs w:val="27"/>
+          <w:lang w:val="en-US" w:eastAsia="ru-RU"/>
+          <w14:ligatures w14:val="none"/>
+        </w:rPr>
+        <w:t> that two is less than three.</w:t>
+      </w:r>
+    </w:p>
+    <w:p>
+      <w:pPr>
+        <w:shd w:val="clear" w:color="auto" w:fill="FFFFFF"/>
+        <w:spacing w:before="100" w:beforeAutospacing="1" w:after="100" w:afterAutospacing="1" w:line="240" w:lineRule="auto"/>
+        <w:outlineLvl w:val="2"/>
+        <w:rPr>
+          <w:rFonts w:ascii="Segoe UI" w:eastAsia="Times New Roman" w:hAnsi="Segoe UI" w:cs="Segoe UI"/>
+          <w:b/>
+          <w:bCs/>
+          <w:color w:val="10162F"/>
+          <w:kern w:val="0"/>
+          <w:sz w:val="27"/>
+          <w:szCs w:val="27"/>
+          <w:lang w:val="en-US" w:eastAsia="ru-RU"/>
+          <w14:ligatures w14:val="none"/>
+        </w:rPr>
+      </w:pPr>
+      <w:r>
+        <w:rPr>
+          <w:rFonts w:ascii="Segoe UI" w:eastAsia="Times New Roman" w:hAnsi="Segoe UI" w:cs="Segoe UI"/>
+          <w:b/>
+          <w:bCs/>
+          <w:color w:val="10162F"/>
+          <w:kern w:val="0"/>
+          <w:sz w:val="27"/>
+          <w:szCs w:val="27"/>
+          <w:lang w:val="en-US" w:eastAsia="ru-RU"/>
+          <w14:ligatures w14:val="none"/>
+        </w:rPr>
+        <w:t>Instructions</w:t>
+      </w:r>
+    </w:p>
+    <w:p>
+      <w:pPr>
+        <w:spacing w:after="0" w:line="240" w:lineRule="auto"/>
+        <w:rPr>
+          <w:rFonts w:ascii="Segoe UI" w:eastAsia="Times New Roman" w:hAnsi="Segoe UI" w:cs="Segoe UI"/>
+          <w:color w:val="10162F"/>
+          <w:kern w:val="0"/>
+          <w:sz w:val="27"/>
+          <w:szCs w:val="27"/>
+          <w:lang w:val="en-US" w:eastAsia="ru-RU"/>
+          <w14:ligatures w14:val="none"/>
+        </w:rPr>
+      </w:pPr>
+      <w:r>
+        <w:rPr>
+          <w:rFonts w:ascii="Segoe UI" w:eastAsia="Times New Roman" w:hAnsi="Segoe UI" w:cs="Segoe UI"/>
+          <w:b/>
+          <w:bCs/>
+          <w:color w:val="10162F"/>
+          <w:kern w:val="0"/>
+          <w:sz w:val="27"/>
+          <w:szCs w:val="27"/>
+          <w:lang w:val="en-US" w:eastAsia="ru-RU"/>
+          <w14:ligatures w14:val="none"/>
+        </w:rPr>
+        <w:t>1.</w:t>
+      </w:r>
+    </w:p>
+    <w:p>
+      <w:pPr>
+        <w:spacing w:after="0" w:line="240" w:lineRule="auto"/>
+        <w:rPr>
+          <w:rFonts w:ascii="Segoe UI" w:eastAsia="Times New Roman" w:hAnsi="Segoe UI" w:cs="Segoe UI"/>
+          <w:color w:val="10162F"/>
+          <w:kern w:val="0"/>
+          <w:sz w:val="27"/>
+          <w:szCs w:val="27"/>
+          <w:lang w:val="en-US" w:eastAsia="ru-RU"/>
+          <w14:ligatures w14:val="none"/>
+        </w:rPr>
+      </w:pPr>
+      <w:r>
+        <w:rPr>
+          <w:rFonts w:ascii="Segoe UI" w:eastAsia="Times New Roman" w:hAnsi="Segoe UI" w:cs="Segoe UI"/>
+          <w:color w:val="10162F"/>
+          <w:kern w:val="0"/>
+          <w:sz w:val="27"/>
+          <w:szCs w:val="27"/>
+          <w:lang w:val="en-US" w:eastAsia="ru-RU"/>
+          <w14:ligatures w14:val="none"/>
+        </w:rPr>
+        <w:t>Let’s practice a bit with </w:t>
+      </w:r>
+      <w:r>
+        <w:rPr>
+          <w:rFonts w:ascii="Ubuntu Mono" w:eastAsia="Times New Roman" w:hAnsi="Ubuntu Mono" w:cs="Courier New"/>
+          <w:color w:val="15141F"/>
+          <w:kern w:val="0"/>
+          <w:shd w:val="clear" w:color="auto" w:fill="EAE9ED"/>
+          <w:lang w:val="en-US" w:eastAsia="ru-RU"/>
+          <w14:ligatures w14:val="none"/>
+        </w:rPr>
+        <w:t>&amp;&amp;</w:t>
+      </w:r>
+      <w:r>
+        <w:rPr>
+          <w:rFonts w:ascii="Segoe UI" w:eastAsia="Times New Roman" w:hAnsi="Segoe UI" w:cs="Segoe UI"/>
+          <w:color w:val="10162F"/>
+          <w:kern w:val="0"/>
+          <w:sz w:val="27"/>
+          <w:szCs w:val="27"/>
+          <w:lang w:val="en-US" w:eastAsia="ru-RU"/>
+          <w14:ligatures w14:val="none"/>
+        </w:rPr>
+        <w:t xml:space="preserve">. Check out the </w:t>
+      </w:r>
+      <w:proofErr w:type="spellStart"/>
+      <w:r>
+        <w:rPr>
+          <w:rFonts w:ascii="Segoe UI" w:eastAsia="Times New Roman" w:hAnsi="Segoe UI" w:cs="Segoe UI"/>
+          <w:color w:val="10162F"/>
+          <w:kern w:val="0"/>
+          <w:sz w:val="27"/>
+          <w:szCs w:val="27"/>
+          <w:lang w:val="en-US" w:eastAsia="ru-RU"/>
+          <w14:ligatures w14:val="none"/>
+        </w:rPr>
+        <w:t>boolean</w:t>
+      </w:r>
+      <w:proofErr w:type="spellEnd"/>
+      <w:r>
+        <w:rPr>
+          <w:rFonts w:ascii="Segoe UI" w:eastAsia="Times New Roman" w:hAnsi="Segoe UI" w:cs="Segoe UI"/>
+          <w:color w:val="10162F"/>
+          <w:kern w:val="0"/>
+          <w:sz w:val="27"/>
+          <w:szCs w:val="27"/>
+          <w:lang w:val="en-US" w:eastAsia="ru-RU"/>
+          <w14:ligatures w14:val="none"/>
+        </w:rPr>
+        <w:t xml:space="preserve"> expressions and set each variable to </w:t>
+      </w:r>
+      <w:r>
+        <w:rPr>
+          <w:rFonts w:ascii="Ubuntu Mono" w:eastAsia="Times New Roman" w:hAnsi="Ubuntu Mono" w:cs="Courier New"/>
+          <w:color w:val="15141F"/>
+          <w:kern w:val="0"/>
+          <w:shd w:val="clear" w:color="auto" w:fill="EAE9ED"/>
+          <w:lang w:val="en-US" w:eastAsia="ru-RU"/>
+          <w14:ligatures w14:val="none"/>
+        </w:rPr>
+        <w:t>true</w:t>
+      </w:r>
+      <w:r>
+        <w:rPr>
+          <w:rFonts w:ascii="Segoe UI" w:eastAsia="Times New Roman" w:hAnsi="Segoe UI" w:cs="Segoe UI"/>
+          <w:color w:val="10162F"/>
+          <w:kern w:val="0"/>
+          <w:sz w:val="27"/>
+          <w:szCs w:val="27"/>
+          <w:lang w:val="en-US" w:eastAsia="ru-RU"/>
+          <w14:ligatures w14:val="none"/>
+        </w:rPr>
+        <w:t> or </w:t>
+      </w:r>
+      <w:r>
+        <w:rPr>
+          <w:rFonts w:ascii="Ubuntu Mono" w:eastAsia="Times New Roman" w:hAnsi="Ubuntu Mono" w:cs="Courier New"/>
+          <w:color w:val="15141F"/>
+          <w:kern w:val="0"/>
+          <w:shd w:val="clear" w:color="auto" w:fill="EAE9ED"/>
+          <w:lang w:val="en-US" w:eastAsia="ru-RU"/>
+          <w14:ligatures w14:val="none"/>
+        </w:rPr>
+        <w:t>false</w:t>
+      </w:r>
+      <w:r>
+        <w:rPr>
+          <w:rFonts w:ascii="Segoe UI" w:eastAsia="Times New Roman" w:hAnsi="Segoe UI" w:cs="Segoe UI"/>
+          <w:color w:val="10162F"/>
+          <w:kern w:val="0"/>
+          <w:sz w:val="27"/>
+          <w:szCs w:val="27"/>
+          <w:lang w:val="en-US" w:eastAsia="ru-RU"/>
+          <w14:ligatures w14:val="none"/>
+        </w:rPr>
+        <w:t> depending on what value you expect the expression to return.</w:t>
+      </w:r>
+    </w:p>
+    <w:p>
+      <w:pPr>
+        <w:rPr>
+          <w:b/>
+          <w:bCs/>
+          <w:lang w:val="en-US"/>
+        </w:rPr>
+      </w:pPr>
+    </w:p>
+    <w:p>
+      <w:pPr>
+        <w:rPr>
+          <w:b/>
+          <w:bCs/>
+          <w:lang w:val="en-US"/>
+        </w:rPr>
+      </w:pPr>
+      <w:proofErr w:type="spellStart"/>
+      <w:r>
+        <w:rPr>
+          <w:b/>
+          <w:bCs/>
+          <w:lang w:val="en-US"/>
+        </w:rPr>
+        <w:t>script.rb</w:t>
+      </w:r>
+      <w:proofErr w:type="spellEnd"/>
+    </w:p>
+    <w:p>
+      <w:pPr>
+        <w:shd w:val="clear" w:color="auto" w:fill="1E1E1E"/>
+        <w:spacing w:after="0" w:line="360" w:lineRule="atLeast"/>
+        <w:rPr>
+          <w:rFonts w:ascii="Consolas" w:eastAsia="Times New Roman" w:hAnsi="Consolas" w:cs="Times New Roman"/>
+          <w:color w:val="FFFFFF"/>
+          <w:kern w:val="0"/>
+          <w:sz w:val="21"/>
+          <w:szCs w:val="21"/>
+          <w:lang w:val="en-US" w:eastAsia="ru-RU"/>
+          <w14:ligatures w14:val="none"/>
+        </w:rPr>
+      </w:pPr>
+      <w:r>
+        <w:rPr>
+          <w:rFonts w:ascii="Consolas" w:eastAsia="Times New Roman" w:hAnsi="Consolas" w:cs="Times New Roman"/>
+          <w:color w:val="939598"/>
+          <w:kern w:val="0"/>
+          <w:sz w:val="21"/>
+          <w:szCs w:val="21"/>
+          <w:lang w:val="en-US" w:eastAsia="ru-RU"/>
+          <w14:ligatures w14:val="none"/>
+        </w:rPr>
+        <w:t># boolean_1 = 77 &lt; 78 &amp;&amp; 77 &lt; 77</w:t>
+      </w:r>
+    </w:p>
+    <w:p>
+      <w:pPr>
+        <w:shd w:val="clear" w:color="auto" w:fill="1E1E1E"/>
+        <w:spacing w:after="0" w:line="360" w:lineRule="atLeast"/>
+        <w:rPr>
+          <w:rFonts w:ascii="Consolas" w:eastAsia="Times New Roman" w:hAnsi="Consolas" w:cs="Times New Roman"/>
+          <w:color w:val="FFFFFF"/>
+          <w:kern w:val="0"/>
+          <w:sz w:val="21"/>
+          <w:szCs w:val="21"/>
+          <w:lang w:val="en-US" w:eastAsia="ru-RU"/>
+          <w14:ligatures w14:val="none"/>
+        </w:rPr>
+      </w:pPr>
+      <w:r>
+        <w:rPr>
+          <w:rFonts w:ascii="Consolas" w:eastAsia="Times New Roman" w:hAnsi="Consolas" w:cs="Times New Roman"/>
+          <w:color w:val="FF8973"/>
+          <w:kern w:val="0"/>
+          <w:sz w:val="21"/>
+          <w:szCs w:val="21"/>
+          <w:lang w:val="en-US" w:eastAsia="ru-RU"/>
+          <w14:ligatures w14:val="none"/>
+        </w:rPr>
+        <w:t>boolean_1</w:t>
+      </w:r>
+      <w:r>
+        <w:rPr>
+          <w:rFonts w:ascii="Consolas" w:eastAsia="Times New Roman" w:hAnsi="Consolas" w:cs="Times New Roman"/>
+          <w:color w:val="FFFFFF"/>
+          <w:kern w:val="0"/>
+          <w:sz w:val="21"/>
+          <w:szCs w:val="21"/>
+          <w:lang w:val="en-US" w:eastAsia="ru-RU"/>
+          <w14:ligatures w14:val="none"/>
+        </w:rPr>
+        <w:t> = </w:t>
+      </w:r>
+      <w:r>
+        <w:rPr>
+          <w:rFonts w:ascii="Consolas" w:eastAsia="Times New Roman" w:hAnsi="Consolas" w:cs="Times New Roman"/>
+          <w:color w:val="B3CCFF"/>
+          <w:kern w:val="0"/>
+          <w:sz w:val="21"/>
+          <w:szCs w:val="21"/>
+          <w:lang w:val="en-US" w:eastAsia="ru-RU"/>
+          <w14:ligatures w14:val="none"/>
+        </w:rPr>
+        <w:t>false</w:t>
+      </w:r>
+    </w:p>
+    <w:p>
+      <w:pPr>
+        <w:shd w:val="clear" w:color="auto" w:fill="1E1E1E"/>
+        <w:spacing w:after="0" w:line="360" w:lineRule="atLeast"/>
+        <w:rPr>
+          <w:rFonts w:ascii="Consolas" w:eastAsia="Times New Roman" w:hAnsi="Consolas" w:cs="Times New Roman"/>
+          <w:color w:val="FFFFFF"/>
+          <w:kern w:val="0"/>
+          <w:sz w:val="21"/>
+          <w:szCs w:val="21"/>
+          <w:lang w:val="en-US" w:eastAsia="ru-RU"/>
+          <w14:ligatures w14:val="none"/>
+        </w:rPr>
+      </w:pPr>
+    </w:p>
+    <w:p>
+      <w:pPr>
+        <w:shd w:val="clear" w:color="auto" w:fill="1E1E1E"/>
+        <w:spacing w:after="0" w:line="360" w:lineRule="atLeast"/>
+        <w:rPr>
+          <w:rFonts w:ascii="Consolas" w:eastAsia="Times New Roman" w:hAnsi="Consolas" w:cs="Times New Roman"/>
+          <w:color w:val="FFFFFF"/>
+          <w:kern w:val="0"/>
+          <w:sz w:val="21"/>
+          <w:szCs w:val="21"/>
+          <w:lang w:val="en-US" w:eastAsia="ru-RU"/>
+          <w14:ligatures w14:val="none"/>
+        </w:rPr>
+      </w:pPr>
+      <w:r>
+        <w:rPr>
+          <w:rFonts w:ascii="Consolas" w:eastAsia="Times New Roman" w:hAnsi="Consolas" w:cs="Times New Roman"/>
+          <w:color w:val="939598"/>
+          <w:kern w:val="0"/>
+          <w:sz w:val="21"/>
+          <w:szCs w:val="21"/>
+          <w:lang w:val="en-US" w:eastAsia="ru-RU"/>
+          <w14:ligatures w14:val="none"/>
+        </w:rPr>
+        <w:t># boolean_2 = true &amp;&amp; 100 &gt;= 100</w:t>
+      </w:r>
+    </w:p>
+    <w:p>
+      <w:pPr>
+        <w:shd w:val="clear" w:color="auto" w:fill="1E1E1E"/>
+        <w:spacing w:after="0" w:line="360" w:lineRule="atLeast"/>
+        <w:rPr>
+          <w:rFonts w:ascii="Consolas" w:eastAsia="Times New Roman" w:hAnsi="Consolas" w:cs="Times New Roman"/>
+          <w:color w:val="FFFFFF"/>
+          <w:kern w:val="0"/>
+          <w:sz w:val="21"/>
+          <w:szCs w:val="21"/>
+          <w:lang w:eastAsia="ru-RU"/>
+          <w14:ligatures w14:val="none"/>
+        </w:rPr>
+      </w:pPr>
+      <w:r>
+        <w:rPr>
+          <w:rFonts w:ascii="Consolas" w:eastAsia="Times New Roman" w:hAnsi="Consolas" w:cs="Times New Roman"/>
+          <w:color w:val="FF8973"/>
+          <w:kern w:val="0"/>
+          <w:sz w:val="21"/>
+          <w:szCs w:val="21"/>
+          <w:lang w:eastAsia="ru-RU"/>
+          <w14:ligatures w14:val="none"/>
+        </w:rPr>
+        <w:t>boolean_2</w:t>
+      </w:r>
+      <w:r>
+        <w:rPr>
+          <w:rFonts w:ascii="Consolas" w:eastAsia="Times New Roman" w:hAnsi="Consolas" w:cs="Times New Roman"/>
+          <w:color w:val="FFFFFF"/>
+          <w:kern w:val="0"/>
+          <w:sz w:val="21"/>
+          <w:szCs w:val="21"/>
+          <w:lang w:eastAsia="ru-RU"/>
+          <w14:ligatures w14:val="none"/>
+        </w:rPr>
+        <w:t> = </w:t>
+      </w:r>
+      <w:proofErr w:type="spellStart"/>
+      <w:r>
+        <w:rPr>
+          <w:rFonts w:ascii="Consolas" w:eastAsia="Times New Roman" w:hAnsi="Consolas" w:cs="Times New Roman"/>
+          <w:color w:val="B3CCFF"/>
+          <w:kern w:val="0"/>
+          <w:sz w:val="21"/>
+          <w:szCs w:val="21"/>
+          <w:lang w:eastAsia="ru-RU"/>
+          <w14:ligatures w14:val="none"/>
+        </w:rPr>
+        <w:t>true</w:t>
+      </w:r>
+      <w:proofErr w:type="spellEnd"/>
+    </w:p>
+    <w:p>
+      <w:pPr>
+        <w:shd w:val="clear" w:color="auto" w:fill="1E1E1E"/>
+        <w:spacing w:after="0" w:line="360" w:lineRule="atLeast"/>
+        <w:rPr>
+          <w:rFonts w:ascii="Consolas" w:eastAsia="Times New Roman" w:hAnsi="Consolas" w:cs="Times New Roman"/>
+          <w:color w:val="FFFFFF"/>
+          <w:kern w:val="0"/>
+          <w:sz w:val="21"/>
+          <w:szCs w:val="21"/>
+          <w:lang w:eastAsia="ru-RU"/>
+          <w14:ligatures w14:val="none"/>
+        </w:rPr>
+      </w:pPr>
+    </w:p>
+    <w:p>
+      <w:pPr>
+        <w:shd w:val="clear" w:color="auto" w:fill="1E1E1E"/>
+        <w:spacing w:after="0" w:line="360" w:lineRule="atLeast"/>
+        <w:rPr>
+          <w:rFonts w:ascii="Consolas" w:eastAsia="Times New Roman" w:hAnsi="Consolas" w:cs="Times New Roman"/>
+          <w:color w:val="FFFFFF"/>
+          <w:kern w:val="0"/>
+          <w:sz w:val="21"/>
+          <w:szCs w:val="21"/>
+          <w:lang w:eastAsia="ru-RU"/>
+          <w14:ligatures w14:val="none"/>
+        </w:rPr>
+      </w:pPr>
+      <w:r>
+        <w:rPr>
+          <w:rFonts w:ascii="Consolas" w:eastAsia="Times New Roman" w:hAnsi="Consolas" w:cs="Times New Roman"/>
+          <w:color w:val="939598"/>
+          <w:kern w:val="0"/>
+          <w:sz w:val="21"/>
+          <w:szCs w:val="21"/>
+          <w:lang w:eastAsia="ru-RU"/>
+          <w14:ligatures w14:val="none"/>
+        </w:rPr>
+        <w:t># boolean_3 = 2**3 == 8 &amp;&amp; 3**2 == 9</w:t>
+      </w:r>
+    </w:p>
+    <w:p>
+      <w:pPr>
+        <w:shd w:val="clear" w:color="auto" w:fill="1E1E1E"/>
+        <w:spacing w:after="0" w:line="360" w:lineRule="atLeast"/>
+        <w:rPr>
+          <w:rFonts w:ascii="Consolas" w:eastAsia="Times New Roman" w:hAnsi="Consolas" w:cs="Times New Roman"/>
+          <w:color w:val="FFFFFF"/>
+          <w:kern w:val="0"/>
+          <w:sz w:val="21"/>
+          <w:szCs w:val="21"/>
+          <w:lang w:eastAsia="ru-RU"/>
+          <w14:ligatures w14:val="none"/>
+        </w:rPr>
+      </w:pPr>
+      <w:r>
+        <w:rPr>
+          <w:rFonts w:ascii="Consolas" w:eastAsia="Times New Roman" w:hAnsi="Consolas" w:cs="Times New Roman"/>
+          <w:color w:val="FF8973"/>
+          <w:kern w:val="0"/>
+          <w:sz w:val="21"/>
+          <w:szCs w:val="21"/>
+          <w:lang w:eastAsia="ru-RU"/>
+          <w14:ligatures w14:val="none"/>
+        </w:rPr>
+        <w:t>boolean_3</w:t>
+      </w:r>
+      <w:r>
+        <w:rPr>
+          <w:rFonts w:ascii="Consolas" w:eastAsia="Times New Roman" w:hAnsi="Consolas" w:cs="Times New Roman"/>
+          <w:color w:val="FFFFFF"/>
+          <w:kern w:val="0"/>
+          <w:sz w:val="21"/>
+          <w:szCs w:val="21"/>
+          <w:lang w:eastAsia="ru-RU"/>
+          <w14:ligatures w14:val="none"/>
+        </w:rPr>
+        <w:t> = </w:t>
+      </w:r>
+      <w:proofErr w:type="spellStart"/>
+      <w:r>
+        <w:rPr>
+          <w:rFonts w:ascii="Consolas" w:eastAsia="Times New Roman" w:hAnsi="Consolas" w:cs="Times New Roman"/>
+          <w:color w:val="B3CCFF"/>
+          <w:kern w:val="0"/>
+          <w:sz w:val="21"/>
+          <w:szCs w:val="21"/>
+          <w:lang w:eastAsia="ru-RU"/>
+          <w14:ligatures w14:val="none"/>
+        </w:rPr>
+        <w:t>true</w:t>
+      </w:r>
+      <w:proofErr w:type="spellEnd"/>
+    </w:p>
+    <w:p>
+      <w:pPr>
+        <w:pBdr>
+          <w:bottom w:val="single" w:sz="12" w:space="1" w:color="auto"/>
+        </w:pBdr>
         <w:rPr>
           <w:b/>
           <w:bCs/>

</xml_diff>

<commit_message>
feat: Control Flow in Ruby -Or
</commit_message>
<xml_diff>
--- a/CONTROL FLOW IN RUBY.docx
+++ b/CONTROL FLOW IN RUBY.docx
@@ -9394,6 +9394,984 @@
         <w:t>true</w:t>
       </w:r>
       <w:proofErr w:type="spellEnd"/>
+    </w:p>
+    <w:p>
+      <w:pPr>
+        <w:pBdr>
+          <w:bottom w:val="single" w:sz="12" w:space="1" w:color="auto"/>
+        </w:pBdr>
+        <w:rPr>
+          <w:b/>
+          <w:bCs/>
+          <w:lang w:val="en-US"/>
+        </w:rPr>
+      </w:pPr>
+    </w:p>
+    <w:p>
+      <w:pPr>
+        <w:spacing w:before="100" w:beforeAutospacing="1" w:after="100" w:afterAutospacing="1" w:line="240" w:lineRule="auto"/>
+        <w:outlineLvl w:val="1"/>
+        <w:rPr>
+          <w:rFonts w:ascii="Segoe UI" w:eastAsia="Times New Roman" w:hAnsi="Segoe UI" w:cs="Segoe UI"/>
+          <w:b/>
+          <w:bCs/>
+          <w:color w:val="10162F"/>
+          <w:kern w:val="0"/>
+          <w:sz w:val="36"/>
+          <w:szCs w:val="36"/>
+          <w:lang w:val="en-US" w:eastAsia="ru-RU"/>
+          <w14:ligatures w14:val="none"/>
+        </w:rPr>
+      </w:pPr>
+      <w:r>
+        <w:rPr>
+          <w:rFonts w:ascii="Segoe UI" w:eastAsia="Times New Roman" w:hAnsi="Segoe UI" w:cs="Segoe UI"/>
+          <w:b/>
+          <w:bCs/>
+          <w:color w:val="10162F"/>
+          <w:kern w:val="0"/>
+          <w:sz w:val="36"/>
+          <w:szCs w:val="36"/>
+          <w:lang w:val="en-US" w:eastAsia="ru-RU"/>
+          <w14:ligatures w14:val="none"/>
+        </w:rPr>
+        <w:t>Or</w:t>
+      </w:r>
+    </w:p>
+    <w:p>
+      <w:pPr>
+        <w:spacing w:after="100" w:afterAutospacing="1" w:line="240" w:lineRule="auto"/>
+        <w:rPr>
+          <w:rFonts w:ascii="Segoe UI" w:eastAsia="Times New Roman" w:hAnsi="Segoe UI" w:cs="Segoe UI"/>
+          <w:color w:val="10162F"/>
+          <w:kern w:val="0"/>
+          <w:sz w:val="27"/>
+          <w:szCs w:val="27"/>
+          <w:lang w:val="en-US" w:eastAsia="ru-RU"/>
+          <w14:ligatures w14:val="none"/>
+        </w:rPr>
+      </w:pPr>
+      <w:r>
+        <w:rPr>
+          <w:rFonts w:ascii="Segoe UI" w:eastAsia="Times New Roman" w:hAnsi="Segoe UI" w:cs="Segoe UI"/>
+          <w:color w:val="10162F"/>
+          <w:kern w:val="0"/>
+          <w:sz w:val="27"/>
+          <w:szCs w:val="27"/>
+          <w:lang w:val="en-US" w:eastAsia="ru-RU"/>
+          <w14:ligatures w14:val="none"/>
+        </w:rPr>
+        <w:t>Ruby also has the </w:t>
+      </w:r>
+      <w:r>
+        <w:rPr>
+          <w:rFonts w:ascii="Segoe UI" w:eastAsia="Times New Roman" w:hAnsi="Segoe UI" w:cs="Segoe UI"/>
+          <w:b/>
+          <w:bCs/>
+          <w:color w:val="10162F"/>
+          <w:kern w:val="0"/>
+          <w:sz w:val="27"/>
+          <w:szCs w:val="27"/>
+          <w:lang w:val="en-US" w:eastAsia="ru-RU"/>
+          <w14:ligatures w14:val="none"/>
+        </w:rPr>
+        <w:t>or</w:t>
+      </w:r>
+      <w:r>
+        <w:rPr>
+          <w:rFonts w:ascii="Segoe UI" w:eastAsia="Times New Roman" w:hAnsi="Segoe UI" w:cs="Segoe UI"/>
+          <w:color w:val="10162F"/>
+          <w:kern w:val="0"/>
+          <w:sz w:val="27"/>
+          <w:szCs w:val="27"/>
+          <w:lang w:val="en-US" w:eastAsia="ru-RU"/>
+          <w14:ligatures w14:val="none"/>
+        </w:rPr>
+        <w:t> operator (</w:t>
+      </w:r>
+      <w:r>
+        <w:rPr>
+          <w:rFonts w:ascii="Ubuntu Mono" w:eastAsia="Times New Roman" w:hAnsi="Ubuntu Mono" w:cs="Courier New"/>
+          <w:color w:val="15141F"/>
+          <w:kern w:val="0"/>
+          <w:shd w:val="clear" w:color="auto" w:fill="EAE9ED"/>
+          <w:lang w:val="en-US" w:eastAsia="ru-RU"/>
+          <w14:ligatures w14:val="none"/>
+        </w:rPr>
+        <w:t>||</w:t>
+      </w:r>
+      <w:r>
+        <w:rPr>
+          <w:rFonts w:ascii="Segoe UI" w:eastAsia="Times New Roman" w:hAnsi="Segoe UI" w:cs="Segoe UI"/>
+          <w:color w:val="10162F"/>
+          <w:kern w:val="0"/>
+          <w:sz w:val="27"/>
+          <w:szCs w:val="27"/>
+          <w:lang w:val="en-US" w:eastAsia="ru-RU"/>
+          <w14:ligatures w14:val="none"/>
+        </w:rPr>
+        <w:t>). Ruby’s </w:t>
+      </w:r>
+      <w:r>
+        <w:rPr>
+          <w:rFonts w:ascii="Ubuntu Mono" w:eastAsia="Times New Roman" w:hAnsi="Ubuntu Mono" w:cs="Courier New"/>
+          <w:color w:val="15141F"/>
+          <w:kern w:val="0"/>
+          <w:shd w:val="clear" w:color="auto" w:fill="EAE9ED"/>
+          <w:lang w:val="en-US" w:eastAsia="ru-RU"/>
+          <w14:ligatures w14:val="none"/>
+        </w:rPr>
+        <w:t>||</w:t>
+      </w:r>
+      <w:r>
+        <w:rPr>
+          <w:rFonts w:ascii="Segoe UI" w:eastAsia="Times New Roman" w:hAnsi="Segoe UI" w:cs="Segoe UI"/>
+          <w:color w:val="10162F"/>
+          <w:kern w:val="0"/>
+          <w:sz w:val="27"/>
+          <w:szCs w:val="27"/>
+          <w:lang w:val="en-US" w:eastAsia="ru-RU"/>
+          <w14:ligatures w14:val="none"/>
+        </w:rPr>
+        <w:t> is called an </w:t>
+      </w:r>
+      <w:r>
+        <w:rPr>
+          <w:rFonts w:ascii="Segoe UI" w:eastAsia="Times New Roman" w:hAnsi="Segoe UI" w:cs="Segoe UI"/>
+          <w:b/>
+          <w:bCs/>
+          <w:color w:val="10162F"/>
+          <w:kern w:val="0"/>
+          <w:sz w:val="27"/>
+          <w:szCs w:val="27"/>
+          <w:lang w:val="en-US" w:eastAsia="ru-RU"/>
+          <w14:ligatures w14:val="none"/>
+        </w:rPr>
+        <w:t>inclusive or</w:t>
+      </w:r>
+      <w:r>
+        <w:rPr>
+          <w:rFonts w:ascii="Segoe UI" w:eastAsia="Times New Roman" w:hAnsi="Segoe UI" w:cs="Segoe UI"/>
+          <w:color w:val="10162F"/>
+          <w:kern w:val="0"/>
+          <w:sz w:val="27"/>
+          <w:szCs w:val="27"/>
+          <w:lang w:val="en-US" w:eastAsia="ru-RU"/>
+          <w14:ligatures w14:val="none"/>
+        </w:rPr>
+        <w:t> because it evaluates to </w:t>
+      </w:r>
+      <w:r>
+        <w:rPr>
+          <w:rFonts w:ascii="Ubuntu Mono" w:eastAsia="Times New Roman" w:hAnsi="Ubuntu Mono" w:cs="Courier New"/>
+          <w:color w:val="15141F"/>
+          <w:kern w:val="0"/>
+          <w:shd w:val="clear" w:color="auto" w:fill="EAE9ED"/>
+          <w:lang w:val="en-US" w:eastAsia="ru-RU"/>
+          <w14:ligatures w14:val="none"/>
+        </w:rPr>
+        <w:t>true</w:t>
+      </w:r>
+      <w:r>
+        <w:rPr>
+          <w:rFonts w:ascii="Segoe UI" w:eastAsia="Times New Roman" w:hAnsi="Segoe UI" w:cs="Segoe UI"/>
+          <w:color w:val="10162F"/>
+          <w:kern w:val="0"/>
+          <w:sz w:val="27"/>
+          <w:szCs w:val="27"/>
+          <w:lang w:val="en-US" w:eastAsia="ru-RU"/>
+          <w14:ligatures w14:val="none"/>
+        </w:rPr>
+        <w:t> when one or the other </w:t>
+      </w:r>
+      <w:r>
+        <w:rPr>
+          <w:rFonts w:ascii="Segoe UI" w:eastAsia="Times New Roman" w:hAnsi="Segoe UI" w:cs="Segoe UI"/>
+          <w:i/>
+          <w:iCs/>
+          <w:color w:val="10162F"/>
+          <w:kern w:val="0"/>
+          <w:sz w:val="27"/>
+          <w:szCs w:val="27"/>
+          <w:lang w:val="en-US" w:eastAsia="ru-RU"/>
+          <w14:ligatures w14:val="none"/>
+        </w:rPr>
+        <w:t>or both</w:t>
+      </w:r>
+      <w:r>
+        <w:rPr>
+          <w:rFonts w:ascii="Segoe UI" w:eastAsia="Times New Roman" w:hAnsi="Segoe UI" w:cs="Segoe UI"/>
+          <w:color w:val="10162F"/>
+          <w:kern w:val="0"/>
+          <w:sz w:val="27"/>
+          <w:szCs w:val="27"/>
+          <w:lang w:val="en-US" w:eastAsia="ru-RU"/>
+          <w14:ligatures w14:val="none"/>
+        </w:rPr>
+        <w:t> expressions are true. Check it out:</w:t>
+      </w:r>
+    </w:p>
+    <w:p>
+      <w:pPr>
+        <w:shd w:val="clear" w:color="auto" w:fill="211E2F"/>
+        <w:tabs>
+          <w:tab w:val="left" w:pos="916"/>
+          <w:tab w:val="left" w:pos="1832"/>
+          <w:tab w:val="left" w:pos="2748"/>
+          <w:tab w:val="left" w:pos="3664"/>
+          <w:tab w:val="left" w:pos="4580"/>
+          <w:tab w:val="left" w:pos="5496"/>
+          <w:tab w:val="left" w:pos="6412"/>
+          <w:tab w:val="left" w:pos="7328"/>
+          <w:tab w:val="left" w:pos="8244"/>
+          <w:tab w:val="left" w:pos="9160"/>
+          <w:tab w:val="left" w:pos="10076"/>
+          <w:tab w:val="left" w:pos="10992"/>
+          <w:tab w:val="left" w:pos="11908"/>
+          <w:tab w:val="left" w:pos="12824"/>
+          <w:tab w:val="left" w:pos="13740"/>
+          <w:tab w:val="left" w:pos="14656"/>
+        </w:tabs>
+        <w:spacing w:after="0" w:line="240" w:lineRule="auto"/>
+        <w:rPr>
+          <w:rFonts w:ascii="Ubuntu Mono" w:eastAsia="Times New Roman" w:hAnsi="Ubuntu Mono" w:cs="Courier New"/>
+          <w:color w:val="939598"/>
+          <w:kern w:val="0"/>
+          <w:sz w:val="27"/>
+          <w:szCs w:val="27"/>
+          <w:lang w:val="en-US" w:eastAsia="ru-RU"/>
+          <w14:ligatures w14:val="none"/>
+        </w:rPr>
+      </w:pPr>
+      <w:r>
+        <w:rPr>
+          <w:rFonts w:ascii="Ubuntu Mono" w:eastAsia="Times New Roman" w:hAnsi="Ubuntu Mono" w:cs="Courier New"/>
+          <w:color w:val="B3CCFF"/>
+          <w:kern w:val="0"/>
+          <w:sz w:val="27"/>
+          <w:szCs w:val="27"/>
+          <w:lang w:val="en-US" w:eastAsia="ru-RU"/>
+          <w14:ligatures w14:val="none"/>
+        </w:rPr>
+        <w:t>true</w:t>
+      </w:r>
+      <w:r>
+        <w:rPr>
+          <w:rFonts w:ascii="Ubuntu Mono" w:eastAsia="Times New Roman" w:hAnsi="Ubuntu Mono" w:cs="Courier New"/>
+          <w:color w:val="FFFFFF"/>
+          <w:kern w:val="0"/>
+          <w:sz w:val="27"/>
+          <w:szCs w:val="27"/>
+          <w:lang w:val="en-US" w:eastAsia="ru-RU"/>
+          <w14:ligatures w14:val="none"/>
+        </w:rPr>
+        <w:t xml:space="preserve"> || </w:t>
+      </w:r>
+      <w:r>
+        <w:rPr>
+          <w:rFonts w:ascii="Ubuntu Mono" w:eastAsia="Times New Roman" w:hAnsi="Ubuntu Mono" w:cs="Courier New"/>
+          <w:color w:val="B3CCFF"/>
+          <w:kern w:val="0"/>
+          <w:sz w:val="27"/>
+          <w:szCs w:val="27"/>
+          <w:lang w:val="en-US" w:eastAsia="ru-RU"/>
+          <w14:ligatures w14:val="none"/>
+        </w:rPr>
+        <w:t>true</w:t>
+      </w:r>
+      <w:r>
+        <w:rPr>
+          <w:rFonts w:ascii="Ubuntu Mono" w:eastAsia="Times New Roman" w:hAnsi="Ubuntu Mono" w:cs="Courier New"/>
+          <w:color w:val="FFFFFF"/>
+          <w:kern w:val="0"/>
+          <w:sz w:val="27"/>
+          <w:szCs w:val="27"/>
+          <w:lang w:val="en-US" w:eastAsia="ru-RU"/>
+          <w14:ligatures w14:val="none"/>
+        </w:rPr>
+        <w:t xml:space="preserve"> </w:t>
+      </w:r>
+      <w:r>
+        <w:rPr>
+          <w:rFonts w:ascii="Ubuntu Mono" w:eastAsia="Times New Roman" w:hAnsi="Ubuntu Mono" w:cs="Courier New"/>
+          <w:color w:val="939598"/>
+          <w:kern w:val="0"/>
+          <w:sz w:val="27"/>
+          <w:szCs w:val="27"/>
+          <w:lang w:val="en-US" w:eastAsia="ru-RU"/>
+          <w14:ligatures w14:val="none"/>
+        </w:rPr>
+        <w:t># =&gt; true</w:t>
+      </w:r>
+      <w:r>
+        <w:rPr>
+          <w:rFonts w:ascii="Ubuntu Mono" w:eastAsia="Times New Roman" w:hAnsi="Ubuntu Mono" w:cs="Courier New"/>
+          <w:color w:val="939598"/>
+          <w:kern w:val="0"/>
+          <w:sz w:val="27"/>
+          <w:szCs w:val="27"/>
+          <w:lang w:val="en-US" w:eastAsia="ru-RU"/>
+          <w14:ligatures w14:val="none"/>
+        </w:rPr>
+        <w:br/>
+      </w:r>
+      <w:proofErr w:type="spellStart"/>
+      <w:r>
+        <w:rPr>
+          <w:rFonts w:ascii="Ubuntu Mono" w:eastAsia="Times New Roman" w:hAnsi="Ubuntu Mono" w:cs="Courier New"/>
+          <w:color w:val="B3CCFF"/>
+          <w:kern w:val="0"/>
+          <w:sz w:val="27"/>
+          <w:szCs w:val="27"/>
+          <w:lang w:val="en-US" w:eastAsia="ru-RU"/>
+          <w14:ligatures w14:val="none"/>
+        </w:rPr>
+        <w:t>true</w:t>
+      </w:r>
+      <w:proofErr w:type="spellEnd"/>
+      <w:r>
+        <w:rPr>
+          <w:rFonts w:ascii="Ubuntu Mono" w:eastAsia="Times New Roman" w:hAnsi="Ubuntu Mono" w:cs="Courier New"/>
+          <w:color w:val="FFFFFF"/>
+          <w:kern w:val="0"/>
+          <w:sz w:val="27"/>
+          <w:szCs w:val="27"/>
+          <w:lang w:val="en-US" w:eastAsia="ru-RU"/>
+          <w14:ligatures w14:val="none"/>
+        </w:rPr>
+        <w:t xml:space="preserve"> || </w:t>
+      </w:r>
+      <w:r>
+        <w:rPr>
+          <w:rFonts w:ascii="Ubuntu Mono" w:eastAsia="Times New Roman" w:hAnsi="Ubuntu Mono" w:cs="Courier New"/>
+          <w:color w:val="B3CCFF"/>
+          <w:kern w:val="0"/>
+          <w:sz w:val="27"/>
+          <w:szCs w:val="27"/>
+          <w:lang w:val="en-US" w:eastAsia="ru-RU"/>
+          <w14:ligatures w14:val="none"/>
+        </w:rPr>
+        <w:t>false</w:t>
+      </w:r>
+      <w:r>
+        <w:rPr>
+          <w:rFonts w:ascii="Ubuntu Mono" w:eastAsia="Times New Roman" w:hAnsi="Ubuntu Mono" w:cs="Courier New"/>
+          <w:color w:val="FFFFFF"/>
+          <w:kern w:val="0"/>
+          <w:sz w:val="27"/>
+          <w:szCs w:val="27"/>
+          <w:lang w:val="en-US" w:eastAsia="ru-RU"/>
+          <w14:ligatures w14:val="none"/>
+        </w:rPr>
+        <w:t xml:space="preserve"> </w:t>
+      </w:r>
+      <w:r>
+        <w:rPr>
+          <w:rFonts w:ascii="Ubuntu Mono" w:eastAsia="Times New Roman" w:hAnsi="Ubuntu Mono" w:cs="Courier New"/>
+          <w:color w:val="939598"/>
+          <w:kern w:val="0"/>
+          <w:sz w:val="27"/>
+          <w:szCs w:val="27"/>
+          <w:lang w:val="en-US" w:eastAsia="ru-RU"/>
+          <w14:ligatures w14:val="none"/>
+        </w:rPr>
+        <w:t># =&gt; true</w:t>
+      </w:r>
+      <w:r>
+        <w:rPr>
+          <w:rFonts w:ascii="Ubuntu Mono" w:eastAsia="Times New Roman" w:hAnsi="Ubuntu Mono" w:cs="Courier New"/>
+          <w:color w:val="939598"/>
+          <w:kern w:val="0"/>
+          <w:sz w:val="27"/>
+          <w:szCs w:val="27"/>
+          <w:lang w:val="en-US" w:eastAsia="ru-RU"/>
+          <w14:ligatures w14:val="none"/>
+        </w:rPr>
+        <w:br/>
+      </w:r>
+      <w:r>
+        <w:rPr>
+          <w:rFonts w:ascii="Ubuntu Mono" w:eastAsia="Times New Roman" w:hAnsi="Ubuntu Mono" w:cs="Courier New"/>
+          <w:color w:val="B3CCFF"/>
+          <w:kern w:val="0"/>
+          <w:sz w:val="27"/>
+          <w:szCs w:val="27"/>
+          <w:lang w:val="en-US" w:eastAsia="ru-RU"/>
+          <w14:ligatures w14:val="none"/>
+        </w:rPr>
+        <w:t>false</w:t>
+      </w:r>
+      <w:r>
+        <w:rPr>
+          <w:rFonts w:ascii="Ubuntu Mono" w:eastAsia="Times New Roman" w:hAnsi="Ubuntu Mono" w:cs="Courier New"/>
+          <w:color w:val="FFFFFF"/>
+          <w:kern w:val="0"/>
+          <w:sz w:val="27"/>
+          <w:szCs w:val="27"/>
+          <w:lang w:val="en-US" w:eastAsia="ru-RU"/>
+          <w14:ligatures w14:val="none"/>
+        </w:rPr>
+        <w:t xml:space="preserve"> || </w:t>
+      </w:r>
+      <w:r>
+        <w:rPr>
+          <w:rFonts w:ascii="Ubuntu Mono" w:eastAsia="Times New Roman" w:hAnsi="Ubuntu Mono" w:cs="Courier New"/>
+          <w:color w:val="B3CCFF"/>
+          <w:kern w:val="0"/>
+          <w:sz w:val="27"/>
+          <w:szCs w:val="27"/>
+          <w:lang w:val="en-US" w:eastAsia="ru-RU"/>
+          <w14:ligatures w14:val="none"/>
+        </w:rPr>
+        <w:t>true</w:t>
+      </w:r>
+      <w:r>
+        <w:rPr>
+          <w:rFonts w:ascii="Ubuntu Mono" w:eastAsia="Times New Roman" w:hAnsi="Ubuntu Mono" w:cs="Courier New"/>
+          <w:color w:val="FFFFFF"/>
+          <w:kern w:val="0"/>
+          <w:sz w:val="27"/>
+          <w:szCs w:val="27"/>
+          <w:lang w:val="en-US" w:eastAsia="ru-RU"/>
+          <w14:ligatures w14:val="none"/>
+        </w:rPr>
+        <w:t xml:space="preserve"> </w:t>
+      </w:r>
+      <w:r>
+        <w:rPr>
+          <w:rFonts w:ascii="Ubuntu Mono" w:eastAsia="Times New Roman" w:hAnsi="Ubuntu Mono" w:cs="Courier New"/>
+          <w:color w:val="939598"/>
+          <w:kern w:val="0"/>
+          <w:sz w:val="27"/>
+          <w:szCs w:val="27"/>
+          <w:lang w:val="en-US" w:eastAsia="ru-RU"/>
+          <w14:ligatures w14:val="none"/>
+        </w:rPr>
+        <w:t># =&gt; true</w:t>
+      </w:r>
+      <w:r>
+        <w:rPr>
+          <w:rFonts w:ascii="Ubuntu Mono" w:eastAsia="Times New Roman" w:hAnsi="Ubuntu Mono" w:cs="Courier New"/>
+          <w:color w:val="939598"/>
+          <w:kern w:val="0"/>
+          <w:sz w:val="27"/>
+          <w:szCs w:val="27"/>
+          <w:lang w:val="en-US" w:eastAsia="ru-RU"/>
+          <w14:ligatures w14:val="none"/>
+        </w:rPr>
+        <w:br/>
+      </w:r>
+      <w:r>
+        <w:rPr>
+          <w:rFonts w:ascii="Ubuntu Mono" w:eastAsia="Times New Roman" w:hAnsi="Ubuntu Mono" w:cs="Courier New"/>
+          <w:color w:val="B3CCFF"/>
+          <w:kern w:val="0"/>
+          <w:sz w:val="27"/>
+          <w:szCs w:val="27"/>
+          <w:lang w:val="en-US" w:eastAsia="ru-RU"/>
+          <w14:ligatures w14:val="none"/>
+        </w:rPr>
+        <w:t>false</w:t>
+      </w:r>
+      <w:r>
+        <w:rPr>
+          <w:rFonts w:ascii="Ubuntu Mono" w:eastAsia="Times New Roman" w:hAnsi="Ubuntu Mono" w:cs="Courier New"/>
+          <w:color w:val="FFFFFF"/>
+          <w:kern w:val="0"/>
+          <w:sz w:val="27"/>
+          <w:szCs w:val="27"/>
+          <w:lang w:val="en-US" w:eastAsia="ru-RU"/>
+          <w14:ligatures w14:val="none"/>
+        </w:rPr>
+        <w:t xml:space="preserve"> || </w:t>
+      </w:r>
+      <w:r>
+        <w:rPr>
+          <w:rFonts w:ascii="Ubuntu Mono" w:eastAsia="Times New Roman" w:hAnsi="Ubuntu Mono" w:cs="Courier New"/>
+          <w:color w:val="B3CCFF"/>
+          <w:kern w:val="0"/>
+          <w:sz w:val="27"/>
+          <w:szCs w:val="27"/>
+          <w:lang w:val="en-US" w:eastAsia="ru-RU"/>
+          <w14:ligatures w14:val="none"/>
+        </w:rPr>
+        <w:t>false</w:t>
+      </w:r>
+      <w:r>
+        <w:rPr>
+          <w:rFonts w:ascii="Ubuntu Mono" w:eastAsia="Times New Roman" w:hAnsi="Ubuntu Mono" w:cs="Courier New"/>
+          <w:color w:val="FFFFFF"/>
+          <w:kern w:val="0"/>
+          <w:sz w:val="27"/>
+          <w:szCs w:val="27"/>
+          <w:lang w:val="en-US" w:eastAsia="ru-RU"/>
+          <w14:ligatures w14:val="none"/>
+        </w:rPr>
+        <w:t xml:space="preserve"> </w:t>
+      </w:r>
+      <w:r>
+        <w:rPr>
+          <w:rFonts w:ascii="Ubuntu Mono" w:eastAsia="Times New Roman" w:hAnsi="Ubuntu Mono" w:cs="Courier New"/>
+          <w:color w:val="939598"/>
+          <w:kern w:val="0"/>
+          <w:sz w:val="27"/>
+          <w:szCs w:val="27"/>
+          <w:lang w:val="en-US" w:eastAsia="ru-RU"/>
+          <w14:ligatures w14:val="none"/>
+        </w:rPr>
+        <w:t># =&gt; false</w:t>
+      </w:r>
+    </w:p>
+    <w:p>
+      <w:pPr>
+        <w:shd w:val="clear" w:color="auto" w:fill="FFFFFF"/>
+        <w:spacing w:before="100" w:beforeAutospacing="1" w:after="100" w:afterAutospacing="1" w:line="240" w:lineRule="auto"/>
+        <w:outlineLvl w:val="2"/>
+        <w:rPr>
+          <w:rFonts w:ascii="Segoe UI" w:eastAsia="Times New Roman" w:hAnsi="Segoe UI" w:cs="Segoe UI"/>
+          <w:b/>
+          <w:bCs/>
+          <w:color w:val="10162F"/>
+          <w:kern w:val="0"/>
+          <w:sz w:val="27"/>
+          <w:szCs w:val="27"/>
+          <w:lang w:val="en-US" w:eastAsia="ru-RU"/>
+          <w14:ligatures w14:val="none"/>
+        </w:rPr>
+      </w:pPr>
+      <w:r>
+        <w:rPr>
+          <w:rFonts w:ascii="Segoe UI" w:eastAsia="Times New Roman" w:hAnsi="Segoe UI" w:cs="Segoe UI"/>
+          <w:b/>
+          <w:bCs/>
+          <w:color w:val="10162F"/>
+          <w:kern w:val="0"/>
+          <w:sz w:val="27"/>
+          <w:szCs w:val="27"/>
+          <w:lang w:val="en-US" w:eastAsia="ru-RU"/>
+          <w14:ligatures w14:val="none"/>
+        </w:rPr>
+        <w:t>Instructions</w:t>
+      </w:r>
+    </w:p>
+    <w:p>
+      <w:pPr>
+        <w:spacing w:after="0" w:line="240" w:lineRule="auto"/>
+        <w:rPr>
+          <w:rFonts w:ascii="Segoe UI" w:eastAsia="Times New Roman" w:hAnsi="Segoe UI" w:cs="Segoe UI"/>
+          <w:color w:val="10162F"/>
+          <w:kern w:val="0"/>
+          <w:sz w:val="27"/>
+          <w:szCs w:val="27"/>
+          <w:lang w:val="en-US" w:eastAsia="ru-RU"/>
+          <w14:ligatures w14:val="none"/>
+        </w:rPr>
+      </w:pPr>
+      <w:r>
+        <w:rPr>
+          <w:rFonts w:ascii="Segoe UI" w:eastAsia="Times New Roman" w:hAnsi="Segoe UI" w:cs="Segoe UI"/>
+          <w:b/>
+          <w:bCs/>
+          <w:color w:val="10162F"/>
+          <w:kern w:val="0"/>
+          <w:sz w:val="27"/>
+          <w:szCs w:val="27"/>
+          <w:lang w:val="en-US" w:eastAsia="ru-RU"/>
+          <w14:ligatures w14:val="none"/>
+        </w:rPr>
+        <w:t>1.</w:t>
+      </w:r>
+    </w:p>
+    <w:p>
+      <w:pPr>
+        <w:spacing w:after="0" w:line="240" w:lineRule="auto"/>
+        <w:rPr>
+          <w:rFonts w:ascii="Segoe UI" w:eastAsia="Times New Roman" w:hAnsi="Segoe UI" w:cs="Segoe UI"/>
+          <w:color w:val="10162F"/>
+          <w:kern w:val="0"/>
+          <w:sz w:val="27"/>
+          <w:szCs w:val="27"/>
+          <w:lang w:val="en-US" w:eastAsia="ru-RU"/>
+          <w14:ligatures w14:val="none"/>
+        </w:rPr>
+      </w:pPr>
+      <w:r>
+        <w:rPr>
+          <w:rFonts w:ascii="Segoe UI" w:eastAsia="Times New Roman" w:hAnsi="Segoe UI" w:cs="Segoe UI"/>
+          <w:color w:val="10162F"/>
+          <w:kern w:val="0"/>
+          <w:sz w:val="27"/>
+          <w:szCs w:val="27"/>
+          <w:lang w:val="en-US" w:eastAsia="ru-RU"/>
+          <w14:ligatures w14:val="none"/>
+        </w:rPr>
+        <w:lastRenderedPageBreak/>
+        <w:t>Set each variable to </w:t>
+      </w:r>
+      <w:r>
+        <w:rPr>
+          <w:rFonts w:ascii="Ubuntu Mono" w:eastAsia="Times New Roman" w:hAnsi="Ubuntu Mono" w:cs="Courier New"/>
+          <w:color w:val="15141F"/>
+          <w:kern w:val="0"/>
+          <w:shd w:val="clear" w:color="auto" w:fill="EAE9ED"/>
+          <w:lang w:val="en-US" w:eastAsia="ru-RU"/>
+          <w14:ligatures w14:val="none"/>
+        </w:rPr>
+        <w:t>true</w:t>
+      </w:r>
+      <w:r>
+        <w:rPr>
+          <w:rFonts w:ascii="Segoe UI" w:eastAsia="Times New Roman" w:hAnsi="Segoe UI" w:cs="Segoe UI"/>
+          <w:color w:val="10162F"/>
+          <w:kern w:val="0"/>
+          <w:sz w:val="27"/>
+          <w:szCs w:val="27"/>
+          <w:lang w:val="en-US" w:eastAsia="ru-RU"/>
+          <w14:ligatures w14:val="none"/>
+        </w:rPr>
+        <w:t> or </w:t>
+      </w:r>
+      <w:r>
+        <w:rPr>
+          <w:rFonts w:ascii="Ubuntu Mono" w:eastAsia="Times New Roman" w:hAnsi="Ubuntu Mono" w:cs="Courier New"/>
+          <w:color w:val="15141F"/>
+          <w:kern w:val="0"/>
+          <w:shd w:val="clear" w:color="auto" w:fill="EAE9ED"/>
+          <w:lang w:val="en-US" w:eastAsia="ru-RU"/>
+          <w14:ligatures w14:val="none"/>
+        </w:rPr>
+        <w:t>false</w:t>
+      </w:r>
+      <w:r>
+        <w:rPr>
+          <w:rFonts w:ascii="Segoe UI" w:eastAsia="Times New Roman" w:hAnsi="Segoe UI" w:cs="Segoe UI"/>
+          <w:color w:val="10162F"/>
+          <w:kern w:val="0"/>
+          <w:sz w:val="27"/>
+          <w:szCs w:val="27"/>
+          <w:lang w:val="en-US" w:eastAsia="ru-RU"/>
+          <w14:ligatures w14:val="none"/>
+        </w:rPr>
+        <w:t> depending on what value you expect the expression to return.</w:t>
+      </w:r>
+    </w:p>
+    <w:p>
+      <w:pPr>
+        <w:rPr>
+          <w:b/>
+          <w:bCs/>
+          <w:lang w:val="en-US"/>
+        </w:rPr>
+      </w:pPr>
+    </w:p>
+    <w:p>
+      <w:pPr>
+        <w:rPr>
+          <w:b/>
+          <w:bCs/>
+          <w:lang w:val="en-US"/>
+        </w:rPr>
+      </w:pPr>
+      <w:proofErr w:type="spellStart"/>
+      <w:r>
+        <w:rPr>
+          <w:b/>
+          <w:bCs/>
+          <w:lang w:val="en-US"/>
+        </w:rPr>
+        <w:t>script.rb</w:t>
+      </w:r>
+      <w:proofErr w:type="spellEnd"/>
+    </w:p>
+    <w:p>
+      <w:pPr>
+        <w:shd w:val="clear" w:color="auto" w:fill="1E1E1E"/>
+        <w:spacing w:after="0" w:line="360" w:lineRule="atLeast"/>
+        <w:rPr>
+          <w:rFonts w:ascii="Consolas" w:eastAsia="Times New Roman" w:hAnsi="Consolas" w:cs="Times New Roman"/>
+          <w:color w:val="FFFFFF"/>
+          <w:kern w:val="0"/>
+          <w:sz w:val="21"/>
+          <w:szCs w:val="21"/>
+          <w:lang w:val="en-US" w:eastAsia="ru-RU"/>
+          <w14:ligatures w14:val="none"/>
+        </w:rPr>
+      </w:pPr>
+      <w:r>
+        <w:rPr>
+          <w:rFonts w:ascii="Consolas" w:eastAsia="Times New Roman" w:hAnsi="Consolas" w:cs="Times New Roman"/>
+          <w:color w:val="939598"/>
+          <w:kern w:val="0"/>
+          <w:sz w:val="21"/>
+          <w:szCs w:val="21"/>
+          <w:lang w:val="en-US" w:eastAsia="ru-RU"/>
+          <w14:ligatures w14:val="none"/>
+        </w:rPr>
+        <w:t># boolean_1 = 2**</w:t>
+      </w:r>
+      <w:proofErr w:type="gramStart"/>
+      <w:r>
+        <w:rPr>
+          <w:rFonts w:ascii="Consolas" w:eastAsia="Times New Roman" w:hAnsi="Consolas" w:cs="Times New Roman"/>
+          <w:color w:val="939598"/>
+          <w:kern w:val="0"/>
+          <w:sz w:val="21"/>
+          <w:szCs w:val="21"/>
+          <w:lang w:val="en-US" w:eastAsia="ru-RU"/>
+          <w14:ligatures w14:val="none"/>
+        </w:rPr>
+        <w:t>3 !</w:t>
+      </w:r>
+      <w:proofErr w:type="gramEnd"/>
+      <w:r>
+        <w:rPr>
+          <w:rFonts w:ascii="Consolas" w:eastAsia="Times New Roman" w:hAnsi="Consolas" w:cs="Times New Roman"/>
+          <w:color w:val="939598"/>
+          <w:kern w:val="0"/>
+          <w:sz w:val="21"/>
+          <w:szCs w:val="21"/>
+          <w:lang w:val="en-US" w:eastAsia="ru-RU"/>
+          <w14:ligatures w14:val="none"/>
+        </w:rPr>
+        <w:t>= 3**2 || true</w:t>
+      </w:r>
+    </w:p>
+    <w:p>
+      <w:pPr>
+        <w:shd w:val="clear" w:color="auto" w:fill="1E1E1E"/>
+        <w:spacing w:after="0" w:line="360" w:lineRule="atLeast"/>
+        <w:rPr>
+          <w:rFonts w:ascii="Consolas" w:eastAsia="Times New Roman" w:hAnsi="Consolas" w:cs="Times New Roman"/>
+          <w:color w:val="FFFFFF"/>
+          <w:kern w:val="0"/>
+          <w:sz w:val="21"/>
+          <w:szCs w:val="21"/>
+          <w:lang w:val="en-US" w:eastAsia="ru-RU"/>
+          <w14:ligatures w14:val="none"/>
+        </w:rPr>
+      </w:pPr>
+      <w:r>
+        <w:rPr>
+          <w:rFonts w:ascii="Consolas" w:eastAsia="Times New Roman" w:hAnsi="Consolas" w:cs="Times New Roman"/>
+          <w:color w:val="FF8973"/>
+          <w:kern w:val="0"/>
+          <w:sz w:val="21"/>
+          <w:szCs w:val="21"/>
+          <w:lang w:val="en-US" w:eastAsia="ru-RU"/>
+          <w14:ligatures w14:val="none"/>
+        </w:rPr>
+        <w:t>boolean_1</w:t>
+      </w:r>
+      <w:r>
+        <w:rPr>
+          <w:rFonts w:ascii="Consolas" w:eastAsia="Times New Roman" w:hAnsi="Consolas" w:cs="Times New Roman"/>
+          <w:color w:val="FFFFFF"/>
+          <w:kern w:val="0"/>
+          <w:sz w:val="21"/>
+          <w:szCs w:val="21"/>
+          <w:lang w:val="en-US" w:eastAsia="ru-RU"/>
+          <w14:ligatures w14:val="none"/>
+        </w:rPr>
+        <w:t> = </w:t>
+      </w:r>
+      <w:r>
+        <w:rPr>
+          <w:rFonts w:ascii="Consolas" w:eastAsia="Times New Roman" w:hAnsi="Consolas" w:cs="Times New Roman"/>
+          <w:color w:val="B3CCFF"/>
+          <w:kern w:val="0"/>
+          <w:sz w:val="21"/>
+          <w:szCs w:val="21"/>
+          <w:lang w:val="en-US" w:eastAsia="ru-RU"/>
+          <w14:ligatures w14:val="none"/>
+        </w:rPr>
+        <w:t>true</w:t>
+      </w:r>
+    </w:p>
+    <w:p>
+      <w:pPr>
+        <w:shd w:val="clear" w:color="auto" w:fill="1E1E1E"/>
+        <w:spacing w:after="0" w:line="360" w:lineRule="atLeast"/>
+        <w:rPr>
+          <w:rFonts w:ascii="Consolas" w:eastAsia="Times New Roman" w:hAnsi="Consolas" w:cs="Times New Roman"/>
+          <w:color w:val="FFFFFF"/>
+          <w:kern w:val="0"/>
+          <w:sz w:val="21"/>
+          <w:szCs w:val="21"/>
+          <w:lang w:val="en-US" w:eastAsia="ru-RU"/>
+          <w14:ligatures w14:val="none"/>
+        </w:rPr>
+      </w:pPr>
+    </w:p>
+    <w:p>
+      <w:pPr>
+        <w:shd w:val="clear" w:color="auto" w:fill="1E1E1E"/>
+        <w:spacing w:after="0" w:line="360" w:lineRule="atLeast"/>
+        <w:rPr>
+          <w:rFonts w:ascii="Consolas" w:eastAsia="Times New Roman" w:hAnsi="Consolas" w:cs="Times New Roman"/>
+          <w:color w:val="FFFFFF"/>
+          <w:kern w:val="0"/>
+          <w:sz w:val="21"/>
+          <w:szCs w:val="21"/>
+          <w:lang w:val="en-US" w:eastAsia="ru-RU"/>
+          <w14:ligatures w14:val="none"/>
+        </w:rPr>
+      </w:pPr>
+      <w:r>
+        <w:rPr>
+          <w:rFonts w:ascii="Consolas" w:eastAsia="Times New Roman" w:hAnsi="Consolas" w:cs="Times New Roman"/>
+          <w:color w:val="939598"/>
+          <w:kern w:val="0"/>
+          <w:sz w:val="21"/>
+          <w:szCs w:val="21"/>
+          <w:lang w:val="en-US" w:eastAsia="ru-RU"/>
+          <w14:ligatures w14:val="none"/>
+        </w:rPr>
+        <w:t># boolean_2 = false || -10 &gt; -9</w:t>
+      </w:r>
+    </w:p>
+    <w:p>
+      <w:pPr>
+        <w:shd w:val="clear" w:color="auto" w:fill="1E1E1E"/>
+        <w:spacing w:after="0" w:line="360" w:lineRule="atLeast"/>
+        <w:rPr>
+          <w:rFonts w:ascii="Consolas" w:eastAsia="Times New Roman" w:hAnsi="Consolas" w:cs="Times New Roman"/>
+          <w:color w:val="FFFFFF"/>
+          <w:kern w:val="0"/>
+          <w:sz w:val="21"/>
+          <w:szCs w:val="21"/>
+          <w:lang w:val="en-US" w:eastAsia="ru-RU"/>
+          <w14:ligatures w14:val="none"/>
+        </w:rPr>
+      </w:pPr>
+      <w:r>
+        <w:rPr>
+          <w:rFonts w:ascii="Consolas" w:eastAsia="Times New Roman" w:hAnsi="Consolas" w:cs="Times New Roman"/>
+          <w:color w:val="FF8973"/>
+          <w:kern w:val="0"/>
+          <w:sz w:val="21"/>
+          <w:szCs w:val="21"/>
+          <w:lang w:val="en-US" w:eastAsia="ru-RU"/>
+          <w14:ligatures w14:val="none"/>
+        </w:rPr>
+        <w:t>boolean_2</w:t>
+      </w:r>
+      <w:r>
+        <w:rPr>
+          <w:rFonts w:ascii="Consolas" w:eastAsia="Times New Roman" w:hAnsi="Consolas" w:cs="Times New Roman"/>
+          <w:color w:val="FFFFFF"/>
+          <w:kern w:val="0"/>
+          <w:sz w:val="21"/>
+          <w:szCs w:val="21"/>
+          <w:lang w:val="en-US" w:eastAsia="ru-RU"/>
+          <w14:ligatures w14:val="none"/>
+        </w:rPr>
+        <w:t> = </w:t>
+      </w:r>
+      <w:r>
+        <w:rPr>
+          <w:rFonts w:ascii="Consolas" w:eastAsia="Times New Roman" w:hAnsi="Consolas" w:cs="Times New Roman"/>
+          <w:color w:val="B3CCFF"/>
+          <w:kern w:val="0"/>
+          <w:sz w:val="21"/>
+          <w:szCs w:val="21"/>
+          <w:lang w:val="en-US" w:eastAsia="ru-RU"/>
+          <w14:ligatures w14:val="none"/>
+        </w:rPr>
+        <w:t>false</w:t>
+      </w:r>
+    </w:p>
+    <w:p>
+      <w:pPr>
+        <w:shd w:val="clear" w:color="auto" w:fill="1E1E1E"/>
+        <w:spacing w:after="0" w:line="360" w:lineRule="atLeast"/>
+        <w:rPr>
+          <w:rFonts w:ascii="Consolas" w:eastAsia="Times New Roman" w:hAnsi="Consolas" w:cs="Times New Roman"/>
+          <w:color w:val="FFFFFF"/>
+          <w:kern w:val="0"/>
+          <w:sz w:val="21"/>
+          <w:szCs w:val="21"/>
+          <w:lang w:val="en-US" w:eastAsia="ru-RU"/>
+          <w14:ligatures w14:val="none"/>
+        </w:rPr>
+      </w:pPr>
+    </w:p>
+    <w:p>
+      <w:pPr>
+        <w:shd w:val="clear" w:color="auto" w:fill="1E1E1E"/>
+        <w:spacing w:after="0" w:line="360" w:lineRule="atLeast"/>
+        <w:rPr>
+          <w:rFonts w:ascii="Consolas" w:eastAsia="Times New Roman" w:hAnsi="Consolas" w:cs="Times New Roman"/>
+          <w:color w:val="FFFFFF"/>
+          <w:kern w:val="0"/>
+          <w:sz w:val="21"/>
+          <w:szCs w:val="21"/>
+          <w:lang w:val="en-US" w:eastAsia="ru-RU"/>
+          <w14:ligatures w14:val="none"/>
+        </w:rPr>
+      </w:pPr>
+      <w:r>
+        <w:rPr>
+          <w:rFonts w:ascii="Consolas" w:eastAsia="Times New Roman" w:hAnsi="Consolas" w:cs="Times New Roman"/>
+          <w:color w:val="939598"/>
+          <w:kern w:val="0"/>
+          <w:sz w:val="21"/>
+          <w:szCs w:val="21"/>
+          <w:lang w:val="en-US" w:eastAsia="ru-RU"/>
+          <w14:ligatures w14:val="none"/>
+        </w:rPr>
+        <w:t># boolean_3 = false || false</w:t>
+      </w:r>
+    </w:p>
+    <w:p>
+      <w:pPr>
+        <w:shd w:val="clear" w:color="auto" w:fill="1E1E1E"/>
+        <w:spacing w:after="0" w:line="360" w:lineRule="atLeast"/>
+        <w:rPr>
+          <w:rFonts w:ascii="Consolas" w:eastAsia="Times New Roman" w:hAnsi="Consolas" w:cs="Times New Roman"/>
+          <w:color w:val="FFFFFF"/>
+          <w:kern w:val="0"/>
+          <w:sz w:val="21"/>
+          <w:szCs w:val="21"/>
+          <w:lang w:val="en-US" w:eastAsia="ru-RU"/>
+          <w14:ligatures w14:val="none"/>
+        </w:rPr>
+      </w:pPr>
+      <w:r>
+        <w:rPr>
+          <w:rFonts w:ascii="Consolas" w:eastAsia="Times New Roman" w:hAnsi="Consolas" w:cs="Times New Roman"/>
+          <w:color w:val="FF8973"/>
+          <w:kern w:val="0"/>
+          <w:sz w:val="21"/>
+          <w:szCs w:val="21"/>
+          <w:lang w:val="en-US" w:eastAsia="ru-RU"/>
+          <w14:ligatures w14:val="none"/>
+        </w:rPr>
+        <w:t>boolean_3</w:t>
+      </w:r>
+      <w:r>
+        <w:rPr>
+          <w:rFonts w:ascii="Consolas" w:eastAsia="Times New Roman" w:hAnsi="Consolas" w:cs="Times New Roman"/>
+          <w:color w:val="FFFFFF"/>
+          <w:kern w:val="0"/>
+          <w:sz w:val="21"/>
+          <w:szCs w:val="21"/>
+          <w:lang w:val="en-US" w:eastAsia="ru-RU"/>
+          <w14:ligatures w14:val="none"/>
+        </w:rPr>
+        <w:t> = </w:t>
+      </w:r>
+      <w:r>
+        <w:rPr>
+          <w:rFonts w:ascii="Consolas" w:eastAsia="Times New Roman" w:hAnsi="Consolas" w:cs="Times New Roman"/>
+          <w:color w:val="B3CCFF"/>
+          <w:kern w:val="0"/>
+          <w:sz w:val="21"/>
+          <w:szCs w:val="21"/>
+          <w:lang w:val="en-US" w:eastAsia="ru-RU"/>
+          <w14:ligatures w14:val="none"/>
+        </w:rPr>
+        <w:t>false</w:t>
+      </w:r>
     </w:p>
     <w:p>
       <w:pPr>

</xml_diff>

<commit_message>
feat: Control Flow in Ruby -Not
</commit_message>
<xml_diff>
--- a/CONTROL FLOW IN RUBY.docx
+++ b/CONTROL FLOW IN RUBY.docx
@@ -10378,6 +10378,888 @@
         <w:pBdr>
           <w:bottom w:val="single" w:sz="12" w:space="1" w:color="auto"/>
         </w:pBdr>
+        <w:rPr>
+          <w:b/>
+          <w:bCs/>
+          <w:lang w:val="en-US"/>
+        </w:rPr>
+      </w:pPr>
+    </w:p>
+    <w:p>
+      <w:pPr>
+        <w:spacing w:before="100" w:beforeAutospacing="1" w:after="100" w:afterAutospacing="1" w:line="240" w:lineRule="auto"/>
+        <w:outlineLvl w:val="1"/>
+        <w:rPr>
+          <w:rFonts w:ascii="Segoe UI" w:eastAsia="Times New Roman" w:hAnsi="Segoe UI" w:cs="Segoe UI"/>
+          <w:b/>
+          <w:bCs/>
+          <w:color w:val="10162F"/>
+          <w:kern w:val="0"/>
+          <w:sz w:val="36"/>
+          <w:szCs w:val="36"/>
+          <w:lang w:val="en-US" w:eastAsia="ru-RU"/>
+          <w14:ligatures w14:val="none"/>
+        </w:rPr>
+      </w:pPr>
+      <w:r>
+        <w:rPr>
+          <w:rFonts w:ascii="Segoe UI" w:eastAsia="Times New Roman" w:hAnsi="Segoe UI" w:cs="Segoe UI"/>
+          <w:b/>
+          <w:bCs/>
+          <w:color w:val="10162F"/>
+          <w:kern w:val="0"/>
+          <w:sz w:val="36"/>
+          <w:szCs w:val="36"/>
+          <w:lang w:val="en-US" w:eastAsia="ru-RU"/>
+          <w14:ligatures w14:val="none"/>
+        </w:rPr>
+        <w:t>Not</w:t>
+      </w:r>
+    </w:p>
+    <w:p>
+      <w:pPr>
+        <w:spacing w:after="100" w:afterAutospacing="1" w:line="240" w:lineRule="auto"/>
+        <w:rPr>
+          <w:rFonts w:ascii="Segoe UI" w:eastAsia="Times New Roman" w:hAnsi="Segoe UI" w:cs="Segoe UI"/>
+          <w:color w:val="10162F"/>
+          <w:kern w:val="0"/>
+          <w:sz w:val="27"/>
+          <w:szCs w:val="27"/>
+          <w:lang w:val="en-US" w:eastAsia="ru-RU"/>
+          <w14:ligatures w14:val="none"/>
+        </w:rPr>
+      </w:pPr>
+      <w:r>
+        <w:rPr>
+          <w:rFonts w:ascii="Segoe UI" w:eastAsia="Times New Roman" w:hAnsi="Segoe UI" w:cs="Segoe UI"/>
+          <w:color w:val="10162F"/>
+          <w:kern w:val="0"/>
+          <w:sz w:val="27"/>
+          <w:szCs w:val="27"/>
+          <w:lang w:val="en-US" w:eastAsia="ru-RU"/>
+          <w14:ligatures w14:val="none"/>
+        </w:rPr>
+        <w:t xml:space="preserve">Finally, Ruby has the </w:t>
+      </w:r>
+      <w:proofErr w:type="spellStart"/>
+      <w:r>
+        <w:rPr>
+          <w:rFonts w:ascii="Segoe UI" w:eastAsia="Times New Roman" w:hAnsi="Segoe UI" w:cs="Segoe UI"/>
+          <w:color w:val="10162F"/>
+          <w:kern w:val="0"/>
+          <w:sz w:val="27"/>
+          <w:szCs w:val="27"/>
+          <w:lang w:val="en-US" w:eastAsia="ru-RU"/>
+          <w14:ligatures w14:val="none"/>
+        </w:rPr>
+        <w:t>boolean</w:t>
+      </w:r>
+      <w:proofErr w:type="spellEnd"/>
+      <w:r>
+        <w:rPr>
+          <w:rFonts w:ascii="Segoe UI" w:eastAsia="Times New Roman" w:hAnsi="Segoe UI" w:cs="Segoe UI"/>
+          <w:color w:val="10162F"/>
+          <w:kern w:val="0"/>
+          <w:sz w:val="27"/>
+          <w:szCs w:val="27"/>
+          <w:lang w:val="en-US" w:eastAsia="ru-RU"/>
+          <w14:ligatures w14:val="none"/>
+        </w:rPr>
+        <w:t xml:space="preserve"> operator </w:t>
+      </w:r>
+      <w:r>
+        <w:rPr>
+          <w:rFonts w:ascii="Segoe UI" w:eastAsia="Times New Roman" w:hAnsi="Segoe UI" w:cs="Segoe UI"/>
+          <w:b/>
+          <w:bCs/>
+          <w:color w:val="10162F"/>
+          <w:kern w:val="0"/>
+          <w:sz w:val="27"/>
+          <w:szCs w:val="27"/>
+          <w:lang w:val="en-US" w:eastAsia="ru-RU"/>
+          <w14:ligatures w14:val="none"/>
+        </w:rPr>
+        <w:t>not</w:t>
+      </w:r>
+      <w:r>
+        <w:rPr>
+          <w:rFonts w:ascii="Segoe UI" w:eastAsia="Times New Roman" w:hAnsi="Segoe UI" w:cs="Segoe UI"/>
+          <w:color w:val="10162F"/>
+          <w:kern w:val="0"/>
+          <w:sz w:val="27"/>
+          <w:szCs w:val="27"/>
+          <w:lang w:val="en-US" w:eastAsia="ru-RU"/>
+          <w14:ligatures w14:val="none"/>
+        </w:rPr>
+        <w:t> (</w:t>
+      </w:r>
+      <w:r>
+        <w:rPr>
+          <w:rFonts w:ascii="Ubuntu Mono" w:eastAsia="Times New Roman" w:hAnsi="Ubuntu Mono" w:cs="Courier New"/>
+          <w:color w:val="15141F"/>
+          <w:kern w:val="0"/>
+          <w:shd w:val="clear" w:color="auto" w:fill="EAE9ED"/>
+          <w:lang w:val="en-US" w:eastAsia="ru-RU"/>
+          <w14:ligatures w14:val="none"/>
+        </w:rPr>
+        <w:t>!</w:t>
+      </w:r>
+      <w:r>
+        <w:rPr>
+          <w:rFonts w:ascii="Segoe UI" w:eastAsia="Times New Roman" w:hAnsi="Segoe UI" w:cs="Segoe UI"/>
+          <w:color w:val="10162F"/>
+          <w:kern w:val="0"/>
+          <w:sz w:val="27"/>
+          <w:szCs w:val="27"/>
+          <w:lang w:val="en-US" w:eastAsia="ru-RU"/>
+          <w14:ligatures w14:val="none"/>
+        </w:rPr>
+        <w:t>)</w:t>
+      </w:r>
+      <w:proofErr w:type="gramStart"/>
+      <w:r>
+        <w:rPr>
+          <w:rFonts w:ascii="Segoe UI" w:eastAsia="Times New Roman" w:hAnsi="Segoe UI" w:cs="Segoe UI"/>
+          <w:color w:val="10162F"/>
+          <w:kern w:val="0"/>
+          <w:sz w:val="27"/>
+          <w:szCs w:val="27"/>
+          <w:lang w:val="en-US" w:eastAsia="ru-RU"/>
+          <w14:ligatures w14:val="none"/>
+        </w:rPr>
+        <w:t>. </w:t>
+      </w:r>
+      <w:r>
+        <w:rPr>
+          <w:rFonts w:ascii="Ubuntu Mono" w:eastAsia="Times New Roman" w:hAnsi="Ubuntu Mono" w:cs="Courier New"/>
+          <w:color w:val="15141F"/>
+          <w:kern w:val="0"/>
+          <w:shd w:val="clear" w:color="auto" w:fill="EAE9ED"/>
+          <w:lang w:val="en-US" w:eastAsia="ru-RU"/>
+          <w14:ligatures w14:val="none"/>
+        </w:rPr>
+        <w:t>!</w:t>
+      </w:r>
+      <w:proofErr w:type="gramEnd"/>
+      <w:r>
+        <w:rPr>
+          <w:rFonts w:ascii="Segoe UI" w:eastAsia="Times New Roman" w:hAnsi="Segoe UI" w:cs="Segoe UI"/>
+          <w:color w:val="10162F"/>
+          <w:kern w:val="0"/>
+          <w:sz w:val="27"/>
+          <w:szCs w:val="27"/>
+          <w:lang w:val="en-US" w:eastAsia="ru-RU"/>
+          <w14:ligatures w14:val="none"/>
+        </w:rPr>
+        <w:t> makes </w:t>
+      </w:r>
+      <w:r>
+        <w:rPr>
+          <w:rFonts w:ascii="Ubuntu Mono" w:eastAsia="Times New Roman" w:hAnsi="Ubuntu Mono" w:cs="Courier New"/>
+          <w:color w:val="15141F"/>
+          <w:kern w:val="0"/>
+          <w:shd w:val="clear" w:color="auto" w:fill="EAE9ED"/>
+          <w:lang w:val="en-US" w:eastAsia="ru-RU"/>
+          <w14:ligatures w14:val="none"/>
+        </w:rPr>
+        <w:t>true</w:t>
+      </w:r>
+      <w:r>
+        <w:rPr>
+          <w:rFonts w:ascii="Segoe UI" w:eastAsia="Times New Roman" w:hAnsi="Segoe UI" w:cs="Segoe UI"/>
+          <w:color w:val="10162F"/>
+          <w:kern w:val="0"/>
+          <w:sz w:val="27"/>
+          <w:szCs w:val="27"/>
+          <w:lang w:val="en-US" w:eastAsia="ru-RU"/>
+          <w14:ligatures w14:val="none"/>
+        </w:rPr>
+        <w:t> values </w:t>
+      </w:r>
+      <w:r>
+        <w:rPr>
+          <w:rFonts w:ascii="Ubuntu Mono" w:eastAsia="Times New Roman" w:hAnsi="Ubuntu Mono" w:cs="Courier New"/>
+          <w:color w:val="15141F"/>
+          <w:kern w:val="0"/>
+          <w:shd w:val="clear" w:color="auto" w:fill="EAE9ED"/>
+          <w:lang w:val="en-US" w:eastAsia="ru-RU"/>
+          <w14:ligatures w14:val="none"/>
+        </w:rPr>
+        <w:t>false</w:t>
+      </w:r>
+      <w:r>
+        <w:rPr>
+          <w:rFonts w:ascii="Segoe UI" w:eastAsia="Times New Roman" w:hAnsi="Segoe UI" w:cs="Segoe UI"/>
+          <w:color w:val="10162F"/>
+          <w:kern w:val="0"/>
+          <w:sz w:val="27"/>
+          <w:szCs w:val="27"/>
+          <w:lang w:val="en-US" w:eastAsia="ru-RU"/>
+          <w14:ligatures w14:val="none"/>
+        </w:rPr>
+        <w:t>, and vice-versa.</w:t>
+      </w:r>
+    </w:p>
+    <w:p>
+      <w:pPr>
+        <w:shd w:val="clear" w:color="auto" w:fill="211E2F"/>
+        <w:tabs>
+          <w:tab w:val="left" w:pos="916"/>
+          <w:tab w:val="left" w:pos="1832"/>
+          <w:tab w:val="left" w:pos="2748"/>
+          <w:tab w:val="left" w:pos="3664"/>
+          <w:tab w:val="left" w:pos="4580"/>
+          <w:tab w:val="left" w:pos="5496"/>
+          <w:tab w:val="left" w:pos="6412"/>
+          <w:tab w:val="left" w:pos="7328"/>
+          <w:tab w:val="left" w:pos="8244"/>
+          <w:tab w:val="left" w:pos="9160"/>
+          <w:tab w:val="left" w:pos="10076"/>
+          <w:tab w:val="left" w:pos="10992"/>
+          <w:tab w:val="left" w:pos="11908"/>
+          <w:tab w:val="left" w:pos="12824"/>
+          <w:tab w:val="left" w:pos="13740"/>
+          <w:tab w:val="left" w:pos="14656"/>
+        </w:tabs>
+        <w:spacing w:after="0" w:line="240" w:lineRule="auto"/>
+        <w:rPr>
+          <w:rFonts w:ascii="Ubuntu Mono" w:eastAsia="Times New Roman" w:hAnsi="Ubuntu Mono" w:cs="Courier New"/>
+          <w:color w:val="939598"/>
+          <w:kern w:val="0"/>
+          <w:sz w:val="27"/>
+          <w:szCs w:val="27"/>
+          <w:lang w:val="en-US" w:eastAsia="ru-RU"/>
+          <w14:ligatures w14:val="none"/>
+        </w:rPr>
+      </w:pPr>
+      <w:proofErr w:type="gramStart"/>
+      <w:r>
+        <w:rPr>
+          <w:rFonts w:ascii="Ubuntu Mono" w:eastAsia="Times New Roman" w:hAnsi="Ubuntu Mono" w:cs="Courier New"/>
+          <w:color w:val="FFFFFF"/>
+          <w:kern w:val="0"/>
+          <w:sz w:val="27"/>
+          <w:szCs w:val="27"/>
+          <w:lang w:val="en-US" w:eastAsia="ru-RU"/>
+          <w14:ligatures w14:val="none"/>
+        </w:rPr>
+        <w:t>!</w:t>
+      </w:r>
+      <w:r>
+        <w:rPr>
+          <w:rFonts w:ascii="Ubuntu Mono" w:eastAsia="Times New Roman" w:hAnsi="Ubuntu Mono" w:cs="Courier New"/>
+          <w:color w:val="B3CCFF"/>
+          <w:kern w:val="0"/>
+          <w:sz w:val="27"/>
+          <w:szCs w:val="27"/>
+          <w:lang w:val="en-US" w:eastAsia="ru-RU"/>
+          <w14:ligatures w14:val="none"/>
+        </w:rPr>
+        <w:t>true</w:t>
+      </w:r>
+      <w:proofErr w:type="gramEnd"/>
+      <w:r>
+        <w:rPr>
+          <w:rFonts w:ascii="Ubuntu Mono" w:eastAsia="Times New Roman" w:hAnsi="Ubuntu Mono" w:cs="Courier New"/>
+          <w:color w:val="FFFFFF"/>
+          <w:kern w:val="0"/>
+          <w:sz w:val="27"/>
+          <w:szCs w:val="27"/>
+          <w:lang w:val="en-US" w:eastAsia="ru-RU"/>
+          <w14:ligatures w14:val="none"/>
+        </w:rPr>
+        <w:t xml:space="preserve"> </w:t>
+      </w:r>
+      <w:r>
+        <w:rPr>
+          <w:rFonts w:ascii="Ubuntu Mono" w:eastAsia="Times New Roman" w:hAnsi="Ubuntu Mono" w:cs="Courier New"/>
+          <w:color w:val="939598"/>
+          <w:kern w:val="0"/>
+          <w:sz w:val="27"/>
+          <w:szCs w:val="27"/>
+          <w:lang w:val="en-US" w:eastAsia="ru-RU"/>
+          <w14:ligatures w14:val="none"/>
+        </w:rPr>
+        <w:t># =&gt; false</w:t>
+      </w:r>
+      <w:r>
+        <w:rPr>
+          <w:rFonts w:ascii="Ubuntu Mono" w:eastAsia="Times New Roman" w:hAnsi="Ubuntu Mono" w:cs="Courier New"/>
+          <w:color w:val="939598"/>
+          <w:kern w:val="0"/>
+          <w:sz w:val="27"/>
+          <w:szCs w:val="27"/>
+          <w:lang w:val="en-US" w:eastAsia="ru-RU"/>
+          <w14:ligatures w14:val="none"/>
+        </w:rPr>
+        <w:br/>
+      </w:r>
+      <w:r>
+        <w:rPr>
+          <w:rFonts w:ascii="Ubuntu Mono" w:eastAsia="Times New Roman" w:hAnsi="Ubuntu Mono" w:cs="Courier New"/>
+          <w:color w:val="FFFFFF"/>
+          <w:kern w:val="0"/>
+          <w:sz w:val="27"/>
+          <w:szCs w:val="27"/>
+          <w:lang w:val="en-US" w:eastAsia="ru-RU"/>
+          <w14:ligatures w14:val="none"/>
+        </w:rPr>
+        <w:t>!</w:t>
+      </w:r>
+      <w:r>
+        <w:rPr>
+          <w:rFonts w:ascii="Ubuntu Mono" w:eastAsia="Times New Roman" w:hAnsi="Ubuntu Mono" w:cs="Courier New"/>
+          <w:color w:val="B3CCFF"/>
+          <w:kern w:val="0"/>
+          <w:sz w:val="27"/>
+          <w:szCs w:val="27"/>
+          <w:lang w:val="en-US" w:eastAsia="ru-RU"/>
+          <w14:ligatures w14:val="none"/>
+        </w:rPr>
+        <w:t>false</w:t>
+      </w:r>
+      <w:r>
+        <w:rPr>
+          <w:rFonts w:ascii="Ubuntu Mono" w:eastAsia="Times New Roman" w:hAnsi="Ubuntu Mono" w:cs="Courier New"/>
+          <w:color w:val="FFFFFF"/>
+          <w:kern w:val="0"/>
+          <w:sz w:val="27"/>
+          <w:szCs w:val="27"/>
+          <w:lang w:val="en-US" w:eastAsia="ru-RU"/>
+          <w14:ligatures w14:val="none"/>
+        </w:rPr>
+        <w:t xml:space="preserve"> </w:t>
+      </w:r>
+      <w:r>
+        <w:rPr>
+          <w:rFonts w:ascii="Ubuntu Mono" w:eastAsia="Times New Roman" w:hAnsi="Ubuntu Mono" w:cs="Courier New"/>
+          <w:color w:val="939598"/>
+          <w:kern w:val="0"/>
+          <w:sz w:val="27"/>
+          <w:szCs w:val="27"/>
+          <w:lang w:val="en-US" w:eastAsia="ru-RU"/>
+          <w14:ligatures w14:val="none"/>
+        </w:rPr>
+        <w:t># =&gt; true</w:t>
+      </w:r>
+    </w:p>
+    <w:p>
+      <w:pPr>
+        <w:shd w:val="clear" w:color="auto" w:fill="FFFFFF"/>
+        <w:spacing w:before="100" w:beforeAutospacing="1" w:after="100" w:afterAutospacing="1" w:line="240" w:lineRule="auto"/>
+        <w:outlineLvl w:val="2"/>
+        <w:rPr>
+          <w:rFonts w:ascii="Segoe UI" w:eastAsia="Times New Roman" w:hAnsi="Segoe UI" w:cs="Segoe UI"/>
+          <w:b/>
+          <w:bCs/>
+          <w:color w:val="10162F"/>
+          <w:kern w:val="0"/>
+          <w:sz w:val="27"/>
+          <w:szCs w:val="27"/>
+          <w:lang w:val="en-US" w:eastAsia="ru-RU"/>
+          <w14:ligatures w14:val="none"/>
+        </w:rPr>
+      </w:pPr>
+      <w:r>
+        <w:rPr>
+          <w:rFonts w:ascii="Segoe UI" w:eastAsia="Times New Roman" w:hAnsi="Segoe UI" w:cs="Segoe UI"/>
+          <w:b/>
+          <w:bCs/>
+          <w:color w:val="10162F"/>
+          <w:kern w:val="0"/>
+          <w:sz w:val="27"/>
+          <w:szCs w:val="27"/>
+          <w:lang w:val="en-US" w:eastAsia="ru-RU"/>
+          <w14:ligatures w14:val="none"/>
+        </w:rPr>
+        <w:t>Instructions</w:t>
+      </w:r>
+    </w:p>
+    <w:p>
+      <w:pPr>
+        <w:spacing w:after="0" w:line="240" w:lineRule="auto"/>
+        <w:rPr>
+          <w:rFonts w:ascii="Segoe UI" w:eastAsia="Times New Roman" w:hAnsi="Segoe UI" w:cs="Segoe UI"/>
+          <w:color w:val="10162F"/>
+          <w:kern w:val="0"/>
+          <w:sz w:val="27"/>
+          <w:szCs w:val="27"/>
+          <w:lang w:val="en-US" w:eastAsia="ru-RU"/>
+          <w14:ligatures w14:val="none"/>
+        </w:rPr>
+      </w:pPr>
+      <w:r>
+        <w:rPr>
+          <w:rFonts w:ascii="Segoe UI" w:eastAsia="Times New Roman" w:hAnsi="Segoe UI" w:cs="Segoe UI"/>
+          <w:b/>
+          <w:bCs/>
+          <w:color w:val="10162F"/>
+          <w:kern w:val="0"/>
+          <w:sz w:val="27"/>
+          <w:szCs w:val="27"/>
+          <w:lang w:val="en-US" w:eastAsia="ru-RU"/>
+          <w14:ligatures w14:val="none"/>
+        </w:rPr>
+        <w:t>1.</w:t>
+      </w:r>
+    </w:p>
+    <w:p>
+      <w:pPr>
+        <w:spacing w:after="0" w:line="240" w:lineRule="auto"/>
+        <w:rPr>
+          <w:rFonts w:ascii="Segoe UI" w:eastAsia="Times New Roman" w:hAnsi="Segoe UI" w:cs="Segoe UI"/>
+          <w:color w:val="10162F"/>
+          <w:kern w:val="0"/>
+          <w:sz w:val="27"/>
+          <w:szCs w:val="27"/>
+          <w:lang w:val="en-US" w:eastAsia="ru-RU"/>
+          <w14:ligatures w14:val="none"/>
+        </w:rPr>
+      </w:pPr>
+      <w:r>
+        <w:rPr>
+          <w:rFonts w:ascii="Segoe UI" w:eastAsia="Times New Roman" w:hAnsi="Segoe UI" w:cs="Segoe UI"/>
+          <w:color w:val="10162F"/>
+          <w:kern w:val="0"/>
+          <w:sz w:val="27"/>
+          <w:szCs w:val="27"/>
+          <w:lang w:val="en-US" w:eastAsia="ru-RU"/>
+          <w14:ligatures w14:val="none"/>
+        </w:rPr>
+        <w:t>Set each variable to </w:t>
+      </w:r>
+      <w:r>
+        <w:rPr>
+          <w:rFonts w:ascii="Ubuntu Mono" w:eastAsia="Times New Roman" w:hAnsi="Ubuntu Mono" w:cs="Courier New"/>
+          <w:color w:val="15141F"/>
+          <w:kern w:val="0"/>
+          <w:shd w:val="clear" w:color="auto" w:fill="EAE9ED"/>
+          <w:lang w:val="en-US" w:eastAsia="ru-RU"/>
+          <w14:ligatures w14:val="none"/>
+        </w:rPr>
+        <w:t>true</w:t>
+      </w:r>
+      <w:r>
+        <w:rPr>
+          <w:rFonts w:ascii="Segoe UI" w:eastAsia="Times New Roman" w:hAnsi="Segoe UI" w:cs="Segoe UI"/>
+          <w:color w:val="10162F"/>
+          <w:kern w:val="0"/>
+          <w:sz w:val="27"/>
+          <w:szCs w:val="27"/>
+          <w:lang w:val="en-US" w:eastAsia="ru-RU"/>
+          <w14:ligatures w14:val="none"/>
+        </w:rPr>
+        <w:t> or </w:t>
+      </w:r>
+      <w:r>
+        <w:rPr>
+          <w:rFonts w:ascii="Ubuntu Mono" w:eastAsia="Times New Roman" w:hAnsi="Ubuntu Mono" w:cs="Courier New"/>
+          <w:color w:val="15141F"/>
+          <w:kern w:val="0"/>
+          <w:shd w:val="clear" w:color="auto" w:fill="EAE9ED"/>
+          <w:lang w:val="en-US" w:eastAsia="ru-RU"/>
+          <w14:ligatures w14:val="none"/>
+        </w:rPr>
+        <w:t>false</w:t>
+      </w:r>
+      <w:r>
+        <w:rPr>
+          <w:rFonts w:ascii="Segoe UI" w:eastAsia="Times New Roman" w:hAnsi="Segoe UI" w:cs="Segoe UI"/>
+          <w:color w:val="10162F"/>
+          <w:kern w:val="0"/>
+          <w:sz w:val="27"/>
+          <w:szCs w:val="27"/>
+          <w:lang w:val="en-US" w:eastAsia="ru-RU"/>
+          <w14:ligatures w14:val="none"/>
+        </w:rPr>
+        <w:t> depending on what value you expect the expression to return.</w:t>
+      </w:r>
+    </w:p>
+    <w:p>
+      <w:pPr>
+        <w:rPr>
+          <w:b/>
+          <w:bCs/>
+          <w:lang w:val="en-US"/>
+        </w:rPr>
+      </w:pPr>
+    </w:p>
+    <w:p>
+      <w:pPr>
+        <w:rPr>
+          <w:b/>
+          <w:bCs/>
+          <w:lang w:val="en-US"/>
+        </w:rPr>
+      </w:pPr>
+      <w:proofErr w:type="spellStart"/>
+      <w:r>
+        <w:rPr>
+          <w:b/>
+          <w:bCs/>
+          <w:lang w:val="en-US"/>
+        </w:rPr>
+        <w:t>script.rb</w:t>
+      </w:r>
+      <w:proofErr w:type="spellEnd"/>
+    </w:p>
+    <w:p>
+      <w:pPr>
+        <w:shd w:val="clear" w:color="auto" w:fill="1E1E1E"/>
+        <w:spacing w:after="0" w:line="360" w:lineRule="atLeast"/>
+        <w:rPr>
+          <w:rFonts w:ascii="Consolas" w:eastAsia="Times New Roman" w:hAnsi="Consolas" w:cs="Times New Roman"/>
+          <w:color w:val="FFFFFF"/>
+          <w:kern w:val="0"/>
+          <w:sz w:val="21"/>
+          <w:szCs w:val="21"/>
+          <w:lang w:val="en-US" w:eastAsia="ru-RU"/>
+          <w14:ligatures w14:val="none"/>
+        </w:rPr>
+      </w:pPr>
+      <w:r>
+        <w:rPr>
+          <w:rFonts w:ascii="Consolas" w:eastAsia="Times New Roman" w:hAnsi="Consolas" w:cs="Times New Roman"/>
+          <w:color w:val="939598"/>
+          <w:kern w:val="0"/>
+          <w:sz w:val="21"/>
+          <w:szCs w:val="21"/>
+          <w:lang w:val="en-US" w:eastAsia="ru-RU"/>
+          <w14:ligatures w14:val="none"/>
+        </w:rPr>
+        <w:t># boolean_1 </w:t>
+      </w:r>
+      <w:proofErr w:type="gramStart"/>
+      <w:r>
+        <w:rPr>
+          <w:rFonts w:ascii="Consolas" w:eastAsia="Times New Roman" w:hAnsi="Consolas" w:cs="Times New Roman"/>
+          <w:color w:val="939598"/>
+          <w:kern w:val="0"/>
+          <w:sz w:val="21"/>
+          <w:szCs w:val="21"/>
+          <w:lang w:val="en-US" w:eastAsia="ru-RU"/>
+          <w14:ligatures w14:val="none"/>
+        </w:rPr>
+        <w:t>= !true</w:t>
+      </w:r>
+      <w:proofErr w:type="gramEnd"/>
+    </w:p>
+    <w:p>
+      <w:pPr>
+        <w:shd w:val="clear" w:color="auto" w:fill="1E1E1E"/>
+        <w:spacing w:after="0" w:line="360" w:lineRule="atLeast"/>
+        <w:rPr>
+          <w:rFonts w:ascii="Consolas" w:eastAsia="Times New Roman" w:hAnsi="Consolas" w:cs="Times New Roman"/>
+          <w:color w:val="FFFFFF"/>
+          <w:kern w:val="0"/>
+          <w:sz w:val="21"/>
+          <w:szCs w:val="21"/>
+          <w:lang w:val="en-US" w:eastAsia="ru-RU"/>
+          <w14:ligatures w14:val="none"/>
+        </w:rPr>
+      </w:pPr>
+      <w:r>
+        <w:rPr>
+          <w:rFonts w:ascii="Consolas" w:eastAsia="Times New Roman" w:hAnsi="Consolas" w:cs="Times New Roman"/>
+          <w:color w:val="FF8973"/>
+          <w:kern w:val="0"/>
+          <w:sz w:val="21"/>
+          <w:szCs w:val="21"/>
+          <w:lang w:val="en-US" w:eastAsia="ru-RU"/>
+          <w14:ligatures w14:val="none"/>
+        </w:rPr>
+        <w:t>boolean_1</w:t>
+      </w:r>
+      <w:r>
+        <w:rPr>
+          <w:rFonts w:ascii="Consolas" w:eastAsia="Times New Roman" w:hAnsi="Consolas" w:cs="Times New Roman"/>
+          <w:color w:val="FFFFFF"/>
+          <w:kern w:val="0"/>
+          <w:sz w:val="21"/>
+          <w:szCs w:val="21"/>
+          <w:lang w:val="en-US" w:eastAsia="ru-RU"/>
+          <w14:ligatures w14:val="none"/>
+        </w:rPr>
+        <w:t> = </w:t>
+      </w:r>
+      <w:r>
+        <w:rPr>
+          <w:rFonts w:ascii="Consolas" w:eastAsia="Times New Roman" w:hAnsi="Consolas" w:cs="Times New Roman"/>
+          <w:color w:val="B3CCFF"/>
+          <w:kern w:val="0"/>
+          <w:sz w:val="21"/>
+          <w:szCs w:val="21"/>
+          <w:lang w:val="en-US" w:eastAsia="ru-RU"/>
+          <w14:ligatures w14:val="none"/>
+        </w:rPr>
+        <w:t>false</w:t>
+      </w:r>
+    </w:p>
+    <w:p>
+      <w:pPr>
+        <w:shd w:val="clear" w:color="auto" w:fill="1E1E1E"/>
+        <w:spacing w:after="0" w:line="360" w:lineRule="atLeast"/>
+        <w:rPr>
+          <w:rFonts w:ascii="Consolas" w:eastAsia="Times New Roman" w:hAnsi="Consolas" w:cs="Times New Roman"/>
+          <w:color w:val="FFFFFF"/>
+          <w:kern w:val="0"/>
+          <w:sz w:val="21"/>
+          <w:szCs w:val="21"/>
+          <w:lang w:val="en-US" w:eastAsia="ru-RU"/>
+          <w14:ligatures w14:val="none"/>
+        </w:rPr>
+      </w:pPr>
+    </w:p>
+    <w:p>
+      <w:pPr>
+        <w:shd w:val="clear" w:color="auto" w:fill="1E1E1E"/>
+        <w:spacing w:after="0" w:line="360" w:lineRule="atLeast"/>
+        <w:rPr>
+          <w:rFonts w:ascii="Consolas" w:eastAsia="Times New Roman" w:hAnsi="Consolas" w:cs="Times New Roman"/>
+          <w:color w:val="FFFFFF"/>
+          <w:kern w:val="0"/>
+          <w:sz w:val="21"/>
+          <w:szCs w:val="21"/>
+          <w:lang w:val="en-US" w:eastAsia="ru-RU"/>
+          <w14:ligatures w14:val="none"/>
+        </w:rPr>
+      </w:pPr>
+      <w:r>
+        <w:rPr>
+          <w:rFonts w:ascii="Consolas" w:eastAsia="Times New Roman" w:hAnsi="Consolas" w:cs="Times New Roman"/>
+          <w:color w:val="939598"/>
+          <w:kern w:val="0"/>
+          <w:sz w:val="21"/>
+          <w:szCs w:val="21"/>
+          <w:lang w:val="en-US" w:eastAsia="ru-RU"/>
+          <w14:ligatures w14:val="none"/>
+        </w:rPr>
+        <w:t># boolean_2 </w:t>
+      </w:r>
+      <w:proofErr w:type="gramStart"/>
+      <w:r>
+        <w:rPr>
+          <w:rFonts w:ascii="Consolas" w:eastAsia="Times New Roman" w:hAnsi="Consolas" w:cs="Times New Roman"/>
+          <w:color w:val="939598"/>
+          <w:kern w:val="0"/>
+          <w:sz w:val="21"/>
+          <w:szCs w:val="21"/>
+          <w:lang w:val="en-US" w:eastAsia="ru-RU"/>
+          <w14:ligatures w14:val="none"/>
+        </w:rPr>
+        <w:t>= !true</w:t>
+      </w:r>
+      <w:proofErr w:type="gramEnd"/>
+      <w:r>
+        <w:rPr>
+          <w:rFonts w:ascii="Consolas" w:eastAsia="Times New Roman" w:hAnsi="Consolas" w:cs="Times New Roman"/>
+          <w:color w:val="939598"/>
+          <w:kern w:val="0"/>
+          <w:sz w:val="21"/>
+          <w:szCs w:val="21"/>
+          <w:lang w:val="en-US" w:eastAsia="ru-RU"/>
+          <w14:ligatures w14:val="none"/>
+        </w:rPr>
+        <w:t> &amp;&amp; !true</w:t>
+      </w:r>
+    </w:p>
+    <w:p>
+      <w:pPr>
+        <w:shd w:val="clear" w:color="auto" w:fill="1E1E1E"/>
+        <w:spacing w:after="0" w:line="360" w:lineRule="atLeast"/>
+        <w:rPr>
+          <w:rFonts w:ascii="Consolas" w:eastAsia="Times New Roman" w:hAnsi="Consolas" w:cs="Times New Roman"/>
+          <w:color w:val="FFFFFF"/>
+          <w:kern w:val="0"/>
+          <w:sz w:val="21"/>
+          <w:szCs w:val="21"/>
+          <w:lang w:eastAsia="ru-RU"/>
+          <w14:ligatures w14:val="none"/>
+        </w:rPr>
+      </w:pPr>
+      <w:r>
+        <w:rPr>
+          <w:rFonts w:ascii="Consolas" w:eastAsia="Times New Roman" w:hAnsi="Consolas" w:cs="Times New Roman"/>
+          <w:color w:val="FF8973"/>
+          <w:kern w:val="0"/>
+          <w:sz w:val="21"/>
+          <w:szCs w:val="21"/>
+          <w:lang w:eastAsia="ru-RU"/>
+          <w14:ligatures w14:val="none"/>
+        </w:rPr>
+        <w:t>boolean_2</w:t>
+      </w:r>
+      <w:r>
+        <w:rPr>
+          <w:rFonts w:ascii="Consolas" w:eastAsia="Times New Roman" w:hAnsi="Consolas" w:cs="Times New Roman"/>
+          <w:color w:val="FFFFFF"/>
+          <w:kern w:val="0"/>
+          <w:sz w:val="21"/>
+          <w:szCs w:val="21"/>
+          <w:lang w:eastAsia="ru-RU"/>
+          <w14:ligatures w14:val="none"/>
+        </w:rPr>
+        <w:t> = </w:t>
+      </w:r>
+      <w:proofErr w:type="spellStart"/>
+      <w:r>
+        <w:rPr>
+          <w:rFonts w:ascii="Consolas" w:eastAsia="Times New Roman" w:hAnsi="Consolas" w:cs="Times New Roman"/>
+          <w:color w:val="B3CCFF"/>
+          <w:kern w:val="0"/>
+          <w:sz w:val="21"/>
+          <w:szCs w:val="21"/>
+          <w:lang w:eastAsia="ru-RU"/>
+          <w14:ligatures w14:val="none"/>
+        </w:rPr>
+        <w:t>false</w:t>
+      </w:r>
+      <w:proofErr w:type="spellEnd"/>
+    </w:p>
+    <w:p>
+      <w:pPr>
+        <w:shd w:val="clear" w:color="auto" w:fill="1E1E1E"/>
+        <w:spacing w:after="0" w:line="360" w:lineRule="atLeast"/>
+        <w:rPr>
+          <w:rFonts w:ascii="Consolas" w:eastAsia="Times New Roman" w:hAnsi="Consolas" w:cs="Times New Roman"/>
+          <w:color w:val="FFFFFF"/>
+          <w:kern w:val="0"/>
+          <w:sz w:val="21"/>
+          <w:szCs w:val="21"/>
+          <w:lang w:eastAsia="ru-RU"/>
+          <w14:ligatures w14:val="none"/>
+        </w:rPr>
+      </w:pPr>
+    </w:p>
+    <w:p>
+      <w:pPr>
+        <w:shd w:val="clear" w:color="auto" w:fill="1E1E1E"/>
+        <w:spacing w:after="0" w:line="360" w:lineRule="atLeast"/>
+        <w:rPr>
+          <w:rFonts w:ascii="Consolas" w:eastAsia="Times New Roman" w:hAnsi="Consolas" w:cs="Times New Roman"/>
+          <w:color w:val="FFFFFF"/>
+          <w:kern w:val="0"/>
+          <w:sz w:val="21"/>
+          <w:szCs w:val="21"/>
+          <w:lang w:eastAsia="ru-RU"/>
+          <w14:ligatures w14:val="none"/>
+        </w:rPr>
+      </w:pPr>
+      <w:r>
+        <w:rPr>
+          <w:rFonts w:ascii="Consolas" w:eastAsia="Times New Roman" w:hAnsi="Consolas" w:cs="Times New Roman"/>
+          <w:color w:val="939598"/>
+          <w:kern w:val="0"/>
+          <w:sz w:val="21"/>
+          <w:szCs w:val="21"/>
+          <w:lang w:eastAsia="ru-RU"/>
+          <w14:ligatures w14:val="none"/>
+        </w:rPr>
+        <w:t># boolean_3 </w:t>
+      </w:r>
+      <w:proofErr w:type="gramStart"/>
+      <w:r>
+        <w:rPr>
+          <w:rFonts w:ascii="Consolas" w:eastAsia="Times New Roman" w:hAnsi="Consolas" w:cs="Times New Roman"/>
+          <w:color w:val="939598"/>
+          <w:kern w:val="0"/>
+          <w:sz w:val="21"/>
+          <w:szCs w:val="21"/>
+          <w:lang w:eastAsia="ru-RU"/>
+          <w14:ligatures w14:val="none"/>
+        </w:rPr>
+        <w:t>= !</w:t>
+      </w:r>
+      <w:proofErr w:type="gramEnd"/>
+      <w:r>
+        <w:rPr>
+          <w:rFonts w:ascii="Consolas" w:eastAsia="Times New Roman" w:hAnsi="Consolas" w:cs="Times New Roman"/>
+          <w:color w:val="939598"/>
+          <w:kern w:val="0"/>
+          <w:sz w:val="21"/>
+          <w:szCs w:val="21"/>
+          <w:lang w:eastAsia="ru-RU"/>
+          <w14:ligatures w14:val="none"/>
+        </w:rPr>
+        <w:t>(700 / 10 == 70)</w:t>
+      </w:r>
+    </w:p>
+    <w:p>
+      <w:pPr>
+        <w:shd w:val="clear" w:color="auto" w:fill="1E1E1E"/>
+        <w:spacing w:after="0" w:line="360" w:lineRule="atLeast"/>
+        <w:rPr>
+          <w:rFonts w:ascii="Consolas" w:eastAsia="Times New Roman" w:hAnsi="Consolas" w:cs="Times New Roman"/>
+          <w:color w:val="FFFFFF"/>
+          <w:kern w:val="0"/>
+          <w:sz w:val="21"/>
+          <w:szCs w:val="21"/>
+          <w:lang w:eastAsia="ru-RU"/>
+          <w14:ligatures w14:val="none"/>
+        </w:rPr>
+      </w:pPr>
+      <w:r>
+        <w:rPr>
+          <w:rFonts w:ascii="Consolas" w:eastAsia="Times New Roman" w:hAnsi="Consolas" w:cs="Times New Roman"/>
+          <w:color w:val="FF8973"/>
+          <w:kern w:val="0"/>
+          <w:sz w:val="21"/>
+          <w:szCs w:val="21"/>
+          <w:lang w:eastAsia="ru-RU"/>
+          <w14:ligatures w14:val="none"/>
+        </w:rPr>
+        <w:t>boolean_3</w:t>
+      </w:r>
+      <w:r>
+        <w:rPr>
+          <w:rFonts w:ascii="Consolas" w:eastAsia="Times New Roman" w:hAnsi="Consolas" w:cs="Times New Roman"/>
+          <w:color w:val="FFFFFF"/>
+          <w:kern w:val="0"/>
+          <w:sz w:val="21"/>
+          <w:szCs w:val="21"/>
+          <w:lang w:eastAsia="ru-RU"/>
+          <w14:ligatures w14:val="none"/>
+        </w:rPr>
+        <w:t> = </w:t>
+      </w:r>
+      <w:proofErr w:type="spellStart"/>
+      <w:r>
+        <w:rPr>
+          <w:rFonts w:ascii="Consolas" w:eastAsia="Times New Roman" w:hAnsi="Consolas" w:cs="Times New Roman"/>
+          <w:color w:val="B3CCFF"/>
+          <w:kern w:val="0"/>
+          <w:sz w:val="21"/>
+          <w:szCs w:val="21"/>
+          <w:lang w:eastAsia="ru-RU"/>
+          <w14:ligatures w14:val="none"/>
+        </w:rPr>
+        <w:t>false</w:t>
+      </w:r>
+      <w:proofErr w:type="spellEnd"/>
+    </w:p>
+    <w:p>
+      <w:pPr>
+        <w:pBdr>
+          <w:bottom w:val="single" w:sz="12" w:space="1" w:color="auto"/>
+        </w:pBdr>
+        <w:rPr>
+          <w:b/>
+          <w:bCs/>
+          <w:lang w:val="en-US"/>
+        </w:rPr>
+      </w:pPr>
+    </w:p>
+    <w:p>
+      <w:pPr>
+        <w:rPr>
+          <w:b/>
+          <w:bCs/>
+          <w:lang w:val="en-US"/>
+        </w:rPr>
+      </w:pPr>
+    </w:p>
+    <w:p>
+      <w:pPr>
         <w:rPr>
           <w:b/>
           <w:bCs/>

</xml_diff>

<commit_message>
feat: Control Flow in Ruby -Combining Boolean Operators
</commit_message>
<xml_diff>
--- a/CONTROL FLOW IN RUBY.docx
+++ b/CONTROL FLOW IN RUBY.docx
@@ -11260,6 +11260,761 @@
     </w:p>
     <w:p>
       <w:pPr>
+        <w:rPr>
+          <w:b/>
+          <w:bCs/>
+          <w:lang w:val="en-US"/>
+        </w:rPr>
+      </w:pPr>
+    </w:p>
+    <w:p>
+      <w:pPr>
+        <w:spacing w:before="100" w:beforeAutospacing="1" w:after="100" w:afterAutospacing="1" w:line="240" w:lineRule="auto"/>
+        <w:outlineLvl w:val="1"/>
+        <w:rPr>
+          <w:rFonts w:ascii="Segoe UI" w:eastAsia="Times New Roman" w:hAnsi="Segoe UI" w:cs="Segoe UI"/>
+          <w:b/>
+          <w:bCs/>
+          <w:color w:val="10162F"/>
+          <w:kern w:val="0"/>
+          <w:sz w:val="36"/>
+          <w:szCs w:val="36"/>
+          <w:lang w:val="en-US" w:eastAsia="ru-RU"/>
+          <w14:ligatures w14:val="none"/>
+        </w:rPr>
+      </w:pPr>
+      <w:r>
+        <w:rPr>
+          <w:rFonts w:ascii="Segoe UI" w:eastAsia="Times New Roman" w:hAnsi="Segoe UI" w:cs="Segoe UI"/>
+          <w:b/>
+          <w:bCs/>
+          <w:color w:val="10162F"/>
+          <w:kern w:val="0"/>
+          <w:sz w:val="36"/>
+          <w:szCs w:val="36"/>
+          <w:lang w:val="en-US" w:eastAsia="ru-RU"/>
+          <w14:ligatures w14:val="none"/>
+        </w:rPr>
+        <w:lastRenderedPageBreak/>
+        <w:t>Combining Boolean Operators</w:t>
+      </w:r>
+    </w:p>
+    <w:p>
+      <w:pPr>
+        <w:spacing w:after="100" w:afterAutospacing="1" w:line="240" w:lineRule="auto"/>
+        <w:rPr>
+          <w:rFonts w:ascii="Segoe UI" w:eastAsia="Times New Roman" w:hAnsi="Segoe UI" w:cs="Segoe UI"/>
+          <w:color w:val="10162F"/>
+          <w:kern w:val="0"/>
+          <w:sz w:val="27"/>
+          <w:szCs w:val="27"/>
+          <w:lang w:val="en-US" w:eastAsia="ru-RU"/>
+          <w14:ligatures w14:val="none"/>
+        </w:rPr>
+      </w:pPr>
+      <w:r>
+        <w:rPr>
+          <w:rFonts w:ascii="Segoe UI" w:eastAsia="Times New Roman" w:hAnsi="Segoe UI" w:cs="Segoe UI"/>
+          <w:color w:val="10162F"/>
+          <w:kern w:val="0"/>
+          <w:sz w:val="27"/>
+          <w:szCs w:val="27"/>
+          <w:lang w:val="en-US" w:eastAsia="ru-RU"/>
+          <w14:ligatures w14:val="none"/>
+        </w:rPr>
+        <w:t xml:space="preserve">You can combine </w:t>
+      </w:r>
+      <w:proofErr w:type="spellStart"/>
+      <w:r>
+        <w:rPr>
+          <w:rFonts w:ascii="Segoe UI" w:eastAsia="Times New Roman" w:hAnsi="Segoe UI" w:cs="Segoe UI"/>
+          <w:color w:val="10162F"/>
+          <w:kern w:val="0"/>
+          <w:sz w:val="27"/>
+          <w:szCs w:val="27"/>
+          <w:lang w:val="en-US" w:eastAsia="ru-RU"/>
+          <w14:ligatures w14:val="none"/>
+        </w:rPr>
+        <w:t>boolean</w:t>
+      </w:r>
+      <w:proofErr w:type="spellEnd"/>
+      <w:r>
+        <w:rPr>
+          <w:rFonts w:ascii="Segoe UI" w:eastAsia="Times New Roman" w:hAnsi="Segoe UI" w:cs="Segoe UI"/>
+          <w:color w:val="10162F"/>
+          <w:kern w:val="0"/>
+          <w:sz w:val="27"/>
+          <w:szCs w:val="27"/>
+          <w:lang w:val="en-US" w:eastAsia="ru-RU"/>
+          <w14:ligatures w14:val="none"/>
+        </w:rPr>
+        <w:t xml:space="preserve"> operators in your expressions. Combinations like</w:t>
+      </w:r>
+    </w:p>
+    <w:p>
+      <w:pPr>
+        <w:shd w:val="clear" w:color="auto" w:fill="211E2F"/>
+        <w:tabs>
+          <w:tab w:val="left" w:pos="916"/>
+          <w:tab w:val="left" w:pos="1832"/>
+          <w:tab w:val="left" w:pos="2748"/>
+          <w:tab w:val="left" w:pos="3664"/>
+          <w:tab w:val="left" w:pos="4580"/>
+          <w:tab w:val="left" w:pos="5496"/>
+          <w:tab w:val="left" w:pos="6412"/>
+          <w:tab w:val="left" w:pos="7328"/>
+          <w:tab w:val="left" w:pos="8244"/>
+          <w:tab w:val="left" w:pos="9160"/>
+          <w:tab w:val="left" w:pos="10076"/>
+          <w:tab w:val="left" w:pos="10992"/>
+          <w:tab w:val="left" w:pos="11908"/>
+          <w:tab w:val="left" w:pos="12824"/>
+          <w:tab w:val="left" w:pos="13740"/>
+          <w:tab w:val="left" w:pos="14656"/>
+        </w:tabs>
+        <w:spacing w:after="0" w:line="240" w:lineRule="auto"/>
+        <w:rPr>
+          <w:rFonts w:ascii="Ubuntu Mono" w:eastAsia="Times New Roman" w:hAnsi="Ubuntu Mono" w:cs="Courier New"/>
+          <w:color w:val="939598"/>
+          <w:kern w:val="0"/>
+          <w:sz w:val="27"/>
+          <w:szCs w:val="27"/>
+          <w:lang w:val="en-US" w:eastAsia="ru-RU"/>
+          <w14:ligatures w14:val="none"/>
+        </w:rPr>
+      </w:pPr>
+      <w:r>
+        <w:rPr>
+          <w:rFonts w:ascii="Ubuntu Mono" w:eastAsia="Times New Roman" w:hAnsi="Ubuntu Mono" w:cs="Courier New"/>
+          <w:color w:val="FFFFFF"/>
+          <w:kern w:val="0"/>
+          <w:sz w:val="27"/>
+          <w:szCs w:val="27"/>
+          <w:lang w:val="en-US" w:eastAsia="ru-RU"/>
+          <w14:ligatures w14:val="none"/>
+        </w:rPr>
+        <w:t>(</w:t>
+      </w:r>
+      <w:r>
+        <w:rPr>
+          <w:rFonts w:ascii="Ubuntu Mono" w:eastAsia="Times New Roman" w:hAnsi="Ubuntu Mono" w:cs="Courier New"/>
+          <w:color w:val="FF8973"/>
+          <w:kern w:val="0"/>
+          <w:sz w:val="27"/>
+          <w:szCs w:val="27"/>
+          <w:lang w:val="en-US" w:eastAsia="ru-RU"/>
+          <w14:ligatures w14:val="none"/>
+        </w:rPr>
+        <w:t>x</w:t>
+      </w:r>
+      <w:r>
+        <w:rPr>
+          <w:rFonts w:ascii="Ubuntu Mono" w:eastAsia="Times New Roman" w:hAnsi="Ubuntu Mono" w:cs="Courier New"/>
+          <w:color w:val="FFFFFF"/>
+          <w:kern w:val="0"/>
+          <w:sz w:val="27"/>
+          <w:szCs w:val="27"/>
+          <w:lang w:val="en-US" w:eastAsia="ru-RU"/>
+          <w14:ligatures w14:val="none"/>
+        </w:rPr>
+        <w:t xml:space="preserve"> &amp;&amp; (</w:t>
+      </w:r>
+      <w:r>
+        <w:rPr>
+          <w:rFonts w:ascii="Ubuntu Mono" w:eastAsia="Times New Roman" w:hAnsi="Ubuntu Mono" w:cs="Courier New"/>
+          <w:color w:val="FF8973"/>
+          <w:kern w:val="0"/>
+          <w:sz w:val="27"/>
+          <w:szCs w:val="27"/>
+          <w:lang w:val="en-US" w:eastAsia="ru-RU"/>
+          <w14:ligatures w14:val="none"/>
+        </w:rPr>
+        <w:t>y</w:t>
+      </w:r>
+      <w:r>
+        <w:rPr>
+          <w:rFonts w:ascii="Ubuntu Mono" w:eastAsia="Times New Roman" w:hAnsi="Ubuntu Mono" w:cs="Courier New"/>
+          <w:color w:val="FFFFFF"/>
+          <w:kern w:val="0"/>
+          <w:sz w:val="27"/>
+          <w:szCs w:val="27"/>
+          <w:lang w:val="en-US" w:eastAsia="ru-RU"/>
+          <w14:ligatures w14:val="none"/>
+        </w:rPr>
+        <w:t xml:space="preserve"> || </w:t>
+      </w:r>
+      <w:r>
+        <w:rPr>
+          <w:rFonts w:ascii="Ubuntu Mono" w:eastAsia="Times New Roman" w:hAnsi="Ubuntu Mono" w:cs="Courier New"/>
+          <w:color w:val="FF8973"/>
+          <w:kern w:val="0"/>
+          <w:sz w:val="27"/>
+          <w:szCs w:val="27"/>
+          <w:lang w:val="en-US" w:eastAsia="ru-RU"/>
+          <w14:ligatures w14:val="none"/>
+        </w:rPr>
+        <w:t>w</w:t>
+      </w:r>
+      <w:r>
+        <w:rPr>
+          <w:rFonts w:ascii="Ubuntu Mono" w:eastAsia="Times New Roman" w:hAnsi="Ubuntu Mono" w:cs="Courier New"/>
+          <w:color w:val="FFFFFF"/>
+          <w:kern w:val="0"/>
+          <w:sz w:val="27"/>
+          <w:szCs w:val="27"/>
+          <w:lang w:val="en-US" w:eastAsia="ru-RU"/>
+          <w14:ligatures w14:val="none"/>
+        </w:rPr>
+        <w:t xml:space="preserve">)) &amp;&amp; </w:t>
+      </w:r>
+      <w:r>
+        <w:rPr>
+          <w:rFonts w:ascii="Ubuntu Mono" w:eastAsia="Times New Roman" w:hAnsi="Ubuntu Mono" w:cs="Courier New"/>
+          <w:color w:val="FF8973"/>
+          <w:kern w:val="0"/>
+          <w:sz w:val="27"/>
+          <w:szCs w:val="27"/>
+          <w:lang w:val="en-US" w:eastAsia="ru-RU"/>
+          <w14:ligatures w14:val="none"/>
+        </w:rPr>
+        <w:t>z</w:t>
+      </w:r>
+    </w:p>
+    <w:p>
+      <w:pPr>
+        <w:spacing w:after="100" w:afterAutospacing="1" w:line="240" w:lineRule="auto"/>
+        <w:rPr>
+          <w:rFonts w:ascii="Segoe UI" w:eastAsia="Times New Roman" w:hAnsi="Segoe UI" w:cs="Segoe UI"/>
+          <w:color w:val="10162F"/>
+          <w:kern w:val="0"/>
+          <w:sz w:val="27"/>
+          <w:szCs w:val="27"/>
+          <w:lang w:val="en-US" w:eastAsia="ru-RU"/>
+          <w14:ligatures w14:val="none"/>
+        </w:rPr>
+      </w:pPr>
+      <w:r>
+        <w:rPr>
+          <w:rFonts w:ascii="Segoe UI" w:eastAsia="Times New Roman" w:hAnsi="Segoe UI" w:cs="Segoe UI"/>
+          <w:color w:val="10162F"/>
+          <w:kern w:val="0"/>
+          <w:sz w:val="27"/>
+          <w:szCs w:val="27"/>
+          <w:lang w:val="en-US" w:eastAsia="ru-RU"/>
+          <w14:ligatures w14:val="none"/>
+        </w:rPr>
+        <w:t>are not only legal expressions, but are extremely useful tools for your programs.</w:t>
+      </w:r>
+    </w:p>
+    <w:p>
+      <w:pPr>
+        <w:spacing w:after="0" w:line="240" w:lineRule="auto"/>
+        <w:rPr>
+          <w:rFonts w:ascii="Segoe UI" w:eastAsia="Times New Roman" w:hAnsi="Segoe UI" w:cs="Segoe UI"/>
+          <w:color w:val="10162F"/>
+          <w:kern w:val="0"/>
+          <w:sz w:val="27"/>
+          <w:szCs w:val="27"/>
+          <w:lang w:val="en-US" w:eastAsia="ru-RU"/>
+          <w14:ligatures w14:val="none"/>
+        </w:rPr>
+      </w:pPr>
+      <w:r>
+        <w:rPr>
+          <w:rFonts w:ascii="Segoe UI" w:eastAsia="Times New Roman" w:hAnsi="Segoe UI" w:cs="Segoe UI"/>
+          <w:color w:val="10162F"/>
+          <w:kern w:val="0"/>
+          <w:sz w:val="27"/>
+          <w:szCs w:val="27"/>
+          <w:lang w:val="en-US" w:eastAsia="ru-RU"/>
+          <w14:ligatures w14:val="none"/>
+        </w:rPr>
+        <w:t>These expressions may take some getting used to, but you can always use parentheses to control the order of evaluation. Expressions in parentheses are always evaluated before anything outside parentheses.</w:t>
+      </w:r>
+    </w:p>
+    <w:p>
+      <w:pPr>
+        <w:shd w:val="clear" w:color="auto" w:fill="FFFFFF"/>
+        <w:spacing w:before="100" w:beforeAutospacing="1" w:after="100" w:afterAutospacing="1" w:line="240" w:lineRule="auto"/>
+        <w:outlineLvl w:val="2"/>
+        <w:rPr>
+          <w:rFonts w:ascii="Segoe UI" w:eastAsia="Times New Roman" w:hAnsi="Segoe UI" w:cs="Segoe UI"/>
+          <w:b/>
+          <w:bCs/>
+          <w:color w:val="10162F"/>
+          <w:kern w:val="0"/>
+          <w:sz w:val="27"/>
+          <w:szCs w:val="27"/>
+          <w:lang w:val="en-US" w:eastAsia="ru-RU"/>
+          <w14:ligatures w14:val="none"/>
+        </w:rPr>
+      </w:pPr>
+      <w:r>
+        <w:rPr>
+          <w:rFonts w:ascii="Segoe UI" w:eastAsia="Times New Roman" w:hAnsi="Segoe UI" w:cs="Segoe UI"/>
+          <w:b/>
+          <w:bCs/>
+          <w:color w:val="10162F"/>
+          <w:kern w:val="0"/>
+          <w:sz w:val="27"/>
+          <w:szCs w:val="27"/>
+          <w:lang w:val="en-US" w:eastAsia="ru-RU"/>
+          <w14:ligatures w14:val="none"/>
+        </w:rPr>
+        <w:t>Instructions</w:t>
+      </w:r>
+    </w:p>
+    <w:p>
+      <w:pPr>
+        <w:spacing w:after="0" w:line="240" w:lineRule="auto"/>
+        <w:rPr>
+          <w:rFonts w:ascii="Segoe UI" w:eastAsia="Times New Roman" w:hAnsi="Segoe UI" w:cs="Segoe UI"/>
+          <w:color w:val="10162F"/>
+          <w:kern w:val="0"/>
+          <w:sz w:val="27"/>
+          <w:szCs w:val="27"/>
+          <w:lang w:val="en-US" w:eastAsia="ru-RU"/>
+          <w14:ligatures w14:val="none"/>
+        </w:rPr>
+      </w:pPr>
+      <w:r>
+        <w:rPr>
+          <w:rFonts w:ascii="Segoe UI" w:eastAsia="Times New Roman" w:hAnsi="Segoe UI" w:cs="Segoe UI"/>
+          <w:b/>
+          <w:bCs/>
+          <w:color w:val="10162F"/>
+          <w:kern w:val="0"/>
+          <w:sz w:val="27"/>
+          <w:szCs w:val="27"/>
+          <w:lang w:val="en-US" w:eastAsia="ru-RU"/>
+          <w14:ligatures w14:val="none"/>
+        </w:rPr>
+        <w:t>1.</w:t>
+      </w:r>
+    </w:p>
+    <w:p>
+      <w:pPr>
+        <w:spacing w:after="0" w:line="240" w:lineRule="auto"/>
+        <w:rPr>
+          <w:rFonts w:ascii="Segoe UI" w:eastAsia="Times New Roman" w:hAnsi="Segoe UI" w:cs="Segoe UI"/>
+          <w:color w:val="10162F"/>
+          <w:kern w:val="0"/>
+          <w:sz w:val="27"/>
+          <w:szCs w:val="27"/>
+          <w:lang w:val="en-US" w:eastAsia="ru-RU"/>
+          <w14:ligatures w14:val="none"/>
+        </w:rPr>
+      </w:pPr>
+      <w:r>
+        <w:rPr>
+          <w:rFonts w:ascii="Segoe UI" w:eastAsia="Times New Roman" w:hAnsi="Segoe UI" w:cs="Segoe UI"/>
+          <w:color w:val="10162F"/>
+          <w:kern w:val="0"/>
+          <w:sz w:val="27"/>
+          <w:szCs w:val="27"/>
+          <w:lang w:val="en-US" w:eastAsia="ru-RU"/>
+          <w14:ligatures w14:val="none"/>
+        </w:rPr>
+        <w:t>Last one! Set each variable to </w:t>
+      </w:r>
+      <w:r>
+        <w:rPr>
+          <w:rFonts w:ascii="Ubuntu Mono" w:eastAsia="Times New Roman" w:hAnsi="Ubuntu Mono" w:cs="Courier New"/>
+          <w:color w:val="15141F"/>
+          <w:kern w:val="0"/>
+          <w:shd w:val="clear" w:color="auto" w:fill="EAE9ED"/>
+          <w:lang w:val="en-US" w:eastAsia="ru-RU"/>
+          <w14:ligatures w14:val="none"/>
+        </w:rPr>
+        <w:t>true</w:t>
+      </w:r>
+      <w:r>
+        <w:rPr>
+          <w:rFonts w:ascii="Segoe UI" w:eastAsia="Times New Roman" w:hAnsi="Segoe UI" w:cs="Segoe UI"/>
+          <w:color w:val="10162F"/>
+          <w:kern w:val="0"/>
+          <w:sz w:val="27"/>
+          <w:szCs w:val="27"/>
+          <w:lang w:val="en-US" w:eastAsia="ru-RU"/>
+          <w14:ligatures w14:val="none"/>
+        </w:rPr>
+        <w:t> or </w:t>
+      </w:r>
+      <w:r>
+        <w:rPr>
+          <w:rFonts w:ascii="Ubuntu Mono" w:eastAsia="Times New Roman" w:hAnsi="Ubuntu Mono" w:cs="Courier New"/>
+          <w:color w:val="15141F"/>
+          <w:kern w:val="0"/>
+          <w:shd w:val="clear" w:color="auto" w:fill="EAE9ED"/>
+          <w:lang w:val="en-US" w:eastAsia="ru-RU"/>
+          <w14:ligatures w14:val="none"/>
+        </w:rPr>
+        <w:t>false</w:t>
+      </w:r>
+      <w:r>
+        <w:rPr>
+          <w:rFonts w:ascii="Segoe UI" w:eastAsia="Times New Roman" w:hAnsi="Segoe UI" w:cs="Segoe UI"/>
+          <w:color w:val="10162F"/>
+          <w:kern w:val="0"/>
+          <w:sz w:val="27"/>
+          <w:szCs w:val="27"/>
+          <w:lang w:val="en-US" w:eastAsia="ru-RU"/>
+          <w14:ligatures w14:val="none"/>
+        </w:rPr>
+        <w:t> depending on what value you expect the expression to return.</w:t>
+      </w:r>
+    </w:p>
+    <w:p>
+      <w:pPr>
+        <w:rPr>
+          <w:b/>
+          <w:bCs/>
+          <w:lang w:val="en-US"/>
+        </w:rPr>
+      </w:pPr>
+    </w:p>
+    <w:p>
+      <w:pPr>
+        <w:rPr>
+          <w:b/>
+          <w:bCs/>
+          <w:lang w:val="en-US"/>
+        </w:rPr>
+      </w:pPr>
+      <w:proofErr w:type="spellStart"/>
+      <w:r>
+        <w:rPr>
+          <w:b/>
+          <w:bCs/>
+          <w:lang w:val="en-US"/>
+        </w:rPr>
+        <w:t>script.rb</w:t>
+      </w:r>
+      <w:proofErr w:type="spellEnd"/>
+    </w:p>
+    <w:p>
+      <w:pPr>
+        <w:shd w:val="clear" w:color="auto" w:fill="1E1E1E"/>
+        <w:spacing w:after="0" w:line="360" w:lineRule="atLeast"/>
+        <w:rPr>
+          <w:rFonts w:ascii="Consolas" w:eastAsia="Times New Roman" w:hAnsi="Consolas" w:cs="Times New Roman"/>
+          <w:color w:val="FFFFFF"/>
+          <w:kern w:val="0"/>
+          <w:sz w:val="21"/>
+          <w:szCs w:val="21"/>
+          <w:lang w:val="en-US" w:eastAsia="ru-RU"/>
+          <w14:ligatures w14:val="none"/>
+        </w:rPr>
+      </w:pPr>
+      <w:r>
+        <w:rPr>
+          <w:rFonts w:ascii="Consolas" w:eastAsia="Times New Roman" w:hAnsi="Consolas" w:cs="Times New Roman"/>
+          <w:color w:val="939598"/>
+          <w:kern w:val="0"/>
+          <w:sz w:val="21"/>
+          <w:szCs w:val="21"/>
+          <w:lang w:val="en-US" w:eastAsia="ru-RU"/>
+          <w14:ligatures w14:val="none"/>
+        </w:rPr>
+        <w:t># boolean_1 = (3 &lt; 4 || false) &amp;&amp; (false || true)</w:t>
+      </w:r>
+    </w:p>
+    <w:p>
+      <w:pPr>
+        <w:shd w:val="clear" w:color="auto" w:fill="1E1E1E"/>
+        <w:spacing w:after="0" w:line="360" w:lineRule="atLeast"/>
+        <w:rPr>
+          <w:rFonts w:ascii="Consolas" w:eastAsia="Times New Roman" w:hAnsi="Consolas" w:cs="Times New Roman"/>
+          <w:color w:val="FFFFFF"/>
+          <w:kern w:val="0"/>
+          <w:sz w:val="21"/>
+          <w:szCs w:val="21"/>
+          <w:lang w:val="en-US" w:eastAsia="ru-RU"/>
+          <w14:ligatures w14:val="none"/>
+        </w:rPr>
+      </w:pPr>
+      <w:r>
+        <w:rPr>
+          <w:rFonts w:ascii="Consolas" w:eastAsia="Times New Roman" w:hAnsi="Consolas" w:cs="Times New Roman"/>
+          <w:color w:val="FF8973"/>
+          <w:kern w:val="0"/>
+          <w:sz w:val="21"/>
+          <w:szCs w:val="21"/>
+          <w:lang w:val="en-US" w:eastAsia="ru-RU"/>
+          <w14:ligatures w14:val="none"/>
+        </w:rPr>
+        <w:t>boolean_1</w:t>
+      </w:r>
+      <w:r>
+        <w:rPr>
+          <w:rFonts w:ascii="Consolas" w:eastAsia="Times New Roman" w:hAnsi="Consolas" w:cs="Times New Roman"/>
+          <w:color w:val="FFFFFF"/>
+          <w:kern w:val="0"/>
+          <w:sz w:val="21"/>
+          <w:szCs w:val="21"/>
+          <w:lang w:val="en-US" w:eastAsia="ru-RU"/>
+          <w14:ligatures w14:val="none"/>
+        </w:rPr>
+        <w:t> = </w:t>
+      </w:r>
+      <w:r>
+        <w:rPr>
+          <w:rFonts w:ascii="Consolas" w:eastAsia="Times New Roman" w:hAnsi="Consolas" w:cs="Times New Roman"/>
+          <w:color w:val="B3CCFF"/>
+          <w:kern w:val="0"/>
+          <w:sz w:val="21"/>
+          <w:szCs w:val="21"/>
+          <w:lang w:val="en-US" w:eastAsia="ru-RU"/>
+          <w14:ligatures w14:val="none"/>
+        </w:rPr>
+        <w:t>true</w:t>
+      </w:r>
+    </w:p>
+    <w:p>
+      <w:pPr>
+        <w:shd w:val="clear" w:color="auto" w:fill="1E1E1E"/>
+        <w:spacing w:after="0" w:line="360" w:lineRule="atLeast"/>
+        <w:rPr>
+          <w:rFonts w:ascii="Consolas" w:eastAsia="Times New Roman" w:hAnsi="Consolas" w:cs="Times New Roman"/>
+          <w:color w:val="FFFFFF"/>
+          <w:kern w:val="0"/>
+          <w:sz w:val="21"/>
+          <w:szCs w:val="21"/>
+          <w:lang w:val="en-US" w:eastAsia="ru-RU"/>
+          <w14:ligatures w14:val="none"/>
+        </w:rPr>
+      </w:pPr>
+    </w:p>
+    <w:p>
+      <w:pPr>
+        <w:shd w:val="clear" w:color="auto" w:fill="1E1E1E"/>
+        <w:spacing w:after="0" w:line="360" w:lineRule="atLeast"/>
+        <w:rPr>
+          <w:rFonts w:ascii="Consolas" w:eastAsia="Times New Roman" w:hAnsi="Consolas" w:cs="Times New Roman"/>
+          <w:color w:val="FFFFFF"/>
+          <w:kern w:val="0"/>
+          <w:sz w:val="21"/>
+          <w:szCs w:val="21"/>
+          <w:lang w:val="en-US" w:eastAsia="ru-RU"/>
+          <w14:ligatures w14:val="none"/>
+        </w:rPr>
+      </w:pPr>
+      <w:r>
+        <w:rPr>
+          <w:rFonts w:ascii="Consolas" w:eastAsia="Times New Roman" w:hAnsi="Consolas" w:cs="Times New Roman"/>
+          <w:color w:val="939598"/>
+          <w:kern w:val="0"/>
+          <w:sz w:val="21"/>
+          <w:szCs w:val="21"/>
+          <w:lang w:val="en-US" w:eastAsia="ru-RU"/>
+          <w14:ligatures w14:val="none"/>
+        </w:rPr>
+        <w:t># boolean_2 </w:t>
+      </w:r>
+      <w:proofErr w:type="gramStart"/>
+      <w:r>
+        <w:rPr>
+          <w:rFonts w:ascii="Consolas" w:eastAsia="Times New Roman" w:hAnsi="Consolas" w:cs="Times New Roman"/>
+          <w:color w:val="939598"/>
+          <w:kern w:val="0"/>
+          <w:sz w:val="21"/>
+          <w:szCs w:val="21"/>
+          <w:lang w:val="en-US" w:eastAsia="ru-RU"/>
+          <w14:ligatures w14:val="none"/>
+        </w:rPr>
+        <w:t>= !true</w:t>
+      </w:r>
+      <w:proofErr w:type="gramEnd"/>
+      <w:r>
+        <w:rPr>
+          <w:rFonts w:ascii="Consolas" w:eastAsia="Times New Roman" w:hAnsi="Consolas" w:cs="Times New Roman"/>
+          <w:color w:val="939598"/>
+          <w:kern w:val="0"/>
+          <w:sz w:val="21"/>
+          <w:szCs w:val="21"/>
+          <w:lang w:val="en-US" w:eastAsia="ru-RU"/>
+          <w14:ligatures w14:val="none"/>
+        </w:rPr>
+        <w:t> &amp;&amp; (!true || 100 != 5**2)</w:t>
+      </w:r>
+    </w:p>
+    <w:p>
+      <w:pPr>
+        <w:shd w:val="clear" w:color="auto" w:fill="1E1E1E"/>
+        <w:spacing w:after="0" w:line="360" w:lineRule="atLeast"/>
+        <w:rPr>
+          <w:rFonts w:ascii="Consolas" w:eastAsia="Times New Roman" w:hAnsi="Consolas" w:cs="Times New Roman"/>
+          <w:color w:val="FFFFFF"/>
+          <w:kern w:val="0"/>
+          <w:sz w:val="21"/>
+          <w:szCs w:val="21"/>
+          <w:lang w:val="en-US" w:eastAsia="ru-RU"/>
+          <w14:ligatures w14:val="none"/>
+        </w:rPr>
+      </w:pPr>
+      <w:r>
+        <w:rPr>
+          <w:rFonts w:ascii="Consolas" w:eastAsia="Times New Roman" w:hAnsi="Consolas" w:cs="Times New Roman"/>
+          <w:color w:val="FF8973"/>
+          <w:kern w:val="0"/>
+          <w:sz w:val="21"/>
+          <w:szCs w:val="21"/>
+          <w:lang w:val="en-US" w:eastAsia="ru-RU"/>
+          <w14:ligatures w14:val="none"/>
+        </w:rPr>
+        <w:t>boolean_2</w:t>
+      </w:r>
+      <w:r>
+        <w:rPr>
+          <w:rFonts w:ascii="Consolas" w:eastAsia="Times New Roman" w:hAnsi="Consolas" w:cs="Times New Roman"/>
+          <w:color w:val="FFFFFF"/>
+          <w:kern w:val="0"/>
+          <w:sz w:val="21"/>
+          <w:szCs w:val="21"/>
+          <w:lang w:val="en-US" w:eastAsia="ru-RU"/>
+          <w14:ligatures w14:val="none"/>
+        </w:rPr>
+        <w:t> = </w:t>
+      </w:r>
+      <w:r>
+        <w:rPr>
+          <w:rFonts w:ascii="Consolas" w:eastAsia="Times New Roman" w:hAnsi="Consolas" w:cs="Times New Roman"/>
+          <w:color w:val="B3CCFF"/>
+          <w:kern w:val="0"/>
+          <w:sz w:val="21"/>
+          <w:szCs w:val="21"/>
+          <w:lang w:val="en-US" w:eastAsia="ru-RU"/>
+          <w14:ligatures w14:val="none"/>
+        </w:rPr>
+        <w:t>false</w:t>
+      </w:r>
+    </w:p>
+    <w:p>
+      <w:pPr>
+        <w:shd w:val="clear" w:color="auto" w:fill="1E1E1E"/>
+        <w:spacing w:after="0" w:line="360" w:lineRule="atLeast"/>
+        <w:rPr>
+          <w:rFonts w:ascii="Consolas" w:eastAsia="Times New Roman" w:hAnsi="Consolas" w:cs="Times New Roman"/>
+          <w:color w:val="FFFFFF"/>
+          <w:kern w:val="0"/>
+          <w:sz w:val="21"/>
+          <w:szCs w:val="21"/>
+          <w:lang w:val="en-US" w:eastAsia="ru-RU"/>
+          <w14:ligatures w14:val="none"/>
+        </w:rPr>
+      </w:pPr>
+    </w:p>
+    <w:p>
+      <w:pPr>
+        <w:shd w:val="clear" w:color="auto" w:fill="1E1E1E"/>
+        <w:spacing w:after="0" w:line="360" w:lineRule="atLeast"/>
+        <w:rPr>
+          <w:rFonts w:ascii="Consolas" w:eastAsia="Times New Roman" w:hAnsi="Consolas" w:cs="Times New Roman"/>
+          <w:color w:val="FFFFFF"/>
+          <w:kern w:val="0"/>
+          <w:sz w:val="21"/>
+          <w:szCs w:val="21"/>
+          <w:lang w:val="en-US" w:eastAsia="ru-RU"/>
+          <w14:ligatures w14:val="none"/>
+        </w:rPr>
+      </w:pPr>
+      <w:r>
+        <w:rPr>
+          <w:rFonts w:ascii="Consolas" w:eastAsia="Times New Roman" w:hAnsi="Consolas" w:cs="Times New Roman"/>
+          <w:color w:val="939598"/>
+          <w:kern w:val="0"/>
+          <w:sz w:val="21"/>
+          <w:szCs w:val="21"/>
+          <w:lang w:val="en-US" w:eastAsia="ru-RU"/>
+          <w14:ligatures w14:val="none"/>
+        </w:rPr>
+        <w:t># boolean_3 = true |</w:t>
+      </w:r>
+      <w:proofErr w:type="gramStart"/>
+      <w:r>
+        <w:rPr>
+          <w:rFonts w:ascii="Consolas" w:eastAsia="Times New Roman" w:hAnsi="Consolas" w:cs="Times New Roman"/>
+          <w:color w:val="939598"/>
+          <w:kern w:val="0"/>
+          <w:sz w:val="21"/>
+          <w:szCs w:val="21"/>
+          <w:lang w:val="en-US" w:eastAsia="ru-RU"/>
+          <w14:ligatures w14:val="none"/>
+        </w:rPr>
+        <w:t>| !</w:t>
+      </w:r>
+      <w:proofErr w:type="gramEnd"/>
+      <w:r>
+        <w:rPr>
+          <w:rFonts w:ascii="Consolas" w:eastAsia="Times New Roman" w:hAnsi="Consolas" w:cs="Times New Roman"/>
+          <w:color w:val="939598"/>
+          <w:kern w:val="0"/>
+          <w:sz w:val="21"/>
+          <w:szCs w:val="21"/>
+          <w:lang w:val="en-US" w:eastAsia="ru-RU"/>
+          <w14:ligatures w14:val="none"/>
+        </w:rPr>
+        <w:t>(true || false)</w:t>
+      </w:r>
+    </w:p>
+    <w:p>
+      <w:pPr>
+        <w:shd w:val="clear" w:color="auto" w:fill="1E1E1E"/>
+        <w:spacing w:after="0" w:line="360" w:lineRule="atLeast"/>
+        <w:rPr>
+          <w:rFonts w:ascii="Consolas" w:eastAsia="Times New Roman" w:hAnsi="Consolas" w:cs="Times New Roman"/>
+          <w:color w:val="FFFFFF"/>
+          <w:kern w:val="0"/>
+          <w:sz w:val="21"/>
+          <w:szCs w:val="21"/>
+          <w:lang w:eastAsia="ru-RU"/>
+          <w14:ligatures w14:val="none"/>
+        </w:rPr>
+      </w:pPr>
+      <w:r>
+        <w:rPr>
+          <w:rFonts w:ascii="Consolas" w:eastAsia="Times New Roman" w:hAnsi="Consolas" w:cs="Times New Roman"/>
+          <w:color w:val="FF8973"/>
+          <w:kern w:val="0"/>
+          <w:sz w:val="21"/>
+          <w:szCs w:val="21"/>
+          <w:lang w:eastAsia="ru-RU"/>
+          <w14:ligatures w14:val="none"/>
+        </w:rPr>
+        <w:t>boolean_3</w:t>
+      </w:r>
+      <w:r>
+        <w:rPr>
+          <w:rFonts w:ascii="Consolas" w:eastAsia="Times New Roman" w:hAnsi="Consolas" w:cs="Times New Roman"/>
+          <w:color w:val="FFFFFF"/>
+          <w:kern w:val="0"/>
+          <w:sz w:val="21"/>
+          <w:szCs w:val="21"/>
+          <w:lang w:eastAsia="ru-RU"/>
+          <w14:ligatures w14:val="none"/>
+        </w:rPr>
+        <w:t> = </w:t>
+      </w:r>
+      <w:proofErr w:type="spellStart"/>
+      <w:r>
+        <w:rPr>
+          <w:rFonts w:ascii="Consolas" w:eastAsia="Times New Roman" w:hAnsi="Consolas" w:cs="Times New Roman"/>
+          <w:color w:val="B3CCFF"/>
+          <w:kern w:val="0"/>
+          <w:sz w:val="21"/>
+          <w:szCs w:val="21"/>
+          <w:lang w:eastAsia="ru-RU"/>
+          <w14:ligatures w14:val="none"/>
+        </w:rPr>
+        <w:t>true</w:t>
+      </w:r>
+      <w:proofErr w:type="spellEnd"/>
+    </w:p>
+    <w:p>
+      <w:pPr>
+        <w:pBdr>
+          <w:bottom w:val="single" w:sz="12" w:space="1" w:color="auto"/>
+        </w:pBdr>
         <w:rPr>
           <w:b/>
           <w:bCs/>

</xml_diff>

<commit_message>
feat: Control Flow in Ruby -If, Else, and Elsif
</commit_message>
<xml_diff>
--- a/CONTROL FLOW IN RUBY.docx
+++ b/CONTROL FLOW IN RUBY.docx
@@ -12007,6 +12007,1872 @@
           <w14:ligatures w14:val="none"/>
         </w:rPr>
         <w:t>true</w:t>
+      </w:r>
+      <w:proofErr w:type="spellEnd"/>
+    </w:p>
+    <w:p>
+      <w:pPr>
+        <w:pBdr>
+          <w:bottom w:val="single" w:sz="12" w:space="1" w:color="auto"/>
+        </w:pBdr>
+        <w:rPr>
+          <w:b/>
+          <w:bCs/>
+          <w:lang w:val="en-US"/>
+        </w:rPr>
+      </w:pPr>
+    </w:p>
+    <w:p>
+      <w:pPr>
+        <w:spacing w:before="100" w:beforeAutospacing="1" w:after="100" w:afterAutospacing="1" w:line="240" w:lineRule="auto"/>
+        <w:outlineLvl w:val="1"/>
+        <w:rPr>
+          <w:rFonts w:ascii="Segoe UI" w:eastAsia="Times New Roman" w:hAnsi="Segoe UI" w:cs="Segoe UI"/>
+          <w:b/>
+          <w:bCs/>
+          <w:color w:val="10162F"/>
+          <w:kern w:val="0"/>
+          <w:sz w:val="36"/>
+          <w:szCs w:val="36"/>
+          <w:lang w:val="en-US" w:eastAsia="ru-RU"/>
+          <w14:ligatures w14:val="none"/>
+        </w:rPr>
+      </w:pPr>
+      <w:r>
+        <w:rPr>
+          <w:rFonts w:ascii="Segoe UI" w:eastAsia="Times New Roman" w:hAnsi="Segoe UI" w:cs="Segoe UI"/>
+          <w:b/>
+          <w:bCs/>
+          <w:color w:val="10162F"/>
+          <w:kern w:val="0"/>
+          <w:sz w:val="36"/>
+          <w:szCs w:val="36"/>
+          <w:lang w:val="en-US" w:eastAsia="ru-RU"/>
+          <w14:ligatures w14:val="none"/>
+        </w:rPr>
+        <w:t xml:space="preserve">If, Else, and </w:t>
+      </w:r>
+      <w:proofErr w:type="spellStart"/>
+      <w:r>
+        <w:rPr>
+          <w:rFonts w:ascii="Segoe UI" w:eastAsia="Times New Roman" w:hAnsi="Segoe UI" w:cs="Segoe UI"/>
+          <w:b/>
+          <w:bCs/>
+          <w:color w:val="10162F"/>
+          <w:kern w:val="0"/>
+          <w:sz w:val="36"/>
+          <w:szCs w:val="36"/>
+          <w:lang w:val="en-US" w:eastAsia="ru-RU"/>
+          <w14:ligatures w14:val="none"/>
+        </w:rPr>
+        <w:t>Elsif</w:t>
+      </w:r>
+      <w:proofErr w:type="spellEnd"/>
+    </w:p>
+    <w:p>
+      <w:pPr>
+        <w:spacing w:after="100" w:afterAutospacing="1" w:line="240" w:lineRule="auto"/>
+        <w:rPr>
+          <w:rFonts w:ascii="Segoe UI" w:eastAsia="Times New Roman" w:hAnsi="Segoe UI" w:cs="Segoe UI"/>
+          <w:color w:val="10162F"/>
+          <w:kern w:val="0"/>
+          <w:sz w:val="27"/>
+          <w:szCs w:val="27"/>
+          <w:lang w:val="en-US" w:eastAsia="ru-RU"/>
+          <w14:ligatures w14:val="none"/>
+        </w:rPr>
+      </w:pPr>
+      <w:r>
+        <w:rPr>
+          <w:rFonts w:ascii="Segoe UI" w:eastAsia="Times New Roman" w:hAnsi="Segoe UI" w:cs="Segoe UI"/>
+          <w:color w:val="10162F"/>
+          <w:kern w:val="0"/>
+          <w:sz w:val="27"/>
+          <w:szCs w:val="27"/>
+          <w:lang w:val="en-US" w:eastAsia="ru-RU"/>
+          <w14:ligatures w14:val="none"/>
+        </w:rPr>
+        <w:t>All right! You’re all on your lonesome. (Well, not </w:t>
+      </w:r>
+      <w:r>
+        <w:rPr>
+          <w:rFonts w:ascii="Segoe UI" w:eastAsia="Times New Roman" w:hAnsi="Segoe UI" w:cs="Segoe UI"/>
+          <w:i/>
+          <w:iCs/>
+          <w:color w:val="10162F"/>
+          <w:kern w:val="0"/>
+          <w:sz w:val="27"/>
+          <w:szCs w:val="27"/>
+          <w:lang w:val="en-US" w:eastAsia="ru-RU"/>
+          <w14:ligatures w14:val="none"/>
+        </w:rPr>
+        <w:t>quite</w:t>
+      </w:r>
+      <w:r>
+        <w:rPr>
+          <w:rFonts w:ascii="Segoe UI" w:eastAsia="Times New Roman" w:hAnsi="Segoe UI" w:cs="Segoe UI"/>
+          <w:color w:val="10162F"/>
+          <w:kern w:val="0"/>
+          <w:sz w:val="27"/>
+          <w:szCs w:val="27"/>
+          <w:lang w:val="en-US" w:eastAsia="ru-RU"/>
+          <w14:ligatures w14:val="none"/>
+        </w:rPr>
+        <w:t>. We’ll just leave this example here.)</w:t>
+      </w:r>
+    </w:p>
+    <w:p>
+      <w:pPr>
+        <w:shd w:val="clear" w:color="auto" w:fill="211E2F"/>
+        <w:tabs>
+          <w:tab w:val="left" w:pos="916"/>
+          <w:tab w:val="left" w:pos="1832"/>
+          <w:tab w:val="left" w:pos="2748"/>
+          <w:tab w:val="left" w:pos="3664"/>
+          <w:tab w:val="left" w:pos="4580"/>
+          <w:tab w:val="left" w:pos="5496"/>
+          <w:tab w:val="left" w:pos="6412"/>
+          <w:tab w:val="left" w:pos="7328"/>
+          <w:tab w:val="left" w:pos="8244"/>
+          <w:tab w:val="left" w:pos="9160"/>
+          <w:tab w:val="left" w:pos="10076"/>
+          <w:tab w:val="left" w:pos="10992"/>
+          <w:tab w:val="left" w:pos="11908"/>
+          <w:tab w:val="left" w:pos="12824"/>
+          <w:tab w:val="left" w:pos="13740"/>
+          <w:tab w:val="left" w:pos="14656"/>
+        </w:tabs>
+        <w:spacing w:after="0" w:line="240" w:lineRule="auto"/>
+        <w:rPr>
+          <w:rFonts w:ascii="Ubuntu Mono" w:eastAsia="Times New Roman" w:hAnsi="Ubuntu Mono" w:cs="Courier New"/>
+          <w:color w:val="939598"/>
+          <w:kern w:val="0"/>
+          <w:sz w:val="27"/>
+          <w:szCs w:val="27"/>
+          <w:lang w:val="en-US" w:eastAsia="ru-RU"/>
+          <w14:ligatures w14:val="none"/>
+        </w:rPr>
+      </w:pPr>
+      <w:r>
+        <w:rPr>
+          <w:rFonts w:ascii="Ubuntu Mono" w:eastAsia="Times New Roman" w:hAnsi="Ubuntu Mono" w:cs="Courier New"/>
+          <w:color w:val="FF8973"/>
+          <w:kern w:val="0"/>
+          <w:sz w:val="27"/>
+          <w:szCs w:val="27"/>
+          <w:lang w:val="en-US" w:eastAsia="ru-RU"/>
+          <w14:ligatures w14:val="none"/>
+        </w:rPr>
+        <w:t>a</w:t>
+      </w:r>
+      <w:r>
+        <w:rPr>
+          <w:rFonts w:ascii="Ubuntu Mono" w:eastAsia="Times New Roman" w:hAnsi="Ubuntu Mono" w:cs="Courier New"/>
+          <w:color w:val="FFFFFF"/>
+          <w:kern w:val="0"/>
+          <w:sz w:val="27"/>
+          <w:szCs w:val="27"/>
+          <w:lang w:val="en-US" w:eastAsia="ru-RU"/>
+          <w14:ligatures w14:val="none"/>
+        </w:rPr>
+        <w:t xml:space="preserve"> = </w:t>
+      </w:r>
+      <w:r>
+        <w:rPr>
+          <w:rFonts w:ascii="Ubuntu Mono" w:eastAsia="Times New Roman" w:hAnsi="Ubuntu Mono" w:cs="Courier New"/>
+          <w:color w:val="FF8973"/>
+          <w:kern w:val="0"/>
+          <w:sz w:val="27"/>
+          <w:szCs w:val="27"/>
+          <w:lang w:val="en-US" w:eastAsia="ru-RU"/>
+          <w14:ligatures w14:val="none"/>
+        </w:rPr>
+        <w:t>10</w:t>
+      </w:r>
+      <w:r>
+        <w:rPr>
+          <w:rFonts w:ascii="Ubuntu Mono" w:eastAsia="Times New Roman" w:hAnsi="Ubuntu Mono" w:cs="Courier New"/>
+          <w:color w:val="939598"/>
+          <w:kern w:val="0"/>
+          <w:sz w:val="27"/>
+          <w:szCs w:val="27"/>
+          <w:lang w:val="en-US" w:eastAsia="ru-RU"/>
+          <w14:ligatures w14:val="none"/>
+        </w:rPr>
+        <w:br/>
+      </w:r>
+      <w:r>
+        <w:rPr>
+          <w:rFonts w:ascii="Ubuntu Mono" w:eastAsia="Times New Roman" w:hAnsi="Ubuntu Mono" w:cs="Courier New"/>
+          <w:color w:val="FF8973"/>
+          <w:kern w:val="0"/>
+          <w:sz w:val="27"/>
+          <w:szCs w:val="27"/>
+          <w:lang w:val="en-US" w:eastAsia="ru-RU"/>
+          <w14:ligatures w14:val="none"/>
+        </w:rPr>
+        <w:t>b</w:t>
+      </w:r>
+      <w:r>
+        <w:rPr>
+          <w:rFonts w:ascii="Ubuntu Mono" w:eastAsia="Times New Roman" w:hAnsi="Ubuntu Mono" w:cs="Courier New"/>
+          <w:color w:val="FFFFFF"/>
+          <w:kern w:val="0"/>
+          <w:sz w:val="27"/>
+          <w:szCs w:val="27"/>
+          <w:lang w:val="en-US" w:eastAsia="ru-RU"/>
+          <w14:ligatures w14:val="none"/>
+        </w:rPr>
+        <w:t xml:space="preserve"> = </w:t>
+      </w:r>
+      <w:r>
+        <w:rPr>
+          <w:rFonts w:ascii="Ubuntu Mono" w:eastAsia="Times New Roman" w:hAnsi="Ubuntu Mono" w:cs="Courier New"/>
+          <w:color w:val="FF8973"/>
+          <w:kern w:val="0"/>
+          <w:sz w:val="27"/>
+          <w:szCs w:val="27"/>
+          <w:lang w:val="en-US" w:eastAsia="ru-RU"/>
+          <w14:ligatures w14:val="none"/>
+        </w:rPr>
+        <w:t>11</w:t>
+      </w:r>
+      <w:r>
+        <w:rPr>
+          <w:rFonts w:ascii="Ubuntu Mono" w:eastAsia="Times New Roman" w:hAnsi="Ubuntu Mono" w:cs="Courier New"/>
+          <w:color w:val="939598"/>
+          <w:kern w:val="0"/>
+          <w:sz w:val="27"/>
+          <w:szCs w:val="27"/>
+          <w:lang w:val="en-US" w:eastAsia="ru-RU"/>
+          <w14:ligatures w14:val="none"/>
+        </w:rPr>
+        <w:br/>
+      </w:r>
+      <w:r>
+        <w:rPr>
+          <w:rFonts w:ascii="Ubuntu Mono" w:eastAsia="Times New Roman" w:hAnsi="Ubuntu Mono" w:cs="Courier New"/>
+          <w:color w:val="B3CCFF"/>
+          <w:kern w:val="0"/>
+          <w:sz w:val="27"/>
+          <w:szCs w:val="27"/>
+          <w:lang w:val="en-US" w:eastAsia="ru-RU"/>
+          <w14:ligatures w14:val="none"/>
+        </w:rPr>
+        <w:t>if</w:t>
+      </w:r>
+      <w:r>
+        <w:rPr>
+          <w:rFonts w:ascii="Ubuntu Mono" w:eastAsia="Times New Roman" w:hAnsi="Ubuntu Mono" w:cs="Courier New"/>
+          <w:color w:val="FFFFFF"/>
+          <w:kern w:val="0"/>
+          <w:sz w:val="27"/>
+          <w:szCs w:val="27"/>
+          <w:lang w:val="en-US" w:eastAsia="ru-RU"/>
+          <w14:ligatures w14:val="none"/>
+        </w:rPr>
+        <w:t xml:space="preserve"> </w:t>
+      </w:r>
+      <w:r>
+        <w:rPr>
+          <w:rFonts w:ascii="Ubuntu Mono" w:eastAsia="Times New Roman" w:hAnsi="Ubuntu Mono" w:cs="Courier New"/>
+          <w:color w:val="FF8973"/>
+          <w:kern w:val="0"/>
+          <w:sz w:val="27"/>
+          <w:szCs w:val="27"/>
+          <w:lang w:val="en-US" w:eastAsia="ru-RU"/>
+          <w14:ligatures w14:val="none"/>
+        </w:rPr>
+        <w:t>a</w:t>
+      </w:r>
+      <w:r>
+        <w:rPr>
+          <w:rFonts w:ascii="Ubuntu Mono" w:eastAsia="Times New Roman" w:hAnsi="Ubuntu Mono" w:cs="Courier New"/>
+          <w:color w:val="FFFFFF"/>
+          <w:kern w:val="0"/>
+          <w:sz w:val="27"/>
+          <w:szCs w:val="27"/>
+          <w:lang w:val="en-US" w:eastAsia="ru-RU"/>
+          <w14:ligatures w14:val="none"/>
+        </w:rPr>
+        <w:t xml:space="preserve"> &lt; </w:t>
+      </w:r>
+      <w:r>
+        <w:rPr>
+          <w:rFonts w:ascii="Ubuntu Mono" w:eastAsia="Times New Roman" w:hAnsi="Ubuntu Mono" w:cs="Courier New"/>
+          <w:color w:val="FF8973"/>
+          <w:kern w:val="0"/>
+          <w:sz w:val="27"/>
+          <w:szCs w:val="27"/>
+          <w:lang w:val="en-US" w:eastAsia="ru-RU"/>
+          <w14:ligatures w14:val="none"/>
+        </w:rPr>
+        <w:t>b</w:t>
+      </w:r>
+      <w:r>
+        <w:rPr>
+          <w:rFonts w:ascii="Ubuntu Mono" w:eastAsia="Times New Roman" w:hAnsi="Ubuntu Mono" w:cs="Courier New"/>
+          <w:color w:val="939598"/>
+          <w:kern w:val="0"/>
+          <w:sz w:val="27"/>
+          <w:szCs w:val="27"/>
+          <w:lang w:val="en-US" w:eastAsia="ru-RU"/>
+          <w14:ligatures w14:val="none"/>
+        </w:rPr>
+        <w:br/>
+      </w:r>
+      <w:r>
+        <w:rPr>
+          <w:rFonts w:ascii="Ubuntu Mono" w:eastAsia="Times New Roman" w:hAnsi="Ubuntu Mono" w:cs="Courier New"/>
+          <w:color w:val="FFFFFF"/>
+          <w:kern w:val="0"/>
+          <w:sz w:val="27"/>
+          <w:szCs w:val="27"/>
+          <w:lang w:val="en-US" w:eastAsia="ru-RU"/>
+          <w14:ligatures w14:val="none"/>
+        </w:rPr>
+        <w:t>  </w:t>
+      </w:r>
+      <w:r>
+        <w:rPr>
+          <w:rFonts w:ascii="Ubuntu Mono" w:eastAsia="Times New Roman" w:hAnsi="Ubuntu Mono" w:cs="Courier New"/>
+          <w:color w:val="FF8973"/>
+          <w:kern w:val="0"/>
+          <w:sz w:val="27"/>
+          <w:szCs w:val="27"/>
+          <w:lang w:val="en-US" w:eastAsia="ru-RU"/>
+          <w14:ligatures w14:val="none"/>
+        </w:rPr>
+        <w:t>print</w:t>
+      </w:r>
+      <w:r>
+        <w:rPr>
+          <w:rFonts w:ascii="Ubuntu Mono" w:eastAsia="Times New Roman" w:hAnsi="Ubuntu Mono" w:cs="Courier New"/>
+          <w:color w:val="FFFFFF"/>
+          <w:kern w:val="0"/>
+          <w:sz w:val="27"/>
+          <w:szCs w:val="27"/>
+          <w:lang w:val="en-US" w:eastAsia="ru-RU"/>
+          <w14:ligatures w14:val="none"/>
+        </w:rPr>
+        <w:t xml:space="preserve"> </w:t>
+      </w:r>
+      <w:r>
+        <w:rPr>
+          <w:rFonts w:ascii="Ubuntu Mono" w:eastAsia="Times New Roman" w:hAnsi="Ubuntu Mono" w:cs="Courier New"/>
+          <w:color w:val="FFE083"/>
+          <w:kern w:val="0"/>
+          <w:sz w:val="27"/>
+          <w:szCs w:val="27"/>
+          <w:lang w:val="en-US" w:eastAsia="ru-RU"/>
+          <w14:ligatures w14:val="none"/>
+        </w:rPr>
+        <w:t>"a is less than b!"</w:t>
+      </w:r>
+      <w:r>
+        <w:rPr>
+          <w:rFonts w:ascii="Ubuntu Mono" w:eastAsia="Times New Roman" w:hAnsi="Ubuntu Mono" w:cs="Courier New"/>
+          <w:color w:val="939598"/>
+          <w:kern w:val="0"/>
+          <w:sz w:val="27"/>
+          <w:szCs w:val="27"/>
+          <w:lang w:val="en-US" w:eastAsia="ru-RU"/>
+          <w14:ligatures w14:val="none"/>
+        </w:rPr>
+        <w:br/>
+      </w:r>
+      <w:proofErr w:type="spellStart"/>
+      <w:r>
+        <w:rPr>
+          <w:rFonts w:ascii="Ubuntu Mono" w:eastAsia="Times New Roman" w:hAnsi="Ubuntu Mono" w:cs="Courier New"/>
+          <w:color w:val="B3CCFF"/>
+          <w:kern w:val="0"/>
+          <w:sz w:val="27"/>
+          <w:szCs w:val="27"/>
+          <w:lang w:val="en-US" w:eastAsia="ru-RU"/>
+          <w14:ligatures w14:val="none"/>
+        </w:rPr>
+        <w:t>elsif</w:t>
+      </w:r>
+      <w:proofErr w:type="spellEnd"/>
+      <w:r>
+        <w:rPr>
+          <w:rFonts w:ascii="Ubuntu Mono" w:eastAsia="Times New Roman" w:hAnsi="Ubuntu Mono" w:cs="Courier New"/>
+          <w:color w:val="FFFFFF"/>
+          <w:kern w:val="0"/>
+          <w:sz w:val="27"/>
+          <w:szCs w:val="27"/>
+          <w:lang w:val="en-US" w:eastAsia="ru-RU"/>
+          <w14:ligatures w14:val="none"/>
+        </w:rPr>
+        <w:t xml:space="preserve"> </w:t>
+      </w:r>
+      <w:r>
+        <w:rPr>
+          <w:rFonts w:ascii="Ubuntu Mono" w:eastAsia="Times New Roman" w:hAnsi="Ubuntu Mono" w:cs="Courier New"/>
+          <w:color w:val="FF8973"/>
+          <w:kern w:val="0"/>
+          <w:sz w:val="27"/>
+          <w:szCs w:val="27"/>
+          <w:lang w:val="en-US" w:eastAsia="ru-RU"/>
+          <w14:ligatures w14:val="none"/>
+        </w:rPr>
+        <w:t>b</w:t>
+      </w:r>
+      <w:r>
+        <w:rPr>
+          <w:rFonts w:ascii="Ubuntu Mono" w:eastAsia="Times New Roman" w:hAnsi="Ubuntu Mono" w:cs="Courier New"/>
+          <w:color w:val="FFFFFF"/>
+          <w:kern w:val="0"/>
+          <w:sz w:val="27"/>
+          <w:szCs w:val="27"/>
+          <w:lang w:val="en-US" w:eastAsia="ru-RU"/>
+          <w14:ligatures w14:val="none"/>
+        </w:rPr>
+        <w:t xml:space="preserve"> &lt; </w:t>
+      </w:r>
+      <w:r>
+        <w:rPr>
+          <w:rFonts w:ascii="Ubuntu Mono" w:eastAsia="Times New Roman" w:hAnsi="Ubuntu Mono" w:cs="Courier New"/>
+          <w:color w:val="FF8973"/>
+          <w:kern w:val="0"/>
+          <w:sz w:val="27"/>
+          <w:szCs w:val="27"/>
+          <w:lang w:val="en-US" w:eastAsia="ru-RU"/>
+          <w14:ligatures w14:val="none"/>
+        </w:rPr>
+        <w:t>a</w:t>
+      </w:r>
+      <w:r>
+        <w:rPr>
+          <w:rFonts w:ascii="Ubuntu Mono" w:eastAsia="Times New Roman" w:hAnsi="Ubuntu Mono" w:cs="Courier New"/>
+          <w:color w:val="939598"/>
+          <w:kern w:val="0"/>
+          <w:sz w:val="27"/>
+          <w:szCs w:val="27"/>
+          <w:lang w:val="en-US" w:eastAsia="ru-RU"/>
+          <w14:ligatures w14:val="none"/>
+        </w:rPr>
+        <w:br/>
+      </w:r>
+      <w:r>
+        <w:rPr>
+          <w:rFonts w:ascii="Ubuntu Mono" w:eastAsia="Times New Roman" w:hAnsi="Ubuntu Mono" w:cs="Courier New"/>
+          <w:color w:val="FFFFFF"/>
+          <w:kern w:val="0"/>
+          <w:sz w:val="27"/>
+          <w:szCs w:val="27"/>
+          <w:lang w:val="en-US" w:eastAsia="ru-RU"/>
+          <w14:ligatures w14:val="none"/>
+        </w:rPr>
+        <w:t>  </w:t>
+      </w:r>
+      <w:r>
+        <w:rPr>
+          <w:rFonts w:ascii="Ubuntu Mono" w:eastAsia="Times New Roman" w:hAnsi="Ubuntu Mono" w:cs="Courier New"/>
+          <w:color w:val="FF8973"/>
+          <w:kern w:val="0"/>
+          <w:sz w:val="27"/>
+          <w:szCs w:val="27"/>
+          <w:lang w:val="en-US" w:eastAsia="ru-RU"/>
+          <w14:ligatures w14:val="none"/>
+        </w:rPr>
+        <w:t>print</w:t>
+      </w:r>
+      <w:r>
+        <w:rPr>
+          <w:rFonts w:ascii="Ubuntu Mono" w:eastAsia="Times New Roman" w:hAnsi="Ubuntu Mono" w:cs="Courier New"/>
+          <w:color w:val="FFFFFF"/>
+          <w:kern w:val="0"/>
+          <w:sz w:val="27"/>
+          <w:szCs w:val="27"/>
+          <w:lang w:val="en-US" w:eastAsia="ru-RU"/>
+          <w14:ligatures w14:val="none"/>
+        </w:rPr>
+        <w:t xml:space="preserve"> </w:t>
+      </w:r>
+      <w:r>
+        <w:rPr>
+          <w:rFonts w:ascii="Ubuntu Mono" w:eastAsia="Times New Roman" w:hAnsi="Ubuntu Mono" w:cs="Courier New"/>
+          <w:color w:val="FFE083"/>
+          <w:kern w:val="0"/>
+          <w:sz w:val="27"/>
+          <w:szCs w:val="27"/>
+          <w:lang w:val="en-US" w:eastAsia="ru-RU"/>
+          <w14:ligatures w14:val="none"/>
+        </w:rPr>
+        <w:t>"b is less than a!"</w:t>
+      </w:r>
+      <w:r>
+        <w:rPr>
+          <w:rFonts w:ascii="Ubuntu Mono" w:eastAsia="Times New Roman" w:hAnsi="Ubuntu Mono" w:cs="Courier New"/>
+          <w:color w:val="939598"/>
+          <w:kern w:val="0"/>
+          <w:sz w:val="27"/>
+          <w:szCs w:val="27"/>
+          <w:lang w:val="en-US" w:eastAsia="ru-RU"/>
+          <w14:ligatures w14:val="none"/>
+        </w:rPr>
+        <w:br/>
+      </w:r>
+      <w:r>
+        <w:rPr>
+          <w:rFonts w:ascii="Ubuntu Mono" w:eastAsia="Times New Roman" w:hAnsi="Ubuntu Mono" w:cs="Courier New"/>
+          <w:color w:val="B3CCFF"/>
+          <w:kern w:val="0"/>
+          <w:sz w:val="27"/>
+          <w:szCs w:val="27"/>
+          <w:lang w:val="en-US" w:eastAsia="ru-RU"/>
+          <w14:ligatures w14:val="none"/>
+        </w:rPr>
+        <w:t>else</w:t>
+      </w:r>
+      <w:r>
+        <w:rPr>
+          <w:rFonts w:ascii="Ubuntu Mono" w:eastAsia="Times New Roman" w:hAnsi="Ubuntu Mono" w:cs="Courier New"/>
+          <w:color w:val="939598"/>
+          <w:kern w:val="0"/>
+          <w:sz w:val="27"/>
+          <w:szCs w:val="27"/>
+          <w:lang w:val="en-US" w:eastAsia="ru-RU"/>
+          <w14:ligatures w14:val="none"/>
+        </w:rPr>
+        <w:br/>
+      </w:r>
+      <w:r>
+        <w:rPr>
+          <w:rFonts w:ascii="Ubuntu Mono" w:eastAsia="Times New Roman" w:hAnsi="Ubuntu Mono" w:cs="Courier New"/>
+          <w:color w:val="FFFFFF"/>
+          <w:kern w:val="0"/>
+          <w:sz w:val="27"/>
+          <w:szCs w:val="27"/>
+          <w:lang w:val="en-US" w:eastAsia="ru-RU"/>
+          <w14:ligatures w14:val="none"/>
+        </w:rPr>
+        <w:t>  </w:t>
+      </w:r>
+      <w:r>
+        <w:rPr>
+          <w:rFonts w:ascii="Ubuntu Mono" w:eastAsia="Times New Roman" w:hAnsi="Ubuntu Mono" w:cs="Courier New"/>
+          <w:color w:val="FF8973"/>
+          <w:kern w:val="0"/>
+          <w:sz w:val="27"/>
+          <w:szCs w:val="27"/>
+          <w:lang w:val="en-US" w:eastAsia="ru-RU"/>
+          <w14:ligatures w14:val="none"/>
+        </w:rPr>
+        <w:t>print</w:t>
+      </w:r>
+      <w:r>
+        <w:rPr>
+          <w:rFonts w:ascii="Ubuntu Mono" w:eastAsia="Times New Roman" w:hAnsi="Ubuntu Mono" w:cs="Courier New"/>
+          <w:color w:val="FFFFFF"/>
+          <w:kern w:val="0"/>
+          <w:sz w:val="27"/>
+          <w:szCs w:val="27"/>
+          <w:lang w:val="en-US" w:eastAsia="ru-RU"/>
+          <w14:ligatures w14:val="none"/>
+        </w:rPr>
+        <w:t xml:space="preserve"> </w:t>
+      </w:r>
+      <w:r>
+        <w:rPr>
+          <w:rFonts w:ascii="Ubuntu Mono" w:eastAsia="Times New Roman" w:hAnsi="Ubuntu Mono" w:cs="Courier New"/>
+          <w:color w:val="FFE083"/>
+          <w:kern w:val="0"/>
+          <w:sz w:val="27"/>
+          <w:szCs w:val="27"/>
+          <w:lang w:val="en-US" w:eastAsia="ru-RU"/>
+          <w14:ligatures w14:val="none"/>
+        </w:rPr>
+        <w:t>"b is equal to a!"</w:t>
+      </w:r>
+      <w:r>
+        <w:rPr>
+          <w:rFonts w:ascii="Ubuntu Mono" w:eastAsia="Times New Roman" w:hAnsi="Ubuntu Mono" w:cs="Courier New"/>
+          <w:color w:val="939598"/>
+          <w:kern w:val="0"/>
+          <w:sz w:val="27"/>
+          <w:szCs w:val="27"/>
+          <w:lang w:val="en-US" w:eastAsia="ru-RU"/>
+          <w14:ligatures w14:val="none"/>
+        </w:rPr>
+        <w:br/>
+      </w:r>
+      <w:r>
+        <w:rPr>
+          <w:rFonts w:ascii="Ubuntu Mono" w:eastAsia="Times New Roman" w:hAnsi="Ubuntu Mono" w:cs="Courier New"/>
+          <w:color w:val="B3CCFF"/>
+          <w:kern w:val="0"/>
+          <w:sz w:val="27"/>
+          <w:szCs w:val="27"/>
+          <w:lang w:val="en-US" w:eastAsia="ru-RU"/>
+          <w14:ligatures w14:val="none"/>
+        </w:rPr>
+        <w:t>end</w:t>
+      </w:r>
+    </w:p>
+    <w:p>
+      <w:pPr>
+        <w:shd w:val="clear" w:color="auto" w:fill="FFFFFF"/>
+        <w:spacing w:before="100" w:beforeAutospacing="1" w:after="100" w:afterAutospacing="1" w:line="240" w:lineRule="auto"/>
+        <w:outlineLvl w:val="2"/>
+        <w:rPr>
+          <w:rFonts w:ascii="Segoe UI" w:eastAsia="Times New Roman" w:hAnsi="Segoe UI" w:cs="Segoe UI"/>
+          <w:b/>
+          <w:bCs/>
+          <w:color w:val="10162F"/>
+          <w:kern w:val="0"/>
+          <w:sz w:val="27"/>
+          <w:szCs w:val="27"/>
+          <w:lang w:val="en-US" w:eastAsia="ru-RU"/>
+          <w14:ligatures w14:val="none"/>
+        </w:rPr>
+      </w:pPr>
+      <w:r>
+        <w:rPr>
+          <w:rFonts w:ascii="Segoe UI" w:eastAsia="Times New Roman" w:hAnsi="Segoe UI" w:cs="Segoe UI"/>
+          <w:b/>
+          <w:bCs/>
+          <w:color w:val="10162F"/>
+          <w:kern w:val="0"/>
+          <w:sz w:val="27"/>
+          <w:szCs w:val="27"/>
+          <w:lang w:val="en-US" w:eastAsia="ru-RU"/>
+          <w14:ligatures w14:val="none"/>
+        </w:rPr>
+        <w:lastRenderedPageBreak/>
+        <w:t>Instructions</w:t>
+      </w:r>
+    </w:p>
+    <w:p>
+      <w:pPr>
+        <w:spacing w:after="0" w:line="240" w:lineRule="auto"/>
+        <w:rPr>
+          <w:rFonts w:ascii="Segoe UI" w:eastAsia="Times New Roman" w:hAnsi="Segoe UI" w:cs="Segoe UI"/>
+          <w:color w:val="10162F"/>
+          <w:kern w:val="0"/>
+          <w:sz w:val="27"/>
+          <w:szCs w:val="27"/>
+          <w:lang w:val="en-US" w:eastAsia="ru-RU"/>
+          <w14:ligatures w14:val="none"/>
+        </w:rPr>
+      </w:pPr>
+      <w:r>
+        <w:rPr>
+          <w:rFonts w:ascii="Segoe UI" w:eastAsia="Times New Roman" w:hAnsi="Segoe UI" w:cs="Segoe UI"/>
+          <w:b/>
+          <w:bCs/>
+          <w:color w:val="10162F"/>
+          <w:kern w:val="0"/>
+          <w:sz w:val="27"/>
+          <w:szCs w:val="27"/>
+          <w:lang w:val="en-US" w:eastAsia="ru-RU"/>
+          <w14:ligatures w14:val="none"/>
+        </w:rPr>
+        <w:t>1.</w:t>
+      </w:r>
+    </w:p>
+    <w:p>
+      <w:pPr>
+        <w:spacing w:after="0" w:line="240" w:lineRule="auto"/>
+        <w:rPr>
+          <w:rFonts w:ascii="Segoe UI" w:eastAsia="Times New Roman" w:hAnsi="Segoe UI" w:cs="Segoe UI"/>
+          <w:color w:val="10162F"/>
+          <w:kern w:val="0"/>
+          <w:sz w:val="27"/>
+          <w:szCs w:val="27"/>
+          <w:lang w:val="en-US" w:eastAsia="ru-RU"/>
+          <w14:ligatures w14:val="none"/>
+        </w:rPr>
+      </w:pPr>
+      <w:r>
+        <w:rPr>
+          <w:rFonts w:ascii="Segoe UI" w:eastAsia="Times New Roman" w:hAnsi="Segoe UI" w:cs="Segoe UI"/>
+          <w:color w:val="10162F"/>
+          <w:kern w:val="0"/>
+          <w:sz w:val="27"/>
+          <w:szCs w:val="27"/>
+          <w:lang w:val="en-US" w:eastAsia="ru-RU"/>
+          <w14:ligatures w14:val="none"/>
+        </w:rPr>
+        <w:t>Create an </w:t>
+      </w:r>
+      <w:r>
+        <w:rPr>
+          <w:rFonts w:ascii="Ubuntu Mono" w:eastAsia="Times New Roman" w:hAnsi="Ubuntu Mono" w:cs="Courier New"/>
+          <w:color w:val="15141F"/>
+          <w:kern w:val="0"/>
+          <w:shd w:val="clear" w:color="auto" w:fill="EAE9ED"/>
+          <w:lang w:val="en-US" w:eastAsia="ru-RU"/>
+          <w14:ligatures w14:val="none"/>
+        </w:rPr>
+        <w:t>if</w:t>
+      </w:r>
+      <w:r>
+        <w:rPr>
+          <w:rFonts w:ascii="Segoe UI" w:eastAsia="Times New Roman" w:hAnsi="Segoe UI" w:cs="Segoe UI"/>
+          <w:color w:val="10162F"/>
+          <w:kern w:val="0"/>
+          <w:sz w:val="27"/>
+          <w:szCs w:val="27"/>
+          <w:lang w:val="en-US" w:eastAsia="ru-RU"/>
+          <w14:ligatures w14:val="none"/>
+        </w:rPr>
+        <w:t>/</w:t>
+      </w:r>
+      <w:r>
+        <w:rPr>
+          <w:rFonts w:ascii="Ubuntu Mono" w:eastAsia="Times New Roman" w:hAnsi="Ubuntu Mono" w:cs="Courier New"/>
+          <w:color w:val="15141F"/>
+          <w:kern w:val="0"/>
+          <w:shd w:val="clear" w:color="auto" w:fill="EAE9ED"/>
+          <w:lang w:val="en-US" w:eastAsia="ru-RU"/>
+          <w14:ligatures w14:val="none"/>
+        </w:rPr>
+        <w:t>else</w:t>
+      </w:r>
+      <w:r>
+        <w:rPr>
+          <w:rFonts w:ascii="Segoe UI" w:eastAsia="Times New Roman" w:hAnsi="Segoe UI" w:cs="Segoe UI"/>
+          <w:color w:val="10162F"/>
+          <w:kern w:val="0"/>
+          <w:sz w:val="27"/>
+          <w:szCs w:val="27"/>
+          <w:lang w:val="en-US" w:eastAsia="ru-RU"/>
+          <w14:ligatures w14:val="none"/>
+        </w:rPr>
+        <w:t> statement in the editor. Make sure to include at least one </w:t>
+      </w:r>
+      <w:proofErr w:type="spellStart"/>
+      <w:r>
+        <w:rPr>
+          <w:rFonts w:ascii="Ubuntu Mono" w:eastAsia="Times New Roman" w:hAnsi="Ubuntu Mono" w:cs="Courier New"/>
+          <w:color w:val="15141F"/>
+          <w:kern w:val="0"/>
+          <w:shd w:val="clear" w:color="auto" w:fill="EAE9ED"/>
+          <w:lang w:val="en-US" w:eastAsia="ru-RU"/>
+          <w14:ligatures w14:val="none"/>
+        </w:rPr>
+        <w:t>elsif</w:t>
+      </w:r>
+      <w:proofErr w:type="spellEnd"/>
+      <w:r>
+        <w:rPr>
+          <w:rFonts w:ascii="Segoe UI" w:eastAsia="Times New Roman" w:hAnsi="Segoe UI" w:cs="Segoe UI"/>
+          <w:color w:val="10162F"/>
+          <w:kern w:val="0"/>
+          <w:sz w:val="27"/>
+          <w:szCs w:val="27"/>
+          <w:lang w:val="en-US" w:eastAsia="ru-RU"/>
+          <w14:ligatures w14:val="none"/>
+        </w:rPr>
+        <w:t>. Each branch of the statement should print something to the console.</w:t>
+      </w:r>
+    </w:p>
+    <w:p>
+      <w:pPr>
+        <w:shd w:val="clear" w:color="auto" w:fill="37C3BE"/>
+        <w:spacing w:after="0" w:line="240" w:lineRule="auto"/>
+        <w:rPr>
+          <w:rFonts w:ascii="Segoe UI" w:eastAsia="Times New Roman" w:hAnsi="Segoe UI" w:cs="Segoe UI"/>
+          <w:color w:val="FFFFFF"/>
+          <w:kern w:val="0"/>
+          <w:sz w:val="2"/>
+          <w:szCs w:val="2"/>
+          <w:lang w:val="en-US" w:eastAsia="ru-RU"/>
+          <w14:ligatures w14:val="none"/>
+        </w:rPr>
+      </w:pPr>
+      <w:r>
+        <w:rPr>
+          <w:rFonts w:ascii="Segoe UI" w:eastAsia="Times New Roman" w:hAnsi="Segoe UI" w:cs="Segoe UI"/>
+          <w:color w:val="FFFFFF"/>
+          <w:kern w:val="0"/>
+          <w:sz w:val="2"/>
+          <w:szCs w:val="2"/>
+          <w:lang w:val="en-US" w:eastAsia="ru-RU"/>
+          <w14:ligatures w14:val="none"/>
+        </w:rPr>
+        <w:t>Checkpoint 2 Passed</w:t>
+      </w:r>
+    </w:p>
+    <w:p>
+      <w:pPr>
+        <w:spacing w:after="0" w:line="240" w:lineRule="auto"/>
+        <w:rPr>
+          <w:rFonts w:ascii="Segoe UI" w:eastAsia="Times New Roman" w:hAnsi="Segoe UI" w:cs="Segoe UI"/>
+          <w:color w:val="10162F"/>
+          <w:kern w:val="0"/>
+          <w:sz w:val="27"/>
+          <w:szCs w:val="27"/>
+          <w:lang w:val="en-US" w:eastAsia="ru-RU"/>
+          <w14:ligatures w14:val="none"/>
+        </w:rPr>
+      </w:pPr>
+      <w:r>
+        <w:rPr>
+          <w:rFonts w:ascii="Segoe UI" w:eastAsia="Times New Roman" w:hAnsi="Segoe UI" w:cs="Segoe UI"/>
+          <w:color w:val="10162F"/>
+          <w:kern w:val="0"/>
+          <w:sz w:val="27"/>
+          <w:szCs w:val="27"/>
+          <w:lang w:val="en-US" w:eastAsia="ru-RU"/>
+          <w14:ligatures w14:val="none"/>
+        </w:rPr>
+        <w:t>Hint</w:t>
+      </w:r>
+    </w:p>
+    <w:p>
+      <w:pPr>
+        <w:spacing w:after="100" w:afterAutospacing="1" w:line="240" w:lineRule="auto"/>
+        <w:rPr>
+          <w:rFonts w:ascii="Segoe UI" w:eastAsia="Times New Roman" w:hAnsi="Segoe UI" w:cs="Segoe UI"/>
+          <w:color w:val="10162F"/>
+          <w:kern w:val="0"/>
+          <w:sz w:val="27"/>
+          <w:szCs w:val="27"/>
+          <w:lang w:val="en-US" w:eastAsia="ru-RU"/>
+          <w14:ligatures w14:val="none"/>
+        </w:rPr>
+      </w:pPr>
+      <w:r>
+        <w:rPr>
+          <w:rFonts w:ascii="Segoe UI" w:eastAsia="Times New Roman" w:hAnsi="Segoe UI" w:cs="Segoe UI"/>
+          <w:color w:val="10162F"/>
+          <w:kern w:val="0"/>
+          <w:sz w:val="27"/>
+          <w:szCs w:val="27"/>
+          <w:lang w:val="en-US" w:eastAsia="ru-RU"/>
+          <w14:ligatures w14:val="none"/>
+        </w:rPr>
+        <w:t>The syntax for </w:t>
+      </w:r>
+      <w:r>
+        <w:rPr>
+          <w:rFonts w:ascii="Ubuntu Mono" w:eastAsia="Times New Roman" w:hAnsi="Ubuntu Mono" w:cs="Courier New"/>
+          <w:color w:val="15141F"/>
+          <w:kern w:val="0"/>
+          <w:shd w:val="clear" w:color="auto" w:fill="EAE9ED"/>
+          <w:lang w:val="en-US" w:eastAsia="ru-RU"/>
+          <w14:ligatures w14:val="none"/>
+        </w:rPr>
+        <w:t>if</w:t>
+      </w:r>
+      <w:r>
+        <w:rPr>
+          <w:rFonts w:ascii="Segoe UI" w:eastAsia="Times New Roman" w:hAnsi="Segoe UI" w:cs="Segoe UI"/>
+          <w:color w:val="10162F"/>
+          <w:kern w:val="0"/>
+          <w:sz w:val="27"/>
+          <w:szCs w:val="27"/>
+          <w:lang w:val="en-US" w:eastAsia="ru-RU"/>
+          <w14:ligatures w14:val="none"/>
+        </w:rPr>
+        <w:t>/</w:t>
+      </w:r>
+      <w:proofErr w:type="spellStart"/>
+      <w:r>
+        <w:rPr>
+          <w:rFonts w:ascii="Ubuntu Mono" w:eastAsia="Times New Roman" w:hAnsi="Ubuntu Mono" w:cs="Courier New"/>
+          <w:color w:val="15141F"/>
+          <w:kern w:val="0"/>
+          <w:shd w:val="clear" w:color="auto" w:fill="EAE9ED"/>
+          <w:lang w:val="en-US" w:eastAsia="ru-RU"/>
+          <w14:ligatures w14:val="none"/>
+        </w:rPr>
+        <w:t>elsif</w:t>
+      </w:r>
+      <w:proofErr w:type="spellEnd"/>
+      <w:r>
+        <w:rPr>
+          <w:rFonts w:ascii="Segoe UI" w:eastAsia="Times New Roman" w:hAnsi="Segoe UI" w:cs="Segoe UI"/>
+          <w:color w:val="10162F"/>
+          <w:kern w:val="0"/>
+          <w:sz w:val="27"/>
+          <w:szCs w:val="27"/>
+          <w:lang w:val="en-US" w:eastAsia="ru-RU"/>
+          <w14:ligatures w14:val="none"/>
+        </w:rPr>
+        <w:t>/</w:t>
+      </w:r>
+      <w:r>
+        <w:rPr>
+          <w:rFonts w:ascii="Ubuntu Mono" w:eastAsia="Times New Roman" w:hAnsi="Ubuntu Mono" w:cs="Courier New"/>
+          <w:color w:val="15141F"/>
+          <w:kern w:val="0"/>
+          <w:shd w:val="clear" w:color="auto" w:fill="EAE9ED"/>
+          <w:lang w:val="en-US" w:eastAsia="ru-RU"/>
+          <w14:ligatures w14:val="none"/>
+        </w:rPr>
+        <w:t>else</w:t>
+      </w:r>
+      <w:r>
+        <w:rPr>
+          <w:rFonts w:ascii="Segoe UI" w:eastAsia="Times New Roman" w:hAnsi="Segoe UI" w:cs="Segoe UI"/>
+          <w:color w:val="10162F"/>
+          <w:kern w:val="0"/>
+          <w:sz w:val="27"/>
+          <w:szCs w:val="27"/>
+          <w:lang w:val="en-US" w:eastAsia="ru-RU"/>
+          <w14:ligatures w14:val="none"/>
+        </w:rPr>
+        <w:t> looks like this:</w:t>
+      </w:r>
+    </w:p>
+    <w:p>
+      <w:pPr>
+        <w:shd w:val="clear" w:color="auto" w:fill="211E2F"/>
+        <w:tabs>
+          <w:tab w:val="left" w:pos="916"/>
+          <w:tab w:val="left" w:pos="1832"/>
+          <w:tab w:val="left" w:pos="2748"/>
+          <w:tab w:val="left" w:pos="3664"/>
+          <w:tab w:val="left" w:pos="4580"/>
+          <w:tab w:val="left" w:pos="5496"/>
+          <w:tab w:val="left" w:pos="6412"/>
+          <w:tab w:val="left" w:pos="7328"/>
+          <w:tab w:val="left" w:pos="8244"/>
+          <w:tab w:val="left" w:pos="9160"/>
+          <w:tab w:val="left" w:pos="10076"/>
+          <w:tab w:val="left" w:pos="10992"/>
+          <w:tab w:val="left" w:pos="11908"/>
+          <w:tab w:val="left" w:pos="12824"/>
+          <w:tab w:val="left" w:pos="13740"/>
+          <w:tab w:val="left" w:pos="14656"/>
+        </w:tabs>
+        <w:spacing w:after="0" w:line="240" w:lineRule="auto"/>
+        <w:rPr>
+          <w:rFonts w:ascii="Ubuntu Mono" w:eastAsia="Times New Roman" w:hAnsi="Ubuntu Mono" w:cs="Courier New"/>
+          <w:color w:val="939598"/>
+          <w:kern w:val="0"/>
+          <w:sz w:val="27"/>
+          <w:szCs w:val="27"/>
+          <w:lang w:val="en-US" w:eastAsia="ru-RU"/>
+          <w14:ligatures w14:val="none"/>
+        </w:rPr>
+      </w:pPr>
+      <w:r>
+        <w:rPr>
+          <w:rFonts w:ascii="Ubuntu Mono" w:eastAsia="Times New Roman" w:hAnsi="Ubuntu Mono" w:cs="Courier New"/>
+          <w:color w:val="B3CCFF"/>
+          <w:kern w:val="0"/>
+          <w:sz w:val="27"/>
+          <w:szCs w:val="27"/>
+          <w:lang w:val="en-US" w:eastAsia="ru-RU"/>
+          <w14:ligatures w14:val="none"/>
+        </w:rPr>
+        <w:t>if</w:t>
+      </w:r>
+      <w:r>
+        <w:rPr>
+          <w:rFonts w:ascii="Ubuntu Mono" w:eastAsia="Times New Roman" w:hAnsi="Ubuntu Mono" w:cs="Courier New"/>
+          <w:color w:val="FFFFFF"/>
+          <w:kern w:val="0"/>
+          <w:sz w:val="27"/>
+          <w:szCs w:val="27"/>
+          <w:lang w:val="en-US" w:eastAsia="ru-RU"/>
+          <w14:ligatures w14:val="none"/>
+        </w:rPr>
+        <w:t xml:space="preserve"> </w:t>
+      </w:r>
+      <w:r>
+        <w:rPr>
+          <w:rFonts w:ascii="Ubuntu Mono" w:eastAsia="Times New Roman" w:hAnsi="Ubuntu Mono" w:cs="Courier New"/>
+          <w:color w:val="FF8973"/>
+          <w:kern w:val="0"/>
+          <w:sz w:val="27"/>
+          <w:szCs w:val="27"/>
+          <w:lang w:val="en-US" w:eastAsia="ru-RU"/>
+          <w14:ligatures w14:val="none"/>
+        </w:rPr>
+        <w:t>expression</w:t>
+      </w:r>
+      <w:r>
+        <w:rPr>
+          <w:rFonts w:ascii="Ubuntu Mono" w:eastAsia="Times New Roman" w:hAnsi="Ubuntu Mono" w:cs="Courier New"/>
+          <w:color w:val="939598"/>
+          <w:kern w:val="0"/>
+          <w:sz w:val="27"/>
+          <w:szCs w:val="27"/>
+          <w:lang w:val="en-US" w:eastAsia="ru-RU"/>
+          <w14:ligatures w14:val="none"/>
+        </w:rPr>
+        <w:br/>
+      </w:r>
+      <w:r>
+        <w:rPr>
+          <w:rFonts w:ascii="Ubuntu Mono" w:eastAsia="Times New Roman" w:hAnsi="Ubuntu Mono" w:cs="Courier New"/>
+          <w:color w:val="FFFFFF"/>
+          <w:kern w:val="0"/>
+          <w:sz w:val="27"/>
+          <w:szCs w:val="27"/>
+          <w:lang w:val="en-US" w:eastAsia="ru-RU"/>
+          <w14:ligatures w14:val="none"/>
+        </w:rPr>
+        <w:t>  </w:t>
+      </w:r>
+      <w:r>
+        <w:rPr>
+          <w:rFonts w:ascii="Ubuntu Mono" w:eastAsia="Times New Roman" w:hAnsi="Ubuntu Mono" w:cs="Courier New"/>
+          <w:color w:val="939598"/>
+          <w:kern w:val="0"/>
+          <w:sz w:val="27"/>
+          <w:szCs w:val="27"/>
+          <w:lang w:val="en-US" w:eastAsia="ru-RU"/>
+          <w14:ligatures w14:val="none"/>
+        </w:rPr>
+        <w:t># Do something</w:t>
+      </w:r>
+      <w:r>
+        <w:rPr>
+          <w:rFonts w:ascii="Ubuntu Mono" w:eastAsia="Times New Roman" w:hAnsi="Ubuntu Mono" w:cs="Courier New"/>
+          <w:color w:val="939598"/>
+          <w:kern w:val="0"/>
+          <w:sz w:val="27"/>
+          <w:szCs w:val="27"/>
+          <w:lang w:val="en-US" w:eastAsia="ru-RU"/>
+          <w14:ligatures w14:val="none"/>
+        </w:rPr>
+        <w:br/>
+      </w:r>
+      <w:proofErr w:type="spellStart"/>
+      <w:r>
+        <w:rPr>
+          <w:rFonts w:ascii="Ubuntu Mono" w:eastAsia="Times New Roman" w:hAnsi="Ubuntu Mono" w:cs="Courier New"/>
+          <w:color w:val="B3CCFF"/>
+          <w:kern w:val="0"/>
+          <w:sz w:val="27"/>
+          <w:szCs w:val="27"/>
+          <w:lang w:val="en-US" w:eastAsia="ru-RU"/>
+          <w14:ligatures w14:val="none"/>
+        </w:rPr>
+        <w:t>elsif</w:t>
+      </w:r>
+      <w:proofErr w:type="spellEnd"/>
+      <w:r>
+        <w:rPr>
+          <w:rFonts w:ascii="Ubuntu Mono" w:eastAsia="Times New Roman" w:hAnsi="Ubuntu Mono" w:cs="Courier New"/>
+          <w:color w:val="FFFFFF"/>
+          <w:kern w:val="0"/>
+          <w:sz w:val="27"/>
+          <w:szCs w:val="27"/>
+          <w:lang w:val="en-US" w:eastAsia="ru-RU"/>
+          <w14:ligatures w14:val="none"/>
+        </w:rPr>
+        <w:t xml:space="preserve"> </w:t>
+      </w:r>
+      <w:r>
+        <w:rPr>
+          <w:rFonts w:ascii="Ubuntu Mono" w:eastAsia="Times New Roman" w:hAnsi="Ubuntu Mono" w:cs="Courier New"/>
+          <w:color w:val="FF8973"/>
+          <w:kern w:val="0"/>
+          <w:sz w:val="27"/>
+          <w:szCs w:val="27"/>
+          <w:lang w:val="en-US" w:eastAsia="ru-RU"/>
+          <w14:ligatures w14:val="none"/>
+        </w:rPr>
+        <w:t>expression</w:t>
+      </w:r>
+      <w:r>
+        <w:rPr>
+          <w:rFonts w:ascii="Ubuntu Mono" w:eastAsia="Times New Roman" w:hAnsi="Ubuntu Mono" w:cs="Courier New"/>
+          <w:color w:val="939598"/>
+          <w:kern w:val="0"/>
+          <w:sz w:val="27"/>
+          <w:szCs w:val="27"/>
+          <w:lang w:val="en-US" w:eastAsia="ru-RU"/>
+          <w14:ligatures w14:val="none"/>
+        </w:rPr>
+        <w:br/>
+      </w:r>
+      <w:r>
+        <w:rPr>
+          <w:rFonts w:ascii="Ubuntu Mono" w:eastAsia="Times New Roman" w:hAnsi="Ubuntu Mono" w:cs="Courier New"/>
+          <w:color w:val="FFFFFF"/>
+          <w:kern w:val="0"/>
+          <w:sz w:val="27"/>
+          <w:szCs w:val="27"/>
+          <w:lang w:val="en-US" w:eastAsia="ru-RU"/>
+          <w14:ligatures w14:val="none"/>
+        </w:rPr>
+        <w:t>  </w:t>
+      </w:r>
+      <w:r>
+        <w:rPr>
+          <w:rFonts w:ascii="Ubuntu Mono" w:eastAsia="Times New Roman" w:hAnsi="Ubuntu Mono" w:cs="Courier New"/>
+          <w:color w:val="939598"/>
+          <w:kern w:val="0"/>
+          <w:sz w:val="27"/>
+          <w:szCs w:val="27"/>
+          <w:lang w:val="en-US" w:eastAsia="ru-RU"/>
+          <w14:ligatures w14:val="none"/>
+        </w:rPr>
+        <w:t># Do something else</w:t>
+      </w:r>
+      <w:r>
+        <w:rPr>
+          <w:rFonts w:ascii="Ubuntu Mono" w:eastAsia="Times New Roman" w:hAnsi="Ubuntu Mono" w:cs="Courier New"/>
+          <w:color w:val="939598"/>
+          <w:kern w:val="0"/>
+          <w:sz w:val="27"/>
+          <w:szCs w:val="27"/>
+          <w:lang w:val="en-US" w:eastAsia="ru-RU"/>
+          <w14:ligatures w14:val="none"/>
+        </w:rPr>
+        <w:br/>
+      </w:r>
+      <w:proofErr w:type="spellStart"/>
+      <w:r>
+        <w:rPr>
+          <w:rFonts w:ascii="Ubuntu Mono" w:eastAsia="Times New Roman" w:hAnsi="Ubuntu Mono" w:cs="Courier New"/>
+          <w:color w:val="B3CCFF"/>
+          <w:kern w:val="0"/>
+          <w:sz w:val="27"/>
+          <w:szCs w:val="27"/>
+          <w:lang w:val="en-US" w:eastAsia="ru-RU"/>
+          <w14:ligatures w14:val="none"/>
+        </w:rPr>
+        <w:t>else</w:t>
+      </w:r>
+      <w:proofErr w:type="spellEnd"/>
+      <w:r>
+        <w:rPr>
+          <w:rFonts w:ascii="Ubuntu Mono" w:eastAsia="Times New Roman" w:hAnsi="Ubuntu Mono" w:cs="Courier New"/>
+          <w:color w:val="939598"/>
+          <w:kern w:val="0"/>
+          <w:sz w:val="27"/>
+          <w:szCs w:val="27"/>
+          <w:lang w:val="en-US" w:eastAsia="ru-RU"/>
+          <w14:ligatures w14:val="none"/>
+        </w:rPr>
+        <w:br/>
+      </w:r>
+      <w:r>
+        <w:rPr>
+          <w:rFonts w:ascii="Ubuntu Mono" w:eastAsia="Times New Roman" w:hAnsi="Ubuntu Mono" w:cs="Courier New"/>
+          <w:color w:val="FFFFFF"/>
+          <w:kern w:val="0"/>
+          <w:sz w:val="27"/>
+          <w:szCs w:val="27"/>
+          <w:lang w:val="en-US" w:eastAsia="ru-RU"/>
+          <w14:ligatures w14:val="none"/>
+        </w:rPr>
+        <w:t>  </w:t>
+      </w:r>
+      <w:r>
+        <w:rPr>
+          <w:rFonts w:ascii="Ubuntu Mono" w:eastAsia="Times New Roman" w:hAnsi="Ubuntu Mono" w:cs="Courier New"/>
+          <w:color w:val="939598"/>
+          <w:kern w:val="0"/>
+          <w:sz w:val="27"/>
+          <w:szCs w:val="27"/>
+          <w:lang w:val="en-US" w:eastAsia="ru-RU"/>
+          <w14:ligatures w14:val="none"/>
+        </w:rPr>
+        <w:t># Do yet another thing</w:t>
+      </w:r>
+      <w:r>
+        <w:rPr>
+          <w:rFonts w:ascii="Ubuntu Mono" w:eastAsia="Times New Roman" w:hAnsi="Ubuntu Mono" w:cs="Courier New"/>
+          <w:color w:val="939598"/>
+          <w:kern w:val="0"/>
+          <w:sz w:val="27"/>
+          <w:szCs w:val="27"/>
+          <w:lang w:val="en-US" w:eastAsia="ru-RU"/>
+          <w14:ligatures w14:val="none"/>
+        </w:rPr>
+        <w:br/>
+      </w:r>
+      <w:r>
+        <w:rPr>
+          <w:rFonts w:ascii="Ubuntu Mono" w:eastAsia="Times New Roman" w:hAnsi="Ubuntu Mono" w:cs="Courier New"/>
+          <w:color w:val="B3CCFF"/>
+          <w:kern w:val="0"/>
+          <w:sz w:val="27"/>
+          <w:szCs w:val="27"/>
+          <w:lang w:val="en-US" w:eastAsia="ru-RU"/>
+          <w14:ligatures w14:val="none"/>
+        </w:rPr>
+        <w:t>end</w:t>
+      </w:r>
+    </w:p>
+    <w:p>
+      <w:pPr>
+        <w:rPr>
+          <w:b/>
+          <w:bCs/>
+          <w:lang w:val="en-US"/>
+        </w:rPr>
+      </w:pPr>
+    </w:p>
+    <w:p>
+      <w:pPr>
+        <w:rPr>
+          <w:b/>
+          <w:bCs/>
+          <w:lang w:val="en-US"/>
+        </w:rPr>
+      </w:pPr>
+      <w:proofErr w:type="spellStart"/>
+      <w:r>
+        <w:rPr>
+          <w:b/>
+          <w:bCs/>
+          <w:lang w:val="en-US"/>
+        </w:rPr>
+        <w:t>script.rb</w:t>
+      </w:r>
+      <w:proofErr w:type="spellEnd"/>
+    </w:p>
+    <w:p>
+      <w:pPr>
+        <w:shd w:val="clear" w:color="auto" w:fill="1E1E1E"/>
+        <w:spacing w:after="0" w:line="360" w:lineRule="atLeast"/>
+        <w:rPr>
+          <w:rFonts w:ascii="Consolas" w:eastAsia="Times New Roman" w:hAnsi="Consolas" w:cs="Times New Roman"/>
+          <w:color w:val="FFFFFF"/>
+          <w:kern w:val="0"/>
+          <w:sz w:val="21"/>
+          <w:szCs w:val="21"/>
+          <w:lang w:val="en-US" w:eastAsia="ru-RU"/>
+          <w14:ligatures w14:val="none"/>
+        </w:rPr>
+      </w:pPr>
+      <w:r>
+        <w:rPr>
+          <w:rFonts w:ascii="Consolas" w:eastAsia="Times New Roman" w:hAnsi="Consolas" w:cs="Times New Roman"/>
+          <w:color w:val="FF8973"/>
+          <w:kern w:val="0"/>
+          <w:sz w:val="21"/>
+          <w:szCs w:val="21"/>
+          <w:lang w:val="en-US" w:eastAsia="ru-RU"/>
+          <w14:ligatures w14:val="none"/>
+        </w:rPr>
+        <w:t>name</w:t>
+      </w:r>
+      <w:r>
+        <w:rPr>
+          <w:rFonts w:ascii="Consolas" w:eastAsia="Times New Roman" w:hAnsi="Consolas" w:cs="Times New Roman"/>
+          <w:color w:val="FFFFFF"/>
+          <w:kern w:val="0"/>
+          <w:sz w:val="21"/>
+          <w:szCs w:val="21"/>
+          <w:lang w:val="en-US" w:eastAsia="ru-RU"/>
+          <w14:ligatures w14:val="none"/>
+        </w:rPr>
+        <w:t> = </w:t>
+      </w:r>
+      <w:r>
+        <w:rPr>
+          <w:rFonts w:ascii="Consolas" w:eastAsia="Times New Roman" w:hAnsi="Consolas" w:cs="Times New Roman"/>
+          <w:color w:val="FFE083"/>
+          <w:kern w:val="0"/>
+          <w:sz w:val="21"/>
+          <w:szCs w:val="21"/>
+          <w:lang w:val="en-US" w:eastAsia="ru-RU"/>
+          <w14:ligatures w14:val="none"/>
+        </w:rPr>
+        <w:t>"Andres"</w:t>
+      </w:r>
+    </w:p>
+    <w:p>
+      <w:pPr>
+        <w:shd w:val="clear" w:color="auto" w:fill="1E1E1E"/>
+        <w:spacing w:after="0" w:line="360" w:lineRule="atLeast"/>
+        <w:rPr>
+          <w:rFonts w:ascii="Consolas" w:eastAsia="Times New Roman" w:hAnsi="Consolas" w:cs="Times New Roman"/>
+          <w:color w:val="FFFFFF"/>
+          <w:kern w:val="0"/>
+          <w:sz w:val="21"/>
+          <w:szCs w:val="21"/>
+          <w:lang w:val="en-US" w:eastAsia="ru-RU"/>
+          <w14:ligatures w14:val="none"/>
+        </w:rPr>
+      </w:pPr>
+    </w:p>
+    <w:p>
+      <w:pPr>
+        <w:shd w:val="clear" w:color="auto" w:fill="1E1E1E"/>
+        <w:spacing w:after="0" w:line="360" w:lineRule="atLeast"/>
+        <w:rPr>
+          <w:rFonts w:ascii="Consolas" w:eastAsia="Times New Roman" w:hAnsi="Consolas" w:cs="Times New Roman"/>
+          <w:color w:val="FFFFFF"/>
+          <w:kern w:val="0"/>
+          <w:sz w:val="21"/>
+          <w:szCs w:val="21"/>
+          <w:lang w:val="en-US" w:eastAsia="ru-RU"/>
+          <w14:ligatures w14:val="none"/>
+        </w:rPr>
+      </w:pPr>
+      <w:proofErr w:type="spellStart"/>
+      <w:r>
+        <w:rPr>
+          <w:rFonts w:ascii="Consolas" w:eastAsia="Times New Roman" w:hAnsi="Consolas" w:cs="Times New Roman"/>
+          <w:color w:val="FF8973"/>
+          <w:kern w:val="0"/>
+          <w:sz w:val="21"/>
+          <w:szCs w:val="21"/>
+          <w:lang w:val="en-US" w:eastAsia="ru-RU"/>
+          <w14:ligatures w14:val="none"/>
+        </w:rPr>
+        <w:t>last_name</w:t>
+      </w:r>
+      <w:proofErr w:type="spellEnd"/>
+      <w:r>
+        <w:rPr>
+          <w:rFonts w:ascii="Consolas" w:eastAsia="Times New Roman" w:hAnsi="Consolas" w:cs="Times New Roman"/>
+          <w:color w:val="FFFFFF"/>
+          <w:kern w:val="0"/>
+          <w:sz w:val="21"/>
+          <w:szCs w:val="21"/>
+          <w:lang w:val="en-US" w:eastAsia="ru-RU"/>
+          <w14:ligatures w14:val="none"/>
+        </w:rPr>
+        <w:t> = </w:t>
+      </w:r>
+      <w:r>
+        <w:rPr>
+          <w:rFonts w:ascii="Consolas" w:eastAsia="Times New Roman" w:hAnsi="Consolas" w:cs="Times New Roman"/>
+          <w:color w:val="FFE083"/>
+          <w:kern w:val="0"/>
+          <w:sz w:val="21"/>
+          <w:szCs w:val="21"/>
+          <w:lang w:val="en-US" w:eastAsia="ru-RU"/>
+          <w14:ligatures w14:val="none"/>
+        </w:rPr>
+        <w:t>"Bucheli"</w:t>
+      </w:r>
+    </w:p>
+    <w:p>
+      <w:pPr>
+        <w:shd w:val="clear" w:color="auto" w:fill="1E1E1E"/>
+        <w:spacing w:after="0" w:line="360" w:lineRule="atLeast"/>
+        <w:rPr>
+          <w:rFonts w:ascii="Consolas" w:eastAsia="Times New Roman" w:hAnsi="Consolas" w:cs="Times New Roman"/>
+          <w:color w:val="FFFFFF"/>
+          <w:kern w:val="0"/>
+          <w:sz w:val="21"/>
+          <w:szCs w:val="21"/>
+          <w:lang w:val="en-US" w:eastAsia="ru-RU"/>
+          <w14:ligatures w14:val="none"/>
+        </w:rPr>
+      </w:pPr>
+    </w:p>
+    <w:p>
+      <w:pPr>
+        <w:shd w:val="clear" w:color="auto" w:fill="1E1E1E"/>
+        <w:spacing w:after="0" w:line="360" w:lineRule="atLeast"/>
+        <w:rPr>
+          <w:rFonts w:ascii="Consolas" w:eastAsia="Times New Roman" w:hAnsi="Consolas" w:cs="Times New Roman"/>
+          <w:color w:val="FFFFFF"/>
+          <w:kern w:val="0"/>
+          <w:sz w:val="21"/>
+          <w:szCs w:val="21"/>
+          <w:lang w:val="en-US" w:eastAsia="ru-RU"/>
+          <w14:ligatures w14:val="none"/>
+        </w:rPr>
+      </w:pPr>
+      <w:r>
+        <w:rPr>
+          <w:rFonts w:ascii="Consolas" w:eastAsia="Times New Roman" w:hAnsi="Consolas" w:cs="Times New Roman"/>
+          <w:color w:val="B3CCFF"/>
+          <w:kern w:val="0"/>
+          <w:sz w:val="21"/>
+          <w:szCs w:val="21"/>
+          <w:lang w:val="en-US" w:eastAsia="ru-RU"/>
+          <w14:ligatures w14:val="none"/>
+        </w:rPr>
+        <w:t>if</w:t>
+      </w:r>
+      <w:r>
+        <w:rPr>
+          <w:rFonts w:ascii="Consolas" w:eastAsia="Times New Roman" w:hAnsi="Consolas" w:cs="Times New Roman"/>
+          <w:color w:val="FFFFFF"/>
+          <w:kern w:val="0"/>
+          <w:sz w:val="21"/>
+          <w:szCs w:val="21"/>
+          <w:lang w:val="en-US" w:eastAsia="ru-RU"/>
+          <w14:ligatures w14:val="none"/>
+        </w:rPr>
+        <w:t> </w:t>
+      </w:r>
+      <w:proofErr w:type="spellStart"/>
+      <w:proofErr w:type="gramStart"/>
+      <w:r>
+        <w:rPr>
+          <w:rFonts w:ascii="Consolas" w:eastAsia="Times New Roman" w:hAnsi="Consolas" w:cs="Times New Roman"/>
+          <w:color w:val="FF8973"/>
+          <w:kern w:val="0"/>
+          <w:sz w:val="21"/>
+          <w:szCs w:val="21"/>
+          <w:lang w:val="en-US" w:eastAsia="ru-RU"/>
+          <w14:ligatures w14:val="none"/>
+        </w:rPr>
+        <w:t>name</w:t>
+      </w:r>
+      <w:r>
+        <w:rPr>
+          <w:rFonts w:ascii="Consolas" w:eastAsia="Times New Roman" w:hAnsi="Consolas" w:cs="Times New Roman"/>
+          <w:color w:val="FFFFFF"/>
+          <w:kern w:val="0"/>
+          <w:sz w:val="21"/>
+          <w:szCs w:val="21"/>
+          <w:lang w:val="en-US" w:eastAsia="ru-RU"/>
+          <w14:ligatures w14:val="none"/>
+        </w:rPr>
+        <w:t>.</w:t>
+      </w:r>
+      <w:r>
+        <w:rPr>
+          <w:rFonts w:ascii="Consolas" w:eastAsia="Times New Roman" w:hAnsi="Consolas" w:cs="Times New Roman"/>
+          <w:color w:val="83FFF5"/>
+          <w:kern w:val="0"/>
+          <w:sz w:val="21"/>
+          <w:szCs w:val="21"/>
+          <w:lang w:val="en-US" w:eastAsia="ru-RU"/>
+          <w14:ligatures w14:val="none"/>
+        </w:rPr>
+        <w:t>length</w:t>
+      </w:r>
+      <w:proofErr w:type="spellEnd"/>
+      <w:proofErr w:type="gramEnd"/>
+      <w:r>
+        <w:rPr>
+          <w:rFonts w:ascii="Consolas" w:eastAsia="Times New Roman" w:hAnsi="Consolas" w:cs="Times New Roman"/>
+          <w:color w:val="FFFFFF"/>
+          <w:kern w:val="0"/>
+          <w:sz w:val="21"/>
+          <w:szCs w:val="21"/>
+          <w:lang w:val="en-US" w:eastAsia="ru-RU"/>
+          <w14:ligatures w14:val="none"/>
+        </w:rPr>
+        <w:t> &lt; </w:t>
+      </w:r>
+      <w:proofErr w:type="spellStart"/>
+      <w:r>
+        <w:rPr>
+          <w:rFonts w:ascii="Consolas" w:eastAsia="Times New Roman" w:hAnsi="Consolas" w:cs="Times New Roman"/>
+          <w:color w:val="FF8973"/>
+          <w:kern w:val="0"/>
+          <w:sz w:val="21"/>
+          <w:szCs w:val="21"/>
+          <w:lang w:val="en-US" w:eastAsia="ru-RU"/>
+          <w14:ligatures w14:val="none"/>
+        </w:rPr>
+        <w:t>last_name</w:t>
+      </w:r>
+      <w:r>
+        <w:rPr>
+          <w:rFonts w:ascii="Consolas" w:eastAsia="Times New Roman" w:hAnsi="Consolas" w:cs="Times New Roman"/>
+          <w:color w:val="FFFFFF"/>
+          <w:kern w:val="0"/>
+          <w:sz w:val="21"/>
+          <w:szCs w:val="21"/>
+          <w:lang w:val="en-US" w:eastAsia="ru-RU"/>
+          <w14:ligatures w14:val="none"/>
+        </w:rPr>
+        <w:t>.</w:t>
+      </w:r>
+      <w:r>
+        <w:rPr>
+          <w:rFonts w:ascii="Consolas" w:eastAsia="Times New Roman" w:hAnsi="Consolas" w:cs="Times New Roman"/>
+          <w:color w:val="83FFF5"/>
+          <w:kern w:val="0"/>
+          <w:sz w:val="21"/>
+          <w:szCs w:val="21"/>
+          <w:lang w:val="en-US" w:eastAsia="ru-RU"/>
+          <w14:ligatures w14:val="none"/>
+        </w:rPr>
+        <w:t>length</w:t>
+      </w:r>
+      <w:proofErr w:type="spellEnd"/>
+    </w:p>
+    <w:p>
+      <w:pPr>
+        <w:shd w:val="clear" w:color="auto" w:fill="1E1E1E"/>
+        <w:spacing w:after="0" w:line="360" w:lineRule="atLeast"/>
+        <w:rPr>
+          <w:rFonts w:ascii="Consolas" w:eastAsia="Times New Roman" w:hAnsi="Consolas" w:cs="Times New Roman"/>
+          <w:color w:val="FFFFFF"/>
+          <w:kern w:val="0"/>
+          <w:sz w:val="21"/>
+          <w:szCs w:val="21"/>
+          <w:lang w:val="en-US" w:eastAsia="ru-RU"/>
+          <w14:ligatures w14:val="none"/>
+        </w:rPr>
+      </w:pPr>
+      <w:r>
+        <w:rPr>
+          <w:rFonts w:ascii="Consolas" w:eastAsia="Times New Roman" w:hAnsi="Consolas" w:cs="Times New Roman"/>
+          <w:color w:val="FFFFFF"/>
+          <w:kern w:val="0"/>
+          <w:sz w:val="21"/>
+          <w:szCs w:val="21"/>
+          <w:lang w:val="en-US" w:eastAsia="ru-RU"/>
+          <w14:ligatures w14:val="none"/>
+        </w:rPr>
+        <w:t>  </w:t>
+      </w:r>
+      <w:r>
+        <w:rPr>
+          <w:rFonts w:ascii="Consolas" w:eastAsia="Times New Roman" w:hAnsi="Consolas" w:cs="Times New Roman"/>
+          <w:color w:val="FF8973"/>
+          <w:kern w:val="0"/>
+          <w:sz w:val="21"/>
+          <w:szCs w:val="21"/>
+          <w:lang w:val="en-US" w:eastAsia="ru-RU"/>
+          <w14:ligatures w14:val="none"/>
+        </w:rPr>
+        <w:t>print</w:t>
+      </w:r>
+      <w:r>
+        <w:rPr>
+          <w:rFonts w:ascii="Consolas" w:eastAsia="Times New Roman" w:hAnsi="Consolas" w:cs="Times New Roman"/>
+          <w:color w:val="FFFFFF"/>
+          <w:kern w:val="0"/>
+          <w:sz w:val="21"/>
+          <w:szCs w:val="21"/>
+          <w:lang w:val="en-US" w:eastAsia="ru-RU"/>
+          <w14:ligatures w14:val="none"/>
+        </w:rPr>
+        <w:t> </w:t>
+      </w:r>
+      <w:r>
+        <w:rPr>
+          <w:rFonts w:ascii="Consolas" w:eastAsia="Times New Roman" w:hAnsi="Consolas" w:cs="Times New Roman"/>
+          <w:color w:val="FFE083"/>
+          <w:kern w:val="0"/>
+          <w:sz w:val="21"/>
+          <w:szCs w:val="21"/>
+          <w:lang w:val="en-US" w:eastAsia="ru-RU"/>
+          <w14:ligatures w14:val="none"/>
+        </w:rPr>
+        <w:t>"The name is shorter than the last name"</w:t>
+      </w:r>
+    </w:p>
+    <w:p>
+      <w:pPr>
+        <w:shd w:val="clear" w:color="auto" w:fill="1E1E1E"/>
+        <w:spacing w:after="0" w:line="360" w:lineRule="atLeast"/>
+        <w:rPr>
+          <w:rFonts w:ascii="Consolas" w:eastAsia="Times New Roman" w:hAnsi="Consolas" w:cs="Times New Roman"/>
+          <w:color w:val="FFFFFF"/>
+          <w:kern w:val="0"/>
+          <w:sz w:val="21"/>
+          <w:szCs w:val="21"/>
+          <w:lang w:val="en-US" w:eastAsia="ru-RU"/>
+          <w14:ligatures w14:val="none"/>
+        </w:rPr>
+      </w:pPr>
+      <w:proofErr w:type="spellStart"/>
+      <w:r>
+        <w:rPr>
+          <w:rFonts w:ascii="Consolas" w:eastAsia="Times New Roman" w:hAnsi="Consolas" w:cs="Times New Roman"/>
+          <w:color w:val="B3CCFF"/>
+          <w:kern w:val="0"/>
+          <w:sz w:val="21"/>
+          <w:szCs w:val="21"/>
+          <w:lang w:val="en-US" w:eastAsia="ru-RU"/>
+          <w14:ligatures w14:val="none"/>
+        </w:rPr>
+        <w:t>elsif</w:t>
+      </w:r>
+      <w:proofErr w:type="spellEnd"/>
+      <w:r>
+        <w:rPr>
+          <w:rFonts w:ascii="Consolas" w:eastAsia="Times New Roman" w:hAnsi="Consolas" w:cs="Times New Roman"/>
+          <w:color w:val="FFFFFF"/>
+          <w:kern w:val="0"/>
+          <w:sz w:val="21"/>
+          <w:szCs w:val="21"/>
+          <w:lang w:val="en-US" w:eastAsia="ru-RU"/>
+          <w14:ligatures w14:val="none"/>
+        </w:rPr>
+        <w:t> </w:t>
+      </w:r>
+      <w:proofErr w:type="spellStart"/>
+      <w:r>
+        <w:rPr>
+          <w:rFonts w:ascii="Consolas" w:eastAsia="Times New Roman" w:hAnsi="Consolas" w:cs="Times New Roman"/>
+          <w:color w:val="FF8973"/>
+          <w:kern w:val="0"/>
+          <w:sz w:val="21"/>
+          <w:szCs w:val="21"/>
+          <w:lang w:val="en-US" w:eastAsia="ru-RU"/>
+          <w14:ligatures w14:val="none"/>
+        </w:rPr>
+        <w:t>last_</w:t>
+      </w:r>
+      <w:proofErr w:type="gramStart"/>
+      <w:r>
+        <w:rPr>
+          <w:rFonts w:ascii="Consolas" w:eastAsia="Times New Roman" w:hAnsi="Consolas" w:cs="Times New Roman"/>
+          <w:color w:val="FF8973"/>
+          <w:kern w:val="0"/>
+          <w:sz w:val="21"/>
+          <w:szCs w:val="21"/>
+          <w:lang w:val="en-US" w:eastAsia="ru-RU"/>
+          <w14:ligatures w14:val="none"/>
+        </w:rPr>
+        <w:t>name</w:t>
+      </w:r>
+      <w:r>
+        <w:rPr>
+          <w:rFonts w:ascii="Consolas" w:eastAsia="Times New Roman" w:hAnsi="Consolas" w:cs="Times New Roman"/>
+          <w:color w:val="FFFFFF"/>
+          <w:kern w:val="0"/>
+          <w:sz w:val="21"/>
+          <w:szCs w:val="21"/>
+          <w:lang w:val="en-US" w:eastAsia="ru-RU"/>
+          <w14:ligatures w14:val="none"/>
+        </w:rPr>
+        <w:t>.</w:t>
+      </w:r>
+      <w:r>
+        <w:rPr>
+          <w:rFonts w:ascii="Consolas" w:eastAsia="Times New Roman" w:hAnsi="Consolas" w:cs="Times New Roman"/>
+          <w:color w:val="83FFF5"/>
+          <w:kern w:val="0"/>
+          <w:sz w:val="21"/>
+          <w:szCs w:val="21"/>
+          <w:lang w:val="en-US" w:eastAsia="ru-RU"/>
+          <w14:ligatures w14:val="none"/>
+        </w:rPr>
+        <w:t>length</w:t>
+      </w:r>
+      <w:proofErr w:type="spellEnd"/>
+      <w:proofErr w:type="gramEnd"/>
+      <w:r>
+        <w:rPr>
+          <w:rFonts w:ascii="Consolas" w:eastAsia="Times New Roman" w:hAnsi="Consolas" w:cs="Times New Roman"/>
+          <w:color w:val="FFFFFF"/>
+          <w:kern w:val="0"/>
+          <w:sz w:val="21"/>
+          <w:szCs w:val="21"/>
+          <w:lang w:val="en-US" w:eastAsia="ru-RU"/>
+          <w14:ligatures w14:val="none"/>
+        </w:rPr>
+        <w:t> &gt; </w:t>
+      </w:r>
+      <w:proofErr w:type="spellStart"/>
+      <w:r>
+        <w:rPr>
+          <w:rFonts w:ascii="Consolas" w:eastAsia="Times New Roman" w:hAnsi="Consolas" w:cs="Times New Roman"/>
+          <w:color w:val="FF8973"/>
+          <w:kern w:val="0"/>
+          <w:sz w:val="21"/>
+          <w:szCs w:val="21"/>
+          <w:lang w:val="en-US" w:eastAsia="ru-RU"/>
+          <w14:ligatures w14:val="none"/>
+        </w:rPr>
+        <w:t>name</w:t>
+      </w:r>
+      <w:r>
+        <w:rPr>
+          <w:rFonts w:ascii="Consolas" w:eastAsia="Times New Roman" w:hAnsi="Consolas" w:cs="Times New Roman"/>
+          <w:color w:val="FFFFFF"/>
+          <w:kern w:val="0"/>
+          <w:sz w:val="21"/>
+          <w:szCs w:val="21"/>
+          <w:lang w:val="en-US" w:eastAsia="ru-RU"/>
+          <w14:ligatures w14:val="none"/>
+        </w:rPr>
+        <w:t>.</w:t>
+      </w:r>
+      <w:r>
+        <w:rPr>
+          <w:rFonts w:ascii="Consolas" w:eastAsia="Times New Roman" w:hAnsi="Consolas" w:cs="Times New Roman"/>
+          <w:color w:val="83FFF5"/>
+          <w:kern w:val="0"/>
+          <w:sz w:val="21"/>
+          <w:szCs w:val="21"/>
+          <w:lang w:val="en-US" w:eastAsia="ru-RU"/>
+          <w14:ligatures w14:val="none"/>
+        </w:rPr>
+        <w:t>length</w:t>
+      </w:r>
+      <w:proofErr w:type="spellEnd"/>
+    </w:p>
+    <w:p>
+      <w:pPr>
+        <w:shd w:val="clear" w:color="auto" w:fill="1E1E1E"/>
+        <w:spacing w:after="0" w:line="360" w:lineRule="atLeast"/>
+        <w:rPr>
+          <w:rFonts w:ascii="Consolas" w:eastAsia="Times New Roman" w:hAnsi="Consolas" w:cs="Times New Roman"/>
+          <w:color w:val="FFFFFF"/>
+          <w:kern w:val="0"/>
+          <w:sz w:val="21"/>
+          <w:szCs w:val="21"/>
+          <w:lang w:val="en-US" w:eastAsia="ru-RU"/>
+          <w14:ligatures w14:val="none"/>
+        </w:rPr>
+      </w:pPr>
+      <w:r>
+        <w:rPr>
+          <w:rFonts w:ascii="Consolas" w:eastAsia="Times New Roman" w:hAnsi="Consolas" w:cs="Times New Roman"/>
+          <w:color w:val="FFFFFF"/>
+          <w:kern w:val="0"/>
+          <w:sz w:val="21"/>
+          <w:szCs w:val="21"/>
+          <w:lang w:val="en-US" w:eastAsia="ru-RU"/>
+          <w14:ligatures w14:val="none"/>
+        </w:rPr>
+        <w:t>  </w:t>
+      </w:r>
+      <w:r>
+        <w:rPr>
+          <w:rFonts w:ascii="Consolas" w:eastAsia="Times New Roman" w:hAnsi="Consolas" w:cs="Times New Roman"/>
+          <w:color w:val="FF8973"/>
+          <w:kern w:val="0"/>
+          <w:sz w:val="21"/>
+          <w:szCs w:val="21"/>
+          <w:lang w:val="en-US" w:eastAsia="ru-RU"/>
+          <w14:ligatures w14:val="none"/>
+        </w:rPr>
+        <w:t>print</w:t>
+      </w:r>
+      <w:r>
+        <w:rPr>
+          <w:rFonts w:ascii="Consolas" w:eastAsia="Times New Roman" w:hAnsi="Consolas" w:cs="Times New Roman"/>
+          <w:color w:val="FFFFFF"/>
+          <w:kern w:val="0"/>
+          <w:sz w:val="21"/>
+          <w:szCs w:val="21"/>
+          <w:lang w:val="en-US" w:eastAsia="ru-RU"/>
+          <w14:ligatures w14:val="none"/>
+        </w:rPr>
+        <w:t> </w:t>
+      </w:r>
+      <w:r>
+        <w:rPr>
+          <w:rFonts w:ascii="Consolas" w:eastAsia="Times New Roman" w:hAnsi="Consolas" w:cs="Times New Roman"/>
+          <w:color w:val="FFE083"/>
+          <w:kern w:val="0"/>
+          <w:sz w:val="21"/>
+          <w:szCs w:val="21"/>
+          <w:lang w:val="en-US" w:eastAsia="ru-RU"/>
+          <w14:ligatures w14:val="none"/>
+        </w:rPr>
+        <w:t>"The name is longer than the last name"</w:t>
+      </w:r>
+    </w:p>
+    <w:p>
+      <w:pPr>
+        <w:shd w:val="clear" w:color="auto" w:fill="1E1E1E"/>
+        <w:spacing w:after="0" w:line="360" w:lineRule="atLeast"/>
+        <w:rPr>
+          <w:rFonts w:ascii="Consolas" w:eastAsia="Times New Roman" w:hAnsi="Consolas" w:cs="Times New Roman"/>
+          <w:color w:val="FFFFFF"/>
+          <w:kern w:val="0"/>
+          <w:sz w:val="21"/>
+          <w:szCs w:val="21"/>
+          <w:lang w:val="en-US" w:eastAsia="ru-RU"/>
+          <w14:ligatures w14:val="none"/>
+        </w:rPr>
+      </w:pPr>
+      <w:r>
+        <w:rPr>
+          <w:rFonts w:ascii="Consolas" w:eastAsia="Times New Roman" w:hAnsi="Consolas" w:cs="Times New Roman"/>
+          <w:color w:val="B3CCFF"/>
+          <w:kern w:val="0"/>
+          <w:sz w:val="21"/>
+          <w:szCs w:val="21"/>
+          <w:lang w:val="en-US" w:eastAsia="ru-RU"/>
+          <w14:ligatures w14:val="none"/>
+        </w:rPr>
+        <w:t>else</w:t>
+      </w:r>
+    </w:p>
+    <w:p>
+      <w:pPr>
+        <w:shd w:val="clear" w:color="auto" w:fill="1E1E1E"/>
+        <w:spacing w:after="0" w:line="360" w:lineRule="atLeast"/>
+        <w:rPr>
+          <w:rFonts w:ascii="Consolas" w:eastAsia="Times New Roman" w:hAnsi="Consolas" w:cs="Times New Roman"/>
+          <w:color w:val="FFFFFF"/>
+          <w:kern w:val="0"/>
+          <w:sz w:val="21"/>
+          <w:szCs w:val="21"/>
+          <w:lang w:val="en-US" w:eastAsia="ru-RU"/>
+          <w14:ligatures w14:val="none"/>
+        </w:rPr>
+      </w:pPr>
+      <w:r>
+        <w:rPr>
+          <w:rFonts w:ascii="Consolas" w:eastAsia="Times New Roman" w:hAnsi="Consolas" w:cs="Times New Roman"/>
+          <w:color w:val="FFFFFF"/>
+          <w:kern w:val="0"/>
+          <w:sz w:val="21"/>
+          <w:szCs w:val="21"/>
+          <w:lang w:val="en-US" w:eastAsia="ru-RU"/>
+          <w14:ligatures w14:val="none"/>
+        </w:rPr>
+        <w:t>  </w:t>
+      </w:r>
+      <w:r>
+        <w:rPr>
+          <w:rFonts w:ascii="Consolas" w:eastAsia="Times New Roman" w:hAnsi="Consolas" w:cs="Times New Roman"/>
+          <w:color w:val="FF8973"/>
+          <w:kern w:val="0"/>
+          <w:sz w:val="21"/>
+          <w:szCs w:val="21"/>
+          <w:lang w:val="en-US" w:eastAsia="ru-RU"/>
+          <w14:ligatures w14:val="none"/>
+        </w:rPr>
+        <w:t>print</w:t>
+      </w:r>
+      <w:r>
+        <w:rPr>
+          <w:rFonts w:ascii="Consolas" w:eastAsia="Times New Roman" w:hAnsi="Consolas" w:cs="Times New Roman"/>
+          <w:color w:val="FFFFFF"/>
+          <w:kern w:val="0"/>
+          <w:sz w:val="21"/>
+          <w:szCs w:val="21"/>
+          <w:lang w:val="en-US" w:eastAsia="ru-RU"/>
+          <w14:ligatures w14:val="none"/>
+        </w:rPr>
+        <w:t> </w:t>
+      </w:r>
+      <w:r>
+        <w:rPr>
+          <w:rFonts w:ascii="Consolas" w:eastAsia="Times New Roman" w:hAnsi="Consolas" w:cs="Times New Roman"/>
+          <w:color w:val="FFE083"/>
+          <w:kern w:val="0"/>
+          <w:sz w:val="21"/>
+          <w:szCs w:val="21"/>
+          <w:lang w:val="en-US" w:eastAsia="ru-RU"/>
+          <w14:ligatures w14:val="none"/>
+        </w:rPr>
+        <w:t>"The name and the last name have the same length"</w:t>
+      </w:r>
+    </w:p>
+    <w:p>
+      <w:pPr>
+        <w:shd w:val="clear" w:color="auto" w:fill="1E1E1E"/>
+        <w:spacing w:after="0" w:line="360" w:lineRule="atLeast"/>
+        <w:rPr>
+          <w:rFonts w:ascii="Consolas" w:eastAsia="Times New Roman" w:hAnsi="Consolas" w:cs="Times New Roman"/>
+          <w:color w:val="FFFFFF"/>
+          <w:kern w:val="0"/>
+          <w:sz w:val="21"/>
+          <w:szCs w:val="21"/>
+          <w:lang w:eastAsia="ru-RU"/>
+          <w14:ligatures w14:val="none"/>
+        </w:rPr>
+      </w:pPr>
+      <w:proofErr w:type="spellStart"/>
+      <w:r>
+        <w:rPr>
+          <w:rFonts w:ascii="Consolas" w:eastAsia="Times New Roman" w:hAnsi="Consolas" w:cs="Times New Roman"/>
+          <w:color w:val="B3CCFF"/>
+          <w:kern w:val="0"/>
+          <w:sz w:val="21"/>
+          <w:szCs w:val="21"/>
+          <w:lang w:eastAsia="ru-RU"/>
+          <w14:ligatures w14:val="none"/>
+        </w:rPr>
+        <w:t>end</w:t>
       </w:r>
       <w:proofErr w:type="spellEnd"/>
     </w:p>

</xml_diff>

<commit_message>
feat: Control Flow in Ruby -Dare to Compare
</commit_message>
<xml_diff>
--- a/CONTROL FLOW IN RUBY.docx
+++ b/CONTROL FLOW IN RUBY.docx
@@ -13890,6 +13890,2362 @@
     </w:p>
     <w:p>
       <w:pPr>
+        <w:rPr>
+          <w:b/>
+          <w:bCs/>
+          <w:lang w:val="en-US"/>
+        </w:rPr>
+      </w:pPr>
+    </w:p>
+    <w:p>
+      <w:pPr>
+        <w:spacing w:before="100" w:beforeAutospacing="1" w:after="100" w:afterAutospacing="1" w:line="240" w:lineRule="auto"/>
+        <w:outlineLvl w:val="1"/>
+        <w:rPr>
+          <w:rFonts w:ascii="Segoe UI" w:eastAsia="Times New Roman" w:hAnsi="Segoe UI" w:cs="Segoe UI"/>
+          <w:b/>
+          <w:bCs/>
+          <w:color w:val="10162F"/>
+          <w:kern w:val="0"/>
+          <w:sz w:val="36"/>
+          <w:szCs w:val="36"/>
+          <w:lang w:val="en-US" w:eastAsia="ru-RU"/>
+          <w14:ligatures w14:val="none"/>
+        </w:rPr>
+      </w:pPr>
+      <w:r>
+        <w:rPr>
+          <w:rFonts w:ascii="Segoe UI" w:eastAsia="Times New Roman" w:hAnsi="Segoe UI" w:cs="Segoe UI"/>
+          <w:b/>
+          <w:bCs/>
+          <w:color w:val="10162F"/>
+          <w:kern w:val="0"/>
+          <w:sz w:val="36"/>
+          <w:szCs w:val="36"/>
+          <w:lang w:val="en-US" w:eastAsia="ru-RU"/>
+          <w14:ligatures w14:val="none"/>
+        </w:rPr>
+        <w:t>Unless</w:t>
+      </w:r>
+    </w:p>
+    <w:p>
+      <w:pPr>
+        <w:spacing w:after="100" w:afterAutospacing="1" w:line="240" w:lineRule="auto"/>
+        <w:rPr>
+          <w:rFonts w:ascii="Segoe UI" w:eastAsia="Times New Roman" w:hAnsi="Segoe UI" w:cs="Segoe UI"/>
+          <w:color w:val="10162F"/>
+          <w:kern w:val="0"/>
+          <w:sz w:val="27"/>
+          <w:szCs w:val="27"/>
+          <w:lang w:val="en-US" w:eastAsia="ru-RU"/>
+          <w14:ligatures w14:val="none"/>
+        </w:rPr>
+      </w:pPr>
+      <w:r>
+        <w:rPr>
+          <w:rFonts w:ascii="Segoe UI" w:eastAsia="Times New Roman" w:hAnsi="Segoe UI" w:cs="Segoe UI"/>
+          <w:color w:val="10162F"/>
+          <w:kern w:val="0"/>
+          <w:sz w:val="27"/>
+          <w:szCs w:val="27"/>
+          <w:lang w:val="en-US" w:eastAsia="ru-RU"/>
+          <w14:ligatures w14:val="none"/>
+        </w:rPr>
+        <w:t>Good! Now let’s review the </w:t>
+      </w:r>
+      <w:r>
+        <w:rPr>
+          <w:rFonts w:ascii="Ubuntu Mono" w:eastAsia="Times New Roman" w:hAnsi="Ubuntu Mono" w:cs="Courier New"/>
+          <w:color w:val="15141F"/>
+          <w:kern w:val="0"/>
+          <w:shd w:val="clear" w:color="auto" w:fill="EAE9ED"/>
+          <w:lang w:val="en-US" w:eastAsia="ru-RU"/>
+          <w14:ligatures w14:val="none"/>
+        </w:rPr>
+        <w:t>unless</w:t>
+      </w:r>
+      <w:r>
+        <w:rPr>
+          <w:rFonts w:ascii="Segoe UI" w:eastAsia="Times New Roman" w:hAnsi="Segoe UI" w:cs="Segoe UI"/>
+          <w:color w:val="10162F"/>
+          <w:kern w:val="0"/>
+          <w:sz w:val="27"/>
+          <w:szCs w:val="27"/>
+          <w:lang w:val="en-US" w:eastAsia="ru-RU"/>
+          <w14:ligatures w14:val="none"/>
+        </w:rPr>
+        <w:t> statement.</w:t>
+      </w:r>
+    </w:p>
+    <w:p>
+      <w:pPr>
+        <w:shd w:val="clear" w:color="auto" w:fill="211E2F"/>
+        <w:tabs>
+          <w:tab w:val="left" w:pos="916"/>
+          <w:tab w:val="left" w:pos="1832"/>
+          <w:tab w:val="left" w:pos="2748"/>
+          <w:tab w:val="left" w:pos="3664"/>
+          <w:tab w:val="left" w:pos="4580"/>
+          <w:tab w:val="left" w:pos="5496"/>
+          <w:tab w:val="left" w:pos="6412"/>
+          <w:tab w:val="left" w:pos="7328"/>
+          <w:tab w:val="left" w:pos="8244"/>
+          <w:tab w:val="left" w:pos="9160"/>
+          <w:tab w:val="left" w:pos="10076"/>
+          <w:tab w:val="left" w:pos="10992"/>
+          <w:tab w:val="left" w:pos="11908"/>
+          <w:tab w:val="left" w:pos="12824"/>
+          <w:tab w:val="left" w:pos="13740"/>
+          <w:tab w:val="left" w:pos="14656"/>
+        </w:tabs>
+        <w:spacing w:after="0" w:line="240" w:lineRule="auto"/>
+        <w:rPr>
+          <w:rFonts w:ascii="Ubuntu Mono" w:eastAsia="Times New Roman" w:hAnsi="Ubuntu Mono" w:cs="Courier New"/>
+          <w:color w:val="939598"/>
+          <w:kern w:val="0"/>
+          <w:sz w:val="27"/>
+          <w:szCs w:val="27"/>
+          <w:lang w:val="en-US" w:eastAsia="ru-RU"/>
+          <w14:ligatures w14:val="none"/>
+        </w:rPr>
+      </w:pPr>
+      <w:r>
+        <w:rPr>
+          <w:rFonts w:ascii="Ubuntu Mono" w:eastAsia="Times New Roman" w:hAnsi="Ubuntu Mono" w:cs="Courier New"/>
+          <w:color w:val="FF8973"/>
+          <w:kern w:val="0"/>
+          <w:sz w:val="27"/>
+          <w:szCs w:val="27"/>
+          <w:lang w:val="en-US" w:eastAsia="ru-RU"/>
+          <w14:ligatures w14:val="none"/>
+        </w:rPr>
+        <w:t>problem</w:t>
+      </w:r>
+      <w:r>
+        <w:rPr>
+          <w:rFonts w:ascii="Ubuntu Mono" w:eastAsia="Times New Roman" w:hAnsi="Ubuntu Mono" w:cs="Courier New"/>
+          <w:color w:val="FFFFFF"/>
+          <w:kern w:val="0"/>
+          <w:sz w:val="27"/>
+          <w:szCs w:val="27"/>
+          <w:lang w:val="en-US" w:eastAsia="ru-RU"/>
+          <w14:ligatures w14:val="none"/>
+        </w:rPr>
+        <w:t xml:space="preserve"> = </w:t>
+      </w:r>
+      <w:r>
+        <w:rPr>
+          <w:rFonts w:ascii="Ubuntu Mono" w:eastAsia="Times New Roman" w:hAnsi="Ubuntu Mono" w:cs="Courier New"/>
+          <w:color w:val="B3CCFF"/>
+          <w:kern w:val="0"/>
+          <w:sz w:val="27"/>
+          <w:szCs w:val="27"/>
+          <w:lang w:val="en-US" w:eastAsia="ru-RU"/>
+          <w14:ligatures w14:val="none"/>
+        </w:rPr>
+        <w:t>false</w:t>
+      </w:r>
+      <w:r>
+        <w:rPr>
+          <w:rFonts w:ascii="Ubuntu Mono" w:eastAsia="Times New Roman" w:hAnsi="Ubuntu Mono" w:cs="Courier New"/>
+          <w:color w:val="939598"/>
+          <w:kern w:val="0"/>
+          <w:sz w:val="27"/>
+          <w:szCs w:val="27"/>
+          <w:lang w:val="en-US" w:eastAsia="ru-RU"/>
+          <w14:ligatures w14:val="none"/>
+        </w:rPr>
+        <w:br/>
+      </w:r>
+      <w:r>
+        <w:rPr>
+          <w:rFonts w:ascii="Ubuntu Mono" w:eastAsia="Times New Roman" w:hAnsi="Ubuntu Mono" w:cs="Courier New"/>
+          <w:color w:val="FF8973"/>
+          <w:kern w:val="0"/>
+          <w:sz w:val="27"/>
+          <w:szCs w:val="27"/>
+          <w:lang w:val="en-US" w:eastAsia="ru-RU"/>
+          <w14:ligatures w14:val="none"/>
+        </w:rPr>
+        <w:t>print</w:t>
+      </w:r>
+      <w:r>
+        <w:rPr>
+          <w:rFonts w:ascii="Ubuntu Mono" w:eastAsia="Times New Roman" w:hAnsi="Ubuntu Mono" w:cs="Courier New"/>
+          <w:color w:val="FFFFFF"/>
+          <w:kern w:val="0"/>
+          <w:sz w:val="27"/>
+          <w:szCs w:val="27"/>
+          <w:lang w:val="en-US" w:eastAsia="ru-RU"/>
+          <w14:ligatures w14:val="none"/>
+        </w:rPr>
+        <w:t xml:space="preserve"> </w:t>
+      </w:r>
+      <w:r>
+        <w:rPr>
+          <w:rFonts w:ascii="Ubuntu Mono" w:eastAsia="Times New Roman" w:hAnsi="Ubuntu Mono" w:cs="Courier New"/>
+          <w:color w:val="FFE083"/>
+          <w:kern w:val="0"/>
+          <w:sz w:val="27"/>
+          <w:szCs w:val="27"/>
+          <w:lang w:val="en-US" w:eastAsia="ru-RU"/>
+          <w14:ligatures w14:val="none"/>
+        </w:rPr>
+        <w:t>"Good to go!"</w:t>
+      </w:r>
+      <w:r>
+        <w:rPr>
+          <w:rFonts w:ascii="Ubuntu Mono" w:eastAsia="Times New Roman" w:hAnsi="Ubuntu Mono" w:cs="Courier New"/>
+          <w:color w:val="FFFFFF"/>
+          <w:kern w:val="0"/>
+          <w:sz w:val="27"/>
+          <w:szCs w:val="27"/>
+          <w:lang w:val="en-US" w:eastAsia="ru-RU"/>
+          <w14:ligatures w14:val="none"/>
+        </w:rPr>
+        <w:t xml:space="preserve"> </w:t>
+      </w:r>
+      <w:r>
+        <w:rPr>
+          <w:rFonts w:ascii="Ubuntu Mono" w:eastAsia="Times New Roman" w:hAnsi="Ubuntu Mono" w:cs="Courier New"/>
+          <w:color w:val="B3CCFF"/>
+          <w:kern w:val="0"/>
+          <w:sz w:val="27"/>
+          <w:szCs w:val="27"/>
+          <w:lang w:val="en-US" w:eastAsia="ru-RU"/>
+          <w14:ligatures w14:val="none"/>
+        </w:rPr>
+        <w:t>unless</w:t>
+      </w:r>
+      <w:r>
+        <w:rPr>
+          <w:rFonts w:ascii="Ubuntu Mono" w:eastAsia="Times New Roman" w:hAnsi="Ubuntu Mono" w:cs="Courier New"/>
+          <w:color w:val="FFFFFF"/>
+          <w:kern w:val="0"/>
+          <w:sz w:val="27"/>
+          <w:szCs w:val="27"/>
+          <w:lang w:val="en-US" w:eastAsia="ru-RU"/>
+          <w14:ligatures w14:val="none"/>
+        </w:rPr>
+        <w:t xml:space="preserve"> </w:t>
+      </w:r>
+      <w:r>
+        <w:rPr>
+          <w:rFonts w:ascii="Ubuntu Mono" w:eastAsia="Times New Roman" w:hAnsi="Ubuntu Mono" w:cs="Courier New"/>
+          <w:color w:val="FF8973"/>
+          <w:kern w:val="0"/>
+          <w:sz w:val="27"/>
+          <w:szCs w:val="27"/>
+          <w:lang w:val="en-US" w:eastAsia="ru-RU"/>
+          <w14:ligatures w14:val="none"/>
+        </w:rPr>
+        <w:t>problem</w:t>
+      </w:r>
+    </w:p>
+    <w:p>
+      <w:pPr>
+        <w:spacing w:after="0" w:line="240" w:lineRule="auto"/>
+        <w:rPr>
+          <w:rFonts w:ascii="Segoe UI" w:eastAsia="Times New Roman" w:hAnsi="Segoe UI" w:cs="Segoe UI"/>
+          <w:color w:val="10162F"/>
+          <w:kern w:val="0"/>
+          <w:sz w:val="27"/>
+          <w:szCs w:val="27"/>
+          <w:lang w:val="en-US" w:eastAsia="ru-RU"/>
+          <w14:ligatures w14:val="none"/>
+        </w:rPr>
+      </w:pPr>
+      <w:r>
+        <w:rPr>
+          <w:rFonts w:ascii="Segoe UI" w:eastAsia="Times New Roman" w:hAnsi="Segoe UI" w:cs="Segoe UI"/>
+          <w:color w:val="10162F"/>
+          <w:kern w:val="0"/>
+          <w:sz w:val="27"/>
+          <w:szCs w:val="27"/>
+          <w:lang w:val="en-US" w:eastAsia="ru-RU"/>
+          <w14:ligatures w14:val="none"/>
+        </w:rPr>
+        <w:t>Remember, this is basically a short hand </w:t>
+      </w:r>
+      <w:r>
+        <w:rPr>
+          <w:rFonts w:ascii="Ubuntu Mono" w:eastAsia="Times New Roman" w:hAnsi="Ubuntu Mono" w:cs="Courier New"/>
+          <w:color w:val="15141F"/>
+          <w:kern w:val="0"/>
+          <w:shd w:val="clear" w:color="auto" w:fill="EAE9ED"/>
+          <w:lang w:val="en-US" w:eastAsia="ru-RU"/>
+          <w14:ligatures w14:val="none"/>
+        </w:rPr>
+        <w:t>if</w:t>
+      </w:r>
+      <w:r>
+        <w:rPr>
+          <w:rFonts w:ascii="Segoe UI" w:eastAsia="Times New Roman" w:hAnsi="Segoe UI" w:cs="Segoe UI"/>
+          <w:color w:val="10162F"/>
+          <w:kern w:val="0"/>
+          <w:sz w:val="27"/>
+          <w:szCs w:val="27"/>
+          <w:lang w:val="en-US" w:eastAsia="ru-RU"/>
+          <w14:ligatures w14:val="none"/>
+        </w:rPr>
+        <w:t> statement. It will do whatever you ask </w:t>
+      </w:r>
+      <w:r>
+        <w:rPr>
+          <w:rFonts w:ascii="Ubuntu Mono" w:eastAsia="Times New Roman" w:hAnsi="Ubuntu Mono" w:cs="Courier New"/>
+          <w:color w:val="15141F"/>
+          <w:kern w:val="0"/>
+          <w:shd w:val="clear" w:color="auto" w:fill="EAE9ED"/>
+          <w:lang w:val="en-US" w:eastAsia="ru-RU"/>
+          <w14:ligatures w14:val="none"/>
+        </w:rPr>
+        <w:t>unless</w:t>
+      </w:r>
+      <w:r>
+        <w:rPr>
+          <w:rFonts w:ascii="Segoe UI" w:eastAsia="Times New Roman" w:hAnsi="Segoe UI" w:cs="Segoe UI"/>
+          <w:color w:val="10162F"/>
+          <w:kern w:val="0"/>
+          <w:sz w:val="27"/>
+          <w:szCs w:val="27"/>
+          <w:lang w:val="en-US" w:eastAsia="ru-RU"/>
+          <w14:ligatures w14:val="none"/>
+        </w:rPr>
+        <w:t> the condition is </w:t>
+      </w:r>
+      <w:r>
+        <w:rPr>
+          <w:rFonts w:ascii="Ubuntu Mono" w:eastAsia="Times New Roman" w:hAnsi="Ubuntu Mono" w:cs="Courier New"/>
+          <w:color w:val="15141F"/>
+          <w:kern w:val="0"/>
+          <w:shd w:val="clear" w:color="auto" w:fill="EAE9ED"/>
+          <w:lang w:val="en-US" w:eastAsia="ru-RU"/>
+          <w14:ligatures w14:val="none"/>
+        </w:rPr>
+        <w:t>true</w:t>
+      </w:r>
+      <w:r>
+        <w:rPr>
+          <w:rFonts w:ascii="Segoe UI" w:eastAsia="Times New Roman" w:hAnsi="Segoe UI" w:cs="Segoe UI"/>
+          <w:color w:val="10162F"/>
+          <w:kern w:val="0"/>
+          <w:sz w:val="27"/>
+          <w:szCs w:val="27"/>
+          <w:lang w:val="en-US" w:eastAsia="ru-RU"/>
+          <w14:ligatures w14:val="none"/>
+        </w:rPr>
+        <w:t>. In our example, </w:t>
+      </w:r>
+      <w:r>
+        <w:rPr>
+          <w:rFonts w:ascii="Ubuntu Mono" w:eastAsia="Times New Roman" w:hAnsi="Ubuntu Mono" w:cs="Courier New"/>
+          <w:color w:val="15141F"/>
+          <w:kern w:val="0"/>
+          <w:shd w:val="clear" w:color="auto" w:fill="EAE9ED"/>
+          <w:lang w:val="en-US" w:eastAsia="ru-RU"/>
+          <w14:ligatures w14:val="none"/>
+        </w:rPr>
+        <w:t>problem</w:t>
+      </w:r>
+      <w:r>
+        <w:rPr>
+          <w:rFonts w:ascii="Segoe UI" w:eastAsia="Times New Roman" w:hAnsi="Segoe UI" w:cs="Segoe UI"/>
+          <w:color w:val="10162F"/>
+          <w:kern w:val="0"/>
+          <w:sz w:val="27"/>
+          <w:szCs w:val="27"/>
+          <w:lang w:val="en-US" w:eastAsia="ru-RU"/>
+          <w14:ligatures w14:val="none"/>
+        </w:rPr>
+        <w:t> is </w:t>
+      </w:r>
+      <w:r>
+        <w:rPr>
+          <w:rFonts w:ascii="Ubuntu Mono" w:eastAsia="Times New Roman" w:hAnsi="Ubuntu Mono" w:cs="Courier New"/>
+          <w:color w:val="15141F"/>
+          <w:kern w:val="0"/>
+          <w:shd w:val="clear" w:color="auto" w:fill="EAE9ED"/>
+          <w:lang w:val="en-US" w:eastAsia="ru-RU"/>
+          <w14:ligatures w14:val="none"/>
+        </w:rPr>
+        <w:t>false</w:t>
+      </w:r>
+      <w:r>
+        <w:rPr>
+          <w:rFonts w:ascii="Segoe UI" w:eastAsia="Times New Roman" w:hAnsi="Segoe UI" w:cs="Segoe UI"/>
+          <w:color w:val="10162F"/>
+          <w:kern w:val="0"/>
+          <w:sz w:val="27"/>
+          <w:szCs w:val="27"/>
+          <w:lang w:val="en-US" w:eastAsia="ru-RU"/>
+          <w14:ligatures w14:val="none"/>
+        </w:rPr>
+        <w:t>, so we don’t have a problem. We print </w:t>
+      </w:r>
+      <w:r>
+        <w:rPr>
+          <w:rFonts w:ascii="Ubuntu Mono" w:eastAsia="Times New Roman" w:hAnsi="Ubuntu Mono" w:cs="Courier New"/>
+          <w:color w:val="15141F"/>
+          <w:kern w:val="0"/>
+          <w:shd w:val="clear" w:color="auto" w:fill="EAE9ED"/>
+          <w:lang w:val="en-US" w:eastAsia="ru-RU"/>
+          <w14:ligatures w14:val="none"/>
+        </w:rPr>
+        <w:t>Good to go!</w:t>
+      </w:r>
+    </w:p>
+    <w:p>
+      <w:pPr>
+        <w:shd w:val="clear" w:color="auto" w:fill="FFFFFF"/>
+        <w:spacing w:before="100" w:beforeAutospacing="1" w:after="100" w:afterAutospacing="1" w:line="240" w:lineRule="auto"/>
+        <w:outlineLvl w:val="2"/>
+        <w:rPr>
+          <w:rFonts w:ascii="Segoe UI" w:eastAsia="Times New Roman" w:hAnsi="Segoe UI" w:cs="Segoe UI"/>
+          <w:b/>
+          <w:bCs/>
+          <w:color w:val="10162F"/>
+          <w:kern w:val="0"/>
+          <w:sz w:val="27"/>
+          <w:szCs w:val="27"/>
+          <w:lang w:val="en-US" w:eastAsia="ru-RU"/>
+          <w14:ligatures w14:val="none"/>
+        </w:rPr>
+      </w:pPr>
+      <w:r>
+        <w:rPr>
+          <w:rFonts w:ascii="Segoe UI" w:eastAsia="Times New Roman" w:hAnsi="Segoe UI" w:cs="Segoe UI"/>
+          <w:b/>
+          <w:bCs/>
+          <w:color w:val="10162F"/>
+          <w:kern w:val="0"/>
+          <w:sz w:val="27"/>
+          <w:szCs w:val="27"/>
+          <w:lang w:val="en-US" w:eastAsia="ru-RU"/>
+          <w14:ligatures w14:val="none"/>
+        </w:rPr>
+        <w:lastRenderedPageBreak/>
+        <w:t>Instructions</w:t>
+      </w:r>
+    </w:p>
+    <w:p>
+      <w:pPr>
+        <w:spacing w:after="0" w:line="240" w:lineRule="auto"/>
+        <w:rPr>
+          <w:rFonts w:ascii="Segoe UI" w:eastAsia="Times New Roman" w:hAnsi="Segoe UI" w:cs="Segoe UI"/>
+          <w:color w:val="10162F"/>
+          <w:kern w:val="0"/>
+          <w:sz w:val="27"/>
+          <w:szCs w:val="27"/>
+          <w:lang w:val="en-US" w:eastAsia="ru-RU"/>
+          <w14:ligatures w14:val="none"/>
+        </w:rPr>
+      </w:pPr>
+      <w:r>
+        <w:rPr>
+          <w:rFonts w:ascii="Segoe UI" w:eastAsia="Times New Roman" w:hAnsi="Segoe UI" w:cs="Segoe UI"/>
+          <w:b/>
+          <w:bCs/>
+          <w:color w:val="10162F"/>
+          <w:kern w:val="0"/>
+          <w:sz w:val="27"/>
+          <w:szCs w:val="27"/>
+          <w:lang w:val="en-US" w:eastAsia="ru-RU"/>
+          <w14:ligatures w14:val="none"/>
+        </w:rPr>
+        <w:t>1.</w:t>
+      </w:r>
+    </w:p>
+    <w:p>
+      <w:pPr>
+        <w:spacing w:after="0" w:line="240" w:lineRule="auto"/>
+        <w:rPr>
+          <w:rFonts w:ascii="Segoe UI" w:eastAsia="Times New Roman" w:hAnsi="Segoe UI" w:cs="Segoe UI"/>
+          <w:color w:val="10162F"/>
+          <w:kern w:val="0"/>
+          <w:sz w:val="27"/>
+          <w:szCs w:val="27"/>
+          <w:lang w:val="en-US" w:eastAsia="ru-RU"/>
+          <w14:ligatures w14:val="none"/>
+        </w:rPr>
+      </w:pPr>
+      <w:r>
+        <w:rPr>
+          <w:rFonts w:ascii="Segoe UI" w:eastAsia="Times New Roman" w:hAnsi="Segoe UI" w:cs="Segoe UI"/>
+          <w:color w:val="10162F"/>
+          <w:kern w:val="0"/>
+          <w:sz w:val="27"/>
+          <w:szCs w:val="27"/>
+          <w:lang w:val="en-US" w:eastAsia="ru-RU"/>
+          <w14:ligatures w14:val="none"/>
+        </w:rPr>
+        <w:t>Create an </w:t>
+      </w:r>
+      <w:r>
+        <w:rPr>
+          <w:rFonts w:ascii="Ubuntu Mono" w:eastAsia="Times New Roman" w:hAnsi="Ubuntu Mono" w:cs="Courier New"/>
+          <w:color w:val="15141F"/>
+          <w:kern w:val="0"/>
+          <w:shd w:val="clear" w:color="auto" w:fill="EAE9ED"/>
+          <w:lang w:val="en-US" w:eastAsia="ru-RU"/>
+          <w14:ligatures w14:val="none"/>
+        </w:rPr>
+        <w:t>unless</w:t>
+      </w:r>
+      <w:r>
+        <w:rPr>
+          <w:rFonts w:ascii="Segoe UI" w:eastAsia="Times New Roman" w:hAnsi="Segoe UI" w:cs="Segoe UI"/>
+          <w:color w:val="10162F"/>
+          <w:kern w:val="0"/>
+          <w:sz w:val="27"/>
+          <w:szCs w:val="27"/>
+          <w:lang w:val="en-US" w:eastAsia="ru-RU"/>
+          <w14:ligatures w14:val="none"/>
+        </w:rPr>
+        <w:t> statement in the editor. The statement should print something to the console.</w:t>
+      </w:r>
+    </w:p>
+    <w:p>
+      <w:pPr>
+        <w:shd w:val="clear" w:color="auto" w:fill="37C3BE"/>
+        <w:spacing w:after="0" w:line="240" w:lineRule="auto"/>
+        <w:rPr>
+          <w:rFonts w:ascii="Segoe UI" w:eastAsia="Times New Roman" w:hAnsi="Segoe UI" w:cs="Segoe UI"/>
+          <w:color w:val="FFFFFF"/>
+          <w:kern w:val="0"/>
+          <w:sz w:val="2"/>
+          <w:szCs w:val="2"/>
+          <w:lang w:val="en-US" w:eastAsia="ru-RU"/>
+          <w14:ligatures w14:val="none"/>
+        </w:rPr>
+      </w:pPr>
+      <w:r>
+        <w:rPr>
+          <w:rFonts w:ascii="Segoe UI" w:eastAsia="Times New Roman" w:hAnsi="Segoe UI" w:cs="Segoe UI"/>
+          <w:color w:val="FFFFFF"/>
+          <w:kern w:val="0"/>
+          <w:sz w:val="2"/>
+          <w:szCs w:val="2"/>
+          <w:lang w:val="en-US" w:eastAsia="ru-RU"/>
+          <w14:ligatures w14:val="none"/>
+        </w:rPr>
+        <w:t>Checkpoint 2 Passed</w:t>
+      </w:r>
+    </w:p>
+    <w:p>
+      <w:pPr>
+        <w:spacing w:after="0" w:line="240" w:lineRule="auto"/>
+        <w:rPr>
+          <w:rFonts w:ascii="Segoe UI" w:eastAsia="Times New Roman" w:hAnsi="Segoe UI" w:cs="Segoe UI"/>
+          <w:color w:val="10162F"/>
+          <w:kern w:val="0"/>
+          <w:sz w:val="27"/>
+          <w:szCs w:val="27"/>
+          <w:lang w:val="en-US" w:eastAsia="ru-RU"/>
+          <w14:ligatures w14:val="none"/>
+        </w:rPr>
+      </w:pPr>
+      <w:r>
+        <w:rPr>
+          <w:rFonts w:ascii="Segoe UI" w:eastAsia="Times New Roman" w:hAnsi="Segoe UI" w:cs="Segoe UI"/>
+          <w:color w:val="10162F"/>
+          <w:kern w:val="0"/>
+          <w:sz w:val="27"/>
+          <w:szCs w:val="27"/>
+          <w:lang w:val="en-US" w:eastAsia="ru-RU"/>
+          <w14:ligatures w14:val="none"/>
+        </w:rPr>
+        <w:t>Hint</w:t>
+      </w:r>
+    </w:p>
+    <w:p>
+      <w:pPr>
+        <w:spacing w:after="100" w:afterAutospacing="1" w:line="240" w:lineRule="auto"/>
+        <w:rPr>
+          <w:rFonts w:ascii="Segoe UI" w:eastAsia="Times New Roman" w:hAnsi="Segoe UI" w:cs="Segoe UI"/>
+          <w:color w:val="10162F"/>
+          <w:kern w:val="0"/>
+          <w:sz w:val="27"/>
+          <w:szCs w:val="27"/>
+          <w:lang w:val="en-US" w:eastAsia="ru-RU"/>
+          <w14:ligatures w14:val="none"/>
+        </w:rPr>
+      </w:pPr>
+      <w:r>
+        <w:rPr>
+          <w:rFonts w:ascii="Segoe UI" w:eastAsia="Times New Roman" w:hAnsi="Segoe UI" w:cs="Segoe UI"/>
+          <w:color w:val="10162F"/>
+          <w:kern w:val="0"/>
+          <w:sz w:val="27"/>
+          <w:szCs w:val="27"/>
+          <w:lang w:val="en-US" w:eastAsia="ru-RU"/>
+          <w14:ligatures w14:val="none"/>
+        </w:rPr>
+        <w:t>Remember, </w:t>
+      </w:r>
+      <w:r>
+        <w:rPr>
+          <w:rFonts w:ascii="Ubuntu Mono" w:eastAsia="Times New Roman" w:hAnsi="Ubuntu Mono" w:cs="Courier New"/>
+          <w:color w:val="15141F"/>
+          <w:kern w:val="0"/>
+          <w:shd w:val="clear" w:color="auto" w:fill="EAE9ED"/>
+          <w:lang w:val="en-US" w:eastAsia="ru-RU"/>
+          <w14:ligatures w14:val="none"/>
+        </w:rPr>
+        <w:t>unless</w:t>
+      </w:r>
+      <w:r>
+        <w:rPr>
+          <w:rFonts w:ascii="Segoe UI" w:eastAsia="Times New Roman" w:hAnsi="Segoe UI" w:cs="Segoe UI"/>
+          <w:color w:val="10162F"/>
+          <w:kern w:val="0"/>
+          <w:sz w:val="27"/>
+          <w:szCs w:val="27"/>
+          <w:lang w:val="en-US" w:eastAsia="ru-RU"/>
+          <w14:ligatures w14:val="none"/>
+        </w:rPr>
+        <w:t> syntax looks like this:</w:t>
+      </w:r>
+    </w:p>
+    <w:p>
+      <w:pPr>
+        <w:shd w:val="clear" w:color="auto" w:fill="211E2F"/>
+        <w:tabs>
+          <w:tab w:val="left" w:pos="916"/>
+          <w:tab w:val="left" w:pos="1832"/>
+          <w:tab w:val="left" w:pos="2748"/>
+          <w:tab w:val="left" w:pos="3664"/>
+          <w:tab w:val="left" w:pos="4580"/>
+          <w:tab w:val="left" w:pos="5496"/>
+          <w:tab w:val="left" w:pos="6412"/>
+          <w:tab w:val="left" w:pos="7328"/>
+          <w:tab w:val="left" w:pos="8244"/>
+          <w:tab w:val="left" w:pos="9160"/>
+          <w:tab w:val="left" w:pos="10076"/>
+          <w:tab w:val="left" w:pos="10992"/>
+          <w:tab w:val="left" w:pos="11908"/>
+          <w:tab w:val="left" w:pos="12824"/>
+          <w:tab w:val="left" w:pos="13740"/>
+          <w:tab w:val="left" w:pos="14656"/>
+        </w:tabs>
+        <w:spacing w:after="0" w:line="240" w:lineRule="auto"/>
+        <w:rPr>
+          <w:rFonts w:ascii="Ubuntu Mono" w:eastAsia="Times New Roman" w:hAnsi="Ubuntu Mono" w:cs="Courier New"/>
+          <w:color w:val="939598"/>
+          <w:kern w:val="0"/>
+          <w:sz w:val="27"/>
+          <w:szCs w:val="27"/>
+          <w:lang w:val="en-US" w:eastAsia="ru-RU"/>
+          <w14:ligatures w14:val="none"/>
+        </w:rPr>
+      </w:pPr>
+      <w:r>
+        <w:rPr>
+          <w:rFonts w:ascii="Ubuntu Mono" w:eastAsia="Times New Roman" w:hAnsi="Ubuntu Mono" w:cs="Courier New"/>
+          <w:color w:val="B3CCFF"/>
+          <w:kern w:val="0"/>
+          <w:sz w:val="27"/>
+          <w:szCs w:val="27"/>
+          <w:lang w:val="en-US" w:eastAsia="ru-RU"/>
+          <w14:ligatures w14:val="none"/>
+        </w:rPr>
+        <w:t>unless</w:t>
+      </w:r>
+      <w:r>
+        <w:rPr>
+          <w:rFonts w:ascii="Ubuntu Mono" w:eastAsia="Times New Roman" w:hAnsi="Ubuntu Mono" w:cs="Courier New"/>
+          <w:color w:val="FFFFFF"/>
+          <w:kern w:val="0"/>
+          <w:sz w:val="27"/>
+          <w:szCs w:val="27"/>
+          <w:lang w:val="en-US" w:eastAsia="ru-RU"/>
+          <w14:ligatures w14:val="none"/>
+        </w:rPr>
+        <w:t xml:space="preserve"> </w:t>
+      </w:r>
+      <w:r>
+        <w:rPr>
+          <w:rFonts w:ascii="Ubuntu Mono" w:eastAsia="Times New Roman" w:hAnsi="Ubuntu Mono" w:cs="Courier New"/>
+          <w:color w:val="FF8973"/>
+          <w:kern w:val="0"/>
+          <w:sz w:val="27"/>
+          <w:szCs w:val="27"/>
+          <w:lang w:val="en-US" w:eastAsia="ru-RU"/>
+          <w14:ligatures w14:val="none"/>
+        </w:rPr>
+        <w:t>condition</w:t>
+      </w:r>
+      <w:r>
+        <w:rPr>
+          <w:rFonts w:ascii="Ubuntu Mono" w:eastAsia="Times New Roman" w:hAnsi="Ubuntu Mono" w:cs="Courier New"/>
+          <w:color w:val="939598"/>
+          <w:kern w:val="0"/>
+          <w:sz w:val="27"/>
+          <w:szCs w:val="27"/>
+          <w:lang w:val="en-US" w:eastAsia="ru-RU"/>
+          <w14:ligatures w14:val="none"/>
+        </w:rPr>
+        <w:br/>
+      </w:r>
+      <w:r>
+        <w:rPr>
+          <w:rFonts w:ascii="Ubuntu Mono" w:eastAsia="Times New Roman" w:hAnsi="Ubuntu Mono" w:cs="Courier New"/>
+          <w:color w:val="FFFFFF"/>
+          <w:kern w:val="0"/>
+          <w:sz w:val="27"/>
+          <w:szCs w:val="27"/>
+          <w:lang w:val="en-US" w:eastAsia="ru-RU"/>
+          <w14:ligatures w14:val="none"/>
+        </w:rPr>
+        <w:t>  </w:t>
+      </w:r>
+      <w:r>
+        <w:rPr>
+          <w:rFonts w:ascii="Ubuntu Mono" w:eastAsia="Times New Roman" w:hAnsi="Ubuntu Mono" w:cs="Courier New"/>
+          <w:color w:val="939598"/>
+          <w:kern w:val="0"/>
+          <w:sz w:val="27"/>
+          <w:szCs w:val="27"/>
+          <w:lang w:val="en-US" w:eastAsia="ru-RU"/>
+          <w14:ligatures w14:val="none"/>
+        </w:rPr>
+        <w:t># Do something!</w:t>
+      </w:r>
+      <w:r>
+        <w:rPr>
+          <w:rFonts w:ascii="Ubuntu Mono" w:eastAsia="Times New Roman" w:hAnsi="Ubuntu Mono" w:cs="Courier New"/>
+          <w:color w:val="939598"/>
+          <w:kern w:val="0"/>
+          <w:sz w:val="27"/>
+          <w:szCs w:val="27"/>
+          <w:lang w:val="en-US" w:eastAsia="ru-RU"/>
+          <w14:ligatures w14:val="none"/>
+        </w:rPr>
+        <w:br/>
+      </w:r>
+      <w:r>
+        <w:rPr>
+          <w:rFonts w:ascii="Ubuntu Mono" w:eastAsia="Times New Roman" w:hAnsi="Ubuntu Mono" w:cs="Courier New"/>
+          <w:color w:val="B3CCFF"/>
+          <w:kern w:val="0"/>
+          <w:sz w:val="27"/>
+          <w:szCs w:val="27"/>
+          <w:lang w:val="en-US" w:eastAsia="ru-RU"/>
+          <w14:ligatures w14:val="none"/>
+        </w:rPr>
+        <w:t>end</w:t>
+      </w:r>
+    </w:p>
+    <w:p>
+      <w:pPr>
+        <w:spacing w:after="0" w:line="240" w:lineRule="auto"/>
+        <w:rPr>
+          <w:rFonts w:ascii="Segoe UI" w:eastAsia="Times New Roman" w:hAnsi="Segoe UI" w:cs="Segoe UI"/>
+          <w:color w:val="10162F"/>
+          <w:kern w:val="0"/>
+          <w:sz w:val="27"/>
+          <w:szCs w:val="27"/>
+          <w:lang w:val="en-US" w:eastAsia="ru-RU"/>
+          <w14:ligatures w14:val="none"/>
+        </w:rPr>
+      </w:pPr>
+      <w:r>
+        <w:rPr>
+          <w:rFonts w:ascii="Segoe UI" w:eastAsia="Times New Roman" w:hAnsi="Segoe UI" w:cs="Segoe UI"/>
+          <w:color w:val="10162F"/>
+          <w:kern w:val="0"/>
+          <w:sz w:val="27"/>
+          <w:szCs w:val="27"/>
+          <w:lang w:val="en-US" w:eastAsia="ru-RU"/>
+          <w14:ligatures w14:val="none"/>
+        </w:rPr>
+        <w:t>For </w:t>
+      </w:r>
+      <w:r>
+        <w:rPr>
+          <w:rFonts w:ascii="Ubuntu Mono" w:eastAsia="Times New Roman" w:hAnsi="Ubuntu Mono" w:cs="Courier New"/>
+          <w:color w:val="15141F"/>
+          <w:kern w:val="0"/>
+          <w:shd w:val="clear" w:color="auto" w:fill="EAE9ED"/>
+          <w:lang w:val="en-US" w:eastAsia="ru-RU"/>
+          <w14:ligatures w14:val="none"/>
+        </w:rPr>
+        <w:t>unless</w:t>
+      </w:r>
+      <w:r>
+        <w:rPr>
+          <w:rFonts w:ascii="Segoe UI" w:eastAsia="Times New Roman" w:hAnsi="Segoe UI" w:cs="Segoe UI"/>
+          <w:color w:val="10162F"/>
+          <w:kern w:val="0"/>
+          <w:sz w:val="27"/>
+          <w:szCs w:val="27"/>
+          <w:lang w:val="en-US" w:eastAsia="ru-RU"/>
+          <w14:ligatures w14:val="none"/>
+        </w:rPr>
+        <w:t>, the </w:t>
+      </w:r>
+      <w:r>
+        <w:rPr>
+          <w:rFonts w:ascii="Ubuntu Mono" w:eastAsia="Times New Roman" w:hAnsi="Ubuntu Mono" w:cs="Courier New"/>
+          <w:color w:val="15141F"/>
+          <w:kern w:val="0"/>
+          <w:shd w:val="clear" w:color="auto" w:fill="EAE9ED"/>
+          <w:lang w:val="en-US" w:eastAsia="ru-RU"/>
+          <w14:ligatures w14:val="none"/>
+        </w:rPr>
+        <w:t># Do something!</w:t>
+      </w:r>
+      <w:r>
+        <w:rPr>
+          <w:rFonts w:ascii="Segoe UI" w:eastAsia="Times New Roman" w:hAnsi="Segoe UI" w:cs="Segoe UI"/>
+          <w:color w:val="10162F"/>
+          <w:kern w:val="0"/>
+          <w:sz w:val="27"/>
+          <w:szCs w:val="27"/>
+          <w:lang w:val="en-US" w:eastAsia="ru-RU"/>
+          <w14:ligatures w14:val="none"/>
+        </w:rPr>
+        <w:t xml:space="preserve"> bit will execute if the condition evaluates </w:t>
+      </w:r>
+      <w:proofErr w:type="gramStart"/>
+      <w:r>
+        <w:rPr>
+          <w:rFonts w:ascii="Segoe UI" w:eastAsia="Times New Roman" w:hAnsi="Segoe UI" w:cs="Segoe UI"/>
+          <w:color w:val="10162F"/>
+          <w:kern w:val="0"/>
+          <w:sz w:val="27"/>
+          <w:szCs w:val="27"/>
+          <w:lang w:val="en-US" w:eastAsia="ru-RU"/>
+          <w14:ligatures w14:val="none"/>
+        </w:rPr>
+        <w:t>to</w:t>
+      </w:r>
+      <w:proofErr w:type="gramEnd"/>
+      <w:r>
+        <w:rPr>
+          <w:rFonts w:ascii="Segoe UI" w:eastAsia="Times New Roman" w:hAnsi="Segoe UI" w:cs="Segoe UI"/>
+          <w:color w:val="10162F"/>
+          <w:kern w:val="0"/>
+          <w:sz w:val="27"/>
+          <w:szCs w:val="27"/>
+          <w:lang w:val="en-US" w:eastAsia="ru-RU"/>
+          <w14:ligatures w14:val="none"/>
+        </w:rPr>
+        <w:t> </w:t>
+      </w:r>
+      <w:r>
+        <w:rPr>
+          <w:rFonts w:ascii="Ubuntu Mono" w:eastAsia="Times New Roman" w:hAnsi="Ubuntu Mono" w:cs="Courier New"/>
+          <w:color w:val="15141F"/>
+          <w:kern w:val="0"/>
+          <w:shd w:val="clear" w:color="auto" w:fill="EAE9ED"/>
+          <w:lang w:val="en-US" w:eastAsia="ru-RU"/>
+          <w14:ligatures w14:val="none"/>
+        </w:rPr>
+        <w:t>false</w:t>
+      </w:r>
+      <w:r>
+        <w:rPr>
+          <w:rFonts w:ascii="Segoe UI" w:eastAsia="Times New Roman" w:hAnsi="Segoe UI" w:cs="Segoe UI"/>
+          <w:color w:val="10162F"/>
+          <w:kern w:val="0"/>
+          <w:sz w:val="27"/>
+          <w:szCs w:val="27"/>
+          <w:lang w:val="en-US" w:eastAsia="ru-RU"/>
+          <w14:ligatures w14:val="none"/>
+        </w:rPr>
+        <w:t>.</w:t>
+      </w:r>
+    </w:p>
+    <w:p>
+      <w:pPr>
+        <w:rPr>
+          <w:b/>
+          <w:bCs/>
+          <w:lang w:val="en-US"/>
+        </w:rPr>
+      </w:pPr>
+    </w:p>
+    <w:p>
+      <w:pPr>
+        <w:rPr>
+          <w:b/>
+          <w:bCs/>
+          <w:lang w:val="en-US"/>
+        </w:rPr>
+      </w:pPr>
+      <w:proofErr w:type="spellStart"/>
+      <w:r>
+        <w:rPr>
+          <w:b/>
+          <w:bCs/>
+          <w:lang w:val="en-US"/>
+        </w:rPr>
+        <w:t>script.rb</w:t>
+      </w:r>
+      <w:proofErr w:type="spellEnd"/>
+    </w:p>
+    <w:p>
+      <w:pPr>
+        <w:shd w:val="clear" w:color="auto" w:fill="1E1E1E"/>
+        <w:spacing w:after="0" w:line="360" w:lineRule="atLeast"/>
+        <w:rPr>
+          <w:rFonts w:ascii="Consolas" w:eastAsia="Times New Roman" w:hAnsi="Consolas" w:cs="Times New Roman"/>
+          <w:color w:val="FFFFFF"/>
+          <w:kern w:val="0"/>
+          <w:sz w:val="21"/>
+          <w:szCs w:val="21"/>
+          <w:lang w:val="en-US" w:eastAsia="ru-RU"/>
+          <w14:ligatures w14:val="none"/>
+        </w:rPr>
+      </w:pPr>
+      <w:r>
+        <w:rPr>
+          <w:rFonts w:ascii="Consolas" w:eastAsia="Times New Roman" w:hAnsi="Consolas" w:cs="Times New Roman"/>
+          <w:color w:val="FF8973"/>
+          <w:kern w:val="0"/>
+          <w:sz w:val="21"/>
+          <w:szCs w:val="21"/>
+          <w:lang w:val="en-US" w:eastAsia="ru-RU"/>
+          <w14:ligatures w14:val="none"/>
+        </w:rPr>
+        <w:t>name</w:t>
+      </w:r>
+      <w:r>
+        <w:rPr>
+          <w:rFonts w:ascii="Consolas" w:eastAsia="Times New Roman" w:hAnsi="Consolas" w:cs="Times New Roman"/>
+          <w:color w:val="FFFFFF"/>
+          <w:kern w:val="0"/>
+          <w:sz w:val="21"/>
+          <w:szCs w:val="21"/>
+          <w:lang w:val="en-US" w:eastAsia="ru-RU"/>
+          <w14:ligatures w14:val="none"/>
+        </w:rPr>
+        <w:t> = </w:t>
+      </w:r>
+      <w:r>
+        <w:rPr>
+          <w:rFonts w:ascii="Consolas" w:eastAsia="Times New Roman" w:hAnsi="Consolas" w:cs="Times New Roman"/>
+          <w:color w:val="FFE083"/>
+          <w:kern w:val="0"/>
+          <w:sz w:val="21"/>
+          <w:szCs w:val="21"/>
+          <w:lang w:val="en-US" w:eastAsia="ru-RU"/>
+          <w14:ligatures w14:val="none"/>
+        </w:rPr>
+        <w:t>"Andres"</w:t>
+      </w:r>
+    </w:p>
+    <w:p>
+      <w:pPr>
+        <w:shd w:val="clear" w:color="auto" w:fill="1E1E1E"/>
+        <w:spacing w:after="0" w:line="360" w:lineRule="atLeast"/>
+        <w:rPr>
+          <w:rFonts w:ascii="Consolas" w:eastAsia="Times New Roman" w:hAnsi="Consolas" w:cs="Times New Roman"/>
+          <w:color w:val="FFFFFF"/>
+          <w:kern w:val="0"/>
+          <w:sz w:val="21"/>
+          <w:szCs w:val="21"/>
+          <w:lang w:eastAsia="ru-RU"/>
+          <w14:ligatures w14:val="none"/>
+        </w:rPr>
+      </w:pPr>
+      <w:r>
+        <w:rPr>
+          <w:rFonts w:ascii="Consolas" w:eastAsia="Times New Roman" w:hAnsi="Consolas" w:cs="Times New Roman"/>
+          <w:color w:val="FF8973"/>
+          <w:kern w:val="0"/>
+          <w:sz w:val="21"/>
+          <w:szCs w:val="21"/>
+          <w:lang w:val="en-US" w:eastAsia="ru-RU"/>
+          <w14:ligatures w14:val="none"/>
+        </w:rPr>
+        <w:t>print</w:t>
+      </w:r>
+      <w:r>
+        <w:rPr>
+          <w:rFonts w:ascii="Consolas" w:eastAsia="Times New Roman" w:hAnsi="Consolas" w:cs="Times New Roman"/>
+          <w:color w:val="FFFFFF"/>
+          <w:kern w:val="0"/>
+          <w:sz w:val="21"/>
+          <w:szCs w:val="21"/>
+          <w:lang w:val="en-US" w:eastAsia="ru-RU"/>
+          <w14:ligatures w14:val="none"/>
+        </w:rPr>
+        <w:t> </w:t>
+      </w:r>
+      <w:r>
+        <w:rPr>
+          <w:rFonts w:ascii="Consolas" w:eastAsia="Times New Roman" w:hAnsi="Consolas" w:cs="Times New Roman"/>
+          <w:color w:val="FFE083"/>
+          <w:kern w:val="0"/>
+          <w:sz w:val="21"/>
+          <w:szCs w:val="21"/>
+          <w:lang w:val="en-US" w:eastAsia="ru-RU"/>
+          <w14:ligatures w14:val="none"/>
+        </w:rPr>
+        <w:t>"My name is Fernando"</w:t>
+      </w:r>
+      <w:r>
+        <w:rPr>
+          <w:rFonts w:ascii="Consolas" w:eastAsia="Times New Roman" w:hAnsi="Consolas" w:cs="Times New Roman"/>
+          <w:color w:val="FFFFFF"/>
+          <w:kern w:val="0"/>
+          <w:sz w:val="21"/>
+          <w:szCs w:val="21"/>
+          <w:lang w:val="en-US" w:eastAsia="ru-RU"/>
+          <w14:ligatures w14:val="none"/>
+        </w:rPr>
+        <w:t> </w:t>
+      </w:r>
+      <w:r>
+        <w:rPr>
+          <w:rFonts w:ascii="Consolas" w:eastAsia="Times New Roman" w:hAnsi="Consolas" w:cs="Times New Roman"/>
+          <w:color w:val="B3CCFF"/>
+          <w:kern w:val="0"/>
+          <w:sz w:val="21"/>
+          <w:szCs w:val="21"/>
+          <w:lang w:val="en-US" w:eastAsia="ru-RU"/>
+          <w14:ligatures w14:val="none"/>
+        </w:rPr>
+        <w:t>unless</w:t>
+      </w:r>
+      <w:r>
+        <w:rPr>
+          <w:rFonts w:ascii="Consolas" w:eastAsia="Times New Roman" w:hAnsi="Consolas" w:cs="Times New Roman"/>
+          <w:color w:val="FFFFFF"/>
+          <w:kern w:val="0"/>
+          <w:sz w:val="21"/>
+          <w:szCs w:val="21"/>
+          <w:lang w:val="en-US" w:eastAsia="ru-RU"/>
+          <w14:ligatures w14:val="none"/>
+        </w:rPr>
+        <w:t> (</w:t>
+      </w:r>
+      <w:proofErr w:type="gramStart"/>
+      <w:r>
+        <w:rPr>
+          <w:rFonts w:ascii="Consolas" w:eastAsia="Times New Roman" w:hAnsi="Consolas" w:cs="Times New Roman"/>
+          <w:color w:val="FF8973"/>
+          <w:kern w:val="0"/>
+          <w:sz w:val="21"/>
+          <w:szCs w:val="21"/>
+          <w:lang w:val="en-US" w:eastAsia="ru-RU"/>
+          <w14:ligatures w14:val="none"/>
+        </w:rPr>
+        <w:t>name</w:t>
+      </w:r>
+      <w:r>
+        <w:rPr>
+          <w:rFonts w:ascii="Consolas" w:eastAsia="Times New Roman" w:hAnsi="Consolas" w:cs="Times New Roman"/>
+          <w:color w:val="FFFFFF"/>
+          <w:kern w:val="0"/>
+          <w:sz w:val="21"/>
+          <w:szCs w:val="21"/>
+          <w:lang w:val="en-US" w:eastAsia="ru-RU"/>
+          <w14:ligatures w14:val="none"/>
+        </w:rPr>
+        <w:t> !</w:t>
+      </w:r>
+      <w:proofErr w:type="gramEnd"/>
+      <w:r>
+        <w:rPr>
+          <w:rFonts w:ascii="Consolas" w:eastAsia="Times New Roman" w:hAnsi="Consolas" w:cs="Times New Roman"/>
+          <w:color w:val="FFFFFF"/>
+          <w:kern w:val="0"/>
+          <w:sz w:val="21"/>
+          <w:szCs w:val="21"/>
+          <w:lang w:val="en-US" w:eastAsia="ru-RU"/>
+          <w14:ligatures w14:val="none"/>
+        </w:rPr>
+        <w:t>= </w:t>
+      </w:r>
+      <w:r>
+        <w:rPr>
+          <w:rFonts w:ascii="Consolas" w:eastAsia="Times New Roman" w:hAnsi="Consolas" w:cs="Times New Roman"/>
+          <w:color w:val="FFE083"/>
+          <w:kern w:val="0"/>
+          <w:sz w:val="21"/>
+          <w:szCs w:val="21"/>
+          <w:lang w:eastAsia="ru-RU"/>
+          <w14:ligatures w14:val="none"/>
+        </w:rPr>
+        <w:t>"Andres"</w:t>
+      </w:r>
+      <w:r>
+        <w:rPr>
+          <w:rFonts w:ascii="Consolas" w:eastAsia="Times New Roman" w:hAnsi="Consolas" w:cs="Times New Roman"/>
+          <w:color w:val="FFFFFF"/>
+          <w:kern w:val="0"/>
+          <w:sz w:val="21"/>
+          <w:szCs w:val="21"/>
+          <w:lang w:eastAsia="ru-RU"/>
+          <w14:ligatures w14:val="none"/>
+        </w:rPr>
+        <w:t>)</w:t>
+      </w:r>
+    </w:p>
+    <w:p>
+      <w:pPr>
+        <w:pBdr>
+          <w:bottom w:val="single" w:sz="12" w:space="1" w:color="auto"/>
+        </w:pBdr>
+        <w:rPr>
+          <w:b/>
+          <w:bCs/>
+          <w:lang w:val="en-US"/>
+        </w:rPr>
+      </w:pPr>
+    </w:p>
+    <w:p>
+      <w:pPr>
+        <w:spacing w:before="100" w:beforeAutospacing="1" w:after="100" w:afterAutospacing="1" w:line="240" w:lineRule="auto"/>
+        <w:outlineLvl w:val="1"/>
+        <w:rPr>
+          <w:rFonts w:ascii="Segoe UI" w:eastAsia="Times New Roman" w:hAnsi="Segoe UI" w:cs="Segoe UI"/>
+          <w:b/>
+          <w:bCs/>
+          <w:color w:val="10162F"/>
+          <w:kern w:val="0"/>
+          <w:sz w:val="36"/>
+          <w:szCs w:val="36"/>
+          <w:lang w:val="en-US" w:eastAsia="ru-RU"/>
+          <w14:ligatures w14:val="none"/>
+        </w:rPr>
+      </w:pPr>
+      <w:r>
+        <w:rPr>
+          <w:rFonts w:ascii="Segoe UI" w:eastAsia="Times New Roman" w:hAnsi="Segoe UI" w:cs="Segoe UI"/>
+          <w:b/>
+          <w:bCs/>
+          <w:color w:val="10162F"/>
+          <w:kern w:val="0"/>
+          <w:sz w:val="36"/>
+          <w:szCs w:val="36"/>
+          <w:lang w:val="en-US" w:eastAsia="ru-RU"/>
+          <w14:ligatures w14:val="none"/>
+        </w:rPr>
+        <w:t>Dare to Compare</w:t>
+      </w:r>
+    </w:p>
+    <w:p>
+      <w:pPr>
+        <w:spacing w:after="100" w:afterAutospacing="1" w:line="240" w:lineRule="auto"/>
+        <w:rPr>
+          <w:rFonts w:ascii="Segoe UI" w:eastAsia="Times New Roman" w:hAnsi="Segoe UI" w:cs="Segoe UI"/>
+          <w:color w:val="10162F"/>
+          <w:kern w:val="0"/>
+          <w:sz w:val="27"/>
+          <w:szCs w:val="27"/>
+          <w:lang w:val="en-US" w:eastAsia="ru-RU"/>
+          <w14:ligatures w14:val="none"/>
+        </w:rPr>
+      </w:pPr>
+      <w:r>
+        <w:rPr>
+          <w:rFonts w:ascii="Segoe UI" w:eastAsia="Times New Roman" w:hAnsi="Segoe UI" w:cs="Segoe UI"/>
+          <w:color w:val="10162F"/>
+          <w:kern w:val="0"/>
+          <w:sz w:val="27"/>
+          <w:szCs w:val="27"/>
+          <w:lang w:val="en-US" w:eastAsia="ru-RU"/>
+          <w14:ligatures w14:val="none"/>
+        </w:rPr>
+        <w:t>Now let’s review comparators / relational operators. We’ve turned the tables a bit!</w:t>
+      </w:r>
+    </w:p>
+    <w:p>
+      <w:pPr>
+        <w:spacing w:after="100" w:afterAutospacing="1" w:line="240" w:lineRule="auto"/>
+        <w:rPr>
+          <w:rFonts w:ascii="Segoe UI" w:eastAsia="Times New Roman" w:hAnsi="Segoe UI" w:cs="Segoe UI"/>
+          <w:color w:val="10162F"/>
+          <w:kern w:val="0"/>
+          <w:sz w:val="27"/>
+          <w:szCs w:val="27"/>
+          <w:lang w:val="en-US" w:eastAsia="ru-RU"/>
+          <w14:ligatures w14:val="none"/>
+        </w:rPr>
+      </w:pPr>
+      <w:r>
+        <w:rPr>
+          <w:rFonts w:ascii="Segoe UI" w:eastAsia="Times New Roman" w:hAnsi="Segoe UI" w:cs="Segoe UI"/>
+          <w:color w:val="10162F"/>
+          <w:kern w:val="0"/>
+          <w:sz w:val="27"/>
+          <w:szCs w:val="27"/>
+          <w:lang w:val="en-US" w:eastAsia="ru-RU"/>
+          <w14:ligatures w14:val="none"/>
+        </w:rPr>
+        <w:t>Remember, comparators need to compare two values to each other to result in </w:t>
+      </w:r>
+      <w:r>
+        <w:rPr>
+          <w:rFonts w:ascii="Ubuntu Mono" w:eastAsia="Times New Roman" w:hAnsi="Ubuntu Mono" w:cs="Courier New"/>
+          <w:color w:val="15141F"/>
+          <w:kern w:val="0"/>
+          <w:shd w:val="clear" w:color="auto" w:fill="EAE9ED"/>
+          <w:lang w:val="en-US" w:eastAsia="ru-RU"/>
+          <w14:ligatures w14:val="none"/>
+        </w:rPr>
+        <w:t>true</w:t>
+      </w:r>
+      <w:r>
+        <w:rPr>
+          <w:rFonts w:ascii="Segoe UI" w:eastAsia="Times New Roman" w:hAnsi="Segoe UI" w:cs="Segoe UI"/>
+          <w:color w:val="10162F"/>
+          <w:kern w:val="0"/>
+          <w:sz w:val="27"/>
+          <w:szCs w:val="27"/>
+          <w:lang w:val="en-US" w:eastAsia="ru-RU"/>
+          <w14:ligatures w14:val="none"/>
+        </w:rPr>
+        <w:t> or </w:t>
+      </w:r>
+      <w:r>
+        <w:rPr>
+          <w:rFonts w:ascii="Ubuntu Mono" w:eastAsia="Times New Roman" w:hAnsi="Ubuntu Mono" w:cs="Courier New"/>
+          <w:color w:val="15141F"/>
+          <w:kern w:val="0"/>
+          <w:shd w:val="clear" w:color="auto" w:fill="EAE9ED"/>
+          <w:lang w:val="en-US" w:eastAsia="ru-RU"/>
+          <w14:ligatures w14:val="none"/>
+        </w:rPr>
+        <w:t>false</w:t>
+      </w:r>
+    </w:p>
+    <w:p>
+      <w:pPr>
+        <w:shd w:val="clear" w:color="auto" w:fill="211E2F"/>
+        <w:tabs>
+          <w:tab w:val="left" w:pos="916"/>
+          <w:tab w:val="left" w:pos="1832"/>
+          <w:tab w:val="left" w:pos="2748"/>
+          <w:tab w:val="left" w:pos="3664"/>
+          <w:tab w:val="left" w:pos="4580"/>
+          <w:tab w:val="left" w:pos="5496"/>
+          <w:tab w:val="left" w:pos="6412"/>
+          <w:tab w:val="left" w:pos="7328"/>
+          <w:tab w:val="left" w:pos="8244"/>
+          <w:tab w:val="left" w:pos="9160"/>
+          <w:tab w:val="left" w:pos="10076"/>
+          <w:tab w:val="left" w:pos="10992"/>
+          <w:tab w:val="left" w:pos="11908"/>
+          <w:tab w:val="left" w:pos="12824"/>
+          <w:tab w:val="left" w:pos="13740"/>
+          <w:tab w:val="left" w:pos="14656"/>
+        </w:tabs>
+        <w:spacing w:after="0" w:line="240" w:lineRule="auto"/>
+        <w:rPr>
+          <w:rFonts w:ascii="Ubuntu Mono" w:eastAsia="Times New Roman" w:hAnsi="Ubuntu Mono" w:cs="Courier New"/>
+          <w:color w:val="939598"/>
+          <w:kern w:val="0"/>
+          <w:sz w:val="27"/>
+          <w:szCs w:val="27"/>
+          <w:lang w:val="en-US" w:eastAsia="ru-RU"/>
+          <w14:ligatures w14:val="none"/>
+        </w:rPr>
+      </w:pPr>
+      <w:r>
+        <w:rPr>
+          <w:rFonts w:ascii="Ubuntu Mono" w:eastAsia="Times New Roman" w:hAnsi="Ubuntu Mono" w:cs="Courier New"/>
+          <w:color w:val="FF8973"/>
+          <w:kern w:val="0"/>
+          <w:sz w:val="27"/>
+          <w:szCs w:val="27"/>
+          <w:lang w:val="en-US" w:eastAsia="ru-RU"/>
+          <w14:ligatures w14:val="none"/>
+        </w:rPr>
+        <w:t>10</w:t>
+      </w:r>
+      <w:r>
+        <w:rPr>
+          <w:rFonts w:ascii="Ubuntu Mono" w:eastAsia="Times New Roman" w:hAnsi="Ubuntu Mono" w:cs="Courier New"/>
+          <w:color w:val="FFFFFF"/>
+          <w:kern w:val="0"/>
+          <w:sz w:val="27"/>
+          <w:szCs w:val="27"/>
+          <w:lang w:val="en-US" w:eastAsia="ru-RU"/>
+          <w14:ligatures w14:val="none"/>
+        </w:rPr>
+        <w:t xml:space="preserve"> &gt; </w:t>
+      </w:r>
+      <w:r>
+        <w:rPr>
+          <w:rFonts w:ascii="Ubuntu Mono" w:eastAsia="Times New Roman" w:hAnsi="Ubuntu Mono" w:cs="Courier New"/>
+          <w:color w:val="FF8973"/>
+          <w:kern w:val="0"/>
+          <w:sz w:val="27"/>
+          <w:szCs w:val="27"/>
+          <w:lang w:val="en-US" w:eastAsia="ru-RU"/>
+          <w14:ligatures w14:val="none"/>
+        </w:rPr>
+        <w:t>8</w:t>
+      </w:r>
+      <w:r>
+        <w:rPr>
+          <w:rFonts w:ascii="Ubuntu Mono" w:eastAsia="Times New Roman" w:hAnsi="Ubuntu Mono" w:cs="Courier New"/>
+          <w:color w:val="FFFFFF"/>
+          <w:kern w:val="0"/>
+          <w:sz w:val="27"/>
+          <w:szCs w:val="27"/>
+          <w:lang w:val="en-US" w:eastAsia="ru-RU"/>
+          <w14:ligatures w14:val="none"/>
+        </w:rPr>
+        <w:t xml:space="preserve"> </w:t>
+      </w:r>
+      <w:r>
+        <w:rPr>
+          <w:rFonts w:ascii="Ubuntu Mono" w:eastAsia="Times New Roman" w:hAnsi="Ubuntu Mono" w:cs="Courier New"/>
+          <w:color w:val="939598"/>
+          <w:kern w:val="0"/>
+          <w:sz w:val="27"/>
+          <w:szCs w:val="27"/>
+          <w:lang w:val="en-US" w:eastAsia="ru-RU"/>
+          <w14:ligatures w14:val="none"/>
+        </w:rPr>
+        <w:t># true</w:t>
+      </w:r>
+      <w:r>
+        <w:rPr>
+          <w:rFonts w:ascii="Ubuntu Mono" w:eastAsia="Times New Roman" w:hAnsi="Ubuntu Mono" w:cs="Courier New"/>
+          <w:color w:val="939598"/>
+          <w:kern w:val="0"/>
+          <w:sz w:val="27"/>
+          <w:szCs w:val="27"/>
+          <w:lang w:val="en-US" w:eastAsia="ru-RU"/>
+          <w14:ligatures w14:val="none"/>
+        </w:rPr>
+        <w:br/>
+      </w:r>
+      <w:r>
+        <w:rPr>
+          <w:rFonts w:ascii="Ubuntu Mono" w:eastAsia="Times New Roman" w:hAnsi="Ubuntu Mono" w:cs="Courier New"/>
+          <w:color w:val="FF8973"/>
+          <w:kern w:val="0"/>
+          <w:sz w:val="27"/>
+          <w:szCs w:val="27"/>
+          <w:lang w:val="en-US" w:eastAsia="ru-RU"/>
+          <w14:ligatures w14:val="none"/>
+        </w:rPr>
+        <w:t>8</w:t>
+      </w:r>
+      <w:r>
+        <w:rPr>
+          <w:rFonts w:ascii="Ubuntu Mono" w:eastAsia="Times New Roman" w:hAnsi="Ubuntu Mono" w:cs="Courier New"/>
+          <w:color w:val="FFFFFF"/>
+          <w:kern w:val="0"/>
+          <w:sz w:val="27"/>
+          <w:szCs w:val="27"/>
+          <w:lang w:val="en-US" w:eastAsia="ru-RU"/>
+          <w14:ligatures w14:val="none"/>
+        </w:rPr>
+        <w:t xml:space="preserve"> &gt; </w:t>
+      </w:r>
+      <w:r>
+        <w:rPr>
+          <w:rFonts w:ascii="Ubuntu Mono" w:eastAsia="Times New Roman" w:hAnsi="Ubuntu Mono" w:cs="Courier New"/>
+          <w:color w:val="FF8973"/>
+          <w:kern w:val="0"/>
+          <w:sz w:val="27"/>
+          <w:szCs w:val="27"/>
+          <w:lang w:val="en-US" w:eastAsia="ru-RU"/>
+          <w14:ligatures w14:val="none"/>
+        </w:rPr>
+        <w:t>10</w:t>
+      </w:r>
+      <w:r>
+        <w:rPr>
+          <w:rFonts w:ascii="Ubuntu Mono" w:eastAsia="Times New Roman" w:hAnsi="Ubuntu Mono" w:cs="Courier New"/>
+          <w:color w:val="FFFFFF"/>
+          <w:kern w:val="0"/>
+          <w:sz w:val="27"/>
+          <w:szCs w:val="27"/>
+          <w:lang w:val="en-US" w:eastAsia="ru-RU"/>
+          <w14:ligatures w14:val="none"/>
+        </w:rPr>
+        <w:t xml:space="preserve"> </w:t>
+      </w:r>
+      <w:r>
+        <w:rPr>
+          <w:rFonts w:ascii="Ubuntu Mono" w:eastAsia="Times New Roman" w:hAnsi="Ubuntu Mono" w:cs="Courier New"/>
+          <w:color w:val="939598"/>
+          <w:kern w:val="0"/>
+          <w:sz w:val="27"/>
+          <w:szCs w:val="27"/>
+          <w:lang w:val="en-US" w:eastAsia="ru-RU"/>
+          <w14:ligatures w14:val="none"/>
+        </w:rPr>
+        <w:t># false</w:t>
+      </w:r>
+      <w:r>
+        <w:rPr>
+          <w:rFonts w:ascii="Ubuntu Mono" w:eastAsia="Times New Roman" w:hAnsi="Ubuntu Mono" w:cs="Courier New"/>
+          <w:color w:val="939598"/>
+          <w:kern w:val="0"/>
+          <w:sz w:val="27"/>
+          <w:szCs w:val="27"/>
+          <w:lang w:val="en-US" w:eastAsia="ru-RU"/>
+          <w14:ligatures w14:val="none"/>
+        </w:rPr>
+        <w:br/>
+      </w:r>
+      <w:r>
+        <w:rPr>
+          <w:rFonts w:ascii="Ubuntu Mono" w:eastAsia="Times New Roman" w:hAnsi="Ubuntu Mono" w:cs="Courier New"/>
+          <w:color w:val="FF8973"/>
+          <w:kern w:val="0"/>
+          <w:sz w:val="27"/>
+          <w:szCs w:val="27"/>
+          <w:lang w:val="en-US" w:eastAsia="ru-RU"/>
+          <w14:ligatures w14:val="none"/>
+        </w:rPr>
+        <w:t>8</w:t>
+      </w:r>
+      <w:r>
+        <w:rPr>
+          <w:rFonts w:ascii="Ubuntu Mono" w:eastAsia="Times New Roman" w:hAnsi="Ubuntu Mono" w:cs="Courier New"/>
+          <w:color w:val="FFFFFF"/>
+          <w:kern w:val="0"/>
+          <w:sz w:val="27"/>
+          <w:szCs w:val="27"/>
+          <w:lang w:val="en-US" w:eastAsia="ru-RU"/>
+          <w14:ligatures w14:val="none"/>
+        </w:rPr>
+        <w:t xml:space="preserve"> == </w:t>
+      </w:r>
+      <w:r>
+        <w:rPr>
+          <w:rFonts w:ascii="Ubuntu Mono" w:eastAsia="Times New Roman" w:hAnsi="Ubuntu Mono" w:cs="Courier New"/>
+          <w:color w:val="FF8973"/>
+          <w:kern w:val="0"/>
+          <w:sz w:val="27"/>
+          <w:szCs w:val="27"/>
+          <w:lang w:val="en-US" w:eastAsia="ru-RU"/>
+          <w14:ligatures w14:val="none"/>
+        </w:rPr>
+        <w:t>10</w:t>
+      </w:r>
+      <w:r>
+        <w:rPr>
+          <w:rFonts w:ascii="Ubuntu Mono" w:eastAsia="Times New Roman" w:hAnsi="Ubuntu Mono" w:cs="Courier New"/>
+          <w:color w:val="FFFFFF"/>
+          <w:kern w:val="0"/>
+          <w:sz w:val="27"/>
+          <w:szCs w:val="27"/>
+          <w:lang w:val="en-US" w:eastAsia="ru-RU"/>
+          <w14:ligatures w14:val="none"/>
+        </w:rPr>
+        <w:t xml:space="preserve"> </w:t>
+      </w:r>
+      <w:r>
+        <w:rPr>
+          <w:rFonts w:ascii="Ubuntu Mono" w:eastAsia="Times New Roman" w:hAnsi="Ubuntu Mono" w:cs="Courier New"/>
+          <w:color w:val="939598"/>
+          <w:kern w:val="0"/>
+          <w:sz w:val="27"/>
+          <w:szCs w:val="27"/>
+          <w:lang w:val="en-US" w:eastAsia="ru-RU"/>
+          <w14:ligatures w14:val="none"/>
+        </w:rPr>
+        <w:t># false</w:t>
+      </w:r>
+      <w:r>
+        <w:rPr>
+          <w:rFonts w:ascii="Ubuntu Mono" w:eastAsia="Times New Roman" w:hAnsi="Ubuntu Mono" w:cs="Courier New"/>
+          <w:color w:val="939598"/>
+          <w:kern w:val="0"/>
+          <w:sz w:val="27"/>
+          <w:szCs w:val="27"/>
+          <w:lang w:val="en-US" w:eastAsia="ru-RU"/>
+          <w14:ligatures w14:val="none"/>
+        </w:rPr>
+        <w:br/>
+      </w:r>
+      <w:proofErr w:type="gramStart"/>
+      <w:r>
+        <w:rPr>
+          <w:rFonts w:ascii="Ubuntu Mono" w:eastAsia="Times New Roman" w:hAnsi="Ubuntu Mono" w:cs="Courier New"/>
+          <w:color w:val="FF8973"/>
+          <w:kern w:val="0"/>
+          <w:sz w:val="27"/>
+          <w:szCs w:val="27"/>
+          <w:lang w:val="en-US" w:eastAsia="ru-RU"/>
+          <w14:ligatures w14:val="none"/>
+        </w:rPr>
+        <w:t>8</w:t>
+      </w:r>
+      <w:r>
+        <w:rPr>
+          <w:rFonts w:ascii="Ubuntu Mono" w:eastAsia="Times New Roman" w:hAnsi="Ubuntu Mono" w:cs="Courier New"/>
+          <w:color w:val="FFFFFF"/>
+          <w:kern w:val="0"/>
+          <w:sz w:val="27"/>
+          <w:szCs w:val="27"/>
+          <w:lang w:val="en-US" w:eastAsia="ru-RU"/>
+          <w14:ligatures w14:val="none"/>
+        </w:rPr>
+        <w:t xml:space="preserve"> !</w:t>
+      </w:r>
+      <w:proofErr w:type="gramEnd"/>
+      <w:r>
+        <w:rPr>
+          <w:rFonts w:ascii="Ubuntu Mono" w:eastAsia="Times New Roman" w:hAnsi="Ubuntu Mono" w:cs="Courier New"/>
+          <w:color w:val="FFFFFF"/>
+          <w:kern w:val="0"/>
+          <w:sz w:val="27"/>
+          <w:szCs w:val="27"/>
+          <w:lang w:val="en-US" w:eastAsia="ru-RU"/>
+          <w14:ligatures w14:val="none"/>
+        </w:rPr>
+        <w:t xml:space="preserve">= </w:t>
+      </w:r>
+      <w:r>
+        <w:rPr>
+          <w:rFonts w:ascii="Ubuntu Mono" w:eastAsia="Times New Roman" w:hAnsi="Ubuntu Mono" w:cs="Courier New"/>
+          <w:color w:val="FF8973"/>
+          <w:kern w:val="0"/>
+          <w:sz w:val="27"/>
+          <w:szCs w:val="27"/>
+          <w:lang w:val="en-US" w:eastAsia="ru-RU"/>
+          <w14:ligatures w14:val="none"/>
+        </w:rPr>
+        <w:t>10</w:t>
+      </w:r>
+      <w:r>
+        <w:rPr>
+          <w:rFonts w:ascii="Ubuntu Mono" w:eastAsia="Times New Roman" w:hAnsi="Ubuntu Mono" w:cs="Courier New"/>
+          <w:color w:val="FFFFFF"/>
+          <w:kern w:val="0"/>
+          <w:sz w:val="27"/>
+          <w:szCs w:val="27"/>
+          <w:lang w:val="en-US" w:eastAsia="ru-RU"/>
+          <w14:ligatures w14:val="none"/>
+        </w:rPr>
+        <w:t xml:space="preserve"> </w:t>
+      </w:r>
+      <w:r>
+        <w:rPr>
+          <w:rFonts w:ascii="Ubuntu Mono" w:eastAsia="Times New Roman" w:hAnsi="Ubuntu Mono" w:cs="Courier New"/>
+          <w:color w:val="939598"/>
+          <w:kern w:val="0"/>
+          <w:sz w:val="27"/>
+          <w:szCs w:val="27"/>
+          <w:lang w:val="en-US" w:eastAsia="ru-RU"/>
+          <w14:ligatures w14:val="none"/>
+        </w:rPr>
+        <w:t># true</w:t>
+      </w:r>
+    </w:p>
+    <w:p>
+      <w:pPr>
+        <w:shd w:val="clear" w:color="auto" w:fill="FFFFFF"/>
+        <w:spacing w:before="100" w:beforeAutospacing="1" w:after="100" w:afterAutospacing="1" w:line="240" w:lineRule="auto"/>
+        <w:outlineLvl w:val="2"/>
+        <w:rPr>
+          <w:rFonts w:ascii="Segoe UI" w:eastAsia="Times New Roman" w:hAnsi="Segoe UI" w:cs="Segoe UI"/>
+          <w:b/>
+          <w:bCs/>
+          <w:color w:val="10162F"/>
+          <w:kern w:val="0"/>
+          <w:sz w:val="27"/>
+          <w:szCs w:val="27"/>
+          <w:lang w:val="en-US" w:eastAsia="ru-RU"/>
+          <w14:ligatures w14:val="none"/>
+        </w:rPr>
+      </w:pPr>
+      <w:r>
+        <w:rPr>
+          <w:rFonts w:ascii="Segoe UI" w:eastAsia="Times New Roman" w:hAnsi="Segoe UI" w:cs="Segoe UI"/>
+          <w:b/>
+          <w:bCs/>
+          <w:color w:val="10162F"/>
+          <w:kern w:val="0"/>
+          <w:sz w:val="27"/>
+          <w:szCs w:val="27"/>
+          <w:lang w:val="en-US" w:eastAsia="ru-RU"/>
+          <w14:ligatures w14:val="none"/>
+        </w:rPr>
+        <w:t>Instructions</w:t>
+      </w:r>
+    </w:p>
+    <w:p>
+      <w:pPr>
+        <w:spacing w:after="0" w:line="240" w:lineRule="auto"/>
+        <w:rPr>
+          <w:rFonts w:ascii="Segoe UI" w:eastAsia="Times New Roman" w:hAnsi="Segoe UI" w:cs="Segoe UI"/>
+          <w:color w:val="10162F"/>
+          <w:kern w:val="0"/>
+          <w:sz w:val="27"/>
+          <w:szCs w:val="27"/>
+          <w:lang w:val="en-US" w:eastAsia="ru-RU"/>
+          <w14:ligatures w14:val="none"/>
+        </w:rPr>
+      </w:pPr>
+      <w:r>
+        <w:rPr>
+          <w:rFonts w:ascii="Segoe UI" w:eastAsia="Times New Roman" w:hAnsi="Segoe UI" w:cs="Segoe UI"/>
+          <w:b/>
+          <w:bCs/>
+          <w:color w:val="10162F"/>
+          <w:kern w:val="0"/>
+          <w:sz w:val="27"/>
+          <w:szCs w:val="27"/>
+          <w:lang w:val="en-US" w:eastAsia="ru-RU"/>
+          <w14:ligatures w14:val="none"/>
+        </w:rPr>
+        <w:t>1.</w:t>
+      </w:r>
+    </w:p>
+    <w:p>
+      <w:pPr>
+        <w:spacing w:after="0" w:line="240" w:lineRule="auto"/>
+        <w:rPr>
+          <w:rFonts w:ascii="Segoe UI" w:eastAsia="Times New Roman" w:hAnsi="Segoe UI" w:cs="Segoe UI"/>
+          <w:color w:val="10162F"/>
+          <w:kern w:val="0"/>
+          <w:sz w:val="27"/>
+          <w:szCs w:val="27"/>
+          <w:lang w:val="en-US" w:eastAsia="ru-RU"/>
+          <w14:ligatures w14:val="none"/>
+        </w:rPr>
+      </w:pPr>
+      <w:r>
+        <w:rPr>
+          <w:rFonts w:ascii="Segoe UI" w:eastAsia="Times New Roman" w:hAnsi="Segoe UI" w:cs="Segoe UI"/>
+          <w:color w:val="10162F"/>
+          <w:kern w:val="0"/>
+          <w:sz w:val="27"/>
+          <w:szCs w:val="27"/>
+          <w:lang w:val="en-US" w:eastAsia="ru-RU"/>
+          <w14:ligatures w14:val="none"/>
+        </w:rPr>
+        <w:t>We’re letting you know what value (</w:t>
+      </w:r>
+      <w:r>
+        <w:rPr>
+          <w:rFonts w:ascii="Ubuntu Mono" w:eastAsia="Times New Roman" w:hAnsi="Ubuntu Mono" w:cs="Courier New"/>
+          <w:color w:val="15141F"/>
+          <w:kern w:val="0"/>
+          <w:shd w:val="clear" w:color="auto" w:fill="EAE9ED"/>
+          <w:lang w:val="en-US" w:eastAsia="ru-RU"/>
+          <w14:ligatures w14:val="none"/>
+        </w:rPr>
+        <w:t>true</w:t>
+      </w:r>
+      <w:r>
+        <w:rPr>
+          <w:rFonts w:ascii="Segoe UI" w:eastAsia="Times New Roman" w:hAnsi="Segoe UI" w:cs="Segoe UI"/>
+          <w:color w:val="10162F"/>
+          <w:kern w:val="0"/>
+          <w:sz w:val="27"/>
+          <w:szCs w:val="27"/>
+          <w:lang w:val="en-US" w:eastAsia="ru-RU"/>
+          <w14:ligatures w14:val="none"/>
+        </w:rPr>
+        <w:t> or </w:t>
+      </w:r>
+      <w:r>
+        <w:rPr>
+          <w:rFonts w:ascii="Ubuntu Mono" w:eastAsia="Times New Roman" w:hAnsi="Ubuntu Mono" w:cs="Courier New"/>
+          <w:color w:val="15141F"/>
+          <w:kern w:val="0"/>
+          <w:shd w:val="clear" w:color="auto" w:fill="EAE9ED"/>
+          <w:lang w:val="en-US" w:eastAsia="ru-RU"/>
+          <w14:ligatures w14:val="none"/>
+        </w:rPr>
+        <w:t>false</w:t>
+      </w:r>
+      <w:r>
+        <w:rPr>
+          <w:rFonts w:ascii="Segoe UI" w:eastAsia="Times New Roman" w:hAnsi="Segoe UI" w:cs="Segoe UI"/>
+          <w:color w:val="10162F"/>
+          <w:kern w:val="0"/>
+          <w:sz w:val="27"/>
+          <w:szCs w:val="27"/>
+          <w:lang w:val="en-US" w:eastAsia="ru-RU"/>
+          <w14:ligatures w14:val="none"/>
+        </w:rPr>
+        <w:t>) we want each variable to have, and your job is to add an expression that evaluates to the correct value using comparators.</w:t>
+      </w:r>
+    </w:p>
+    <w:p>
+      <w:pPr>
+        <w:shd w:val="clear" w:color="auto" w:fill="37C3BE"/>
+        <w:spacing w:after="0" w:line="240" w:lineRule="auto"/>
+        <w:rPr>
+          <w:rFonts w:ascii="Segoe UI" w:eastAsia="Times New Roman" w:hAnsi="Segoe UI" w:cs="Segoe UI"/>
+          <w:color w:val="FFFFFF"/>
+          <w:kern w:val="0"/>
+          <w:sz w:val="2"/>
+          <w:szCs w:val="2"/>
+          <w:lang w:val="en-US" w:eastAsia="ru-RU"/>
+          <w14:ligatures w14:val="none"/>
+        </w:rPr>
+      </w:pPr>
+      <w:r>
+        <w:rPr>
+          <w:rFonts w:ascii="Segoe UI" w:eastAsia="Times New Roman" w:hAnsi="Segoe UI" w:cs="Segoe UI"/>
+          <w:color w:val="FFFFFF"/>
+          <w:kern w:val="0"/>
+          <w:sz w:val="2"/>
+          <w:szCs w:val="2"/>
+          <w:lang w:val="en-US" w:eastAsia="ru-RU"/>
+          <w14:ligatures w14:val="none"/>
+        </w:rPr>
+        <w:t>Checkpoint 2 Passed</w:t>
+      </w:r>
+    </w:p>
+    <w:p>
+      <w:pPr>
+        <w:spacing w:after="0" w:line="240" w:lineRule="auto"/>
+        <w:rPr>
+          <w:rFonts w:ascii="Segoe UI" w:eastAsia="Times New Roman" w:hAnsi="Segoe UI" w:cs="Segoe UI"/>
+          <w:color w:val="10162F"/>
+          <w:kern w:val="0"/>
+          <w:sz w:val="27"/>
+          <w:szCs w:val="27"/>
+          <w:lang w:val="en-US" w:eastAsia="ru-RU"/>
+          <w14:ligatures w14:val="none"/>
+        </w:rPr>
+      </w:pPr>
+      <w:r>
+        <w:rPr>
+          <w:rFonts w:ascii="Segoe UI" w:eastAsia="Times New Roman" w:hAnsi="Segoe UI" w:cs="Segoe UI"/>
+          <w:color w:val="10162F"/>
+          <w:kern w:val="0"/>
+          <w:sz w:val="27"/>
+          <w:szCs w:val="27"/>
+          <w:lang w:val="en-US" w:eastAsia="ru-RU"/>
+          <w14:ligatures w14:val="none"/>
+        </w:rPr>
+        <w:t>Hint</w:t>
+      </w:r>
+    </w:p>
+    <w:p>
+      <w:pPr>
+        <w:spacing w:after="0" w:line="240" w:lineRule="auto"/>
+        <w:rPr>
+          <w:rFonts w:ascii="Segoe UI" w:eastAsia="Times New Roman" w:hAnsi="Segoe UI" w:cs="Segoe UI"/>
+          <w:color w:val="10162F"/>
+          <w:kern w:val="0"/>
+          <w:sz w:val="27"/>
+          <w:szCs w:val="27"/>
+          <w:lang w:val="en-US" w:eastAsia="ru-RU"/>
+          <w14:ligatures w14:val="none"/>
+        </w:rPr>
+      </w:pPr>
+      <w:r>
+        <w:rPr>
+          <w:rFonts w:ascii="Segoe UI" w:eastAsia="Times New Roman" w:hAnsi="Segoe UI" w:cs="Segoe UI"/>
+          <w:color w:val="10162F"/>
+          <w:kern w:val="0"/>
+          <w:sz w:val="27"/>
+          <w:szCs w:val="27"/>
+          <w:lang w:val="en-US" w:eastAsia="ru-RU"/>
+          <w14:ligatures w14:val="none"/>
+        </w:rPr>
+        <w:t>Remember, comparators are </w:t>
+      </w:r>
+      <w:r>
+        <w:rPr>
+          <w:rFonts w:ascii="Ubuntu Mono" w:eastAsia="Times New Roman" w:hAnsi="Ubuntu Mono" w:cs="Courier New"/>
+          <w:color w:val="15141F"/>
+          <w:kern w:val="0"/>
+          <w:shd w:val="clear" w:color="auto" w:fill="EAE9ED"/>
+          <w:lang w:val="en-US" w:eastAsia="ru-RU"/>
+          <w14:ligatures w14:val="none"/>
+        </w:rPr>
+        <w:t>==</w:t>
+      </w:r>
+      <w:proofErr w:type="gramStart"/>
+      <w:r>
+        <w:rPr>
+          <w:rFonts w:ascii="Segoe UI" w:eastAsia="Times New Roman" w:hAnsi="Segoe UI" w:cs="Segoe UI"/>
+          <w:color w:val="10162F"/>
+          <w:kern w:val="0"/>
+          <w:sz w:val="27"/>
+          <w:szCs w:val="27"/>
+          <w:lang w:val="en-US" w:eastAsia="ru-RU"/>
+          <w14:ligatures w14:val="none"/>
+        </w:rPr>
+        <w:t>, </w:t>
+      </w:r>
+      <w:r>
+        <w:rPr>
+          <w:rFonts w:ascii="Ubuntu Mono" w:eastAsia="Times New Roman" w:hAnsi="Ubuntu Mono" w:cs="Courier New"/>
+          <w:color w:val="15141F"/>
+          <w:kern w:val="0"/>
+          <w:shd w:val="clear" w:color="auto" w:fill="EAE9ED"/>
+          <w:lang w:val="en-US" w:eastAsia="ru-RU"/>
+          <w14:ligatures w14:val="none"/>
+        </w:rPr>
+        <w:t>!</w:t>
+      </w:r>
+      <w:proofErr w:type="gramEnd"/>
+      <w:r>
+        <w:rPr>
+          <w:rFonts w:ascii="Ubuntu Mono" w:eastAsia="Times New Roman" w:hAnsi="Ubuntu Mono" w:cs="Courier New"/>
+          <w:color w:val="15141F"/>
+          <w:kern w:val="0"/>
+          <w:shd w:val="clear" w:color="auto" w:fill="EAE9ED"/>
+          <w:lang w:val="en-US" w:eastAsia="ru-RU"/>
+          <w14:ligatures w14:val="none"/>
+        </w:rPr>
+        <w:t>=</w:t>
+      </w:r>
+      <w:r>
+        <w:rPr>
+          <w:rFonts w:ascii="Segoe UI" w:eastAsia="Times New Roman" w:hAnsi="Segoe UI" w:cs="Segoe UI"/>
+          <w:color w:val="10162F"/>
+          <w:kern w:val="0"/>
+          <w:sz w:val="27"/>
+          <w:szCs w:val="27"/>
+          <w:lang w:val="en-US" w:eastAsia="ru-RU"/>
+          <w14:ligatures w14:val="none"/>
+        </w:rPr>
+        <w:t>, </w:t>
+      </w:r>
+      <w:r>
+        <w:rPr>
+          <w:rFonts w:ascii="Ubuntu Mono" w:eastAsia="Times New Roman" w:hAnsi="Ubuntu Mono" w:cs="Courier New"/>
+          <w:color w:val="15141F"/>
+          <w:kern w:val="0"/>
+          <w:shd w:val="clear" w:color="auto" w:fill="EAE9ED"/>
+          <w:lang w:val="en-US" w:eastAsia="ru-RU"/>
+          <w14:ligatures w14:val="none"/>
+        </w:rPr>
+        <w:t>&gt;</w:t>
+      </w:r>
+      <w:r>
+        <w:rPr>
+          <w:rFonts w:ascii="Segoe UI" w:eastAsia="Times New Roman" w:hAnsi="Segoe UI" w:cs="Segoe UI"/>
+          <w:color w:val="10162F"/>
+          <w:kern w:val="0"/>
+          <w:sz w:val="27"/>
+          <w:szCs w:val="27"/>
+          <w:lang w:val="en-US" w:eastAsia="ru-RU"/>
+          <w14:ligatures w14:val="none"/>
+        </w:rPr>
+        <w:t>, </w:t>
+      </w:r>
+      <w:r>
+        <w:rPr>
+          <w:rFonts w:ascii="Ubuntu Mono" w:eastAsia="Times New Roman" w:hAnsi="Ubuntu Mono" w:cs="Courier New"/>
+          <w:color w:val="15141F"/>
+          <w:kern w:val="0"/>
+          <w:shd w:val="clear" w:color="auto" w:fill="EAE9ED"/>
+          <w:lang w:val="en-US" w:eastAsia="ru-RU"/>
+          <w14:ligatures w14:val="none"/>
+        </w:rPr>
+        <w:t>&gt;=</w:t>
+      </w:r>
+      <w:r>
+        <w:rPr>
+          <w:rFonts w:ascii="Segoe UI" w:eastAsia="Times New Roman" w:hAnsi="Segoe UI" w:cs="Segoe UI"/>
+          <w:color w:val="10162F"/>
+          <w:kern w:val="0"/>
+          <w:sz w:val="27"/>
+          <w:szCs w:val="27"/>
+          <w:lang w:val="en-US" w:eastAsia="ru-RU"/>
+          <w14:ligatures w14:val="none"/>
+        </w:rPr>
+        <w:t>, </w:t>
+      </w:r>
+      <w:r>
+        <w:rPr>
+          <w:rFonts w:ascii="Ubuntu Mono" w:eastAsia="Times New Roman" w:hAnsi="Ubuntu Mono" w:cs="Courier New"/>
+          <w:color w:val="15141F"/>
+          <w:kern w:val="0"/>
+          <w:shd w:val="clear" w:color="auto" w:fill="EAE9ED"/>
+          <w:lang w:val="en-US" w:eastAsia="ru-RU"/>
+          <w14:ligatures w14:val="none"/>
+        </w:rPr>
+        <w:t>&lt;</w:t>
+      </w:r>
+      <w:r>
+        <w:rPr>
+          <w:rFonts w:ascii="Segoe UI" w:eastAsia="Times New Roman" w:hAnsi="Segoe UI" w:cs="Segoe UI"/>
+          <w:color w:val="10162F"/>
+          <w:kern w:val="0"/>
+          <w:sz w:val="27"/>
+          <w:szCs w:val="27"/>
+          <w:lang w:val="en-US" w:eastAsia="ru-RU"/>
+          <w14:ligatures w14:val="none"/>
+        </w:rPr>
+        <w:t>, and </w:t>
+      </w:r>
+      <w:r>
+        <w:rPr>
+          <w:rFonts w:ascii="Ubuntu Mono" w:eastAsia="Times New Roman" w:hAnsi="Ubuntu Mono" w:cs="Courier New"/>
+          <w:color w:val="15141F"/>
+          <w:kern w:val="0"/>
+          <w:shd w:val="clear" w:color="auto" w:fill="EAE9ED"/>
+          <w:lang w:val="en-US" w:eastAsia="ru-RU"/>
+          <w14:ligatures w14:val="none"/>
+        </w:rPr>
+        <w:t>&lt;=</w:t>
+      </w:r>
+      <w:r>
+        <w:rPr>
+          <w:rFonts w:ascii="Segoe UI" w:eastAsia="Times New Roman" w:hAnsi="Segoe UI" w:cs="Segoe UI"/>
+          <w:color w:val="10162F"/>
+          <w:kern w:val="0"/>
+          <w:sz w:val="27"/>
+          <w:szCs w:val="27"/>
+          <w:lang w:val="en-US" w:eastAsia="ru-RU"/>
+          <w14:ligatures w14:val="none"/>
+        </w:rPr>
+        <w:t>.</w:t>
+      </w:r>
+    </w:p>
+    <w:p>
+      <w:pPr>
+        <w:rPr>
+          <w:b/>
+          <w:bCs/>
+          <w:lang w:val="en-US"/>
+        </w:rPr>
+      </w:pPr>
+    </w:p>
+    <w:p>
+      <w:pPr>
+        <w:rPr>
+          <w:b/>
+          <w:bCs/>
+          <w:lang w:val="en-US"/>
+        </w:rPr>
+      </w:pPr>
+    </w:p>
+    <w:p>
+      <w:pPr>
+        <w:rPr>
+          <w:b/>
+          <w:bCs/>
+          <w:lang w:val="en-US"/>
+        </w:rPr>
+      </w:pPr>
+    </w:p>
+    <w:p>
+      <w:pPr>
+        <w:rPr>
+          <w:b/>
+          <w:bCs/>
+          <w:lang w:val="en-US"/>
+        </w:rPr>
+      </w:pPr>
+      <w:proofErr w:type="spellStart"/>
+      <w:r>
+        <w:rPr>
+          <w:b/>
+          <w:bCs/>
+          <w:lang w:val="en-US"/>
+        </w:rPr>
+        <w:lastRenderedPageBreak/>
+        <w:t>script.rb</w:t>
+      </w:r>
+      <w:proofErr w:type="spellEnd"/>
+    </w:p>
+    <w:p>
+      <w:pPr>
+        <w:shd w:val="clear" w:color="auto" w:fill="1E1E1E"/>
+        <w:spacing w:after="0" w:line="360" w:lineRule="atLeast"/>
+        <w:rPr>
+          <w:rFonts w:ascii="Consolas" w:eastAsia="Times New Roman" w:hAnsi="Consolas" w:cs="Times New Roman"/>
+          <w:color w:val="FFFFFF"/>
+          <w:kern w:val="0"/>
+          <w:sz w:val="21"/>
+          <w:szCs w:val="21"/>
+          <w:lang w:val="en-US" w:eastAsia="ru-RU"/>
+          <w14:ligatures w14:val="none"/>
+        </w:rPr>
+      </w:pPr>
+      <w:r>
+        <w:rPr>
+          <w:rFonts w:ascii="Consolas" w:eastAsia="Times New Roman" w:hAnsi="Consolas" w:cs="Times New Roman"/>
+          <w:color w:val="939598"/>
+          <w:kern w:val="0"/>
+          <w:sz w:val="21"/>
+          <w:szCs w:val="21"/>
+          <w:lang w:val="en-US" w:eastAsia="ru-RU"/>
+          <w14:ligatures w14:val="none"/>
+        </w:rPr>
+        <w:t># test_1 should be false</w:t>
+      </w:r>
+    </w:p>
+    <w:p>
+      <w:pPr>
+        <w:shd w:val="clear" w:color="auto" w:fill="1E1E1E"/>
+        <w:spacing w:after="0" w:line="360" w:lineRule="atLeast"/>
+        <w:rPr>
+          <w:rFonts w:ascii="Consolas" w:eastAsia="Times New Roman" w:hAnsi="Consolas" w:cs="Times New Roman"/>
+          <w:color w:val="FFFFFF"/>
+          <w:kern w:val="0"/>
+          <w:sz w:val="21"/>
+          <w:szCs w:val="21"/>
+          <w:lang w:val="en-US" w:eastAsia="ru-RU"/>
+          <w14:ligatures w14:val="none"/>
+        </w:rPr>
+      </w:pPr>
+      <w:r>
+        <w:rPr>
+          <w:rFonts w:ascii="Consolas" w:eastAsia="Times New Roman" w:hAnsi="Consolas" w:cs="Times New Roman"/>
+          <w:color w:val="FF8973"/>
+          <w:kern w:val="0"/>
+          <w:sz w:val="21"/>
+          <w:szCs w:val="21"/>
+          <w:lang w:val="en-US" w:eastAsia="ru-RU"/>
+          <w14:ligatures w14:val="none"/>
+        </w:rPr>
+        <w:t>test_1</w:t>
+      </w:r>
+      <w:r>
+        <w:rPr>
+          <w:rFonts w:ascii="Consolas" w:eastAsia="Times New Roman" w:hAnsi="Consolas" w:cs="Times New Roman"/>
+          <w:color w:val="FFFFFF"/>
+          <w:kern w:val="0"/>
+          <w:sz w:val="21"/>
+          <w:szCs w:val="21"/>
+          <w:lang w:val="en-US" w:eastAsia="ru-RU"/>
+          <w14:ligatures w14:val="none"/>
+        </w:rPr>
+        <w:t> = </w:t>
+      </w:r>
+      <w:r>
+        <w:rPr>
+          <w:rFonts w:ascii="Consolas" w:eastAsia="Times New Roman" w:hAnsi="Consolas" w:cs="Times New Roman"/>
+          <w:color w:val="FF8973"/>
+          <w:kern w:val="0"/>
+          <w:sz w:val="21"/>
+          <w:szCs w:val="21"/>
+          <w:lang w:val="en-US" w:eastAsia="ru-RU"/>
+          <w14:ligatures w14:val="none"/>
+        </w:rPr>
+        <w:t>8</w:t>
+      </w:r>
+      <w:r>
+        <w:rPr>
+          <w:rFonts w:ascii="Consolas" w:eastAsia="Times New Roman" w:hAnsi="Consolas" w:cs="Times New Roman"/>
+          <w:color w:val="FFFFFF"/>
+          <w:kern w:val="0"/>
+          <w:sz w:val="21"/>
+          <w:szCs w:val="21"/>
+          <w:lang w:val="en-US" w:eastAsia="ru-RU"/>
+          <w14:ligatures w14:val="none"/>
+        </w:rPr>
+        <w:t> == </w:t>
+      </w:r>
+      <w:r>
+        <w:rPr>
+          <w:rFonts w:ascii="Consolas" w:eastAsia="Times New Roman" w:hAnsi="Consolas" w:cs="Times New Roman"/>
+          <w:color w:val="FF8973"/>
+          <w:kern w:val="0"/>
+          <w:sz w:val="21"/>
+          <w:szCs w:val="21"/>
+          <w:lang w:val="en-US" w:eastAsia="ru-RU"/>
+          <w14:ligatures w14:val="none"/>
+        </w:rPr>
+        <w:t>9</w:t>
+      </w:r>
+    </w:p>
+    <w:p>
+      <w:pPr>
+        <w:shd w:val="clear" w:color="auto" w:fill="1E1E1E"/>
+        <w:spacing w:after="0" w:line="360" w:lineRule="atLeast"/>
+        <w:rPr>
+          <w:rFonts w:ascii="Consolas" w:eastAsia="Times New Roman" w:hAnsi="Consolas" w:cs="Times New Roman"/>
+          <w:color w:val="FFFFFF"/>
+          <w:kern w:val="0"/>
+          <w:sz w:val="21"/>
+          <w:szCs w:val="21"/>
+          <w:lang w:val="en-US" w:eastAsia="ru-RU"/>
+          <w14:ligatures w14:val="none"/>
+        </w:rPr>
+      </w:pPr>
+    </w:p>
+    <w:p>
+      <w:pPr>
+        <w:shd w:val="clear" w:color="auto" w:fill="1E1E1E"/>
+        <w:spacing w:after="0" w:line="360" w:lineRule="atLeast"/>
+        <w:rPr>
+          <w:rFonts w:ascii="Consolas" w:eastAsia="Times New Roman" w:hAnsi="Consolas" w:cs="Times New Roman"/>
+          <w:color w:val="FFFFFF"/>
+          <w:kern w:val="0"/>
+          <w:sz w:val="21"/>
+          <w:szCs w:val="21"/>
+          <w:lang w:val="en-US" w:eastAsia="ru-RU"/>
+          <w14:ligatures w14:val="none"/>
+        </w:rPr>
+      </w:pPr>
+      <w:r>
+        <w:rPr>
+          <w:rFonts w:ascii="Consolas" w:eastAsia="Times New Roman" w:hAnsi="Consolas" w:cs="Times New Roman"/>
+          <w:color w:val="939598"/>
+          <w:kern w:val="0"/>
+          <w:sz w:val="21"/>
+          <w:szCs w:val="21"/>
+          <w:lang w:val="en-US" w:eastAsia="ru-RU"/>
+          <w14:ligatures w14:val="none"/>
+        </w:rPr>
+        <w:t># test_2 = should be false</w:t>
+      </w:r>
+    </w:p>
+    <w:p>
+      <w:pPr>
+        <w:shd w:val="clear" w:color="auto" w:fill="1E1E1E"/>
+        <w:spacing w:after="0" w:line="360" w:lineRule="atLeast"/>
+        <w:rPr>
+          <w:rFonts w:ascii="Consolas" w:eastAsia="Times New Roman" w:hAnsi="Consolas" w:cs="Times New Roman"/>
+          <w:color w:val="FFFFFF"/>
+          <w:kern w:val="0"/>
+          <w:sz w:val="21"/>
+          <w:szCs w:val="21"/>
+          <w:lang w:val="en-US" w:eastAsia="ru-RU"/>
+          <w14:ligatures w14:val="none"/>
+        </w:rPr>
+      </w:pPr>
+      <w:r>
+        <w:rPr>
+          <w:rFonts w:ascii="Consolas" w:eastAsia="Times New Roman" w:hAnsi="Consolas" w:cs="Times New Roman"/>
+          <w:color w:val="FF8973"/>
+          <w:kern w:val="0"/>
+          <w:sz w:val="21"/>
+          <w:szCs w:val="21"/>
+          <w:lang w:val="en-US" w:eastAsia="ru-RU"/>
+          <w14:ligatures w14:val="none"/>
+        </w:rPr>
+        <w:t>test_2</w:t>
+      </w:r>
+      <w:r>
+        <w:rPr>
+          <w:rFonts w:ascii="Consolas" w:eastAsia="Times New Roman" w:hAnsi="Consolas" w:cs="Times New Roman"/>
+          <w:color w:val="FFFFFF"/>
+          <w:kern w:val="0"/>
+          <w:sz w:val="21"/>
+          <w:szCs w:val="21"/>
+          <w:lang w:val="en-US" w:eastAsia="ru-RU"/>
+          <w14:ligatures w14:val="none"/>
+        </w:rPr>
+        <w:t> = </w:t>
+      </w:r>
+      <w:r>
+        <w:rPr>
+          <w:rFonts w:ascii="Consolas" w:eastAsia="Times New Roman" w:hAnsi="Consolas" w:cs="Times New Roman"/>
+          <w:color w:val="FF8973"/>
+          <w:kern w:val="0"/>
+          <w:sz w:val="21"/>
+          <w:szCs w:val="21"/>
+          <w:lang w:val="en-US" w:eastAsia="ru-RU"/>
+          <w14:ligatures w14:val="none"/>
+        </w:rPr>
+        <w:t>7</w:t>
+      </w:r>
+      <w:r>
+        <w:rPr>
+          <w:rFonts w:ascii="Consolas" w:eastAsia="Times New Roman" w:hAnsi="Consolas" w:cs="Times New Roman"/>
+          <w:color w:val="FFFFFF"/>
+          <w:kern w:val="0"/>
+          <w:sz w:val="21"/>
+          <w:szCs w:val="21"/>
+          <w:lang w:val="en-US" w:eastAsia="ru-RU"/>
+          <w14:ligatures w14:val="none"/>
+        </w:rPr>
+        <w:t> &gt; </w:t>
+      </w:r>
+      <w:r>
+        <w:rPr>
+          <w:rFonts w:ascii="Consolas" w:eastAsia="Times New Roman" w:hAnsi="Consolas" w:cs="Times New Roman"/>
+          <w:color w:val="FF8973"/>
+          <w:kern w:val="0"/>
+          <w:sz w:val="21"/>
+          <w:szCs w:val="21"/>
+          <w:lang w:val="en-US" w:eastAsia="ru-RU"/>
+          <w14:ligatures w14:val="none"/>
+        </w:rPr>
+        <w:t>14</w:t>
+      </w:r>
+    </w:p>
+    <w:p>
+      <w:pPr>
+        <w:shd w:val="clear" w:color="auto" w:fill="1E1E1E"/>
+        <w:spacing w:after="0" w:line="360" w:lineRule="atLeast"/>
+        <w:rPr>
+          <w:rFonts w:ascii="Consolas" w:eastAsia="Times New Roman" w:hAnsi="Consolas" w:cs="Times New Roman"/>
+          <w:color w:val="FFFFFF"/>
+          <w:kern w:val="0"/>
+          <w:sz w:val="21"/>
+          <w:szCs w:val="21"/>
+          <w:lang w:val="en-US" w:eastAsia="ru-RU"/>
+          <w14:ligatures w14:val="none"/>
+        </w:rPr>
+      </w:pPr>
+    </w:p>
+    <w:p>
+      <w:pPr>
+        <w:shd w:val="clear" w:color="auto" w:fill="1E1E1E"/>
+        <w:spacing w:after="0" w:line="360" w:lineRule="atLeast"/>
+        <w:rPr>
+          <w:rFonts w:ascii="Consolas" w:eastAsia="Times New Roman" w:hAnsi="Consolas" w:cs="Times New Roman"/>
+          <w:color w:val="FFFFFF"/>
+          <w:kern w:val="0"/>
+          <w:sz w:val="21"/>
+          <w:szCs w:val="21"/>
+          <w:lang w:val="en-US" w:eastAsia="ru-RU"/>
+          <w14:ligatures w14:val="none"/>
+        </w:rPr>
+      </w:pPr>
+      <w:r>
+        <w:rPr>
+          <w:rFonts w:ascii="Consolas" w:eastAsia="Times New Roman" w:hAnsi="Consolas" w:cs="Times New Roman"/>
+          <w:color w:val="939598"/>
+          <w:kern w:val="0"/>
+          <w:sz w:val="21"/>
+          <w:szCs w:val="21"/>
+          <w:lang w:val="en-US" w:eastAsia="ru-RU"/>
+          <w14:ligatures w14:val="none"/>
+        </w:rPr>
+        <w:t># test_3 = should be true</w:t>
+      </w:r>
+    </w:p>
+    <w:p>
+      <w:pPr>
+        <w:shd w:val="clear" w:color="auto" w:fill="1E1E1E"/>
+        <w:spacing w:after="0" w:line="360" w:lineRule="atLeast"/>
+        <w:rPr>
+          <w:rFonts w:ascii="Consolas" w:eastAsia="Times New Roman" w:hAnsi="Consolas" w:cs="Times New Roman"/>
+          <w:color w:val="FFFFFF"/>
+          <w:kern w:val="0"/>
+          <w:sz w:val="21"/>
+          <w:szCs w:val="21"/>
+          <w:lang w:val="en-US" w:eastAsia="ru-RU"/>
+          <w14:ligatures w14:val="none"/>
+        </w:rPr>
+      </w:pPr>
+      <w:r>
+        <w:rPr>
+          <w:rFonts w:ascii="Consolas" w:eastAsia="Times New Roman" w:hAnsi="Consolas" w:cs="Times New Roman"/>
+          <w:color w:val="FF8973"/>
+          <w:kern w:val="0"/>
+          <w:sz w:val="21"/>
+          <w:szCs w:val="21"/>
+          <w:lang w:val="en-US" w:eastAsia="ru-RU"/>
+          <w14:ligatures w14:val="none"/>
+        </w:rPr>
+        <w:t>test_3</w:t>
+      </w:r>
+      <w:r>
+        <w:rPr>
+          <w:rFonts w:ascii="Consolas" w:eastAsia="Times New Roman" w:hAnsi="Consolas" w:cs="Times New Roman"/>
+          <w:color w:val="FFFFFF"/>
+          <w:kern w:val="0"/>
+          <w:sz w:val="21"/>
+          <w:szCs w:val="21"/>
+          <w:lang w:val="en-US" w:eastAsia="ru-RU"/>
+          <w14:ligatures w14:val="none"/>
+        </w:rPr>
+        <w:t> = </w:t>
+      </w:r>
+      <w:r>
+        <w:rPr>
+          <w:rFonts w:ascii="Consolas" w:eastAsia="Times New Roman" w:hAnsi="Consolas" w:cs="Times New Roman"/>
+          <w:color w:val="B3CCFF"/>
+          <w:kern w:val="0"/>
+          <w:sz w:val="21"/>
+          <w:szCs w:val="21"/>
+          <w:lang w:val="en-US" w:eastAsia="ru-RU"/>
+          <w14:ligatures w14:val="none"/>
+        </w:rPr>
+        <w:t>true</w:t>
+      </w:r>
+      <w:r>
+        <w:rPr>
+          <w:rFonts w:ascii="Consolas" w:eastAsia="Times New Roman" w:hAnsi="Consolas" w:cs="Times New Roman"/>
+          <w:color w:val="FFFFFF"/>
+          <w:kern w:val="0"/>
+          <w:sz w:val="21"/>
+          <w:szCs w:val="21"/>
+          <w:lang w:val="en-US" w:eastAsia="ru-RU"/>
+          <w14:ligatures w14:val="none"/>
+        </w:rPr>
+        <w:t> == (</w:t>
+      </w:r>
+      <w:r>
+        <w:rPr>
+          <w:rFonts w:ascii="Consolas" w:eastAsia="Times New Roman" w:hAnsi="Consolas" w:cs="Times New Roman"/>
+          <w:color w:val="FF8973"/>
+          <w:kern w:val="0"/>
+          <w:sz w:val="21"/>
+          <w:szCs w:val="21"/>
+          <w:lang w:val="en-US" w:eastAsia="ru-RU"/>
+          <w14:ligatures w14:val="none"/>
+        </w:rPr>
+        <w:t>2</w:t>
+      </w:r>
+      <w:r>
+        <w:rPr>
+          <w:rFonts w:ascii="Consolas" w:eastAsia="Times New Roman" w:hAnsi="Consolas" w:cs="Times New Roman"/>
+          <w:color w:val="FFFFFF"/>
+          <w:kern w:val="0"/>
+          <w:sz w:val="21"/>
+          <w:szCs w:val="21"/>
+          <w:lang w:val="en-US" w:eastAsia="ru-RU"/>
+          <w14:ligatures w14:val="none"/>
+        </w:rPr>
+        <w:t>*</w:t>
+      </w:r>
+      <w:r>
+        <w:rPr>
+          <w:rFonts w:ascii="Consolas" w:eastAsia="Times New Roman" w:hAnsi="Consolas" w:cs="Times New Roman"/>
+          <w:color w:val="FF8973"/>
+          <w:kern w:val="0"/>
+          <w:sz w:val="21"/>
+          <w:szCs w:val="21"/>
+          <w:lang w:val="en-US" w:eastAsia="ru-RU"/>
+          <w14:ligatures w14:val="none"/>
+        </w:rPr>
+        <w:t>5</w:t>
+      </w:r>
+      <w:r>
+        <w:rPr>
+          <w:rFonts w:ascii="Consolas" w:eastAsia="Times New Roman" w:hAnsi="Consolas" w:cs="Times New Roman"/>
+          <w:color w:val="FFFFFF"/>
+          <w:kern w:val="0"/>
+          <w:sz w:val="21"/>
+          <w:szCs w:val="21"/>
+          <w:lang w:val="en-US" w:eastAsia="ru-RU"/>
+          <w14:ligatures w14:val="none"/>
+        </w:rPr>
+        <w:t> == </w:t>
+      </w:r>
+      <w:r>
+        <w:rPr>
+          <w:rFonts w:ascii="Consolas" w:eastAsia="Times New Roman" w:hAnsi="Consolas" w:cs="Times New Roman"/>
+          <w:color w:val="FF8973"/>
+          <w:kern w:val="0"/>
+          <w:sz w:val="21"/>
+          <w:szCs w:val="21"/>
+          <w:lang w:val="en-US" w:eastAsia="ru-RU"/>
+          <w14:ligatures w14:val="none"/>
+        </w:rPr>
+        <w:t>10</w:t>
+      </w:r>
+      <w:r>
+        <w:rPr>
+          <w:rFonts w:ascii="Consolas" w:eastAsia="Times New Roman" w:hAnsi="Consolas" w:cs="Times New Roman"/>
+          <w:color w:val="FFFFFF"/>
+          <w:kern w:val="0"/>
+          <w:sz w:val="21"/>
+          <w:szCs w:val="21"/>
+          <w:lang w:val="en-US" w:eastAsia="ru-RU"/>
+          <w14:ligatures w14:val="none"/>
+        </w:rPr>
+        <w:t>)</w:t>
+      </w:r>
+    </w:p>
+    <w:p>
+      <w:pPr>
+        <w:pBdr>
+          <w:bottom w:val="single" w:sz="12" w:space="1" w:color="auto"/>
+        </w:pBdr>
         <w:rPr>
           <w:b/>
           <w:bCs/>

</xml_diff>

<commit_message>
feat: Control Flow in Ruby -Billions of Booleans
</commit_message>
<xml_diff>
--- a/CONTROL FLOW IN RUBY.docx
+++ b/CONTROL FLOW IN RUBY.docx
@@ -16255,6 +16255,1902 @@
     </w:p>
     <w:p>
       <w:pPr>
+        <w:spacing w:before="100" w:beforeAutospacing="1" w:after="100" w:afterAutospacing="1" w:line="240" w:lineRule="auto"/>
+        <w:outlineLvl w:val="1"/>
+        <w:rPr>
+          <w:rFonts w:ascii="Segoe UI" w:eastAsia="Times New Roman" w:hAnsi="Segoe UI" w:cs="Segoe UI"/>
+          <w:b/>
+          <w:bCs/>
+          <w:color w:val="10162F"/>
+          <w:kern w:val="0"/>
+          <w:sz w:val="36"/>
+          <w:szCs w:val="36"/>
+          <w:lang w:val="en-US" w:eastAsia="ru-RU"/>
+          <w14:ligatures w14:val="none"/>
+        </w:rPr>
+      </w:pPr>
+      <w:r>
+        <w:rPr>
+          <w:rFonts w:ascii="Segoe UI" w:eastAsia="Times New Roman" w:hAnsi="Segoe UI" w:cs="Segoe UI"/>
+          <w:b/>
+          <w:bCs/>
+          <w:color w:val="10162F"/>
+          <w:kern w:val="0"/>
+          <w:sz w:val="36"/>
+          <w:szCs w:val="36"/>
+          <w:lang w:val="en-US" w:eastAsia="ru-RU"/>
+          <w14:ligatures w14:val="none"/>
+        </w:rPr>
+        <w:t>Billions of Booleans</w:t>
+      </w:r>
+    </w:p>
+    <w:p>
+      <w:pPr>
+        <w:spacing w:after="100" w:afterAutospacing="1" w:line="240" w:lineRule="auto"/>
+        <w:rPr>
+          <w:rFonts w:ascii="Segoe UI" w:eastAsia="Times New Roman" w:hAnsi="Segoe UI" w:cs="Segoe UI"/>
+          <w:color w:val="10162F"/>
+          <w:kern w:val="0"/>
+          <w:sz w:val="27"/>
+          <w:szCs w:val="27"/>
+          <w:lang w:val="en-US" w:eastAsia="ru-RU"/>
+          <w14:ligatures w14:val="none"/>
+        </w:rPr>
+      </w:pPr>
+      <w:r>
+        <w:rPr>
+          <w:rFonts w:ascii="Segoe UI" w:eastAsia="Times New Roman" w:hAnsi="Segoe UI" w:cs="Segoe UI"/>
+          <w:color w:val="10162F"/>
+          <w:kern w:val="0"/>
+          <w:sz w:val="27"/>
+          <w:szCs w:val="27"/>
+          <w:lang w:val="en-US" w:eastAsia="ru-RU"/>
+          <w14:ligatures w14:val="none"/>
+        </w:rPr>
+        <w:t xml:space="preserve">Home stretch! Let’s go over </w:t>
+      </w:r>
+      <w:proofErr w:type="spellStart"/>
+      <w:r>
+        <w:rPr>
+          <w:rFonts w:ascii="Segoe UI" w:eastAsia="Times New Roman" w:hAnsi="Segoe UI" w:cs="Segoe UI"/>
+          <w:color w:val="10162F"/>
+          <w:kern w:val="0"/>
+          <w:sz w:val="27"/>
+          <w:szCs w:val="27"/>
+          <w:lang w:val="en-US" w:eastAsia="ru-RU"/>
+          <w14:ligatures w14:val="none"/>
+        </w:rPr>
+        <w:t>boolean</w:t>
+      </w:r>
+      <w:proofErr w:type="spellEnd"/>
+      <w:r>
+        <w:rPr>
+          <w:rFonts w:ascii="Segoe UI" w:eastAsia="Times New Roman" w:hAnsi="Segoe UI" w:cs="Segoe UI"/>
+          <w:color w:val="10162F"/>
+          <w:kern w:val="0"/>
+          <w:sz w:val="27"/>
+          <w:szCs w:val="27"/>
+          <w:lang w:val="en-US" w:eastAsia="ru-RU"/>
+          <w14:ligatures w14:val="none"/>
+        </w:rPr>
+        <w:t xml:space="preserve"> operators.</w:t>
+      </w:r>
+    </w:p>
+    <w:p>
+      <w:pPr>
+        <w:shd w:val="clear" w:color="auto" w:fill="211E2F"/>
+        <w:tabs>
+          <w:tab w:val="left" w:pos="916"/>
+          <w:tab w:val="left" w:pos="1832"/>
+          <w:tab w:val="left" w:pos="2748"/>
+          <w:tab w:val="left" w:pos="3664"/>
+          <w:tab w:val="left" w:pos="4580"/>
+          <w:tab w:val="left" w:pos="5496"/>
+          <w:tab w:val="left" w:pos="6412"/>
+          <w:tab w:val="left" w:pos="7328"/>
+          <w:tab w:val="left" w:pos="8244"/>
+          <w:tab w:val="left" w:pos="9160"/>
+          <w:tab w:val="left" w:pos="10076"/>
+          <w:tab w:val="left" w:pos="10992"/>
+          <w:tab w:val="left" w:pos="11908"/>
+          <w:tab w:val="left" w:pos="12824"/>
+          <w:tab w:val="left" w:pos="13740"/>
+          <w:tab w:val="left" w:pos="14656"/>
+        </w:tabs>
+        <w:spacing w:after="0" w:line="240" w:lineRule="auto"/>
+        <w:rPr>
+          <w:rFonts w:ascii="Ubuntu Mono" w:eastAsia="Times New Roman" w:hAnsi="Ubuntu Mono" w:cs="Courier New"/>
+          <w:color w:val="939598"/>
+          <w:kern w:val="0"/>
+          <w:sz w:val="27"/>
+          <w:szCs w:val="27"/>
+          <w:lang w:eastAsia="ru-RU"/>
+          <w14:ligatures w14:val="none"/>
+        </w:rPr>
+      </w:pPr>
+      <w:proofErr w:type="gramStart"/>
+      <w:r>
+        <w:rPr>
+          <w:rFonts w:ascii="Ubuntu Mono" w:eastAsia="Times New Roman" w:hAnsi="Ubuntu Mono" w:cs="Courier New"/>
+          <w:color w:val="FFFFFF"/>
+          <w:kern w:val="0"/>
+          <w:sz w:val="27"/>
+          <w:szCs w:val="27"/>
+          <w:lang w:eastAsia="ru-RU"/>
+          <w14:ligatures w14:val="none"/>
+        </w:rPr>
+        <w:t xml:space="preserve">( </w:t>
+      </w:r>
+      <w:r>
+        <w:rPr>
+          <w:rFonts w:ascii="Ubuntu Mono" w:eastAsia="Times New Roman" w:hAnsi="Ubuntu Mono" w:cs="Courier New"/>
+          <w:color w:val="FF8973"/>
+          <w:kern w:val="0"/>
+          <w:sz w:val="27"/>
+          <w:szCs w:val="27"/>
+          <w:lang w:eastAsia="ru-RU"/>
+          <w14:ligatures w14:val="none"/>
+        </w:rPr>
+        <w:t>1</w:t>
+      </w:r>
+      <w:proofErr w:type="gramEnd"/>
+      <w:r>
+        <w:rPr>
+          <w:rFonts w:ascii="Ubuntu Mono" w:eastAsia="Times New Roman" w:hAnsi="Ubuntu Mono" w:cs="Courier New"/>
+          <w:color w:val="FFFFFF"/>
+          <w:kern w:val="0"/>
+          <w:sz w:val="27"/>
+          <w:szCs w:val="27"/>
+          <w:lang w:eastAsia="ru-RU"/>
+          <w14:ligatures w14:val="none"/>
+        </w:rPr>
+        <w:t xml:space="preserve"> == </w:t>
+      </w:r>
+      <w:r>
+        <w:rPr>
+          <w:rFonts w:ascii="Ubuntu Mono" w:eastAsia="Times New Roman" w:hAnsi="Ubuntu Mono" w:cs="Courier New"/>
+          <w:color w:val="FF8973"/>
+          <w:kern w:val="0"/>
+          <w:sz w:val="27"/>
+          <w:szCs w:val="27"/>
+          <w:lang w:eastAsia="ru-RU"/>
+          <w14:ligatures w14:val="none"/>
+        </w:rPr>
+        <w:t>1</w:t>
+      </w:r>
+      <w:r>
+        <w:rPr>
+          <w:rFonts w:ascii="Ubuntu Mono" w:eastAsia="Times New Roman" w:hAnsi="Ubuntu Mono" w:cs="Courier New"/>
+          <w:color w:val="FFFFFF"/>
+          <w:kern w:val="0"/>
+          <w:sz w:val="27"/>
+          <w:szCs w:val="27"/>
+          <w:lang w:eastAsia="ru-RU"/>
+          <w14:ligatures w14:val="none"/>
+        </w:rPr>
+        <w:t xml:space="preserve"> ) &amp;&amp; ( </w:t>
+      </w:r>
+      <w:r>
+        <w:rPr>
+          <w:rFonts w:ascii="Ubuntu Mono" w:eastAsia="Times New Roman" w:hAnsi="Ubuntu Mono" w:cs="Courier New"/>
+          <w:color w:val="FF8973"/>
+          <w:kern w:val="0"/>
+          <w:sz w:val="27"/>
+          <w:szCs w:val="27"/>
+          <w:lang w:eastAsia="ru-RU"/>
+          <w14:ligatures w14:val="none"/>
+        </w:rPr>
+        <w:t>2</w:t>
+      </w:r>
+      <w:r>
+        <w:rPr>
+          <w:rFonts w:ascii="Ubuntu Mono" w:eastAsia="Times New Roman" w:hAnsi="Ubuntu Mono" w:cs="Courier New"/>
+          <w:color w:val="FFFFFF"/>
+          <w:kern w:val="0"/>
+          <w:sz w:val="27"/>
+          <w:szCs w:val="27"/>
+          <w:lang w:eastAsia="ru-RU"/>
+          <w14:ligatures w14:val="none"/>
+        </w:rPr>
+        <w:t xml:space="preserve"> == </w:t>
+      </w:r>
+      <w:r>
+        <w:rPr>
+          <w:rFonts w:ascii="Ubuntu Mono" w:eastAsia="Times New Roman" w:hAnsi="Ubuntu Mono" w:cs="Courier New"/>
+          <w:color w:val="FF8973"/>
+          <w:kern w:val="0"/>
+          <w:sz w:val="27"/>
+          <w:szCs w:val="27"/>
+          <w:lang w:eastAsia="ru-RU"/>
+          <w14:ligatures w14:val="none"/>
+        </w:rPr>
+        <w:t>2</w:t>
+      </w:r>
+      <w:r>
+        <w:rPr>
+          <w:rFonts w:ascii="Ubuntu Mono" w:eastAsia="Times New Roman" w:hAnsi="Ubuntu Mono" w:cs="Courier New"/>
+          <w:color w:val="FFFFFF"/>
+          <w:kern w:val="0"/>
+          <w:sz w:val="27"/>
+          <w:szCs w:val="27"/>
+          <w:lang w:eastAsia="ru-RU"/>
+          <w14:ligatures w14:val="none"/>
+        </w:rPr>
+        <w:t xml:space="preserve"> )  </w:t>
+      </w:r>
+      <w:r>
+        <w:rPr>
+          <w:rFonts w:ascii="Ubuntu Mono" w:eastAsia="Times New Roman" w:hAnsi="Ubuntu Mono" w:cs="Courier New"/>
+          <w:color w:val="939598"/>
+          <w:kern w:val="0"/>
+          <w:sz w:val="27"/>
+          <w:szCs w:val="27"/>
+          <w:lang w:eastAsia="ru-RU"/>
+          <w14:ligatures w14:val="none"/>
+        </w:rPr>
+        <w:t xml:space="preserve"># </w:t>
+      </w:r>
+      <w:proofErr w:type="spellStart"/>
+      <w:r>
+        <w:rPr>
+          <w:rFonts w:ascii="Ubuntu Mono" w:eastAsia="Times New Roman" w:hAnsi="Ubuntu Mono" w:cs="Courier New"/>
+          <w:color w:val="939598"/>
+          <w:kern w:val="0"/>
+          <w:sz w:val="27"/>
+          <w:szCs w:val="27"/>
+          <w:lang w:eastAsia="ru-RU"/>
+          <w14:ligatures w14:val="none"/>
+        </w:rPr>
+        <w:t>true</w:t>
+      </w:r>
+      <w:proofErr w:type="spellEnd"/>
+      <w:r>
+        <w:rPr>
+          <w:rFonts w:ascii="Ubuntu Mono" w:eastAsia="Times New Roman" w:hAnsi="Ubuntu Mono" w:cs="Courier New"/>
+          <w:color w:val="939598"/>
+          <w:kern w:val="0"/>
+          <w:sz w:val="27"/>
+          <w:szCs w:val="27"/>
+          <w:lang w:eastAsia="ru-RU"/>
+          <w14:ligatures w14:val="none"/>
+        </w:rPr>
+        <w:br/>
+      </w:r>
+      <w:r>
+        <w:rPr>
+          <w:rFonts w:ascii="Ubuntu Mono" w:eastAsia="Times New Roman" w:hAnsi="Ubuntu Mono" w:cs="Courier New"/>
+          <w:color w:val="FFFFFF"/>
+          <w:kern w:val="0"/>
+          <w:sz w:val="27"/>
+          <w:szCs w:val="27"/>
+          <w:lang w:eastAsia="ru-RU"/>
+          <w14:ligatures w14:val="none"/>
+        </w:rPr>
+        <w:t xml:space="preserve">( </w:t>
+      </w:r>
+      <w:r>
+        <w:rPr>
+          <w:rFonts w:ascii="Ubuntu Mono" w:eastAsia="Times New Roman" w:hAnsi="Ubuntu Mono" w:cs="Courier New"/>
+          <w:color w:val="FF8973"/>
+          <w:kern w:val="0"/>
+          <w:sz w:val="27"/>
+          <w:szCs w:val="27"/>
+          <w:lang w:eastAsia="ru-RU"/>
+          <w14:ligatures w14:val="none"/>
+        </w:rPr>
+        <w:t>1</w:t>
+      </w:r>
+      <w:r>
+        <w:rPr>
+          <w:rFonts w:ascii="Ubuntu Mono" w:eastAsia="Times New Roman" w:hAnsi="Ubuntu Mono" w:cs="Courier New"/>
+          <w:color w:val="FFFFFF"/>
+          <w:kern w:val="0"/>
+          <w:sz w:val="27"/>
+          <w:szCs w:val="27"/>
+          <w:lang w:eastAsia="ru-RU"/>
+          <w14:ligatures w14:val="none"/>
+        </w:rPr>
+        <w:t xml:space="preserve"> == </w:t>
+      </w:r>
+      <w:r>
+        <w:rPr>
+          <w:rFonts w:ascii="Ubuntu Mono" w:eastAsia="Times New Roman" w:hAnsi="Ubuntu Mono" w:cs="Courier New"/>
+          <w:color w:val="FF8973"/>
+          <w:kern w:val="0"/>
+          <w:sz w:val="27"/>
+          <w:szCs w:val="27"/>
+          <w:lang w:eastAsia="ru-RU"/>
+          <w14:ligatures w14:val="none"/>
+        </w:rPr>
+        <w:t>2</w:t>
+      </w:r>
+      <w:r>
+        <w:rPr>
+          <w:rFonts w:ascii="Ubuntu Mono" w:eastAsia="Times New Roman" w:hAnsi="Ubuntu Mono" w:cs="Courier New"/>
+          <w:color w:val="FFFFFF"/>
+          <w:kern w:val="0"/>
+          <w:sz w:val="27"/>
+          <w:szCs w:val="27"/>
+          <w:lang w:eastAsia="ru-RU"/>
+          <w14:ligatures w14:val="none"/>
+        </w:rPr>
+        <w:t xml:space="preserve"> ) || ( </w:t>
+      </w:r>
+      <w:r>
+        <w:rPr>
+          <w:rFonts w:ascii="Ubuntu Mono" w:eastAsia="Times New Roman" w:hAnsi="Ubuntu Mono" w:cs="Courier New"/>
+          <w:color w:val="FF8973"/>
+          <w:kern w:val="0"/>
+          <w:sz w:val="27"/>
+          <w:szCs w:val="27"/>
+          <w:lang w:eastAsia="ru-RU"/>
+          <w14:ligatures w14:val="none"/>
+        </w:rPr>
+        <w:t>2</w:t>
+      </w:r>
+      <w:r>
+        <w:rPr>
+          <w:rFonts w:ascii="Ubuntu Mono" w:eastAsia="Times New Roman" w:hAnsi="Ubuntu Mono" w:cs="Courier New"/>
+          <w:color w:val="FFFFFF"/>
+          <w:kern w:val="0"/>
+          <w:sz w:val="27"/>
+          <w:szCs w:val="27"/>
+          <w:lang w:eastAsia="ru-RU"/>
+          <w14:ligatures w14:val="none"/>
+        </w:rPr>
+        <w:t xml:space="preserve"> == </w:t>
+      </w:r>
+      <w:r>
+        <w:rPr>
+          <w:rFonts w:ascii="Ubuntu Mono" w:eastAsia="Times New Roman" w:hAnsi="Ubuntu Mono" w:cs="Courier New"/>
+          <w:color w:val="FF8973"/>
+          <w:kern w:val="0"/>
+          <w:sz w:val="27"/>
+          <w:szCs w:val="27"/>
+          <w:lang w:eastAsia="ru-RU"/>
+          <w14:ligatures w14:val="none"/>
+        </w:rPr>
+        <w:t>2</w:t>
+      </w:r>
+      <w:r>
+        <w:rPr>
+          <w:rFonts w:ascii="Ubuntu Mono" w:eastAsia="Times New Roman" w:hAnsi="Ubuntu Mono" w:cs="Courier New"/>
+          <w:color w:val="FFFFFF"/>
+          <w:kern w:val="0"/>
+          <w:sz w:val="27"/>
+          <w:szCs w:val="27"/>
+          <w:lang w:eastAsia="ru-RU"/>
+          <w14:ligatures w14:val="none"/>
+        </w:rPr>
+        <w:t xml:space="preserve"> ) </w:t>
+      </w:r>
+      <w:r>
+        <w:rPr>
+          <w:rFonts w:ascii="Ubuntu Mono" w:eastAsia="Times New Roman" w:hAnsi="Ubuntu Mono" w:cs="Courier New"/>
+          <w:color w:val="939598"/>
+          <w:kern w:val="0"/>
+          <w:sz w:val="27"/>
+          <w:szCs w:val="27"/>
+          <w:lang w:eastAsia="ru-RU"/>
+          <w14:ligatures w14:val="none"/>
+        </w:rPr>
+        <w:t xml:space="preserve"># </w:t>
+      </w:r>
+      <w:proofErr w:type="spellStart"/>
+      <w:r>
+        <w:rPr>
+          <w:rFonts w:ascii="Ubuntu Mono" w:eastAsia="Times New Roman" w:hAnsi="Ubuntu Mono" w:cs="Courier New"/>
+          <w:color w:val="939598"/>
+          <w:kern w:val="0"/>
+          <w:sz w:val="27"/>
+          <w:szCs w:val="27"/>
+          <w:lang w:eastAsia="ru-RU"/>
+          <w14:ligatures w14:val="none"/>
+        </w:rPr>
+        <w:t>true</w:t>
+      </w:r>
+      <w:proofErr w:type="spellEnd"/>
+      <w:r>
+        <w:rPr>
+          <w:rFonts w:ascii="Ubuntu Mono" w:eastAsia="Times New Roman" w:hAnsi="Ubuntu Mono" w:cs="Courier New"/>
+          <w:color w:val="939598"/>
+          <w:kern w:val="0"/>
+          <w:sz w:val="27"/>
+          <w:szCs w:val="27"/>
+          <w:lang w:eastAsia="ru-RU"/>
+          <w14:ligatures w14:val="none"/>
+        </w:rPr>
+        <w:br/>
+      </w:r>
+      <w:r>
+        <w:rPr>
+          <w:rFonts w:ascii="Ubuntu Mono" w:eastAsia="Times New Roman" w:hAnsi="Ubuntu Mono" w:cs="Courier New"/>
+          <w:color w:val="FFFFFF"/>
+          <w:kern w:val="0"/>
+          <w:sz w:val="27"/>
+          <w:szCs w:val="27"/>
+          <w:lang w:eastAsia="ru-RU"/>
+          <w14:ligatures w14:val="none"/>
+        </w:rPr>
+        <w:t xml:space="preserve">!( </w:t>
+      </w:r>
+      <w:proofErr w:type="spellStart"/>
+      <w:r>
+        <w:rPr>
+          <w:rFonts w:ascii="Ubuntu Mono" w:eastAsia="Times New Roman" w:hAnsi="Ubuntu Mono" w:cs="Courier New"/>
+          <w:color w:val="B3CCFF"/>
+          <w:kern w:val="0"/>
+          <w:sz w:val="27"/>
+          <w:szCs w:val="27"/>
+          <w:lang w:eastAsia="ru-RU"/>
+          <w14:ligatures w14:val="none"/>
+        </w:rPr>
+        <w:t>false</w:t>
+      </w:r>
+      <w:proofErr w:type="spellEnd"/>
+      <w:r>
+        <w:rPr>
+          <w:rFonts w:ascii="Ubuntu Mono" w:eastAsia="Times New Roman" w:hAnsi="Ubuntu Mono" w:cs="Courier New"/>
+          <w:color w:val="FFFFFF"/>
+          <w:kern w:val="0"/>
+          <w:sz w:val="27"/>
+          <w:szCs w:val="27"/>
+          <w:lang w:eastAsia="ru-RU"/>
+          <w14:ligatures w14:val="none"/>
+        </w:rPr>
+        <w:t xml:space="preserve"> ) </w:t>
+      </w:r>
+      <w:r>
+        <w:rPr>
+          <w:rFonts w:ascii="Ubuntu Mono" w:eastAsia="Times New Roman" w:hAnsi="Ubuntu Mono" w:cs="Courier New"/>
+          <w:color w:val="939598"/>
+          <w:kern w:val="0"/>
+          <w:sz w:val="27"/>
+          <w:szCs w:val="27"/>
+          <w:lang w:eastAsia="ru-RU"/>
+          <w14:ligatures w14:val="none"/>
+        </w:rPr>
+        <w:t xml:space="preserve"># </w:t>
+      </w:r>
+      <w:proofErr w:type="spellStart"/>
+      <w:r>
+        <w:rPr>
+          <w:rFonts w:ascii="Ubuntu Mono" w:eastAsia="Times New Roman" w:hAnsi="Ubuntu Mono" w:cs="Courier New"/>
+          <w:color w:val="939598"/>
+          <w:kern w:val="0"/>
+          <w:sz w:val="27"/>
+          <w:szCs w:val="27"/>
+          <w:lang w:eastAsia="ru-RU"/>
+          <w14:ligatures w14:val="none"/>
+        </w:rPr>
+        <w:t>true</w:t>
+      </w:r>
+      <w:proofErr w:type="spellEnd"/>
+    </w:p>
+    <w:p>
+      <w:pPr>
+        <w:numPr>
+          <w:ilvl w:val="0"/>
+          <w:numId w:val="2"/>
+        </w:numPr>
+        <w:spacing w:before="100" w:beforeAutospacing="1" w:after="100" w:afterAutospacing="1" w:line="240" w:lineRule="auto"/>
+        <w:rPr>
+          <w:rFonts w:ascii="Segoe UI" w:eastAsia="Times New Roman" w:hAnsi="Segoe UI" w:cs="Segoe UI"/>
+          <w:color w:val="10162F"/>
+          <w:kern w:val="0"/>
+          <w:sz w:val="27"/>
+          <w:szCs w:val="27"/>
+          <w:lang w:val="en-US" w:eastAsia="ru-RU"/>
+          <w14:ligatures w14:val="none"/>
+        </w:rPr>
+      </w:pPr>
+      <w:r>
+        <w:rPr>
+          <w:rFonts w:ascii="Segoe UI" w:eastAsia="Times New Roman" w:hAnsi="Segoe UI" w:cs="Segoe UI"/>
+          <w:color w:val="10162F"/>
+          <w:kern w:val="0"/>
+          <w:sz w:val="27"/>
+          <w:szCs w:val="27"/>
+          <w:lang w:val="en-US" w:eastAsia="ru-RU"/>
+          <w14:ligatures w14:val="none"/>
+        </w:rPr>
+        <w:t>With </w:t>
+      </w:r>
+      <w:r>
+        <w:rPr>
+          <w:rFonts w:ascii="Ubuntu Mono" w:eastAsia="Times New Roman" w:hAnsi="Ubuntu Mono" w:cs="Courier New"/>
+          <w:color w:val="15141F"/>
+          <w:kern w:val="0"/>
+          <w:shd w:val="clear" w:color="auto" w:fill="EAE9ED"/>
+          <w:lang w:val="en-US" w:eastAsia="ru-RU"/>
+          <w14:ligatures w14:val="none"/>
+        </w:rPr>
+        <w:t>&amp;&amp;</w:t>
+      </w:r>
+      <w:r>
+        <w:rPr>
+          <w:rFonts w:ascii="Segoe UI" w:eastAsia="Times New Roman" w:hAnsi="Segoe UI" w:cs="Segoe UI"/>
+          <w:color w:val="10162F"/>
+          <w:kern w:val="0"/>
+          <w:sz w:val="27"/>
+          <w:szCs w:val="27"/>
+          <w:lang w:val="en-US" w:eastAsia="ru-RU"/>
+          <w14:ligatures w14:val="none"/>
+        </w:rPr>
+        <w:t> both comparisons on the left and right must evaluate to </w:t>
+      </w:r>
+      <w:r>
+        <w:rPr>
+          <w:rFonts w:ascii="Ubuntu Mono" w:eastAsia="Times New Roman" w:hAnsi="Ubuntu Mono" w:cs="Courier New"/>
+          <w:color w:val="15141F"/>
+          <w:kern w:val="0"/>
+          <w:shd w:val="clear" w:color="auto" w:fill="EAE9ED"/>
+          <w:lang w:val="en-US" w:eastAsia="ru-RU"/>
+          <w14:ligatures w14:val="none"/>
+        </w:rPr>
+        <w:t>true</w:t>
+      </w:r>
+      <w:r>
+        <w:rPr>
+          <w:rFonts w:ascii="Segoe UI" w:eastAsia="Times New Roman" w:hAnsi="Segoe UI" w:cs="Segoe UI"/>
+          <w:color w:val="10162F"/>
+          <w:kern w:val="0"/>
+          <w:sz w:val="27"/>
+          <w:szCs w:val="27"/>
+          <w:lang w:val="en-US" w:eastAsia="ru-RU"/>
+          <w14:ligatures w14:val="none"/>
+        </w:rPr>
+        <w:t> for the entire statement to return </w:t>
+      </w:r>
+      <w:r>
+        <w:rPr>
+          <w:rFonts w:ascii="Ubuntu Mono" w:eastAsia="Times New Roman" w:hAnsi="Ubuntu Mono" w:cs="Courier New"/>
+          <w:color w:val="15141F"/>
+          <w:kern w:val="0"/>
+          <w:shd w:val="clear" w:color="auto" w:fill="EAE9ED"/>
+          <w:lang w:val="en-US" w:eastAsia="ru-RU"/>
+          <w14:ligatures w14:val="none"/>
+        </w:rPr>
+        <w:t>true</w:t>
+      </w:r>
+      <w:r>
+        <w:rPr>
+          <w:rFonts w:ascii="Segoe UI" w:eastAsia="Times New Roman" w:hAnsi="Segoe UI" w:cs="Segoe UI"/>
+          <w:color w:val="10162F"/>
+          <w:kern w:val="0"/>
+          <w:sz w:val="27"/>
+          <w:szCs w:val="27"/>
+          <w:lang w:val="en-US" w:eastAsia="ru-RU"/>
+          <w14:ligatures w14:val="none"/>
+        </w:rPr>
+        <w:t>. If the left side does not return </w:t>
+      </w:r>
+      <w:r>
+        <w:rPr>
+          <w:rFonts w:ascii="Ubuntu Mono" w:eastAsia="Times New Roman" w:hAnsi="Ubuntu Mono" w:cs="Courier New"/>
+          <w:color w:val="15141F"/>
+          <w:kern w:val="0"/>
+          <w:shd w:val="clear" w:color="auto" w:fill="EAE9ED"/>
+          <w:lang w:val="en-US" w:eastAsia="ru-RU"/>
+          <w14:ligatures w14:val="none"/>
+        </w:rPr>
+        <w:t>true</w:t>
+      </w:r>
+      <w:r>
+        <w:rPr>
+          <w:rFonts w:ascii="Segoe UI" w:eastAsia="Times New Roman" w:hAnsi="Segoe UI" w:cs="Segoe UI"/>
+          <w:color w:val="10162F"/>
+          <w:kern w:val="0"/>
+          <w:sz w:val="27"/>
+          <w:szCs w:val="27"/>
+          <w:lang w:val="en-US" w:eastAsia="ru-RU"/>
+          <w14:ligatures w14:val="none"/>
+        </w:rPr>
+        <w:t> it will not bother trying the right side</w:t>
+      </w:r>
+    </w:p>
+    <w:p>
+      <w:pPr>
+        <w:numPr>
+          <w:ilvl w:val="0"/>
+          <w:numId w:val="2"/>
+        </w:numPr>
+        <w:spacing w:before="100" w:beforeAutospacing="1" w:after="100" w:afterAutospacing="1" w:line="240" w:lineRule="auto"/>
+        <w:rPr>
+          <w:rFonts w:ascii="Segoe UI" w:eastAsia="Times New Roman" w:hAnsi="Segoe UI" w:cs="Segoe UI"/>
+          <w:color w:val="10162F"/>
+          <w:kern w:val="0"/>
+          <w:sz w:val="27"/>
+          <w:szCs w:val="27"/>
+          <w:lang w:val="en-US" w:eastAsia="ru-RU"/>
+          <w14:ligatures w14:val="none"/>
+        </w:rPr>
+      </w:pPr>
+      <w:r>
+        <w:rPr>
+          <w:rFonts w:ascii="Segoe UI" w:eastAsia="Times New Roman" w:hAnsi="Segoe UI" w:cs="Segoe UI"/>
+          <w:color w:val="10162F"/>
+          <w:kern w:val="0"/>
+          <w:sz w:val="27"/>
+          <w:szCs w:val="27"/>
+          <w:lang w:val="en-US" w:eastAsia="ru-RU"/>
+          <w14:ligatures w14:val="none"/>
+        </w:rPr>
+        <w:t>With </w:t>
+      </w:r>
+      <w:r>
+        <w:rPr>
+          <w:rFonts w:ascii="Ubuntu Mono" w:eastAsia="Times New Roman" w:hAnsi="Ubuntu Mono" w:cs="Courier New"/>
+          <w:color w:val="15141F"/>
+          <w:kern w:val="0"/>
+          <w:shd w:val="clear" w:color="auto" w:fill="EAE9ED"/>
+          <w:lang w:val="en-US" w:eastAsia="ru-RU"/>
+          <w14:ligatures w14:val="none"/>
+        </w:rPr>
+        <w:t>||</w:t>
+      </w:r>
+      <w:r>
+        <w:rPr>
+          <w:rFonts w:ascii="Segoe UI" w:eastAsia="Times New Roman" w:hAnsi="Segoe UI" w:cs="Segoe UI"/>
+          <w:color w:val="10162F"/>
+          <w:kern w:val="0"/>
+          <w:sz w:val="27"/>
+          <w:szCs w:val="27"/>
+          <w:lang w:val="en-US" w:eastAsia="ru-RU"/>
+          <w14:ligatures w14:val="none"/>
+        </w:rPr>
+        <w:t> either the right or left side must evaluate to </w:t>
+      </w:r>
+      <w:r>
+        <w:rPr>
+          <w:rFonts w:ascii="Ubuntu Mono" w:eastAsia="Times New Roman" w:hAnsi="Ubuntu Mono" w:cs="Courier New"/>
+          <w:color w:val="15141F"/>
+          <w:kern w:val="0"/>
+          <w:shd w:val="clear" w:color="auto" w:fill="EAE9ED"/>
+          <w:lang w:val="en-US" w:eastAsia="ru-RU"/>
+          <w14:ligatures w14:val="none"/>
+        </w:rPr>
+        <w:t>true</w:t>
+      </w:r>
+      <w:r>
+        <w:rPr>
+          <w:rFonts w:ascii="Segoe UI" w:eastAsia="Times New Roman" w:hAnsi="Segoe UI" w:cs="Segoe UI"/>
+          <w:color w:val="10162F"/>
+          <w:kern w:val="0"/>
+          <w:sz w:val="27"/>
+          <w:szCs w:val="27"/>
+          <w:lang w:val="en-US" w:eastAsia="ru-RU"/>
+          <w14:ligatures w14:val="none"/>
+        </w:rPr>
+        <w:t>. If the left side evaluates to </w:t>
+      </w:r>
+      <w:r>
+        <w:rPr>
+          <w:rFonts w:ascii="Ubuntu Mono" w:eastAsia="Times New Roman" w:hAnsi="Ubuntu Mono" w:cs="Courier New"/>
+          <w:color w:val="15141F"/>
+          <w:kern w:val="0"/>
+          <w:shd w:val="clear" w:color="auto" w:fill="EAE9ED"/>
+          <w:lang w:val="en-US" w:eastAsia="ru-RU"/>
+          <w14:ligatures w14:val="none"/>
+        </w:rPr>
+        <w:t>true</w:t>
+      </w:r>
+      <w:r>
+        <w:rPr>
+          <w:rFonts w:ascii="Segoe UI" w:eastAsia="Times New Roman" w:hAnsi="Segoe UI" w:cs="Segoe UI"/>
+          <w:color w:val="10162F"/>
+          <w:kern w:val="0"/>
+          <w:sz w:val="27"/>
+          <w:szCs w:val="27"/>
+          <w:lang w:val="en-US" w:eastAsia="ru-RU"/>
+          <w14:ligatures w14:val="none"/>
+        </w:rPr>
+        <w:t>, the right side will not be tried because it has met the condition of one side being </w:t>
+      </w:r>
+      <w:r>
+        <w:rPr>
+          <w:rFonts w:ascii="Ubuntu Mono" w:eastAsia="Times New Roman" w:hAnsi="Ubuntu Mono" w:cs="Courier New"/>
+          <w:color w:val="15141F"/>
+          <w:kern w:val="0"/>
+          <w:shd w:val="clear" w:color="auto" w:fill="EAE9ED"/>
+          <w:lang w:val="en-US" w:eastAsia="ru-RU"/>
+          <w14:ligatures w14:val="none"/>
+        </w:rPr>
+        <w:t>true</w:t>
+      </w:r>
+      <w:r>
+        <w:rPr>
+          <w:rFonts w:ascii="Segoe UI" w:eastAsia="Times New Roman" w:hAnsi="Segoe UI" w:cs="Segoe UI"/>
+          <w:color w:val="10162F"/>
+          <w:kern w:val="0"/>
+          <w:sz w:val="27"/>
+          <w:szCs w:val="27"/>
+          <w:lang w:val="en-US" w:eastAsia="ru-RU"/>
+          <w14:ligatures w14:val="none"/>
+        </w:rPr>
+        <w:t>.</w:t>
+      </w:r>
+    </w:p>
+    <w:p>
+      <w:pPr>
+        <w:numPr>
+          <w:ilvl w:val="0"/>
+          <w:numId w:val="2"/>
+        </w:numPr>
+        <w:spacing w:before="100" w:beforeAutospacing="1" w:after="100" w:afterAutospacing="1" w:line="240" w:lineRule="auto"/>
+        <w:rPr>
+          <w:rFonts w:ascii="Segoe UI" w:eastAsia="Times New Roman" w:hAnsi="Segoe UI" w:cs="Segoe UI"/>
+          <w:color w:val="10162F"/>
+          <w:kern w:val="0"/>
+          <w:sz w:val="27"/>
+          <w:szCs w:val="27"/>
+          <w:lang w:eastAsia="ru-RU"/>
+          <w14:ligatures w14:val="none"/>
+        </w:rPr>
+      </w:pPr>
+      <w:proofErr w:type="gramStart"/>
+      <w:r>
+        <w:rPr>
+          <w:rFonts w:ascii="Segoe UI" w:eastAsia="Times New Roman" w:hAnsi="Segoe UI" w:cs="Segoe UI"/>
+          <w:color w:val="10162F"/>
+          <w:kern w:val="0"/>
+          <w:sz w:val="27"/>
+          <w:szCs w:val="27"/>
+          <w:lang w:val="en-US" w:eastAsia="ru-RU"/>
+          <w14:ligatures w14:val="none"/>
+        </w:rPr>
+        <w:t>With </w:t>
+      </w:r>
+      <w:r>
+        <w:rPr>
+          <w:rFonts w:ascii="Ubuntu Mono" w:eastAsia="Times New Roman" w:hAnsi="Ubuntu Mono" w:cs="Courier New"/>
+          <w:color w:val="15141F"/>
+          <w:kern w:val="0"/>
+          <w:shd w:val="clear" w:color="auto" w:fill="EAE9ED"/>
+          <w:lang w:val="en-US" w:eastAsia="ru-RU"/>
+          <w14:ligatures w14:val="none"/>
+        </w:rPr>
+        <w:t>!</w:t>
+      </w:r>
+      <w:proofErr w:type="gramEnd"/>
+      <w:r>
+        <w:rPr>
+          <w:rFonts w:ascii="Segoe UI" w:eastAsia="Times New Roman" w:hAnsi="Segoe UI" w:cs="Segoe UI"/>
+          <w:color w:val="10162F"/>
+          <w:kern w:val="0"/>
+          <w:sz w:val="27"/>
+          <w:szCs w:val="27"/>
+          <w:lang w:val="en-US" w:eastAsia="ru-RU"/>
+          <w14:ligatures w14:val="none"/>
+        </w:rPr>
+        <w:t> you reverse the result. If you’re </w:t>
+      </w:r>
+      <w:r>
+        <w:rPr>
+          <w:rFonts w:ascii="Ubuntu Mono" w:eastAsia="Times New Roman" w:hAnsi="Ubuntu Mono" w:cs="Courier New"/>
+          <w:color w:val="15141F"/>
+          <w:kern w:val="0"/>
+          <w:shd w:val="clear" w:color="auto" w:fill="EAE9ED"/>
+          <w:lang w:val="en-US" w:eastAsia="ru-RU"/>
+          <w14:ligatures w14:val="none"/>
+        </w:rPr>
+        <w:t>false</w:t>
+      </w:r>
+      <w:r>
+        <w:rPr>
+          <w:rFonts w:ascii="Segoe UI" w:eastAsia="Times New Roman" w:hAnsi="Segoe UI" w:cs="Segoe UI"/>
+          <w:color w:val="10162F"/>
+          <w:kern w:val="0"/>
+          <w:sz w:val="27"/>
+          <w:szCs w:val="27"/>
+          <w:lang w:val="en-US" w:eastAsia="ru-RU"/>
+          <w14:ligatures w14:val="none"/>
+        </w:rPr>
+        <w:t> you’re now </w:t>
+      </w:r>
+      <w:r>
+        <w:rPr>
+          <w:rFonts w:ascii="Ubuntu Mono" w:eastAsia="Times New Roman" w:hAnsi="Ubuntu Mono" w:cs="Courier New"/>
+          <w:color w:val="15141F"/>
+          <w:kern w:val="0"/>
+          <w:shd w:val="clear" w:color="auto" w:fill="EAE9ED"/>
+          <w:lang w:val="en-US" w:eastAsia="ru-RU"/>
+          <w14:ligatures w14:val="none"/>
+        </w:rPr>
+        <w:t>true</w:t>
+      </w:r>
+      <w:r>
+        <w:rPr>
+          <w:rFonts w:ascii="Segoe UI" w:eastAsia="Times New Roman" w:hAnsi="Segoe UI" w:cs="Segoe UI"/>
+          <w:color w:val="10162F"/>
+          <w:kern w:val="0"/>
+          <w:sz w:val="27"/>
+          <w:szCs w:val="27"/>
+          <w:lang w:val="en-US" w:eastAsia="ru-RU"/>
+          <w14:ligatures w14:val="none"/>
+        </w:rPr>
+        <w:t>. if you’re </w:t>
+      </w:r>
+      <w:r>
+        <w:rPr>
+          <w:rFonts w:ascii="Ubuntu Mono" w:eastAsia="Times New Roman" w:hAnsi="Ubuntu Mono" w:cs="Courier New"/>
+          <w:color w:val="15141F"/>
+          <w:kern w:val="0"/>
+          <w:shd w:val="clear" w:color="auto" w:fill="EAE9ED"/>
+          <w:lang w:val="en-US" w:eastAsia="ru-RU"/>
+          <w14:ligatures w14:val="none"/>
+        </w:rPr>
+        <w:t>true</w:t>
+      </w:r>
+      <w:r>
+        <w:rPr>
+          <w:rFonts w:ascii="Segoe UI" w:eastAsia="Times New Roman" w:hAnsi="Segoe UI" w:cs="Segoe UI"/>
+          <w:color w:val="10162F"/>
+          <w:kern w:val="0"/>
+          <w:sz w:val="27"/>
+          <w:szCs w:val="27"/>
+          <w:lang w:val="en-US" w:eastAsia="ru-RU"/>
+          <w14:ligatures w14:val="none"/>
+        </w:rPr>
+        <w:t> you’re now </w:t>
+      </w:r>
+      <w:r>
+        <w:rPr>
+          <w:rFonts w:ascii="Ubuntu Mono" w:eastAsia="Times New Roman" w:hAnsi="Ubuntu Mono" w:cs="Courier New"/>
+          <w:color w:val="15141F"/>
+          <w:kern w:val="0"/>
+          <w:shd w:val="clear" w:color="auto" w:fill="EAE9ED"/>
+          <w:lang w:val="en-US" w:eastAsia="ru-RU"/>
+          <w14:ligatures w14:val="none"/>
+        </w:rPr>
+        <w:t>false</w:t>
+      </w:r>
+      <w:r>
+        <w:rPr>
+          <w:rFonts w:ascii="Segoe UI" w:eastAsia="Times New Roman" w:hAnsi="Segoe UI" w:cs="Segoe UI"/>
+          <w:color w:val="10162F"/>
+          <w:kern w:val="0"/>
+          <w:sz w:val="27"/>
+          <w:szCs w:val="27"/>
+          <w:lang w:val="en-US" w:eastAsia="ru-RU"/>
+          <w14:ligatures w14:val="none"/>
+        </w:rPr>
+        <w:t xml:space="preserve">! </w:t>
+      </w:r>
+      <w:proofErr w:type="spellStart"/>
+      <w:r>
+        <w:rPr>
+          <w:rFonts w:ascii="Segoe UI" w:eastAsia="Times New Roman" w:hAnsi="Segoe UI" w:cs="Segoe UI"/>
+          <w:color w:val="10162F"/>
+          <w:kern w:val="0"/>
+          <w:sz w:val="27"/>
+          <w:szCs w:val="27"/>
+          <w:lang w:eastAsia="ru-RU"/>
+          <w14:ligatures w14:val="none"/>
+        </w:rPr>
+        <w:t>Just</w:t>
+      </w:r>
+      <w:proofErr w:type="spellEnd"/>
+      <w:r>
+        <w:rPr>
+          <w:rFonts w:ascii="Segoe UI" w:eastAsia="Times New Roman" w:hAnsi="Segoe UI" w:cs="Segoe UI"/>
+          <w:color w:val="10162F"/>
+          <w:kern w:val="0"/>
+          <w:sz w:val="27"/>
+          <w:szCs w:val="27"/>
+          <w:lang w:eastAsia="ru-RU"/>
+          <w14:ligatures w14:val="none"/>
+        </w:rPr>
+        <w:t xml:space="preserve"> </w:t>
+      </w:r>
+      <w:proofErr w:type="spellStart"/>
+      <w:r>
+        <w:rPr>
+          <w:rFonts w:ascii="Segoe UI" w:eastAsia="Times New Roman" w:hAnsi="Segoe UI" w:cs="Segoe UI"/>
+          <w:color w:val="10162F"/>
+          <w:kern w:val="0"/>
+          <w:sz w:val="27"/>
+          <w:szCs w:val="27"/>
+          <w:lang w:eastAsia="ru-RU"/>
+          <w14:ligatures w14:val="none"/>
+        </w:rPr>
+        <w:t>think</w:t>
+      </w:r>
+      <w:proofErr w:type="spellEnd"/>
+      <w:r>
+        <w:rPr>
+          <w:rFonts w:ascii="Segoe UI" w:eastAsia="Times New Roman" w:hAnsi="Segoe UI" w:cs="Segoe UI"/>
+          <w:color w:val="10162F"/>
+          <w:kern w:val="0"/>
+          <w:sz w:val="27"/>
+          <w:szCs w:val="27"/>
+          <w:lang w:eastAsia="ru-RU"/>
+          <w14:ligatures w14:val="none"/>
+        </w:rPr>
+        <w:t xml:space="preserve"> </w:t>
+      </w:r>
+      <w:proofErr w:type="spellStart"/>
+      <w:r>
+        <w:rPr>
+          <w:rFonts w:ascii="Segoe UI" w:eastAsia="Times New Roman" w:hAnsi="Segoe UI" w:cs="Segoe UI"/>
+          <w:color w:val="10162F"/>
+          <w:kern w:val="0"/>
+          <w:sz w:val="27"/>
+          <w:szCs w:val="27"/>
+          <w:lang w:eastAsia="ru-RU"/>
+          <w14:ligatures w14:val="none"/>
+        </w:rPr>
+        <w:t>of</w:t>
+      </w:r>
+      <w:proofErr w:type="spellEnd"/>
+      <w:r>
+        <w:rPr>
+          <w:rFonts w:ascii="Segoe UI" w:eastAsia="Times New Roman" w:hAnsi="Segoe UI" w:cs="Segoe UI"/>
+          <w:color w:val="10162F"/>
+          <w:kern w:val="0"/>
+          <w:sz w:val="27"/>
+          <w:szCs w:val="27"/>
+          <w:lang w:eastAsia="ru-RU"/>
+          <w14:ligatures w14:val="none"/>
+        </w:rPr>
+        <w:t xml:space="preserve"> </w:t>
+      </w:r>
+      <w:proofErr w:type="spellStart"/>
+      <w:r>
+        <w:rPr>
+          <w:rFonts w:ascii="Segoe UI" w:eastAsia="Times New Roman" w:hAnsi="Segoe UI" w:cs="Segoe UI"/>
+          <w:color w:val="10162F"/>
+          <w:kern w:val="0"/>
+          <w:sz w:val="27"/>
+          <w:szCs w:val="27"/>
+          <w:lang w:eastAsia="ru-RU"/>
+          <w14:ligatures w14:val="none"/>
+        </w:rPr>
+        <w:t>it</w:t>
+      </w:r>
+      <w:proofErr w:type="spellEnd"/>
+      <w:r>
+        <w:rPr>
+          <w:rFonts w:ascii="Segoe UI" w:eastAsia="Times New Roman" w:hAnsi="Segoe UI" w:cs="Segoe UI"/>
+          <w:color w:val="10162F"/>
+          <w:kern w:val="0"/>
+          <w:sz w:val="27"/>
+          <w:szCs w:val="27"/>
+          <w:lang w:eastAsia="ru-RU"/>
+          <w14:ligatures w14:val="none"/>
+        </w:rPr>
+        <w:t xml:space="preserve"> </w:t>
+      </w:r>
+      <w:proofErr w:type="spellStart"/>
+      <w:r>
+        <w:rPr>
+          <w:rFonts w:ascii="Segoe UI" w:eastAsia="Times New Roman" w:hAnsi="Segoe UI" w:cs="Segoe UI"/>
+          <w:color w:val="10162F"/>
+          <w:kern w:val="0"/>
+          <w:sz w:val="27"/>
+          <w:szCs w:val="27"/>
+          <w:lang w:eastAsia="ru-RU"/>
+          <w14:ligatures w14:val="none"/>
+        </w:rPr>
+        <w:t>as</w:t>
+      </w:r>
+      <w:proofErr w:type="spellEnd"/>
+      <w:r>
+        <w:rPr>
+          <w:rFonts w:ascii="Segoe UI" w:eastAsia="Times New Roman" w:hAnsi="Segoe UI" w:cs="Segoe UI"/>
+          <w:color w:val="10162F"/>
+          <w:kern w:val="0"/>
+          <w:sz w:val="27"/>
+          <w:szCs w:val="27"/>
+          <w:lang w:eastAsia="ru-RU"/>
+          <w14:ligatures w14:val="none"/>
+        </w:rPr>
+        <w:t xml:space="preserve"> </w:t>
+      </w:r>
+      <w:proofErr w:type="spellStart"/>
+      <w:r>
+        <w:rPr>
+          <w:rFonts w:ascii="Segoe UI" w:eastAsia="Times New Roman" w:hAnsi="Segoe UI" w:cs="Segoe UI"/>
+          <w:color w:val="10162F"/>
+          <w:kern w:val="0"/>
+          <w:sz w:val="27"/>
+          <w:szCs w:val="27"/>
+          <w:lang w:eastAsia="ru-RU"/>
+          <w14:ligatures w14:val="none"/>
+        </w:rPr>
+        <w:t>opposite</w:t>
+      </w:r>
+      <w:proofErr w:type="spellEnd"/>
+      <w:r>
+        <w:rPr>
+          <w:rFonts w:ascii="Segoe UI" w:eastAsia="Times New Roman" w:hAnsi="Segoe UI" w:cs="Segoe UI"/>
+          <w:color w:val="10162F"/>
+          <w:kern w:val="0"/>
+          <w:sz w:val="27"/>
+          <w:szCs w:val="27"/>
+          <w:lang w:eastAsia="ru-RU"/>
+          <w14:ligatures w14:val="none"/>
+        </w:rPr>
+        <w:t xml:space="preserve"> </w:t>
+      </w:r>
+      <w:proofErr w:type="spellStart"/>
+      <w:r>
+        <w:rPr>
+          <w:rFonts w:ascii="Segoe UI" w:eastAsia="Times New Roman" w:hAnsi="Segoe UI" w:cs="Segoe UI"/>
+          <w:color w:val="10162F"/>
+          <w:kern w:val="0"/>
+          <w:sz w:val="27"/>
+          <w:szCs w:val="27"/>
+          <w:lang w:eastAsia="ru-RU"/>
+          <w14:ligatures w14:val="none"/>
+        </w:rPr>
+        <w:t>day</w:t>
+      </w:r>
+      <w:proofErr w:type="spellEnd"/>
+      <w:r>
+        <w:rPr>
+          <w:rFonts w:ascii="Segoe UI" w:eastAsia="Times New Roman" w:hAnsi="Segoe UI" w:cs="Segoe UI"/>
+          <w:color w:val="10162F"/>
+          <w:kern w:val="0"/>
+          <w:sz w:val="27"/>
+          <w:szCs w:val="27"/>
+          <w:lang w:eastAsia="ru-RU"/>
+          <w14:ligatures w14:val="none"/>
+        </w:rPr>
+        <w:t>!</w:t>
+      </w:r>
+    </w:p>
+    <w:p>
+      <w:pPr>
+        <w:shd w:val="clear" w:color="auto" w:fill="FFFFFF"/>
+        <w:spacing w:before="100" w:beforeAutospacing="1" w:after="100" w:afterAutospacing="1" w:line="240" w:lineRule="auto"/>
+        <w:outlineLvl w:val="2"/>
+        <w:rPr>
+          <w:rFonts w:ascii="Segoe UI" w:eastAsia="Times New Roman" w:hAnsi="Segoe UI" w:cs="Segoe UI"/>
+          <w:b/>
+          <w:bCs/>
+          <w:color w:val="10162F"/>
+          <w:kern w:val="0"/>
+          <w:sz w:val="27"/>
+          <w:szCs w:val="27"/>
+          <w:lang w:eastAsia="ru-RU"/>
+          <w14:ligatures w14:val="none"/>
+        </w:rPr>
+      </w:pPr>
+      <w:proofErr w:type="spellStart"/>
+      <w:r>
+        <w:rPr>
+          <w:rFonts w:ascii="Segoe UI" w:eastAsia="Times New Roman" w:hAnsi="Segoe UI" w:cs="Segoe UI"/>
+          <w:b/>
+          <w:bCs/>
+          <w:color w:val="10162F"/>
+          <w:kern w:val="0"/>
+          <w:sz w:val="27"/>
+          <w:szCs w:val="27"/>
+          <w:lang w:eastAsia="ru-RU"/>
+          <w14:ligatures w14:val="none"/>
+        </w:rPr>
+        <w:t>Instructions</w:t>
+      </w:r>
+      <w:proofErr w:type="spellEnd"/>
+    </w:p>
+    <w:p>
+      <w:pPr>
+        <w:spacing w:after="0" w:line="240" w:lineRule="auto"/>
+        <w:rPr>
+          <w:rFonts w:ascii="Segoe UI" w:eastAsia="Times New Roman" w:hAnsi="Segoe UI" w:cs="Segoe UI"/>
+          <w:color w:val="10162F"/>
+          <w:kern w:val="0"/>
+          <w:sz w:val="27"/>
+          <w:szCs w:val="27"/>
+          <w:lang w:eastAsia="ru-RU"/>
+          <w14:ligatures w14:val="none"/>
+        </w:rPr>
+      </w:pPr>
+      <w:r>
+        <w:rPr>
+          <w:rFonts w:ascii="Segoe UI" w:eastAsia="Times New Roman" w:hAnsi="Segoe UI" w:cs="Segoe UI"/>
+          <w:b/>
+          <w:bCs/>
+          <w:color w:val="10162F"/>
+          <w:kern w:val="0"/>
+          <w:sz w:val="27"/>
+          <w:szCs w:val="27"/>
+          <w:lang w:eastAsia="ru-RU"/>
+          <w14:ligatures w14:val="none"/>
+        </w:rPr>
+        <w:t>1.</w:t>
+      </w:r>
+    </w:p>
+    <w:p>
+      <w:pPr>
+        <w:spacing w:after="0" w:line="240" w:lineRule="auto"/>
+        <w:rPr>
+          <w:rFonts w:ascii="Segoe UI" w:eastAsia="Times New Roman" w:hAnsi="Segoe UI" w:cs="Segoe UI"/>
+          <w:color w:val="10162F"/>
+          <w:kern w:val="0"/>
+          <w:sz w:val="27"/>
+          <w:szCs w:val="27"/>
+          <w:lang w:val="en-US" w:eastAsia="ru-RU"/>
+          <w14:ligatures w14:val="none"/>
+        </w:rPr>
+      </w:pPr>
+      <w:r>
+        <w:rPr>
+          <w:rFonts w:ascii="Segoe UI" w:eastAsia="Times New Roman" w:hAnsi="Segoe UI" w:cs="Segoe UI"/>
+          <w:color w:val="10162F"/>
+          <w:kern w:val="0"/>
+          <w:sz w:val="27"/>
+          <w:szCs w:val="27"/>
+          <w:lang w:val="en-US" w:eastAsia="ru-RU"/>
+          <w14:ligatures w14:val="none"/>
+        </w:rPr>
+        <w:t>The code in the editor indicates what value (</w:t>
+      </w:r>
+      <w:r>
+        <w:rPr>
+          <w:rFonts w:ascii="Ubuntu Mono" w:eastAsia="Times New Roman" w:hAnsi="Ubuntu Mono" w:cs="Courier New"/>
+          <w:color w:val="15141F"/>
+          <w:kern w:val="0"/>
+          <w:shd w:val="clear" w:color="auto" w:fill="EAE9ED"/>
+          <w:lang w:val="en-US" w:eastAsia="ru-RU"/>
+          <w14:ligatures w14:val="none"/>
+        </w:rPr>
+        <w:t>true</w:t>
+      </w:r>
+      <w:r>
+        <w:rPr>
+          <w:rFonts w:ascii="Segoe UI" w:eastAsia="Times New Roman" w:hAnsi="Segoe UI" w:cs="Segoe UI"/>
+          <w:color w:val="10162F"/>
+          <w:kern w:val="0"/>
+          <w:sz w:val="27"/>
+          <w:szCs w:val="27"/>
+          <w:lang w:val="en-US" w:eastAsia="ru-RU"/>
+          <w14:ligatures w14:val="none"/>
+        </w:rPr>
+        <w:t> or </w:t>
+      </w:r>
+      <w:r>
+        <w:rPr>
+          <w:rFonts w:ascii="Ubuntu Mono" w:eastAsia="Times New Roman" w:hAnsi="Ubuntu Mono" w:cs="Courier New"/>
+          <w:color w:val="15141F"/>
+          <w:kern w:val="0"/>
+          <w:shd w:val="clear" w:color="auto" w:fill="EAE9ED"/>
+          <w:lang w:val="en-US" w:eastAsia="ru-RU"/>
+          <w14:ligatures w14:val="none"/>
+        </w:rPr>
+        <w:t>false</w:t>
+      </w:r>
+      <w:r>
+        <w:rPr>
+          <w:rFonts w:ascii="Segoe UI" w:eastAsia="Times New Roman" w:hAnsi="Segoe UI" w:cs="Segoe UI"/>
+          <w:color w:val="10162F"/>
+          <w:kern w:val="0"/>
+          <w:sz w:val="27"/>
+          <w:szCs w:val="27"/>
+          <w:lang w:val="en-US" w:eastAsia="ru-RU"/>
+          <w14:ligatures w14:val="none"/>
+        </w:rPr>
+        <w:t xml:space="preserve">) we want each variable to have, and your job is to add an expression that evaluates to the correct value using </w:t>
+      </w:r>
+      <w:proofErr w:type="spellStart"/>
+      <w:r>
+        <w:rPr>
+          <w:rFonts w:ascii="Segoe UI" w:eastAsia="Times New Roman" w:hAnsi="Segoe UI" w:cs="Segoe UI"/>
+          <w:color w:val="10162F"/>
+          <w:kern w:val="0"/>
+          <w:sz w:val="27"/>
+          <w:szCs w:val="27"/>
+          <w:lang w:val="en-US" w:eastAsia="ru-RU"/>
+          <w14:ligatures w14:val="none"/>
+        </w:rPr>
+        <w:t>boolean</w:t>
+      </w:r>
+      <w:proofErr w:type="spellEnd"/>
+      <w:r>
+        <w:rPr>
+          <w:rFonts w:ascii="Segoe UI" w:eastAsia="Times New Roman" w:hAnsi="Segoe UI" w:cs="Segoe UI"/>
+          <w:color w:val="10162F"/>
+          <w:kern w:val="0"/>
+          <w:sz w:val="27"/>
+          <w:szCs w:val="27"/>
+          <w:lang w:val="en-US" w:eastAsia="ru-RU"/>
+          <w14:ligatures w14:val="none"/>
+        </w:rPr>
+        <w:t xml:space="preserve"> operators (</w:t>
+      </w:r>
+      <w:r>
+        <w:rPr>
+          <w:rFonts w:ascii="Ubuntu Mono" w:eastAsia="Times New Roman" w:hAnsi="Ubuntu Mono" w:cs="Courier New"/>
+          <w:color w:val="15141F"/>
+          <w:kern w:val="0"/>
+          <w:shd w:val="clear" w:color="auto" w:fill="EAE9ED"/>
+          <w:lang w:val="en-US" w:eastAsia="ru-RU"/>
+          <w14:ligatures w14:val="none"/>
+        </w:rPr>
+        <w:t>&amp;&amp;</w:t>
+      </w:r>
+      <w:r>
+        <w:rPr>
+          <w:rFonts w:ascii="Segoe UI" w:eastAsia="Times New Roman" w:hAnsi="Segoe UI" w:cs="Segoe UI"/>
+          <w:color w:val="10162F"/>
+          <w:kern w:val="0"/>
+          <w:sz w:val="27"/>
+          <w:szCs w:val="27"/>
+          <w:lang w:val="en-US" w:eastAsia="ru-RU"/>
+          <w14:ligatures w14:val="none"/>
+        </w:rPr>
+        <w:t>, </w:t>
+      </w:r>
+      <w:r>
+        <w:rPr>
+          <w:rFonts w:ascii="Ubuntu Mono" w:eastAsia="Times New Roman" w:hAnsi="Ubuntu Mono" w:cs="Courier New"/>
+          <w:color w:val="15141F"/>
+          <w:kern w:val="0"/>
+          <w:shd w:val="clear" w:color="auto" w:fill="EAE9ED"/>
+          <w:lang w:val="en-US" w:eastAsia="ru-RU"/>
+          <w14:ligatures w14:val="none"/>
+        </w:rPr>
+        <w:t>||</w:t>
+      </w:r>
+      <w:r>
+        <w:rPr>
+          <w:rFonts w:ascii="Segoe UI" w:eastAsia="Times New Roman" w:hAnsi="Segoe UI" w:cs="Segoe UI"/>
+          <w:color w:val="10162F"/>
+          <w:kern w:val="0"/>
+          <w:sz w:val="27"/>
+          <w:szCs w:val="27"/>
+          <w:lang w:val="en-US" w:eastAsia="ru-RU"/>
+          <w14:ligatures w14:val="none"/>
+        </w:rPr>
+        <w:t xml:space="preserve">, </w:t>
+      </w:r>
+      <w:proofErr w:type="gramStart"/>
+      <w:r>
+        <w:rPr>
+          <w:rFonts w:ascii="Segoe UI" w:eastAsia="Times New Roman" w:hAnsi="Segoe UI" w:cs="Segoe UI"/>
+          <w:color w:val="10162F"/>
+          <w:kern w:val="0"/>
+          <w:sz w:val="27"/>
+          <w:szCs w:val="27"/>
+          <w:lang w:val="en-US" w:eastAsia="ru-RU"/>
+          <w14:ligatures w14:val="none"/>
+        </w:rPr>
+        <w:t>or </w:t>
+      </w:r>
+      <w:r>
+        <w:rPr>
+          <w:rFonts w:ascii="Ubuntu Mono" w:eastAsia="Times New Roman" w:hAnsi="Ubuntu Mono" w:cs="Courier New"/>
+          <w:color w:val="15141F"/>
+          <w:kern w:val="0"/>
+          <w:shd w:val="clear" w:color="auto" w:fill="EAE9ED"/>
+          <w:lang w:val="en-US" w:eastAsia="ru-RU"/>
+          <w14:ligatures w14:val="none"/>
+        </w:rPr>
+        <w:t>!</w:t>
+      </w:r>
+      <w:proofErr w:type="gramEnd"/>
+      <w:r>
+        <w:rPr>
+          <w:rFonts w:ascii="Segoe UI" w:eastAsia="Times New Roman" w:hAnsi="Segoe UI" w:cs="Segoe UI"/>
+          <w:color w:val="10162F"/>
+          <w:kern w:val="0"/>
+          <w:sz w:val="27"/>
+          <w:szCs w:val="27"/>
+          <w:lang w:val="en-US" w:eastAsia="ru-RU"/>
+          <w14:ligatures w14:val="none"/>
+        </w:rPr>
+        <w:t>).</w:t>
+      </w:r>
+    </w:p>
+    <w:p>
+      <w:pPr>
+        <w:rPr>
+          <w:b/>
+          <w:bCs/>
+          <w:lang w:val="en-US"/>
+        </w:rPr>
+      </w:pPr>
+    </w:p>
+    <w:p>
+      <w:pPr>
+        <w:rPr>
+          <w:b/>
+          <w:bCs/>
+          <w:lang w:val="en-US"/>
+        </w:rPr>
+      </w:pPr>
+      <w:proofErr w:type="spellStart"/>
+      <w:r>
+        <w:rPr>
+          <w:b/>
+          <w:bCs/>
+          <w:lang w:val="en-US"/>
+        </w:rPr>
+        <w:t>script.rb</w:t>
+      </w:r>
+      <w:proofErr w:type="spellEnd"/>
+    </w:p>
+    <w:p>
+      <w:pPr>
+        <w:shd w:val="clear" w:color="auto" w:fill="1E1E1E"/>
+        <w:spacing w:after="0" w:line="360" w:lineRule="atLeast"/>
+        <w:rPr>
+          <w:rFonts w:ascii="Consolas" w:eastAsia="Times New Roman" w:hAnsi="Consolas" w:cs="Times New Roman"/>
+          <w:color w:val="FFFFFF"/>
+          <w:kern w:val="0"/>
+          <w:sz w:val="21"/>
+          <w:szCs w:val="21"/>
+          <w:lang w:val="en-US" w:eastAsia="ru-RU"/>
+          <w14:ligatures w14:val="none"/>
+        </w:rPr>
+      </w:pPr>
+      <w:r>
+        <w:rPr>
+          <w:rFonts w:ascii="Consolas" w:eastAsia="Times New Roman" w:hAnsi="Consolas" w:cs="Times New Roman"/>
+          <w:color w:val="939598"/>
+          <w:kern w:val="0"/>
+          <w:sz w:val="21"/>
+          <w:szCs w:val="21"/>
+          <w:lang w:val="en-US" w:eastAsia="ru-RU"/>
+          <w14:ligatures w14:val="none"/>
+        </w:rPr>
+        <w:t># test_1 should be true</w:t>
+      </w:r>
+    </w:p>
+    <w:p>
+      <w:pPr>
+        <w:shd w:val="clear" w:color="auto" w:fill="1E1E1E"/>
+        <w:spacing w:after="0" w:line="360" w:lineRule="atLeast"/>
+        <w:rPr>
+          <w:rFonts w:ascii="Consolas" w:eastAsia="Times New Roman" w:hAnsi="Consolas" w:cs="Times New Roman"/>
+          <w:color w:val="FFFFFF"/>
+          <w:kern w:val="0"/>
+          <w:sz w:val="21"/>
+          <w:szCs w:val="21"/>
+          <w:lang w:val="en-US" w:eastAsia="ru-RU"/>
+          <w14:ligatures w14:val="none"/>
+        </w:rPr>
+      </w:pPr>
+      <w:r>
+        <w:rPr>
+          <w:rFonts w:ascii="Consolas" w:eastAsia="Times New Roman" w:hAnsi="Consolas" w:cs="Times New Roman"/>
+          <w:color w:val="FF8973"/>
+          <w:kern w:val="0"/>
+          <w:sz w:val="21"/>
+          <w:szCs w:val="21"/>
+          <w:lang w:val="en-US" w:eastAsia="ru-RU"/>
+          <w14:ligatures w14:val="none"/>
+        </w:rPr>
+        <w:t>test_1</w:t>
+      </w:r>
+      <w:r>
+        <w:rPr>
+          <w:rFonts w:ascii="Consolas" w:eastAsia="Times New Roman" w:hAnsi="Consolas" w:cs="Times New Roman"/>
+          <w:color w:val="FFFFFF"/>
+          <w:kern w:val="0"/>
+          <w:sz w:val="21"/>
+          <w:szCs w:val="21"/>
+          <w:lang w:val="en-US" w:eastAsia="ru-RU"/>
+          <w14:ligatures w14:val="none"/>
+        </w:rPr>
+        <w:t> = </w:t>
+      </w:r>
+      <w:r>
+        <w:rPr>
+          <w:rFonts w:ascii="Consolas" w:eastAsia="Times New Roman" w:hAnsi="Consolas" w:cs="Times New Roman"/>
+          <w:color w:val="B3CCFF"/>
+          <w:kern w:val="0"/>
+          <w:sz w:val="21"/>
+          <w:szCs w:val="21"/>
+          <w:lang w:val="en-US" w:eastAsia="ru-RU"/>
+          <w14:ligatures w14:val="none"/>
+        </w:rPr>
+        <w:t>true</w:t>
+      </w:r>
+      <w:r>
+        <w:rPr>
+          <w:rFonts w:ascii="Consolas" w:eastAsia="Times New Roman" w:hAnsi="Consolas" w:cs="Times New Roman"/>
+          <w:color w:val="FFFFFF"/>
+          <w:kern w:val="0"/>
+          <w:sz w:val="21"/>
+          <w:szCs w:val="21"/>
+          <w:lang w:val="en-US" w:eastAsia="ru-RU"/>
+          <w14:ligatures w14:val="none"/>
+        </w:rPr>
+        <w:t> &amp;&amp; (</w:t>
+      </w:r>
+      <w:r>
+        <w:rPr>
+          <w:rFonts w:ascii="Consolas" w:eastAsia="Times New Roman" w:hAnsi="Consolas" w:cs="Times New Roman"/>
+          <w:color w:val="FF8973"/>
+          <w:kern w:val="0"/>
+          <w:sz w:val="21"/>
+          <w:szCs w:val="21"/>
+          <w:lang w:val="en-US" w:eastAsia="ru-RU"/>
+          <w14:ligatures w14:val="none"/>
+        </w:rPr>
+        <w:t>2</w:t>
+      </w:r>
+      <w:r>
+        <w:rPr>
+          <w:rFonts w:ascii="Consolas" w:eastAsia="Times New Roman" w:hAnsi="Consolas" w:cs="Times New Roman"/>
+          <w:color w:val="FFFFFF"/>
+          <w:kern w:val="0"/>
+          <w:sz w:val="21"/>
+          <w:szCs w:val="21"/>
+          <w:lang w:val="en-US" w:eastAsia="ru-RU"/>
+          <w14:ligatures w14:val="none"/>
+        </w:rPr>
+        <w:t> == </w:t>
+      </w:r>
+      <w:r>
+        <w:rPr>
+          <w:rFonts w:ascii="Consolas" w:eastAsia="Times New Roman" w:hAnsi="Consolas" w:cs="Times New Roman"/>
+          <w:color w:val="FF8973"/>
+          <w:kern w:val="0"/>
+          <w:sz w:val="21"/>
+          <w:szCs w:val="21"/>
+          <w:lang w:val="en-US" w:eastAsia="ru-RU"/>
+          <w14:ligatures w14:val="none"/>
+        </w:rPr>
+        <w:t>4</w:t>
+      </w:r>
+      <w:r>
+        <w:rPr>
+          <w:rFonts w:ascii="Consolas" w:eastAsia="Times New Roman" w:hAnsi="Consolas" w:cs="Times New Roman"/>
+          <w:color w:val="FFFFFF"/>
+          <w:kern w:val="0"/>
+          <w:sz w:val="21"/>
+          <w:szCs w:val="21"/>
+          <w:lang w:val="en-US" w:eastAsia="ru-RU"/>
+          <w14:ligatures w14:val="none"/>
+        </w:rPr>
+        <w:t>/</w:t>
+      </w:r>
+      <w:r>
+        <w:rPr>
+          <w:rFonts w:ascii="Consolas" w:eastAsia="Times New Roman" w:hAnsi="Consolas" w:cs="Times New Roman"/>
+          <w:color w:val="FF8973"/>
+          <w:kern w:val="0"/>
+          <w:sz w:val="21"/>
+          <w:szCs w:val="21"/>
+          <w:lang w:val="en-US" w:eastAsia="ru-RU"/>
+          <w14:ligatures w14:val="none"/>
+        </w:rPr>
+        <w:t>2</w:t>
+      </w:r>
+      <w:r>
+        <w:rPr>
+          <w:rFonts w:ascii="Consolas" w:eastAsia="Times New Roman" w:hAnsi="Consolas" w:cs="Times New Roman"/>
+          <w:color w:val="FFFFFF"/>
+          <w:kern w:val="0"/>
+          <w:sz w:val="21"/>
+          <w:szCs w:val="21"/>
+          <w:lang w:val="en-US" w:eastAsia="ru-RU"/>
+          <w14:ligatures w14:val="none"/>
+        </w:rPr>
+        <w:t>)</w:t>
+      </w:r>
+    </w:p>
+    <w:p>
+      <w:pPr>
+        <w:shd w:val="clear" w:color="auto" w:fill="1E1E1E"/>
+        <w:spacing w:after="0" w:line="360" w:lineRule="atLeast"/>
+        <w:rPr>
+          <w:rFonts w:ascii="Consolas" w:eastAsia="Times New Roman" w:hAnsi="Consolas" w:cs="Times New Roman"/>
+          <w:color w:val="FFFFFF"/>
+          <w:kern w:val="0"/>
+          <w:sz w:val="21"/>
+          <w:szCs w:val="21"/>
+          <w:lang w:val="en-US" w:eastAsia="ru-RU"/>
+          <w14:ligatures w14:val="none"/>
+        </w:rPr>
+      </w:pPr>
+    </w:p>
+    <w:p>
+      <w:pPr>
+        <w:shd w:val="clear" w:color="auto" w:fill="1E1E1E"/>
+        <w:spacing w:after="0" w:line="360" w:lineRule="atLeast"/>
+        <w:rPr>
+          <w:rFonts w:ascii="Consolas" w:eastAsia="Times New Roman" w:hAnsi="Consolas" w:cs="Times New Roman"/>
+          <w:color w:val="FFFFFF"/>
+          <w:kern w:val="0"/>
+          <w:sz w:val="21"/>
+          <w:szCs w:val="21"/>
+          <w:lang w:val="en-US" w:eastAsia="ru-RU"/>
+          <w14:ligatures w14:val="none"/>
+        </w:rPr>
+      </w:pPr>
+      <w:r>
+        <w:rPr>
+          <w:rFonts w:ascii="Consolas" w:eastAsia="Times New Roman" w:hAnsi="Consolas" w:cs="Times New Roman"/>
+          <w:color w:val="939598"/>
+          <w:kern w:val="0"/>
+          <w:sz w:val="21"/>
+          <w:szCs w:val="21"/>
+          <w:lang w:val="en-US" w:eastAsia="ru-RU"/>
+          <w14:ligatures w14:val="none"/>
+        </w:rPr>
+        <w:t># test_2 = should be true</w:t>
+      </w:r>
+    </w:p>
+    <w:p>
+      <w:pPr>
+        <w:shd w:val="clear" w:color="auto" w:fill="1E1E1E"/>
+        <w:spacing w:after="0" w:line="360" w:lineRule="atLeast"/>
+        <w:rPr>
+          <w:rFonts w:ascii="Consolas" w:eastAsia="Times New Roman" w:hAnsi="Consolas" w:cs="Times New Roman"/>
+          <w:color w:val="FFFFFF"/>
+          <w:kern w:val="0"/>
+          <w:sz w:val="21"/>
+          <w:szCs w:val="21"/>
+          <w:lang w:val="en-US" w:eastAsia="ru-RU"/>
+          <w14:ligatures w14:val="none"/>
+        </w:rPr>
+      </w:pPr>
+      <w:r>
+        <w:rPr>
+          <w:rFonts w:ascii="Consolas" w:eastAsia="Times New Roman" w:hAnsi="Consolas" w:cs="Times New Roman"/>
+          <w:color w:val="FF8973"/>
+          <w:kern w:val="0"/>
+          <w:sz w:val="21"/>
+          <w:szCs w:val="21"/>
+          <w:lang w:val="en-US" w:eastAsia="ru-RU"/>
+          <w14:ligatures w14:val="none"/>
+        </w:rPr>
+        <w:t>test_2</w:t>
+      </w:r>
+      <w:r>
+        <w:rPr>
+          <w:rFonts w:ascii="Consolas" w:eastAsia="Times New Roman" w:hAnsi="Consolas" w:cs="Times New Roman"/>
+          <w:color w:val="FFFFFF"/>
+          <w:kern w:val="0"/>
+          <w:sz w:val="21"/>
+          <w:szCs w:val="21"/>
+          <w:lang w:val="en-US" w:eastAsia="ru-RU"/>
+          <w14:ligatures w14:val="none"/>
+        </w:rPr>
+        <w:t> = (</w:t>
+      </w:r>
+      <w:r>
+        <w:rPr>
+          <w:rFonts w:ascii="Consolas" w:eastAsia="Times New Roman" w:hAnsi="Consolas" w:cs="Times New Roman"/>
+          <w:color w:val="FF8973"/>
+          <w:kern w:val="0"/>
+          <w:sz w:val="21"/>
+          <w:szCs w:val="21"/>
+          <w:lang w:val="en-US" w:eastAsia="ru-RU"/>
+          <w14:ligatures w14:val="none"/>
+        </w:rPr>
+        <w:t>9</w:t>
+      </w:r>
+      <w:r>
+        <w:rPr>
+          <w:rFonts w:ascii="Consolas" w:eastAsia="Times New Roman" w:hAnsi="Consolas" w:cs="Times New Roman"/>
+          <w:color w:val="FFFFFF"/>
+          <w:kern w:val="0"/>
+          <w:sz w:val="21"/>
+          <w:szCs w:val="21"/>
+          <w:lang w:val="en-US" w:eastAsia="ru-RU"/>
+          <w14:ligatures w14:val="none"/>
+        </w:rPr>
+        <w:t> == </w:t>
+      </w:r>
+      <w:r>
+        <w:rPr>
+          <w:rFonts w:ascii="Consolas" w:eastAsia="Times New Roman" w:hAnsi="Consolas" w:cs="Times New Roman"/>
+          <w:color w:val="FF8973"/>
+          <w:kern w:val="0"/>
+          <w:sz w:val="21"/>
+          <w:szCs w:val="21"/>
+          <w:lang w:val="en-US" w:eastAsia="ru-RU"/>
+          <w14:ligatures w14:val="none"/>
+        </w:rPr>
+        <w:t>3</w:t>
+      </w:r>
+      <w:r>
+        <w:rPr>
+          <w:rFonts w:ascii="Consolas" w:eastAsia="Times New Roman" w:hAnsi="Consolas" w:cs="Times New Roman"/>
+          <w:color w:val="FFFFFF"/>
+          <w:kern w:val="0"/>
+          <w:sz w:val="21"/>
+          <w:szCs w:val="21"/>
+          <w:lang w:val="en-US" w:eastAsia="ru-RU"/>
+          <w14:ligatures w14:val="none"/>
+        </w:rPr>
+        <w:t>**</w:t>
+      </w:r>
+      <w:r>
+        <w:rPr>
+          <w:rFonts w:ascii="Consolas" w:eastAsia="Times New Roman" w:hAnsi="Consolas" w:cs="Times New Roman"/>
+          <w:color w:val="FF8973"/>
+          <w:kern w:val="0"/>
+          <w:sz w:val="21"/>
+          <w:szCs w:val="21"/>
+          <w:lang w:val="en-US" w:eastAsia="ru-RU"/>
+          <w14:ligatures w14:val="none"/>
+        </w:rPr>
+        <w:t>2</w:t>
+      </w:r>
+      <w:r>
+        <w:rPr>
+          <w:rFonts w:ascii="Consolas" w:eastAsia="Times New Roman" w:hAnsi="Consolas" w:cs="Times New Roman"/>
+          <w:color w:val="FFFFFF"/>
+          <w:kern w:val="0"/>
+          <w:sz w:val="21"/>
+          <w:szCs w:val="21"/>
+          <w:lang w:val="en-US" w:eastAsia="ru-RU"/>
+          <w14:ligatures w14:val="none"/>
+        </w:rPr>
+        <w:t>) || (</w:t>
+      </w:r>
+      <w:r>
+        <w:rPr>
+          <w:rFonts w:ascii="Consolas" w:eastAsia="Times New Roman" w:hAnsi="Consolas" w:cs="Times New Roman"/>
+          <w:color w:val="FF8973"/>
+          <w:kern w:val="0"/>
+          <w:sz w:val="21"/>
+          <w:szCs w:val="21"/>
+          <w:lang w:val="en-US" w:eastAsia="ru-RU"/>
+          <w14:ligatures w14:val="none"/>
+        </w:rPr>
+        <w:t>1</w:t>
+      </w:r>
+      <w:r>
+        <w:rPr>
+          <w:rFonts w:ascii="Consolas" w:eastAsia="Times New Roman" w:hAnsi="Consolas" w:cs="Times New Roman"/>
+          <w:color w:val="FFFFFF"/>
+          <w:kern w:val="0"/>
+          <w:sz w:val="21"/>
+          <w:szCs w:val="21"/>
+          <w:lang w:val="en-US" w:eastAsia="ru-RU"/>
+          <w14:ligatures w14:val="none"/>
+        </w:rPr>
+        <w:t> == </w:t>
+      </w:r>
+      <w:r>
+        <w:rPr>
+          <w:rFonts w:ascii="Consolas" w:eastAsia="Times New Roman" w:hAnsi="Consolas" w:cs="Times New Roman"/>
+          <w:color w:val="FF8973"/>
+          <w:kern w:val="0"/>
+          <w:sz w:val="21"/>
+          <w:szCs w:val="21"/>
+          <w:lang w:val="en-US" w:eastAsia="ru-RU"/>
+          <w14:ligatures w14:val="none"/>
+        </w:rPr>
+        <w:t>3</w:t>
+      </w:r>
+      <w:r>
+        <w:rPr>
+          <w:rFonts w:ascii="Consolas" w:eastAsia="Times New Roman" w:hAnsi="Consolas" w:cs="Times New Roman"/>
+          <w:color w:val="FFFFFF"/>
+          <w:kern w:val="0"/>
+          <w:sz w:val="21"/>
+          <w:szCs w:val="21"/>
+          <w:lang w:val="en-US" w:eastAsia="ru-RU"/>
+          <w14:ligatures w14:val="none"/>
+        </w:rPr>
+        <w:t>)</w:t>
+      </w:r>
+    </w:p>
+    <w:p>
+      <w:pPr>
+        <w:shd w:val="clear" w:color="auto" w:fill="1E1E1E"/>
+        <w:spacing w:after="0" w:line="360" w:lineRule="atLeast"/>
+        <w:rPr>
+          <w:rFonts w:ascii="Consolas" w:eastAsia="Times New Roman" w:hAnsi="Consolas" w:cs="Times New Roman"/>
+          <w:color w:val="FFFFFF"/>
+          <w:kern w:val="0"/>
+          <w:sz w:val="21"/>
+          <w:szCs w:val="21"/>
+          <w:lang w:val="en-US" w:eastAsia="ru-RU"/>
+          <w14:ligatures w14:val="none"/>
+        </w:rPr>
+      </w:pPr>
+    </w:p>
+    <w:p>
+      <w:pPr>
+        <w:shd w:val="clear" w:color="auto" w:fill="1E1E1E"/>
+        <w:spacing w:after="0" w:line="360" w:lineRule="atLeast"/>
+        <w:rPr>
+          <w:rFonts w:ascii="Consolas" w:eastAsia="Times New Roman" w:hAnsi="Consolas" w:cs="Times New Roman"/>
+          <w:color w:val="FFFFFF"/>
+          <w:kern w:val="0"/>
+          <w:sz w:val="21"/>
+          <w:szCs w:val="21"/>
+          <w:lang w:val="en-US" w:eastAsia="ru-RU"/>
+          <w14:ligatures w14:val="none"/>
+        </w:rPr>
+      </w:pPr>
+      <w:r>
+        <w:rPr>
+          <w:rFonts w:ascii="Consolas" w:eastAsia="Times New Roman" w:hAnsi="Consolas" w:cs="Times New Roman"/>
+          <w:color w:val="939598"/>
+          <w:kern w:val="0"/>
+          <w:sz w:val="21"/>
+          <w:szCs w:val="21"/>
+          <w:lang w:val="en-US" w:eastAsia="ru-RU"/>
+          <w14:ligatures w14:val="none"/>
+        </w:rPr>
+        <w:t># test_3 = should be false</w:t>
+      </w:r>
+    </w:p>
+    <w:p>
+      <w:pPr>
+        <w:shd w:val="clear" w:color="auto" w:fill="1E1E1E"/>
+        <w:spacing w:after="0" w:line="360" w:lineRule="atLeast"/>
+        <w:rPr>
+          <w:rFonts w:ascii="Consolas" w:eastAsia="Times New Roman" w:hAnsi="Consolas" w:cs="Times New Roman"/>
+          <w:color w:val="FFFFFF"/>
+          <w:kern w:val="0"/>
+          <w:sz w:val="21"/>
+          <w:szCs w:val="21"/>
+          <w:lang w:val="en-US" w:eastAsia="ru-RU"/>
+          <w14:ligatures w14:val="none"/>
+        </w:rPr>
+      </w:pPr>
+      <w:r>
+        <w:rPr>
+          <w:rFonts w:ascii="Consolas" w:eastAsia="Times New Roman" w:hAnsi="Consolas" w:cs="Times New Roman"/>
+          <w:color w:val="FF8973"/>
+          <w:kern w:val="0"/>
+          <w:sz w:val="21"/>
+          <w:szCs w:val="21"/>
+          <w:lang w:val="en-US" w:eastAsia="ru-RU"/>
+          <w14:ligatures w14:val="none"/>
+        </w:rPr>
+        <w:t>test_3</w:t>
+      </w:r>
+      <w:r>
+        <w:rPr>
+          <w:rFonts w:ascii="Consolas" w:eastAsia="Times New Roman" w:hAnsi="Consolas" w:cs="Times New Roman"/>
+          <w:color w:val="FFFFFF"/>
+          <w:kern w:val="0"/>
+          <w:sz w:val="21"/>
+          <w:szCs w:val="21"/>
+          <w:lang w:val="en-US" w:eastAsia="ru-RU"/>
+          <w14:ligatures w14:val="none"/>
+        </w:rPr>
+        <w:t> </w:t>
+      </w:r>
+      <w:proofErr w:type="gramStart"/>
+      <w:r>
+        <w:rPr>
+          <w:rFonts w:ascii="Consolas" w:eastAsia="Times New Roman" w:hAnsi="Consolas" w:cs="Times New Roman"/>
+          <w:color w:val="FFFFFF"/>
+          <w:kern w:val="0"/>
+          <w:sz w:val="21"/>
+          <w:szCs w:val="21"/>
+          <w:lang w:val="en-US" w:eastAsia="ru-RU"/>
+          <w14:ligatures w14:val="none"/>
+        </w:rPr>
+        <w:t>= !</w:t>
+      </w:r>
+      <w:proofErr w:type="gramEnd"/>
+      <w:r>
+        <w:rPr>
+          <w:rFonts w:ascii="Consolas" w:eastAsia="Times New Roman" w:hAnsi="Consolas" w:cs="Times New Roman"/>
+          <w:color w:val="FFFFFF"/>
+          <w:kern w:val="0"/>
+          <w:sz w:val="21"/>
+          <w:szCs w:val="21"/>
+          <w:lang w:val="en-US" w:eastAsia="ru-RU"/>
+          <w14:ligatures w14:val="none"/>
+        </w:rPr>
+        <w:t>(</w:t>
+      </w:r>
+      <w:r>
+        <w:rPr>
+          <w:rFonts w:ascii="Consolas" w:eastAsia="Times New Roman" w:hAnsi="Consolas" w:cs="Times New Roman"/>
+          <w:color w:val="FF8973"/>
+          <w:kern w:val="0"/>
+          <w:sz w:val="21"/>
+          <w:szCs w:val="21"/>
+          <w:lang w:val="en-US" w:eastAsia="ru-RU"/>
+          <w14:ligatures w14:val="none"/>
+        </w:rPr>
+        <w:t>6</w:t>
+      </w:r>
+      <w:r>
+        <w:rPr>
+          <w:rFonts w:ascii="Consolas" w:eastAsia="Times New Roman" w:hAnsi="Consolas" w:cs="Times New Roman"/>
+          <w:color w:val="FFFFFF"/>
+          <w:kern w:val="0"/>
+          <w:sz w:val="21"/>
+          <w:szCs w:val="21"/>
+          <w:lang w:val="en-US" w:eastAsia="ru-RU"/>
+          <w14:ligatures w14:val="none"/>
+        </w:rPr>
+        <w:t>*</w:t>
+      </w:r>
+      <w:r>
+        <w:rPr>
+          <w:rFonts w:ascii="Consolas" w:eastAsia="Times New Roman" w:hAnsi="Consolas" w:cs="Times New Roman"/>
+          <w:color w:val="FF8973"/>
+          <w:kern w:val="0"/>
+          <w:sz w:val="21"/>
+          <w:szCs w:val="21"/>
+          <w:lang w:val="en-US" w:eastAsia="ru-RU"/>
+          <w14:ligatures w14:val="none"/>
+        </w:rPr>
+        <w:t>3</w:t>
+      </w:r>
+      <w:r>
+        <w:rPr>
+          <w:rFonts w:ascii="Consolas" w:eastAsia="Times New Roman" w:hAnsi="Consolas" w:cs="Times New Roman"/>
+          <w:color w:val="FFFFFF"/>
+          <w:kern w:val="0"/>
+          <w:sz w:val="21"/>
+          <w:szCs w:val="21"/>
+          <w:lang w:val="en-US" w:eastAsia="ru-RU"/>
+          <w14:ligatures w14:val="none"/>
+        </w:rPr>
+        <w:t> == </w:t>
+      </w:r>
+      <w:r>
+        <w:rPr>
+          <w:rFonts w:ascii="Consolas" w:eastAsia="Times New Roman" w:hAnsi="Consolas" w:cs="Times New Roman"/>
+          <w:color w:val="FF8973"/>
+          <w:kern w:val="0"/>
+          <w:sz w:val="21"/>
+          <w:szCs w:val="21"/>
+          <w:lang w:val="en-US" w:eastAsia="ru-RU"/>
+          <w14:ligatures w14:val="none"/>
+        </w:rPr>
+        <w:t>9</w:t>
+      </w:r>
+      <w:r>
+        <w:rPr>
+          <w:rFonts w:ascii="Consolas" w:eastAsia="Times New Roman" w:hAnsi="Consolas" w:cs="Times New Roman"/>
+          <w:color w:val="FFFFFF"/>
+          <w:kern w:val="0"/>
+          <w:sz w:val="21"/>
+          <w:szCs w:val="21"/>
+          <w:lang w:val="en-US" w:eastAsia="ru-RU"/>
+          <w14:ligatures w14:val="none"/>
+        </w:rPr>
+        <w:t>*</w:t>
+      </w:r>
+      <w:r>
+        <w:rPr>
+          <w:rFonts w:ascii="Consolas" w:eastAsia="Times New Roman" w:hAnsi="Consolas" w:cs="Times New Roman"/>
+          <w:color w:val="FF8973"/>
+          <w:kern w:val="0"/>
+          <w:sz w:val="21"/>
+          <w:szCs w:val="21"/>
+          <w:lang w:val="en-US" w:eastAsia="ru-RU"/>
+          <w14:ligatures w14:val="none"/>
+        </w:rPr>
+        <w:t>2</w:t>
+      </w:r>
+      <w:r>
+        <w:rPr>
+          <w:rFonts w:ascii="Consolas" w:eastAsia="Times New Roman" w:hAnsi="Consolas" w:cs="Times New Roman"/>
+          <w:color w:val="FFFFFF"/>
+          <w:kern w:val="0"/>
+          <w:sz w:val="21"/>
+          <w:szCs w:val="21"/>
+          <w:lang w:val="en-US" w:eastAsia="ru-RU"/>
+          <w14:ligatures w14:val="none"/>
+        </w:rPr>
+        <w:t>)</w:t>
+      </w:r>
+    </w:p>
+    <w:p>
+      <w:pPr>
+        <w:pBdr>
+          <w:bottom w:val="single" w:sz="12" w:space="1" w:color="auto"/>
+        </w:pBdr>
+        <w:rPr>
+          <w:b/>
+          <w:bCs/>
+          <w:lang w:val="en-US"/>
+        </w:rPr>
+      </w:pPr>
+    </w:p>
+    <w:p>
+      <w:pPr>
         <w:rPr>
           <w:b/>
           <w:bCs/>
@@ -16437,6 +18333,119 @@
 <file path=word/numbering.xml><?xml version="1.0" encoding="utf-8"?>
 <w:numbering xmlns:wpc="http://schemas.microsoft.com/office/word/2010/wordprocessingCanvas" xmlns:cx="http://schemas.microsoft.com/office/drawing/2014/chartex" xmlns:cx1="http://schemas.microsoft.com/office/drawing/2015/9/8/chartex" xmlns:cx2="http://schemas.microsoft.com/office/drawing/2015/10/21/chartex" xmlns:cx3="http://schemas.microsoft.com/office/drawing/2016/5/9/chartex" xmlns:cx4="http://schemas.microsoft.com/office/drawing/2016/5/10/chartex" xmlns:cx5="http://schemas.microsoft.com/office/drawing/2016/5/11/chartex" xmlns:cx6="http://schemas.microsoft.com/office/drawing/2016/5/12/chartex" xmlns:cx7="http://schemas.microsoft.com/office/drawing/2016/5/13/chartex" xmlns:cx8="http://schemas.microsoft.com/office/drawing/2016/5/14/chartex" xmlns:mc="http://schemas.openxmlformats.org/markup-compatibility/2006" xmlns:aink="http://schemas.microsoft.com/office/drawing/2016/ink" xmlns:am3d="http://schemas.microsoft.com/office/drawing/2017/model3d" xmlns:o="urn:schemas-microsoft-com:office:office" xmlns:oel="http://schemas.microsoft.com/office/2019/extlst" xmlns:r="http://schemas.openxmlformats.org/officeDocument/2006/relationships" xmlns:m="http://schemas.openxmlformats.org/officeDocument/2006/math" xmlns:v="urn:schemas-microsoft-com:vml" xmlns:wp14="http://schemas.microsoft.com/office/word/2010/wordprocessingDrawing" xmlns:wp="http://schemas.openxmlformats.org/drawingml/2006/wordprocessingDrawing" xmlns:w10="urn:schemas-microsoft-com:office:word" xmlns:w="http://schemas.openxmlformats.org/wordprocessingml/2006/main" xmlns:w14="http://schemas.microsoft.com/office/word/2010/wordml" xmlns:w15="http://schemas.microsoft.com/office/word/2012/wordml" xmlns:w16cex="http://schemas.microsoft.com/office/word/2018/wordml/cex" xmlns:w16cid="http://schemas.microsoft.com/office/word/2016/wordml/cid" xmlns:w16="http://schemas.microsoft.com/office/word/2018/wordml" xmlns:w16du="http://schemas.microsoft.com/office/word/2023/wordml/word16du" xmlns:w16sdtdh="http://schemas.microsoft.com/office/word/2020/wordml/sdtdatahash" xmlns:w16se="http://schemas.microsoft.com/office/word/2015/wordml/symex" xmlns:wpg="http://schemas.microsoft.com/office/word/2010/wordprocessingGroup" xmlns:wpi="http://schemas.microsoft.com/office/word/2010/wordprocessingInk" xmlns:wne="http://schemas.microsoft.com/office/word/2006/wordml" xmlns:wps="http://schemas.microsoft.com/office/word/2010/wordprocessingShape" mc:Ignorable="w14 w15 w16se w16cid w16 w16cex w16sdtdh wp14">
   <w:abstractNum w:abstractNumId="0" w15:restartNumberingAfterBreak="0">
+    <w:nsid w:val="2A7C24C6"/>
+    <w:multiLevelType w:val="multilevel"/>
+    <w:tmpl w:val="CE7032C2"/>
+    <w:lvl w:ilvl="0">
+      <w:start w:val="1"/>
+      <w:numFmt w:val="decimal"/>
+      <w:lvlText w:val="%1."/>
+      <w:lvlJc w:val="left"/>
+      <w:pPr>
+        <w:tabs>
+          <w:tab w:val="num" w:pos="720"/>
+        </w:tabs>
+        <w:ind w:left="720" w:hanging="360"/>
+      </w:pPr>
+    </w:lvl>
+    <w:lvl w:ilvl="1" w:tentative="1">
+      <w:start w:val="1"/>
+      <w:numFmt w:val="decimal"/>
+      <w:lvlText w:val="%2."/>
+      <w:lvlJc w:val="left"/>
+      <w:pPr>
+        <w:tabs>
+          <w:tab w:val="num" w:pos="1440"/>
+        </w:tabs>
+        <w:ind w:left="1440" w:hanging="360"/>
+      </w:pPr>
+    </w:lvl>
+    <w:lvl w:ilvl="2" w:tentative="1">
+      <w:start w:val="1"/>
+      <w:numFmt w:val="decimal"/>
+      <w:lvlText w:val="%3."/>
+      <w:lvlJc w:val="left"/>
+      <w:pPr>
+        <w:tabs>
+          <w:tab w:val="num" w:pos="2160"/>
+        </w:tabs>
+        <w:ind w:left="2160" w:hanging="360"/>
+      </w:pPr>
+    </w:lvl>
+    <w:lvl w:ilvl="3" w:tentative="1">
+      <w:start w:val="1"/>
+      <w:numFmt w:val="decimal"/>
+      <w:lvlText w:val="%4."/>
+      <w:lvlJc w:val="left"/>
+      <w:pPr>
+        <w:tabs>
+          <w:tab w:val="num" w:pos="2880"/>
+        </w:tabs>
+        <w:ind w:left="2880" w:hanging="360"/>
+      </w:pPr>
+    </w:lvl>
+    <w:lvl w:ilvl="4" w:tentative="1">
+      <w:start w:val="1"/>
+      <w:numFmt w:val="decimal"/>
+      <w:lvlText w:val="%5."/>
+      <w:lvlJc w:val="left"/>
+      <w:pPr>
+        <w:tabs>
+          <w:tab w:val="num" w:pos="3600"/>
+        </w:tabs>
+        <w:ind w:left="3600" w:hanging="360"/>
+      </w:pPr>
+    </w:lvl>
+    <w:lvl w:ilvl="5" w:tentative="1">
+      <w:start w:val="1"/>
+      <w:numFmt w:val="decimal"/>
+      <w:lvlText w:val="%6."/>
+      <w:lvlJc w:val="left"/>
+      <w:pPr>
+        <w:tabs>
+          <w:tab w:val="num" w:pos="4320"/>
+        </w:tabs>
+        <w:ind w:left="4320" w:hanging="360"/>
+      </w:pPr>
+    </w:lvl>
+    <w:lvl w:ilvl="6" w:tentative="1">
+      <w:start w:val="1"/>
+      <w:numFmt w:val="decimal"/>
+      <w:lvlText w:val="%7."/>
+      <w:lvlJc w:val="left"/>
+      <w:pPr>
+        <w:tabs>
+          <w:tab w:val="num" w:pos="5040"/>
+        </w:tabs>
+        <w:ind w:left="5040" w:hanging="360"/>
+      </w:pPr>
+    </w:lvl>
+    <w:lvl w:ilvl="7" w:tentative="1">
+      <w:start w:val="1"/>
+      <w:numFmt w:val="decimal"/>
+      <w:lvlText w:val="%8."/>
+      <w:lvlJc w:val="left"/>
+      <w:pPr>
+        <w:tabs>
+          <w:tab w:val="num" w:pos="5760"/>
+        </w:tabs>
+        <w:ind w:left="5760" w:hanging="360"/>
+      </w:pPr>
+    </w:lvl>
+    <w:lvl w:ilvl="8" w:tentative="1">
+      <w:start w:val="1"/>
+      <w:numFmt w:val="decimal"/>
+      <w:lvlText w:val="%9."/>
+      <w:lvlJc w:val="left"/>
+      <w:pPr>
+        <w:tabs>
+          <w:tab w:val="num" w:pos="6480"/>
+        </w:tabs>
+        <w:ind w:left="6480" w:hanging="360"/>
+      </w:pPr>
+    </w:lvl>
+  </w:abstractNum>
+  <w:abstractNum w:abstractNumId="1" w15:restartNumberingAfterBreak="0">
     <w:nsid w:val="5DDF75E3"/>
     <w:multiLevelType w:val="multilevel"/>
     <w:tmpl w:val="9ED27142"/>
@@ -16586,6 +18595,9 @@
     </w:lvl>
   </w:abstractNum>
   <w:num w:numId="1" w16cid:durableId="1442453561">
+    <w:abstractNumId w:val="1"/>
+  </w:num>
+  <w:num w:numId="2" w16cid:durableId="2080667423">
     <w:abstractNumId w:val="0"/>
   </w:num>
 </w:numbering>

</xml_diff>